<commit_message>
Dodani obrasci uporabe UC4 – UC8
</commit_message>
<xml_diff>
--- a/Dokumentacija/GuildBuild.docx
+++ b/Dokumentacija/GuildBuild.docx
@@ -1,6 +1,6 @@
 
 <file path=word/document.xml><?xml version="1.0" encoding="utf-8"?>
-<w:document xmlns:wpc="http://schemas.microsoft.com/office/word/2010/wordprocessingCanvas" xmlns:cx="http://schemas.microsoft.com/office/drawing/2014/chartex" xmlns:cx1="http://schemas.microsoft.com/office/drawing/2015/9/8/chartex" xmlns:cx2="http://schemas.microsoft.com/office/drawing/2015/10/21/chartex" xmlns:cx3="http://schemas.microsoft.com/office/drawing/2016/5/9/chartex" xmlns:cx4="http://schemas.microsoft.com/office/drawing/2016/5/10/chartex" xmlns:cx5="http://schemas.microsoft.com/office/drawing/2016/5/11/chartex" xmlns:cx6="http://schemas.microsoft.com/office/drawing/2016/5/12/chartex" xmlns:cx7="http://schemas.microsoft.com/office/drawing/2016/5/13/chartex" xmlns:cx8="http://schemas.microsoft.com/office/drawing/2016/5/14/chartex" xmlns:mc="http://schemas.openxmlformats.org/markup-compatibility/2006" xmlns:aink="http://schemas.microsoft.com/office/drawing/2016/ink" xmlns:am3d="http://schemas.microsoft.com/office/drawing/2017/model3d" xmlns:o="urn:schemas-microsoft-com:office:office" xmlns:r="http://schemas.openxmlformats.org/officeDocument/2006/relationships" xmlns:m="http://schemas.openxmlformats.org/officeDocument/2006/math" xmlns:v="urn:schemas-microsoft-com:vml" xmlns:wp14="http://schemas.microsoft.com/office/word/2010/wordprocessingDrawing" xmlns:wp="http://schemas.openxmlformats.org/drawingml/2006/wordprocessingDrawing" xmlns:w10="urn:schemas-microsoft-com:office:word" xmlns:w="http://schemas.openxmlformats.org/wordprocessingml/2006/main" xmlns:w14="http://schemas.microsoft.com/office/word/2010/wordml" xmlns:w15="http://schemas.microsoft.com/office/word/2012/wordml" xmlns:w16se="http://schemas.microsoft.com/office/word/2015/wordml/symex" xmlns:wpg="http://schemas.microsoft.com/office/word/2010/wordprocessingGroup" xmlns:wpi="http://schemas.microsoft.com/office/word/2010/wordprocessingInk" xmlns:wne="http://schemas.microsoft.com/office/word/2006/wordml" xmlns:wps="http://schemas.microsoft.com/office/word/2010/wordprocessingShape" mc:Ignorable="w14 w15 w16se wp14">
+<w:document xmlns:wpc="http://schemas.microsoft.com/office/word/2010/wordprocessingCanvas" xmlns:cx="http://schemas.microsoft.com/office/drawing/2014/chartex" xmlns:cx1="http://schemas.microsoft.com/office/drawing/2015/9/8/chartex" xmlns:cx2="http://schemas.microsoft.com/office/drawing/2015/10/21/chartex" xmlns:cx3="http://schemas.microsoft.com/office/drawing/2016/5/9/chartex" xmlns:cx4="http://schemas.microsoft.com/office/drawing/2016/5/10/chartex" xmlns:cx5="http://schemas.microsoft.com/office/drawing/2016/5/11/chartex" xmlns:cx6="http://schemas.microsoft.com/office/drawing/2016/5/12/chartex" xmlns:cx7="http://schemas.microsoft.com/office/drawing/2016/5/13/chartex" xmlns:cx8="http://schemas.microsoft.com/office/drawing/2016/5/14/chartex" xmlns:mc="http://schemas.openxmlformats.org/markup-compatibility/2006" xmlns:aink="http://schemas.microsoft.com/office/drawing/2016/ink" xmlns:am3d="http://schemas.microsoft.com/office/drawing/2017/model3d" xmlns:o="urn:schemas-microsoft-com:office:office" xmlns:r="http://schemas.openxmlformats.org/officeDocument/2006/relationships" xmlns:m="http://schemas.openxmlformats.org/officeDocument/2006/math" xmlns:v="urn:schemas-microsoft-com:vml" xmlns:wp14="http://schemas.microsoft.com/office/word/2010/wordprocessingDrawing" xmlns:wp="http://schemas.openxmlformats.org/drawingml/2006/wordprocessingDrawing" xmlns:w10="urn:schemas-microsoft-com:office:word" xmlns:w="http://schemas.openxmlformats.org/wordprocessingml/2006/main" xmlns:w14="http://schemas.microsoft.com/office/word/2010/wordml" xmlns:w15="http://schemas.microsoft.com/office/word/2012/wordml" xmlns:w16cid="http://schemas.microsoft.com/office/word/2016/wordml/cid" xmlns:w16se="http://schemas.microsoft.com/office/word/2015/wordml/symex" xmlns:wpg="http://schemas.microsoft.com/office/word/2010/wordprocessingGroup" xmlns:wpi="http://schemas.microsoft.com/office/word/2010/wordprocessingInk" xmlns:wne="http://schemas.microsoft.com/office/word/2006/wordml" xmlns:wps="http://schemas.microsoft.com/office/word/2010/wordprocessingShape" mc:Ignorable="w14 w15 w16se w16cid wp14">
   <w:background w:color="FFFFFF"/>
   <w:body>
     <w:p>
@@ -326,7 +326,7 @@
     </w:p>
     <w:p>
       <w:pPr>
-        <w:pStyle w:val="TOC1"/>
+        <w:pStyle w:val="Sadraj1"/>
         <w:tabs>
           <w:tab w:val="left" w:pos="440"/>
           <w:tab w:val="right" w:leader="dot" w:pos="9061"/>
@@ -362,7 +362,7 @@
       <w:hyperlink w:anchor="_Toc431806045" w:history="1">
         <w:r>
           <w:rPr>
-            <w:rStyle w:val="Hyperlink"/>
+            <w:rStyle w:val="Hiperveza"/>
             <w:rFonts w:ascii="Arial" w:hAnsi="Arial" w:cs="Arial"/>
             <w:noProof/>
           </w:rPr>
@@ -381,7 +381,7 @@
         </w:r>
         <w:r>
           <w:rPr>
-            <w:rStyle w:val="Hyperlink"/>
+            <w:rStyle w:val="Hiperveza"/>
             <w:rFonts w:ascii="Arial" w:hAnsi="Arial" w:cs="Arial"/>
             <w:noProof/>
           </w:rPr>
@@ -446,7 +446,7 @@
     </w:p>
     <w:p>
       <w:pPr>
-        <w:pStyle w:val="TOC1"/>
+        <w:pStyle w:val="Sadraj1"/>
         <w:tabs>
           <w:tab w:val="left" w:pos="440"/>
           <w:tab w:val="right" w:leader="dot" w:pos="9061"/>
@@ -464,7 +464,7 @@
       <w:hyperlink w:anchor="_Toc431806046" w:history="1">
         <w:r>
           <w:rPr>
-            <w:rStyle w:val="Hyperlink"/>
+            <w:rStyle w:val="Hiperveza"/>
             <w:rFonts w:ascii="Arial" w:hAnsi="Arial" w:cs="Arial"/>
             <w:noProof/>
           </w:rPr>
@@ -483,7 +483,7 @@
         </w:r>
         <w:r>
           <w:rPr>
-            <w:rStyle w:val="Hyperlink"/>
+            <w:rStyle w:val="Hiperveza"/>
             <w:rFonts w:ascii="Arial" w:hAnsi="Arial" w:cs="Arial"/>
             <w:noProof/>
           </w:rPr>
@@ -548,7 +548,7 @@
     </w:p>
     <w:p>
       <w:pPr>
-        <w:pStyle w:val="TOC1"/>
+        <w:pStyle w:val="Sadraj1"/>
         <w:tabs>
           <w:tab w:val="left" w:pos="440"/>
           <w:tab w:val="right" w:leader="dot" w:pos="9061"/>
@@ -566,7 +566,7 @@
       <w:hyperlink w:anchor="_Toc431806047" w:history="1">
         <w:r>
           <w:rPr>
-            <w:rStyle w:val="Hyperlink"/>
+            <w:rStyle w:val="Hiperveza"/>
             <w:rFonts w:ascii="Arial" w:hAnsi="Arial" w:cs="Arial"/>
             <w:noProof/>
           </w:rPr>
@@ -585,7 +585,7 @@
         </w:r>
         <w:r>
           <w:rPr>
-            <w:rStyle w:val="Hyperlink"/>
+            <w:rStyle w:val="Hiperveza"/>
             <w:rFonts w:ascii="Arial" w:hAnsi="Arial" w:cs="Arial"/>
             <w:noProof/>
           </w:rPr>
@@ -650,7 +650,7 @@
     </w:p>
     <w:p>
       <w:pPr>
-        <w:pStyle w:val="TOC1"/>
+        <w:pStyle w:val="Sadraj1"/>
         <w:tabs>
           <w:tab w:val="left" w:pos="440"/>
           <w:tab w:val="right" w:leader="dot" w:pos="9061"/>
@@ -668,7 +668,7 @@
       <w:hyperlink w:anchor="_Toc431806048" w:history="1">
         <w:r>
           <w:rPr>
-            <w:rStyle w:val="Hyperlink"/>
+            <w:rStyle w:val="Hiperveza"/>
             <w:rFonts w:ascii="Arial" w:hAnsi="Arial" w:cs="Arial"/>
             <w:noProof/>
           </w:rPr>
@@ -687,7 +687,7 @@
         </w:r>
         <w:r>
           <w:rPr>
-            <w:rStyle w:val="Hyperlink"/>
+            <w:rStyle w:val="Hiperveza"/>
             <w:rFonts w:ascii="Arial" w:hAnsi="Arial" w:cs="Arial"/>
             <w:noProof/>
           </w:rPr>
@@ -752,7 +752,7 @@
     </w:p>
     <w:p>
       <w:pPr>
-        <w:pStyle w:val="TOC1"/>
+        <w:pStyle w:val="Sadraj1"/>
         <w:tabs>
           <w:tab w:val="left" w:pos="440"/>
           <w:tab w:val="right" w:leader="dot" w:pos="9061"/>
@@ -770,7 +770,7 @@
       <w:hyperlink w:anchor="_Toc431806049" w:history="1">
         <w:r>
           <w:rPr>
-            <w:rStyle w:val="Hyperlink"/>
+            <w:rStyle w:val="Hiperveza"/>
             <w:rFonts w:ascii="Arial" w:hAnsi="Arial" w:cs="Arial"/>
             <w:noProof/>
           </w:rPr>
@@ -789,7 +789,7 @@
         </w:r>
         <w:r>
           <w:rPr>
-            <w:rStyle w:val="Hyperlink"/>
+            <w:rStyle w:val="Hiperveza"/>
             <w:rFonts w:ascii="Arial" w:hAnsi="Arial" w:cs="Arial"/>
             <w:noProof/>
           </w:rPr>
@@ -854,7 +854,7 @@
     </w:p>
     <w:p>
       <w:pPr>
-        <w:pStyle w:val="TOC1"/>
+        <w:pStyle w:val="Sadraj1"/>
         <w:tabs>
           <w:tab w:val="left" w:pos="440"/>
           <w:tab w:val="right" w:leader="dot" w:pos="9061"/>
@@ -872,7 +872,7 @@
       <w:hyperlink w:anchor="_Toc431806050" w:history="1">
         <w:r>
           <w:rPr>
-            <w:rStyle w:val="Hyperlink"/>
+            <w:rStyle w:val="Hiperveza"/>
             <w:rFonts w:ascii="Arial" w:hAnsi="Arial" w:cs="Arial"/>
             <w:noProof/>
           </w:rPr>
@@ -891,7 +891,7 @@
         </w:r>
         <w:r>
           <w:rPr>
-            <w:rStyle w:val="Hyperlink"/>
+            <w:rStyle w:val="Hiperveza"/>
             <w:rFonts w:ascii="Arial" w:hAnsi="Arial" w:cs="Arial"/>
             <w:noProof/>
           </w:rPr>
@@ -956,7 +956,7 @@
     </w:p>
     <w:p>
       <w:pPr>
-        <w:pStyle w:val="TOC2"/>
+        <w:pStyle w:val="Sadraj2"/>
         <w:tabs>
           <w:tab w:val="left" w:pos="880"/>
           <w:tab w:val="right" w:leader="dot" w:pos="9061"/>
@@ -974,7 +974,7 @@
       <w:hyperlink w:anchor="_Toc431806051" w:history="1">
         <w:r>
           <w:rPr>
-            <w:rStyle w:val="Hyperlink"/>
+            <w:rStyle w:val="Hiperveza"/>
             <w:rFonts w:ascii="Arial" w:hAnsi="Arial" w:cs="Arial"/>
             <w:noProof/>
           </w:rPr>
@@ -993,7 +993,7 @@
         </w:r>
         <w:r>
           <w:rPr>
-            <w:rStyle w:val="Hyperlink"/>
+            <w:rStyle w:val="Hiperveza"/>
             <w:rFonts w:ascii="Arial" w:hAnsi="Arial" w:cs="Arial"/>
             <w:noProof/>
           </w:rPr>
@@ -1058,7 +1058,7 @@
     </w:p>
     <w:p>
       <w:pPr>
-        <w:pStyle w:val="TOC2"/>
+        <w:pStyle w:val="Sadraj2"/>
         <w:tabs>
           <w:tab w:val="left" w:pos="880"/>
           <w:tab w:val="right" w:leader="dot" w:pos="9061"/>
@@ -1076,7 +1076,7 @@
       <w:hyperlink w:anchor="_Toc431806052" w:history="1">
         <w:r>
           <w:rPr>
-            <w:rStyle w:val="Hyperlink"/>
+            <w:rStyle w:val="Hiperveza"/>
             <w:rFonts w:ascii="Arial" w:hAnsi="Arial" w:cs="Arial"/>
             <w:noProof/>
           </w:rPr>
@@ -1095,7 +1095,7 @@
         </w:r>
         <w:r>
           <w:rPr>
-            <w:rStyle w:val="Hyperlink"/>
+            <w:rStyle w:val="Hiperveza"/>
             <w:rFonts w:ascii="Arial" w:hAnsi="Arial" w:cs="Arial"/>
             <w:noProof/>
           </w:rPr>
@@ -1160,7 +1160,7 @@
     </w:p>
     <w:p>
       <w:pPr>
-        <w:pStyle w:val="TOC2"/>
+        <w:pStyle w:val="Sadraj2"/>
         <w:tabs>
           <w:tab w:val="left" w:pos="880"/>
           <w:tab w:val="right" w:leader="dot" w:pos="9061"/>
@@ -1178,7 +1178,7 @@
       <w:hyperlink w:anchor="_Toc431806053" w:history="1">
         <w:r>
           <w:rPr>
-            <w:rStyle w:val="Hyperlink"/>
+            <w:rStyle w:val="Hiperveza"/>
             <w:rFonts w:ascii="Arial" w:hAnsi="Arial" w:cs="Arial"/>
             <w:noProof/>
           </w:rPr>
@@ -1197,7 +1197,7 @@
         </w:r>
         <w:r>
           <w:rPr>
-            <w:rStyle w:val="Hyperlink"/>
+            <w:rStyle w:val="Hiperveza"/>
             <w:rFonts w:ascii="Arial" w:hAnsi="Arial" w:cs="Arial"/>
             <w:noProof/>
           </w:rPr>
@@ -1262,7 +1262,7 @@
     </w:p>
     <w:p>
       <w:pPr>
-        <w:pStyle w:val="TOC2"/>
+        <w:pStyle w:val="Sadraj2"/>
         <w:tabs>
           <w:tab w:val="left" w:pos="880"/>
           <w:tab w:val="right" w:leader="dot" w:pos="9061"/>
@@ -1280,7 +1280,7 @@
       <w:hyperlink w:anchor="_Toc431806054" w:history="1">
         <w:r>
           <w:rPr>
-            <w:rStyle w:val="Hyperlink"/>
+            <w:rStyle w:val="Hiperveza"/>
             <w:rFonts w:ascii="Arial" w:hAnsi="Arial" w:cs="Arial"/>
             <w:noProof/>
           </w:rPr>
@@ -1299,7 +1299,7 @@
         </w:r>
         <w:r>
           <w:rPr>
-            <w:rStyle w:val="Hyperlink"/>
+            <w:rStyle w:val="Hiperveza"/>
             <w:rFonts w:ascii="Arial" w:hAnsi="Arial" w:cs="Arial"/>
             <w:noProof/>
           </w:rPr>
@@ -1364,7 +1364,7 @@
     </w:p>
     <w:p>
       <w:pPr>
-        <w:pStyle w:val="TOC1"/>
+        <w:pStyle w:val="Sadraj1"/>
         <w:tabs>
           <w:tab w:val="left" w:pos="440"/>
           <w:tab w:val="right" w:leader="dot" w:pos="9061"/>
@@ -1382,7 +1382,7 @@
       <w:hyperlink w:anchor="_Toc431806055" w:history="1">
         <w:r>
           <w:rPr>
-            <w:rStyle w:val="Hyperlink"/>
+            <w:rStyle w:val="Hiperveza"/>
             <w:rFonts w:ascii="Arial" w:hAnsi="Arial" w:cs="Arial"/>
             <w:noProof/>
           </w:rPr>
@@ -1401,7 +1401,7 @@
         </w:r>
         <w:r>
           <w:rPr>
-            <w:rStyle w:val="Hyperlink"/>
+            <w:rStyle w:val="Hiperveza"/>
             <w:rFonts w:ascii="Arial" w:hAnsi="Arial" w:cs="Arial"/>
             <w:noProof/>
           </w:rPr>
@@ -1466,7 +1466,7 @@
     </w:p>
     <w:p>
       <w:pPr>
-        <w:pStyle w:val="TOC2"/>
+        <w:pStyle w:val="Sadraj2"/>
         <w:tabs>
           <w:tab w:val="left" w:pos="880"/>
           <w:tab w:val="right" w:leader="dot" w:pos="9061"/>
@@ -1484,7 +1484,7 @@
       <w:hyperlink w:anchor="_Toc431806056" w:history="1">
         <w:r>
           <w:rPr>
-            <w:rStyle w:val="Hyperlink"/>
+            <w:rStyle w:val="Hiperveza"/>
             <w:rFonts w:ascii="Arial" w:hAnsi="Arial" w:cs="Arial"/>
             <w:noProof/>
           </w:rPr>
@@ -1503,7 +1503,7 @@
         </w:r>
         <w:r>
           <w:rPr>
-            <w:rStyle w:val="Hyperlink"/>
+            <w:rStyle w:val="Hiperveza"/>
             <w:rFonts w:ascii="Arial" w:hAnsi="Arial" w:cs="Arial"/>
             <w:noProof/>
           </w:rPr>
@@ -1568,7 +1568,7 @@
     </w:p>
     <w:p>
       <w:pPr>
-        <w:pStyle w:val="TOC2"/>
+        <w:pStyle w:val="Sadraj2"/>
         <w:tabs>
           <w:tab w:val="left" w:pos="880"/>
           <w:tab w:val="right" w:leader="dot" w:pos="9061"/>
@@ -1586,7 +1586,7 @@
       <w:hyperlink w:anchor="_Toc431806057" w:history="1">
         <w:r>
           <w:rPr>
-            <w:rStyle w:val="Hyperlink"/>
+            <w:rStyle w:val="Hiperveza"/>
             <w:rFonts w:ascii="Arial" w:hAnsi="Arial" w:cs="Arial"/>
             <w:noProof/>
           </w:rPr>
@@ -1605,7 +1605,7 @@
         </w:r>
         <w:r>
           <w:rPr>
-            <w:rStyle w:val="Hyperlink"/>
+            <w:rStyle w:val="Hiperveza"/>
             <w:rFonts w:ascii="Arial" w:hAnsi="Arial" w:cs="Arial"/>
             <w:noProof/>
           </w:rPr>
@@ -1670,7 +1670,7 @@
     </w:p>
     <w:p>
       <w:pPr>
-        <w:pStyle w:val="TOC2"/>
+        <w:pStyle w:val="Sadraj2"/>
         <w:tabs>
           <w:tab w:val="left" w:pos="880"/>
           <w:tab w:val="right" w:leader="dot" w:pos="9061"/>
@@ -1688,7 +1688,7 @@
       <w:hyperlink w:anchor="_Toc431806058" w:history="1">
         <w:r>
           <w:rPr>
-            <w:rStyle w:val="Hyperlink"/>
+            <w:rStyle w:val="Hiperveza"/>
             <w:rFonts w:ascii="Arial" w:hAnsi="Arial" w:cs="Arial"/>
             <w:noProof/>
           </w:rPr>
@@ -1707,7 +1707,7 @@
         </w:r>
         <w:r>
           <w:rPr>
-            <w:rStyle w:val="Hyperlink"/>
+            <w:rStyle w:val="Hiperveza"/>
             <w:rFonts w:ascii="Arial" w:hAnsi="Arial" w:cs="Arial"/>
             <w:noProof/>
           </w:rPr>
@@ -1772,7 +1772,7 @@
     </w:p>
     <w:p>
       <w:pPr>
-        <w:pStyle w:val="TOC2"/>
+        <w:pStyle w:val="Sadraj2"/>
         <w:tabs>
           <w:tab w:val="left" w:pos="880"/>
           <w:tab w:val="right" w:leader="dot" w:pos="9061"/>
@@ -1790,7 +1790,7 @@
       <w:hyperlink w:anchor="_Toc431806059" w:history="1">
         <w:r>
           <w:rPr>
-            <w:rStyle w:val="Hyperlink"/>
+            <w:rStyle w:val="Hiperveza"/>
             <w:rFonts w:ascii="Arial" w:hAnsi="Arial" w:cs="Arial"/>
             <w:noProof/>
           </w:rPr>
@@ -1809,7 +1809,7 @@
         </w:r>
         <w:r>
           <w:rPr>
-            <w:rStyle w:val="Hyperlink"/>
+            <w:rStyle w:val="Hiperveza"/>
             <w:rFonts w:ascii="Arial" w:hAnsi="Arial" w:cs="Arial"/>
             <w:noProof/>
           </w:rPr>
@@ -1874,7 +1874,7 @@
     </w:p>
     <w:p>
       <w:pPr>
-        <w:pStyle w:val="TOC2"/>
+        <w:pStyle w:val="Sadraj2"/>
         <w:tabs>
           <w:tab w:val="left" w:pos="880"/>
           <w:tab w:val="right" w:leader="dot" w:pos="9061"/>
@@ -1892,7 +1892,7 @@
       <w:hyperlink w:anchor="_Toc431806060" w:history="1">
         <w:r>
           <w:rPr>
-            <w:rStyle w:val="Hyperlink"/>
+            <w:rStyle w:val="Hiperveza"/>
             <w:rFonts w:ascii="Arial" w:hAnsi="Arial" w:cs="Arial"/>
             <w:noProof/>
           </w:rPr>
@@ -1911,7 +1911,7 @@
         </w:r>
         <w:r>
           <w:rPr>
-            <w:rStyle w:val="Hyperlink"/>
+            <w:rStyle w:val="Hiperveza"/>
             <w:rFonts w:ascii="Arial" w:hAnsi="Arial" w:cs="Arial"/>
             <w:noProof/>
           </w:rPr>
@@ -1976,7 +1976,7 @@
     </w:p>
     <w:p>
       <w:pPr>
-        <w:pStyle w:val="TOC2"/>
+        <w:pStyle w:val="Sadraj2"/>
         <w:tabs>
           <w:tab w:val="left" w:pos="880"/>
           <w:tab w:val="right" w:leader="dot" w:pos="9061"/>
@@ -1994,7 +1994,7 @@
       <w:hyperlink w:anchor="_Toc431806061" w:history="1">
         <w:r>
           <w:rPr>
-            <w:rStyle w:val="Hyperlink"/>
+            <w:rStyle w:val="Hiperveza"/>
             <w:rFonts w:ascii="Arial" w:hAnsi="Arial" w:cs="Arial"/>
             <w:noProof/>
           </w:rPr>
@@ -2013,7 +2013,7 @@
         </w:r>
         <w:r>
           <w:rPr>
-            <w:rStyle w:val="Hyperlink"/>
+            <w:rStyle w:val="Hiperveza"/>
             <w:rFonts w:ascii="Arial" w:hAnsi="Arial" w:cs="Arial"/>
             <w:noProof/>
           </w:rPr>
@@ -2078,7 +2078,7 @@
     </w:p>
     <w:p>
       <w:pPr>
-        <w:pStyle w:val="TOC1"/>
+        <w:pStyle w:val="Sadraj1"/>
         <w:tabs>
           <w:tab w:val="left" w:pos="440"/>
           <w:tab w:val="right" w:leader="dot" w:pos="9061"/>
@@ -2096,7 +2096,7 @@
       <w:hyperlink w:anchor="_Toc431806062" w:history="1">
         <w:r>
           <w:rPr>
-            <w:rStyle w:val="Hyperlink"/>
+            <w:rStyle w:val="Hiperveza"/>
             <w:rFonts w:ascii="Arial" w:hAnsi="Arial" w:cs="Arial"/>
             <w:noProof/>
           </w:rPr>
@@ -2115,7 +2115,7 @@
         </w:r>
         <w:r>
           <w:rPr>
-            <w:rStyle w:val="Hyperlink"/>
+            <w:rStyle w:val="Hiperveza"/>
             <w:rFonts w:ascii="Arial" w:hAnsi="Arial" w:cs="Arial"/>
             <w:noProof/>
           </w:rPr>
@@ -2180,7 +2180,7 @@
     </w:p>
     <w:p>
       <w:pPr>
-        <w:pStyle w:val="TOC1"/>
+        <w:pStyle w:val="Sadraj1"/>
         <w:tabs>
           <w:tab w:val="left" w:pos="440"/>
           <w:tab w:val="right" w:leader="dot" w:pos="9061"/>
@@ -2198,7 +2198,7 @@
       <w:hyperlink w:anchor="_Toc431806063" w:history="1">
         <w:r>
           <w:rPr>
-            <w:rStyle w:val="Hyperlink"/>
+            <w:rStyle w:val="Hiperveza"/>
             <w:rFonts w:ascii="Arial" w:hAnsi="Arial" w:cs="Arial"/>
             <w:noProof/>
           </w:rPr>
@@ -2217,7 +2217,7 @@
         </w:r>
         <w:r>
           <w:rPr>
-            <w:rStyle w:val="Hyperlink"/>
+            <w:rStyle w:val="Hiperveza"/>
             <w:rFonts w:ascii="Arial" w:hAnsi="Arial" w:cs="Arial"/>
             <w:noProof/>
           </w:rPr>
@@ -2282,7 +2282,7 @@
     </w:p>
     <w:p>
       <w:pPr>
-        <w:pStyle w:val="TOC1"/>
+        <w:pStyle w:val="Sadraj1"/>
         <w:tabs>
           <w:tab w:val="right" w:leader="dot" w:pos="9061"/>
         </w:tabs>
@@ -2299,7 +2299,7 @@
       <w:hyperlink w:anchor="_Toc431806064" w:history="1">
         <w:r>
           <w:rPr>
-            <w:rStyle w:val="Hyperlink"/>
+            <w:rStyle w:val="Hiperveza"/>
             <w:rFonts w:ascii="Arial" w:hAnsi="Arial" w:cs="Arial"/>
             <w:noProof/>
           </w:rPr>
@@ -2364,7 +2364,7 @@
     </w:p>
     <w:p>
       <w:pPr>
-        <w:pStyle w:val="TOC1"/>
+        <w:pStyle w:val="Sadraj1"/>
         <w:tabs>
           <w:tab w:val="right" w:leader="dot" w:pos="9061"/>
         </w:tabs>
@@ -2381,7 +2381,7 @@
       <w:hyperlink w:anchor="_Toc431806065" w:history="1">
         <w:r>
           <w:rPr>
-            <w:rStyle w:val="Hyperlink"/>
+            <w:rStyle w:val="Hiperveza"/>
             <w:rFonts w:ascii="Arial" w:hAnsi="Arial" w:cs="Arial"/>
             <w:noProof/>
           </w:rPr>
@@ -2446,7 +2446,7 @@
     </w:p>
     <w:p>
       <w:pPr>
-        <w:pStyle w:val="TOC1"/>
+        <w:pStyle w:val="Sadraj1"/>
         <w:tabs>
           <w:tab w:val="right" w:leader="dot" w:pos="9061"/>
         </w:tabs>
@@ -2463,7 +2463,7 @@
       <w:hyperlink w:anchor="_Toc431806066" w:history="1">
         <w:r>
           <w:rPr>
-            <w:rStyle w:val="Hyperlink"/>
+            <w:rStyle w:val="Hiperveza"/>
             <w:rFonts w:ascii="Arial" w:hAnsi="Arial" w:cs="Arial"/>
             <w:noProof/>
           </w:rPr>
@@ -2528,7 +2528,7 @@
     </w:p>
     <w:p>
       <w:pPr>
-        <w:pStyle w:val="TOC1"/>
+        <w:pStyle w:val="Sadraj1"/>
         <w:tabs>
           <w:tab w:val="right" w:leader="dot" w:pos="9061"/>
         </w:tabs>
@@ -2545,7 +2545,7 @@
       <w:hyperlink w:anchor="_Toc431806067" w:history="1">
         <w:r>
           <w:rPr>
-            <w:rStyle w:val="Hyperlink"/>
+            <w:rStyle w:val="Hiperveza"/>
             <w:rFonts w:ascii="Arial" w:hAnsi="Arial" w:cs="Arial"/>
             <w:noProof/>
           </w:rPr>
@@ -2633,7 +2633,7 @@
     </w:p>
     <w:p>
       <w:pPr>
-        <w:pStyle w:val="Heading1"/>
+        <w:pStyle w:val="Naslov1"/>
         <w:numPr>
           <w:ilvl w:val="0"/>
           <w:numId w:val="3"/>
@@ -3193,7 +3193,16 @@
             <w:pPr>
               <w:pStyle w:val="Normal1"/>
               <w:spacing w:line="360" w:lineRule="auto"/>
-            </w:pPr>
+              <w:rPr>
+                <w:rFonts w:ascii="Arial" w:hAnsi="Arial" w:cs="Arial"/>
+              </w:rPr>
+            </w:pPr>
+            <w:r>
+              <w:rPr>
+                <w:rFonts w:ascii="Arial" w:hAnsi="Arial" w:cs="Arial"/>
+              </w:rPr>
+              <w:t>0.1.3</w:t>
+            </w:r>
           </w:p>
         </w:tc>
         <w:tc>
@@ -3211,7 +3220,30 @@
             <w:pPr>
               <w:pStyle w:val="Normal1"/>
               <w:spacing w:line="360" w:lineRule="auto"/>
-            </w:pPr>
+              <w:rPr>
+                <w:rFonts w:ascii="Arial" w:hAnsi="Arial" w:cs="Arial"/>
+              </w:rPr>
+            </w:pPr>
+            <w:r>
+              <w:rPr>
+                <w:rFonts w:ascii="Arial" w:hAnsi="Arial" w:cs="Arial"/>
+              </w:rPr>
+              <w:t xml:space="preserve">Dodani </w:t>
+            </w:r>
+            <w:r>
+              <w:rPr>
+                <w:rFonts w:ascii="Arial" w:hAnsi="Arial" w:cs="Arial"/>
+              </w:rPr>
+              <w:t xml:space="preserve">obrasci uporabe </w:t>
+            </w:r>
+            <w:bookmarkStart w:id="2" w:name="_GoBack"/>
+            <w:bookmarkEnd w:id="2"/>
+            <w:r>
+              <w:rPr>
+                <w:rFonts w:ascii="Arial" w:hAnsi="Arial" w:cs="Arial"/>
+              </w:rPr>
+              <w:t>UC4 – UC8</w:t>
+            </w:r>
           </w:p>
         </w:tc>
         <w:tc>
@@ -3229,7 +3261,18 @@
             <w:pPr>
               <w:pStyle w:val="Normal1"/>
               <w:spacing w:line="360" w:lineRule="auto"/>
-            </w:pPr>
+              <w:rPr>
+                <w:rFonts w:ascii="Arial" w:hAnsi="Arial" w:cs="Arial"/>
+              </w:rPr>
+            </w:pPr>
+            <w:proofErr w:type="spellStart"/>
+            <w:r>
+              <w:rPr>
+                <w:rFonts w:ascii="Arial" w:hAnsi="Arial" w:cs="Arial"/>
+              </w:rPr>
+              <w:t>Premužić</w:t>
+            </w:r>
+            <w:proofErr w:type="spellEnd"/>
           </w:p>
         </w:tc>
         <w:tc>
@@ -3247,9 +3290,16 @@
             <w:pPr>
               <w:pStyle w:val="Normal1"/>
               <w:spacing w:line="360" w:lineRule="auto"/>
-            </w:pPr>
-            <w:bookmarkStart w:id="2" w:name="_GoBack"/>
-            <w:bookmarkEnd w:id="2"/>
+              <w:rPr>
+                <w:rFonts w:ascii="Arial" w:hAnsi="Arial" w:cs="Arial"/>
+              </w:rPr>
+            </w:pPr>
+            <w:r>
+              <w:rPr>
+                <w:rFonts w:ascii="Arial" w:hAnsi="Arial" w:cs="Arial"/>
+              </w:rPr>
+              <w:t>25. 10. 2017.</w:t>
+            </w:r>
           </w:p>
         </w:tc>
       </w:tr>
@@ -4496,7 +4546,7 @@
     </w:p>
     <w:p>
       <w:pPr>
-        <w:pStyle w:val="Heading1"/>
+        <w:pStyle w:val="Naslov1"/>
         <w:numPr>
           <w:ilvl w:val="0"/>
           <w:numId w:val="3"/>
@@ -4984,7 +5034,7 @@
     </w:p>
     <w:p>
       <w:pPr>
-        <w:pStyle w:val="Heading1"/>
+        <w:pStyle w:val="Naslov1"/>
         <w:numPr>
           <w:ilvl w:val="0"/>
           <w:numId w:val="3"/>
@@ -5059,7 +5109,7 @@
     </w:p>
     <w:p>
       <w:pPr>
-        <w:pStyle w:val="Heading1"/>
+        <w:pStyle w:val="Naslov1"/>
         <w:numPr>
           <w:ilvl w:val="0"/>
           <w:numId w:val="3"/>
@@ -6940,6 +6990,1707 @@
     <w:p>
       <w:pPr>
         <w:pStyle w:val="Normal1"/>
+        <w:numPr>
+          <w:ilvl w:val="0"/>
+          <w:numId w:val="17"/>
+        </w:numPr>
+        <w:rPr>
+          <w:rFonts w:ascii="Arial" w:hAnsi="Arial" w:cs="Arial"/>
+          <w:szCs w:val="24"/>
+        </w:rPr>
+      </w:pPr>
+      <w:r>
+        <w:rPr>
+          <w:rFonts w:ascii="Arial" w:hAnsi="Arial" w:cs="Arial"/>
+          <w:szCs w:val="24"/>
+        </w:rPr>
+        <w:lastRenderedPageBreak/>
+        <w:t>UC4 – Stvori ceh</w:t>
+      </w:r>
+    </w:p>
+    <w:p>
+      <w:pPr>
+        <w:pStyle w:val="Normal1"/>
+        <w:ind w:left="1440"/>
+        <w:rPr>
+          <w:rFonts w:ascii="Arial" w:hAnsi="Arial" w:cs="Arial"/>
+          <w:szCs w:val="24"/>
+        </w:rPr>
+      </w:pPr>
+    </w:p>
+    <w:p>
+      <w:pPr>
+        <w:pStyle w:val="Normal1"/>
+        <w:numPr>
+          <w:ilvl w:val="1"/>
+          <w:numId w:val="17"/>
+        </w:numPr>
+        <w:rPr>
+          <w:rFonts w:ascii="Arial" w:hAnsi="Arial" w:cs="Arial"/>
+          <w:szCs w:val="24"/>
+        </w:rPr>
+      </w:pPr>
+      <w:r>
+        <w:rPr>
+          <w:rFonts w:ascii="Arial" w:hAnsi="Arial" w:cs="Arial"/>
+          <w:b/>
+          <w:szCs w:val="24"/>
+        </w:rPr>
+        <w:t xml:space="preserve">Glavni sudionik: </w:t>
+      </w:r>
+      <w:r>
+        <w:rPr>
+          <w:rFonts w:ascii="Arial" w:hAnsi="Arial" w:cs="Arial"/>
+          <w:szCs w:val="24"/>
+        </w:rPr>
+        <w:t>Registrirani korisnik</w:t>
+      </w:r>
+    </w:p>
+    <w:p>
+      <w:pPr>
+        <w:pStyle w:val="Normal1"/>
+        <w:numPr>
+          <w:ilvl w:val="1"/>
+          <w:numId w:val="17"/>
+        </w:numPr>
+        <w:rPr>
+          <w:rFonts w:ascii="Arial" w:hAnsi="Arial" w:cs="Arial"/>
+          <w:szCs w:val="24"/>
+        </w:rPr>
+      </w:pPr>
+      <w:r>
+        <w:rPr>
+          <w:rFonts w:ascii="Arial" w:hAnsi="Arial" w:cs="Arial"/>
+          <w:b/>
+          <w:szCs w:val="24"/>
+        </w:rPr>
+        <w:t>Cilj:</w:t>
+      </w:r>
+      <w:r>
+        <w:rPr>
+          <w:rFonts w:ascii="Arial" w:hAnsi="Arial" w:cs="Arial"/>
+          <w:szCs w:val="24"/>
+        </w:rPr>
+        <w:t xml:space="preserve"> Stvaranje novog ceha</w:t>
+      </w:r>
+    </w:p>
+    <w:p>
+      <w:pPr>
+        <w:pStyle w:val="Normal1"/>
+        <w:numPr>
+          <w:ilvl w:val="0"/>
+          <w:numId w:val="20"/>
+        </w:numPr>
+        <w:rPr>
+          <w:rFonts w:ascii="Arial" w:hAnsi="Arial" w:cs="Arial"/>
+          <w:szCs w:val="24"/>
+        </w:rPr>
+      </w:pPr>
+      <w:r>
+        <w:rPr>
+          <w:rFonts w:ascii="Arial" w:hAnsi="Arial" w:cs="Arial"/>
+          <w:b/>
+          <w:szCs w:val="24"/>
+        </w:rPr>
+        <w:t>Sudionici:</w:t>
+      </w:r>
+      <w:r>
+        <w:rPr>
+          <w:rFonts w:ascii="Arial" w:hAnsi="Arial" w:cs="Arial"/>
+          <w:szCs w:val="24"/>
+        </w:rPr>
+        <w:t xml:space="preserve"> Poslužitelj, baza podataka</w:t>
+      </w:r>
+    </w:p>
+    <w:p>
+      <w:pPr>
+        <w:pStyle w:val="Normal1"/>
+        <w:numPr>
+          <w:ilvl w:val="0"/>
+          <w:numId w:val="20"/>
+        </w:numPr>
+        <w:rPr>
+          <w:rFonts w:ascii="Arial" w:hAnsi="Arial" w:cs="Arial"/>
+          <w:szCs w:val="24"/>
+        </w:rPr>
+      </w:pPr>
+      <w:r>
+        <w:rPr>
+          <w:rFonts w:ascii="Arial" w:hAnsi="Arial" w:cs="Arial"/>
+          <w:b/>
+          <w:szCs w:val="24"/>
+        </w:rPr>
+        <w:t>Preduvjeti:</w:t>
+      </w:r>
+      <w:r>
+        <w:rPr>
+          <w:rFonts w:ascii="Arial" w:hAnsi="Arial" w:cs="Arial"/>
+          <w:szCs w:val="24"/>
+        </w:rPr>
+        <w:t xml:space="preserve"> Korisnik je registriran i prijavljen</w:t>
+      </w:r>
+    </w:p>
+    <w:p>
+      <w:pPr>
+        <w:pStyle w:val="Normal1"/>
+        <w:numPr>
+          <w:ilvl w:val="0"/>
+          <w:numId w:val="20"/>
+        </w:numPr>
+        <w:rPr>
+          <w:rFonts w:ascii="Arial" w:hAnsi="Arial" w:cs="Arial"/>
+          <w:szCs w:val="24"/>
+        </w:rPr>
+      </w:pPr>
+      <w:r>
+        <w:rPr>
+          <w:rFonts w:ascii="Arial" w:hAnsi="Arial" w:cs="Arial"/>
+          <w:b/>
+          <w:szCs w:val="24"/>
+        </w:rPr>
+        <w:t>Rezultat:</w:t>
+      </w:r>
+      <w:r>
+        <w:rPr>
+          <w:rFonts w:ascii="Arial" w:hAnsi="Arial" w:cs="Arial"/>
+          <w:szCs w:val="24"/>
+        </w:rPr>
+        <w:t xml:space="preserve"> Stvoren novi ceh čiji je vođa korisnik koji ga je stvorio</w:t>
+      </w:r>
+    </w:p>
+    <w:p>
+      <w:pPr>
+        <w:pStyle w:val="Normal1"/>
+        <w:numPr>
+          <w:ilvl w:val="0"/>
+          <w:numId w:val="20"/>
+        </w:numPr>
+        <w:rPr>
+          <w:rFonts w:ascii="Arial" w:hAnsi="Arial" w:cs="Arial"/>
+          <w:szCs w:val="24"/>
+        </w:rPr>
+      </w:pPr>
+      <w:r>
+        <w:rPr>
+          <w:rFonts w:ascii="Arial" w:hAnsi="Arial" w:cs="Arial"/>
+          <w:b/>
+          <w:szCs w:val="24"/>
+        </w:rPr>
+        <w:t>Željeni scenarij:</w:t>
+      </w:r>
+      <w:r>
+        <w:rPr>
+          <w:rFonts w:ascii="Arial" w:hAnsi="Arial" w:cs="Arial"/>
+          <w:szCs w:val="24"/>
+        </w:rPr>
+        <w:t xml:space="preserve"> </w:t>
+      </w:r>
+    </w:p>
+    <w:p>
+      <w:pPr>
+        <w:pStyle w:val="Normal1"/>
+        <w:numPr>
+          <w:ilvl w:val="0"/>
+          <w:numId w:val="19"/>
+        </w:numPr>
+        <w:rPr>
+          <w:rFonts w:ascii="Arial" w:hAnsi="Arial" w:cs="Arial"/>
+          <w:szCs w:val="24"/>
+        </w:rPr>
+      </w:pPr>
+      <w:r>
+        <w:rPr>
+          <w:rFonts w:ascii="Arial" w:hAnsi="Arial" w:cs="Arial"/>
+          <w:szCs w:val="24"/>
+        </w:rPr>
+        <w:t>Korisnik odabire opciju stvaranja novog ceha</w:t>
+      </w:r>
+      <w:r>
+        <w:rPr>
+          <w:rFonts w:ascii="Arial" w:hAnsi="Arial" w:cs="Arial"/>
+          <w:szCs w:val="24"/>
+        </w:rPr>
+        <w:t>.</w:t>
+      </w:r>
+    </w:p>
+    <w:p>
+      <w:pPr>
+        <w:pStyle w:val="Normal1"/>
+        <w:numPr>
+          <w:ilvl w:val="0"/>
+          <w:numId w:val="19"/>
+        </w:numPr>
+        <w:rPr>
+          <w:rFonts w:ascii="Arial" w:hAnsi="Arial" w:cs="Arial"/>
+          <w:szCs w:val="24"/>
+        </w:rPr>
+      </w:pPr>
+      <w:r>
+        <w:rPr>
+          <w:rFonts w:ascii="Arial" w:hAnsi="Arial" w:cs="Arial"/>
+          <w:szCs w:val="24"/>
+        </w:rPr>
+        <w:t>Korisnik unosi ime ceha i odabire MMO igru.</w:t>
+      </w:r>
+    </w:p>
+    <w:p>
+      <w:pPr>
+        <w:pStyle w:val="Normal1"/>
+        <w:numPr>
+          <w:ilvl w:val="0"/>
+          <w:numId w:val="19"/>
+        </w:numPr>
+        <w:rPr>
+          <w:rFonts w:ascii="Arial" w:hAnsi="Arial" w:cs="Arial"/>
+          <w:szCs w:val="24"/>
+        </w:rPr>
+      </w:pPr>
+      <w:r>
+        <w:rPr>
+          <w:rFonts w:ascii="Arial" w:hAnsi="Arial" w:cs="Arial"/>
+          <w:szCs w:val="24"/>
+        </w:rPr>
+        <w:t>Poslužitelj provjerava ispravnost podataka.</w:t>
+      </w:r>
+    </w:p>
+    <w:p>
+      <w:pPr>
+        <w:pStyle w:val="Normal1"/>
+        <w:numPr>
+          <w:ilvl w:val="0"/>
+          <w:numId w:val="19"/>
+        </w:numPr>
+        <w:rPr>
+          <w:rFonts w:ascii="Arial" w:hAnsi="Arial" w:cs="Arial"/>
+          <w:szCs w:val="24"/>
+        </w:rPr>
+      </w:pPr>
+      <w:r>
+        <w:rPr>
+          <w:rFonts w:ascii="Arial" w:hAnsi="Arial" w:cs="Arial"/>
+          <w:szCs w:val="24"/>
+        </w:rPr>
+        <w:t>Ako ceh ne postoji, p</w:t>
+      </w:r>
+      <w:r>
+        <w:rPr>
+          <w:rFonts w:ascii="Arial" w:hAnsi="Arial" w:cs="Arial"/>
+          <w:szCs w:val="24"/>
+        </w:rPr>
+        <w:t>odaci se unose u bazu podataka.</w:t>
+      </w:r>
+    </w:p>
+    <w:p>
+      <w:pPr>
+        <w:pStyle w:val="Normal1"/>
+        <w:numPr>
+          <w:ilvl w:val="0"/>
+          <w:numId w:val="22"/>
+        </w:numPr>
+        <w:rPr>
+          <w:rFonts w:ascii="Arial" w:hAnsi="Arial" w:cs="Arial"/>
+          <w:szCs w:val="24"/>
+        </w:rPr>
+      </w:pPr>
+      <w:r>
+        <w:rPr>
+          <w:rFonts w:ascii="Arial" w:hAnsi="Arial" w:cs="Arial"/>
+          <w:b/>
+          <w:szCs w:val="24"/>
+        </w:rPr>
+        <w:t>Mogući drugi scenarij:</w:t>
+      </w:r>
+    </w:p>
+    <w:p>
+      <w:pPr>
+        <w:pStyle w:val="Normal1"/>
+        <w:numPr>
+          <w:ilvl w:val="0"/>
+          <w:numId w:val="23"/>
+        </w:numPr>
+        <w:rPr>
+          <w:rFonts w:ascii="Arial" w:hAnsi="Arial" w:cs="Arial"/>
+          <w:szCs w:val="24"/>
+        </w:rPr>
+      </w:pPr>
+      <w:r>
+        <w:rPr>
+          <w:rFonts w:ascii="Arial" w:hAnsi="Arial" w:cs="Arial"/>
+          <w:szCs w:val="24"/>
+        </w:rPr>
+        <w:t>Ceh se ne upisuje u bazu podataka, jer identičan c</w:t>
+      </w:r>
+      <w:r>
+        <w:rPr>
+          <w:rFonts w:ascii="Arial" w:hAnsi="Arial" w:cs="Arial"/>
+          <w:szCs w:val="24"/>
+        </w:rPr>
+        <w:t>eh već postoji. Korisniku se ispisuje poruka i zahtjeva ispravak.</w:t>
+      </w:r>
+    </w:p>
+    <w:p>
+      <w:pPr>
+        <w:pStyle w:val="Normal1"/>
+        <w:rPr>
+          <w:rFonts w:ascii="Arial" w:hAnsi="Arial" w:cs="Arial"/>
+          <w:szCs w:val="24"/>
+        </w:rPr>
+      </w:pPr>
+    </w:p>
+    <w:p>
+      <w:pPr>
+        <w:pStyle w:val="Normal1"/>
+        <w:numPr>
+          <w:ilvl w:val="0"/>
+          <w:numId w:val="17"/>
+        </w:numPr>
+        <w:rPr>
+          <w:rFonts w:ascii="Arial" w:hAnsi="Arial" w:cs="Arial"/>
+          <w:szCs w:val="24"/>
+        </w:rPr>
+      </w:pPr>
+      <w:r>
+        <w:rPr>
+          <w:rFonts w:ascii="Arial" w:hAnsi="Arial" w:cs="Arial"/>
+          <w:szCs w:val="24"/>
+        </w:rPr>
+        <w:t>UC5 – Prepusti vodstvo</w:t>
+      </w:r>
+    </w:p>
+    <w:p>
+      <w:pPr>
+        <w:pStyle w:val="Normal1"/>
+        <w:ind w:left="1440"/>
+        <w:rPr>
+          <w:rFonts w:ascii="Arial" w:hAnsi="Arial" w:cs="Arial"/>
+          <w:szCs w:val="24"/>
+        </w:rPr>
+      </w:pPr>
+    </w:p>
+    <w:p>
+      <w:pPr>
+        <w:pStyle w:val="Normal1"/>
+        <w:numPr>
+          <w:ilvl w:val="1"/>
+          <w:numId w:val="17"/>
+        </w:numPr>
+        <w:rPr>
+          <w:rFonts w:ascii="Arial" w:hAnsi="Arial" w:cs="Arial"/>
+          <w:szCs w:val="24"/>
+        </w:rPr>
+      </w:pPr>
+      <w:r>
+        <w:rPr>
+          <w:rFonts w:ascii="Arial" w:hAnsi="Arial" w:cs="Arial"/>
+          <w:b/>
+          <w:szCs w:val="24"/>
+        </w:rPr>
+        <w:t xml:space="preserve">Glavni sudionik: </w:t>
+      </w:r>
+      <w:r>
+        <w:rPr>
+          <w:rFonts w:ascii="Arial" w:hAnsi="Arial" w:cs="Arial"/>
+          <w:szCs w:val="24"/>
+        </w:rPr>
+        <w:t>Vođa ceha</w:t>
+      </w:r>
+    </w:p>
+    <w:p>
+      <w:pPr>
+        <w:pStyle w:val="Normal1"/>
+        <w:numPr>
+          <w:ilvl w:val="1"/>
+          <w:numId w:val="17"/>
+        </w:numPr>
+        <w:rPr>
+          <w:rFonts w:ascii="Arial" w:hAnsi="Arial" w:cs="Arial"/>
+          <w:szCs w:val="24"/>
+        </w:rPr>
+      </w:pPr>
+      <w:r>
+        <w:rPr>
+          <w:rFonts w:ascii="Arial" w:hAnsi="Arial" w:cs="Arial"/>
+          <w:b/>
+          <w:szCs w:val="24"/>
+        </w:rPr>
+        <w:t>Cilj:</w:t>
+      </w:r>
+      <w:r>
+        <w:rPr>
+          <w:rFonts w:ascii="Arial" w:hAnsi="Arial" w:cs="Arial"/>
+          <w:szCs w:val="24"/>
+        </w:rPr>
+        <w:t xml:space="preserve"> Vođa ceha prepušta vodstvo nekom drugom članu</w:t>
+      </w:r>
+    </w:p>
+    <w:p>
+      <w:pPr>
+        <w:pStyle w:val="Normal1"/>
+        <w:numPr>
+          <w:ilvl w:val="0"/>
+          <w:numId w:val="20"/>
+        </w:numPr>
+        <w:rPr>
+          <w:rFonts w:ascii="Arial" w:hAnsi="Arial" w:cs="Arial"/>
+          <w:szCs w:val="24"/>
+        </w:rPr>
+      </w:pPr>
+      <w:r>
+        <w:rPr>
+          <w:rFonts w:ascii="Arial" w:hAnsi="Arial" w:cs="Arial"/>
+          <w:b/>
+          <w:szCs w:val="24"/>
+        </w:rPr>
+        <w:t>Sudionici:</w:t>
+      </w:r>
+      <w:r>
+        <w:rPr>
+          <w:rFonts w:ascii="Arial" w:hAnsi="Arial" w:cs="Arial"/>
+          <w:szCs w:val="24"/>
+        </w:rPr>
+        <w:t xml:space="preserve"> Poslužitelj, baza podataka</w:t>
+      </w:r>
+    </w:p>
+    <w:p>
+      <w:pPr>
+        <w:pStyle w:val="Normal1"/>
+        <w:numPr>
+          <w:ilvl w:val="0"/>
+          <w:numId w:val="20"/>
+        </w:numPr>
+        <w:rPr>
+          <w:rFonts w:ascii="Arial" w:hAnsi="Arial" w:cs="Arial"/>
+          <w:szCs w:val="24"/>
+        </w:rPr>
+      </w:pPr>
+      <w:r>
+        <w:rPr>
+          <w:rFonts w:ascii="Arial" w:hAnsi="Arial" w:cs="Arial"/>
+          <w:b/>
+          <w:szCs w:val="24"/>
+        </w:rPr>
+        <w:t>Preduvjeti:</w:t>
+      </w:r>
+      <w:r>
+        <w:rPr>
+          <w:rFonts w:ascii="Arial" w:hAnsi="Arial" w:cs="Arial"/>
+          <w:szCs w:val="24"/>
+        </w:rPr>
+        <w:t xml:space="preserve"> U cehu postoji barem jedan drugi član osim vođe</w:t>
+      </w:r>
+    </w:p>
+    <w:p>
+      <w:pPr>
+        <w:pStyle w:val="Normal1"/>
+        <w:numPr>
+          <w:ilvl w:val="0"/>
+          <w:numId w:val="20"/>
+        </w:numPr>
+        <w:rPr>
+          <w:rFonts w:ascii="Arial" w:hAnsi="Arial" w:cs="Arial"/>
+          <w:szCs w:val="24"/>
+        </w:rPr>
+      </w:pPr>
+      <w:r>
+        <w:rPr>
+          <w:rFonts w:ascii="Arial" w:hAnsi="Arial" w:cs="Arial"/>
+          <w:b/>
+          <w:szCs w:val="24"/>
+        </w:rPr>
+        <w:t>Rezultat:</w:t>
+      </w:r>
+      <w:r>
+        <w:rPr>
+          <w:rFonts w:ascii="Arial" w:hAnsi="Arial" w:cs="Arial"/>
+          <w:szCs w:val="24"/>
+        </w:rPr>
+        <w:t xml:space="preserve"> Odabrani član postaje novi vođa ceha</w:t>
+      </w:r>
+    </w:p>
+    <w:p>
+      <w:pPr>
+        <w:pStyle w:val="Normal1"/>
+        <w:numPr>
+          <w:ilvl w:val="0"/>
+          <w:numId w:val="20"/>
+        </w:numPr>
+        <w:rPr>
+          <w:rFonts w:ascii="Arial" w:hAnsi="Arial" w:cs="Arial"/>
+          <w:szCs w:val="24"/>
+        </w:rPr>
+      </w:pPr>
+      <w:r>
+        <w:rPr>
+          <w:rFonts w:ascii="Arial" w:hAnsi="Arial" w:cs="Arial"/>
+          <w:b/>
+          <w:szCs w:val="24"/>
+        </w:rPr>
+        <w:t>Željeni scenarij:</w:t>
+      </w:r>
+      <w:r>
+        <w:rPr>
+          <w:rFonts w:ascii="Arial" w:hAnsi="Arial" w:cs="Arial"/>
+          <w:szCs w:val="24"/>
+        </w:rPr>
+        <w:t xml:space="preserve"> </w:t>
+      </w:r>
+    </w:p>
+    <w:p>
+      <w:pPr>
+        <w:pStyle w:val="Normal1"/>
+        <w:numPr>
+          <w:ilvl w:val="0"/>
+          <w:numId w:val="24"/>
+        </w:numPr>
+        <w:rPr>
+          <w:rFonts w:ascii="Arial" w:hAnsi="Arial" w:cs="Arial"/>
+          <w:szCs w:val="24"/>
+        </w:rPr>
+      </w:pPr>
+      <w:r>
+        <w:rPr>
+          <w:rFonts w:ascii="Arial" w:hAnsi="Arial" w:cs="Arial"/>
+          <w:szCs w:val="24"/>
+        </w:rPr>
+        <w:t>Vođa ceha odabire opciju prepuštanja vodstva</w:t>
+      </w:r>
+      <w:r>
+        <w:rPr>
+          <w:rFonts w:ascii="Arial" w:hAnsi="Arial" w:cs="Arial"/>
+          <w:szCs w:val="24"/>
+        </w:rPr>
+        <w:t>.</w:t>
+      </w:r>
+    </w:p>
+    <w:p>
+      <w:pPr>
+        <w:pStyle w:val="Normal1"/>
+        <w:numPr>
+          <w:ilvl w:val="0"/>
+          <w:numId w:val="24"/>
+        </w:numPr>
+        <w:rPr>
+          <w:rFonts w:ascii="Arial" w:hAnsi="Arial" w:cs="Arial"/>
+          <w:szCs w:val="24"/>
+        </w:rPr>
+      </w:pPr>
+      <w:r>
+        <w:rPr>
+          <w:rFonts w:ascii="Arial" w:hAnsi="Arial" w:cs="Arial"/>
+          <w:szCs w:val="24"/>
+        </w:rPr>
+        <w:t>Vođa ceha odabire člana koji će biti novi vođa</w:t>
+      </w:r>
+      <w:r>
+        <w:rPr>
+          <w:rFonts w:ascii="Arial" w:hAnsi="Arial" w:cs="Arial"/>
+          <w:szCs w:val="24"/>
+        </w:rPr>
+        <w:t>.</w:t>
+      </w:r>
+    </w:p>
+    <w:p>
+      <w:pPr>
+        <w:pStyle w:val="Normal1"/>
+        <w:numPr>
+          <w:ilvl w:val="0"/>
+          <w:numId w:val="24"/>
+        </w:numPr>
+        <w:rPr>
+          <w:rFonts w:ascii="Arial" w:hAnsi="Arial" w:cs="Arial"/>
+          <w:szCs w:val="24"/>
+        </w:rPr>
+      </w:pPr>
+      <w:r>
+        <w:rPr>
+          <w:rFonts w:ascii="Arial" w:hAnsi="Arial" w:cs="Arial"/>
+          <w:szCs w:val="24"/>
+        </w:rPr>
+        <w:t>Odabrani član postaje vođa ceha</w:t>
+      </w:r>
+      <w:r>
+        <w:rPr>
+          <w:rFonts w:ascii="Arial" w:hAnsi="Arial" w:cs="Arial"/>
+          <w:szCs w:val="24"/>
+        </w:rPr>
+        <w:t>, promjene se unose u bazu podataka.</w:t>
+      </w:r>
+    </w:p>
+    <w:p>
+      <w:pPr>
+        <w:pStyle w:val="Normal1"/>
+        <w:rPr>
+          <w:rFonts w:ascii="Arial" w:hAnsi="Arial" w:cs="Arial"/>
+          <w:b/>
+          <w:szCs w:val="24"/>
+        </w:rPr>
+      </w:pPr>
+    </w:p>
+    <w:p>
+      <w:pPr>
+        <w:pStyle w:val="Normal1"/>
+        <w:numPr>
+          <w:ilvl w:val="0"/>
+          <w:numId w:val="17"/>
+        </w:numPr>
+        <w:rPr>
+          <w:rFonts w:ascii="Arial" w:hAnsi="Arial" w:cs="Arial"/>
+          <w:szCs w:val="24"/>
+        </w:rPr>
+      </w:pPr>
+      <w:r>
+        <w:rPr>
+          <w:rFonts w:ascii="Arial" w:hAnsi="Arial" w:cs="Arial"/>
+          <w:szCs w:val="24"/>
+        </w:rPr>
+        <w:t xml:space="preserve">UC6 </w:t>
+      </w:r>
+      <w:r>
+        <w:rPr>
+          <w:rFonts w:ascii="Arial" w:hAnsi="Arial" w:cs="Arial"/>
+          <w:szCs w:val="24"/>
+        </w:rPr>
+        <w:t xml:space="preserve">– </w:t>
+      </w:r>
+      <w:r>
+        <w:rPr>
+          <w:rFonts w:ascii="Arial" w:hAnsi="Arial" w:cs="Arial"/>
+          <w:szCs w:val="24"/>
+        </w:rPr>
+        <w:t>Glasuj</w:t>
+      </w:r>
+    </w:p>
+    <w:p>
+      <w:pPr>
+        <w:pStyle w:val="Normal1"/>
+        <w:ind w:left="1440"/>
+        <w:rPr>
+          <w:rFonts w:ascii="Arial" w:hAnsi="Arial" w:cs="Arial"/>
+          <w:szCs w:val="24"/>
+        </w:rPr>
+      </w:pPr>
+    </w:p>
+    <w:p>
+      <w:pPr>
+        <w:pStyle w:val="Normal1"/>
+        <w:numPr>
+          <w:ilvl w:val="1"/>
+          <w:numId w:val="17"/>
+        </w:numPr>
+        <w:rPr>
+          <w:rFonts w:ascii="Arial" w:hAnsi="Arial" w:cs="Arial"/>
+          <w:szCs w:val="24"/>
+        </w:rPr>
+      </w:pPr>
+      <w:r>
+        <w:rPr>
+          <w:rFonts w:ascii="Arial" w:hAnsi="Arial" w:cs="Arial"/>
+          <w:b/>
+          <w:szCs w:val="24"/>
+        </w:rPr>
+        <w:t xml:space="preserve">Glavni sudionik: </w:t>
+      </w:r>
+      <w:r>
+        <w:rPr>
+          <w:rFonts w:ascii="Arial" w:hAnsi="Arial" w:cs="Arial"/>
+          <w:szCs w:val="24"/>
+        </w:rPr>
+        <w:t>Koordinator</w:t>
+      </w:r>
+    </w:p>
+    <w:p>
+      <w:pPr>
+        <w:pStyle w:val="Normal1"/>
+        <w:numPr>
+          <w:ilvl w:val="1"/>
+          <w:numId w:val="17"/>
+        </w:numPr>
+        <w:rPr>
+          <w:rFonts w:ascii="Arial" w:hAnsi="Arial" w:cs="Arial"/>
+          <w:szCs w:val="24"/>
+        </w:rPr>
+      </w:pPr>
+      <w:r>
+        <w:rPr>
+          <w:rFonts w:ascii="Arial" w:hAnsi="Arial" w:cs="Arial"/>
+          <w:b/>
+          <w:szCs w:val="24"/>
+        </w:rPr>
+        <w:t>Cilj:</w:t>
+      </w:r>
+      <w:r>
+        <w:rPr>
+          <w:rFonts w:ascii="Arial" w:hAnsi="Arial" w:cs="Arial"/>
+          <w:szCs w:val="24"/>
+        </w:rPr>
+        <w:t xml:space="preserve"> </w:t>
+      </w:r>
+      <w:r>
+        <w:rPr>
+          <w:rFonts w:ascii="Arial" w:hAnsi="Arial" w:cs="Arial"/>
+          <w:szCs w:val="24"/>
+        </w:rPr>
+        <w:t>Odabir novog vođe</w:t>
+      </w:r>
+    </w:p>
+    <w:p>
+      <w:pPr>
+        <w:pStyle w:val="Normal1"/>
+        <w:numPr>
+          <w:ilvl w:val="0"/>
+          <w:numId w:val="20"/>
+        </w:numPr>
+        <w:rPr>
+          <w:rFonts w:ascii="Arial" w:hAnsi="Arial" w:cs="Arial"/>
+          <w:szCs w:val="24"/>
+        </w:rPr>
+      </w:pPr>
+      <w:r>
+        <w:rPr>
+          <w:rFonts w:ascii="Arial" w:hAnsi="Arial" w:cs="Arial"/>
+          <w:b/>
+          <w:szCs w:val="24"/>
+        </w:rPr>
+        <w:t>Sudionici:</w:t>
+      </w:r>
+      <w:r>
+        <w:rPr>
+          <w:rFonts w:ascii="Arial" w:hAnsi="Arial" w:cs="Arial"/>
+          <w:szCs w:val="24"/>
+        </w:rPr>
+        <w:t xml:space="preserve"> Poslužitelj, baza podataka</w:t>
+      </w:r>
+    </w:p>
+    <w:p>
+      <w:pPr>
+        <w:pStyle w:val="Normal1"/>
+        <w:numPr>
+          <w:ilvl w:val="0"/>
+          <w:numId w:val="20"/>
+        </w:numPr>
+        <w:rPr>
+          <w:rFonts w:ascii="Arial" w:hAnsi="Arial" w:cs="Arial"/>
+          <w:szCs w:val="24"/>
+        </w:rPr>
+      </w:pPr>
+      <w:r>
+        <w:rPr>
+          <w:rFonts w:ascii="Arial" w:hAnsi="Arial" w:cs="Arial"/>
+          <w:b/>
+          <w:szCs w:val="24"/>
+        </w:rPr>
+        <w:t>Preduvjeti:</w:t>
+      </w:r>
+      <w:r>
+        <w:rPr>
+          <w:rFonts w:ascii="Arial" w:hAnsi="Arial" w:cs="Arial"/>
+          <w:szCs w:val="24"/>
+        </w:rPr>
+        <w:t xml:space="preserve"> </w:t>
+      </w:r>
+      <w:r>
+        <w:rPr>
+          <w:rFonts w:ascii="Arial" w:hAnsi="Arial" w:cs="Arial"/>
+          <w:szCs w:val="24"/>
+        </w:rPr>
+        <w:t>Korisnik je koordinator i prijavljen je</w:t>
+      </w:r>
+    </w:p>
+    <w:p>
+      <w:pPr>
+        <w:pStyle w:val="Normal1"/>
+        <w:numPr>
+          <w:ilvl w:val="0"/>
+          <w:numId w:val="20"/>
+        </w:numPr>
+        <w:rPr>
+          <w:rFonts w:ascii="Arial" w:hAnsi="Arial" w:cs="Arial"/>
+          <w:szCs w:val="24"/>
+        </w:rPr>
+      </w:pPr>
+      <w:r>
+        <w:rPr>
+          <w:rFonts w:ascii="Arial" w:hAnsi="Arial" w:cs="Arial"/>
+          <w:b/>
+          <w:szCs w:val="24"/>
+        </w:rPr>
+        <w:t>Rezultat:</w:t>
+      </w:r>
+      <w:r>
+        <w:rPr>
+          <w:rFonts w:ascii="Arial" w:hAnsi="Arial" w:cs="Arial"/>
+          <w:szCs w:val="24"/>
+        </w:rPr>
+        <w:t xml:space="preserve"> Odabran novi vođa ceha</w:t>
+      </w:r>
+    </w:p>
+    <w:p>
+      <w:pPr>
+        <w:pStyle w:val="Normal1"/>
+        <w:numPr>
+          <w:ilvl w:val="0"/>
+          <w:numId w:val="20"/>
+        </w:numPr>
+        <w:rPr>
+          <w:rFonts w:ascii="Arial" w:hAnsi="Arial" w:cs="Arial"/>
+          <w:szCs w:val="24"/>
+        </w:rPr>
+      </w:pPr>
+      <w:r>
+        <w:rPr>
+          <w:rFonts w:ascii="Arial" w:hAnsi="Arial" w:cs="Arial"/>
+          <w:b/>
+          <w:szCs w:val="24"/>
+        </w:rPr>
+        <w:t>Željeni scenarij:</w:t>
+      </w:r>
+      <w:r>
+        <w:rPr>
+          <w:rFonts w:ascii="Arial" w:hAnsi="Arial" w:cs="Arial"/>
+          <w:szCs w:val="24"/>
+        </w:rPr>
+        <w:t xml:space="preserve"> </w:t>
+      </w:r>
+    </w:p>
+    <w:p>
+      <w:pPr>
+        <w:pStyle w:val="Normal1"/>
+        <w:numPr>
+          <w:ilvl w:val="0"/>
+          <w:numId w:val="25"/>
+        </w:numPr>
+        <w:rPr>
+          <w:rFonts w:ascii="Arial" w:hAnsi="Arial" w:cs="Arial"/>
+          <w:szCs w:val="24"/>
+        </w:rPr>
+      </w:pPr>
+      <w:r>
+        <w:rPr>
+          <w:rFonts w:ascii="Arial" w:hAnsi="Arial" w:cs="Arial"/>
+          <w:szCs w:val="24"/>
+        </w:rPr>
+        <w:t>Vođa ceha je obrisao profil, a nije odabrao novog vođu ceha</w:t>
+      </w:r>
+    </w:p>
+    <w:p>
+      <w:pPr>
+        <w:pStyle w:val="Normal1"/>
+        <w:numPr>
+          <w:ilvl w:val="0"/>
+          <w:numId w:val="25"/>
+        </w:numPr>
+        <w:rPr>
+          <w:rFonts w:ascii="Arial" w:hAnsi="Arial" w:cs="Arial"/>
+          <w:szCs w:val="24"/>
+        </w:rPr>
+      </w:pPr>
+      <w:r>
+        <w:rPr>
+          <w:rFonts w:ascii="Arial" w:hAnsi="Arial" w:cs="Arial"/>
+          <w:szCs w:val="24"/>
+        </w:rPr>
+        <w:t>Koordinator se prilikom prijave preusmjerava na glasanje o novom vođi te sve ostale funkcionalnosti (osim uređenja vlastitog profila) postaju nedostupne.</w:t>
+      </w:r>
+    </w:p>
+    <w:p>
+      <w:pPr>
+        <w:pStyle w:val="Normal1"/>
+        <w:numPr>
+          <w:ilvl w:val="0"/>
+          <w:numId w:val="25"/>
+        </w:numPr>
+        <w:rPr>
+          <w:rFonts w:ascii="Arial" w:hAnsi="Arial" w:cs="Arial"/>
+          <w:szCs w:val="24"/>
+        </w:rPr>
+      </w:pPr>
+      <w:r>
+        <w:rPr>
+          <w:rFonts w:ascii="Arial" w:hAnsi="Arial" w:cs="Arial"/>
+          <w:szCs w:val="24"/>
+        </w:rPr>
+        <w:t xml:space="preserve">Korisnik </w:t>
+      </w:r>
+      <w:r>
+        <w:rPr>
+          <w:rFonts w:ascii="Arial" w:hAnsi="Arial" w:cs="Arial"/>
+          <w:szCs w:val="24"/>
+        </w:rPr>
+        <w:t>odabire novog vođu.</w:t>
+      </w:r>
+    </w:p>
+    <w:p>
+      <w:pPr>
+        <w:pStyle w:val="Normal1"/>
+        <w:numPr>
+          <w:ilvl w:val="0"/>
+          <w:numId w:val="25"/>
+        </w:numPr>
+        <w:rPr>
+          <w:rFonts w:ascii="Arial" w:hAnsi="Arial" w:cs="Arial"/>
+          <w:szCs w:val="24"/>
+        </w:rPr>
+      </w:pPr>
+      <w:r>
+        <w:rPr>
+          <w:rFonts w:ascii="Arial" w:hAnsi="Arial" w:cs="Arial"/>
+          <w:szCs w:val="24"/>
+        </w:rPr>
+        <w:t>Zbrajaju se glasovi svih koordinatora te član s najviše glasova postaje vođa ceha.</w:t>
+      </w:r>
+      <w:r>
+        <w:rPr>
+          <w:rFonts w:ascii="Arial" w:hAnsi="Arial" w:cs="Arial"/>
+          <w:szCs w:val="24"/>
+        </w:rPr>
+        <w:t xml:space="preserve"> Promjene se unose u bazu podataka.</w:t>
+      </w:r>
+    </w:p>
+    <w:p>
+      <w:pPr>
+        <w:pStyle w:val="Normal1"/>
+        <w:numPr>
+          <w:ilvl w:val="0"/>
+          <w:numId w:val="22"/>
+        </w:numPr>
+        <w:rPr>
+          <w:rFonts w:ascii="Arial" w:hAnsi="Arial" w:cs="Arial"/>
+          <w:szCs w:val="24"/>
+        </w:rPr>
+      </w:pPr>
+      <w:r>
+        <w:rPr>
+          <w:rFonts w:ascii="Arial" w:hAnsi="Arial" w:cs="Arial"/>
+          <w:b/>
+          <w:szCs w:val="24"/>
+        </w:rPr>
+        <w:t>Mogući drugi scenarij:</w:t>
+      </w:r>
+    </w:p>
+    <w:p>
+      <w:pPr>
+        <w:pStyle w:val="Normal1"/>
+        <w:numPr>
+          <w:ilvl w:val="0"/>
+          <w:numId w:val="27"/>
+        </w:numPr>
+        <w:rPr>
+          <w:rFonts w:ascii="Arial" w:hAnsi="Arial" w:cs="Arial"/>
+          <w:szCs w:val="24"/>
+        </w:rPr>
+      </w:pPr>
+      <w:r>
+        <w:rPr>
+          <w:rFonts w:ascii="Arial" w:hAnsi="Arial" w:cs="Arial"/>
+          <w:szCs w:val="24"/>
+        </w:rPr>
+        <w:t>Ako dva ili više člana imaju isti broj glasova, tj. ne postoji član s najviše glasova, ponavlja se glasovanje sve dok se ne izabere novi vođa.</w:t>
+      </w:r>
+    </w:p>
+    <w:p>
+      <w:pPr>
+        <w:pStyle w:val="Normal1"/>
+        <w:rPr>
+          <w:rFonts w:ascii="Arial" w:hAnsi="Arial" w:cs="Arial"/>
+          <w:szCs w:val="24"/>
+        </w:rPr>
+      </w:pPr>
+    </w:p>
+    <w:p>
+      <w:pPr>
+        <w:pStyle w:val="Normal1"/>
+        <w:rPr>
+          <w:rFonts w:ascii="Arial" w:hAnsi="Arial" w:cs="Arial"/>
+          <w:szCs w:val="24"/>
+        </w:rPr>
+      </w:pPr>
+    </w:p>
+    <w:p>
+      <w:pPr>
+        <w:pStyle w:val="Normal1"/>
+        <w:rPr>
+          <w:rFonts w:ascii="Arial" w:hAnsi="Arial" w:cs="Arial"/>
+          <w:szCs w:val="24"/>
+        </w:rPr>
+      </w:pPr>
+    </w:p>
+    <w:p>
+      <w:pPr>
+        <w:pStyle w:val="Normal1"/>
+        <w:numPr>
+          <w:ilvl w:val="0"/>
+          <w:numId w:val="17"/>
+        </w:numPr>
+        <w:rPr>
+          <w:rFonts w:ascii="Arial" w:hAnsi="Arial" w:cs="Arial"/>
+          <w:szCs w:val="24"/>
+        </w:rPr>
+      </w:pPr>
+      <w:r>
+        <w:rPr>
+          <w:rFonts w:ascii="Arial" w:hAnsi="Arial" w:cs="Arial"/>
+          <w:szCs w:val="24"/>
+        </w:rPr>
+        <w:t>UC7</w:t>
+      </w:r>
+      <w:r>
+        <w:rPr>
+          <w:rFonts w:ascii="Arial" w:hAnsi="Arial" w:cs="Arial"/>
+          <w:szCs w:val="24"/>
+        </w:rPr>
+        <w:t xml:space="preserve"> – </w:t>
+      </w:r>
+      <w:r>
+        <w:rPr>
+          <w:rFonts w:ascii="Arial" w:hAnsi="Arial" w:cs="Arial"/>
+          <w:szCs w:val="24"/>
+        </w:rPr>
+        <w:t>Unaprijedi/Unazadi</w:t>
+      </w:r>
+    </w:p>
+    <w:p>
+      <w:pPr>
+        <w:pStyle w:val="Normal1"/>
+        <w:ind w:left="1440"/>
+        <w:rPr>
+          <w:rFonts w:ascii="Arial" w:hAnsi="Arial" w:cs="Arial"/>
+          <w:szCs w:val="24"/>
+        </w:rPr>
+      </w:pPr>
+    </w:p>
+    <w:p>
+      <w:pPr>
+        <w:pStyle w:val="Normal1"/>
+        <w:numPr>
+          <w:ilvl w:val="1"/>
+          <w:numId w:val="17"/>
+        </w:numPr>
+        <w:rPr>
+          <w:rFonts w:ascii="Arial" w:hAnsi="Arial" w:cs="Arial"/>
+          <w:szCs w:val="24"/>
+        </w:rPr>
+      </w:pPr>
+      <w:r>
+        <w:rPr>
+          <w:rFonts w:ascii="Arial" w:hAnsi="Arial" w:cs="Arial"/>
+          <w:b/>
+          <w:szCs w:val="24"/>
+        </w:rPr>
+        <w:t xml:space="preserve">Glavni sudionik: </w:t>
+      </w:r>
+      <w:r>
+        <w:rPr>
+          <w:rFonts w:ascii="Arial" w:hAnsi="Arial" w:cs="Arial"/>
+          <w:szCs w:val="24"/>
+        </w:rPr>
+        <w:t>Koordinator ili vođa ceha</w:t>
+      </w:r>
+    </w:p>
+    <w:p>
+      <w:pPr>
+        <w:pStyle w:val="Normal1"/>
+        <w:numPr>
+          <w:ilvl w:val="1"/>
+          <w:numId w:val="17"/>
+        </w:numPr>
+        <w:rPr>
+          <w:rFonts w:ascii="Arial" w:hAnsi="Arial" w:cs="Arial"/>
+          <w:szCs w:val="24"/>
+        </w:rPr>
+      </w:pPr>
+      <w:r>
+        <w:rPr>
+          <w:rFonts w:ascii="Arial" w:hAnsi="Arial" w:cs="Arial"/>
+          <w:b/>
+          <w:szCs w:val="24"/>
+        </w:rPr>
+        <w:t>Cilj:</w:t>
+      </w:r>
+      <w:r>
+        <w:rPr>
+          <w:rFonts w:ascii="Arial" w:hAnsi="Arial" w:cs="Arial"/>
+          <w:szCs w:val="24"/>
+        </w:rPr>
+        <w:t xml:space="preserve"> </w:t>
+      </w:r>
+      <w:r>
+        <w:rPr>
+          <w:rFonts w:ascii="Arial" w:hAnsi="Arial" w:cs="Arial"/>
+          <w:szCs w:val="24"/>
+        </w:rPr>
+        <w:t xml:space="preserve">Unaprjeđenje </w:t>
+      </w:r>
+      <w:r>
+        <w:rPr>
+          <w:rFonts w:ascii="Arial" w:hAnsi="Arial" w:cs="Arial"/>
+          <w:szCs w:val="24"/>
+        </w:rPr>
+        <w:t>ili unazađenje</w:t>
+      </w:r>
+      <w:r>
+        <w:rPr>
+          <w:rFonts w:ascii="Arial" w:hAnsi="Arial" w:cs="Arial"/>
+          <w:szCs w:val="24"/>
+        </w:rPr>
+        <w:t xml:space="preserve"> člana</w:t>
+      </w:r>
+    </w:p>
+    <w:p>
+      <w:pPr>
+        <w:pStyle w:val="Normal1"/>
+        <w:numPr>
+          <w:ilvl w:val="0"/>
+          <w:numId w:val="20"/>
+        </w:numPr>
+        <w:rPr>
+          <w:rFonts w:ascii="Arial" w:hAnsi="Arial" w:cs="Arial"/>
+          <w:szCs w:val="24"/>
+        </w:rPr>
+      </w:pPr>
+      <w:r>
+        <w:rPr>
+          <w:rFonts w:ascii="Arial" w:hAnsi="Arial" w:cs="Arial"/>
+          <w:b/>
+          <w:szCs w:val="24"/>
+        </w:rPr>
+        <w:t>Sudionici:</w:t>
+      </w:r>
+      <w:r>
+        <w:rPr>
+          <w:rFonts w:ascii="Arial" w:hAnsi="Arial" w:cs="Arial"/>
+          <w:szCs w:val="24"/>
+        </w:rPr>
+        <w:t xml:space="preserve"> Poslužitelj, baza podataka</w:t>
+      </w:r>
+    </w:p>
+    <w:p>
+      <w:pPr>
+        <w:pStyle w:val="Normal1"/>
+        <w:numPr>
+          <w:ilvl w:val="0"/>
+          <w:numId w:val="20"/>
+        </w:numPr>
+        <w:rPr>
+          <w:rFonts w:ascii="Arial" w:hAnsi="Arial" w:cs="Arial"/>
+          <w:szCs w:val="24"/>
+        </w:rPr>
+      </w:pPr>
+      <w:r>
+        <w:rPr>
+          <w:rFonts w:ascii="Arial" w:hAnsi="Arial" w:cs="Arial"/>
+          <w:b/>
+          <w:szCs w:val="24"/>
+        </w:rPr>
+        <w:t>Preduvjeti:</w:t>
+      </w:r>
+      <w:r>
+        <w:rPr>
+          <w:rFonts w:ascii="Arial" w:hAnsi="Arial" w:cs="Arial"/>
+          <w:szCs w:val="24"/>
+        </w:rPr>
+        <w:t xml:space="preserve"> Korisnik je </w:t>
+      </w:r>
+      <w:r>
+        <w:rPr>
+          <w:rFonts w:ascii="Arial" w:hAnsi="Arial" w:cs="Arial"/>
+          <w:szCs w:val="24"/>
+        </w:rPr>
+        <w:t>koordinator ili vođa ceha</w:t>
+      </w:r>
+      <w:r>
+        <w:rPr>
+          <w:rFonts w:ascii="Arial" w:hAnsi="Arial" w:cs="Arial"/>
+          <w:szCs w:val="24"/>
+        </w:rPr>
+        <w:t xml:space="preserve"> i prijavljen je</w:t>
+      </w:r>
+    </w:p>
+    <w:p>
+      <w:pPr>
+        <w:pStyle w:val="Normal1"/>
+        <w:numPr>
+          <w:ilvl w:val="0"/>
+          <w:numId w:val="20"/>
+        </w:numPr>
+        <w:rPr>
+          <w:rFonts w:ascii="Arial" w:hAnsi="Arial" w:cs="Arial"/>
+          <w:szCs w:val="24"/>
+        </w:rPr>
+      </w:pPr>
+      <w:r>
+        <w:rPr>
+          <w:rFonts w:ascii="Arial" w:hAnsi="Arial" w:cs="Arial"/>
+          <w:b/>
+          <w:szCs w:val="24"/>
+        </w:rPr>
+        <w:t>Rezultat:</w:t>
+      </w:r>
+      <w:r>
+        <w:rPr>
+          <w:rFonts w:ascii="Arial" w:hAnsi="Arial" w:cs="Arial"/>
+          <w:szCs w:val="24"/>
+        </w:rPr>
+        <w:t xml:space="preserve"> </w:t>
+      </w:r>
+      <w:r>
+        <w:rPr>
+          <w:rFonts w:ascii="Arial" w:hAnsi="Arial" w:cs="Arial"/>
+          <w:szCs w:val="24"/>
+        </w:rPr>
+        <w:t>Odabrani član je unapr</w:t>
+      </w:r>
+      <w:r>
+        <w:rPr>
+          <w:rFonts w:ascii="Arial" w:hAnsi="Arial" w:cs="Arial"/>
+          <w:szCs w:val="24"/>
+        </w:rPr>
+        <w:t>i</w:t>
+      </w:r>
+      <w:r>
+        <w:rPr>
+          <w:rFonts w:ascii="Arial" w:hAnsi="Arial" w:cs="Arial"/>
+          <w:szCs w:val="24"/>
+        </w:rPr>
+        <w:t xml:space="preserve">jeđen ili </w:t>
+      </w:r>
+      <w:r>
+        <w:rPr>
+          <w:rFonts w:ascii="Arial" w:hAnsi="Arial" w:cs="Arial"/>
+          <w:szCs w:val="24"/>
+        </w:rPr>
+        <w:t>unazađen</w:t>
+      </w:r>
+    </w:p>
+    <w:p>
+      <w:pPr>
+        <w:pStyle w:val="Normal1"/>
+        <w:numPr>
+          <w:ilvl w:val="0"/>
+          <w:numId w:val="20"/>
+        </w:numPr>
+        <w:rPr>
+          <w:rFonts w:ascii="Arial" w:hAnsi="Arial" w:cs="Arial"/>
+          <w:szCs w:val="24"/>
+        </w:rPr>
+      </w:pPr>
+      <w:r>
+        <w:rPr>
+          <w:rFonts w:ascii="Arial" w:hAnsi="Arial" w:cs="Arial"/>
+          <w:b/>
+          <w:szCs w:val="24"/>
+        </w:rPr>
+        <w:t>Željeni scenarij:</w:t>
+      </w:r>
+      <w:r>
+        <w:rPr>
+          <w:rFonts w:ascii="Arial" w:hAnsi="Arial" w:cs="Arial"/>
+          <w:szCs w:val="24"/>
+        </w:rPr>
+        <w:t xml:space="preserve"> </w:t>
+      </w:r>
+    </w:p>
+    <w:p>
+      <w:pPr>
+        <w:pStyle w:val="Normal1"/>
+        <w:numPr>
+          <w:ilvl w:val="0"/>
+          <w:numId w:val="28"/>
+        </w:numPr>
+        <w:rPr>
+          <w:rFonts w:ascii="Arial" w:hAnsi="Arial" w:cs="Arial"/>
+          <w:szCs w:val="24"/>
+        </w:rPr>
+      </w:pPr>
+      <w:r>
+        <w:rPr>
+          <w:rFonts w:ascii="Arial" w:hAnsi="Arial" w:cs="Arial"/>
+          <w:szCs w:val="24"/>
+        </w:rPr>
+        <w:t xml:space="preserve">Korisnik odabire opciju </w:t>
+      </w:r>
+      <w:r>
+        <w:rPr>
+          <w:rFonts w:ascii="Arial" w:hAnsi="Arial" w:cs="Arial"/>
+          <w:szCs w:val="24"/>
+        </w:rPr>
+        <w:t>unaprijedi/unazadi člana</w:t>
+      </w:r>
+    </w:p>
+    <w:p>
+      <w:pPr>
+        <w:pStyle w:val="Normal1"/>
+        <w:numPr>
+          <w:ilvl w:val="0"/>
+          <w:numId w:val="28"/>
+        </w:numPr>
+        <w:rPr>
+          <w:rFonts w:ascii="Arial" w:hAnsi="Arial" w:cs="Arial"/>
+          <w:szCs w:val="24"/>
+        </w:rPr>
+      </w:pPr>
+      <w:r>
+        <w:rPr>
+          <w:rFonts w:ascii="Arial" w:hAnsi="Arial" w:cs="Arial"/>
+          <w:szCs w:val="24"/>
+        </w:rPr>
+        <w:t>K</w:t>
+      </w:r>
+      <w:r>
+        <w:rPr>
+          <w:rFonts w:ascii="Arial" w:hAnsi="Arial" w:cs="Arial"/>
+          <w:szCs w:val="24"/>
+        </w:rPr>
+        <w:t>orisnik odabire člana kojeg želi unaprijediti/unazaditi, s time da koordinator ne može unazaditi drugog koordinatora.</w:t>
+      </w:r>
+    </w:p>
+    <w:p>
+      <w:pPr>
+        <w:pStyle w:val="Normal1"/>
+        <w:numPr>
+          <w:ilvl w:val="0"/>
+          <w:numId w:val="28"/>
+        </w:numPr>
+        <w:rPr>
+          <w:rFonts w:ascii="Arial" w:hAnsi="Arial" w:cs="Arial"/>
+          <w:szCs w:val="24"/>
+        </w:rPr>
+      </w:pPr>
+      <w:r>
+        <w:rPr>
+          <w:rFonts w:ascii="Arial" w:hAnsi="Arial" w:cs="Arial"/>
+          <w:szCs w:val="24"/>
+        </w:rPr>
+        <w:t>Član je unaprijeđen/</w:t>
+      </w:r>
+      <w:r>
+        <w:rPr>
+          <w:rFonts w:ascii="Arial" w:hAnsi="Arial" w:cs="Arial"/>
+          <w:szCs w:val="24"/>
+        </w:rPr>
+        <w:t>unazađen. Promjene se unose u bazu podataka.</w:t>
+      </w:r>
+    </w:p>
+    <w:p>
+      <w:pPr>
+        <w:pStyle w:val="Normal1"/>
+        <w:rPr>
+          <w:rFonts w:ascii="Arial" w:hAnsi="Arial" w:cs="Arial"/>
+          <w:szCs w:val="24"/>
+        </w:rPr>
+      </w:pPr>
+    </w:p>
+    <w:p>
+      <w:pPr>
+        <w:pStyle w:val="Normal1"/>
+        <w:rPr>
+          <w:rFonts w:ascii="Arial" w:hAnsi="Arial" w:cs="Arial"/>
+          <w:szCs w:val="24"/>
+        </w:rPr>
+      </w:pPr>
+    </w:p>
+    <w:p>
+      <w:pPr>
+        <w:pStyle w:val="Normal1"/>
+        <w:numPr>
+          <w:ilvl w:val="0"/>
+          <w:numId w:val="17"/>
+        </w:numPr>
+        <w:rPr>
+          <w:rFonts w:ascii="Arial" w:hAnsi="Arial" w:cs="Arial"/>
+          <w:szCs w:val="24"/>
+        </w:rPr>
+      </w:pPr>
+      <w:r>
+        <w:rPr>
+          <w:rFonts w:ascii="Arial" w:hAnsi="Arial" w:cs="Arial"/>
+          <w:szCs w:val="24"/>
+        </w:rPr>
+        <w:t>UC8</w:t>
+      </w:r>
+      <w:r>
+        <w:rPr>
+          <w:rFonts w:ascii="Arial" w:hAnsi="Arial" w:cs="Arial"/>
+          <w:szCs w:val="24"/>
+        </w:rPr>
+        <w:t xml:space="preserve"> – </w:t>
+      </w:r>
+      <w:r>
+        <w:rPr>
+          <w:rFonts w:ascii="Arial" w:hAnsi="Arial" w:cs="Arial"/>
+          <w:szCs w:val="24"/>
+        </w:rPr>
+        <w:t>Pridruži se cehu</w:t>
+      </w:r>
+    </w:p>
+    <w:p>
+      <w:pPr>
+        <w:pStyle w:val="Normal1"/>
+        <w:ind w:left="1440"/>
+        <w:rPr>
+          <w:rFonts w:ascii="Arial" w:hAnsi="Arial" w:cs="Arial"/>
+          <w:szCs w:val="24"/>
+        </w:rPr>
+      </w:pPr>
+    </w:p>
+    <w:p>
+      <w:pPr>
+        <w:pStyle w:val="Normal1"/>
+        <w:numPr>
+          <w:ilvl w:val="1"/>
+          <w:numId w:val="17"/>
+        </w:numPr>
+        <w:rPr>
+          <w:rFonts w:ascii="Arial" w:hAnsi="Arial" w:cs="Arial"/>
+          <w:szCs w:val="24"/>
+        </w:rPr>
+      </w:pPr>
+      <w:r>
+        <w:rPr>
+          <w:rFonts w:ascii="Arial" w:hAnsi="Arial" w:cs="Arial"/>
+          <w:b/>
+          <w:szCs w:val="24"/>
+        </w:rPr>
+        <w:t xml:space="preserve">Glavni sudionik: </w:t>
+      </w:r>
+      <w:r>
+        <w:rPr>
+          <w:rFonts w:ascii="Arial" w:hAnsi="Arial" w:cs="Arial"/>
+          <w:szCs w:val="24"/>
+        </w:rPr>
+        <w:t>Registrirani korisnik</w:t>
+      </w:r>
+    </w:p>
+    <w:p>
+      <w:pPr>
+        <w:pStyle w:val="Normal1"/>
+        <w:numPr>
+          <w:ilvl w:val="1"/>
+          <w:numId w:val="17"/>
+        </w:numPr>
+        <w:rPr>
+          <w:rFonts w:ascii="Arial" w:hAnsi="Arial" w:cs="Arial"/>
+          <w:szCs w:val="24"/>
+        </w:rPr>
+      </w:pPr>
+      <w:r>
+        <w:rPr>
+          <w:rFonts w:ascii="Arial" w:hAnsi="Arial" w:cs="Arial"/>
+          <w:b/>
+          <w:szCs w:val="24"/>
+        </w:rPr>
+        <w:t>Cilj:</w:t>
+      </w:r>
+      <w:r>
+        <w:rPr>
+          <w:rFonts w:ascii="Arial" w:hAnsi="Arial" w:cs="Arial"/>
+          <w:szCs w:val="24"/>
+        </w:rPr>
+        <w:t xml:space="preserve"> </w:t>
+      </w:r>
+      <w:r>
+        <w:rPr>
+          <w:rFonts w:ascii="Arial" w:hAnsi="Arial" w:cs="Arial"/>
+          <w:szCs w:val="24"/>
+        </w:rPr>
+        <w:t>Korisnike se želi pridružiti cehu</w:t>
+      </w:r>
+    </w:p>
+    <w:p>
+      <w:pPr>
+        <w:pStyle w:val="Normal1"/>
+        <w:numPr>
+          <w:ilvl w:val="0"/>
+          <w:numId w:val="20"/>
+        </w:numPr>
+        <w:rPr>
+          <w:rFonts w:ascii="Arial" w:hAnsi="Arial" w:cs="Arial"/>
+          <w:szCs w:val="24"/>
+        </w:rPr>
+      </w:pPr>
+      <w:r>
+        <w:rPr>
+          <w:rFonts w:ascii="Arial" w:hAnsi="Arial" w:cs="Arial"/>
+          <w:b/>
+          <w:szCs w:val="24"/>
+        </w:rPr>
+        <w:t>Sudionici:</w:t>
+      </w:r>
+      <w:r>
+        <w:rPr>
+          <w:rFonts w:ascii="Arial" w:hAnsi="Arial" w:cs="Arial"/>
+          <w:szCs w:val="24"/>
+        </w:rPr>
+        <w:t xml:space="preserve"> Poslužitelj, baza podataka</w:t>
+      </w:r>
+    </w:p>
+    <w:p>
+      <w:pPr>
+        <w:pStyle w:val="Normal1"/>
+        <w:numPr>
+          <w:ilvl w:val="0"/>
+          <w:numId w:val="20"/>
+        </w:numPr>
+        <w:rPr>
+          <w:rFonts w:ascii="Arial" w:hAnsi="Arial" w:cs="Arial"/>
+          <w:szCs w:val="24"/>
+        </w:rPr>
+      </w:pPr>
+      <w:r>
+        <w:rPr>
+          <w:rFonts w:ascii="Arial" w:hAnsi="Arial" w:cs="Arial"/>
+          <w:b/>
+          <w:szCs w:val="24"/>
+        </w:rPr>
+        <w:t>Preduvjeti:</w:t>
+      </w:r>
+      <w:r>
+        <w:rPr>
+          <w:rFonts w:ascii="Arial" w:hAnsi="Arial" w:cs="Arial"/>
+          <w:szCs w:val="24"/>
+        </w:rPr>
+        <w:t xml:space="preserve"> Korisnik je registriran i prijavljen</w:t>
+      </w:r>
+    </w:p>
+    <w:p>
+      <w:pPr>
+        <w:pStyle w:val="Normal1"/>
+        <w:numPr>
+          <w:ilvl w:val="0"/>
+          <w:numId w:val="20"/>
+        </w:numPr>
+        <w:rPr>
+          <w:rFonts w:ascii="Arial" w:hAnsi="Arial" w:cs="Arial"/>
+          <w:szCs w:val="24"/>
+        </w:rPr>
+      </w:pPr>
+      <w:r>
+        <w:rPr>
+          <w:rFonts w:ascii="Arial" w:hAnsi="Arial" w:cs="Arial"/>
+          <w:b/>
+          <w:szCs w:val="24"/>
+        </w:rPr>
+        <w:t>Rezultat:</w:t>
+      </w:r>
+      <w:r>
+        <w:rPr>
+          <w:rFonts w:ascii="Arial" w:hAnsi="Arial" w:cs="Arial"/>
+          <w:szCs w:val="24"/>
+        </w:rPr>
+        <w:t xml:space="preserve"> </w:t>
+      </w:r>
+      <w:r>
+        <w:rPr>
+          <w:rFonts w:ascii="Arial" w:hAnsi="Arial" w:cs="Arial"/>
+          <w:szCs w:val="24"/>
+        </w:rPr>
+        <w:t>Ispunjen javni obrazac za prijavu u ceh</w:t>
+      </w:r>
+    </w:p>
+    <w:p>
+      <w:pPr>
+        <w:pStyle w:val="Normal1"/>
+        <w:numPr>
+          <w:ilvl w:val="0"/>
+          <w:numId w:val="20"/>
+        </w:numPr>
+        <w:rPr>
+          <w:rFonts w:ascii="Arial" w:hAnsi="Arial" w:cs="Arial"/>
+          <w:szCs w:val="24"/>
+        </w:rPr>
+      </w:pPr>
+      <w:r>
+        <w:rPr>
+          <w:rFonts w:ascii="Arial" w:hAnsi="Arial" w:cs="Arial"/>
+          <w:b/>
+          <w:szCs w:val="24"/>
+        </w:rPr>
+        <w:t>Željeni scenarij:</w:t>
+      </w:r>
+      <w:r>
+        <w:rPr>
+          <w:rFonts w:ascii="Arial" w:hAnsi="Arial" w:cs="Arial"/>
+          <w:szCs w:val="24"/>
+        </w:rPr>
+        <w:t xml:space="preserve"> </w:t>
+      </w:r>
+    </w:p>
+    <w:p>
+      <w:pPr>
+        <w:pStyle w:val="Normal1"/>
+        <w:numPr>
+          <w:ilvl w:val="0"/>
+          <w:numId w:val="29"/>
+        </w:numPr>
+        <w:rPr>
+          <w:rFonts w:ascii="Arial" w:hAnsi="Arial" w:cs="Arial"/>
+          <w:szCs w:val="24"/>
+        </w:rPr>
+      </w:pPr>
+      <w:r>
+        <w:rPr>
+          <w:rFonts w:ascii="Arial" w:hAnsi="Arial" w:cs="Arial"/>
+          <w:szCs w:val="24"/>
+        </w:rPr>
+        <w:t>Korisnik otvara javnu stranicu ceha kojem se želi pridružiti</w:t>
+      </w:r>
+    </w:p>
+    <w:p>
+      <w:pPr>
+        <w:pStyle w:val="Normal1"/>
+        <w:numPr>
+          <w:ilvl w:val="0"/>
+          <w:numId w:val="29"/>
+        </w:numPr>
+        <w:rPr>
+          <w:rFonts w:ascii="Arial" w:hAnsi="Arial" w:cs="Arial"/>
+          <w:szCs w:val="24"/>
+        </w:rPr>
+      </w:pPr>
+      <w:r>
+        <w:rPr>
+          <w:rFonts w:ascii="Arial" w:hAnsi="Arial" w:cs="Arial"/>
+          <w:szCs w:val="24"/>
+        </w:rPr>
+        <w:t>Korisnik popunjava obrazac za prijavu</w:t>
+      </w:r>
+      <w:r>
+        <w:rPr>
+          <w:rFonts w:ascii="Arial" w:hAnsi="Arial" w:cs="Arial"/>
+          <w:szCs w:val="24"/>
+        </w:rPr>
+        <w:t xml:space="preserve"> u kojem u kratko navodi zašto se želi pridružiti cehu.</w:t>
+      </w:r>
+    </w:p>
+    <w:p>
+      <w:pPr>
+        <w:pStyle w:val="Normal1"/>
+        <w:numPr>
+          <w:ilvl w:val="0"/>
+          <w:numId w:val="29"/>
+        </w:numPr>
+        <w:rPr>
+          <w:rFonts w:ascii="Arial" w:hAnsi="Arial" w:cs="Arial"/>
+          <w:szCs w:val="24"/>
+        </w:rPr>
+      </w:pPr>
+      <w:r>
+        <w:rPr>
+          <w:rFonts w:ascii="Arial" w:hAnsi="Arial" w:cs="Arial"/>
+          <w:szCs w:val="24"/>
+        </w:rPr>
+        <w:t xml:space="preserve">Ispunjeni obrazac </w:t>
+      </w:r>
+      <w:r>
+        <w:rPr>
+          <w:rFonts w:ascii="Arial" w:hAnsi="Arial" w:cs="Arial"/>
+          <w:szCs w:val="24"/>
+        </w:rPr>
+        <w:t>se pohranjuje u bazu podataka i vidljiv je vođi ceha i koordinatorima.</w:t>
+      </w:r>
+    </w:p>
+    <w:p>
+      <w:pPr>
+        <w:pStyle w:val="Normal1"/>
         <w:ind w:left="360"/>
         <w:rPr>
           <w:b/>
@@ -7167,7 +8918,7 @@
     </w:p>
     <w:p>
       <w:pPr>
-        <w:pStyle w:val="Heading1"/>
+        <w:pStyle w:val="Naslov1"/>
         <w:numPr>
           <w:ilvl w:val="0"/>
           <w:numId w:val="3"/>
@@ -7262,7 +9013,7 @@
     </w:p>
     <w:p>
       <w:pPr>
-        <w:pStyle w:val="Heading1"/>
+        <w:pStyle w:val="Naslov1"/>
         <w:numPr>
           <w:ilvl w:val="0"/>
           <w:numId w:val="3"/>
@@ -7564,7 +9315,7 @@
     </w:p>
     <w:p>
       <w:pPr>
-        <w:pStyle w:val="Heading2"/>
+        <w:pStyle w:val="Naslov2"/>
         <w:numPr>
           <w:ilvl w:val="1"/>
           <w:numId w:val="3"/>
@@ -7659,7 +9410,7 @@
     </w:p>
     <w:p>
       <w:pPr>
-        <w:pStyle w:val="Heading2"/>
+        <w:pStyle w:val="Naslov2"/>
         <w:numPr>
           <w:ilvl w:val="1"/>
           <w:numId w:val="3"/>
@@ -7764,7 +9515,7 @@
     </w:p>
     <w:p>
       <w:pPr>
-        <w:pStyle w:val="Heading2"/>
+        <w:pStyle w:val="Naslov2"/>
         <w:numPr>
           <w:ilvl w:val="1"/>
           <w:numId w:val="3"/>
@@ -7809,7 +9560,7 @@
     </w:p>
     <w:p>
       <w:pPr>
-        <w:pStyle w:val="Heading2"/>
+        <w:pStyle w:val="Naslov2"/>
         <w:numPr>
           <w:ilvl w:val="1"/>
           <w:numId w:val="3"/>
@@ -7893,7 +9644,7 @@
     </w:p>
     <w:p>
       <w:pPr>
-        <w:pStyle w:val="Heading1"/>
+        <w:pStyle w:val="Naslov1"/>
         <w:numPr>
           <w:ilvl w:val="0"/>
           <w:numId w:val="3"/>
@@ -8034,7 +9785,7 @@
     </w:p>
     <w:p>
       <w:pPr>
-        <w:pStyle w:val="Heading2"/>
+        <w:pStyle w:val="Naslov2"/>
         <w:numPr>
           <w:ilvl w:val="1"/>
           <w:numId w:val="3"/>
@@ -8087,7 +9838,7 @@
     </w:p>
     <w:p>
       <w:pPr>
-        <w:pStyle w:val="Heading2"/>
+        <w:pStyle w:val="Naslov2"/>
         <w:numPr>
           <w:ilvl w:val="1"/>
           <w:numId w:val="3"/>
@@ -8131,7 +9882,7 @@
     </w:p>
     <w:p>
       <w:pPr>
-        <w:pStyle w:val="Heading2"/>
+        <w:pStyle w:val="Naslov2"/>
         <w:numPr>
           <w:ilvl w:val="1"/>
           <w:numId w:val="3"/>
@@ -8184,7 +9935,7 @@
     </w:p>
     <w:p>
       <w:pPr>
-        <w:pStyle w:val="Heading2"/>
+        <w:pStyle w:val="Naslov2"/>
         <w:numPr>
           <w:ilvl w:val="1"/>
           <w:numId w:val="3"/>
@@ -8286,7 +10037,7 @@
     </w:p>
     <w:p>
       <w:pPr>
-        <w:pStyle w:val="Heading2"/>
+        <w:pStyle w:val="Naslov2"/>
         <w:numPr>
           <w:ilvl w:val="1"/>
           <w:numId w:val="3"/>
@@ -8329,7 +10080,7 @@
     </w:p>
     <w:p>
       <w:pPr>
-        <w:pStyle w:val="Heading2"/>
+        <w:pStyle w:val="Naslov2"/>
         <w:numPr>
           <w:ilvl w:val="1"/>
           <w:numId w:val="3"/>
@@ -8404,7 +10155,7 @@
     </w:p>
     <w:p>
       <w:pPr>
-        <w:pStyle w:val="Heading1"/>
+        <w:pStyle w:val="Naslov1"/>
         <w:numPr>
           <w:ilvl w:val="0"/>
           <w:numId w:val="3"/>
@@ -8570,7 +10321,7 @@
     </w:p>
     <w:p>
       <w:pPr>
-        <w:pStyle w:val="Heading1"/>
+        <w:pStyle w:val="Naslov1"/>
         <w:numPr>
           <w:ilvl w:val="0"/>
           <w:numId w:val="3"/>
@@ -8666,7 +10417,7 @@
     </w:p>
     <w:p>
       <w:pPr>
-        <w:pStyle w:val="Heading1"/>
+        <w:pStyle w:val="Naslov1"/>
         <w:tabs>
           <w:tab w:val="left" w:pos="360"/>
         </w:tabs>
@@ -8758,7 +10509,7 @@
     </w:p>
     <w:p>
       <w:pPr>
-        <w:pStyle w:val="Heading1"/>
+        <w:pStyle w:val="Naslov1"/>
         <w:tabs>
           <w:tab w:val="left" w:pos="360"/>
         </w:tabs>
@@ -8804,7 +10555,7 @@
     </w:p>
     <w:p>
       <w:pPr>
-        <w:pStyle w:val="Heading1"/>
+        <w:pStyle w:val="Naslov1"/>
         <w:tabs>
           <w:tab w:val="left" w:pos="360"/>
         </w:tabs>
@@ -12339,7 +14090,7 @@
     </w:p>
     <w:p>
       <w:pPr>
-        <w:pStyle w:val="Heading1"/>
+        <w:pStyle w:val="Naslov1"/>
         <w:ind w:left="360" w:firstLine="0"/>
       </w:pPr>
       <w:bookmarkStart w:id="41" w:name="_Toc431806067"/>
@@ -12442,7 +14193,7 @@
 </file>
 
 <file path=word/endnotes.xml><?xml version="1.0" encoding="utf-8"?>
-<w:endnotes xmlns:wpc="http://schemas.microsoft.com/office/word/2010/wordprocessingCanvas" xmlns:cx="http://schemas.microsoft.com/office/drawing/2014/chartex" xmlns:cx1="http://schemas.microsoft.com/office/drawing/2015/9/8/chartex" xmlns:cx2="http://schemas.microsoft.com/office/drawing/2015/10/21/chartex" xmlns:cx3="http://schemas.microsoft.com/office/drawing/2016/5/9/chartex" xmlns:cx4="http://schemas.microsoft.com/office/drawing/2016/5/10/chartex" xmlns:cx5="http://schemas.microsoft.com/office/drawing/2016/5/11/chartex" xmlns:cx6="http://schemas.microsoft.com/office/drawing/2016/5/12/chartex" xmlns:cx7="http://schemas.microsoft.com/office/drawing/2016/5/13/chartex" xmlns:cx8="http://schemas.microsoft.com/office/drawing/2016/5/14/chartex" xmlns:mc="http://schemas.openxmlformats.org/markup-compatibility/2006" xmlns:aink="http://schemas.microsoft.com/office/drawing/2016/ink" xmlns:am3d="http://schemas.microsoft.com/office/drawing/2017/model3d" xmlns:o="urn:schemas-microsoft-com:office:office" xmlns:r="http://schemas.openxmlformats.org/officeDocument/2006/relationships" xmlns:m="http://schemas.openxmlformats.org/officeDocument/2006/math" xmlns:v="urn:schemas-microsoft-com:vml" xmlns:wp14="http://schemas.microsoft.com/office/word/2010/wordprocessingDrawing" xmlns:wp="http://schemas.openxmlformats.org/drawingml/2006/wordprocessingDrawing" xmlns:w10="urn:schemas-microsoft-com:office:word" xmlns:w="http://schemas.openxmlformats.org/wordprocessingml/2006/main" xmlns:w14="http://schemas.microsoft.com/office/word/2010/wordml" xmlns:w15="http://schemas.microsoft.com/office/word/2012/wordml" xmlns:w16se="http://schemas.microsoft.com/office/word/2015/wordml/symex" xmlns:wpg="http://schemas.microsoft.com/office/word/2010/wordprocessingGroup" xmlns:wpi="http://schemas.microsoft.com/office/word/2010/wordprocessingInk" xmlns:wne="http://schemas.microsoft.com/office/word/2006/wordml" xmlns:wps="http://schemas.microsoft.com/office/word/2010/wordprocessingShape" mc:Ignorable="w14 w15 w16se wp14">
+<w:endnotes xmlns:wpc="http://schemas.microsoft.com/office/word/2010/wordprocessingCanvas" xmlns:cx="http://schemas.microsoft.com/office/drawing/2014/chartex" xmlns:cx1="http://schemas.microsoft.com/office/drawing/2015/9/8/chartex" xmlns:cx2="http://schemas.microsoft.com/office/drawing/2015/10/21/chartex" xmlns:cx3="http://schemas.microsoft.com/office/drawing/2016/5/9/chartex" xmlns:cx4="http://schemas.microsoft.com/office/drawing/2016/5/10/chartex" xmlns:cx5="http://schemas.microsoft.com/office/drawing/2016/5/11/chartex" xmlns:cx6="http://schemas.microsoft.com/office/drawing/2016/5/12/chartex" xmlns:cx7="http://schemas.microsoft.com/office/drawing/2016/5/13/chartex" xmlns:cx8="http://schemas.microsoft.com/office/drawing/2016/5/14/chartex" xmlns:mc="http://schemas.openxmlformats.org/markup-compatibility/2006" xmlns:aink="http://schemas.microsoft.com/office/drawing/2016/ink" xmlns:am3d="http://schemas.microsoft.com/office/drawing/2017/model3d" xmlns:o="urn:schemas-microsoft-com:office:office" xmlns:r="http://schemas.openxmlformats.org/officeDocument/2006/relationships" xmlns:m="http://schemas.openxmlformats.org/officeDocument/2006/math" xmlns:v="urn:schemas-microsoft-com:vml" xmlns:wp14="http://schemas.microsoft.com/office/word/2010/wordprocessingDrawing" xmlns:wp="http://schemas.openxmlformats.org/drawingml/2006/wordprocessingDrawing" xmlns:w10="urn:schemas-microsoft-com:office:word" xmlns:w="http://schemas.openxmlformats.org/wordprocessingml/2006/main" xmlns:w14="http://schemas.microsoft.com/office/word/2010/wordml" xmlns:w15="http://schemas.microsoft.com/office/word/2012/wordml" xmlns:w16cid="http://schemas.microsoft.com/office/word/2016/wordml/cid" xmlns:w16se="http://schemas.microsoft.com/office/word/2015/wordml/symex" xmlns:wpg="http://schemas.microsoft.com/office/word/2010/wordprocessingGroup" xmlns:wpi="http://schemas.microsoft.com/office/word/2010/wordprocessingInk" xmlns:wne="http://schemas.microsoft.com/office/word/2006/wordml" xmlns:wps="http://schemas.microsoft.com/office/word/2010/wordprocessingShape" mc:Ignorable="w14 w15 w16se w16cid wp14">
   <w:endnote w:type="separator" w:id="-1">
     <w:p>
       <w:r>
@@ -12461,7 +14212,7 @@
 </file>
 
 <file path=word/footer1.xml><?xml version="1.0" encoding="utf-8"?>
-<w:ftr xmlns:wpc="http://schemas.microsoft.com/office/word/2010/wordprocessingCanvas" xmlns:cx="http://schemas.microsoft.com/office/drawing/2014/chartex" xmlns:cx1="http://schemas.microsoft.com/office/drawing/2015/9/8/chartex" xmlns:cx2="http://schemas.microsoft.com/office/drawing/2015/10/21/chartex" xmlns:cx3="http://schemas.microsoft.com/office/drawing/2016/5/9/chartex" xmlns:cx4="http://schemas.microsoft.com/office/drawing/2016/5/10/chartex" xmlns:cx5="http://schemas.microsoft.com/office/drawing/2016/5/11/chartex" xmlns:cx6="http://schemas.microsoft.com/office/drawing/2016/5/12/chartex" xmlns:cx7="http://schemas.microsoft.com/office/drawing/2016/5/13/chartex" xmlns:cx8="http://schemas.microsoft.com/office/drawing/2016/5/14/chartex" xmlns:mc="http://schemas.openxmlformats.org/markup-compatibility/2006" xmlns:aink="http://schemas.microsoft.com/office/drawing/2016/ink" xmlns:am3d="http://schemas.microsoft.com/office/drawing/2017/model3d" xmlns:o="urn:schemas-microsoft-com:office:office" xmlns:r="http://schemas.openxmlformats.org/officeDocument/2006/relationships" xmlns:m="http://schemas.openxmlformats.org/officeDocument/2006/math" xmlns:v="urn:schemas-microsoft-com:vml" xmlns:wp14="http://schemas.microsoft.com/office/word/2010/wordprocessingDrawing" xmlns:wp="http://schemas.openxmlformats.org/drawingml/2006/wordprocessingDrawing" xmlns:w10="urn:schemas-microsoft-com:office:word" xmlns:w="http://schemas.openxmlformats.org/wordprocessingml/2006/main" xmlns:w14="http://schemas.microsoft.com/office/word/2010/wordml" xmlns:w15="http://schemas.microsoft.com/office/word/2012/wordml" xmlns:w16se="http://schemas.microsoft.com/office/word/2015/wordml/symex" xmlns:wpg="http://schemas.microsoft.com/office/word/2010/wordprocessingGroup" xmlns:wpi="http://schemas.microsoft.com/office/word/2010/wordprocessingInk" xmlns:wne="http://schemas.microsoft.com/office/word/2006/wordml" xmlns:wps="http://schemas.microsoft.com/office/word/2010/wordprocessingShape" mc:Ignorable="w14 w15 w16se wp14">
+<w:ftr xmlns:wpc="http://schemas.microsoft.com/office/word/2010/wordprocessingCanvas" xmlns:cx="http://schemas.microsoft.com/office/drawing/2014/chartex" xmlns:cx1="http://schemas.microsoft.com/office/drawing/2015/9/8/chartex" xmlns:cx2="http://schemas.microsoft.com/office/drawing/2015/10/21/chartex" xmlns:cx3="http://schemas.microsoft.com/office/drawing/2016/5/9/chartex" xmlns:cx4="http://schemas.microsoft.com/office/drawing/2016/5/10/chartex" xmlns:cx5="http://schemas.microsoft.com/office/drawing/2016/5/11/chartex" xmlns:cx6="http://schemas.microsoft.com/office/drawing/2016/5/12/chartex" xmlns:cx7="http://schemas.microsoft.com/office/drawing/2016/5/13/chartex" xmlns:cx8="http://schemas.microsoft.com/office/drawing/2016/5/14/chartex" xmlns:mc="http://schemas.openxmlformats.org/markup-compatibility/2006" xmlns:aink="http://schemas.microsoft.com/office/drawing/2016/ink" xmlns:am3d="http://schemas.microsoft.com/office/drawing/2017/model3d" xmlns:o="urn:schemas-microsoft-com:office:office" xmlns:r="http://schemas.openxmlformats.org/officeDocument/2006/relationships" xmlns:m="http://schemas.openxmlformats.org/officeDocument/2006/math" xmlns:v="urn:schemas-microsoft-com:vml" xmlns:wp14="http://schemas.microsoft.com/office/word/2010/wordprocessingDrawing" xmlns:wp="http://schemas.openxmlformats.org/drawingml/2006/wordprocessingDrawing" xmlns:w10="urn:schemas-microsoft-com:office:word" xmlns:w="http://schemas.openxmlformats.org/wordprocessingml/2006/main" xmlns:w14="http://schemas.microsoft.com/office/word/2010/wordml" xmlns:w15="http://schemas.microsoft.com/office/word/2012/wordml" xmlns:w16cid="http://schemas.microsoft.com/office/word/2016/wordml/cid" xmlns:w16se="http://schemas.microsoft.com/office/word/2015/wordml/symex" xmlns:wpg="http://schemas.microsoft.com/office/word/2010/wordprocessingGroup" xmlns:wpi="http://schemas.microsoft.com/office/word/2010/wordprocessingInk" xmlns:wne="http://schemas.microsoft.com/office/word/2006/wordml" xmlns:wps="http://schemas.microsoft.com/office/word/2010/wordprocessingShape" mc:Ignorable="w14 w15 w16se w16cid wp14">
   <w:p>
     <w:pPr>
       <w:pStyle w:val="Normal1"/>
@@ -12571,7 +14322,7 @@
         <w:noProof/>
         <w:sz w:val="20"/>
       </w:rPr>
-      <w:t>24. listopada 2017.</w:t>
+      <w:t>25. listopada 2017.</w:t>
     </w:r>
     <w:r>
       <w:rPr>
@@ -12624,7 +14375,7 @@
 </file>
 
 <file path=word/footnotes.xml><?xml version="1.0" encoding="utf-8"?>
-<w:footnotes xmlns:wpc="http://schemas.microsoft.com/office/word/2010/wordprocessingCanvas" xmlns:cx="http://schemas.microsoft.com/office/drawing/2014/chartex" xmlns:cx1="http://schemas.microsoft.com/office/drawing/2015/9/8/chartex" xmlns:cx2="http://schemas.microsoft.com/office/drawing/2015/10/21/chartex" xmlns:cx3="http://schemas.microsoft.com/office/drawing/2016/5/9/chartex" xmlns:cx4="http://schemas.microsoft.com/office/drawing/2016/5/10/chartex" xmlns:cx5="http://schemas.microsoft.com/office/drawing/2016/5/11/chartex" xmlns:cx6="http://schemas.microsoft.com/office/drawing/2016/5/12/chartex" xmlns:cx7="http://schemas.microsoft.com/office/drawing/2016/5/13/chartex" xmlns:cx8="http://schemas.microsoft.com/office/drawing/2016/5/14/chartex" xmlns:mc="http://schemas.openxmlformats.org/markup-compatibility/2006" xmlns:aink="http://schemas.microsoft.com/office/drawing/2016/ink" xmlns:am3d="http://schemas.microsoft.com/office/drawing/2017/model3d" xmlns:o="urn:schemas-microsoft-com:office:office" xmlns:r="http://schemas.openxmlformats.org/officeDocument/2006/relationships" xmlns:m="http://schemas.openxmlformats.org/officeDocument/2006/math" xmlns:v="urn:schemas-microsoft-com:vml" xmlns:wp14="http://schemas.microsoft.com/office/word/2010/wordprocessingDrawing" xmlns:wp="http://schemas.openxmlformats.org/drawingml/2006/wordprocessingDrawing" xmlns:w10="urn:schemas-microsoft-com:office:word" xmlns:w="http://schemas.openxmlformats.org/wordprocessingml/2006/main" xmlns:w14="http://schemas.microsoft.com/office/word/2010/wordml" xmlns:w15="http://schemas.microsoft.com/office/word/2012/wordml" xmlns:w16se="http://schemas.microsoft.com/office/word/2015/wordml/symex" xmlns:wpg="http://schemas.microsoft.com/office/word/2010/wordprocessingGroup" xmlns:wpi="http://schemas.microsoft.com/office/word/2010/wordprocessingInk" xmlns:wne="http://schemas.microsoft.com/office/word/2006/wordml" xmlns:wps="http://schemas.microsoft.com/office/word/2010/wordprocessingShape" mc:Ignorable="w14 w15 w16se wp14">
+<w:footnotes xmlns:wpc="http://schemas.microsoft.com/office/word/2010/wordprocessingCanvas" xmlns:cx="http://schemas.microsoft.com/office/drawing/2014/chartex" xmlns:cx1="http://schemas.microsoft.com/office/drawing/2015/9/8/chartex" xmlns:cx2="http://schemas.microsoft.com/office/drawing/2015/10/21/chartex" xmlns:cx3="http://schemas.microsoft.com/office/drawing/2016/5/9/chartex" xmlns:cx4="http://schemas.microsoft.com/office/drawing/2016/5/10/chartex" xmlns:cx5="http://schemas.microsoft.com/office/drawing/2016/5/11/chartex" xmlns:cx6="http://schemas.microsoft.com/office/drawing/2016/5/12/chartex" xmlns:cx7="http://schemas.microsoft.com/office/drawing/2016/5/13/chartex" xmlns:cx8="http://schemas.microsoft.com/office/drawing/2016/5/14/chartex" xmlns:mc="http://schemas.openxmlformats.org/markup-compatibility/2006" xmlns:aink="http://schemas.microsoft.com/office/drawing/2016/ink" xmlns:am3d="http://schemas.microsoft.com/office/drawing/2017/model3d" xmlns:o="urn:schemas-microsoft-com:office:office" xmlns:r="http://schemas.openxmlformats.org/officeDocument/2006/relationships" xmlns:m="http://schemas.openxmlformats.org/officeDocument/2006/math" xmlns:v="urn:schemas-microsoft-com:vml" xmlns:wp14="http://schemas.microsoft.com/office/word/2010/wordprocessingDrawing" xmlns:wp="http://schemas.openxmlformats.org/drawingml/2006/wordprocessingDrawing" xmlns:w10="urn:schemas-microsoft-com:office:word" xmlns:w="http://schemas.openxmlformats.org/wordprocessingml/2006/main" xmlns:w14="http://schemas.microsoft.com/office/word/2010/wordml" xmlns:w15="http://schemas.microsoft.com/office/word/2012/wordml" xmlns:w16cid="http://schemas.microsoft.com/office/word/2016/wordml/cid" xmlns:w16se="http://schemas.microsoft.com/office/word/2015/wordml/symex" xmlns:wpg="http://schemas.microsoft.com/office/word/2010/wordprocessingGroup" xmlns:wpi="http://schemas.microsoft.com/office/word/2010/wordprocessingInk" xmlns:wne="http://schemas.microsoft.com/office/word/2006/wordml" xmlns:wps="http://schemas.microsoft.com/office/word/2010/wordprocessingShape" mc:Ignorable="w14 w15 w16se w16cid wp14">
   <w:footnote w:type="separator" w:id="-1">
     <w:p>
       <w:r>
@@ -12643,7 +14394,7 @@
 </file>
 
 <file path=word/header1.xml><?xml version="1.0" encoding="utf-8"?>
-<w:hdr xmlns:wpc="http://schemas.microsoft.com/office/word/2010/wordprocessingCanvas" xmlns:cx="http://schemas.microsoft.com/office/drawing/2014/chartex" xmlns:cx1="http://schemas.microsoft.com/office/drawing/2015/9/8/chartex" xmlns:cx2="http://schemas.microsoft.com/office/drawing/2015/10/21/chartex" xmlns:cx3="http://schemas.microsoft.com/office/drawing/2016/5/9/chartex" xmlns:cx4="http://schemas.microsoft.com/office/drawing/2016/5/10/chartex" xmlns:cx5="http://schemas.microsoft.com/office/drawing/2016/5/11/chartex" xmlns:cx6="http://schemas.microsoft.com/office/drawing/2016/5/12/chartex" xmlns:cx7="http://schemas.microsoft.com/office/drawing/2016/5/13/chartex" xmlns:cx8="http://schemas.microsoft.com/office/drawing/2016/5/14/chartex" xmlns:mc="http://schemas.openxmlformats.org/markup-compatibility/2006" xmlns:aink="http://schemas.microsoft.com/office/drawing/2016/ink" xmlns:am3d="http://schemas.microsoft.com/office/drawing/2017/model3d" xmlns:o="urn:schemas-microsoft-com:office:office" xmlns:r="http://schemas.openxmlformats.org/officeDocument/2006/relationships" xmlns:m="http://schemas.openxmlformats.org/officeDocument/2006/math" xmlns:v="urn:schemas-microsoft-com:vml" xmlns:wp14="http://schemas.microsoft.com/office/word/2010/wordprocessingDrawing" xmlns:wp="http://schemas.openxmlformats.org/drawingml/2006/wordprocessingDrawing" xmlns:w10="urn:schemas-microsoft-com:office:word" xmlns:w="http://schemas.openxmlformats.org/wordprocessingml/2006/main" xmlns:w14="http://schemas.microsoft.com/office/word/2010/wordml" xmlns:w15="http://schemas.microsoft.com/office/word/2012/wordml" xmlns:w16se="http://schemas.microsoft.com/office/word/2015/wordml/symex" xmlns:wpg="http://schemas.microsoft.com/office/word/2010/wordprocessingGroup" xmlns:wpi="http://schemas.microsoft.com/office/word/2010/wordprocessingInk" xmlns:wne="http://schemas.microsoft.com/office/word/2006/wordml" xmlns:wps="http://schemas.microsoft.com/office/word/2010/wordprocessingShape" mc:Ignorable="w14 w15 w16se wp14">
+<w:hdr xmlns:wpc="http://schemas.microsoft.com/office/word/2010/wordprocessingCanvas" xmlns:cx="http://schemas.microsoft.com/office/drawing/2014/chartex" xmlns:cx1="http://schemas.microsoft.com/office/drawing/2015/9/8/chartex" xmlns:cx2="http://schemas.microsoft.com/office/drawing/2015/10/21/chartex" xmlns:cx3="http://schemas.microsoft.com/office/drawing/2016/5/9/chartex" xmlns:cx4="http://schemas.microsoft.com/office/drawing/2016/5/10/chartex" xmlns:cx5="http://schemas.microsoft.com/office/drawing/2016/5/11/chartex" xmlns:cx6="http://schemas.microsoft.com/office/drawing/2016/5/12/chartex" xmlns:cx7="http://schemas.microsoft.com/office/drawing/2016/5/13/chartex" xmlns:cx8="http://schemas.microsoft.com/office/drawing/2016/5/14/chartex" xmlns:mc="http://schemas.openxmlformats.org/markup-compatibility/2006" xmlns:aink="http://schemas.microsoft.com/office/drawing/2016/ink" xmlns:am3d="http://schemas.microsoft.com/office/drawing/2017/model3d" xmlns:o="urn:schemas-microsoft-com:office:office" xmlns:r="http://schemas.openxmlformats.org/officeDocument/2006/relationships" xmlns:m="http://schemas.openxmlformats.org/officeDocument/2006/math" xmlns:v="urn:schemas-microsoft-com:vml" xmlns:wp14="http://schemas.microsoft.com/office/word/2010/wordprocessingDrawing" xmlns:wp="http://schemas.openxmlformats.org/drawingml/2006/wordprocessingDrawing" xmlns:w10="urn:schemas-microsoft-com:office:word" xmlns:w="http://schemas.openxmlformats.org/wordprocessingml/2006/main" xmlns:w14="http://schemas.microsoft.com/office/word/2010/wordml" xmlns:w15="http://schemas.microsoft.com/office/word/2012/wordml" xmlns:w16cid="http://schemas.microsoft.com/office/word/2016/wordml/cid" xmlns:w16se="http://schemas.microsoft.com/office/word/2015/wordml/symex" xmlns:wpg="http://schemas.microsoft.com/office/word/2010/wordprocessingGroup" xmlns:wpi="http://schemas.microsoft.com/office/word/2010/wordprocessingInk" xmlns:wne="http://schemas.microsoft.com/office/word/2006/wordml" xmlns:wps="http://schemas.microsoft.com/office/word/2010/wordprocessingShape" mc:Ignorable="w14 w15 w16se w16cid wp14">
   <w:p>
     <w:pPr>
       <w:pStyle w:val="Normal1"/>
@@ -12715,7 +14466,7 @@
 </file>
 
 <file path=word/numbering.xml><?xml version="1.0" encoding="utf-8"?>
-<w:numbering xmlns:wpc="http://schemas.microsoft.com/office/word/2010/wordprocessingCanvas" xmlns:cx="http://schemas.microsoft.com/office/drawing/2014/chartex" xmlns:cx1="http://schemas.microsoft.com/office/drawing/2015/9/8/chartex" xmlns:cx2="http://schemas.microsoft.com/office/drawing/2015/10/21/chartex" xmlns:cx3="http://schemas.microsoft.com/office/drawing/2016/5/9/chartex" xmlns:cx4="http://schemas.microsoft.com/office/drawing/2016/5/10/chartex" xmlns:cx5="http://schemas.microsoft.com/office/drawing/2016/5/11/chartex" xmlns:cx6="http://schemas.microsoft.com/office/drawing/2016/5/12/chartex" xmlns:cx7="http://schemas.microsoft.com/office/drawing/2016/5/13/chartex" xmlns:cx8="http://schemas.microsoft.com/office/drawing/2016/5/14/chartex" xmlns:mc="http://schemas.openxmlformats.org/markup-compatibility/2006" xmlns:aink="http://schemas.microsoft.com/office/drawing/2016/ink" xmlns:am3d="http://schemas.microsoft.com/office/drawing/2017/model3d" xmlns:o="urn:schemas-microsoft-com:office:office" xmlns:r="http://schemas.openxmlformats.org/officeDocument/2006/relationships" xmlns:m="http://schemas.openxmlformats.org/officeDocument/2006/math" xmlns:v="urn:schemas-microsoft-com:vml" xmlns:wp14="http://schemas.microsoft.com/office/word/2010/wordprocessingDrawing" xmlns:wp="http://schemas.openxmlformats.org/drawingml/2006/wordprocessingDrawing" xmlns:w10="urn:schemas-microsoft-com:office:word" xmlns:w="http://schemas.openxmlformats.org/wordprocessingml/2006/main" xmlns:w14="http://schemas.microsoft.com/office/word/2010/wordml" xmlns:w15="http://schemas.microsoft.com/office/word/2012/wordml" xmlns:w16se="http://schemas.microsoft.com/office/word/2015/wordml/symex" xmlns:wpg="http://schemas.microsoft.com/office/word/2010/wordprocessingGroup" xmlns:wpi="http://schemas.microsoft.com/office/word/2010/wordprocessingInk" xmlns:wne="http://schemas.microsoft.com/office/word/2006/wordml" xmlns:wps="http://schemas.microsoft.com/office/word/2010/wordprocessingShape" mc:Ignorable="w14 w15 w16se wp14">
+<w:numbering xmlns:wpc="http://schemas.microsoft.com/office/word/2010/wordprocessingCanvas" xmlns:cx="http://schemas.microsoft.com/office/drawing/2014/chartex" xmlns:cx1="http://schemas.microsoft.com/office/drawing/2015/9/8/chartex" xmlns:cx2="http://schemas.microsoft.com/office/drawing/2015/10/21/chartex" xmlns:cx3="http://schemas.microsoft.com/office/drawing/2016/5/9/chartex" xmlns:cx4="http://schemas.microsoft.com/office/drawing/2016/5/10/chartex" xmlns:cx5="http://schemas.microsoft.com/office/drawing/2016/5/11/chartex" xmlns:cx6="http://schemas.microsoft.com/office/drawing/2016/5/12/chartex" xmlns:cx7="http://schemas.microsoft.com/office/drawing/2016/5/13/chartex" xmlns:cx8="http://schemas.microsoft.com/office/drawing/2016/5/14/chartex" xmlns:mc="http://schemas.openxmlformats.org/markup-compatibility/2006" xmlns:aink="http://schemas.microsoft.com/office/drawing/2016/ink" xmlns:am3d="http://schemas.microsoft.com/office/drawing/2017/model3d" xmlns:o="urn:schemas-microsoft-com:office:office" xmlns:r="http://schemas.openxmlformats.org/officeDocument/2006/relationships" xmlns:m="http://schemas.openxmlformats.org/officeDocument/2006/math" xmlns:v="urn:schemas-microsoft-com:vml" xmlns:wp14="http://schemas.microsoft.com/office/word/2010/wordprocessingDrawing" xmlns:wp="http://schemas.openxmlformats.org/drawingml/2006/wordprocessingDrawing" xmlns:w10="urn:schemas-microsoft-com:office:word" xmlns:w="http://schemas.openxmlformats.org/wordprocessingml/2006/main" xmlns:w14="http://schemas.microsoft.com/office/word/2010/wordml" xmlns:w15="http://schemas.microsoft.com/office/word/2012/wordml" xmlns:w16cid="http://schemas.microsoft.com/office/word/2016/wordml/cid" xmlns:w16se="http://schemas.microsoft.com/office/word/2015/wordml/symex" xmlns:wpg="http://schemas.microsoft.com/office/word/2010/wordprocessingGroup" xmlns:wpi="http://schemas.microsoft.com/office/word/2010/wordprocessingInk" xmlns:wne="http://schemas.microsoft.com/office/word/2006/wordml" xmlns:wps="http://schemas.microsoft.com/office/word/2010/wordprocessingShape" mc:Ignorable="w14 w15 w16se w16cid wp14">
   <w:abstractNum w:abstractNumId="0" w15:restartNumberingAfterBreak="0">
     <w:nsid w:val="029E1ED6"/>
     <w:multiLevelType w:val="multilevel"/>
@@ -12921,6 +14672,119 @@
     </w:lvl>
   </w:abstractNum>
   <w:abstractNum w:abstractNumId="2" w15:restartNumberingAfterBreak="0">
+    <w:nsid w:val="07C5460C"/>
+    <w:multiLevelType w:val="hybridMultilevel"/>
+    <w:tmpl w:val="01F2ECC0"/>
+    <w:lvl w:ilvl="0" w:tplc="041A0003">
+      <w:start w:val="1"/>
+      <w:numFmt w:val="bullet"/>
+      <w:lvlText w:val="o"/>
+      <w:lvlJc w:val="left"/>
+      <w:pPr>
+        <w:ind w:left="2160" w:hanging="360"/>
+      </w:pPr>
+      <w:rPr>
+        <w:rFonts w:ascii="Courier New" w:hAnsi="Courier New" w:cs="Courier New" w:hint="default"/>
+      </w:rPr>
+    </w:lvl>
+    <w:lvl w:ilvl="1" w:tplc="041A0003" w:tentative="1">
+      <w:start w:val="1"/>
+      <w:numFmt w:val="bullet"/>
+      <w:lvlText w:val="o"/>
+      <w:lvlJc w:val="left"/>
+      <w:pPr>
+        <w:ind w:left="2880" w:hanging="360"/>
+      </w:pPr>
+      <w:rPr>
+        <w:rFonts w:ascii="Courier New" w:hAnsi="Courier New" w:cs="Courier New" w:hint="default"/>
+      </w:rPr>
+    </w:lvl>
+    <w:lvl w:ilvl="2" w:tplc="041A0005" w:tentative="1">
+      <w:start w:val="1"/>
+      <w:numFmt w:val="bullet"/>
+      <w:lvlText w:val=""/>
+      <w:lvlJc w:val="left"/>
+      <w:pPr>
+        <w:ind w:left="3600" w:hanging="360"/>
+      </w:pPr>
+      <w:rPr>
+        <w:rFonts w:ascii="Wingdings" w:hAnsi="Wingdings" w:hint="default"/>
+      </w:rPr>
+    </w:lvl>
+    <w:lvl w:ilvl="3" w:tplc="041A0001" w:tentative="1">
+      <w:start w:val="1"/>
+      <w:numFmt w:val="bullet"/>
+      <w:lvlText w:val=""/>
+      <w:lvlJc w:val="left"/>
+      <w:pPr>
+        <w:ind w:left="4320" w:hanging="360"/>
+      </w:pPr>
+      <w:rPr>
+        <w:rFonts w:ascii="Symbol" w:hAnsi="Symbol" w:hint="default"/>
+      </w:rPr>
+    </w:lvl>
+    <w:lvl w:ilvl="4" w:tplc="041A0003" w:tentative="1">
+      <w:start w:val="1"/>
+      <w:numFmt w:val="bullet"/>
+      <w:lvlText w:val="o"/>
+      <w:lvlJc w:val="left"/>
+      <w:pPr>
+        <w:ind w:left="5040" w:hanging="360"/>
+      </w:pPr>
+      <w:rPr>
+        <w:rFonts w:ascii="Courier New" w:hAnsi="Courier New" w:cs="Courier New" w:hint="default"/>
+      </w:rPr>
+    </w:lvl>
+    <w:lvl w:ilvl="5" w:tplc="041A0005" w:tentative="1">
+      <w:start w:val="1"/>
+      <w:numFmt w:val="bullet"/>
+      <w:lvlText w:val=""/>
+      <w:lvlJc w:val="left"/>
+      <w:pPr>
+        <w:ind w:left="5760" w:hanging="360"/>
+      </w:pPr>
+      <w:rPr>
+        <w:rFonts w:ascii="Wingdings" w:hAnsi="Wingdings" w:hint="default"/>
+      </w:rPr>
+    </w:lvl>
+    <w:lvl w:ilvl="6" w:tplc="041A0001" w:tentative="1">
+      <w:start w:val="1"/>
+      <w:numFmt w:val="bullet"/>
+      <w:lvlText w:val=""/>
+      <w:lvlJc w:val="left"/>
+      <w:pPr>
+        <w:ind w:left="6480" w:hanging="360"/>
+      </w:pPr>
+      <w:rPr>
+        <w:rFonts w:ascii="Symbol" w:hAnsi="Symbol" w:hint="default"/>
+      </w:rPr>
+    </w:lvl>
+    <w:lvl w:ilvl="7" w:tplc="041A0003" w:tentative="1">
+      <w:start w:val="1"/>
+      <w:numFmt w:val="bullet"/>
+      <w:lvlText w:val="o"/>
+      <w:lvlJc w:val="left"/>
+      <w:pPr>
+        <w:ind w:left="7200" w:hanging="360"/>
+      </w:pPr>
+      <w:rPr>
+        <w:rFonts w:ascii="Courier New" w:hAnsi="Courier New" w:cs="Courier New" w:hint="default"/>
+      </w:rPr>
+    </w:lvl>
+    <w:lvl w:ilvl="8" w:tplc="041A0005" w:tentative="1">
+      <w:start w:val="1"/>
+      <w:numFmt w:val="bullet"/>
+      <w:lvlText w:val=""/>
+      <w:lvlJc w:val="left"/>
+      <w:pPr>
+        <w:ind w:left="7920" w:hanging="360"/>
+      </w:pPr>
+      <w:rPr>
+        <w:rFonts w:ascii="Wingdings" w:hAnsi="Wingdings" w:hint="default"/>
+      </w:rPr>
+    </w:lvl>
+  </w:abstractNum>
+  <w:abstractNum w:abstractNumId="3" w15:restartNumberingAfterBreak="0">
     <w:nsid w:val="0B612C69"/>
     <w:multiLevelType w:val="hybridMultilevel"/>
     <w:tmpl w:val="D49E3DB8"/>
@@ -13033,7 +14897,7 @@
       </w:rPr>
     </w:lvl>
   </w:abstractNum>
-  <w:abstractNum w:abstractNumId="3" w15:restartNumberingAfterBreak="0">
+  <w:abstractNum w:abstractNumId="4" w15:restartNumberingAfterBreak="0">
     <w:nsid w:val="0BC36D94"/>
     <w:multiLevelType w:val="hybridMultilevel"/>
     <w:tmpl w:val="0AFA75E2"/>
@@ -13146,10 +15010,10 @@
       </w:rPr>
     </w:lvl>
   </w:abstractNum>
-  <w:abstractNum w:abstractNumId="4" w15:restartNumberingAfterBreak="0">
+  <w:abstractNum w:abstractNumId="5" w15:restartNumberingAfterBreak="0">
     <w:nsid w:val="0C8D2B56"/>
     <w:multiLevelType w:val="hybridMultilevel"/>
-    <w:tmpl w:val="90DCB2F2"/>
+    <w:tmpl w:val="A734FDDA"/>
     <w:lvl w:ilvl="0" w:tplc="377611E6">
       <w:start w:val="1"/>
       <w:numFmt w:val="decimal"/>
@@ -13235,7 +15099,7 @@
       </w:pPr>
     </w:lvl>
   </w:abstractNum>
-  <w:abstractNum w:abstractNumId="5" w15:restartNumberingAfterBreak="0">
+  <w:abstractNum w:abstractNumId="6" w15:restartNumberingAfterBreak="0">
     <w:nsid w:val="14442FB3"/>
     <w:multiLevelType w:val="hybridMultilevel"/>
     <w:tmpl w:val="641CE9E2"/>
@@ -13348,7 +15212,7 @@
       </w:rPr>
     </w:lvl>
   </w:abstractNum>
-  <w:abstractNum w:abstractNumId="6" w15:restartNumberingAfterBreak="0">
+  <w:abstractNum w:abstractNumId="7" w15:restartNumberingAfterBreak="0">
     <w:nsid w:val="156324F5"/>
     <w:multiLevelType w:val="hybridMultilevel"/>
     <w:tmpl w:val="0FB631A4"/>
@@ -13461,7 +15325,93 @@
       </w:rPr>
     </w:lvl>
   </w:abstractNum>
-  <w:abstractNum w:abstractNumId="7" w15:restartNumberingAfterBreak="0">
+  <w:abstractNum w:abstractNumId="8" w15:restartNumberingAfterBreak="0">
+    <w:nsid w:val="1DB843E3"/>
+    <w:multiLevelType w:val="hybridMultilevel"/>
+    <w:tmpl w:val="3CBED40E"/>
+    <w:lvl w:ilvl="0" w:tplc="041A000F">
+      <w:start w:val="1"/>
+      <w:numFmt w:val="decimal"/>
+      <w:lvlText w:val="%1."/>
+      <w:lvlJc w:val="left"/>
+      <w:pPr>
+        <w:ind w:left="2880" w:hanging="360"/>
+      </w:pPr>
+    </w:lvl>
+    <w:lvl w:ilvl="1" w:tplc="041A0019" w:tentative="1">
+      <w:start w:val="1"/>
+      <w:numFmt w:val="lowerLetter"/>
+      <w:lvlText w:val="%2."/>
+      <w:lvlJc w:val="left"/>
+      <w:pPr>
+        <w:ind w:left="3600" w:hanging="360"/>
+      </w:pPr>
+    </w:lvl>
+    <w:lvl w:ilvl="2" w:tplc="041A001B" w:tentative="1">
+      <w:start w:val="1"/>
+      <w:numFmt w:val="lowerRoman"/>
+      <w:lvlText w:val="%3."/>
+      <w:lvlJc w:val="right"/>
+      <w:pPr>
+        <w:ind w:left="4320" w:hanging="180"/>
+      </w:pPr>
+    </w:lvl>
+    <w:lvl w:ilvl="3" w:tplc="041A000F" w:tentative="1">
+      <w:start w:val="1"/>
+      <w:numFmt w:val="decimal"/>
+      <w:lvlText w:val="%4."/>
+      <w:lvlJc w:val="left"/>
+      <w:pPr>
+        <w:ind w:left="5040" w:hanging="360"/>
+      </w:pPr>
+    </w:lvl>
+    <w:lvl w:ilvl="4" w:tplc="041A0019" w:tentative="1">
+      <w:start w:val="1"/>
+      <w:numFmt w:val="lowerLetter"/>
+      <w:lvlText w:val="%5."/>
+      <w:lvlJc w:val="left"/>
+      <w:pPr>
+        <w:ind w:left="5760" w:hanging="360"/>
+      </w:pPr>
+    </w:lvl>
+    <w:lvl w:ilvl="5" w:tplc="041A001B" w:tentative="1">
+      <w:start w:val="1"/>
+      <w:numFmt w:val="lowerRoman"/>
+      <w:lvlText w:val="%6."/>
+      <w:lvlJc w:val="right"/>
+      <w:pPr>
+        <w:ind w:left="6480" w:hanging="180"/>
+      </w:pPr>
+    </w:lvl>
+    <w:lvl w:ilvl="6" w:tplc="041A000F" w:tentative="1">
+      <w:start w:val="1"/>
+      <w:numFmt w:val="decimal"/>
+      <w:lvlText w:val="%7."/>
+      <w:lvlJc w:val="left"/>
+      <w:pPr>
+        <w:ind w:left="7200" w:hanging="360"/>
+      </w:pPr>
+    </w:lvl>
+    <w:lvl w:ilvl="7" w:tplc="041A0019" w:tentative="1">
+      <w:start w:val="1"/>
+      <w:numFmt w:val="lowerLetter"/>
+      <w:lvlText w:val="%8."/>
+      <w:lvlJc w:val="left"/>
+      <w:pPr>
+        <w:ind w:left="7920" w:hanging="360"/>
+      </w:pPr>
+    </w:lvl>
+    <w:lvl w:ilvl="8" w:tplc="041A001B" w:tentative="1">
+      <w:start w:val="1"/>
+      <w:numFmt w:val="lowerRoman"/>
+      <w:lvlText w:val="%9."/>
+      <w:lvlJc w:val="right"/>
+      <w:pPr>
+        <w:ind w:left="8640" w:hanging="180"/>
+      </w:pPr>
+    </w:lvl>
+  </w:abstractNum>
+  <w:abstractNum w:abstractNumId="9" w15:restartNumberingAfterBreak="0">
     <w:nsid w:val="24A22299"/>
     <w:multiLevelType w:val="hybridMultilevel"/>
     <w:tmpl w:val="BB042E48"/>
@@ -13574,7 +15524,7 @@
       </w:rPr>
     </w:lvl>
   </w:abstractNum>
-  <w:abstractNum w:abstractNumId="8" w15:restartNumberingAfterBreak="0">
+  <w:abstractNum w:abstractNumId="10" w15:restartNumberingAfterBreak="0">
     <w:nsid w:val="27E81904"/>
     <w:multiLevelType w:val="hybridMultilevel"/>
     <w:tmpl w:val="A290E744"/>
@@ -13687,7 +15637,283 @@
       </w:rPr>
     </w:lvl>
   </w:abstractNum>
-  <w:abstractNum w:abstractNumId="9" w15:restartNumberingAfterBreak="0">
+  <w:abstractNum w:abstractNumId="11" w15:restartNumberingAfterBreak="0">
+    <w:nsid w:val="2FB5682C"/>
+    <w:multiLevelType w:val="hybridMultilevel"/>
+    <w:tmpl w:val="E5404654"/>
+    <w:lvl w:ilvl="0" w:tplc="7E12DAFE">
+      <w:start w:val="1"/>
+      <w:numFmt w:val="decimal"/>
+      <w:lvlText w:val="%1."/>
+      <w:lvlJc w:val="left"/>
+      <w:pPr>
+        <w:ind w:left="2880" w:hanging="360"/>
+      </w:pPr>
+      <w:rPr>
+        <w:rFonts w:hint="default"/>
+      </w:rPr>
+    </w:lvl>
+    <w:lvl w:ilvl="1" w:tplc="041A0019">
+      <w:start w:val="1"/>
+      <w:numFmt w:val="lowerLetter"/>
+      <w:lvlText w:val="%2."/>
+      <w:lvlJc w:val="left"/>
+      <w:pPr>
+        <w:ind w:left="1440" w:hanging="360"/>
+      </w:pPr>
+    </w:lvl>
+    <w:lvl w:ilvl="2" w:tplc="041A0003">
+      <w:start w:val="1"/>
+      <w:numFmt w:val="bullet"/>
+      <w:lvlText w:val="o"/>
+      <w:lvlJc w:val="left"/>
+      <w:pPr>
+        <w:ind w:left="2160" w:hanging="180"/>
+      </w:pPr>
+      <w:rPr>
+        <w:rFonts w:ascii="Courier New" w:hAnsi="Courier New" w:cs="Courier New" w:hint="default"/>
+      </w:rPr>
+    </w:lvl>
+    <w:lvl w:ilvl="3" w:tplc="041A000F" w:tentative="1">
+      <w:start w:val="1"/>
+      <w:numFmt w:val="decimal"/>
+      <w:lvlText w:val="%4."/>
+      <w:lvlJc w:val="left"/>
+      <w:pPr>
+        <w:ind w:left="2880" w:hanging="360"/>
+      </w:pPr>
+    </w:lvl>
+    <w:lvl w:ilvl="4" w:tplc="041A0019" w:tentative="1">
+      <w:start w:val="1"/>
+      <w:numFmt w:val="lowerLetter"/>
+      <w:lvlText w:val="%5."/>
+      <w:lvlJc w:val="left"/>
+      <w:pPr>
+        <w:ind w:left="3600" w:hanging="360"/>
+      </w:pPr>
+    </w:lvl>
+    <w:lvl w:ilvl="5" w:tplc="041A001B" w:tentative="1">
+      <w:start w:val="1"/>
+      <w:numFmt w:val="lowerRoman"/>
+      <w:lvlText w:val="%6."/>
+      <w:lvlJc w:val="right"/>
+      <w:pPr>
+        <w:ind w:left="4320" w:hanging="180"/>
+      </w:pPr>
+    </w:lvl>
+    <w:lvl w:ilvl="6" w:tplc="041A000F" w:tentative="1">
+      <w:start w:val="1"/>
+      <w:numFmt w:val="decimal"/>
+      <w:lvlText w:val="%7."/>
+      <w:lvlJc w:val="left"/>
+      <w:pPr>
+        <w:ind w:left="5040" w:hanging="360"/>
+      </w:pPr>
+    </w:lvl>
+    <w:lvl w:ilvl="7" w:tplc="041A0019" w:tentative="1">
+      <w:start w:val="1"/>
+      <w:numFmt w:val="lowerLetter"/>
+      <w:lvlText w:val="%8."/>
+      <w:lvlJc w:val="left"/>
+      <w:pPr>
+        <w:ind w:left="5760" w:hanging="360"/>
+      </w:pPr>
+    </w:lvl>
+    <w:lvl w:ilvl="8" w:tplc="041A001B" w:tentative="1">
+      <w:start w:val="1"/>
+      <w:numFmt w:val="lowerRoman"/>
+      <w:lvlText w:val="%9."/>
+      <w:lvlJc w:val="right"/>
+      <w:pPr>
+        <w:ind w:left="6480" w:hanging="180"/>
+      </w:pPr>
+    </w:lvl>
+  </w:abstractNum>
+  <w:abstractNum w:abstractNumId="12" w15:restartNumberingAfterBreak="0">
+    <w:nsid w:val="38031BC9"/>
+    <w:multiLevelType w:val="hybridMultilevel"/>
+    <w:tmpl w:val="E5404654"/>
+    <w:lvl w:ilvl="0" w:tplc="7E12DAFE">
+      <w:start w:val="1"/>
+      <w:numFmt w:val="decimal"/>
+      <w:lvlText w:val="%1."/>
+      <w:lvlJc w:val="left"/>
+      <w:pPr>
+        <w:ind w:left="2880" w:hanging="360"/>
+      </w:pPr>
+      <w:rPr>
+        <w:rFonts w:hint="default"/>
+      </w:rPr>
+    </w:lvl>
+    <w:lvl w:ilvl="1" w:tplc="041A0019">
+      <w:start w:val="1"/>
+      <w:numFmt w:val="lowerLetter"/>
+      <w:lvlText w:val="%2."/>
+      <w:lvlJc w:val="left"/>
+      <w:pPr>
+        <w:ind w:left="1440" w:hanging="360"/>
+      </w:pPr>
+    </w:lvl>
+    <w:lvl w:ilvl="2" w:tplc="041A0003">
+      <w:start w:val="1"/>
+      <w:numFmt w:val="bullet"/>
+      <w:lvlText w:val="o"/>
+      <w:lvlJc w:val="left"/>
+      <w:pPr>
+        <w:ind w:left="2160" w:hanging="180"/>
+      </w:pPr>
+      <w:rPr>
+        <w:rFonts w:ascii="Courier New" w:hAnsi="Courier New" w:cs="Courier New" w:hint="default"/>
+      </w:rPr>
+    </w:lvl>
+    <w:lvl w:ilvl="3" w:tplc="041A000F" w:tentative="1">
+      <w:start w:val="1"/>
+      <w:numFmt w:val="decimal"/>
+      <w:lvlText w:val="%4."/>
+      <w:lvlJc w:val="left"/>
+      <w:pPr>
+        <w:ind w:left="2880" w:hanging="360"/>
+      </w:pPr>
+    </w:lvl>
+    <w:lvl w:ilvl="4" w:tplc="041A0019" w:tentative="1">
+      <w:start w:val="1"/>
+      <w:numFmt w:val="lowerLetter"/>
+      <w:lvlText w:val="%5."/>
+      <w:lvlJc w:val="left"/>
+      <w:pPr>
+        <w:ind w:left="3600" w:hanging="360"/>
+      </w:pPr>
+    </w:lvl>
+    <w:lvl w:ilvl="5" w:tplc="041A001B" w:tentative="1">
+      <w:start w:val="1"/>
+      <w:numFmt w:val="lowerRoman"/>
+      <w:lvlText w:val="%6."/>
+      <w:lvlJc w:val="right"/>
+      <w:pPr>
+        <w:ind w:left="4320" w:hanging="180"/>
+      </w:pPr>
+    </w:lvl>
+    <w:lvl w:ilvl="6" w:tplc="041A000F" w:tentative="1">
+      <w:start w:val="1"/>
+      <w:numFmt w:val="decimal"/>
+      <w:lvlText w:val="%7."/>
+      <w:lvlJc w:val="left"/>
+      <w:pPr>
+        <w:ind w:left="5040" w:hanging="360"/>
+      </w:pPr>
+    </w:lvl>
+    <w:lvl w:ilvl="7" w:tplc="041A0019" w:tentative="1">
+      <w:start w:val="1"/>
+      <w:numFmt w:val="lowerLetter"/>
+      <w:lvlText w:val="%8."/>
+      <w:lvlJc w:val="left"/>
+      <w:pPr>
+        <w:ind w:left="5760" w:hanging="360"/>
+      </w:pPr>
+    </w:lvl>
+    <w:lvl w:ilvl="8" w:tplc="041A001B" w:tentative="1">
+      <w:start w:val="1"/>
+      <w:numFmt w:val="lowerRoman"/>
+      <w:lvlText w:val="%9."/>
+      <w:lvlJc w:val="right"/>
+      <w:pPr>
+        <w:ind w:left="6480" w:hanging="180"/>
+      </w:pPr>
+    </w:lvl>
+  </w:abstractNum>
+  <w:abstractNum w:abstractNumId="13" w15:restartNumberingAfterBreak="0">
+    <w:nsid w:val="382D60F6"/>
+    <w:multiLevelType w:val="hybridMultilevel"/>
+    <w:tmpl w:val="E5404654"/>
+    <w:lvl w:ilvl="0" w:tplc="7E12DAFE">
+      <w:start w:val="1"/>
+      <w:numFmt w:val="decimal"/>
+      <w:lvlText w:val="%1."/>
+      <w:lvlJc w:val="left"/>
+      <w:pPr>
+        <w:ind w:left="2880" w:hanging="360"/>
+      </w:pPr>
+      <w:rPr>
+        <w:rFonts w:hint="default"/>
+      </w:rPr>
+    </w:lvl>
+    <w:lvl w:ilvl="1" w:tplc="041A0019">
+      <w:start w:val="1"/>
+      <w:numFmt w:val="lowerLetter"/>
+      <w:lvlText w:val="%2."/>
+      <w:lvlJc w:val="left"/>
+      <w:pPr>
+        <w:ind w:left="1440" w:hanging="360"/>
+      </w:pPr>
+    </w:lvl>
+    <w:lvl w:ilvl="2" w:tplc="041A0003">
+      <w:start w:val="1"/>
+      <w:numFmt w:val="bullet"/>
+      <w:lvlText w:val="o"/>
+      <w:lvlJc w:val="left"/>
+      <w:pPr>
+        <w:ind w:left="2160" w:hanging="180"/>
+      </w:pPr>
+      <w:rPr>
+        <w:rFonts w:ascii="Courier New" w:hAnsi="Courier New" w:cs="Courier New" w:hint="default"/>
+      </w:rPr>
+    </w:lvl>
+    <w:lvl w:ilvl="3" w:tplc="041A000F" w:tentative="1">
+      <w:start w:val="1"/>
+      <w:numFmt w:val="decimal"/>
+      <w:lvlText w:val="%4."/>
+      <w:lvlJc w:val="left"/>
+      <w:pPr>
+        <w:ind w:left="2880" w:hanging="360"/>
+      </w:pPr>
+    </w:lvl>
+    <w:lvl w:ilvl="4" w:tplc="041A0019" w:tentative="1">
+      <w:start w:val="1"/>
+      <w:numFmt w:val="lowerLetter"/>
+      <w:lvlText w:val="%5."/>
+      <w:lvlJc w:val="left"/>
+      <w:pPr>
+        <w:ind w:left="3600" w:hanging="360"/>
+      </w:pPr>
+    </w:lvl>
+    <w:lvl w:ilvl="5" w:tplc="041A001B" w:tentative="1">
+      <w:start w:val="1"/>
+      <w:numFmt w:val="lowerRoman"/>
+      <w:lvlText w:val="%6."/>
+      <w:lvlJc w:val="right"/>
+      <w:pPr>
+        <w:ind w:left="4320" w:hanging="180"/>
+      </w:pPr>
+    </w:lvl>
+    <w:lvl w:ilvl="6" w:tplc="041A000F" w:tentative="1">
+      <w:start w:val="1"/>
+      <w:numFmt w:val="decimal"/>
+      <w:lvlText w:val="%7."/>
+      <w:lvlJc w:val="left"/>
+      <w:pPr>
+        <w:ind w:left="5040" w:hanging="360"/>
+      </w:pPr>
+    </w:lvl>
+    <w:lvl w:ilvl="7" w:tplc="041A0019" w:tentative="1">
+      <w:start w:val="1"/>
+      <w:numFmt w:val="lowerLetter"/>
+      <w:lvlText w:val="%8."/>
+      <w:lvlJc w:val="left"/>
+      <w:pPr>
+        <w:ind w:left="5760" w:hanging="360"/>
+      </w:pPr>
+    </w:lvl>
+    <w:lvl w:ilvl="8" w:tplc="041A001B" w:tentative="1">
+      <w:start w:val="1"/>
+      <w:numFmt w:val="lowerRoman"/>
+      <w:lvlText w:val="%9."/>
+      <w:lvlJc w:val="right"/>
+      <w:pPr>
+        <w:ind w:left="6480" w:hanging="180"/>
+      </w:pPr>
+    </w:lvl>
+  </w:abstractNum>
+  <w:abstractNum w:abstractNumId="14" w15:restartNumberingAfterBreak="0">
     <w:nsid w:val="3E405F03"/>
     <w:multiLevelType w:val="multilevel"/>
     <w:tmpl w:val="6B1C7624"/>
@@ -13809,7 +16035,280 @@
       </w:rPr>
     </w:lvl>
   </w:abstractNum>
-  <w:abstractNum w:abstractNumId="10" w15:restartNumberingAfterBreak="0">
+  <w:abstractNum w:abstractNumId="15" w15:restartNumberingAfterBreak="0">
+    <w:nsid w:val="3F9C097C"/>
+    <w:multiLevelType w:val="hybridMultilevel"/>
+    <w:tmpl w:val="E5404654"/>
+    <w:lvl w:ilvl="0" w:tplc="7E12DAFE">
+      <w:start w:val="1"/>
+      <w:numFmt w:val="decimal"/>
+      <w:lvlText w:val="%1."/>
+      <w:lvlJc w:val="left"/>
+      <w:pPr>
+        <w:ind w:left="2880" w:hanging="360"/>
+      </w:pPr>
+      <w:rPr>
+        <w:rFonts w:hint="default"/>
+      </w:rPr>
+    </w:lvl>
+    <w:lvl w:ilvl="1" w:tplc="041A0019">
+      <w:start w:val="1"/>
+      <w:numFmt w:val="lowerLetter"/>
+      <w:lvlText w:val="%2."/>
+      <w:lvlJc w:val="left"/>
+      <w:pPr>
+        <w:ind w:left="1440" w:hanging="360"/>
+      </w:pPr>
+    </w:lvl>
+    <w:lvl w:ilvl="2" w:tplc="041A0003">
+      <w:start w:val="1"/>
+      <w:numFmt w:val="bullet"/>
+      <w:lvlText w:val="o"/>
+      <w:lvlJc w:val="left"/>
+      <w:pPr>
+        <w:ind w:left="2160" w:hanging="180"/>
+      </w:pPr>
+      <w:rPr>
+        <w:rFonts w:ascii="Courier New" w:hAnsi="Courier New" w:cs="Courier New" w:hint="default"/>
+      </w:rPr>
+    </w:lvl>
+    <w:lvl w:ilvl="3" w:tplc="041A000F" w:tentative="1">
+      <w:start w:val="1"/>
+      <w:numFmt w:val="decimal"/>
+      <w:lvlText w:val="%4."/>
+      <w:lvlJc w:val="left"/>
+      <w:pPr>
+        <w:ind w:left="2880" w:hanging="360"/>
+      </w:pPr>
+    </w:lvl>
+    <w:lvl w:ilvl="4" w:tplc="041A0019" w:tentative="1">
+      <w:start w:val="1"/>
+      <w:numFmt w:val="lowerLetter"/>
+      <w:lvlText w:val="%5."/>
+      <w:lvlJc w:val="left"/>
+      <w:pPr>
+        <w:ind w:left="3600" w:hanging="360"/>
+      </w:pPr>
+    </w:lvl>
+    <w:lvl w:ilvl="5" w:tplc="041A001B" w:tentative="1">
+      <w:start w:val="1"/>
+      <w:numFmt w:val="lowerRoman"/>
+      <w:lvlText w:val="%6."/>
+      <w:lvlJc w:val="right"/>
+      <w:pPr>
+        <w:ind w:left="4320" w:hanging="180"/>
+      </w:pPr>
+    </w:lvl>
+    <w:lvl w:ilvl="6" w:tplc="041A000F" w:tentative="1">
+      <w:start w:val="1"/>
+      <w:numFmt w:val="decimal"/>
+      <w:lvlText w:val="%7."/>
+      <w:lvlJc w:val="left"/>
+      <w:pPr>
+        <w:ind w:left="5040" w:hanging="360"/>
+      </w:pPr>
+    </w:lvl>
+    <w:lvl w:ilvl="7" w:tplc="041A0019" w:tentative="1">
+      <w:start w:val="1"/>
+      <w:numFmt w:val="lowerLetter"/>
+      <w:lvlText w:val="%8."/>
+      <w:lvlJc w:val="left"/>
+      <w:pPr>
+        <w:ind w:left="5760" w:hanging="360"/>
+      </w:pPr>
+    </w:lvl>
+    <w:lvl w:ilvl="8" w:tplc="041A001B" w:tentative="1">
+      <w:start w:val="1"/>
+      <w:numFmt w:val="lowerRoman"/>
+      <w:lvlText w:val="%9."/>
+      <w:lvlJc w:val="right"/>
+      <w:pPr>
+        <w:ind w:left="6480" w:hanging="180"/>
+      </w:pPr>
+    </w:lvl>
+  </w:abstractNum>
+  <w:abstractNum w:abstractNumId="16" w15:restartNumberingAfterBreak="0">
+    <w:nsid w:val="47F718CD"/>
+    <w:multiLevelType w:val="hybridMultilevel"/>
+    <w:tmpl w:val="E5404654"/>
+    <w:lvl w:ilvl="0" w:tplc="7E12DAFE">
+      <w:start w:val="1"/>
+      <w:numFmt w:val="decimal"/>
+      <w:lvlText w:val="%1."/>
+      <w:lvlJc w:val="left"/>
+      <w:pPr>
+        <w:ind w:left="2880" w:hanging="360"/>
+      </w:pPr>
+      <w:rPr>
+        <w:rFonts w:hint="default"/>
+      </w:rPr>
+    </w:lvl>
+    <w:lvl w:ilvl="1" w:tplc="041A0019">
+      <w:start w:val="1"/>
+      <w:numFmt w:val="lowerLetter"/>
+      <w:lvlText w:val="%2."/>
+      <w:lvlJc w:val="left"/>
+      <w:pPr>
+        <w:ind w:left="1440" w:hanging="360"/>
+      </w:pPr>
+    </w:lvl>
+    <w:lvl w:ilvl="2" w:tplc="041A0003">
+      <w:start w:val="1"/>
+      <w:numFmt w:val="bullet"/>
+      <w:lvlText w:val="o"/>
+      <w:lvlJc w:val="left"/>
+      <w:pPr>
+        <w:ind w:left="2160" w:hanging="180"/>
+      </w:pPr>
+      <w:rPr>
+        <w:rFonts w:ascii="Courier New" w:hAnsi="Courier New" w:cs="Courier New" w:hint="default"/>
+      </w:rPr>
+    </w:lvl>
+    <w:lvl w:ilvl="3" w:tplc="041A000F" w:tentative="1">
+      <w:start w:val="1"/>
+      <w:numFmt w:val="decimal"/>
+      <w:lvlText w:val="%4."/>
+      <w:lvlJc w:val="left"/>
+      <w:pPr>
+        <w:ind w:left="2880" w:hanging="360"/>
+      </w:pPr>
+    </w:lvl>
+    <w:lvl w:ilvl="4" w:tplc="041A0019" w:tentative="1">
+      <w:start w:val="1"/>
+      <w:numFmt w:val="lowerLetter"/>
+      <w:lvlText w:val="%5."/>
+      <w:lvlJc w:val="left"/>
+      <w:pPr>
+        <w:ind w:left="3600" w:hanging="360"/>
+      </w:pPr>
+    </w:lvl>
+    <w:lvl w:ilvl="5" w:tplc="041A001B" w:tentative="1">
+      <w:start w:val="1"/>
+      <w:numFmt w:val="lowerRoman"/>
+      <w:lvlText w:val="%6."/>
+      <w:lvlJc w:val="right"/>
+      <w:pPr>
+        <w:ind w:left="4320" w:hanging="180"/>
+      </w:pPr>
+    </w:lvl>
+    <w:lvl w:ilvl="6" w:tplc="041A000F" w:tentative="1">
+      <w:start w:val="1"/>
+      <w:numFmt w:val="decimal"/>
+      <w:lvlText w:val="%7."/>
+      <w:lvlJc w:val="left"/>
+      <w:pPr>
+        <w:ind w:left="5040" w:hanging="360"/>
+      </w:pPr>
+    </w:lvl>
+    <w:lvl w:ilvl="7" w:tplc="041A0019" w:tentative="1">
+      <w:start w:val="1"/>
+      <w:numFmt w:val="lowerLetter"/>
+      <w:lvlText w:val="%8."/>
+      <w:lvlJc w:val="left"/>
+      <w:pPr>
+        <w:ind w:left="5760" w:hanging="360"/>
+      </w:pPr>
+    </w:lvl>
+    <w:lvl w:ilvl="8" w:tplc="041A001B" w:tentative="1">
+      <w:start w:val="1"/>
+      <w:numFmt w:val="lowerRoman"/>
+      <w:lvlText w:val="%9."/>
+      <w:lvlJc w:val="right"/>
+      <w:pPr>
+        <w:ind w:left="6480" w:hanging="180"/>
+      </w:pPr>
+    </w:lvl>
+  </w:abstractNum>
+  <w:abstractNum w:abstractNumId="17" w15:restartNumberingAfterBreak="0">
+    <w:nsid w:val="4A47580B"/>
+    <w:multiLevelType w:val="hybridMultilevel"/>
+    <w:tmpl w:val="BF5CDC1A"/>
+    <w:lvl w:ilvl="0" w:tplc="3AE026E6">
+      <w:start w:val="3"/>
+      <w:numFmt w:val="decimal"/>
+      <w:lvlText w:val="%1."/>
+      <w:lvlJc w:val="left"/>
+      <w:pPr>
+        <w:ind w:left="2880" w:hanging="360"/>
+      </w:pPr>
+      <w:rPr>
+        <w:rFonts w:hint="default"/>
+      </w:rPr>
+    </w:lvl>
+    <w:lvl w:ilvl="1" w:tplc="041A0019" w:tentative="1">
+      <w:start w:val="1"/>
+      <w:numFmt w:val="lowerLetter"/>
+      <w:lvlText w:val="%2."/>
+      <w:lvlJc w:val="left"/>
+      <w:pPr>
+        <w:ind w:left="1440" w:hanging="360"/>
+      </w:pPr>
+    </w:lvl>
+    <w:lvl w:ilvl="2" w:tplc="041A001B" w:tentative="1">
+      <w:start w:val="1"/>
+      <w:numFmt w:val="lowerRoman"/>
+      <w:lvlText w:val="%3."/>
+      <w:lvlJc w:val="right"/>
+      <w:pPr>
+        <w:ind w:left="2160" w:hanging="180"/>
+      </w:pPr>
+    </w:lvl>
+    <w:lvl w:ilvl="3" w:tplc="041A000F" w:tentative="1">
+      <w:start w:val="1"/>
+      <w:numFmt w:val="decimal"/>
+      <w:lvlText w:val="%4."/>
+      <w:lvlJc w:val="left"/>
+      <w:pPr>
+        <w:ind w:left="2880" w:hanging="360"/>
+      </w:pPr>
+    </w:lvl>
+    <w:lvl w:ilvl="4" w:tplc="041A0019" w:tentative="1">
+      <w:start w:val="1"/>
+      <w:numFmt w:val="lowerLetter"/>
+      <w:lvlText w:val="%5."/>
+      <w:lvlJc w:val="left"/>
+      <w:pPr>
+        <w:ind w:left="3600" w:hanging="360"/>
+      </w:pPr>
+    </w:lvl>
+    <w:lvl w:ilvl="5" w:tplc="041A001B" w:tentative="1">
+      <w:start w:val="1"/>
+      <w:numFmt w:val="lowerRoman"/>
+      <w:lvlText w:val="%6."/>
+      <w:lvlJc w:val="right"/>
+      <w:pPr>
+        <w:ind w:left="4320" w:hanging="180"/>
+      </w:pPr>
+    </w:lvl>
+    <w:lvl w:ilvl="6" w:tplc="041A000F" w:tentative="1">
+      <w:start w:val="1"/>
+      <w:numFmt w:val="decimal"/>
+      <w:lvlText w:val="%7."/>
+      <w:lvlJc w:val="left"/>
+      <w:pPr>
+        <w:ind w:left="5040" w:hanging="360"/>
+      </w:pPr>
+    </w:lvl>
+    <w:lvl w:ilvl="7" w:tplc="041A0019" w:tentative="1">
+      <w:start w:val="1"/>
+      <w:numFmt w:val="lowerLetter"/>
+      <w:lvlText w:val="%8."/>
+      <w:lvlJc w:val="left"/>
+      <w:pPr>
+        <w:ind w:left="5760" w:hanging="360"/>
+      </w:pPr>
+    </w:lvl>
+    <w:lvl w:ilvl="8" w:tplc="041A001B" w:tentative="1">
+      <w:start w:val="1"/>
+      <w:numFmt w:val="lowerRoman"/>
+      <w:lvlText w:val="%9."/>
+      <w:lvlJc w:val="right"/>
+      <w:pPr>
+        <w:ind w:left="6480" w:hanging="180"/>
+      </w:pPr>
+    </w:lvl>
+  </w:abstractNum>
+  <w:abstractNum w:abstractNumId="18" w15:restartNumberingAfterBreak="0">
     <w:nsid w:val="4C6C1803"/>
     <w:multiLevelType w:val="hybridMultilevel"/>
     <w:tmpl w:val="9C84F31A"/>
@@ -13898,7 +16397,120 @@
       </w:pPr>
     </w:lvl>
   </w:abstractNum>
-  <w:abstractNum w:abstractNumId="11" w15:restartNumberingAfterBreak="0">
+  <w:abstractNum w:abstractNumId="19" w15:restartNumberingAfterBreak="0">
+    <w:nsid w:val="51697DDC"/>
+    <w:multiLevelType w:val="hybridMultilevel"/>
+    <w:tmpl w:val="6B32B77A"/>
+    <w:lvl w:ilvl="0" w:tplc="041A0003">
+      <w:start w:val="1"/>
+      <w:numFmt w:val="bullet"/>
+      <w:lvlText w:val="o"/>
+      <w:lvlJc w:val="left"/>
+      <w:pPr>
+        <w:ind w:left="2190" w:hanging="360"/>
+      </w:pPr>
+      <w:rPr>
+        <w:rFonts w:ascii="Courier New" w:hAnsi="Courier New" w:cs="Courier New" w:hint="default"/>
+      </w:rPr>
+    </w:lvl>
+    <w:lvl w:ilvl="1" w:tplc="041A000F">
+      <w:start w:val="1"/>
+      <w:numFmt w:val="decimal"/>
+      <w:lvlText w:val="%2."/>
+      <w:lvlJc w:val="left"/>
+      <w:pPr>
+        <w:ind w:left="2910" w:hanging="360"/>
+      </w:pPr>
+      <w:rPr>
+        <w:rFonts w:hint="default"/>
+      </w:rPr>
+    </w:lvl>
+    <w:lvl w:ilvl="2" w:tplc="041A0005" w:tentative="1">
+      <w:start w:val="1"/>
+      <w:numFmt w:val="bullet"/>
+      <w:lvlText w:val=""/>
+      <w:lvlJc w:val="left"/>
+      <w:pPr>
+        <w:ind w:left="3630" w:hanging="360"/>
+      </w:pPr>
+      <w:rPr>
+        <w:rFonts w:ascii="Wingdings" w:hAnsi="Wingdings" w:hint="default"/>
+      </w:rPr>
+    </w:lvl>
+    <w:lvl w:ilvl="3" w:tplc="041A0001" w:tentative="1">
+      <w:start w:val="1"/>
+      <w:numFmt w:val="bullet"/>
+      <w:lvlText w:val=""/>
+      <w:lvlJc w:val="left"/>
+      <w:pPr>
+        <w:ind w:left="4350" w:hanging="360"/>
+      </w:pPr>
+      <w:rPr>
+        <w:rFonts w:ascii="Symbol" w:hAnsi="Symbol" w:hint="default"/>
+      </w:rPr>
+    </w:lvl>
+    <w:lvl w:ilvl="4" w:tplc="041A0003" w:tentative="1">
+      <w:start w:val="1"/>
+      <w:numFmt w:val="bullet"/>
+      <w:lvlText w:val="o"/>
+      <w:lvlJc w:val="left"/>
+      <w:pPr>
+        <w:ind w:left="5070" w:hanging="360"/>
+      </w:pPr>
+      <w:rPr>
+        <w:rFonts w:ascii="Courier New" w:hAnsi="Courier New" w:cs="Courier New" w:hint="default"/>
+      </w:rPr>
+    </w:lvl>
+    <w:lvl w:ilvl="5" w:tplc="041A0005" w:tentative="1">
+      <w:start w:val="1"/>
+      <w:numFmt w:val="bullet"/>
+      <w:lvlText w:val=""/>
+      <w:lvlJc w:val="left"/>
+      <w:pPr>
+        <w:ind w:left="5790" w:hanging="360"/>
+      </w:pPr>
+      <w:rPr>
+        <w:rFonts w:ascii="Wingdings" w:hAnsi="Wingdings" w:hint="default"/>
+      </w:rPr>
+    </w:lvl>
+    <w:lvl w:ilvl="6" w:tplc="041A0001" w:tentative="1">
+      <w:start w:val="1"/>
+      <w:numFmt w:val="bullet"/>
+      <w:lvlText w:val=""/>
+      <w:lvlJc w:val="left"/>
+      <w:pPr>
+        <w:ind w:left="6510" w:hanging="360"/>
+      </w:pPr>
+      <w:rPr>
+        <w:rFonts w:ascii="Symbol" w:hAnsi="Symbol" w:hint="default"/>
+      </w:rPr>
+    </w:lvl>
+    <w:lvl w:ilvl="7" w:tplc="041A0003" w:tentative="1">
+      <w:start w:val="1"/>
+      <w:numFmt w:val="bullet"/>
+      <w:lvlText w:val="o"/>
+      <w:lvlJc w:val="left"/>
+      <w:pPr>
+        <w:ind w:left="7230" w:hanging="360"/>
+      </w:pPr>
+      <w:rPr>
+        <w:rFonts w:ascii="Courier New" w:hAnsi="Courier New" w:cs="Courier New" w:hint="default"/>
+      </w:rPr>
+    </w:lvl>
+    <w:lvl w:ilvl="8" w:tplc="041A0005" w:tentative="1">
+      <w:start w:val="1"/>
+      <w:numFmt w:val="bullet"/>
+      <w:lvlText w:val=""/>
+      <w:lvlJc w:val="left"/>
+      <w:pPr>
+        <w:ind w:left="7950" w:hanging="360"/>
+      </w:pPr>
+      <w:rPr>
+        <w:rFonts w:ascii="Wingdings" w:hAnsi="Wingdings" w:hint="default"/>
+      </w:rPr>
+    </w:lvl>
+  </w:abstractNum>
+  <w:abstractNum w:abstractNumId="20" w15:restartNumberingAfterBreak="0">
     <w:nsid w:val="57A34F60"/>
     <w:multiLevelType w:val="multilevel"/>
     <w:tmpl w:val="D1FC2BCA"/>
@@ -14011,7 +16623,7 @@
       </w:rPr>
     </w:lvl>
   </w:abstractNum>
-  <w:abstractNum w:abstractNumId="12" w15:restartNumberingAfterBreak="0">
+  <w:abstractNum w:abstractNumId="21" w15:restartNumberingAfterBreak="0">
     <w:nsid w:val="57B32F5C"/>
     <w:multiLevelType w:val="hybridMultilevel"/>
     <w:tmpl w:val="712873FC"/>
@@ -14124,7 +16736,209 @@
       </w:rPr>
     </w:lvl>
   </w:abstractNum>
-  <w:abstractNum w:abstractNumId="13" w15:restartNumberingAfterBreak="0">
+  <w:abstractNum w:abstractNumId="22" w15:restartNumberingAfterBreak="0">
+    <w:nsid w:val="5BC43926"/>
+    <w:multiLevelType w:val="hybridMultilevel"/>
+    <w:tmpl w:val="3F76EBA6"/>
+    <w:lvl w:ilvl="0" w:tplc="EC529D7A">
+      <w:start w:val="4"/>
+      <w:numFmt w:val="decimal"/>
+      <w:lvlText w:val="%1."/>
+      <w:lvlJc w:val="left"/>
+      <w:pPr>
+        <w:ind w:left="2880" w:hanging="360"/>
+      </w:pPr>
+      <w:rPr>
+        <w:rFonts w:hint="default"/>
+      </w:rPr>
+    </w:lvl>
+    <w:lvl w:ilvl="1" w:tplc="041A0019" w:tentative="1">
+      <w:start w:val="1"/>
+      <w:numFmt w:val="lowerLetter"/>
+      <w:lvlText w:val="%2."/>
+      <w:lvlJc w:val="left"/>
+      <w:pPr>
+        <w:ind w:left="1440" w:hanging="360"/>
+      </w:pPr>
+    </w:lvl>
+    <w:lvl w:ilvl="2" w:tplc="041A001B" w:tentative="1">
+      <w:start w:val="1"/>
+      <w:numFmt w:val="lowerRoman"/>
+      <w:lvlText w:val="%3."/>
+      <w:lvlJc w:val="right"/>
+      <w:pPr>
+        <w:ind w:left="2160" w:hanging="180"/>
+      </w:pPr>
+    </w:lvl>
+    <w:lvl w:ilvl="3" w:tplc="041A000F" w:tentative="1">
+      <w:start w:val="1"/>
+      <w:numFmt w:val="decimal"/>
+      <w:lvlText w:val="%4."/>
+      <w:lvlJc w:val="left"/>
+      <w:pPr>
+        <w:ind w:left="2880" w:hanging="360"/>
+      </w:pPr>
+    </w:lvl>
+    <w:lvl w:ilvl="4" w:tplc="041A0019" w:tentative="1">
+      <w:start w:val="1"/>
+      <w:numFmt w:val="lowerLetter"/>
+      <w:lvlText w:val="%5."/>
+      <w:lvlJc w:val="left"/>
+      <w:pPr>
+        <w:ind w:left="3600" w:hanging="360"/>
+      </w:pPr>
+    </w:lvl>
+    <w:lvl w:ilvl="5" w:tplc="041A001B" w:tentative="1">
+      <w:start w:val="1"/>
+      <w:numFmt w:val="lowerRoman"/>
+      <w:lvlText w:val="%6."/>
+      <w:lvlJc w:val="right"/>
+      <w:pPr>
+        <w:ind w:left="4320" w:hanging="180"/>
+      </w:pPr>
+    </w:lvl>
+    <w:lvl w:ilvl="6" w:tplc="041A000F" w:tentative="1">
+      <w:start w:val="1"/>
+      <w:numFmt w:val="decimal"/>
+      <w:lvlText w:val="%7."/>
+      <w:lvlJc w:val="left"/>
+      <w:pPr>
+        <w:ind w:left="5040" w:hanging="360"/>
+      </w:pPr>
+    </w:lvl>
+    <w:lvl w:ilvl="7" w:tplc="041A0019" w:tentative="1">
+      <w:start w:val="1"/>
+      <w:numFmt w:val="lowerLetter"/>
+      <w:lvlText w:val="%8."/>
+      <w:lvlJc w:val="left"/>
+      <w:pPr>
+        <w:ind w:left="5760" w:hanging="360"/>
+      </w:pPr>
+    </w:lvl>
+    <w:lvl w:ilvl="8" w:tplc="041A001B" w:tentative="1">
+      <w:start w:val="1"/>
+      <w:numFmt w:val="lowerRoman"/>
+      <w:lvlText w:val="%9."/>
+      <w:lvlJc w:val="right"/>
+      <w:pPr>
+        <w:ind w:left="6480" w:hanging="180"/>
+      </w:pPr>
+    </w:lvl>
+  </w:abstractNum>
+  <w:abstractNum w:abstractNumId="23" w15:restartNumberingAfterBreak="0">
+    <w:nsid w:val="667E4617"/>
+    <w:multiLevelType w:val="hybridMultilevel"/>
+    <w:tmpl w:val="55DAE2D0"/>
+    <w:lvl w:ilvl="0" w:tplc="041A0003">
+      <w:start w:val="1"/>
+      <w:numFmt w:val="bullet"/>
+      <w:lvlText w:val="o"/>
+      <w:lvlJc w:val="left"/>
+      <w:pPr>
+        <w:ind w:left="2520" w:hanging="360"/>
+      </w:pPr>
+      <w:rPr>
+        <w:rFonts w:ascii="Courier New" w:hAnsi="Courier New" w:cs="Courier New" w:hint="default"/>
+      </w:rPr>
+    </w:lvl>
+    <w:lvl w:ilvl="1" w:tplc="041A0003" w:tentative="1">
+      <w:start w:val="1"/>
+      <w:numFmt w:val="bullet"/>
+      <w:lvlText w:val="o"/>
+      <w:lvlJc w:val="left"/>
+      <w:pPr>
+        <w:ind w:left="3240" w:hanging="360"/>
+      </w:pPr>
+      <w:rPr>
+        <w:rFonts w:ascii="Courier New" w:hAnsi="Courier New" w:cs="Courier New" w:hint="default"/>
+      </w:rPr>
+    </w:lvl>
+    <w:lvl w:ilvl="2" w:tplc="041A0005" w:tentative="1">
+      <w:start w:val="1"/>
+      <w:numFmt w:val="bullet"/>
+      <w:lvlText w:val=""/>
+      <w:lvlJc w:val="left"/>
+      <w:pPr>
+        <w:ind w:left="3960" w:hanging="360"/>
+      </w:pPr>
+      <w:rPr>
+        <w:rFonts w:ascii="Wingdings" w:hAnsi="Wingdings" w:hint="default"/>
+      </w:rPr>
+    </w:lvl>
+    <w:lvl w:ilvl="3" w:tplc="041A0001" w:tentative="1">
+      <w:start w:val="1"/>
+      <w:numFmt w:val="bullet"/>
+      <w:lvlText w:val=""/>
+      <w:lvlJc w:val="left"/>
+      <w:pPr>
+        <w:ind w:left="4680" w:hanging="360"/>
+      </w:pPr>
+      <w:rPr>
+        <w:rFonts w:ascii="Symbol" w:hAnsi="Symbol" w:hint="default"/>
+      </w:rPr>
+    </w:lvl>
+    <w:lvl w:ilvl="4" w:tplc="041A0003" w:tentative="1">
+      <w:start w:val="1"/>
+      <w:numFmt w:val="bullet"/>
+      <w:lvlText w:val="o"/>
+      <w:lvlJc w:val="left"/>
+      <w:pPr>
+        <w:ind w:left="5400" w:hanging="360"/>
+      </w:pPr>
+      <w:rPr>
+        <w:rFonts w:ascii="Courier New" w:hAnsi="Courier New" w:cs="Courier New" w:hint="default"/>
+      </w:rPr>
+    </w:lvl>
+    <w:lvl w:ilvl="5" w:tplc="041A0005" w:tentative="1">
+      <w:start w:val="1"/>
+      <w:numFmt w:val="bullet"/>
+      <w:lvlText w:val=""/>
+      <w:lvlJc w:val="left"/>
+      <w:pPr>
+        <w:ind w:left="6120" w:hanging="360"/>
+      </w:pPr>
+      <w:rPr>
+        <w:rFonts w:ascii="Wingdings" w:hAnsi="Wingdings" w:hint="default"/>
+      </w:rPr>
+    </w:lvl>
+    <w:lvl w:ilvl="6" w:tplc="041A0001" w:tentative="1">
+      <w:start w:val="1"/>
+      <w:numFmt w:val="bullet"/>
+      <w:lvlText w:val=""/>
+      <w:lvlJc w:val="left"/>
+      <w:pPr>
+        <w:ind w:left="6840" w:hanging="360"/>
+      </w:pPr>
+      <w:rPr>
+        <w:rFonts w:ascii="Symbol" w:hAnsi="Symbol" w:hint="default"/>
+      </w:rPr>
+    </w:lvl>
+    <w:lvl w:ilvl="7" w:tplc="041A0003" w:tentative="1">
+      <w:start w:val="1"/>
+      <w:numFmt w:val="bullet"/>
+      <w:lvlText w:val="o"/>
+      <w:lvlJc w:val="left"/>
+      <w:pPr>
+        <w:ind w:left="7560" w:hanging="360"/>
+      </w:pPr>
+      <w:rPr>
+        <w:rFonts w:ascii="Courier New" w:hAnsi="Courier New" w:cs="Courier New" w:hint="default"/>
+      </w:rPr>
+    </w:lvl>
+    <w:lvl w:ilvl="8" w:tplc="041A0005" w:tentative="1">
+      <w:start w:val="1"/>
+      <w:numFmt w:val="bullet"/>
+      <w:lvlText w:val=""/>
+      <w:lvlJc w:val="left"/>
+      <w:pPr>
+        <w:ind w:left="8280" w:hanging="360"/>
+      </w:pPr>
+      <w:rPr>
+        <w:rFonts w:ascii="Wingdings" w:hAnsi="Wingdings" w:hint="default"/>
+      </w:rPr>
+    </w:lvl>
+  </w:abstractNum>
+  <w:abstractNum w:abstractNumId="24" w15:restartNumberingAfterBreak="0">
     <w:nsid w:val="691762BA"/>
     <w:multiLevelType w:val="multilevel"/>
     <w:tmpl w:val="D1FC2BCA"/>
@@ -14237,7 +17051,7 @@
       </w:rPr>
     </w:lvl>
   </w:abstractNum>
-  <w:abstractNum w:abstractNumId="14" w15:restartNumberingAfterBreak="0">
+  <w:abstractNum w:abstractNumId="25" w15:restartNumberingAfterBreak="0">
     <w:nsid w:val="69F80A15"/>
     <w:multiLevelType w:val="hybridMultilevel"/>
     <w:tmpl w:val="5F9E909E"/>
@@ -14348,58 +17162,227 @@
       <w:rPr>
         <w:rFonts w:ascii="Wingdings" w:hAnsi="Wingdings" w:hint="default"/>
       </w:rPr>
+    </w:lvl>
+  </w:abstractNum>
+  <w:abstractNum w:abstractNumId="26" w15:restartNumberingAfterBreak="0">
+    <w:nsid w:val="6ACA067E"/>
+    <w:multiLevelType w:val="hybridMultilevel"/>
+    <w:tmpl w:val="3F76EBA6"/>
+    <w:lvl w:ilvl="0" w:tplc="EC529D7A">
+      <w:start w:val="4"/>
+      <w:numFmt w:val="decimal"/>
+      <w:lvlText w:val="%1."/>
+      <w:lvlJc w:val="left"/>
+      <w:pPr>
+        <w:ind w:left="2880" w:hanging="360"/>
+      </w:pPr>
+      <w:rPr>
+        <w:rFonts w:hint="default"/>
+      </w:rPr>
+    </w:lvl>
+    <w:lvl w:ilvl="1" w:tplc="041A0019" w:tentative="1">
+      <w:start w:val="1"/>
+      <w:numFmt w:val="lowerLetter"/>
+      <w:lvlText w:val="%2."/>
+      <w:lvlJc w:val="left"/>
+      <w:pPr>
+        <w:ind w:left="1440" w:hanging="360"/>
+      </w:pPr>
+    </w:lvl>
+    <w:lvl w:ilvl="2" w:tplc="041A001B" w:tentative="1">
+      <w:start w:val="1"/>
+      <w:numFmt w:val="lowerRoman"/>
+      <w:lvlText w:val="%3."/>
+      <w:lvlJc w:val="right"/>
+      <w:pPr>
+        <w:ind w:left="2160" w:hanging="180"/>
+      </w:pPr>
+    </w:lvl>
+    <w:lvl w:ilvl="3" w:tplc="041A000F" w:tentative="1">
+      <w:start w:val="1"/>
+      <w:numFmt w:val="decimal"/>
+      <w:lvlText w:val="%4."/>
+      <w:lvlJc w:val="left"/>
+      <w:pPr>
+        <w:ind w:left="2880" w:hanging="360"/>
+      </w:pPr>
+    </w:lvl>
+    <w:lvl w:ilvl="4" w:tplc="041A0019" w:tentative="1">
+      <w:start w:val="1"/>
+      <w:numFmt w:val="lowerLetter"/>
+      <w:lvlText w:val="%5."/>
+      <w:lvlJc w:val="left"/>
+      <w:pPr>
+        <w:ind w:left="3600" w:hanging="360"/>
+      </w:pPr>
+    </w:lvl>
+    <w:lvl w:ilvl="5" w:tplc="041A001B" w:tentative="1">
+      <w:start w:val="1"/>
+      <w:numFmt w:val="lowerRoman"/>
+      <w:lvlText w:val="%6."/>
+      <w:lvlJc w:val="right"/>
+      <w:pPr>
+        <w:ind w:left="4320" w:hanging="180"/>
+      </w:pPr>
+    </w:lvl>
+    <w:lvl w:ilvl="6" w:tplc="041A000F" w:tentative="1">
+      <w:start w:val="1"/>
+      <w:numFmt w:val="decimal"/>
+      <w:lvlText w:val="%7."/>
+      <w:lvlJc w:val="left"/>
+      <w:pPr>
+        <w:ind w:left="5040" w:hanging="360"/>
+      </w:pPr>
+    </w:lvl>
+    <w:lvl w:ilvl="7" w:tplc="041A0019" w:tentative="1">
+      <w:start w:val="1"/>
+      <w:numFmt w:val="lowerLetter"/>
+      <w:lvlText w:val="%8."/>
+      <w:lvlJc w:val="left"/>
+      <w:pPr>
+        <w:ind w:left="5760" w:hanging="360"/>
+      </w:pPr>
+    </w:lvl>
+    <w:lvl w:ilvl="8" w:tplc="041A001B" w:tentative="1">
+      <w:start w:val="1"/>
+      <w:numFmt w:val="lowerRoman"/>
+      <w:lvlText w:val="%9."/>
+      <w:lvlJc w:val="right"/>
+      <w:pPr>
+        <w:ind w:left="6480" w:hanging="180"/>
+      </w:pPr>
     </w:lvl>
   </w:abstractNum>
   <w:num w:numId="1">
     <w:abstractNumId w:val="0"/>
   </w:num>
   <w:num w:numId="2">
-    <w:abstractNumId w:val="9"/>
+    <w:abstractNumId w:val="14"/>
   </w:num>
   <w:num w:numId="3">
-    <w:abstractNumId w:val="11"/>
+    <w:abstractNumId w:val="20"/>
   </w:num>
   <w:num w:numId="4">
-    <w:abstractNumId w:val="13"/>
+    <w:abstractNumId w:val="24"/>
   </w:num>
   <w:num w:numId="5">
-    <w:abstractNumId w:val="2"/>
+    <w:abstractNumId w:val="3"/>
   </w:num>
   <w:num w:numId="6">
-    <w:abstractNumId w:val="8"/>
+    <w:abstractNumId w:val="10"/>
   </w:num>
   <w:num w:numId="7">
-    <w:abstractNumId w:val="3"/>
+    <w:abstractNumId w:val="4"/>
   </w:num>
   <w:num w:numId="8">
+    <w:abstractNumId w:val="7"/>
+  </w:num>
+  <w:num w:numId="9">
+    <w:abstractNumId w:val="25"/>
+  </w:num>
+  <w:num w:numId="10">
     <w:abstractNumId w:val="6"/>
   </w:num>
-  <w:num w:numId="9">
-    <w:abstractNumId w:val="14"/>
-  </w:num>
-  <w:num w:numId="10">
-    <w:abstractNumId w:val="5"/>
-  </w:num>
   <w:num w:numId="11">
-    <w:abstractNumId w:val="12"/>
+    <w:abstractNumId w:val="21"/>
   </w:num>
   <w:num w:numId="12">
-    <w:abstractNumId w:val="7"/>
+    <w:abstractNumId w:val="9"/>
   </w:num>
   <w:num w:numId="13">
     <w:abstractNumId w:val="1"/>
   </w:num>
   <w:num w:numId="14">
-    <w:abstractNumId w:val="10"/>
+    <w:abstractNumId w:val="18"/>
   </w:num>
   <w:num w:numId="15">
-    <w:abstractNumId w:val="4"/>
+    <w:abstractNumId w:val="5"/>
+  </w:num>
+  <w:num w:numId="16">
+    <w:abstractNumId w:val="8"/>
+  </w:num>
+  <w:num w:numId="17">
+    <w:abstractNumId w:val="21"/>
+    <w:lvlOverride w:ilvl="0"/>
+    <w:lvlOverride w:ilvl="1"/>
+    <w:lvlOverride w:ilvl="2">
+      <w:startOverride w:val="4"/>
+    </w:lvlOverride>
+    <w:lvlOverride w:ilvl="3"/>
+    <w:lvlOverride w:ilvl="4"/>
+    <w:lvlOverride w:ilvl="5"/>
+    <w:lvlOverride w:ilvl="6"/>
+    <w:lvlOverride w:ilvl="7"/>
+    <w:lvlOverride w:ilvl="8"/>
+  </w:num>
+  <w:num w:numId="18">
+    <w:abstractNumId w:val="18"/>
+    <w:lvlOverride w:ilvl="0">
+      <w:startOverride w:val="1"/>
+    </w:lvlOverride>
+    <w:lvlOverride w:ilvl="1">
+      <w:startOverride w:val="1"/>
+    </w:lvlOverride>
+    <w:lvlOverride w:ilvl="2">
+      <w:startOverride w:val="1"/>
+    </w:lvlOverride>
+    <w:lvlOverride w:ilvl="3">
+      <w:startOverride w:val="1"/>
+    </w:lvlOverride>
+    <w:lvlOverride w:ilvl="4">
+      <w:startOverride w:val="1"/>
+    </w:lvlOverride>
+    <w:lvlOverride w:ilvl="5">
+      <w:startOverride w:val="1"/>
+    </w:lvlOverride>
+    <w:lvlOverride w:ilvl="6">
+      <w:startOverride w:val="1"/>
+    </w:lvlOverride>
+    <w:lvlOverride w:ilvl="7">
+      <w:startOverride w:val="1"/>
+    </w:lvlOverride>
+    <w:lvlOverride w:ilvl="8">
+      <w:startOverride w:val="1"/>
+    </w:lvlOverride>
+  </w:num>
+  <w:num w:numId="19">
+    <w:abstractNumId w:val="13"/>
+  </w:num>
+  <w:num w:numId="20">
+    <w:abstractNumId w:val="2"/>
+  </w:num>
+  <w:num w:numId="21">
+    <w:abstractNumId w:val="23"/>
+  </w:num>
+  <w:num w:numId="22">
+    <w:abstractNumId w:val="19"/>
+  </w:num>
+  <w:num w:numId="23">
+    <w:abstractNumId w:val="22"/>
+  </w:num>
+  <w:num w:numId="24">
+    <w:abstractNumId w:val="16"/>
+  </w:num>
+  <w:num w:numId="25">
+    <w:abstractNumId w:val="15"/>
+  </w:num>
+  <w:num w:numId="26">
+    <w:abstractNumId w:val="26"/>
+  </w:num>
+  <w:num w:numId="27">
+    <w:abstractNumId w:val="17"/>
+  </w:num>
+  <w:num w:numId="28">
+    <w:abstractNumId w:val="12"/>
+  </w:num>
+  <w:num w:numId="29">
+    <w:abstractNumId w:val="11"/>
   </w:num>
 </w:numbering>
 </file>
 
 <file path=word/styles.xml><?xml version="1.0" encoding="utf-8"?>
-<w:styles xmlns:mc="http://schemas.openxmlformats.org/markup-compatibility/2006" xmlns:r="http://schemas.openxmlformats.org/officeDocument/2006/relationships" xmlns:w="http://schemas.openxmlformats.org/wordprocessingml/2006/main" xmlns:w14="http://schemas.microsoft.com/office/word/2010/wordml" xmlns:w15="http://schemas.microsoft.com/office/word/2012/wordml" xmlns:w16se="http://schemas.microsoft.com/office/word/2015/wordml/symex" mc:Ignorable="w14 w15 w16se">
+<w:styles xmlns:mc="http://schemas.openxmlformats.org/markup-compatibility/2006" xmlns:r="http://schemas.openxmlformats.org/officeDocument/2006/relationships" xmlns:w="http://schemas.openxmlformats.org/wordprocessingml/2006/main" xmlns:w14="http://schemas.microsoft.com/office/word/2010/wordml" xmlns:w15="http://schemas.microsoft.com/office/word/2012/wordml" xmlns:w16cid="http://schemas.microsoft.com/office/word/2016/wordml/cid" xmlns:w16se="http://schemas.microsoft.com/office/word/2015/wordml/symex" mc:Ignorable="w14 w15 w16se w16cid">
   <w:docDefaults>
     <w:rPrDefault>
       <w:rPr>
@@ -14795,7 +17778,7 @@
       <w:sz w:val="24"/>
     </w:rPr>
   </w:style>
-  <w:style w:type="paragraph" w:styleId="Heading1">
+  <w:style w:type="paragraph" w:styleId="Naslov1">
     <w:name w:val="heading 1"/>
     <w:basedOn w:val="Normal1"/>
     <w:next w:val="Normal1"/>
@@ -14813,7 +17796,7 @@
       <w:sz w:val="32"/>
     </w:rPr>
   </w:style>
-  <w:style w:type="paragraph" w:styleId="Heading2">
+  <w:style w:type="paragraph" w:styleId="Naslov2">
     <w:name w:val="heading 2"/>
     <w:basedOn w:val="Normal1"/>
     <w:next w:val="Normal1"/>
@@ -14831,7 +17814,7 @@
       <w:sz w:val="28"/>
     </w:rPr>
   </w:style>
-  <w:style w:type="paragraph" w:styleId="Heading3">
+  <w:style w:type="paragraph" w:styleId="Naslov3">
     <w:name w:val="heading 3"/>
     <w:basedOn w:val="Normal1"/>
     <w:next w:val="Normal1"/>
@@ -14850,7 +17833,7 @@
       <w:sz w:val="26"/>
     </w:rPr>
   </w:style>
-  <w:style w:type="paragraph" w:styleId="Heading4">
+  <w:style w:type="paragraph" w:styleId="Naslov4">
     <w:name w:val="heading 4"/>
     <w:basedOn w:val="Normal1"/>
     <w:next w:val="Normal1"/>
@@ -14867,7 +17850,7 @@
       <w:sz w:val="28"/>
     </w:rPr>
   </w:style>
-  <w:style w:type="paragraph" w:styleId="Heading5">
+  <w:style w:type="paragraph" w:styleId="Naslov5">
     <w:name w:val="heading 5"/>
     <w:basedOn w:val="Normal1"/>
     <w:next w:val="Normal1"/>
@@ -14885,7 +17868,7 @@
       <w:sz w:val="26"/>
     </w:rPr>
   </w:style>
-  <w:style w:type="paragraph" w:styleId="Heading6">
+  <w:style w:type="paragraph" w:styleId="Naslov6">
     <w:name w:val="heading 6"/>
     <w:basedOn w:val="Normal1"/>
     <w:next w:val="Normal1"/>
@@ -14902,13 +17885,13 @@
       <w:sz w:val="22"/>
     </w:rPr>
   </w:style>
-  <w:style w:type="character" w:default="1" w:styleId="DefaultParagraphFont">
+  <w:style w:type="character" w:default="1" w:styleId="Zadanifontodlomka">
     <w:name w:val="Default Paragraph Font"/>
     <w:uiPriority w:val="1"/>
     <w:semiHidden/>
     <w:unhideWhenUsed/>
   </w:style>
-  <w:style w:type="table" w:default="1" w:styleId="TableNormal">
+  <w:style w:type="table" w:default="1" w:styleId="Obinatablica">
     <w:name w:val="Normal Table"/>
     <w:uiPriority w:val="99"/>
     <w:semiHidden/>
@@ -14923,7 +17906,7 @@
       </w:tblCellMar>
     </w:tblPr>
   </w:style>
-  <w:style w:type="numbering" w:default="1" w:styleId="NoList">
+  <w:style w:type="numbering" w:default="1" w:styleId="Bezpopisa">
     <w:name w:val="No List"/>
     <w:uiPriority w:val="99"/>
     <w:semiHidden/>
@@ -14937,7 +17920,7 @@
       <w:sz w:val="24"/>
     </w:rPr>
   </w:style>
-  <w:style w:type="paragraph" w:styleId="Title">
+  <w:style w:type="paragraph" w:styleId="Naslov">
     <w:name w:val="Title"/>
     <w:basedOn w:val="Normal1"/>
     <w:next w:val="Normal1"/>
@@ -14953,7 +17936,7 @@
       <w:sz w:val="72"/>
     </w:rPr>
   </w:style>
-  <w:style w:type="paragraph" w:styleId="Subtitle">
+  <w:style w:type="paragraph" w:styleId="Podnaslov">
     <w:name w:val="Subtitle"/>
     <w:basedOn w:val="Normal1"/>
     <w:next w:val="Normal1"/>
@@ -14972,17 +17955,17 @@
     </w:rPr>
   </w:style>
   <w:style w:type="table" w:customStyle="1" w:styleId="a">
-    <w:basedOn w:val="TableNormal"/>
+    <w:basedOn w:val="Obinatablica"/>
     <w:rsid w:val="00BF7533"/>
     <w:tblPr>
       <w:tblStyleRowBandSize w:val="1"/>
       <w:tblStyleColBandSize w:val="1"/>
     </w:tblPr>
   </w:style>
-  <w:style w:type="paragraph" w:styleId="DocumentMap">
+  <w:style w:type="paragraph" w:styleId="Kartadokumenta">
     <w:name w:val="Document Map"/>
     <w:basedOn w:val="Normal"/>
-    <w:link w:val="DocumentMapChar"/>
+    <w:link w:val="KartadokumentaChar"/>
     <w:uiPriority w:val="99"/>
     <w:semiHidden/>
     <w:unhideWhenUsed/>
@@ -14993,9 +17976,9 @@
       <w:szCs w:val="16"/>
     </w:rPr>
   </w:style>
-  <w:style w:type="character" w:customStyle="1" w:styleId="DocumentMapChar">
-    <w:name w:val="Document Map Char"/>
-    <w:link w:val="DocumentMap"/>
+  <w:style w:type="character" w:customStyle="1" w:styleId="KartadokumentaChar">
+    <w:name w:val="Karta dokumenta Char"/>
+    <w:link w:val="Kartadokumenta"/>
     <w:uiPriority w:val="99"/>
     <w:semiHidden/>
     <w:rsid w:val="00451C50"/>
@@ -15005,10 +17988,10 @@
       <w:szCs w:val="16"/>
     </w:rPr>
   </w:style>
-  <w:style w:type="paragraph" w:styleId="Header">
+  <w:style w:type="paragraph" w:styleId="Zaglavlje">
     <w:name w:val="header"/>
     <w:basedOn w:val="Normal"/>
-    <w:link w:val="HeaderChar"/>
+    <w:link w:val="ZaglavljeChar"/>
     <w:uiPriority w:val="99"/>
     <w:unhideWhenUsed/>
     <w:rsid w:val="00CB480D"/>
@@ -15019,9 +18002,9 @@
       </w:tabs>
     </w:pPr>
   </w:style>
-  <w:style w:type="character" w:customStyle="1" w:styleId="HeaderChar">
-    <w:name w:val="Header Char"/>
-    <w:link w:val="Header"/>
+  <w:style w:type="character" w:customStyle="1" w:styleId="ZaglavljeChar">
+    <w:name w:val="Zaglavlje Char"/>
+    <w:link w:val="Zaglavlje"/>
     <w:uiPriority w:val="99"/>
     <w:rsid w:val="00CB480D"/>
     <w:rPr>
@@ -15030,10 +18013,10 @@
       <w:lang w:val="hr-HR" w:eastAsia="hr-HR"/>
     </w:rPr>
   </w:style>
-  <w:style w:type="paragraph" w:styleId="Footer">
+  <w:style w:type="paragraph" w:styleId="Podnoje">
     <w:name w:val="footer"/>
     <w:basedOn w:val="Normal"/>
-    <w:link w:val="FooterChar"/>
+    <w:link w:val="PodnojeChar"/>
     <w:uiPriority w:val="99"/>
     <w:unhideWhenUsed/>
     <w:rsid w:val="00CB480D"/>
@@ -15044,9 +18027,9 @@
       </w:tabs>
     </w:pPr>
   </w:style>
-  <w:style w:type="character" w:customStyle="1" w:styleId="FooterChar">
-    <w:name w:val="Footer Char"/>
-    <w:link w:val="Footer"/>
+  <w:style w:type="character" w:customStyle="1" w:styleId="PodnojeChar">
+    <w:name w:val="Podnožje Char"/>
+    <w:link w:val="Podnoje"/>
     <w:uiPriority w:val="99"/>
     <w:rsid w:val="00CB480D"/>
     <w:rPr>
@@ -15055,9 +18038,9 @@
       <w:lang w:val="hr-HR" w:eastAsia="hr-HR"/>
     </w:rPr>
   </w:style>
-  <w:style w:type="table" w:styleId="TableGrid">
+  <w:style w:type="table" w:styleId="Reetkatablice">
     <w:name w:val="Table Grid"/>
-    <w:basedOn w:val="TableNormal"/>
+    <w:basedOn w:val="Obinatablica"/>
     <w:uiPriority w:val="59"/>
     <w:rsid w:val="00D75D2C"/>
     <w:tblPr>
@@ -15071,9 +18054,9 @@
       </w:tblBorders>
     </w:tblPr>
   </w:style>
-  <w:style w:type="table" w:styleId="PlainTable1">
+  <w:style w:type="table" w:styleId="Obinatablica1">
     <w:name w:val="Plain Table 1"/>
-    <w:basedOn w:val="TableNormal"/>
+    <w:basedOn w:val="Obinatablica"/>
     <w:uiPriority w:val="41"/>
     <w:rsid w:val="00D75D2C"/>
     <w:tblPr>
@@ -15131,9 +18114,9 @@
       </w:tcPr>
     </w:tblStylePr>
   </w:style>
-  <w:style w:type="table" w:styleId="TableGridLight">
+  <w:style w:type="table" w:styleId="Svijetlareetkatablice">
     <w:name w:val="Grid Table Light"/>
-    <w:basedOn w:val="TableNormal"/>
+    <w:basedOn w:val="Obinatablica"/>
     <w:uiPriority w:val="40"/>
     <w:rsid w:val="00D75D2C"/>
     <w:tblPr>
@@ -15147,9 +18130,9 @@
       </w:tblBorders>
     </w:tblPr>
   </w:style>
-  <w:style w:type="table" w:styleId="PlainTable2">
+  <w:style w:type="table" w:styleId="Obinatablica2">
     <w:name w:val="Plain Table 2"/>
-    <w:basedOn w:val="TableNormal"/>
+    <w:basedOn w:val="Obinatablica"/>
     <w:uiPriority w:val="42"/>
     <w:rsid w:val="00D75D2C"/>
     <w:tblPr>
@@ -15224,9 +18207,9 @@
       </w:tcPr>
     </w:tblStylePr>
   </w:style>
-  <w:style w:type="table" w:styleId="PlainTable3">
+  <w:style w:type="table" w:styleId="Obinatablica3">
     <w:name w:val="Plain Table 3"/>
-    <w:basedOn w:val="TableNormal"/>
+    <w:basedOn w:val="Obinatablica"/>
     <w:uiPriority w:val="43"/>
     <w:rsid w:val="00D75D2C"/>
     <w:tblPr>
@@ -15314,9 +18297,9 @@
       </w:tcPr>
     </w:tblStylePr>
   </w:style>
-  <w:style w:type="table" w:styleId="PlainTable4">
+  <w:style w:type="table" w:styleId="Obinatablica4">
     <w:name w:val="Plain Table 4"/>
-    <w:basedOn w:val="TableNormal"/>
+    <w:basedOn w:val="Obinatablica"/>
     <w:uiPriority w:val="44"/>
     <w:rsid w:val="00D75D2C"/>
     <w:tblPr>
@@ -15360,9 +18343,9 @@
       </w:tcPr>
     </w:tblStylePr>
   </w:style>
-  <w:style w:type="table" w:styleId="PlainTable5">
+  <w:style w:type="table" w:styleId="Obinatablica5">
     <w:name w:val="Plain Table 5"/>
-    <w:basedOn w:val="TableNormal"/>
+    <w:basedOn w:val="Obinatablica"/>
     <w:uiPriority w:val="45"/>
     <w:rsid w:val="00D75D2C"/>
     <w:tblPr>
@@ -15477,9 +18460,9 @@
       </w:tcPr>
     </w:tblStylePr>
   </w:style>
-  <w:style w:type="table" w:styleId="ListTable3-Accent6">
+  <w:style w:type="table" w:styleId="Tablicapopisa3-isticanje6">
     <w:name w:val="List Table 3 Accent 6"/>
-    <w:basedOn w:val="TableNormal"/>
+    <w:basedOn w:val="Obinatablica"/>
     <w:uiPriority w:val="48"/>
     <w:rsid w:val="00D75D2C"/>
     <w:tblPr>
@@ -15598,9 +18581,9 @@
       </w:tcPr>
     </w:tblStylePr>
   </w:style>
-  <w:style w:type="table" w:styleId="GridTable2-Accent3">
+  <w:style w:type="table" w:styleId="Tablicareetke2-isticanje3">
     <w:name w:val="Grid Table 2 Accent 3"/>
-    <w:basedOn w:val="TableNormal"/>
+    <w:basedOn w:val="Obinatablica"/>
     <w:uiPriority w:val="47"/>
     <w:rsid w:val="00D75D2C"/>
     <w:tblPr>
@@ -15670,9 +18653,9 @@
       </w:tcPr>
     </w:tblStylePr>
   </w:style>
-  <w:style w:type="paragraph" w:styleId="TOCHeading">
+  <w:style w:type="paragraph" w:styleId="TOCNaslov">
     <w:name w:val="TOC Heading"/>
-    <w:basedOn w:val="Heading1"/>
+    <w:basedOn w:val="Naslov1"/>
     <w:next w:val="Normal"/>
     <w:uiPriority w:val="39"/>
     <w:unhideWhenUsed/>
@@ -15691,7 +18674,7 @@
       <w:lang w:val="en-US" w:eastAsia="en-US"/>
     </w:rPr>
   </w:style>
-  <w:style w:type="paragraph" w:styleId="TOC1">
+  <w:style w:type="paragraph" w:styleId="Sadraj1">
     <w:name w:val="toc 1"/>
     <w:basedOn w:val="Normal"/>
     <w:next w:val="Normal"/>
@@ -15700,7 +18683,7 @@
     <w:unhideWhenUsed/>
     <w:rsid w:val="00AD38CE"/>
   </w:style>
-  <w:style w:type="paragraph" w:styleId="TOC2">
+  <w:style w:type="paragraph" w:styleId="Sadraj2">
     <w:name w:val="toc 2"/>
     <w:basedOn w:val="Normal"/>
     <w:next w:val="Normal"/>
@@ -15712,7 +18695,7 @@
       <w:ind w:left="240"/>
     </w:pPr>
   </w:style>
-  <w:style w:type="character" w:styleId="Hyperlink">
+  <w:style w:type="character" w:styleId="Hiperveza">
     <w:name w:val="Hyperlink"/>
     <w:uiPriority w:val="99"/>
     <w:unhideWhenUsed/>
@@ -15735,6 +18718,16 @@
       <w:color w:val="000000"/>
       <w:sz w:val="24"/>
       <w:szCs w:val="24"/>
+    </w:rPr>
+  </w:style>
+  <w:style w:type="character" w:styleId="Istaknuto">
+    <w:name w:val="Emphasis"/>
+    <w:uiPriority w:val="20"/>
+    <w:qFormat/>
+    <w:rsid w:val="00BB0696"/>
+    <w:rPr>
+      <w:i/>
+      <w:iCs/>
     </w:rPr>
   </w:style>
 </w:styles>
@@ -16040,7 +19033,7 @@
 </file>
 
 <file path=customXml/itemProps1.xml><?xml version="1.0" encoding="utf-8"?>
-<ds:datastoreItem xmlns:ds="http://schemas.openxmlformats.org/officeDocument/2006/customXml" ds:itemID="{70331C36-DED4-4FE9-990F-6729517C72BE}">
+<ds:datastoreItem xmlns:ds="http://schemas.openxmlformats.org/officeDocument/2006/customXml" ds:itemID="{B511C4FA-B933-461E-B5E6-AD5A07B4E049}">
   <ds:schemaRefs>
     <ds:schemaRef ds:uri="http://schemas.openxmlformats.org/officeDocument/2006/bibliography"/>
   </ds:schemaRefs>

</xml_diff>

<commit_message>
Dodani UC9 i UC10
</commit_message>
<xml_diff>
--- a/Dokumentacija/GuildBuild.docx
+++ b/Dokumentacija/GuildBuild.docx
@@ -326,7 +326,7 @@
     </w:p>
     <w:p>
       <w:pPr>
-        <w:pStyle w:val="Sadraj1"/>
+        <w:pStyle w:val="TOC1"/>
         <w:tabs>
           <w:tab w:val="left" w:pos="440"/>
           <w:tab w:val="right" w:leader="dot" w:pos="9061"/>
@@ -362,7 +362,7 @@
       <w:hyperlink w:anchor="_Toc431806045" w:history="1">
         <w:r>
           <w:rPr>
-            <w:rStyle w:val="Hiperveza"/>
+            <w:rStyle w:val="Hyperlink"/>
             <w:rFonts w:ascii="Arial" w:hAnsi="Arial" w:cs="Arial"/>
             <w:noProof/>
           </w:rPr>
@@ -381,7 +381,7 @@
         </w:r>
         <w:r>
           <w:rPr>
-            <w:rStyle w:val="Hiperveza"/>
+            <w:rStyle w:val="Hyperlink"/>
             <w:rFonts w:ascii="Arial" w:hAnsi="Arial" w:cs="Arial"/>
             <w:noProof/>
           </w:rPr>
@@ -446,7 +446,7 @@
     </w:p>
     <w:p>
       <w:pPr>
-        <w:pStyle w:val="Sadraj1"/>
+        <w:pStyle w:val="TOC1"/>
         <w:tabs>
           <w:tab w:val="left" w:pos="440"/>
           <w:tab w:val="right" w:leader="dot" w:pos="9061"/>
@@ -464,7 +464,7 @@
       <w:hyperlink w:anchor="_Toc431806046" w:history="1">
         <w:r>
           <w:rPr>
-            <w:rStyle w:val="Hiperveza"/>
+            <w:rStyle w:val="Hyperlink"/>
             <w:rFonts w:ascii="Arial" w:hAnsi="Arial" w:cs="Arial"/>
             <w:noProof/>
           </w:rPr>
@@ -483,7 +483,7 @@
         </w:r>
         <w:r>
           <w:rPr>
-            <w:rStyle w:val="Hiperveza"/>
+            <w:rStyle w:val="Hyperlink"/>
             <w:rFonts w:ascii="Arial" w:hAnsi="Arial" w:cs="Arial"/>
             <w:noProof/>
           </w:rPr>
@@ -548,7 +548,7 @@
     </w:p>
     <w:p>
       <w:pPr>
-        <w:pStyle w:val="Sadraj1"/>
+        <w:pStyle w:val="TOC1"/>
         <w:tabs>
           <w:tab w:val="left" w:pos="440"/>
           <w:tab w:val="right" w:leader="dot" w:pos="9061"/>
@@ -566,7 +566,7 @@
       <w:hyperlink w:anchor="_Toc431806047" w:history="1">
         <w:r>
           <w:rPr>
-            <w:rStyle w:val="Hiperveza"/>
+            <w:rStyle w:val="Hyperlink"/>
             <w:rFonts w:ascii="Arial" w:hAnsi="Arial" w:cs="Arial"/>
             <w:noProof/>
           </w:rPr>
@@ -585,7 +585,7 @@
         </w:r>
         <w:r>
           <w:rPr>
-            <w:rStyle w:val="Hiperveza"/>
+            <w:rStyle w:val="Hyperlink"/>
             <w:rFonts w:ascii="Arial" w:hAnsi="Arial" w:cs="Arial"/>
             <w:noProof/>
           </w:rPr>
@@ -650,7 +650,7 @@
     </w:p>
     <w:p>
       <w:pPr>
-        <w:pStyle w:val="Sadraj1"/>
+        <w:pStyle w:val="TOC1"/>
         <w:tabs>
           <w:tab w:val="left" w:pos="440"/>
           <w:tab w:val="right" w:leader="dot" w:pos="9061"/>
@@ -668,7 +668,7 @@
       <w:hyperlink w:anchor="_Toc431806048" w:history="1">
         <w:r>
           <w:rPr>
-            <w:rStyle w:val="Hiperveza"/>
+            <w:rStyle w:val="Hyperlink"/>
             <w:rFonts w:ascii="Arial" w:hAnsi="Arial" w:cs="Arial"/>
             <w:noProof/>
           </w:rPr>
@@ -687,7 +687,7 @@
         </w:r>
         <w:r>
           <w:rPr>
-            <w:rStyle w:val="Hiperveza"/>
+            <w:rStyle w:val="Hyperlink"/>
             <w:rFonts w:ascii="Arial" w:hAnsi="Arial" w:cs="Arial"/>
             <w:noProof/>
           </w:rPr>
@@ -752,7 +752,7 @@
     </w:p>
     <w:p>
       <w:pPr>
-        <w:pStyle w:val="Sadraj1"/>
+        <w:pStyle w:val="TOC1"/>
         <w:tabs>
           <w:tab w:val="left" w:pos="440"/>
           <w:tab w:val="right" w:leader="dot" w:pos="9061"/>
@@ -770,7 +770,7 @@
       <w:hyperlink w:anchor="_Toc431806049" w:history="1">
         <w:r>
           <w:rPr>
-            <w:rStyle w:val="Hiperveza"/>
+            <w:rStyle w:val="Hyperlink"/>
             <w:rFonts w:ascii="Arial" w:hAnsi="Arial" w:cs="Arial"/>
             <w:noProof/>
           </w:rPr>
@@ -789,7 +789,7 @@
         </w:r>
         <w:r>
           <w:rPr>
-            <w:rStyle w:val="Hiperveza"/>
+            <w:rStyle w:val="Hyperlink"/>
             <w:rFonts w:ascii="Arial" w:hAnsi="Arial" w:cs="Arial"/>
             <w:noProof/>
           </w:rPr>
@@ -854,7 +854,7 @@
     </w:p>
     <w:p>
       <w:pPr>
-        <w:pStyle w:val="Sadraj1"/>
+        <w:pStyle w:val="TOC1"/>
         <w:tabs>
           <w:tab w:val="left" w:pos="440"/>
           <w:tab w:val="right" w:leader="dot" w:pos="9061"/>
@@ -872,7 +872,7 @@
       <w:hyperlink w:anchor="_Toc431806050" w:history="1">
         <w:r>
           <w:rPr>
-            <w:rStyle w:val="Hiperveza"/>
+            <w:rStyle w:val="Hyperlink"/>
             <w:rFonts w:ascii="Arial" w:hAnsi="Arial" w:cs="Arial"/>
             <w:noProof/>
           </w:rPr>
@@ -891,7 +891,7 @@
         </w:r>
         <w:r>
           <w:rPr>
-            <w:rStyle w:val="Hiperveza"/>
+            <w:rStyle w:val="Hyperlink"/>
             <w:rFonts w:ascii="Arial" w:hAnsi="Arial" w:cs="Arial"/>
             <w:noProof/>
           </w:rPr>
@@ -956,7 +956,7 @@
     </w:p>
     <w:p>
       <w:pPr>
-        <w:pStyle w:val="Sadraj2"/>
+        <w:pStyle w:val="TOC2"/>
         <w:tabs>
           <w:tab w:val="left" w:pos="880"/>
           <w:tab w:val="right" w:leader="dot" w:pos="9061"/>
@@ -974,7 +974,7 @@
       <w:hyperlink w:anchor="_Toc431806051" w:history="1">
         <w:r>
           <w:rPr>
-            <w:rStyle w:val="Hiperveza"/>
+            <w:rStyle w:val="Hyperlink"/>
             <w:rFonts w:ascii="Arial" w:hAnsi="Arial" w:cs="Arial"/>
             <w:noProof/>
           </w:rPr>
@@ -993,7 +993,7 @@
         </w:r>
         <w:r>
           <w:rPr>
-            <w:rStyle w:val="Hiperveza"/>
+            <w:rStyle w:val="Hyperlink"/>
             <w:rFonts w:ascii="Arial" w:hAnsi="Arial" w:cs="Arial"/>
             <w:noProof/>
           </w:rPr>
@@ -1058,7 +1058,7 @@
     </w:p>
     <w:p>
       <w:pPr>
-        <w:pStyle w:val="Sadraj2"/>
+        <w:pStyle w:val="TOC2"/>
         <w:tabs>
           <w:tab w:val="left" w:pos="880"/>
           <w:tab w:val="right" w:leader="dot" w:pos="9061"/>
@@ -1076,7 +1076,7 @@
       <w:hyperlink w:anchor="_Toc431806052" w:history="1">
         <w:r>
           <w:rPr>
-            <w:rStyle w:val="Hiperveza"/>
+            <w:rStyle w:val="Hyperlink"/>
             <w:rFonts w:ascii="Arial" w:hAnsi="Arial" w:cs="Arial"/>
             <w:noProof/>
           </w:rPr>
@@ -1095,7 +1095,7 @@
         </w:r>
         <w:r>
           <w:rPr>
-            <w:rStyle w:val="Hiperveza"/>
+            <w:rStyle w:val="Hyperlink"/>
             <w:rFonts w:ascii="Arial" w:hAnsi="Arial" w:cs="Arial"/>
             <w:noProof/>
           </w:rPr>
@@ -1160,7 +1160,7 @@
     </w:p>
     <w:p>
       <w:pPr>
-        <w:pStyle w:val="Sadraj2"/>
+        <w:pStyle w:val="TOC2"/>
         <w:tabs>
           <w:tab w:val="left" w:pos="880"/>
           <w:tab w:val="right" w:leader="dot" w:pos="9061"/>
@@ -1178,7 +1178,7 @@
       <w:hyperlink w:anchor="_Toc431806053" w:history="1">
         <w:r>
           <w:rPr>
-            <w:rStyle w:val="Hiperveza"/>
+            <w:rStyle w:val="Hyperlink"/>
             <w:rFonts w:ascii="Arial" w:hAnsi="Arial" w:cs="Arial"/>
             <w:noProof/>
           </w:rPr>
@@ -1197,7 +1197,7 @@
         </w:r>
         <w:r>
           <w:rPr>
-            <w:rStyle w:val="Hiperveza"/>
+            <w:rStyle w:val="Hyperlink"/>
             <w:rFonts w:ascii="Arial" w:hAnsi="Arial" w:cs="Arial"/>
             <w:noProof/>
           </w:rPr>
@@ -1262,7 +1262,7 @@
     </w:p>
     <w:p>
       <w:pPr>
-        <w:pStyle w:val="Sadraj2"/>
+        <w:pStyle w:val="TOC2"/>
         <w:tabs>
           <w:tab w:val="left" w:pos="880"/>
           <w:tab w:val="right" w:leader="dot" w:pos="9061"/>
@@ -1280,7 +1280,7 @@
       <w:hyperlink w:anchor="_Toc431806054" w:history="1">
         <w:r>
           <w:rPr>
-            <w:rStyle w:val="Hiperveza"/>
+            <w:rStyle w:val="Hyperlink"/>
             <w:rFonts w:ascii="Arial" w:hAnsi="Arial" w:cs="Arial"/>
             <w:noProof/>
           </w:rPr>
@@ -1299,7 +1299,7 @@
         </w:r>
         <w:r>
           <w:rPr>
-            <w:rStyle w:val="Hiperveza"/>
+            <w:rStyle w:val="Hyperlink"/>
             <w:rFonts w:ascii="Arial" w:hAnsi="Arial" w:cs="Arial"/>
             <w:noProof/>
           </w:rPr>
@@ -1364,7 +1364,7 @@
     </w:p>
     <w:p>
       <w:pPr>
-        <w:pStyle w:val="Sadraj1"/>
+        <w:pStyle w:val="TOC1"/>
         <w:tabs>
           <w:tab w:val="left" w:pos="440"/>
           <w:tab w:val="right" w:leader="dot" w:pos="9061"/>
@@ -1382,7 +1382,7 @@
       <w:hyperlink w:anchor="_Toc431806055" w:history="1">
         <w:r>
           <w:rPr>
-            <w:rStyle w:val="Hiperveza"/>
+            <w:rStyle w:val="Hyperlink"/>
             <w:rFonts w:ascii="Arial" w:hAnsi="Arial" w:cs="Arial"/>
             <w:noProof/>
           </w:rPr>
@@ -1401,7 +1401,7 @@
         </w:r>
         <w:r>
           <w:rPr>
-            <w:rStyle w:val="Hiperveza"/>
+            <w:rStyle w:val="Hyperlink"/>
             <w:rFonts w:ascii="Arial" w:hAnsi="Arial" w:cs="Arial"/>
             <w:noProof/>
           </w:rPr>
@@ -1466,7 +1466,7 @@
     </w:p>
     <w:p>
       <w:pPr>
-        <w:pStyle w:val="Sadraj2"/>
+        <w:pStyle w:val="TOC2"/>
         <w:tabs>
           <w:tab w:val="left" w:pos="880"/>
           <w:tab w:val="right" w:leader="dot" w:pos="9061"/>
@@ -1484,7 +1484,7 @@
       <w:hyperlink w:anchor="_Toc431806056" w:history="1">
         <w:r>
           <w:rPr>
-            <w:rStyle w:val="Hiperveza"/>
+            <w:rStyle w:val="Hyperlink"/>
             <w:rFonts w:ascii="Arial" w:hAnsi="Arial" w:cs="Arial"/>
             <w:noProof/>
           </w:rPr>
@@ -1503,7 +1503,7 @@
         </w:r>
         <w:r>
           <w:rPr>
-            <w:rStyle w:val="Hiperveza"/>
+            <w:rStyle w:val="Hyperlink"/>
             <w:rFonts w:ascii="Arial" w:hAnsi="Arial" w:cs="Arial"/>
             <w:noProof/>
           </w:rPr>
@@ -1568,7 +1568,7 @@
     </w:p>
     <w:p>
       <w:pPr>
-        <w:pStyle w:val="Sadraj2"/>
+        <w:pStyle w:val="TOC2"/>
         <w:tabs>
           <w:tab w:val="left" w:pos="880"/>
           <w:tab w:val="right" w:leader="dot" w:pos="9061"/>
@@ -1586,7 +1586,7 @@
       <w:hyperlink w:anchor="_Toc431806057" w:history="1">
         <w:r>
           <w:rPr>
-            <w:rStyle w:val="Hiperveza"/>
+            <w:rStyle w:val="Hyperlink"/>
             <w:rFonts w:ascii="Arial" w:hAnsi="Arial" w:cs="Arial"/>
             <w:noProof/>
           </w:rPr>
@@ -1605,7 +1605,7 @@
         </w:r>
         <w:r>
           <w:rPr>
-            <w:rStyle w:val="Hiperveza"/>
+            <w:rStyle w:val="Hyperlink"/>
             <w:rFonts w:ascii="Arial" w:hAnsi="Arial" w:cs="Arial"/>
             <w:noProof/>
           </w:rPr>
@@ -1670,7 +1670,7 @@
     </w:p>
     <w:p>
       <w:pPr>
-        <w:pStyle w:val="Sadraj2"/>
+        <w:pStyle w:val="TOC2"/>
         <w:tabs>
           <w:tab w:val="left" w:pos="880"/>
           <w:tab w:val="right" w:leader="dot" w:pos="9061"/>
@@ -1688,7 +1688,7 @@
       <w:hyperlink w:anchor="_Toc431806058" w:history="1">
         <w:r>
           <w:rPr>
-            <w:rStyle w:val="Hiperveza"/>
+            <w:rStyle w:val="Hyperlink"/>
             <w:rFonts w:ascii="Arial" w:hAnsi="Arial" w:cs="Arial"/>
             <w:noProof/>
           </w:rPr>
@@ -1707,7 +1707,7 @@
         </w:r>
         <w:r>
           <w:rPr>
-            <w:rStyle w:val="Hiperveza"/>
+            <w:rStyle w:val="Hyperlink"/>
             <w:rFonts w:ascii="Arial" w:hAnsi="Arial" w:cs="Arial"/>
             <w:noProof/>
           </w:rPr>
@@ -1772,7 +1772,7 @@
     </w:p>
     <w:p>
       <w:pPr>
-        <w:pStyle w:val="Sadraj2"/>
+        <w:pStyle w:val="TOC2"/>
         <w:tabs>
           <w:tab w:val="left" w:pos="880"/>
           <w:tab w:val="right" w:leader="dot" w:pos="9061"/>
@@ -1790,7 +1790,7 @@
       <w:hyperlink w:anchor="_Toc431806059" w:history="1">
         <w:r>
           <w:rPr>
-            <w:rStyle w:val="Hiperveza"/>
+            <w:rStyle w:val="Hyperlink"/>
             <w:rFonts w:ascii="Arial" w:hAnsi="Arial" w:cs="Arial"/>
             <w:noProof/>
           </w:rPr>
@@ -1809,7 +1809,7 @@
         </w:r>
         <w:r>
           <w:rPr>
-            <w:rStyle w:val="Hiperveza"/>
+            <w:rStyle w:val="Hyperlink"/>
             <w:rFonts w:ascii="Arial" w:hAnsi="Arial" w:cs="Arial"/>
             <w:noProof/>
           </w:rPr>
@@ -1874,7 +1874,7 @@
     </w:p>
     <w:p>
       <w:pPr>
-        <w:pStyle w:val="Sadraj2"/>
+        <w:pStyle w:val="TOC2"/>
         <w:tabs>
           <w:tab w:val="left" w:pos="880"/>
           <w:tab w:val="right" w:leader="dot" w:pos="9061"/>
@@ -1892,7 +1892,7 @@
       <w:hyperlink w:anchor="_Toc431806060" w:history="1">
         <w:r>
           <w:rPr>
-            <w:rStyle w:val="Hiperveza"/>
+            <w:rStyle w:val="Hyperlink"/>
             <w:rFonts w:ascii="Arial" w:hAnsi="Arial" w:cs="Arial"/>
             <w:noProof/>
           </w:rPr>
@@ -1911,7 +1911,7 @@
         </w:r>
         <w:r>
           <w:rPr>
-            <w:rStyle w:val="Hiperveza"/>
+            <w:rStyle w:val="Hyperlink"/>
             <w:rFonts w:ascii="Arial" w:hAnsi="Arial" w:cs="Arial"/>
             <w:noProof/>
           </w:rPr>
@@ -1976,7 +1976,7 @@
     </w:p>
     <w:p>
       <w:pPr>
-        <w:pStyle w:val="Sadraj2"/>
+        <w:pStyle w:val="TOC2"/>
         <w:tabs>
           <w:tab w:val="left" w:pos="880"/>
           <w:tab w:val="right" w:leader="dot" w:pos="9061"/>
@@ -1994,7 +1994,7 @@
       <w:hyperlink w:anchor="_Toc431806061" w:history="1">
         <w:r>
           <w:rPr>
-            <w:rStyle w:val="Hiperveza"/>
+            <w:rStyle w:val="Hyperlink"/>
             <w:rFonts w:ascii="Arial" w:hAnsi="Arial" w:cs="Arial"/>
             <w:noProof/>
           </w:rPr>
@@ -2013,7 +2013,7 @@
         </w:r>
         <w:r>
           <w:rPr>
-            <w:rStyle w:val="Hiperveza"/>
+            <w:rStyle w:val="Hyperlink"/>
             <w:rFonts w:ascii="Arial" w:hAnsi="Arial" w:cs="Arial"/>
             <w:noProof/>
           </w:rPr>
@@ -2078,7 +2078,7 @@
     </w:p>
     <w:p>
       <w:pPr>
-        <w:pStyle w:val="Sadraj1"/>
+        <w:pStyle w:val="TOC1"/>
         <w:tabs>
           <w:tab w:val="left" w:pos="440"/>
           <w:tab w:val="right" w:leader="dot" w:pos="9061"/>
@@ -2096,7 +2096,7 @@
       <w:hyperlink w:anchor="_Toc431806062" w:history="1">
         <w:r>
           <w:rPr>
-            <w:rStyle w:val="Hiperveza"/>
+            <w:rStyle w:val="Hyperlink"/>
             <w:rFonts w:ascii="Arial" w:hAnsi="Arial" w:cs="Arial"/>
             <w:noProof/>
           </w:rPr>
@@ -2115,7 +2115,7 @@
         </w:r>
         <w:r>
           <w:rPr>
-            <w:rStyle w:val="Hiperveza"/>
+            <w:rStyle w:val="Hyperlink"/>
             <w:rFonts w:ascii="Arial" w:hAnsi="Arial" w:cs="Arial"/>
             <w:noProof/>
           </w:rPr>
@@ -2180,7 +2180,7 @@
     </w:p>
     <w:p>
       <w:pPr>
-        <w:pStyle w:val="Sadraj1"/>
+        <w:pStyle w:val="TOC1"/>
         <w:tabs>
           <w:tab w:val="left" w:pos="440"/>
           <w:tab w:val="right" w:leader="dot" w:pos="9061"/>
@@ -2198,7 +2198,7 @@
       <w:hyperlink w:anchor="_Toc431806063" w:history="1">
         <w:r>
           <w:rPr>
-            <w:rStyle w:val="Hiperveza"/>
+            <w:rStyle w:val="Hyperlink"/>
             <w:rFonts w:ascii="Arial" w:hAnsi="Arial" w:cs="Arial"/>
             <w:noProof/>
           </w:rPr>
@@ -2217,7 +2217,7 @@
         </w:r>
         <w:r>
           <w:rPr>
-            <w:rStyle w:val="Hiperveza"/>
+            <w:rStyle w:val="Hyperlink"/>
             <w:rFonts w:ascii="Arial" w:hAnsi="Arial" w:cs="Arial"/>
             <w:noProof/>
           </w:rPr>
@@ -2282,7 +2282,7 @@
     </w:p>
     <w:p>
       <w:pPr>
-        <w:pStyle w:val="Sadraj1"/>
+        <w:pStyle w:val="TOC1"/>
         <w:tabs>
           <w:tab w:val="right" w:leader="dot" w:pos="9061"/>
         </w:tabs>
@@ -2299,7 +2299,7 @@
       <w:hyperlink w:anchor="_Toc431806064" w:history="1">
         <w:r>
           <w:rPr>
-            <w:rStyle w:val="Hiperveza"/>
+            <w:rStyle w:val="Hyperlink"/>
             <w:rFonts w:ascii="Arial" w:hAnsi="Arial" w:cs="Arial"/>
             <w:noProof/>
           </w:rPr>
@@ -2364,7 +2364,7 @@
     </w:p>
     <w:p>
       <w:pPr>
-        <w:pStyle w:val="Sadraj1"/>
+        <w:pStyle w:val="TOC1"/>
         <w:tabs>
           <w:tab w:val="right" w:leader="dot" w:pos="9061"/>
         </w:tabs>
@@ -2381,7 +2381,7 @@
       <w:hyperlink w:anchor="_Toc431806065" w:history="1">
         <w:r>
           <w:rPr>
-            <w:rStyle w:val="Hiperveza"/>
+            <w:rStyle w:val="Hyperlink"/>
             <w:rFonts w:ascii="Arial" w:hAnsi="Arial" w:cs="Arial"/>
             <w:noProof/>
           </w:rPr>
@@ -2446,7 +2446,7 @@
     </w:p>
     <w:p>
       <w:pPr>
-        <w:pStyle w:val="Sadraj1"/>
+        <w:pStyle w:val="TOC1"/>
         <w:tabs>
           <w:tab w:val="right" w:leader="dot" w:pos="9061"/>
         </w:tabs>
@@ -2463,7 +2463,7 @@
       <w:hyperlink w:anchor="_Toc431806066" w:history="1">
         <w:r>
           <w:rPr>
-            <w:rStyle w:val="Hiperveza"/>
+            <w:rStyle w:val="Hyperlink"/>
             <w:rFonts w:ascii="Arial" w:hAnsi="Arial" w:cs="Arial"/>
             <w:noProof/>
           </w:rPr>
@@ -2528,7 +2528,7 @@
     </w:p>
     <w:p>
       <w:pPr>
-        <w:pStyle w:val="Sadraj1"/>
+        <w:pStyle w:val="TOC1"/>
         <w:tabs>
           <w:tab w:val="right" w:leader="dot" w:pos="9061"/>
         </w:tabs>
@@ -2545,7 +2545,7 @@
       <w:hyperlink w:anchor="_Toc431806067" w:history="1">
         <w:r>
           <w:rPr>
-            <w:rStyle w:val="Hiperveza"/>
+            <w:rStyle w:val="Hyperlink"/>
             <w:rFonts w:ascii="Arial" w:hAnsi="Arial" w:cs="Arial"/>
             <w:noProof/>
           </w:rPr>
@@ -2633,7 +2633,7 @@
     </w:p>
     <w:p>
       <w:pPr>
-        <w:pStyle w:val="Naslov1"/>
+        <w:pStyle w:val="Heading1"/>
         <w:numPr>
           <w:ilvl w:val="0"/>
           <w:numId w:val="3"/>
@@ -2688,21 +2688,12 @@
               <w:pStyle w:val="Normal1"/>
               <w:spacing w:line="360" w:lineRule="auto"/>
             </w:pPr>
-            <w:proofErr w:type="spellStart"/>
             <w:r>
               <w:rPr>
                 <w:rFonts w:ascii="Arial" w:eastAsia="Arial" w:hAnsi="Arial" w:cs="Arial"/>
                 <w:b/>
               </w:rPr>
-              <w:t>Rev</w:t>
-            </w:r>
-            <w:proofErr w:type="spellEnd"/>
-            <w:r>
-              <w:rPr>
-                <w:rFonts w:ascii="Arial" w:eastAsia="Arial" w:hAnsi="Arial" w:cs="Arial"/>
-                <w:b/>
-              </w:rPr>
-              <w:t>.</w:t>
+              <w:t>Rev.</w:t>
             </w:r>
           </w:p>
         </w:tc>
@@ -2981,14 +2972,12 @@
                 <w:rFonts w:ascii="Arial" w:hAnsi="Arial" w:cs="Arial"/>
               </w:rPr>
             </w:pPr>
-            <w:proofErr w:type="spellStart"/>
             <w:r>
               <w:rPr>
                 <w:rFonts w:ascii="Arial" w:hAnsi="Arial" w:cs="Arial"/>
               </w:rPr>
               <w:t>Krivošić</w:t>
             </w:r>
-            <w:proofErr w:type="spellEnd"/>
           </w:p>
         </w:tc>
         <w:tc>
@@ -3236,8 +3225,6 @@
               </w:rPr>
               <w:t xml:space="preserve">obrasci uporabe </w:t>
             </w:r>
-            <w:bookmarkStart w:id="2" w:name="_GoBack"/>
-            <w:bookmarkEnd w:id="2"/>
             <w:r>
               <w:rPr>
                 <w:rFonts w:ascii="Arial" w:hAnsi="Arial" w:cs="Arial"/>
@@ -3265,14 +3252,12 @@
                 <w:rFonts w:ascii="Arial" w:hAnsi="Arial" w:cs="Arial"/>
               </w:rPr>
             </w:pPr>
-            <w:proofErr w:type="spellStart"/>
             <w:r>
               <w:rPr>
                 <w:rFonts w:ascii="Arial" w:hAnsi="Arial" w:cs="Arial"/>
               </w:rPr>
               <w:t>Premužić</w:t>
             </w:r>
-            <w:proofErr w:type="spellEnd"/>
           </w:p>
         </w:tc>
         <w:tc>
@@ -4538,25 +4523,25 @@
       <w:pPr>
         <w:pStyle w:val="Normal1"/>
       </w:pPr>
-      <w:bookmarkStart w:id="3" w:name="h.30j0zll" w:colFirst="0" w:colLast="0"/>
-      <w:bookmarkEnd w:id="3"/>
+      <w:bookmarkStart w:id="2" w:name="h.30j0zll" w:colFirst="0" w:colLast="0"/>
+      <w:bookmarkEnd w:id="2"/>
       <w:r>
         <w:br w:type="page"/>
       </w:r>
     </w:p>
     <w:p>
       <w:pPr>
-        <w:pStyle w:val="Naslov1"/>
+        <w:pStyle w:val="Heading1"/>
         <w:numPr>
           <w:ilvl w:val="0"/>
           <w:numId w:val="3"/>
         </w:numPr>
       </w:pPr>
-      <w:bookmarkStart w:id="4" w:name="_Toc431806046"/>
+      <w:bookmarkStart w:id="3" w:name="_Toc431806046"/>
       <w:r>
         <w:t>Opis projektnog zadatka</w:t>
       </w:r>
-      <w:bookmarkEnd w:id="4"/>
+      <w:bookmarkEnd w:id="3"/>
     </w:p>
     <w:p>
       <w:pPr>
@@ -5021,8 +5006,8 @@
         <w:spacing w:line="360" w:lineRule="auto"/>
         <w:jc w:val="both"/>
       </w:pPr>
-      <w:bookmarkStart w:id="5" w:name="h.1fob9te" w:colFirst="0" w:colLast="0"/>
-      <w:bookmarkEnd w:id="5"/>
+      <w:bookmarkStart w:id="4" w:name="h.1fob9te" w:colFirst="0" w:colLast="0"/>
+      <w:bookmarkEnd w:id="4"/>
     </w:p>
     <w:p>
       <w:pPr>
@@ -5034,7 +5019,7 @@
     </w:p>
     <w:p>
       <w:pPr>
-        <w:pStyle w:val="Naslov1"/>
+        <w:pStyle w:val="Heading1"/>
         <w:numPr>
           <w:ilvl w:val="0"/>
           <w:numId w:val="3"/>
@@ -5044,11 +5029,11 @@
         </w:tabs>
         <w:spacing w:line="360" w:lineRule="auto"/>
       </w:pPr>
-      <w:bookmarkStart w:id="6" w:name="_Toc431806047"/>
+      <w:bookmarkStart w:id="5" w:name="_Toc431806047"/>
       <w:r>
         <w:t>Pojmovnik</w:t>
       </w:r>
-      <w:bookmarkEnd w:id="6"/>
+      <w:bookmarkEnd w:id="5"/>
     </w:p>
     <w:p>
       <w:pPr>
@@ -5109,7 +5094,7 @@
     </w:p>
     <w:p>
       <w:pPr>
-        <w:pStyle w:val="Naslov1"/>
+        <w:pStyle w:val="Heading1"/>
         <w:numPr>
           <w:ilvl w:val="0"/>
           <w:numId w:val="3"/>
@@ -5119,11 +5104,11 @@
         </w:tabs>
         <w:spacing w:line="360" w:lineRule="auto"/>
       </w:pPr>
-      <w:bookmarkStart w:id="7" w:name="_Toc431806048"/>
+      <w:bookmarkStart w:id="6" w:name="_Toc431806048"/>
       <w:r>
         <w:t>Funkcionalni zahtjevi</w:t>
       </w:r>
-      <w:bookmarkEnd w:id="7"/>
+      <w:bookmarkEnd w:id="6"/>
     </w:p>
     <w:p>
       <w:pPr>
@@ -7643,21 +7628,7 @@
           <w:rFonts w:ascii="Arial" w:hAnsi="Arial" w:cs="Arial"/>
           <w:szCs w:val="24"/>
         </w:rPr>
-        <w:t xml:space="preserve">UC6 </w:t>
-      </w:r>
-      <w:r>
-        <w:rPr>
-          <w:rFonts w:ascii="Arial" w:hAnsi="Arial" w:cs="Arial"/>
-          <w:szCs w:val="24"/>
-        </w:rPr>
-        <w:t xml:space="preserve">– </w:t>
-      </w:r>
-      <w:r>
-        <w:rPr>
-          <w:rFonts w:ascii="Arial" w:hAnsi="Arial" w:cs="Arial"/>
-          <w:szCs w:val="24"/>
-        </w:rPr>
-        <w:t>Glasuj</w:t>
+        <w:t>UC6 – Glasuj</w:t>
       </w:r>
     </w:p>
     <w:p>
@@ -7723,14 +7694,7 @@
           <w:rFonts w:ascii="Arial" w:hAnsi="Arial" w:cs="Arial"/>
           <w:szCs w:val="24"/>
         </w:rPr>
-        <w:t xml:space="preserve"> </w:t>
-      </w:r>
-      <w:r>
-        <w:rPr>
-          <w:rFonts w:ascii="Arial" w:hAnsi="Arial" w:cs="Arial"/>
-          <w:szCs w:val="24"/>
-        </w:rPr>
-        <w:t>Odabir novog vođe</w:t>
+        <w:t xml:space="preserve"> Odabir novog vođe</w:t>
       </w:r>
     </w:p>
     <w:p>
@@ -8031,21 +7995,7 @@
           <w:rFonts w:ascii="Arial" w:hAnsi="Arial" w:cs="Arial"/>
           <w:szCs w:val="24"/>
         </w:rPr>
-        <w:t>UC7</w:t>
-      </w:r>
-      <w:r>
-        <w:rPr>
-          <w:rFonts w:ascii="Arial" w:hAnsi="Arial" w:cs="Arial"/>
-          <w:szCs w:val="24"/>
-        </w:rPr>
-        <w:t xml:space="preserve"> – </w:t>
-      </w:r>
-      <w:r>
-        <w:rPr>
-          <w:rFonts w:ascii="Arial" w:hAnsi="Arial" w:cs="Arial"/>
-          <w:szCs w:val="24"/>
-        </w:rPr>
-        <w:t>Unaprijedi/Unazadi</w:t>
+        <w:t>UC7 – Unaprijedi/Unazadi</w:t>
       </w:r>
     </w:p>
     <w:p>
@@ -8405,21 +8355,7 @@
           <w:rFonts w:ascii="Arial" w:hAnsi="Arial" w:cs="Arial"/>
           <w:szCs w:val="24"/>
         </w:rPr>
-        <w:t>UC8</w:t>
-      </w:r>
-      <w:r>
-        <w:rPr>
-          <w:rFonts w:ascii="Arial" w:hAnsi="Arial" w:cs="Arial"/>
-          <w:szCs w:val="24"/>
-        </w:rPr>
-        <w:t xml:space="preserve"> – </w:t>
-      </w:r>
-      <w:r>
-        <w:rPr>
-          <w:rFonts w:ascii="Arial" w:hAnsi="Arial" w:cs="Arial"/>
-          <w:szCs w:val="24"/>
-        </w:rPr>
-        <w:t>Pridruži se cehu</w:t>
+        <w:t>UC8 – Pridruži se cehu</w:t>
       </w:r>
     </w:p>
     <w:p>
@@ -8485,14 +8421,7 @@
           <w:rFonts w:ascii="Arial" w:hAnsi="Arial" w:cs="Arial"/>
           <w:szCs w:val="24"/>
         </w:rPr>
-        <w:t xml:space="preserve"> </w:t>
-      </w:r>
-      <w:r>
-        <w:rPr>
-          <w:rFonts w:ascii="Arial" w:hAnsi="Arial" w:cs="Arial"/>
-          <w:szCs w:val="24"/>
-        </w:rPr>
-        <w:t>Korisnike se želi pridružiti cehu</w:t>
+        <w:t xml:space="preserve"> Korisnike se želi pridružiti cehu</w:t>
       </w:r>
     </w:p>
     <w:p>
@@ -8576,14 +8505,7 @@
           <w:rFonts w:ascii="Arial" w:hAnsi="Arial" w:cs="Arial"/>
           <w:szCs w:val="24"/>
         </w:rPr>
-        <w:t xml:space="preserve"> </w:t>
-      </w:r>
-      <w:r>
-        <w:rPr>
-          <w:rFonts w:ascii="Arial" w:hAnsi="Arial" w:cs="Arial"/>
-          <w:szCs w:val="24"/>
-        </w:rPr>
-        <w:t>Ispunjen javni obrazac za prijavu u ceh</w:t>
+        <w:t xml:space="preserve"> Ispunjen javni obrazac za prijavu u ceh</w:t>
       </w:r>
     </w:p>
     <w:p>
@@ -8687,6 +8609,610 @@
         </w:rPr>
         <w:t>se pohranjuje u bazu podataka i vidljiv je vođi ceha i koordinatorima.</w:t>
       </w:r>
+    </w:p>
+    <w:p>
+      <w:pPr>
+        <w:pStyle w:val="Normal1"/>
+        <w:rPr>
+          <w:rFonts w:ascii="Arial" w:hAnsi="Arial" w:cs="Arial"/>
+          <w:szCs w:val="24"/>
+        </w:rPr>
+      </w:pPr>
+    </w:p>
+    <w:p>
+      <w:pPr>
+        <w:pStyle w:val="Normal1"/>
+        <w:rPr>
+          <w:rFonts w:ascii="Arial" w:hAnsi="Arial" w:cs="Arial"/>
+          <w:szCs w:val="24"/>
+        </w:rPr>
+      </w:pPr>
+    </w:p>
+    <w:p>
+      <w:pPr>
+        <w:pStyle w:val="Normal1"/>
+        <w:numPr>
+          <w:ilvl w:val="0"/>
+          <w:numId w:val="17"/>
+        </w:numPr>
+        <w:rPr>
+          <w:rFonts w:ascii="Arial" w:hAnsi="Arial" w:cs="Arial"/>
+          <w:szCs w:val="24"/>
+        </w:rPr>
+      </w:pPr>
+      <w:r>
+        <w:rPr>
+          <w:rFonts w:ascii="Arial" w:hAnsi="Arial" w:cs="Arial"/>
+          <w:szCs w:val="24"/>
+        </w:rPr>
+        <w:t>UC9 – Obriši ceh</w:t>
+      </w:r>
+    </w:p>
+    <w:p>
+      <w:pPr>
+        <w:pStyle w:val="Normal1"/>
+        <w:rPr>
+          <w:rFonts w:ascii="Arial" w:hAnsi="Arial" w:cs="Arial"/>
+          <w:szCs w:val="24"/>
+        </w:rPr>
+      </w:pPr>
+    </w:p>
+    <w:p>
+      <w:pPr>
+        <w:pStyle w:val="Normal1"/>
+        <w:numPr>
+          <w:ilvl w:val="1"/>
+          <w:numId w:val="17"/>
+        </w:numPr>
+        <w:rPr>
+          <w:rFonts w:ascii="Arial" w:hAnsi="Arial" w:cs="Arial"/>
+          <w:szCs w:val="24"/>
+        </w:rPr>
+      </w:pPr>
+      <w:r>
+        <w:rPr>
+          <w:rFonts w:ascii="Arial" w:hAnsi="Arial" w:cs="Arial"/>
+          <w:b/>
+          <w:szCs w:val="24"/>
+        </w:rPr>
+        <w:t xml:space="preserve">Glavni sudionik: </w:t>
+      </w:r>
+      <w:r>
+        <w:rPr>
+          <w:rFonts w:ascii="Arial" w:hAnsi="Arial" w:cs="Arial"/>
+          <w:szCs w:val="24"/>
+        </w:rPr>
+        <w:t>Administrator</w:t>
+      </w:r>
+    </w:p>
+    <w:p>
+      <w:pPr>
+        <w:pStyle w:val="Normal1"/>
+        <w:numPr>
+          <w:ilvl w:val="1"/>
+          <w:numId w:val="17"/>
+        </w:numPr>
+        <w:rPr>
+          <w:rFonts w:ascii="Arial" w:hAnsi="Arial" w:cs="Arial"/>
+          <w:szCs w:val="24"/>
+        </w:rPr>
+      </w:pPr>
+      <w:r>
+        <w:rPr>
+          <w:rFonts w:ascii="Arial" w:hAnsi="Arial" w:cs="Arial"/>
+          <w:b/>
+          <w:szCs w:val="24"/>
+        </w:rPr>
+        <w:t xml:space="preserve">Cilj: </w:t>
+      </w:r>
+      <w:r>
+        <w:rPr>
+          <w:rFonts w:ascii="Arial" w:hAnsi="Arial" w:cs="Arial"/>
+          <w:szCs w:val="24"/>
+        </w:rPr>
+        <w:t>Obrisati ceh</w:t>
+      </w:r>
+    </w:p>
+    <w:p>
+      <w:pPr>
+        <w:pStyle w:val="Normal1"/>
+        <w:numPr>
+          <w:ilvl w:val="1"/>
+          <w:numId w:val="17"/>
+        </w:numPr>
+        <w:rPr>
+          <w:rFonts w:ascii="Arial" w:hAnsi="Arial" w:cs="Arial"/>
+          <w:szCs w:val="24"/>
+        </w:rPr>
+      </w:pPr>
+      <w:r>
+        <w:rPr>
+          <w:rFonts w:ascii="Arial" w:hAnsi="Arial" w:cs="Arial"/>
+          <w:b/>
+          <w:szCs w:val="24"/>
+        </w:rPr>
+        <w:t>Sudionici:</w:t>
+      </w:r>
+      <w:r>
+        <w:rPr>
+          <w:rFonts w:ascii="Arial" w:hAnsi="Arial" w:cs="Arial"/>
+          <w:szCs w:val="24"/>
+        </w:rPr>
+        <w:t xml:space="preserve"> Poslužitelj, baza podataka</w:t>
+      </w:r>
+    </w:p>
+    <w:p>
+      <w:pPr>
+        <w:pStyle w:val="Normal1"/>
+        <w:numPr>
+          <w:ilvl w:val="1"/>
+          <w:numId w:val="17"/>
+        </w:numPr>
+        <w:rPr>
+          <w:rFonts w:ascii="Arial" w:hAnsi="Arial" w:cs="Arial"/>
+          <w:szCs w:val="24"/>
+        </w:rPr>
+      </w:pPr>
+      <w:r>
+        <w:rPr>
+          <w:rFonts w:ascii="Arial" w:hAnsi="Arial" w:cs="Arial"/>
+          <w:b/>
+          <w:szCs w:val="24"/>
+        </w:rPr>
+        <w:t>Preduvjeti:</w:t>
+      </w:r>
+      <w:r>
+        <w:rPr>
+          <w:rFonts w:ascii="Arial" w:hAnsi="Arial" w:cs="Arial"/>
+          <w:szCs w:val="24"/>
+        </w:rPr>
+        <w:t xml:space="preserve"> Ceh postoji u bazi podataka.</w:t>
+      </w:r>
+    </w:p>
+    <w:p>
+      <w:pPr>
+        <w:pStyle w:val="Normal1"/>
+        <w:numPr>
+          <w:ilvl w:val="1"/>
+          <w:numId w:val="17"/>
+        </w:numPr>
+        <w:rPr>
+          <w:rFonts w:ascii="Arial" w:hAnsi="Arial" w:cs="Arial"/>
+          <w:szCs w:val="24"/>
+        </w:rPr>
+      </w:pPr>
+      <w:r>
+        <w:rPr>
+          <w:rFonts w:ascii="Arial" w:hAnsi="Arial" w:cs="Arial"/>
+          <w:b/>
+          <w:szCs w:val="24"/>
+        </w:rPr>
+        <w:t>Rezultat:</w:t>
+      </w:r>
+      <w:r>
+        <w:rPr>
+          <w:rFonts w:ascii="Arial" w:hAnsi="Arial" w:cs="Arial"/>
+          <w:szCs w:val="24"/>
+        </w:rPr>
+        <w:t xml:space="preserve"> Ceh je izbrisan iz baze podataka.</w:t>
+      </w:r>
+    </w:p>
+    <w:p>
+      <w:pPr>
+        <w:pStyle w:val="Normal1"/>
+        <w:numPr>
+          <w:ilvl w:val="1"/>
+          <w:numId w:val="17"/>
+        </w:numPr>
+        <w:rPr>
+          <w:rFonts w:ascii="Arial" w:hAnsi="Arial" w:cs="Arial"/>
+          <w:szCs w:val="24"/>
+        </w:rPr>
+      </w:pPr>
+      <w:r>
+        <w:rPr>
+          <w:rFonts w:ascii="Arial" w:hAnsi="Arial" w:cs="Arial"/>
+          <w:b/>
+          <w:szCs w:val="24"/>
+        </w:rPr>
+        <w:t>Željeni scenarij:</w:t>
+      </w:r>
+      <w:r>
+        <w:rPr>
+          <w:rFonts w:ascii="Arial" w:hAnsi="Arial" w:cs="Arial"/>
+          <w:szCs w:val="24"/>
+        </w:rPr>
+        <w:t xml:space="preserve"> </w:t>
+      </w:r>
+    </w:p>
+    <w:p>
+      <w:pPr>
+        <w:pStyle w:val="Normal1"/>
+        <w:numPr>
+          <w:ilvl w:val="3"/>
+          <w:numId w:val="30"/>
+        </w:numPr>
+        <w:rPr>
+          <w:rFonts w:ascii="Arial" w:hAnsi="Arial" w:cs="Arial"/>
+          <w:szCs w:val="24"/>
+        </w:rPr>
+      </w:pPr>
+      <w:r>
+        <w:rPr>
+          <w:rFonts w:ascii="Arial" w:hAnsi="Arial" w:cs="Arial"/>
+          <w:szCs w:val="24"/>
+        </w:rPr>
+        <w:t>Administrator otvara stranicu ceha kojeg želi obrisati</w:t>
+      </w:r>
+    </w:p>
+    <w:p>
+      <w:pPr>
+        <w:pStyle w:val="Normal1"/>
+        <w:numPr>
+          <w:ilvl w:val="3"/>
+          <w:numId w:val="30"/>
+        </w:numPr>
+        <w:rPr>
+          <w:rFonts w:ascii="Arial" w:hAnsi="Arial" w:cs="Arial"/>
+          <w:szCs w:val="24"/>
+        </w:rPr>
+      </w:pPr>
+      <w:r>
+        <w:rPr>
+          <w:rFonts w:ascii="Arial" w:hAnsi="Arial" w:cs="Arial"/>
+          <w:szCs w:val="24"/>
+        </w:rPr>
+        <w:t>Klikom na gumb odabire opciju brisanja željenog ceha</w:t>
+      </w:r>
+    </w:p>
+    <w:p>
+      <w:pPr>
+        <w:pStyle w:val="Normal1"/>
+        <w:numPr>
+          <w:ilvl w:val="3"/>
+          <w:numId w:val="30"/>
+        </w:numPr>
+        <w:rPr>
+          <w:rFonts w:ascii="Arial" w:hAnsi="Arial" w:cs="Arial"/>
+          <w:szCs w:val="24"/>
+        </w:rPr>
+      </w:pPr>
+      <w:r>
+        <w:rPr>
+          <w:rFonts w:ascii="Arial" w:hAnsi="Arial" w:cs="Arial"/>
+          <w:szCs w:val="24"/>
+        </w:rPr>
+        <w:t>Odabrani ceh briše se iz baze te se svim članovima ceha briše status i članstvo u cehu</w:t>
+      </w:r>
+    </w:p>
+    <w:p>
+      <w:pPr>
+        <w:pStyle w:val="Normal1"/>
+        <w:ind w:left="2880"/>
+        <w:rPr>
+          <w:rFonts w:ascii="Arial" w:hAnsi="Arial" w:cs="Arial"/>
+          <w:szCs w:val="24"/>
+        </w:rPr>
+      </w:pPr>
+    </w:p>
+    <w:p>
+      <w:pPr>
+        <w:pStyle w:val="Normal1"/>
+        <w:ind w:left="2880"/>
+        <w:rPr>
+          <w:rFonts w:ascii="Arial" w:hAnsi="Arial" w:cs="Arial"/>
+          <w:szCs w:val="24"/>
+        </w:rPr>
+      </w:pPr>
+    </w:p>
+    <w:p>
+      <w:pPr>
+        <w:pStyle w:val="Normal1"/>
+        <w:ind w:left="2880"/>
+        <w:rPr>
+          <w:rFonts w:ascii="Arial" w:hAnsi="Arial" w:cs="Arial"/>
+          <w:szCs w:val="24"/>
+        </w:rPr>
+      </w:pPr>
+    </w:p>
+    <w:p>
+      <w:pPr>
+        <w:pStyle w:val="Normal1"/>
+        <w:rPr>
+          <w:rFonts w:ascii="Arial" w:hAnsi="Arial" w:cs="Arial"/>
+          <w:szCs w:val="24"/>
+        </w:rPr>
+      </w:pPr>
+    </w:p>
+    <w:p>
+      <w:pPr>
+        <w:pStyle w:val="Normal1"/>
+        <w:numPr>
+          <w:ilvl w:val="0"/>
+          <w:numId w:val="17"/>
+        </w:numPr>
+        <w:rPr>
+          <w:rFonts w:ascii="Arial" w:hAnsi="Arial" w:cs="Arial"/>
+          <w:szCs w:val="24"/>
+        </w:rPr>
+      </w:pPr>
+      <w:r>
+        <w:rPr>
+          <w:rFonts w:ascii="Arial" w:hAnsi="Arial" w:cs="Arial"/>
+          <w:szCs w:val="24"/>
+        </w:rPr>
+        <w:lastRenderedPageBreak/>
+        <w:t>UC10 – Dodaj igru i klase</w:t>
+      </w:r>
+    </w:p>
+    <w:p>
+      <w:pPr>
+        <w:pStyle w:val="Normal1"/>
+        <w:rPr>
+          <w:rFonts w:ascii="Arial" w:hAnsi="Arial" w:cs="Arial"/>
+          <w:szCs w:val="24"/>
+        </w:rPr>
+      </w:pPr>
+    </w:p>
+    <w:p>
+      <w:pPr>
+        <w:pStyle w:val="Normal1"/>
+        <w:numPr>
+          <w:ilvl w:val="1"/>
+          <w:numId w:val="17"/>
+        </w:numPr>
+        <w:rPr>
+          <w:rFonts w:ascii="Arial" w:hAnsi="Arial" w:cs="Arial"/>
+          <w:szCs w:val="24"/>
+        </w:rPr>
+      </w:pPr>
+      <w:r>
+        <w:rPr>
+          <w:rFonts w:ascii="Arial" w:hAnsi="Arial" w:cs="Arial"/>
+          <w:b/>
+          <w:szCs w:val="24"/>
+        </w:rPr>
+        <w:t xml:space="preserve">Glavni sudionik: </w:t>
+      </w:r>
+      <w:r>
+        <w:rPr>
+          <w:rFonts w:ascii="Arial" w:hAnsi="Arial" w:cs="Arial"/>
+          <w:szCs w:val="24"/>
+        </w:rPr>
+        <w:t>Administrator</w:t>
+      </w:r>
+    </w:p>
+    <w:p>
+      <w:pPr>
+        <w:pStyle w:val="Normal1"/>
+        <w:numPr>
+          <w:ilvl w:val="1"/>
+          <w:numId w:val="17"/>
+        </w:numPr>
+        <w:rPr>
+          <w:rFonts w:ascii="Arial" w:hAnsi="Arial" w:cs="Arial"/>
+          <w:szCs w:val="24"/>
+        </w:rPr>
+      </w:pPr>
+      <w:r>
+        <w:rPr>
+          <w:rFonts w:ascii="Arial" w:hAnsi="Arial" w:cs="Arial"/>
+          <w:b/>
+          <w:szCs w:val="24"/>
+        </w:rPr>
+        <w:t>Cilj:</w:t>
+      </w:r>
+      <w:r>
+        <w:rPr>
+          <w:rFonts w:ascii="Arial" w:hAnsi="Arial" w:cs="Arial"/>
+          <w:szCs w:val="24"/>
+        </w:rPr>
+        <w:t xml:space="preserve"> Dodati novu MMO igru i pripadajuće klase za tu igru</w:t>
+      </w:r>
+    </w:p>
+    <w:p>
+      <w:pPr>
+        <w:pStyle w:val="Normal1"/>
+        <w:numPr>
+          <w:ilvl w:val="1"/>
+          <w:numId w:val="17"/>
+        </w:numPr>
+        <w:rPr>
+          <w:rFonts w:ascii="Arial" w:hAnsi="Arial" w:cs="Arial"/>
+          <w:szCs w:val="24"/>
+        </w:rPr>
+      </w:pPr>
+      <w:r>
+        <w:rPr>
+          <w:rFonts w:ascii="Arial" w:hAnsi="Arial" w:cs="Arial"/>
+          <w:b/>
+          <w:szCs w:val="24"/>
+        </w:rPr>
+        <w:t>Sudionici:</w:t>
+      </w:r>
+      <w:r>
+        <w:rPr>
+          <w:rFonts w:ascii="Arial" w:hAnsi="Arial" w:cs="Arial"/>
+          <w:szCs w:val="24"/>
+        </w:rPr>
+        <w:t xml:space="preserve"> Poslužitelj, baza podataka</w:t>
+      </w:r>
+    </w:p>
+    <w:p>
+      <w:pPr>
+        <w:pStyle w:val="Normal1"/>
+        <w:numPr>
+          <w:ilvl w:val="1"/>
+          <w:numId w:val="17"/>
+        </w:numPr>
+        <w:rPr>
+          <w:rFonts w:ascii="Arial" w:hAnsi="Arial" w:cs="Arial"/>
+          <w:szCs w:val="24"/>
+        </w:rPr>
+      </w:pPr>
+      <w:r>
+        <w:rPr>
+          <w:rFonts w:ascii="Arial" w:hAnsi="Arial" w:cs="Arial"/>
+          <w:b/>
+          <w:szCs w:val="24"/>
+        </w:rPr>
+        <w:t>Preduvjeti:</w:t>
+      </w:r>
+      <w:r>
+        <w:rPr>
+          <w:rFonts w:ascii="Arial" w:hAnsi="Arial" w:cs="Arial"/>
+          <w:szCs w:val="24"/>
+        </w:rPr>
+        <w:t xml:space="preserve"> Igra ne postoji u bazi podataka</w:t>
+      </w:r>
+    </w:p>
+    <w:p>
+      <w:pPr>
+        <w:pStyle w:val="Normal1"/>
+        <w:numPr>
+          <w:ilvl w:val="1"/>
+          <w:numId w:val="17"/>
+        </w:numPr>
+        <w:rPr>
+          <w:rFonts w:ascii="Arial" w:hAnsi="Arial" w:cs="Arial"/>
+          <w:szCs w:val="24"/>
+        </w:rPr>
+      </w:pPr>
+      <w:r>
+        <w:rPr>
+          <w:rFonts w:ascii="Arial" w:hAnsi="Arial" w:cs="Arial"/>
+          <w:b/>
+          <w:szCs w:val="24"/>
+        </w:rPr>
+        <w:t>Rezultat:</w:t>
+      </w:r>
+      <w:r>
+        <w:rPr>
+          <w:rFonts w:ascii="Arial" w:hAnsi="Arial" w:cs="Arial"/>
+          <w:szCs w:val="24"/>
+        </w:rPr>
+        <w:t xml:space="preserve"> Nova igra je dodana u bazu podataka</w:t>
+      </w:r>
+    </w:p>
+    <w:p>
+      <w:pPr>
+        <w:pStyle w:val="Normal1"/>
+        <w:numPr>
+          <w:ilvl w:val="1"/>
+          <w:numId w:val="17"/>
+        </w:numPr>
+        <w:rPr>
+          <w:rFonts w:ascii="Arial" w:hAnsi="Arial" w:cs="Arial"/>
+          <w:szCs w:val="24"/>
+        </w:rPr>
+      </w:pPr>
+      <w:r>
+        <w:rPr>
+          <w:rFonts w:ascii="Arial" w:hAnsi="Arial" w:cs="Arial"/>
+          <w:b/>
+          <w:szCs w:val="24"/>
+        </w:rPr>
+        <w:t>Željeni scenarij:</w:t>
+      </w:r>
+    </w:p>
+    <w:p>
+      <w:pPr>
+        <w:pStyle w:val="Normal1"/>
+        <w:numPr>
+          <w:ilvl w:val="3"/>
+          <w:numId w:val="31"/>
+        </w:numPr>
+        <w:rPr>
+          <w:rFonts w:ascii="Arial" w:hAnsi="Arial" w:cs="Arial"/>
+          <w:szCs w:val="24"/>
+        </w:rPr>
+      </w:pPr>
+      <w:r>
+        <w:rPr>
+          <w:rFonts w:ascii="Arial" w:hAnsi="Arial" w:cs="Arial"/>
+          <w:szCs w:val="24"/>
+        </w:rPr>
+        <w:t>Administrator odabire opciju dodavanja nove MMO igre</w:t>
+      </w:r>
+    </w:p>
+    <w:p>
+      <w:pPr>
+        <w:pStyle w:val="Normal1"/>
+        <w:numPr>
+          <w:ilvl w:val="3"/>
+          <w:numId w:val="31"/>
+        </w:numPr>
+        <w:rPr>
+          <w:rFonts w:ascii="Arial" w:hAnsi="Arial" w:cs="Arial"/>
+          <w:szCs w:val="24"/>
+        </w:rPr>
+      </w:pPr>
+      <w:r>
+        <w:rPr>
+          <w:rFonts w:ascii="Arial" w:hAnsi="Arial" w:cs="Arial"/>
+          <w:szCs w:val="24"/>
+        </w:rPr>
+        <w:t>U odgovarajuće polje administrator upisuje naziv igre</w:t>
+      </w:r>
+    </w:p>
+    <w:p>
+      <w:pPr>
+        <w:pStyle w:val="Normal1"/>
+        <w:numPr>
+          <w:ilvl w:val="3"/>
+          <w:numId w:val="31"/>
+        </w:numPr>
+        <w:rPr>
+          <w:rFonts w:ascii="Arial" w:hAnsi="Arial" w:cs="Arial"/>
+          <w:szCs w:val="24"/>
+        </w:rPr>
+      </w:pPr>
+      <w:r>
+        <w:rPr>
+          <w:rFonts w:ascii="Arial" w:hAnsi="Arial" w:cs="Arial"/>
+          <w:szCs w:val="24"/>
+        </w:rPr>
+        <w:t>U preostala polja administrator upisuje naziv klase</w:t>
+      </w:r>
+    </w:p>
+    <w:p>
+      <w:pPr>
+        <w:pStyle w:val="Normal1"/>
+        <w:numPr>
+          <w:ilvl w:val="3"/>
+          <w:numId w:val="31"/>
+        </w:numPr>
+        <w:rPr>
+          <w:rFonts w:ascii="Arial" w:hAnsi="Arial" w:cs="Arial"/>
+          <w:szCs w:val="24"/>
+        </w:rPr>
+      </w:pPr>
+      <w:r>
+        <w:rPr>
+          <w:rFonts w:ascii="Arial" w:hAnsi="Arial" w:cs="Arial"/>
+          <w:szCs w:val="24"/>
+        </w:rPr>
+        <w:t>Klikom na gumb za potvrdu nova igra i pripadajuće klase dodaju se u bazu</w:t>
+      </w:r>
+      <w:r>
+        <w:rPr>
+          <w:rFonts w:ascii="Arial" w:hAnsi="Arial" w:cs="Arial"/>
+          <w:szCs w:val="24"/>
+        </w:rPr>
+        <w:t xml:space="preserve"> podataka</w:t>
+      </w:r>
+      <w:bookmarkStart w:id="7" w:name="_GoBack"/>
+      <w:bookmarkEnd w:id="7"/>
+    </w:p>
+    <w:p>
+      <w:pPr>
+        <w:pStyle w:val="Normal1"/>
+        <w:ind w:left="2880"/>
+        <w:rPr>
+          <w:rFonts w:ascii="Arial" w:hAnsi="Arial" w:cs="Arial"/>
+          <w:szCs w:val="24"/>
+        </w:rPr>
+      </w:pPr>
     </w:p>
     <w:p>
       <w:pPr>
@@ -8918,7 +9444,7 @@
     </w:p>
     <w:p>
       <w:pPr>
-        <w:pStyle w:val="Naslov1"/>
+        <w:pStyle w:val="Heading1"/>
         <w:numPr>
           <w:ilvl w:val="0"/>
           <w:numId w:val="3"/>
@@ -9013,7 +9539,7 @@
     </w:p>
     <w:p>
       <w:pPr>
-        <w:pStyle w:val="Naslov1"/>
+        <w:pStyle w:val="Heading1"/>
         <w:numPr>
           <w:ilvl w:val="0"/>
           <w:numId w:val="3"/>
@@ -9315,7 +9841,7 @@
     </w:p>
     <w:p>
       <w:pPr>
-        <w:pStyle w:val="Naslov2"/>
+        <w:pStyle w:val="Heading2"/>
         <w:numPr>
           <w:ilvl w:val="1"/>
           <w:numId w:val="3"/>
@@ -9410,7 +9936,7 @@
     </w:p>
     <w:p>
       <w:pPr>
-        <w:pStyle w:val="Naslov2"/>
+        <w:pStyle w:val="Heading2"/>
         <w:numPr>
           <w:ilvl w:val="1"/>
           <w:numId w:val="3"/>
@@ -9515,7 +10041,7 @@
     </w:p>
     <w:p>
       <w:pPr>
-        <w:pStyle w:val="Naslov2"/>
+        <w:pStyle w:val="Heading2"/>
         <w:numPr>
           <w:ilvl w:val="1"/>
           <w:numId w:val="3"/>
@@ -9560,7 +10086,7 @@
     </w:p>
     <w:p>
       <w:pPr>
-        <w:pStyle w:val="Naslov2"/>
+        <w:pStyle w:val="Heading2"/>
         <w:numPr>
           <w:ilvl w:val="1"/>
           <w:numId w:val="3"/>
@@ -9644,7 +10170,7 @@
     </w:p>
     <w:p>
       <w:pPr>
-        <w:pStyle w:val="Naslov1"/>
+        <w:pStyle w:val="Heading1"/>
         <w:numPr>
           <w:ilvl w:val="0"/>
           <w:numId w:val="3"/>
@@ -9785,7 +10311,7 @@
     </w:p>
     <w:p>
       <w:pPr>
-        <w:pStyle w:val="Naslov2"/>
+        <w:pStyle w:val="Heading2"/>
         <w:numPr>
           <w:ilvl w:val="1"/>
           <w:numId w:val="3"/>
@@ -9838,7 +10364,7 @@
     </w:p>
     <w:p>
       <w:pPr>
-        <w:pStyle w:val="Naslov2"/>
+        <w:pStyle w:val="Heading2"/>
         <w:numPr>
           <w:ilvl w:val="1"/>
           <w:numId w:val="3"/>
@@ -9882,7 +10408,7 @@
     </w:p>
     <w:p>
       <w:pPr>
-        <w:pStyle w:val="Naslov2"/>
+        <w:pStyle w:val="Heading2"/>
         <w:numPr>
           <w:ilvl w:val="1"/>
           <w:numId w:val="3"/>
@@ -9935,7 +10461,7 @@
     </w:p>
     <w:p>
       <w:pPr>
-        <w:pStyle w:val="Naslov2"/>
+        <w:pStyle w:val="Heading2"/>
         <w:numPr>
           <w:ilvl w:val="1"/>
           <w:numId w:val="3"/>
@@ -10037,7 +10563,7 @@
     </w:p>
     <w:p>
       <w:pPr>
-        <w:pStyle w:val="Naslov2"/>
+        <w:pStyle w:val="Heading2"/>
         <w:numPr>
           <w:ilvl w:val="1"/>
           <w:numId w:val="3"/>
@@ -10080,7 +10606,7 @@
     </w:p>
     <w:p>
       <w:pPr>
-        <w:pStyle w:val="Naslov2"/>
+        <w:pStyle w:val="Heading2"/>
         <w:numPr>
           <w:ilvl w:val="1"/>
           <w:numId w:val="3"/>
@@ -10155,7 +10681,7 @@
     </w:p>
     <w:p>
       <w:pPr>
-        <w:pStyle w:val="Naslov1"/>
+        <w:pStyle w:val="Heading1"/>
         <w:numPr>
           <w:ilvl w:val="0"/>
           <w:numId w:val="3"/>
@@ -10321,7 +10847,7 @@
     </w:p>
     <w:p>
       <w:pPr>
-        <w:pStyle w:val="Naslov1"/>
+        <w:pStyle w:val="Heading1"/>
         <w:numPr>
           <w:ilvl w:val="0"/>
           <w:numId w:val="3"/>
@@ -10417,7 +10943,7 @@
     </w:p>
     <w:p>
       <w:pPr>
-        <w:pStyle w:val="Naslov1"/>
+        <w:pStyle w:val="Heading1"/>
         <w:tabs>
           <w:tab w:val="left" w:pos="360"/>
         </w:tabs>
@@ -10509,7 +11035,7 @@
     </w:p>
     <w:p>
       <w:pPr>
-        <w:pStyle w:val="Naslov1"/>
+        <w:pStyle w:val="Heading1"/>
         <w:tabs>
           <w:tab w:val="left" w:pos="360"/>
         </w:tabs>
@@ -10555,7 +11081,7 @@
     </w:p>
     <w:p>
       <w:pPr>
-        <w:pStyle w:val="Naslov1"/>
+        <w:pStyle w:val="Heading1"/>
         <w:tabs>
           <w:tab w:val="left" w:pos="360"/>
         </w:tabs>
@@ -14074,7 +14600,7 @@
             <v:path o:extrusionok="f" gradientshapeok="t" o:connecttype="rect"/>
             <o:lock v:ext="edit" aspectratio="t"/>
           </v:shapetype>
-          <v:shape id="_x0000_i1025" type="#_x0000_t75" style="width:453pt;height:98.25pt">
+          <v:shape id="_x0000_i1025" type="#_x0000_t75" style="width:452.65pt;height:98.3pt">
             <v:imagedata r:id="rId12" o:title="awesome-graphs-3"/>
           </v:shape>
         </w:pict>
@@ -14090,7 +14616,7 @@
     </w:p>
     <w:p>
       <w:pPr>
-        <w:pStyle w:val="Naslov1"/>
+        <w:pStyle w:val="Heading1"/>
         <w:ind w:left="360" w:firstLine="0"/>
       </w:pPr>
       <w:bookmarkStart w:id="41" w:name="_Toc431806067"/>
@@ -14322,7 +14848,7 @@
         <w:noProof/>
         <w:sz w:val="20"/>
       </w:rPr>
-      <w:t>25. listopada 2017.</w:t>
+      <w:t>27. listopada 2017.</w:t>
     </w:r>
     <w:r>
       <w:rPr>
@@ -15730,6 +16256,95 @@
     </w:lvl>
   </w:abstractNum>
   <w:abstractNum w:abstractNumId="12" w15:restartNumberingAfterBreak="0">
+    <w:nsid w:val="337128FE"/>
+    <w:multiLevelType w:val="hybridMultilevel"/>
+    <w:tmpl w:val="C45A38B2"/>
+    <w:lvl w:ilvl="0" w:tplc="36385410">
+      <w:start w:val="1"/>
+      <w:numFmt w:val="decimal"/>
+      <w:lvlText w:val="%1."/>
+      <w:lvlJc w:val="left"/>
+      <w:pPr>
+        <w:ind w:left="2880" w:hanging="360"/>
+      </w:pPr>
+      <w:rPr>
+        <w:rFonts w:hint="default"/>
+      </w:rPr>
+    </w:lvl>
+    <w:lvl w:ilvl="1" w:tplc="041A0019" w:tentative="1">
+      <w:start w:val="1"/>
+      <w:numFmt w:val="lowerLetter"/>
+      <w:lvlText w:val="%2."/>
+      <w:lvlJc w:val="left"/>
+      <w:pPr>
+        <w:ind w:left="1440" w:hanging="360"/>
+      </w:pPr>
+    </w:lvl>
+    <w:lvl w:ilvl="2" w:tplc="041A001B">
+      <w:start w:val="1"/>
+      <w:numFmt w:val="lowerRoman"/>
+      <w:lvlText w:val="%3."/>
+      <w:lvlJc w:val="right"/>
+      <w:pPr>
+        <w:ind w:left="2160" w:hanging="180"/>
+      </w:pPr>
+    </w:lvl>
+    <w:lvl w:ilvl="3" w:tplc="041A000F">
+      <w:start w:val="1"/>
+      <w:numFmt w:val="decimal"/>
+      <w:lvlText w:val="%4."/>
+      <w:lvlJc w:val="left"/>
+      <w:pPr>
+        <w:ind w:left="2880" w:hanging="360"/>
+      </w:pPr>
+    </w:lvl>
+    <w:lvl w:ilvl="4" w:tplc="041A0019" w:tentative="1">
+      <w:start w:val="1"/>
+      <w:numFmt w:val="lowerLetter"/>
+      <w:lvlText w:val="%5."/>
+      <w:lvlJc w:val="left"/>
+      <w:pPr>
+        <w:ind w:left="3600" w:hanging="360"/>
+      </w:pPr>
+    </w:lvl>
+    <w:lvl w:ilvl="5" w:tplc="041A001B" w:tentative="1">
+      <w:start w:val="1"/>
+      <w:numFmt w:val="lowerRoman"/>
+      <w:lvlText w:val="%6."/>
+      <w:lvlJc w:val="right"/>
+      <w:pPr>
+        <w:ind w:left="4320" w:hanging="180"/>
+      </w:pPr>
+    </w:lvl>
+    <w:lvl w:ilvl="6" w:tplc="041A000F" w:tentative="1">
+      <w:start w:val="1"/>
+      <w:numFmt w:val="decimal"/>
+      <w:lvlText w:val="%7."/>
+      <w:lvlJc w:val="left"/>
+      <w:pPr>
+        <w:ind w:left="5040" w:hanging="360"/>
+      </w:pPr>
+    </w:lvl>
+    <w:lvl w:ilvl="7" w:tplc="041A0019" w:tentative="1">
+      <w:start w:val="1"/>
+      <w:numFmt w:val="lowerLetter"/>
+      <w:lvlText w:val="%8."/>
+      <w:lvlJc w:val="left"/>
+      <w:pPr>
+        <w:ind w:left="5760" w:hanging="360"/>
+      </w:pPr>
+    </w:lvl>
+    <w:lvl w:ilvl="8" w:tplc="041A001B" w:tentative="1">
+      <w:start w:val="1"/>
+      <w:numFmt w:val="lowerRoman"/>
+      <w:lvlText w:val="%9."/>
+      <w:lvlJc w:val="right"/>
+      <w:pPr>
+        <w:ind w:left="6480" w:hanging="180"/>
+      </w:pPr>
+    </w:lvl>
+  </w:abstractNum>
+  <w:abstractNum w:abstractNumId="13" w15:restartNumberingAfterBreak="0">
     <w:nsid w:val="38031BC9"/>
     <w:multiLevelType w:val="hybridMultilevel"/>
     <w:tmpl w:val="E5404654"/>
@@ -15821,7 +16436,7 @@
       </w:pPr>
     </w:lvl>
   </w:abstractNum>
-  <w:abstractNum w:abstractNumId="13" w15:restartNumberingAfterBreak="0">
+  <w:abstractNum w:abstractNumId="14" w15:restartNumberingAfterBreak="0">
     <w:nsid w:val="382D60F6"/>
     <w:multiLevelType w:val="hybridMultilevel"/>
     <w:tmpl w:val="E5404654"/>
@@ -15913,7 +16528,96 @@
       </w:pPr>
     </w:lvl>
   </w:abstractNum>
-  <w:abstractNum w:abstractNumId="14" w15:restartNumberingAfterBreak="0">
+  <w:abstractNum w:abstractNumId="15" w15:restartNumberingAfterBreak="0">
+    <w:nsid w:val="38652FE4"/>
+    <w:multiLevelType w:val="hybridMultilevel"/>
+    <w:tmpl w:val="DFF0ADD0"/>
+    <w:lvl w:ilvl="0" w:tplc="48FC6B5E">
+      <w:start w:val="1"/>
+      <w:numFmt w:val="decimal"/>
+      <w:lvlText w:val="%1."/>
+      <w:lvlJc w:val="left"/>
+      <w:pPr>
+        <w:ind w:left="2880" w:hanging="360"/>
+      </w:pPr>
+      <w:rPr>
+        <w:rFonts w:hint="default"/>
+      </w:rPr>
+    </w:lvl>
+    <w:lvl w:ilvl="1" w:tplc="041A0019" w:tentative="1">
+      <w:start w:val="1"/>
+      <w:numFmt w:val="lowerLetter"/>
+      <w:lvlText w:val="%2."/>
+      <w:lvlJc w:val="left"/>
+      <w:pPr>
+        <w:ind w:left="1440" w:hanging="360"/>
+      </w:pPr>
+    </w:lvl>
+    <w:lvl w:ilvl="2" w:tplc="041A001B">
+      <w:start w:val="1"/>
+      <w:numFmt w:val="lowerRoman"/>
+      <w:lvlText w:val="%3."/>
+      <w:lvlJc w:val="right"/>
+      <w:pPr>
+        <w:ind w:left="2160" w:hanging="180"/>
+      </w:pPr>
+    </w:lvl>
+    <w:lvl w:ilvl="3" w:tplc="041A000F">
+      <w:start w:val="1"/>
+      <w:numFmt w:val="decimal"/>
+      <w:lvlText w:val="%4."/>
+      <w:lvlJc w:val="left"/>
+      <w:pPr>
+        <w:ind w:left="2880" w:hanging="360"/>
+      </w:pPr>
+    </w:lvl>
+    <w:lvl w:ilvl="4" w:tplc="041A0019" w:tentative="1">
+      <w:start w:val="1"/>
+      <w:numFmt w:val="lowerLetter"/>
+      <w:lvlText w:val="%5."/>
+      <w:lvlJc w:val="left"/>
+      <w:pPr>
+        <w:ind w:left="3600" w:hanging="360"/>
+      </w:pPr>
+    </w:lvl>
+    <w:lvl w:ilvl="5" w:tplc="041A001B" w:tentative="1">
+      <w:start w:val="1"/>
+      <w:numFmt w:val="lowerRoman"/>
+      <w:lvlText w:val="%6."/>
+      <w:lvlJc w:val="right"/>
+      <w:pPr>
+        <w:ind w:left="4320" w:hanging="180"/>
+      </w:pPr>
+    </w:lvl>
+    <w:lvl w:ilvl="6" w:tplc="041A000F" w:tentative="1">
+      <w:start w:val="1"/>
+      <w:numFmt w:val="decimal"/>
+      <w:lvlText w:val="%7."/>
+      <w:lvlJc w:val="left"/>
+      <w:pPr>
+        <w:ind w:left="5040" w:hanging="360"/>
+      </w:pPr>
+    </w:lvl>
+    <w:lvl w:ilvl="7" w:tplc="041A0019" w:tentative="1">
+      <w:start w:val="1"/>
+      <w:numFmt w:val="lowerLetter"/>
+      <w:lvlText w:val="%8."/>
+      <w:lvlJc w:val="left"/>
+      <w:pPr>
+        <w:ind w:left="5760" w:hanging="360"/>
+      </w:pPr>
+    </w:lvl>
+    <w:lvl w:ilvl="8" w:tplc="041A001B" w:tentative="1">
+      <w:start w:val="1"/>
+      <w:numFmt w:val="lowerRoman"/>
+      <w:lvlText w:val="%9."/>
+      <w:lvlJc w:val="right"/>
+      <w:pPr>
+        <w:ind w:left="6480" w:hanging="180"/>
+      </w:pPr>
+    </w:lvl>
+  </w:abstractNum>
+  <w:abstractNum w:abstractNumId="16" w15:restartNumberingAfterBreak="0">
     <w:nsid w:val="3E405F03"/>
     <w:multiLevelType w:val="multilevel"/>
     <w:tmpl w:val="6B1C7624"/>
@@ -16035,7 +16739,7 @@
       </w:rPr>
     </w:lvl>
   </w:abstractNum>
-  <w:abstractNum w:abstractNumId="15" w15:restartNumberingAfterBreak="0">
+  <w:abstractNum w:abstractNumId="17" w15:restartNumberingAfterBreak="0">
     <w:nsid w:val="3F9C097C"/>
     <w:multiLevelType w:val="hybridMultilevel"/>
     <w:tmpl w:val="E5404654"/>
@@ -16127,7 +16831,7 @@
       </w:pPr>
     </w:lvl>
   </w:abstractNum>
-  <w:abstractNum w:abstractNumId="16" w15:restartNumberingAfterBreak="0">
+  <w:abstractNum w:abstractNumId="18" w15:restartNumberingAfterBreak="0">
     <w:nsid w:val="47F718CD"/>
     <w:multiLevelType w:val="hybridMultilevel"/>
     <w:tmpl w:val="E5404654"/>
@@ -16219,7 +16923,7 @@
       </w:pPr>
     </w:lvl>
   </w:abstractNum>
-  <w:abstractNum w:abstractNumId="17" w15:restartNumberingAfterBreak="0">
+  <w:abstractNum w:abstractNumId="19" w15:restartNumberingAfterBreak="0">
     <w:nsid w:val="4A47580B"/>
     <w:multiLevelType w:val="hybridMultilevel"/>
     <w:tmpl w:val="BF5CDC1A"/>
@@ -16308,7 +17012,7 @@
       </w:pPr>
     </w:lvl>
   </w:abstractNum>
-  <w:abstractNum w:abstractNumId="18" w15:restartNumberingAfterBreak="0">
+  <w:abstractNum w:abstractNumId="20" w15:restartNumberingAfterBreak="0">
     <w:nsid w:val="4C6C1803"/>
     <w:multiLevelType w:val="hybridMultilevel"/>
     <w:tmpl w:val="9C84F31A"/>
@@ -16397,7 +17101,7 @@
       </w:pPr>
     </w:lvl>
   </w:abstractNum>
-  <w:abstractNum w:abstractNumId="19" w15:restartNumberingAfterBreak="0">
+  <w:abstractNum w:abstractNumId="21" w15:restartNumberingAfterBreak="0">
     <w:nsid w:val="51697DDC"/>
     <w:multiLevelType w:val="hybridMultilevel"/>
     <w:tmpl w:val="6B32B77A"/>
@@ -16510,7 +17214,7 @@
       </w:rPr>
     </w:lvl>
   </w:abstractNum>
-  <w:abstractNum w:abstractNumId="20" w15:restartNumberingAfterBreak="0">
+  <w:abstractNum w:abstractNumId="22" w15:restartNumberingAfterBreak="0">
     <w:nsid w:val="57A34F60"/>
     <w:multiLevelType w:val="multilevel"/>
     <w:tmpl w:val="D1FC2BCA"/>
@@ -16623,10 +17327,10 @@
       </w:rPr>
     </w:lvl>
   </w:abstractNum>
-  <w:abstractNum w:abstractNumId="21" w15:restartNumberingAfterBreak="0">
+  <w:abstractNum w:abstractNumId="23" w15:restartNumberingAfterBreak="0">
     <w:nsid w:val="57B32F5C"/>
     <w:multiLevelType w:val="hybridMultilevel"/>
-    <w:tmpl w:val="712873FC"/>
+    <w:tmpl w:val="5DF04910"/>
     <w:lvl w:ilvl="0" w:tplc="041A0001">
       <w:start w:val="1"/>
       <w:numFmt w:val="bullet"/>
@@ -16736,7 +17440,7 @@
       </w:rPr>
     </w:lvl>
   </w:abstractNum>
-  <w:abstractNum w:abstractNumId="22" w15:restartNumberingAfterBreak="0">
+  <w:abstractNum w:abstractNumId="24" w15:restartNumberingAfterBreak="0">
     <w:nsid w:val="5BC43926"/>
     <w:multiLevelType w:val="hybridMultilevel"/>
     <w:tmpl w:val="3F76EBA6"/>
@@ -16825,7 +17529,7 @@
       </w:pPr>
     </w:lvl>
   </w:abstractNum>
-  <w:abstractNum w:abstractNumId="23" w15:restartNumberingAfterBreak="0">
+  <w:abstractNum w:abstractNumId="25" w15:restartNumberingAfterBreak="0">
     <w:nsid w:val="667E4617"/>
     <w:multiLevelType w:val="hybridMultilevel"/>
     <w:tmpl w:val="55DAE2D0"/>
@@ -16938,7 +17642,7 @@
       </w:rPr>
     </w:lvl>
   </w:abstractNum>
-  <w:abstractNum w:abstractNumId="24" w15:restartNumberingAfterBreak="0">
+  <w:abstractNum w:abstractNumId="26" w15:restartNumberingAfterBreak="0">
     <w:nsid w:val="691762BA"/>
     <w:multiLevelType w:val="multilevel"/>
     <w:tmpl w:val="D1FC2BCA"/>
@@ -17051,7 +17755,7 @@
       </w:rPr>
     </w:lvl>
   </w:abstractNum>
-  <w:abstractNum w:abstractNumId="25" w15:restartNumberingAfterBreak="0">
+  <w:abstractNum w:abstractNumId="27" w15:restartNumberingAfterBreak="0">
     <w:nsid w:val="69F80A15"/>
     <w:multiLevelType w:val="hybridMultilevel"/>
     <w:tmpl w:val="5F9E909E"/>
@@ -17164,7 +17868,7 @@
       </w:rPr>
     </w:lvl>
   </w:abstractNum>
-  <w:abstractNum w:abstractNumId="26" w15:restartNumberingAfterBreak="0">
+  <w:abstractNum w:abstractNumId="28" w15:restartNumberingAfterBreak="0">
     <w:nsid w:val="6ACA067E"/>
     <w:multiLevelType w:val="hybridMultilevel"/>
     <w:tmpl w:val="3F76EBA6"/>
@@ -17257,13 +17961,13 @@
     <w:abstractNumId w:val="0"/>
   </w:num>
   <w:num w:numId="2">
-    <w:abstractNumId w:val="14"/>
+    <w:abstractNumId w:val="16"/>
   </w:num>
   <w:num w:numId="3">
-    <w:abstractNumId w:val="20"/>
+    <w:abstractNumId w:val="22"/>
   </w:num>
   <w:num w:numId="4">
-    <w:abstractNumId w:val="24"/>
+    <w:abstractNumId w:val="26"/>
   </w:num>
   <w:num w:numId="5">
     <w:abstractNumId w:val="3"/>
@@ -17278,13 +17982,13 @@
     <w:abstractNumId w:val="7"/>
   </w:num>
   <w:num w:numId="9">
-    <w:abstractNumId w:val="25"/>
+    <w:abstractNumId w:val="27"/>
   </w:num>
   <w:num w:numId="10">
     <w:abstractNumId w:val="6"/>
   </w:num>
   <w:num w:numId="11">
-    <w:abstractNumId w:val="21"/>
+    <w:abstractNumId w:val="23"/>
   </w:num>
   <w:num w:numId="12">
     <w:abstractNumId w:val="9"/>
@@ -17293,7 +17997,7 @@
     <w:abstractNumId w:val="1"/>
   </w:num>
   <w:num w:numId="14">
-    <w:abstractNumId w:val="18"/>
+    <w:abstractNumId w:val="20"/>
   </w:num>
   <w:num w:numId="15">
     <w:abstractNumId w:val="5"/>
@@ -17302,21 +18006,10 @@
     <w:abstractNumId w:val="8"/>
   </w:num>
   <w:num w:numId="17">
-    <w:abstractNumId w:val="21"/>
-    <w:lvlOverride w:ilvl="0"/>
-    <w:lvlOverride w:ilvl="1"/>
-    <w:lvlOverride w:ilvl="2">
-      <w:startOverride w:val="4"/>
-    </w:lvlOverride>
-    <w:lvlOverride w:ilvl="3"/>
-    <w:lvlOverride w:ilvl="4"/>
-    <w:lvlOverride w:ilvl="5"/>
-    <w:lvlOverride w:ilvl="6"/>
-    <w:lvlOverride w:ilvl="7"/>
-    <w:lvlOverride w:ilvl="8"/>
+    <w:abstractNumId w:val="23"/>
   </w:num>
   <w:num w:numId="18">
-    <w:abstractNumId w:val="18"/>
+    <w:abstractNumId w:val="20"/>
     <w:lvlOverride w:ilvl="0">
       <w:startOverride w:val="1"/>
     </w:lvlOverride>
@@ -17346,37 +18039,43 @@
     </w:lvlOverride>
   </w:num>
   <w:num w:numId="19">
-    <w:abstractNumId w:val="13"/>
+    <w:abstractNumId w:val="14"/>
   </w:num>
   <w:num w:numId="20">
     <w:abstractNumId w:val="2"/>
   </w:num>
   <w:num w:numId="21">
-    <w:abstractNumId w:val="23"/>
+    <w:abstractNumId w:val="25"/>
   </w:num>
   <w:num w:numId="22">
+    <w:abstractNumId w:val="21"/>
+  </w:num>
+  <w:num w:numId="23">
+    <w:abstractNumId w:val="24"/>
+  </w:num>
+  <w:num w:numId="24">
+    <w:abstractNumId w:val="18"/>
+  </w:num>
+  <w:num w:numId="25">
+    <w:abstractNumId w:val="17"/>
+  </w:num>
+  <w:num w:numId="26">
+    <w:abstractNumId w:val="28"/>
+  </w:num>
+  <w:num w:numId="27">
     <w:abstractNumId w:val="19"/>
   </w:num>
-  <w:num w:numId="23">
-    <w:abstractNumId w:val="22"/>
-  </w:num>
-  <w:num w:numId="24">
-    <w:abstractNumId w:val="16"/>
-  </w:num>
-  <w:num w:numId="25">
-    <w:abstractNumId w:val="15"/>
-  </w:num>
-  <w:num w:numId="26">
-    <w:abstractNumId w:val="26"/>
-  </w:num>
-  <w:num w:numId="27">
-    <w:abstractNumId w:val="17"/>
-  </w:num>
   <w:num w:numId="28">
-    <w:abstractNumId w:val="12"/>
+    <w:abstractNumId w:val="13"/>
   </w:num>
   <w:num w:numId="29">
     <w:abstractNumId w:val="11"/>
+  </w:num>
+  <w:num w:numId="30">
+    <w:abstractNumId w:val="15"/>
+  </w:num>
+  <w:num w:numId="31">
+    <w:abstractNumId w:val="12"/>
   </w:num>
 </w:numbering>
 </file>
@@ -17778,7 +18477,7 @@
       <w:sz w:val="24"/>
     </w:rPr>
   </w:style>
-  <w:style w:type="paragraph" w:styleId="Naslov1">
+  <w:style w:type="paragraph" w:styleId="Heading1">
     <w:name w:val="heading 1"/>
     <w:basedOn w:val="Normal1"/>
     <w:next w:val="Normal1"/>
@@ -17796,7 +18495,7 @@
       <w:sz w:val="32"/>
     </w:rPr>
   </w:style>
-  <w:style w:type="paragraph" w:styleId="Naslov2">
+  <w:style w:type="paragraph" w:styleId="Heading2">
     <w:name w:val="heading 2"/>
     <w:basedOn w:val="Normal1"/>
     <w:next w:val="Normal1"/>
@@ -17814,7 +18513,7 @@
       <w:sz w:val="28"/>
     </w:rPr>
   </w:style>
-  <w:style w:type="paragraph" w:styleId="Naslov3">
+  <w:style w:type="paragraph" w:styleId="Heading3">
     <w:name w:val="heading 3"/>
     <w:basedOn w:val="Normal1"/>
     <w:next w:val="Normal1"/>
@@ -17833,7 +18532,7 @@
       <w:sz w:val="26"/>
     </w:rPr>
   </w:style>
-  <w:style w:type="paragraph" w:styleId="Naslov4">
+  <w:style w:type="paragraph" w:styleId="Heading4">
     <w:name w:val="heading 4"/>
     <w:basedOn w:val="Normal1"/>
     <w:next w:val="Normal1"/>
@@ -17850,7 +18549,7 @@
       <w:sz w:val="28"/>
     </w:rPr>
   </w:style>
-  <w:style w:type="paragraph" w:styleId="Naslov5">
+  <w:style w:type="paragraph" w:styleId="Heading5">
     <w:name w:val="heading 5"/>
     <w:basedOn w:val="Normal1"/>
     <w:next w:val="Normal1"/>
@@ -17868,7 +18567,7 @@
       <w:sz w:val="26"/>
     </w:rPr>
   </w:style>
-  <w:style w:type="paragraph" w:styleId="Naslov6">
+  <w:style w:type="paragraph" w:styleId="Heading6">
     <w:name w:val="heading 6"/>
     <w:basedOn w:val="Normal1"/>
     <w:next w:val="Normal1"/>
@@ -17885,13 +18584,13 @@
       <w:sz w:val="22"/>
     </w:rPr>
   </w:style>
-  <w:style w:type="character" w:default="1" w:styleId="Zadanifontodlomka">
+  <w:style w:type="character" w:default="1" w:styleId="DefaultParagraphFont">
     <w:name w:val="Default Paragraph Font"/>
     <w:uiPriority w:val="1"/>
     <w:semiHidden/>
     <w:unhideWhenUsed/>
   </w:style>
-  <w:style w:type="table" w:default="1" w:styleId="Obinatablica">
+  <w:style w:type="table" w:default="1" w:styleId="TableNormal">
     <w:name w:val="Normal Table"/>
     <w:uiPriority w:val="99"/>
     <w:semiHidden/>
@@ -17906,7 +18605,7 @@
       </w:tblCellMar>
     </w:tblPr>
   </w:style>
-  <w:style w:type="numbering" w:default="1" w:styleId="Bezpopisa">
+  <w:style w:type="numbering" w:default="1" w:styleId="NoList">
     <w:name w:val="No List"/>
     <w:uiPriority w:val="99"/>
     <w:semiHidden/>
@@ -17920,7 +18619,7 @@
       <w:sz w:val="24"/>
     </w:rPr>
   </w:style>
-  <w:style w:type="paragraph" w:styleId="Naslov">
+  <w:style w:type="paragraph" w:styleId="Title">
     <w:name w:val="Title"/>
     <w:basedOn w:val="Normal1"/>
     <w:next w:val="Normal1"/>
@@ -17936,7 +18635,7 @@
       <w:sz w:val="72"/>
     </w:rPr>
   </w:style>
-  <w:style w:type="paragraph" w:styleId="Podnaslov">
+  <w:style w:type="paragraph" w:styleId="Subtitle">
     <w:name w:val="Subtitle"/>
     <w:basedOn w:val="Normal1"/>
     <w:next w:val="Normal1"/>
@@ -17955,17 +18654,17 @@
     </w:rPr>
   </w:style>
   <w:style w:type="table" w:customStyle="1" w:styleId="a">
-    <w:basedOn w:val="Obinatablica"/>
+    <w:basedOn w:val="TableNormal"/>
     <w:rsid w:val="00BF7533"/>
     <w:tblPr>
       <w:tblStyleRowBandSize w:val="1"/>
       <w:tblStyleColBandSize w:val="1"/>
     </w:tblPr>
   </w:style>
-  <w:style w:type="paragraph" w:styleId="Kartadokumenta">
+  <w:style w:type="paragraph" w:styleId="DocumentMap">
     <w:name w:val="Document Map"/>
     <w:basedOn w:val="Normal"/>
-    <w:link w:val="KartadokumentaChar"/>
+    <w:link w:val="DocumentMapChar"/>
     <w:uiPriority w:val="99"/>
     <w:semiHidden/>
     <w:unhideWhenUsed/>
@@ -17976,9 +18675,9 @@
       <w:szCs w:val="16"/>
     </w:rPr>
   </w:style>
-  <w:style w:type="character" w:customStyle="1" w:styleId="KartadokumentaChar">
-    <w:name w:val="Karta dokumenta Char"/>
-    <w:link w:val="Kartadokumenta"/>
+  <w:style w:type="character" w:customStyle="1" w:styleId="DocumentMapChar">
+    <w:name w:val="Document Map Char"/>
+    <w:link w:val="DocumentMap"/>
     <w:uiPriority w:val="99"/>
     <w:semiHidden/>
     <w:rsid w:val="00451C50"/>
@@ -17988,10 +18687,10 @@
       <w:szCs w:val="16"/>
     </w:rPr>
   </w:style>
-  <w:style w:type="paragraph" w:styleId="Zaglavlje">
+  <w:style w:type="paragraph" w:styleId="Header">
     <w:name w:val="header"/>
     <w:basedOn w:val="Normal"/>
-    <w:link w:val="ZaglavljeChar"/>
+    <w:link w:val="HeaderChar"/>
     <w:uiPriority w:val="99"/>
     <w:unhideWhenUsed/>
     <w:rsid w:val="00CB480D"/>
@@ -18002,9 +18701,9 @@
       </w:tabs>
     </w:pPr>
   </w:style>
-  <w:style w:type="character" w:customStyle="1" w:styleId="ZaglavljeChar">
-    <w:name w:val="Zaglavlje Char"/>
-    <w:link w:val="Zaglavlje"/>
+  <w:style w:type="character" w:customStyle="1" w:styleId="HeaderChar">
+    <w:name w:val="Header Char"/>
+    <w:link w:val="Header"/>
     <w:uiPriority w:val="99"/>
     <w:rsid w:val="00CB480D"/>
     <w:rPr>
@@ -18013,10 +18712,10 @@
       <w:lang w:val="hr-HR" w:eastAsia="hr-HR"/>
     </w:rPr>
   </w:style>
-  <w:style w:type="paragraph" w:styleId="Podnoje">
+  <w:style w:type="paragraph" w:styleId="Footer">
     <w:name w:val="footer"/>
     <w:basedOn w:val="Normal"/>
-    <w:link w:val="PodnojeChar"/>
+    <w:link w:val="FooterChar"/>
     <w:uiPriority w:val="99"/>
     <w:unhideWhenUsed/>
     <w:rsid w:val="00CB480D"/>
@@ -18027,9 +18726,9 @@
       </w:tabs>
     </w:pPr>
   </w:style>
-  <w:style w:type="character" w:customStyle="1" w:styleId="PodnojeChar">
-    <w:name w:val="Podnožje Char"/>
-    <w:link w:val="Podnoje"/>
+  <w:style w:type="character" w:customStyle="1" w:styleId="FooterChar">
+    <w:name w:val="Footer Char"/>
+    <w:link w:val="Footer"/>
     <w:uiPriority w:val="99"/>
     <w:rsid w:val="00CB480D"/>
     <w:rPr>
@@ -18038,9 +18737,9 @@
       <w:lang w:val="hr-HR" w:eastAsia="hr-HR"/>
     </w:rPr>
   </w:style>
-  <w:style w:type="table" w:styleId="Reetkatablice">
+  <w:style w:type="table" w:styleId="TableGrid">
     <w:name w:val="Table Grid"/>
-    <w:basedOn w:val="Obinatablica"/>
+    <w:basedOn w:val="TableNormal"/>
     <w:uiPriority w:val="59"/>
     <w:rsid w:val="00D75D2C"/>
     <w:tblPr>
@@ -18054,9 +18753,9 @@
       </w:tblBorders>
     </w:tblPr>
   </w:style>
-  <w:style w:type="table" w:styleId="Obinatablica1">
+  <w:style w:type="table" w:styleId="PlainTable1">
     <w:name w:val="Plain Table 1"/>
-    <w:basedOn w:val="Obinatablica"/>
+    <w:basedOn w:val="TableNormal"/>
     <w:uiPriority w:val="41"/>
     <w:rsid w:val="00D75D2C"/>
     <w:tblPr>
@@ -18114,9 +18813,9 @@
       </w:tcPr>
     </w:tblStylePr>
   </w:style>
-  <w:style w:type="table" w:styleId="Svijetlareetkatablice">
+  <w:style w:type="table" w:styleId="TableGridLight">
     <w:name w:val="Grid Table Light"/>
-    <w:basedOn w:val="Obinatablica"/>
+    <w:basedOn w:val="TableNormal"/>
     <w:uiPriority w:val="40"/>
     <w:rsid w:val="00D75D2C"/>
     <w:tblPr>
@@ -18130,9 +18829,9 @@
       </w:tblBorders>
     </w:tblPr>
   </w:style>
-  <w:style w:type="table" w:styleId="Obinatablica2">
+  <w:style w:type="table" w:styleId="PlainTable2">
     <w:name w:val="Plain Table 2"/>
-    <w:basedOn w:val="Obinatablica"/>
+    <w:basedOn w:val="TableNormal"/>
     <w:uiPriority w:val="42"/>
     <w:rsid w:val="00D75D2C"/>
     <w:tblPr>
@@ -18207,9 +18906,9 @@
       </w:tcPr>
     </w:tblStylePr>
   </w:style>
-  <w:style w:type="table" w:styleId="Obinatablica3">
+  <w:style w:type="table" w:styleId="PlainTable3">
     <w:name w:val="Plain Table 3"/>
-    <w:basedOn w:val="Obinatablica"/>
+    <w:basedOn w:val="TableNormal"/>
     <w:uiPriority w:val="43"/>
     <w:rsid w:val="00D75D2C"/>
     <w:tblPr>
@@ -18297,9 +18996,9 @@
       </w:tcPr>
     </w:tblStylePr>
   </w:style>
-  <w:style w:type="table" w:styleId="Obinatablica4">
+  <w:style w:type="table" w:styleId="PlainTable4">
     <w:name w:val="Plain Table 4"/>
-    <w:basedOn w:val="Obinatablica"/>
+    <w:basedOn w:val="TableNormal"/>
     <w:uiPriority w:val="44"/>
     <w:rsid w:val="00D75D2C"/>
     <w:tblPr>
@@ -18343,9 +19042,9 @@
       </w:tcPr>
     </w:tblStylePr>
   </w:style>
-  <w:style w:type="table" w:styleId="Obinatablica5">
+  <w:style w:type="table" w:styleId="PlainTable5">
     <w:name w:val="Plain Table 5"/>
-    <w:basedOn w:val="Obinatablica"/>
+    <w:basedOn w:val="TableNormal"/>
     <w:uiPriority w:val="45"/>
     <w:rsid w:val="00D75D2C"/>
     <w:tblPr>
@@ -18460,9 +19159,9 @@
       </w:tcPr>
     </w:tblStylePr>
   </w:style>
-  <w:style w:type="table" w:styleId="Tablicapopisa3-isticanje6">
+  <w:style w:type="table" w:styleId="ListTable3-Accent6">
     <w:name w:val="List Table 3 Accent 6"/>
-    <w:basedOn w:val="Obinatablica"/>
+    <w:basedOn w:val="TableNormal"/>
     <w:uiPriority w:val="48"/>
     <w:rsid w:val="00D75D2C"/>
     <w:tblPr>
@@ -18581,9 +19280,9 @@
       </w:tcPr>
     </w:tblStylePr>
   </w:style>
-  <w:style w:type="table" w:styleId="Tablicareetke2-isticanje3">
+  <w:style w:type="table" w:styleId="GridTable2-Accent3">
     <w:name w:val="Grid Table 2 Accent 3"/>
-    <w:basedOn w:val="Obinatablica"/>
+    <w:basedOn w:val="TableNormal"/>
     <w:uiPriority w:val="47"/>
     <w:rsid w:val="00D75D2C"/>
     <w:tblPr>
@@ -18653,9 +19352,9 @@
       </w:tcPr>
     </w:tblStylePr>
   </w:style>
-  <w:style w:type="paragraph" w:styleId="TOCNaslov">
+  <w:style w:type="paragraph" w:styleId="TOCHeading">
     <w:name w:val="TOC Heading"/>
-    <w:basedOn w:val="Naslov1"/>
+    <w:basedOn w:val="Heading1"/>
     <w:next w:val="Normal"/>
     <w:uiPriority w:val="39"/>
     <w:unhideWhenUsed/>
@@ -18674,7 +19373,7 @@
       <w:lang w:val="en-US" w:eastAsia="en-US"/>
     </w:rPr>
   </w:style>
-  <w:style w:type="paragraph" w:styleId="Sadraj1">
+  <w:style w:type="paragraph" w:styleId="TOC1">
     <w:name w:val="toc 1"/>
     <w:basedOn w:val="Normal"/>
     <w:next w:val="Normal"/>
@@ -18683,7 +19382,7 @@
     <w:unhideWhenUsed/>
     <w:rsid w:val="00AD38CE"/>
   </w:style>
-  <w:style w:type="paragraph" w:styleId="Sadraj2">
+  <w:style w:type="paragraph" w:styleId="TOC2">
     <w:name w:val="toc 2"/>
     <w:basedOn w:val="Normal"/>
     <w:next w:val="Normal"/>
@@ -18695,7 +19394,7 @@
       <w:ind w:left="240"/>
     </w:pPr>
   </w:style>
-  <w:style w:type="character" w:styleId="Hiperveza">
+  <w:style w:type="character" w:styleId="Hyperlink">
     <w:name w:val="Hyperlink"/>
     <w:uiPriority w:val="99"/>
     <w:unhideWhenUsed/>
@@ -18720,7 +19419,7 @@
       <w:szCs w:val="24"/>
     </w:rPr>
   </w:style>
-  <w:style w:type="character" w:styleId="Istaknuto">
+  <w:style w:type="character" w:styleId="Emphasis">
     <w:name w:val="Emphasis"/>
     <w:uiPriority w:val="20"/>
     <w:qFormat/>
@@ -19033,7 +19732,7 @@
 </file>
 
 <file path=customXml/itemProps1.xml><?xml version="1.0" encoding="utf-8"?>
-<ds:datastoreItem xmlns:ds="http://schemas.openxmlformats.org/officeDocument/2006/customXml" ds:itemID="{B511C4FA-B933-461E-B5E6-AD5A07B4E049}">
+<ds:datastoreItem xmlns:ds="http://schemas.openxmlformats.org/officeDocument/2006/customXml" ds:itemID="{B53BB230-676C-44EB-AF97-91E7D58FB5B4}">
   <ds:schemaRefs>
     <ds:schemaRef ds:uri="http://schemas.openxmlformats.org/officeDocument/2006/bibliography"/>
   </ds:schemaRefs>

</xml_diff>

<commit_message>
Dodani sekvencijski dijagrami za UC1 i UC2
</commit_message>
<xml_diff>
--- a/Dokumentacija/GuildBuild.docx
+++ b/Dokumentacija/GuildBuild.docx
@@ -107,6 +107,7 @@
         <w:spacing w:line="360" w:lineRule="auto"/>
         <w:jc w:val="center"/>
       </w:pPr>
+      <w:proofErr w:type="spellStart"/>
       <w:r>
         <w:rPr>
           <w:rFonts w:ascii="Arial" w:eastAsia="Arial" w:hAnsi="Arial" w:cs="Arial"/>
@@ -115,6 +116,7 @@
         </w:rPr>
         <w:t>GuildBuild</w:t>
       </w:r>
+      <w:proofErr w:type="spellEnd"/>
     </w:p>
     <w:p>
       <w:pPr>
@@ -127,7 +129,23 @@
           <w:rFonts w:ascii="Arial" w:eastAsia="Arial" w:hAnsi="Arial" w:cs="Arial"/>
           <w:sz w:val="32"/>
         </w:rPr>
-        <w:t xml:space="preserve">Dokumentacija, Rev. </w:t>
+        <w:t xml:space="preserve">Dokumentacija, </w:t>
+      </w:r>
+      <w:proofErr w:type="spellStart"/>
+      <w:r>
+        <w:rPr>
+          <w:rFonts w:ascii="Arial" w:eastAsia="Arial" w:hAnsi="Arial" w:cs="Arial"/>
+          <w:sz w:val="32"/>
+        </w:rPr>
+        <w:t>Rev</w:t>
+      </w:r>
+      <w:proofErr w:type="spellEnd"/>
+      <w:r>
+        <w:rPr>
+          <w:rFonts w:ascii="Arial" w:eastAsia="Arial" w:hAnsi="Arial" w:cs="Arial"/>
+          <w:sz w:val="32"/>
+        </w:rPr>
+        <w:t xml:space="preserve">. </w:t>
       </w:r>
       <w:r>
         <w:rPr>
@@ -192,6 +210,7 @@
         </w:rPr>
         <w:t xml:space="preserve">Grupa: </w:t>
       </w:r>
+      <w:proofErr w:type="spellStart"/>
       <w:r>
         <w:rPr>
           <w:rFonts w:ascii="Arial" w:eastAsia="Arial" w:hAnsi="Arial" w:cs="Arial"/>
@@ -199,6 +218,7 @@
         </w:rPr>
         <w:t>Amigosi</w:t>
       </w:r>
+      <w:proofErr w:type="spellEnd"/>
     </w:p>
     <w:p>
       <w:pPr>
@@ -217,8 +237,17 @@
           <w:rFonts w:ascii="Arial" w:eastAsia="Arial" w:hAnsi="Arial" w:cs="Arial"/>
           <w:i/>
         </w:rPr>
-        <w:t>Karlo Poljanec</w:t>
-      </w:r>
+        <w:t xml:space="preserve">Karlo </w:t>
+      </w:r>
+      <w:proofErr w:type="spellStart"/>
+      <w:r>
+        <w:rPr>
+          <w:rFonts w:ascii="Arial" w:eastAsia="Arial" w:hAnsi="Arial" w:cs="Arial"/>
+          <w:i/>
+        </w:rPr>
+        <w:t>Poljanec</w:t>
+      </w:r>
+      <w:proofErr w:type="spellEnd"/>
     </w:p>
     <w:p>
       <w:pPr>
@@ -285,8 +314,17 @@
           <w:rFonts w:ascii="Arial" w:eastAsia="Arial" w:hAnsi="Arial" w:cs="Arial"/>
           <w:i/>
         </w:rPr>
-        <w:t>Nikolina Frid</w:t>
-      </w:r>
+        <w:t xml:space="preserve">Nikolina </w:t>
+      </w:r>
+      <w:proofErr w:type="spellStart"/>
+      <w:r>
+        <w:rPr>
+          <w:rFonts w:ascii="Arial" w:eastAsia="Arial" w:hAnsi="Arial" w:cs="Arial"/>
+          <w:i/>
+        </w:rPr>
+        <w:t>Frid</w:t>
+      </w:r>
+      <w:proofErr w:type="spellEnd"/>
     </w:p>
     <w:p>
       <w:pPr>
@@ -2690,12 +2728,21 @@
               <w:pStyle w:val="Normal1"/>
               <w:spacing w:line="360" w:lineRule="auto"/>
             </w:pPr>
+            <w:proofErr w:type="spellStart"/>
             <w:r>
               <w:rPr>
                 <w:rFonts w:ascii="Arial" w:eastAsia="Arial" w:hAnsi="Arial" w:cs="Arial"/>
                 <w:b/>
               </w:rPr>
-              <w:t>Rev.</w:t>
+              <w:t>Rev</w:t>
+            </w:r>
+            <w:proofErr w:type="spellEnd"/>
+            <w:r>
+              <w:rPr>
+                <w:rFonts w:ascii="Arial" w:eastAsia="Arial" w:hAnsi="Arial" w:cs="Arial"/>
+                <w:b/>
+              </w:rPr>
+              <w:t>.</w:t>
             </w:r>
           </w:p>
         </w:tc>
@@ -2837,12 +2884,14 @@
               <w:pStyle w:val="Normal1"/>
               <w:spacing w:line="360" w:lineRule="auto"/>
             </w:pPr>
+            <w:proofErr w:type="spellStart"/>
             <w:r>
               <w:rPr>
                 <w:rFonts w:ascii="Arial" w:eastAsia="Arial" w:hAnsi="Arial" w:cs="Arial"/>
               </w:rPr>
               <w:t>Poljanec</w:t>
             </w:r>
+            <w:proofErr w:type="spellEnd"/>
           </w:p>
         </w:tc>
         <w:tc>
@@ -2974,12 +3023,14 @@
                 <w:rFonts w:ascii="Arial" w:hAnsi="Arial" w:cs="Arial"/>
               </w:rPr>
             </w:pPr>
+            <w:proofErr w:type="spellStart"/>
             <w:r>
               <w:rPr>
                 <w:rFonts w:ascii="Arial" w:hAnsi="Arial" w:cs="Arial"/>
               </w:rPr>
               <w:t>Krivošić</w:t>
             </w:r>
+            <w:proofErr w:type="spellEnd"/>
           </w:p>
         </w:tc>
         <w:tc>
@@ -3254,12 +3305,14 @@
                 <w:rFonts w:ascii="Arial" w:hAnsi="Arial" w:cs="Arial"/>
               </w:rPr>
             </w:pPr>
+            <w:proofErr w:type="spellStart"/>
             <w:r>
               <w:rPr>
                 <w:rFonts w:ascii="Arial" w:hAnsi="Arial" w:cs="Arial"/>
               </w:rPr>
               <w:t>Premužić</w:t>
             </w:r>
+            <w:proofErr w:type="spellEnd"/>
           </w:p>
         </w:tc>
         <w:tc>
@@ -3480,12 +3533,14 @@
                 <w:rFonts w:ascii="Arial" w:hAnsi="Arial" w:cs="Arial"/>
               </w:rPr>
             </w:pPr>
+            <w:proofErr w:type="spellStart"/>
             <w:r>
               <w:rPr>
                 <w:rFonts w:ascii="Arial" w:hAnsi="Arial" w:cs="Arial"/>
               </w:rPr>
               <w:t>Lapat</w:t>
             </w:r>
+            <w:proofErr w:type="spellEnd"/>
           </w:p>
         </w:tc>
         <w:tc>
@@ -3590,12 +3645,14 @@
                 <w:rFonts w:ascii="Arial" w:hAnsi="Arial" w:cs="Arial"/>
               </w:rPr>
             </w:pPr>
+            <w:proofErr w:type="spellStart"/>
             <w:r>
               <w:rPr>
                 <w:rFonts w:ascii="Arial" w:hAnsi="Arial" w:cs="Arial"/>
               </w:rPr>
               <w:t>Kerman</w:t>
             </w:r>
+            <w:proofErr w:type="spellEnd"/>
           </w:p>
         </w:tc>
         <w:tc>
@@ -3700,12 +3757,14 @@
                 <w:rFonts w:ascii="Arial" w:hAnsi="Arial" w:cs="Arial"/>
               </w:rPr>
             </w:pPr>
+            <w:proofErr w:type="spellStart"/>
             <w:r>
               <w:rPr>
                 <w:rFonts w:ascii="Arial" w:hAnsi="Arial" w:cs="Arial"/>
               </w:rPr>
               <w:t>Poljanec</w:t>
             </w:r>
+            <w:proofErr w:type="spellEnd"/>
           </w:p>
         </w:tc>
         <w:tc>
@@ -3756,6 +3815,118 @@
                 <w:rFonts w:ascii="Arial" w:hAnsi="Arial" w:cs="Arial"/>
               </w:rPr>
             </w:pPr>
+            <w:r>
+              <w:rPr>
+                <w:rFonts w:ascii="Arial" w:hAnsi="Arial" w:cs="Arial"/>
+              </w:rPr>
+              <w:t>0.3</w:t>
+            </w:r>
+          </w:p>
+        </w:tc>
+        <w:tc>
+          <w:tcPr>
+            <w:tcW w:w="5393" w:type="dxa"/>
+            <w:tcBorders>
+              <w:top w:val="single" w:sz="6" w:space="0" w:color="000000"/>
+              <w:left w:val="nil"/>
+              <w:bottom w:val="single" w:sz="6" w:space="0" w:color="000000"/>
+              <w:right w:val="single" w:sz="6" w:space="0" w:color="000000"/>
+            </w:tcBorders>
+            <w:vAlign w:val="center"/>
+          </w:tcPr>
+          <w:p>
+            <w:pPr>
+              <w:pStyle w:val="Normal1"/>
+              <w:spacing w:line="360" w:lineRule="auto"/>
+              <w:rPr>
+                <w:rFonts w:ascii="Arial" w:hAnsi="Arial" w:cs="Arial"/>
+              </w:rPr>
+            </w:pPr>
+            <w:r>
+              <w:rPr>
+                <w:rFonts w:ascii="Arial" w:hAnsi="Arial" w:cs="Arial"/>
+              </w:rPr>
+              <w:t>Dodani sekvencijski dijagrami UC1,UC2</w:t>
+            </w:r>
+          </w:p>
+        </w:tc>
+        <w:tc>
+          <w:tcPr>
+            <w:tcW w:w="1411" w:type="dxa"/>
+            <w:tcBorders>
+              <w:top w:val="single" w:sz="6" w:space="0" w:color="000000"/>
+              <w:left w:val="single" w:sz="6" w:space="0" w:color="000000"/>
+              <w:bottom w:val="single" w:sz="6" w:space="0" w:color="000000"/>
+              <w:right w:val="single" w:sz="6" w:space="0" w:color="000000"/>
+            </w:tcBorders>
+            <w:vAlign w:val="center"/>
+          </w:tcPr>
+          <w:p>
+            <w:pPr>
+              <w:pStyle w:val="Normal1"/>
+              <w:spacing w:line="360" w:lineRule="auto"/>
+              <w:rPr>
+                <w:rFonts w:ascii="Arial" w:hAnsi="Arial" w:cs="Arial"/>
+              </w:rPr>
+            </w:pPr>
+            <w:proofErr w:type="spellStart"/>
+            <w:r>
+              <w:rPr>
+                <w:rFonts w:ascii="Arial" w:hAnsi="Arial" w:cs="Arial"/>
+              </w:rPr>
+              <w:t>Poljanec</w:t>
+            </w:r>
+            <w:proofErr w:type="spellEnd"/>
+          </w:p>
+        </w:tc>
+        <w:tc>
+          <w:tcPr>
+            <w:tcW w:w="1666" w:type="dxa"/>
+            <w:tcBorders>
+              <w:top w:val="single" w:sz="6" w:space="0" w:color="000000"/>
+              <w:left w:val="single" w:sz="6" w:space="0" w:color="000000"/>
+              <w:bottom w:val="single" w:sz="6" w:space="0" w:color="000000"/>
+              <w:right w:val="nil"/>
+            </w:tcBorders>
+            <w:vAlign w:val="center"/>
+          </w:tcPr>
+          <w:p>
+            <w:pPr>
+              <w:pStyle w:val="Normal1"/>
+              <w:spacing w:line="360" w:lineRule="auto"/>
+              <w:rPr>
+                <w:rFonts w:ascii="Arial" w:hAnsi="Arial" w:cs="Arial"/>
+              </w:rPr>
+            </w:pPr>
+            <w:r>
+              <w:rPr>
+                <w:rFonts w:ascii="Arial" w:hAnsi="Arial" w:cs="Arial"/>
+              </w:rPr>
+              <w:t>5.11.2017</w:t>
+            </w:r>
+          </w:p>
+        </w:tc>
+      </w:tr>
+      <w:tr>
+        <w:tc>
+          <w:tcPr>
+            <w:tcW w:w="817" w:type="dxa"/>
+            <w:tcBorders>
+              <w:top w:val="single" w:sz="6" w:space="0" w:color="000000"/>
+              <w:left w:val="nil"/>
+              <w:bottom w:val="single" w:sz="6" w:space="0" w:color="000000"/>
+              <w:right w:val="single" w:sz="6" w:space="0" w:color="000000"/>
+            </w:tcBorders>
+            <w:vAlign w:val="center"/>
+          </w:tcPr>
+          <w:p>
+            <w:pPr>
+              <w:pStyle w:val="Normal1"/>
+              <w:spacing w:line="360" w:lineRule="auto"/>
+              <w:rPr>
+                <w:rFonts w:ascii="Arial" w:hAnsi="Arial" w:cs="Arial"/>
+              </w:rPr>
+            </w:pPr>
           </w:p>
         </w:tc>
         <w:tc>
@@ -4682,92 +4853,6 @@
           </w:p>
         </w:tc>
       </w:tr>
-      <w:tr>
-        <w:tc>
-          <w:tcPr>
-            <w:tcW w:w="817" w:type="dxa"/>
-            <w:tcBorders>
-              <w:top w:val="single" w:sz="6" w:space="0" w:color="000000"/>
-              <w:left w:val="nil"/>
-              <w:bottom w:val="single" w:sz="6" w:space="0" w:color="000000"/>
-              <w:right w:val="single" w:sz="6" w:space="0" w:color="000000"/>
-            </w:tcBorders>
-            <w:vAlign w:val="center"/>
-          </w:tcPr>
-          <w:p>
-            <w:pPr>
-              <w:pStyle w:val="Normal1"/>
-              <w:spacing w:line="360" w:lineRule="auto"/>
-              <w:rPr>
-                <w:rFonts w:ascii="Arial" w:hAnsi="Arial" w:cs="Arial"/>
-              </w:rPr>
-            </w:pPr>
-          </w:p>
-        </w:tc>
-        <w:tc>
-          <w:tcPr>
-            <w:tcW w:w="5393" w:type="dxa"/>
-            <w:tcBorders>
-              <w:top w:val="single" w:sz="6" w:space="0" w:color="000000"/>
-              <w:left w:val="nil"/>
-              <w:bottom w:val="single" w:sz="6" w:space="0" w:color="000000"/>
-              <w:right w:val="single" w:sz="6" w:space="0" w:color="000000"/>
-            </w:tcBorders>
-            <w:vAlign w:val="center"/>
-          </w:tcPr>
-          <w:p>
-            <w:pPr>
-              <w:pStyle w:val="Normal1"/>
-              <w:spacing w:line="360" w:lineRule="auto"/>
-              <w:rPr>
-                <w:rFonts w:ascii="Arial" w:hAnsi="Arial" w:cs="Arial"/>
-              </w:rPr>
-            </w:pPr>
-          </w:p>
-        </w:tc>
-        <w:tc>
-          <w:tcPr>
-            <w:tcW w:w="1411" w:type="dxa"/>
-            <w:tcBorders>
-              <w:top w:val="single" w:sz="6" w:space="0" w:color="000000"/>
-              <w:left w:val="single" w:sz="6" w:space="0" w:color="000000"/>
-              <w:bottom w:val="single" w:sz="6" w:space="0" w:color="000000"/>
-              <w:right w:val="single" w:sz="6" w:space="0" w:color="000000"/>
-            </w:tcBorders>
-            <w:vAlign w:val="center"/>
-          </w:tcPr>
-          <w:p>
-            <w:pPr>
-              <w:pStyle w:val="Normal1"/>
-              <w:spacing w:line="360" w:lineRule="auto"/>
-              <w:rPr>
-                <w:rFonts w:ascii="Arial" w:hAnsi="Arial" w:cs="Arial"/>
-              </w:rPr>
-            </w:pPr>
-          </w:p>
-        </w:tc>
-        <w:tc>
-          <w:tcPr>
-            <w:tcW w:w="1666" w:type="dxa"/>
-            <w:tcBorders>
-              <w:top w:val="single" w:sz="6" w:space="0" w:color="000000"/>
-              <w:left w:val="single" w:sz="6" w:space="0" w:color="000000"/>
-              <w:bottom w:val="single" w:sz="6" w:space="0" w:color="000000"/>
-              <w:right w:val="nil"/>
-            </w:tcBorders>
-            <w:vAlign w:val="center"/>
-          </w:tcPr>
-          <w:p>
-            <w:pPr>
-              <w:pStyle w:val="Normal1"/>
-              <w:spacing w:line="360" w:lineRule="auto"/>
-              <w:rPr>
-                <w:rFonts w:ascii="Arial" w:hAnsi="Arial" w:cs="Arial"/>
-              </w:rPr>
-            </w:pPr>
-          </w:p>
-        </w:tc>
-      </w:tr>
     </w:tbl>
     <w:p>
       <w:pPr>
@@ -4822,7 +4907,21 @@
         <w:rPr>
           <w:rFonts w:ascii="Arial" w:hAnsi="Arial" w:cs="Arial"/>
         </w:rPr>
-        <w:t xml:space="preserve">Cilj projekta je razviti mobilnu aplikaciju GuildBuild </w:t>
+        <w:t xml:space="preserve">Cilj projekta je razviti mobilnu aplikaciju </w:t>
+      </w:r>
+      <w:proofErr w:type="spellStart"/>
+      <w:r>
+        <w:rPr>
+          <w:rFonts w:ascii="Arial" w:hAnsi="Arial" w:cs="Arial"/>
+        </w:rPr>
+        <w:t>GuildBuild</w:t>
+      </w:r>
+      <w:proofErr w:type="spellEnd"/>
+      <w:r>
+        <w:rPr>
+          <w:rFonts w:ascii="Arial" w:hAnsi="Arial" w:cs="Arial"/>
+        </w:rPr>
+        <w:t xml:space="preserve"> </w:t>
       </w:r>
       <w:r>
         <w:rPr>
@@ -4846,7 +4945,35 @@
         <w:rPr>
           <w:rFonts w:ascii="Arial" w:hAnsi="Arial" w:cs="Arial"/>
         </w:rPr>
-        <w:t xml:space="preserve"> zajednicama igrača MMO igara tzv. cehovima (eng. guild) bolju komunikaciju i organizaciju svoje zajednice kroz praćenje događaja, napretka, stečenih vještina koje posjeduju određeni članovi i sl.</w:t>
+        <w:t xml:space="preserve"> zajednicama igrača MMO igara tzv. cehovima (</w:t>
+      </w:r>
+      <w:proofErr w:type="spellStart"/>
+      <w:r>
+        <w:rPr>
+          <w:rFonts w:ascii="Arial" w:hAnsi="Arial" w:cs="Arial"/>
+        </w:rPr>
+        <w:t>eng</w:t>
+      </w:r>
+      <w:proofErr w:type="spellEnd"/>
+      <w:r>
+        <w:rPr>
+          <w:rFonts w:ascii="Arial" w:hAnsi="Arial" w:cs="Arial"/>
+        </w:rPr>
+        <w:t xml:space="preserve">. </w:t>
+      </w:r>
+      <w:proofErr w:type="spellStart"/>
+      <w:r>
+        <w:rPr>
+          <w:rFonts w:ascii="Arial" w:hAnsi="Arial" w:cs="Arial"/>
+        </w:rPr>
+        <w:t>guild</w:t>
+      </w:r>
+      <w:proofErr w:type="spellEnd"/>
+      <w:r>
+        <w:rPr>
+          <w:rFonts w:ascii="Arial" w:hAnsi="Arial" w:cs="Arial"/>
+        </w:rPr>
+        <w:t>) bolju komunikaciju i organizaciju svoje zajednice kroz praćenje događaja, napretka, stečenih vještina koje posjeduju određeni članovi i sl.</w:t>
       </w:r>
     </w:p>
     <w:p>
@@ -5154,19 +5281,103 @@
         <w:rPr>
           <w:rFonts w:ascii="Arial" w:hAnsi="Arial" w:cs="Arial"/>
         </w:rPr>
-        <w:t xml:space="preserve"> praćenje napredovanja ceha tako što vođa ceha navede ciljeve koje treba ispuniti, a koordinatori upisuju jesu li te ciljeve ispunili te navode koji su sve članovi u tome sudjelovali. Svaki cilj može imati podciljeve pa tako npr. za glavni cilj se može postaviti dovršetak neke operacije (eng. raid), </w:t>
-      </w:r>
-      <w:r>
-        <w:rPr>
-          <w:rFonts w:ascii="Arial" w:hAnsi="Arial" w:cs="Arial"/>
-        </w:rPr>
-        <w:t>a za pod</w:t>
-      </w:r>
-      <w:r>
-        <w:rPr>
-          <w:rFonts w:ascii="Arial" w:hAnsi="Arial" w:cs="Arial"/>
-        </w:rPr>
-        <w:t>ciljeve savladavanje nekog od protivnika u operaciji (eng. boss). Vođa ceha može odrediti da se neki od zadanih ciljeva (i stupanj ispunjenosti) vide na javnoj stranici ceha. Na profilu svakog člana je vidljiv popis svih ciljeva u čijem je ispunjenu sudjelovao.</w:t>
+        <w:t xml:space="preserve"> praćenje napredovanja ceha tako što vođa ceha navede ciljeve koje treba ispuniti, a koordinatori upisuju jesu li te ciljeve ispunili te navode koji su sve članovi u tome sudjelovali. Svaki cilj može imati </w:t>
+      </w:r>
+      <w:proofErr w:type="spellStart"/>
+      <w:r>
+        <w:rPr>
+          <w:rFonts w:ascii="Arial" w:hAnsi="Arial" w:cs="Arial"/>
+        </w:rPr>
+        <w:t>podciljeve</w:t>
+      </w:r>
+      <w:proofErr w:type="spellEnd"/>
+      <w:r>
+        <w:rPr>
+          <w:rFonts w:ascii="Arial" w:hAnsi="Arial" w:cs="Arial"/>
+        </w:rPr>
+        <w:t xml:space="preserve"> pa tako npr. za glavni cilj se može postaviti dovršetak neke operacije (</w:t>
+      </w:r>
+      <w:proofErr w:type="spellStart"/>
+      <w:r>
+        <w:rPr>
+          <w:rFonts w:ascii="Arial" w:hAnsi="Arial" w:cs="Arial"/>
+        </w:rPr>
+        <w:t>eng</w:t>
+      </w:r>
+      <w:proofErr w:type="spellEnd"/>
+      <w:r>
+        <w:rPr>
+          <w:rFonts w:ascii="Arial" w:hAnsi="Arial" w:cs="Arial"/>
+        </w:rPr>
+        <w:t xml:space="preserve">. </w:t>
+      </w:r>
+      <w:proofErr w:type="spellStart"/>
+      <w:r>
+        <w:rPr>
+          <w:rFonts w:ascii="Arial" w:hAnsi="Arial" w:cs="Arial"/>
+        </w:rPr>
+        <w:t>raid</w:t>
+      </w:r>
+      <w:proofErr w:type="spellEnd"/>
+      <w:r>
+        <w:rPr>
+          <w:rFonts w:ascii="Arial" w:hAnsi="Arial" w:cs="Arial"/>
+        </w:rPr>
+        <w:t xml:space="preserve">), </w:t>
+      </w:r>
+      <w:r>
+        <w:rPr>
+          <w:rFonts w:ascii="Arial" w:hAnsi="Arial" w:cs="Arial"/>
+        </w:rPr>
+        <w:t xml:space="preserve">a za </w:t>
+      </w:r>
+      <w:proofErr w:type="spellStart"/>
+      <w:r>
+        <w:rPr>
+          <w:rFonts w:ascii="Arial" w:hAnsi="Arial" w:cs="Arial"/>
+        </w:rPr>
+        <w:t>pod</w:t>
+      </w:r>
+      <w:r>
+        <w:rPr>
+          <w:rFonts w:ascii="Arial" w:hAnsi="Arial" w:cs="Arial"/>
+        </w:rPr>
+        <w:t>ciljeve</w:t>
+      </w:r>
+      <w:proofErr w:type="spellEnd"/>
+      <w:r>
+        <w:rPr>
+          <w:rFonts w:ascii="Arial" w:hAnsi="Arial" w:cs="Arial"/>
+        </w:rPr>
+        <w:t xml:space="preserve"> savladavanje nekog od protivnika u operaciji (</w:t>
+      </w:r>
+      <w:proofErr w:type="spellStart"/>
+      <w:r>
+        <w:rPr>
+          <w:rFonts w:ascii="Arial" w:hAnsi="Arial" w:cs="Arial"/>
+        </w:rPr>
+        <w:t>eng</w:t>
+      </w:r>
+      <w:proofErr w:type="spellEnd"/>
+      <w:r>
+        <w:rPr>
+          <w:rFonts w:ascii="Arial" w:hAnsi="Arial" w:cs="Arial"/>
+        </w:rPr>
+        <w:t xml:space="preserve">. </w:t>
+      </w:r>
+      <w:proofErr w:type="spellStart"/>
+      <w:r>
+        <w:rPr>
+          <w:rFonts w:ascii="Arial" w:hAnsi="Arial" w:cs="Arial"/>
+        </w:rPr>
+        <w:t>boss</w:t>
+      </w:r>
+      <w:proofErr w:type="spellEnd"/>
+      <w:r>
+        <w:rPr>
+          <w:rFonts w:ascii="Arial" w:hAnsi="Arial" w:cs="Arial"/>
+        </w:rPr>
+        <w:t>). Vođa ceha može odrediti da se neki od zadanih ciljeva (i stupanj ispunjenosti) vide na javnoj stranici ceha. Na profilu svakog člana je vidljiv popis svih ciljeva u čijem je ispunjenu sudjelovao.</w:t>
       </w:r>
     </w:p>
     <w:p>
@@ -5192,7 +5403,91 @@
         <w:rPr>
           <w:rFonts w:ascii="Arial" w:hAnsi="Arial" w:cs="Arial"/>
         </w:rPr>
-        <w:t>Svaki član na svom profilu navodi nazive svih likova koje ima u igri te njihovu klasu i razinu (eng. level). Također navodi i sve vještine (eng. crafting skills) koje taj lik posjeduje i njihovu razinu. Dodatno svaki član može još na svom profilu napisati nešto o sebi te postaviti svoj avatar. Članovi si međusobno mogu slati poruke unutar aplikacije, a vođa ceha i vođe timova imaju mogućnost postavljanja obavijesti na stranicu ceha koja je vidljiva svim članovima. Poruke koje je neki član dobio i/ili poslao su vidljive isključivo njemu (nisu vidljive ostalim članovima).</w:t>
+        <w:t>Svaki član na svom profilu navodi nazive svih likova koje ima u igri te njihovu klasu i razinu (</w:t>
+      </w:r>
+      <w:proofErr w:type="spellStart"/>
+      <w:r>
+        <w:rPr>
+          <w:rFonts w:ascii="Arial" w:hAnsi="Arial" w:cs="Arial"/>
+        </w:rPr>
+        <w:t>eng</w:t>
+      </w:r>
+      <w:proofErr w:type="spellEnd"/>
+      <w:r>
+        <w:rPr>
+          <w:rFonts w:ascii="Arial" w:hAnsi="Arial" w:cs="Arial"/>
+        </w:rPr>
+        <w:t xml:space="preserve">. </w:t>
+      </w:r>
+      <w:proofErr w:type="spellStart"/>
+      <w:r>
+        <w:rPr>
+          <w:rFonts w:ascii="Arial" w:hAnsi="Arial" w:cs="Arial"/>
+        </w:rPr>
+        <w:t>level</w:t>
+      </w:r>
+      <w:proofErr w:type="spellEnd"/>
+      <w:r>
+        <w:rPr>
+          <w:rFonts w:ascii="Arial" w:hAnsi="Arial" w:cs="Arial"/>
+        </w:rPr>
+        <w:t>). Također navodi i sve vještine (</w:t>
+      </w:r>
+      <w:proofErr w:type="spellStart"/>
+      <w:r>
+        <w:rPr>
+          <w:rFonts w:ascii="Arial" w:hAnsi="Arial" w:cs="Arial"/>
+        </w:rPr>
+        <w:t>eng</w:t>
+      </w:r>
+      <w:proofErr w:type="spellEnd"/>
+      <w:r>
+        <w:rPr>
+          <w:rFonts w:ascii="Arial" w:hAnsi="Arial" w:cs="Arial"/>
+        </w:rPr>
+        <w:t xml:space="preserve">. </w:t>
+      </w:r>
+      <w:proofErr w:type="spellStart"/>
+      <w:r>
+        <w:rPr>
+          <w:rFonts w:ascii="Arial" w:hAnsi="Arial" w:cs="Arial"/>
+        </w:rPr>
+        <w:t>crafting</w:t>
+      </w:r>
+      <w:proofErr w:type="spellEnd"/>
+      <w:r>
+        <w:rPr>
+          <w:rFonts w:ascii="Arial" w:hAnsi="Arial" w:cs="Arial"/>
+        </w:rPr>
+        <w:t xml:space="preserve"> </w:t>
+      </w:r>
+      <w:proofErr w:type="spellStart"/>
+      <w:r>
+        <w:rPr>
+          <w:rFonts w:ascii="Arial" w:hAnsi="Arial" w:cs="Arial"/>
+        </w:rPr>
+        <w:t>skills</w:t>
+      </w:r>
+      <w:proofErr w:type="spellEnd"/>
+      <w:r>
+        <w:rPr>
+          <w:rFonts w:ascii="Arial" w:hAnsi="Arial" w:cs="Arial"/>
+        </w:rPr>
+        <w:t xml:space="preserve">) koje taj lik posjeduje i njihovu razinu. Dodatno svaki član može još na svom profilu napisati nešto o sebi te postaviti svoj </w:t>
+      </w:r>
+      <w:proofErr w:type="spellStart"/>
+      <w:r>
+        <w:rPr>
+          <w:rFonts w:ascii="Arial" w:hAnsi="Arial" w:cs="Arial"/>
+        </w:rPr>
+        <w:t>avatar</w:t>
+      </w:r>
+      <w:proofErr w:type="spellEnd"/>
+      <w:r>
+        <w:rPr>
+          <w:rFonts w:ascii="Arial" w:hAnsi="Arial" w:cs="Arial"/>
+        </w:rPr>
+        <w:t>. Članovi si međusobno mogu slati poruke unutar aplikacije, a vođa ceha i vođe timova imaju mogućnost postavljanja obavijesti na stranicu ceha koja je vidljiva svim članovima. Poruke koje je neki član dobio i/ili poslao su vidljive isključivo njemu (nisu vidljive ostalim članovima).</w:t>
       </w:r>
     </w:p>
     <w:p>
@@ -5344,7 +5639,49 @@
         <w:rPr>
           <w:szCs w:val="24"/>
         </w:rPr>
-        <w:t>engl. Massively Multiplayer Online Role-Playing Game, online igra sa puno               igrača u kojem svaki igrač ima svoju ulogu</w:t>
+        <w:t xml:space="preserve">engl. </w:t>
+      </w:r>
+      <w:proofErr w:type="spellStart"/>
+      <w:r>
+        <w:rPr>
+          <w:szCs w:val="24"/>
+        </w:rPr>
+        <w:t>Massively</w:t>
+      </w:r>
+      <w:proofErr w:type="spellEnd"/>
+      <w:r>
+        <w:rPr>
+          <w:szCs w:val="24"/>
+        </w:rPr>
+        <w:t xml:space="preserve"> </w:t>
+      </w:r>
+      <w:proofErr w:type="spellStart"/>
+      <w:r>
+        <w:rPr>
+          <w:szCs w:val="24"/>
+        </w:rPr>
+        <w:t>Multiplayer</w:t>
+      </w:r>
+      <w:proofErr w:type="spellEnd"/>
+      <w:r>
+        <w:rPr>
+          <w:szCs w:val="24"/>
+        </w:rPr>
+        <w:t xml:space="preserve"> Online Role-</w:t>
+      </w:r>
+      <w:proofErr w:type="spellStart"/>
+      <w:r>
+        <w:rPr>
+          <w:szCs w:val="24"/>
+        </w:rPr>
+        <w:t>Playing</w:t>
+      </w:r>
+      <w:proofErr w:type="spellEnd"/>
+      <w:r>
+        <w:rPr>
+          <w:szCs w:val="24"/>
+        </w:rPr>
+        <w:t xml:space="preserve"> Game, online igra sa puno               igrača u kojem svaki igrač ima svoju ulogu</w:t>
       </w:r>
       <w:r>
         <w:rPr>
@@ -5453,12 +5790,21 @@
           <w:szCs w:val="24"/>
         </w:rPr>
       </w:pPr>
-      <w:r>
-        <w:rPr>
-          <w:rFonts w:ascii="Arial" w:hAnsi="Arial" w:cs="Arial"/>
-          <w:szCs w:val="24"/>
-        </w:rPr>
-        <w:t>Kordinatori ceha</w:t>
+      <w:proofErr w:type="spellStart"/>
+      <w:r>
+        <w:rPr>
+          <w:rFonts w:ascii="Arial" w:hAnsi="Arial" w:cs="Arial"/>
+          <w:szCs w:val="24"/>
+        </w:rPr>
+        <w:t>Kordinatori</w:t>
+      </w:r>
+      <w:proofErr w:type="spellEnd"/>
+      <w:r>
+        <w:rPr>
+          <w:rFonts w:ascii="Arial" w:hAnsi="Arial" w:cs="Arial"/>
+          <w:szCs w:val="24"/>
+        </w:rPr>
+        <w:t xml:space="preserve"> ceha</w:t>
       </w:r>
     </w:p>
     <w:p>
@@ -5539,6 +5885,7 @@
           <w:szCs w:val="28"/>
         </w:rPr>
       </w:pPr>
+      <w:proofErr w:type="spellStart"/>
       <w:r>
         <w:rPr>
           <w:rFonts w:ascii="Arial" w:hAnsi="Arial" w:cs="Arial"/>
@@ -5548,13 +5895,10 @@
           <w:sz w:val="28"/>
           <w:szCs w:val="28"/>
         </w:rPr>
-        <w:t>Aktori i njihovi funkcionalni zahtjevi</w:t>
-      </w:r>
-    </w:p>
-    <w:p>
-      <w:pPr>
-        <w:pStyle w:val="Normal1"/>
-        <w:ind w:left="360"/>
+        <w:t>Aktori</w:t>
+      </w:r>
+      <w:proofErr w:type="spellEnd"/>
+      <w:r>
         <w:rPr>
           <w:rFonts w:ascii="Arial" w:hAnsi="Arial" w:cs="Arial"/>
           <w:b/>
@@ -5563,6 +5907,21 @@
           <w:sz w:val="28"/>
           <w:szCs w:val="28"/>
         </w:rPr>
+        <w:t xml:space="preserve"> i njihovi funkcionalni zahtjevi</w:t>
+      </w:r>
+    </w:p>
+    <w:p>
+      <w:pPr>
+        <w:pStyle w:val="Normal1"/>
+        <w:ind w:left="360"/>
+        <w:rPr>
+          <w:rFonts w:ascii="Arial" w:hAnsi="Arial" w:cs="Arial"/>
+          <w:b/>
+          <w:bCs/>
+          <w:color w:val="auto"/>
+          <w:sz w:val="28"/>
+          <w:szCs w:val="28"/>
+        </w:rPr>
       </w:pPr>
     </w:p>
     <w:p>
@@ -8719,8 +9078,17 @@
           <w:rFonts w:ascii="Arial" w:hAnsi="Arial" w:cs="Arial"/>
           <w:szCs w:val="24"/>
         </w:rPr>
-        <w:t>ili unazađenje</w:t>
-      </w:r>
+        <w:t xml:space="preserve">ili </w:t>
+      </w:r>
+      <w:proofErr w:type="spellStart"/>
+      <w:r>
+        <w:rPr>
+          <w:rFonts w:ascii="Arial" w:hAnsi="Arial" w:cs="Arial"/>
+          <w:szCs w:val="24"/>
+        </w:rPr>
+        <w:t>unazađenje</w:t>
+      </w:r>
+      <w:proofErr w:type="spellEnd"/>
       <w:r>
         <w:rPr>
           <w:rFonts w:ascii="Arial" w:hAnsi="Arial" w:cs="Arial"/>
@@ -11305,8 +11673,17 @@
           <w:rFonts w:ascii="Arial" w:hAnsi="Arial" w:cs="Arial"/>
           <w:szCs w:val="24"/>
         </w:rPr>
-        <w:t>UC16 – Odredi podcilj</w:t>
-      </w:r>
+        <w:t xml:space="preserve">UC16 – Odredi </w:t>
+      </w:r>
+      <w:proofErr w:type="spellStart"/>
+      <w:r>
+        <w:rPr>
+          <w:rFonts w:ascii="Arial" w:hAnsi="Arial" w:cs="Arial"/>
+          <w:szCs w:val="24"/>
+        </w:rPr>
+        <w:t>podcilj</w:t>
+      </w:r>
+      <w:proofErr w:type="spellEnd"/>
     </w:p>
     <w:p>
       <w:pPr>
@@ -11370,7 +11747,23 @@
           <w:rFonts w:ascii="Arial" w:hAnsi="Arial" w:cs="Arial"/>
           <w:szCs w:val="24"/>
         </w:rPr>
-        <w:t xml:space="preserve"> Odrediti podcilj u nekom cilju</w:t>
+        <w:t xml:space="preserve"> Odrediti </w:t>
+      </w:r>
+      <w:proofErr w:type="spellStart"/>
+      <w:r>
+        <w:rPr>
+          <w:rFonts w:ascii="Arial" w:hAnsi="Arial" w:cs="Arial"/>
+          <w:szCs w:val="24"/>
+        </w:rPr>
+        <w:t>podcilj</w:t>
+      </w:r>
+      <w:proofErr w:type="spellEnd"/>
+      <w:r>
+        <w:rPr>
+          <w:rFonts w:ascii="Arial" w:hAnsi="Arial" w:cs="Arial"/>
+          <w:szCs w:val="24"/>
+        </w:rPr>
+        <w:t xml:space="preserve"> u nekom cilju</w:t>
       </w:r>
     </w:p>
     <w:p>
@@ -11426,8 +11819,17 @@
           <w:rFonts w:ascii="Arial" w:hAnsi="Arial" w:cs="Arial"/>
           <w:szCs w:val="24"/>
         </w:rPr>
-        <w:t xml:space="preserve"> Korisnik je vođa ceha i prijavljen je. Postoji cilj u kojem se navodi podcilj</w:t>
-      </w:r>
+        <w:t xml:space="preserve"> Korisnik je vođa ceha i prijavljen je. Postoji cilj u kojem se navodi </w:t>
+      </w:r>
+      <w:proofErr w:type="spellStart"/>
+      <w:r>
+        <w:rPr>
+          <w:rFonts w:ascii="Arial" w:hAnsi="Arial" w:cs="Arial"/>
+          <w:szCs w:val="24"/>
+        </w:rPr>
+        <w:t>podcilj</w:t>
+      </w:r>
+      <w:proofErr w:type="spellEnd"/>
     </w:p>
     <w:p>
       <w:pPr>
@@ -11454,7 +11856,23 @@
           <w:rFonts w:ascii="Arial" w:hAnsi="Arial" w:cs="Arial"/>
           <w:szCs w:val="24"/>
         </w:rPr>
-        <w:t xml:space="preserve"> Podcilj je naveden pod zadanim ciljem</w:t>
+        <w:t xml:space="preserve"> </w:t>
+      </w:r>
+      <w:proofErr w:type="spellStart"/>
+      <w:r>
+        <w:rPr>
+          <w:rFonts w:ascii="Arial" w:hAnsi="Arial" w:cs="Arial"/>
+          <w:szCs w:val="24"/>
+        </w:rPr>
+        <w:t>Podcilj</w:t>
+      </w:r>
+      <w:proofErr w:type="spellEnd"/>
+      <w:r>
+        <w:rPr>
+          <w:rFonts w:ascii="Arial" w:hAnsi="Arial" w:cs="Arial"/>
+          <w:szCs w:val="24"/>
+        </w:rPr>
+        <w:t xml:space="preserve"> je naveden pod zadanim ciljem</w:t>
       </w:r>
     </w:p>
     <w:p>
@@ -11496,8 +11914,17 @@
           <w:rFonts w:ascii="Arial" w:hAnsi="Arial" w:cs="Arial"/>
           <w:szCs w:val="24"/>
         </w:rPr>
-        <w:t>Vođa ceha odabire cilj u kojem želi navesti podcilj</w:t>
-      </w:r>
+        <w:t xml:space="preserve">Vođa ceha odabire cilj u kojem želi navesti </w:t>
+      </w:r>
+      <w:proofErr w:type="spellStart"/>
+      <w:r>
+        <w:rPr>
+          <w:rFonts w:ascii="Arial" w:hAnsi="Arial" w:cs="Arial"/>
+          <w:szCs w:val="24"/>
+        </w:rPr>
+        <w:t>podcilj</w:t>
+      </w:r>
+      <w:proofErr w:type="spellEnd"/>
     </w:p>
     <w:p>
       <w:pPr>
@@ -11516,7 +11943,23 @@
           <w:rFonts w:ascii="Arial" w:hAnsi="Arial" w:cs="Arial"/>
           <w:szCs w:val="24"/>
         </w:rPr>
-        <w:t>Klikom na gumb podcilj se dodaje cilju</w:t>
+        <w:t xml:space="preserve">Klikom na gumb </w:t>
+      </w:r>
+      <w:proofErr w:type="spellStart"/>
+      <w:r>
+        <w:rPr>
+          <w:rFonts w:ascii="Arial" w:hAnsi="Arial" w:cs="Arial"/>
+          <w:szCs w:val="24"/>
+        </w:rPr>
+        <w:t>podcilj</w:t>
+      </w:r>
+      <w:proofErr w:type="spellEnd"/>
+      <w:r>
+        <w:rPr>
+          <w:rFonts w:ascii="Arial" w:hAnsi="Arial" w:cs="Arial"/>
+          <w:szCs w:val="24"/>
+        </w:rPr>
+        <w:t xml:space="preserve"> se dodaje cilju</w:t>
       </w:r>
     </w:p>
     <w:p>
@@ -11531,12 +11974,21 @@
           <w:szCs w:val="24"/>
         </w:rPr>
       </w:pPr>
-      <w:r>
-        <w:rPr>
-          <w:rFonts w:ascii="Arial" w:hAnsi="Arial" w:cs="Arial"/>
-          <w:szCs w:val="24"/>
-        </w:rPr>
-        <w:t>Podcilj je dodan. Promjene se unose u bazu podataka</w:t>
+      <w:proofErr w:type="spellStart"/>
+      <w:r>
+        <w:rPr>
+          <w:rFonts w:ascii="Arial" w:hAnsi="Arial" w:cs="Arial"/>
+          <w:szCs w:val="24"/>
+        </w:rPr>
+        <w:t>Podcilj</w:t>
+      </w:r>
+      <w:proofErr w:type="spellEnd"/>
+      <w:r>
+        <w:rPr>
+          <w:rFonts w:ascii="Arial" w:hAnsi="Arial" w:cs="Arial"/>
+          <w:szCs w:val="24"/>
+        </w:rPr>
+        <w:t xml:space="preserve"> je dodan. Promjene se unose u bazu podataka</w:t>
       </w:r>
     </w:p>
     <w:p>
@@ -12642,7 +13094,23 @@
           <w:rFonts w:ascii="Arial" w:hAnsi="Arial" w:cs="Arial"/>
           <w:szCs w:val="24"/>
         </w:rPr>
-        <w:t xml:space="preserve">  Administator  odabire opciju dodavanja/brisanja korisnika</w:t>
+        <w:t xml:space="preserve">  </w:t>
+      </w:r>
+      <w:proofErr w:type="spellStart"/>
+      <w:r>
+        <w:rPr>
+          <w:rFonts w:ascii="Arial" w:hAnsi="Arial" w:cs="Arial"/>
+          <w:szCs w:val="24"/>
+        </w:rPr>
+        <w:t>Administator</w:t>
+      </w:r>
+      <w:proofErr w:type="spellEnd"/>
+      <w:r>
+        <w:rPr>
+          <w:rFonts w:ascii="Arial" w:hAnsi="Arial" w:cs="Arial"/>
+          <w:szCs w:val="24"/>
+        </w:rPr>
+        <w:t xml:space="preserve">  odabire opciju dodavanja/brisanja korisnika</w:t>
       </w:r>
     </w:p>
     <w:p>
@@ -13264,10 +13732,353 @@
       </w:r>
     </w:p>
     <w:p>
+      <w:r>
+        <w:br w:type="page"/>
+      </w:r>
+    </w:p>
+    <w:p>
+      <w:pPr>
+        <w:rPr>
+          <w:rFonts w:ascii="Arial" w:hAnsi="Arial" w:cs="Arial"/>
+          <w:b/>
+          <w:sz w:val="28"/>
+        </w:rPr>
+      </w:pPr>
+      <w:bookmarkStart w:id="8" w:name="_Toc431806049"/>
+      <w:r>
+        <w:rPr>
+          <w:rFonts w:ascii="Arial" w:hAnsi="Arial" w:cs="Arial"/>
+          <w:b/>
+          <w:sz w:val="28"/>
+        </w:rPr>
+        <w:lastRenderedPageBreak/>
+        <w:t>Sekvencijski dijagrami:</w:t>
+      </w:r>
+    </w:p>
+    <w:p>
+      <w:pPr>
+        <w:rPr>
+          <w:rFonts w:ascii="Arial" w:hAnsi="Arial" w:cs="Arial"/>
+          <w:b/>
+          <w:sz w:val="28"/>
+        </w:rPr>
+      </w:pPr>
+    </w:p>
+    <w:p>
+      <w:pPr>
+        <w:rPr>
+          <w:rFonts w:ascii="Arial" w:hAnsi="Arial" w:cs="Arial"/>
+        </w:rPr>
+      </w:pPr>
+      <w:r>
+        <w:rPr>
+          <w:rFonts w:ascii="Arial" w:hAnsi="Arial" w:cs="Arial"/>
+          <w:b/>
+        </w:rPr>
+        <w:t xml:space="preserve">Obrazac uporabe UC1 </w:t>
+      </w:r>
+      <w:r>
+        <w:rPr>
+          <w:rFonts w:ascii="Arial" w:hAnsi="Arial" w:cs="Arial"/>
+        </w:rPr>
+        <w:t>(</w:t>
+      </w:r>
+      <w:proofErr w:type="spellStart"/>
+      <w:r>
+        <w:rPr>
+          <w:rFonts w:ascii="Arial" w:hAnsi="Arial" w:cs="Arial"/>
+        </w:rPr>
+        <w:t>RegistrirajSe</w:t>
+      </w:r>
+      <w:proofErr w:type="spellEnd"/>
+      <w:r>
+        <w:rPr>
+          <w:rFonts w:ascii="Arial" w:hAnsi="Arial" w:cs="Arial"/>
+        </w:rPr>
+        <w:t>):</w:t>
+      </w:r>
+    </w:p>
+    <w:p>
       <w:pPr>
         <w:jc w:val="both"/>
-      </w:pPr>
-      <w:r>
+        <w:rPr>
+          <w:rFonts w:ascii="Arial" w:hAnsi="Arial" w:cs="Arial"/>
+        </w:rPr>
+      </w:pPr>
+    </w:p>
+    <w:p>
+      <w:pPr>
+        <w:jc w:val="both"/>
+        <w:rPr>
+          <w:rFonts w:ascii="Arial" w:hAnsi="Arial" w:cs="Arial"/>
+        </w:rPr>
+      </w:pPr>
+      <w:r>
+        <w:rPr>
+          <w:rFonts w:ascii="Arial" w:hAnsi="Arial" w:cs="Arial"/>
+        </w:rPr>
+        <w:t>Anonimni</w:t>
+      </w:r>
+      <w:r>
+        <w:rPr>
+          <w:rFonts w:ascii="Arial" w:hAnsi="Arial" w:cs="Arial"/>
+        </w:rPr>
+        <w:t xml:space="preserve"> korisnik mora </w:t>
+      </w:r>
+      <w:r>
+        <w:rPr>
+          <w:rFonts w:ascii="Arial" w:hAnsi="Arial" w:cs="Arial"/>
+        </w:rPr>
+        <w:t>unijeti podatke za registraciju</w:t>
+      </w:r>
+      <w:r>
+        <w:rPr>
+          <w:rFonts w:ascii="Arial" w:hAnsi="Arial" w:cs="Arial"/>
+        </w:rPr>
+        <w:t>. Poslužitelj provjerava da li već postoji korisnik u bazi s istim podacima, te da li su uneseni podaci ispravni. Ako su uneseni podaci ispravni, a u bazi podataka ne postoji već registrirani korisnik s istim podacima korisnik će biti uspješno registriran. U slučaju da podaci nisu ispravno uneseni ili u bazi podataka već postoji korisnik s istim podacima poslužitelj će javiti korisniku grešku, te ga vratiti na stranicu za registraciju.</w:t>
+      </w:r>
+    </w:p>
+    <w:p>
+      <w:pPr>
+        <w:jc w:val="both"/>
+        <w:rPr>
+          <w:rFonts w:ascii="Arial" w:hAnsi="Arial" w:cs="Arial"/>
+        </w:rPr>
+      </w:pPr>
+      <w:r>
+        <w:rPr>
+          <w:noProof/>
+        </w:rPr>
+        <w:drawing>
+          <wp:inline distT="0" distB="0" distL="0" distR="0">
+            <wp:extent cx="5760085" cy="4297524"/>
+            <wp:effectExtent l="0" t="0" r="0" b="8255"/>
+            <wp:docPr id="4" name="Slika 4" descr="C:\Users\Karlo\AppData\Local\Microsoft\Windows\INetCache\Content.Word\RegistrirajSe.jpg"/>
+            <wp:cNvGraphicFramePr>
+              <a:graphicFrameLocks xmlns:a="http://schemas.openxmlformats.org/drawingml/2006/main" noChangeAspect="1"/>
+            </wp:cNvGraphicFramePr>
+            <a:graphic xmlns:a="http://schemas.openxmlformats.org/drawingml/2006/main">
+              <a:graphicData uri="http://schemas.openxmlformats.org/drawingml/2006/picture">
+                <pic:pic xmlns:pic="http://schemas.openxmlformats.org/drawingml/2006/picture">
+                  <pic:nvPicPr>
+                    <pic:cNvPr id="0" name="Picture 1" descr="C:\Users\Karlo\AppData\Local\Microsoft\Windows\INetCache\Content.Word\RegistrirajSe.jpg"/>
+                    <pic:cNvPicPr>
+                      <a:picLocks noChangeAspect="1" noChangeArrowheads="1"/>
+                    </pic:cNvPicPr>
+                  </pic:nvPicPr>
+                  <pic:blipFill>
+                    <a:blip r:embed="rId15">
+                      <a:extLst>
+                        <a:ext uri="{28A0092B-C50C-407E-A947-70E740481C1C}">
+                          <a14:useLocalDpi xmlns:a14="http://schemas.microsoft.com/office/drawing/2010/main" val="0"/>
+                        </a:ext>
+                      </a:extLst>
+                    </a:blip>
+                    <a:srcRect/>
+                    <a:stretch>
+                      <a:fillRect/>
+                    </a:stretch>
+                  </pic:blipFill>
+                  <pic:spPr bwMode="auto">
+                    <a:xfrm>
+                      <a:off x="0" y="0"/>
+                      <a:ext cx="5760085" cy="4297524"/>
+                    </a:xfrm>
+                    <a:prstGeom prst="rect">
+                      <a:avLst/>
+                    </a:prstGeom>
+                    <a:noFill/>
+                    <a:ln>
+                      <a:noFill/>
+                    </a:ln>
+                  </pic:spPr>
+                </pic:pic>
+              </a:graphicData>
+            </a:graphic>
+          </wp:inline>
+        </w:drawing>
+      </w:r>
+    </w:p>
+    <w:p>
+      <w:pPr>
+        <w:jc w:val="center"/>
+        <w:rPr>
+          <w:rFonts w:ascii="Arial" w:hAnsi="Arial" w:cs="Arial"/>
+        </w:rPr>
+      </w:pPr>
+      <w:r>
+        <w:rPr>
+          <w:rFonts w:ascii="Arial" w:hAnsi="Arial" w:cs="Arial"/>
+        </w:rPr>
+        <w:t>Slika 4.8. Sekvencijski dijagram za UC1</w:t>
+      </w:r>
+    </w:p>
+    <w:p>
+      <w:pPr>
+        <w:rPr>
+          <w:rFonts w:ascii="Arial" w:hAnsi="Arial" w:cs="Arial"/>
+        </w:rPr>
+      </w:pPr>
+      <w:r>
+        <w:rPr>
+          <w:rFonts w:ascii="Arial" w:hAnsi="Arial" w:cs="Arial"/>
+        </w:rPr>
+        <w:br w:type="page"/>
+      </w:r>
+    </w:p>
+    <w:p>
+      <w:pPr>
+        <w:rPr>
+          <w:rFonts w:ascii="Arial" w:hAnsi="Arial" w:cs="Arial"/>
+        </w:rPr>
+      </w:pPr>
+      <w:r>
+        <w:rPr>
+          <w:rFonts w:ascii="Arial" w:hAnsi="Arial" w:cs="Arial"/>
+          <w:b/>
+        </w:rPr>
+        <w:lastRenderedPageBreak/>
+        <w:t xml:space="preserve">Obrazac uporabe UC2 </w:t>
+      </w:r>
+      <w:r>
+        <w:rPr>
+          <w:rFonts w:ascii="Arial" w:hAnsi="Arial" w:cs="Arial"/>
+        </w:rPr>
+        <w:t>(</w:t>
+      </w:r>
+      <w:proofErr w:type="spellStart"/>
+      <w:r>
+        <w:rPr>
+          <w:rFonts w:ascii="Arial" w:hAnsi="Arial" w:cs="Arial"/>
+        </w:rPr>
+        <w:t>UrediProfil</w:t>
+      </w:r>
+      <w:proofErr w:type="spellEnd"/>
+      <w:r>
+        <w:rPr>
+          <w:rFonts w:ascii="Arial" w:hAnsi="Arial" w:cs="Arial"/>
+        </w:rPr>
+        <w:t>):</w:t>
+      </w:r>
+    </w:p>
+    <w:p>
+      <w:pPr>
+        <w:rPr>
+          <w:rFonts w:ascii="Arial" w:hAnsi="Arial" w:cs="Arial"/>
+        </w:rPr>
+      </w:pPr>
+    </w:p>
+    <w:p>
+      <w:pPr>
+        <w:jc w:val="both"/>
+        <w:rPr>
+          <w:rFonts w:ascii="Arial" w:hAnsi="Arial" w:cs="Arial"/>
+        </w:rPr>
+      </w:pPr>
+      <w:r>
+        <w:rPr>
+          <w:rFonts w:ascii="Arial" w:hAnsi="Arial" w:cs="Arial"/>
+        </w:rPr>
+        <w:t xml:space="preserve">Registrirani korisnik šalje zahtjev za uređivanje </w:t>
+      </w:r>
+      <w:r>
+        <w:rPr>
+          <w:rFonts w:ascii="Arial" w:hAnsi="Arial" w:cs="Arial"/>
+        </w:rPr>
+        <w:t>svojeg</w:t>
+      </w:r>
+      <w:r>
+        <w:rPr>
+          <w:rFonts w:ascii="Arial" w:hAnsi="Arial" w:cs="Arial"/>
+        </w:rPr>
+        <w:t xml:space="preserve"> profila. Poslužitelj dohvaća trenutne podatke iz baze podataka te ih vraća korisniku. Korisnik tada odabire vidljive podatke te ih šalje poslužitelju koji ih upisuje u bazu podataka. Poslužitelj šalje korisniku odgovor u pogledu vidljivosti podataka.</w:t>
+      </w:r>
+    </w:p>
+    <w:p>
+      <w:pPr>
+        <w:jc w:val="both"/>
+        <w:rPr>
+          <w:rFonts w:ascii="Arial" w:hAnsi="Arial" w:cs="Arial"/>
+        </w:rPr>
+      </w:pPr>
+      <w:r>
+        <w:rPr>
+          <w:noProof/>
+        </w:rPr>
+        <w:drawing>
+          <wp:inline distT="0" distB="0" distL="0" distR="0">
+            <wp:extent cx="5760085" cy="4297524"/>
+            <wp:effectExtent l="0" t="0" r="0" b="8255"/>
+            <wp:docPr id="11" name="Slika 11" descr="C:\Users\Karlo\AppData\Local\Microsoft\Windows\INetCache\Content.Word\UrediProfil.jpg"/>
+            <wp:cNvGraphicFramePr>
+              <a:graphicFrameLocks xmlns:a="http://schemas.openxmlformats.org/drawingml/2006/main" noChangeAspect="1"/>
+            </wp:cNvGraphicFramePr>
+            <a:graphic xmlns:a="http://schemas.openxmlformats.org/drawingml/2006/main">
+              <a:graphicData uri="http://schemas.openxmlformats.org/drawingml/2006/picture">
+                <pic:pic xmlns:pic="http://schemas.openxmlformats.org/drawingml/2006/picture">
+                  <pic:nvPicPr>
+                    <pic:cNvPr id="0" name="Picture 3" descr="C:\Users\Karlo\AppData\Local\Microsoft\Windows\INetCache\Content.Word\UrediProfil.jpg"/>
+                    <pic:cNvPicPr>
+                      <a:picLocks noChangeAspect="1" noChangeArrowheads="1"/>
+                    </pic:cNvPicPr>
+                  </pic:nvPicPr>
+                  <pic:blipFill>
+                    <a:blip r:embed="rId16">
+                      <a:extLst>
+                        <a:ext uri="{28A0092B-C50C-407E-A947-70E740481C1C}">
+                          <a14:useLocalDpi xmlns:a14="http://schemas.microsoft.com/office/drawing/2010/main" val="0"/>
+                        </a:ext>
+                      </a:extLst>
+                    </a:blip>
+                    <a:srcRect/>
+                    <a:stretch>
+                      <a:fillRect/>
+                    </a:stretch>
+                  </pic:blipFill>
+                  <pic:spPr bwMode="auto">
+                    <a:xfrm>
+                      <a:off x="0" y="0"/>
+                      <a:ext cx="5760085" cy="4297524"/>
+                    </a:xfrm>
+                    <a:prstGeom prst="rect">
+                      <a:avLst/>
+                    </a:prstGeom>
+                    <a:noFill/>
+                    <a:ln>
+                      <a:noFill/>
+                    </a:ln>
+                  </pic:spPr>
+                </pic:pic>
+              </a:graphicData>
+            </a:graphic>
+          </wp:inline>
+        </w:drawing>
+      </w:r>
+    </w:p>
+    <w:p>
+      <w:pPr>
+        <w:jc w:val="center"/>
+        <w:rPr>
+          <w:rFonts w:ascii="Arial" w:hAnsi="Arial" w:cs="Arial"/>
+        </w:rPr>
+      </w:pPr>
+      <w:r>
+        <w:rPr>
+          <w:rFonts w:ascii="Arial" w:hAnsi="Arial" w:cs="Arial"/>
+        </w:rPr>
+        <w:t>Slika 4.9. Sekvencijski dijagram za UC2</w:t>
+      </w:r>
+    </w:p>
+    <w:p>
+      <w:pPr>
+        <w:rPr>
+          <w:rFonts w:ascii="Arial" w:hAnsi="Arial" w:cs="Arial"/>
+        </w:rPr>
+      </w:pPr>
+      <w:r>
+        <w:rPr>
+          <w:rFonts w:ascii="Arial" w:hAnsi="Arial" w:cs="Arial"/>
+        </w:rPr>
         <w:br w:type="page"/>
       </w:r>
     </w:p>
@@ -13283,7 +14094,6 @@
         </w:tabs>
         <w:spacing w:line="360" w:lineRule="auto"/>
       </w:pPr>
-      <w:bookmarkStart w:id="8" w:name="_Toc431806049"/>
       <w:r>
         <w:lastRenderedPageBreak/>
         <w:t>Ostali zahtjevi</w:t>
@@ -13317,7 +14127,43 @@
           <w:i/>
           <w:sz w:val="20"/>
         </w:rPr>
-        <w:t>Pod mjerama i zahtjevima na kvalitetu sustava misli se na nekoliko aspekata: neosjetljivost na pogreške, (is)koristivost, pouzdanost, performanse, (p)održivost.</w:t>
+        <w:t>Pod mjerama i zahtjevima na kvalitetu sustava misli se na nekoliko aspekata: neosjetljivost na pogreške, (</w:t>
+      </w:r>
+      <w:proofErr w:type="spellStart"/>
+      <w:r>
+        <w:rPr>
+          <w:rFonts w:ascii="Arial" w:eastAsia="Arial" w:hAnsi="Arial" w:cs="Arial"/>
+          <w:i/>
+          <w:sz w:val="20"/>
+        </w:rPr>
+        <w:t>is</w:t>
+      </w:r>
+      <w:proofErr w:type="spellEnd"/>
+      <w:r>
+        <w:rPr>
+          <w:rFonts w:ascii="Arial" w:eastAsia="Arial" w:hAnsi="Arial" w:cs="Arial"/>
+          <w:i/>
+          <w:sz w:val="20"/>
+        </w:rPr>
+        <w:t>)</w:t>
+      </w:r>
+      <w:proofErr w:type="spellStart"/>
+      <w:r>
+        <w:rPr>
+          <w:rFonts w:ascii="Arial" w:eastAsia="Arial" w:hAnsi="Arial" w:cs="Arial"/>
+          <w:i/>
+          <w:sz w:val="20"/>
+        </w:rPr>
+        <w:t>koristivost</w:t>
+      </w:r>
+      <w:proofErr w:type="spellEnd"/>
+      <w:r>
+        <w:rPr>
+          <w:rFonts w:ascii="Arial" w:eastAsia="Arial" w:hAnsi="Arial" w:cs="Arial"/>
+          <w:i/>
+          <w:sz w:val="20"/>
+        </w:rPr>
+        <w:t>, pouzdanost, performanse, (p)održivost.</w:t>
       </w:r>
     </w:p>
     <w:p>
@@ -13431,42 +14277,32 @@
           <w:i/>
           <w:sz w:val="20"/>
         </w:rPr>
-        <w:t>U svakoj stavci navedenoj u nastavku potrebno je dati tekstovni opis. te ilustrirati odgovarajućim UML dijagramima. Projektna grupa odlučuje gdje i koje sve dijagrame treba prikazati u pojedinim stavkama, ali cijela točka 6. Arhitektura i dizajn sustava, mora sadržavati barem po jedan:</w:t>
-      </w:r>
-    </w:p>
-    <w:p>
-      <w:pPr>
-        <w:pStyle w:val="Normal1"/>
-        <w:spacing w:line="360" w:lineRule="auto"/>
-        <w:ind w:left="284" w:firstLine="284"/>
-      </w:pPr>
+        <w:t xml:space="preserve">U svakoj stavci navedenoj u nastavku potrebno je dati </w:t>
+      </w:r>
+      <w:proofErr w:type="spellStart"/>
       <w:r>
         <w:rPr>
           <w:rFonts w:ascii="Arial" w:eastAsia="Arial" w:hAnsi="Arial" w:cs="Arial"/>
           <w:i/>
           <w:sz w:val="20"/>
         </w:rPr>
-        <w:t>Dijagram razreda</w:t>
-      </w:r>
-    </w:p>
-    <w:p>
-      <w:pPr>
-        <w:pStyle w:val="Normal1"/>
-        <w:spacing w:line="360" w:lineRule="auto"/>
-      </w:pPr>
+        <w:t>tekstovni</w:t>
+      </w:r>
+      <w:proofErr w:type="spellEnd"/>
       <w:r>
         <w:rPr>
           <w:rFonts w:ascii="Arial" w:eastAsia="Arial" w:hAnsi="Arial" w:cs="Arial"/>
           <w:i/>
           <w:sz w:val="20"/>
         </w:rPr>
-        <w:t xml:space="preserve">          Dijagram objekata </w:t>
+        <w:t xml:space="preserve"> opis. te ilustrirati odgovarajućim UML dijagramima. Projektna grupa odlučuje gdje i koje sve dijagrame treba prikazati u pojedinim stavkama, ali cijela točka 6. Arhitektura i dizajn sustava, mora sadržavati barem po jedan:</w:t>
       </w:r>
     </w:p>
     <w:p>
       <w:pPr>
         <w:pStyle w:val="Normal1"/>
         <w:spacing w:line="360" w:lineRule="auto"/>
+        <w:ind w:left="284" w:firstLine="284"/>
       </w:pPr>
       <w:r>
         <w:rPr>
@@ -13474,7 +14310,7 @@
           <w:i/>
           <w:sz w:val="20"/>
         </w:rPr>
-        <w:t xml:space="preserve">          Dijagram stanja</w:t>
+        <w:t>Dijagram razreda</w:t>
       </w:r>
     </w:p>
     <w:p>
@@ -13488,7 +14324,7 @@
           <w:i/>
           <w:sz w:val="20"/>
         </w:rPr>
-        <w:t xml:space="preserve">          Dijagram aktivnosti</w:t>
+        <w:t xml:space="preserve">          Dijagram objekata </w:t>
       </w:r>
     </w:p>
     <w:p>
@@ -13502,7 +14338,7 @@
           <w:i/>
           <w:sz w:val="20"/>
         </w:rPr>
-        <w:t xml:space="preserve">          Komunikacijski dijagram</w:t>
+        <w:t xml:space="preserve">          Dijagram stanja</w:t>
       </w:r>
     </w:p>
     <w:p>
@@ -13516,7 +14352,7 @@
           <w:i/>
           <w:sz w:val="20"/>
         </w:rPr>
-        <w:t xml:space="preserve">          Dijagram komponenti</w:t>
+        <w:t xml:space="preserve">          Dijagram aktivnosti</w:t>
       </w:r>
     </w:p>
     <w:p>
@@ -13530,14 +14366,8 @@
           <w:i/>
           <w:sz w:val="20"/>
         </w:rPr>
-        <w:t xml:space="preserve"> Ostali UML dijagrami (npr. Sekvencijski za objekte) mogu se koristiti po potrebi.</w:t>
-      </w:r>
-    </w:p>
-    <w:p>
-      <w:pPr>
-        <w:pStyle w:val="Normal1"/>
-        <w:spacing w:line="360" w:lineRule="auto"/>
-      </w:pPr>
+        <w:t xml:space="preserve">          Komunikacijski dijagram</w:t>
+      </w:r>
     </w:p>
     <w:p>
       <w:pPr>
@@ -13550,16 +14380,28 @@
           <w:i/>
           <w:sz w:val="20"/>
         </w:rPr>
-        <w:t>Za crtanje UML dijagrama preporuka je koristiti alat Astah Community</w:t>
-      </w:r>
+        <w:t xml:space="preserve">          Dijagram komponenti</w:t>
+      </w:r>
+    </w:p>
+    <w:p>
+      <w:pPr>
+        <w:pStyle w:val="Normal1"/>
+        <w:spacing w:line="360" w:lineRule="auto"/>
+      </w:pPr>
       <w:r>
         <w:rPr>
           <w:rFonts w:ascii="Arial" w:eastAsia="Arial" w:hAnsi="Arial" w:cs="Arial"/>
           <w:i/>
           <w:sz w:val="20"/>
         </w:rPr>
-        <w:t>.</w:t>
-      </w:r>
+        <w:t xml:space="preserve"> Ostali UML dijagrami (npr. Sekvencijski za objekte) mogu se koristiti po potrebi.</w:t>
+      </w:r>
+    </w:p>
+    <w:p>
+      <w:pPr>
+        <w:pStyle w:val="Normal1"/>
+        <w:spacing w:line="360" w:lineRule="auto"/>
+      </w:pPr>
     </w:p>
     <w:p>
       <w:pPr>
@@ -13572,7 +14414,75 @@
           <w:i/>
           <w:sz w:val="20"/>
         </w:rPr>
-        <w:t>Preporuča se da ovo poglavlje podijelite po sljedećim potpoglavljima:</w:t>
+        <w:t xml:space="preserve">Za crtanje UML dijagrama preporuka je koristiti alat </w:t>
+      </w:r>
+      <w:proofErr w:type="spellStart"/>
+      <w:r>
+        <w:rPr>
+          <w:rFonts w:ascii="Arial" w:eastAsia="Arial" w:hAnsi="Arial" w:cs="Arial"/>
+          <w:i/>
+          <w:sz w:val="20"/>
+        </w:rPr>
+        <w:t>Astah</w:t>
+      </w:r>
+      <w:proofErr w:type="spellEnd"/>
+      <w:r>
+        <w:rPr>
+          <w:rFonts w:ascii="Arial" w:eastAsia="Arial" w:hAnsi="Arial" w:cs="Arial"/>
+          <w:i/>
+          <w:sz w:val="20"/>
+        </w:rPr>
+        <w:t xml:space="preserve"> </w:t>
+      </w:r>
+      <w:proofErr w:type="spellStart"/>
+      <w:r>
+        <w:rPr>
+          <w:rFonts w:ascii="Arial" w:eastAsia="Arial" w:hAnsi="Arial" w:cs="Arial"/>
+          <w:i/>
+          <w:sz w:val="20"/>
+        </w:rPr>
+        <w:t>Community</w:t>
+      </w:r>
+      <w:proofErr w:type="spellEnd"/>
+      <w:r>
+        <w:rPr>
+          <w:rFonts w:ascii="Arial" w:eastAsia="Arial" w:hAnsi="Arial" w:cs="Arial"/>
+          <w:i/>
+          <w:sz w:val="20"/>
+        </w:rPr>
+        <w:t>.</w:t>
+      </w:r>
+    </w:p>
+    <w:p>
+      <w:pPr>
+        <w:pStyle w:val="Normal1"/>
+        <w:spacing w:line="360" w:lineRule="auto"/>
+      </w:pPr>
+      <w:r>
+        <w:rPr>
+          <w:rFonts w:ascii="Arial" w:eastAsia="Arial" w:hAnsi="Arial" w:cs="Arial"/>
+          <w:i/>
+          <w:sz w:val="20"/>
+        </w:rPr>
+        <w:t xml:space="preserve">Preporuča se da ovo poglavlje podijelite po sljedećim </w:t>
+      </w:r>
+      <w:proofErr w:type="spellStart"/>
+      <w:r>
+        <w:rPr>
+          <w:rFonts w:ascii="Arial" w:eastAsia="Arial" w:hAnsi="Arial" w:cs="Arial"/>
+          <w:i/>
+          <w:sz w:val="20"/>
+        </w:rPr>
+        <w:t>potpoglavljima</w:t>
+      </w:r>
+      <w:proofErr w:type="spellEnd"/>
+      <w:r>
+        <w:rPr>
+          <w:rFonts w:ascii="Arial" w:eastAsia="Arial" w:hAnsi="Arial" w:cs="Arial"/>
+          <w:i/>
+          <w:sz w:val="20"/>
+        </w:rPr>
+        <w:t>:</w:t>
       </w:r>
     </w:p>
     <w:p>
@@ -13713,27 +14623,23 @@
         <w:pStyle w:val="Normal1"/>
         <w:spacing w:line="360" w:lineRule="auto"/>
       </w:pPr>
+      <w:proofErr w:type="spellStart"/>
       <w:r>
         <w:rPr>
           <w:rFonts w:ascii="Arial" w:eastAsia="Arial" w:hAnsi="Arial" w:cs="Arial"/>
           <w:i/>
           <w:sz w:val="20"/>
         </w:rPr>
-        <w:t xml:space="preserve">Potpoglavlje treba sadržavati sljedeće: </w:t>
-      </w:r>
-    </w:p>
-    <w:p>
-      <w:pPr>
-        <w:pStyle w:val="Normal1"/>
-        <w:spacing w:line="360" w:lineRule="auto"/>
-      </w:pPr>
+        <w:t>Potpoglavlje</w:t>
+      </w:r>
+      <w:proofErr w:type="spellEnd"/>
       <w:r>
         <w:rPr>
           <w:rFonts w:ascii="Arial" w:eastAsia="Arial" w:hAnsi="Arial" w:cs="Arial"/>
           <w:i/>
           <w:sz w:val="20"/>
         </w:rPr>
-        <w:t>Koji sustav ili dio sustava ovaj dio dokumentacije opisuje, izbor arhitekture temeljem principa oblikovanja pokazanih na predavanjima (objasniti zašto ste baš odabrali takvu arhitekturu).</w:t>
+        <w:t xml:space="preserve"> treba sadržavati sljedeće: </w:t>
       </w:r>
     </w:p>
     <w:p>
@@ -13747,51 +14653,13 @@
           <w:i/>
           <w:sz w:val="20"/>
         </w:rPr>
-        <w:t>Organizacija sustava s najviše razine apstrakcije (npr. klijent-poslužitelj, baza podataka, datotečni sustav, grafičko sučelje (ako nije do kraja poznato, dopuniti u 2. ciklusu)).</w:t>
+        <w:t>Koji sustav ili dio sustava ovaj dio dokumentacije opisuje, izbor arhitekture temeljem principa oblikovanja pokazanih na predavanjima (objasniti zašto ste baš odabrali takvu arhitekturu).</w:t>
       </w:r>
     </w:p>
     <w:p>
       <w:pPr>
         <w:pStyle w:val="Normal1"/>
         <w:spacing w:line="360" w:lineRule="auto"/>
-      </w:pPr>
-      <w:bookmarkStart w:id="13" w:name="h.1t3h5sf" w:colFirst="0" w:colLast="0"/>
-      <w:bookmarkEnd w:id="13"/>
-    </w:p>
-    <w:p>
-      <w:pPr>
-        <w:pStyle w:val="Normal1"/>
-      </w:pPr>
-      <w:r>
-        <w:br w:type="page"/>
-      </w:r>
-    </w:p>
-    <w:p>
-      <w:pPr>
-        <w:pStyle w:val="Naslov2"/>
-        <w:numPr>
-          <w:ilvl w:val="1"/>
-          <w:numId w:val="3"/>
-        </w:numPr>
-      </w:pPr>
-      <w:bookmarkStart w:id="14" w:name="_Toc431806052"/>
-      <w:r>
-        <w:lastRenderedPageBreak/>
-        <w:t>Dijagram razreda s opisom</w:t>
-      </w:r>
-      <w:bookmarkEnd w:id="14"/>
-    </w:p>
-    <w:p>
-      <w:pPr>
-        <w:pStyle w:val="Normal1"/>
-        <w:spacing w:line="360" w:lineRule="auto"/>
-      </w:pPr>
-    </w:p>
-    <w:p>
-      <w:pPr>
-        <w:pStyle w:val="Normal1"/>
-        <w:spacing w:line="360" w:lineRule="auto"/>
-        <w:jc w:val="both"/>
       </w:pPr>
       <w:r>
         <w:rPr>
@@ -13799,8 +14667,45 @@
           <w:i/>
           <w:sz w:val="20"/>
         </w:rPr>
-        <w:t xml:space="preserve">Potpoglavlje treba sadržavati dijagram razreda, jedan ili više njih, s opisima šta koji razred znači. Ono što je potrebno imati u dokumentaciji prilikom prve predaje je: svi razredi specifični za vaš projekt, nazivi metoda i vrste pristupa metodama (npr. javni, zaštićeni), nazive atributa razreda, veze i odnosi  između razreda, okviri (forme) grafičkog sučelja specifične za pojedini programski jezik, ako su vam poznate. </w:t>
-      </w:r>
+        <w:t>Organizacija sustava s najviše razine apstrakcije (npr. klijent-poslužitelj, baza podataka, datotečni sustav, grafičko sučelje (ako nije do kraja poznato, dopuniti u 2. ciklusu)).</w:t>
+      </w:r>
+    </w:p>
+    <w:p>
+      <w:pPr>
+        <w:pStyle w:val="Normal1"/>
+        <w:spacing w:line="360" w:lineRule="auto"/>
+      </w:pPr>
+      <w:bookmarkStart w:id="13" w:name="h.1t3h5sf" w:colFirst="0" w:colLast="0"/>
+      <w:bookmarkEnd w:id="13"/>
+    </w:p>
+    <w:p>
+      <w:pPr>
+        <w:pStyle w:val="Normal1"/>
+      </w:pPr>
+      <w:r>
+        <w:br w:type="page"/>
+      </w:r>
+    </w:p>
+    <w:p>
+      <w:pPr>
+        <w:pStyle w:val="Naslov2"/>
+        <w:numPr>
+          <w:ilvl w:val="1"/>
+          <w:numId w:val="3"/>
+        </w:numPr>
+      </w:pPr>
+      <w:bookmarkStart w:id="14" w:name="_Toc431806052"/>
+      <w:r>
+        <w:lastRenderedPageBreak/>
+        <w:t>Dijagram razreda s opisom</w:t>
+      </w:r>
+      <w:bookmarkEnd w:id="14"/>
+    </w:p>
+    <w:p>
+      <w:pPr>
+        <w:pStyle w:val="Normal1"/>
+        <w:spacing w:line="360" w:lineRule="auto"/>
+      </w:pPr>
     </w:p>
     <w:p>
       <w:pPr>
@@ -13808,13 +14713,92 @@
         <w:spacing w:line="360" w:lineRule="auto"/>
         <w:jc w:val="both"/>
       </w:pPr>
+      <w:proofErr w:type="spellStart"/>
       <w:r>
         <w:rPr>
           <w:rFonts w:ascii="Arial" w:eastAsia="Arial" w:hAnsi="Arial" w:cs="Arial"/>
           <w:i/>
           <w:sz w:val="20"/>
         </w:rPr>
-        <w:t xml:space="preserve">Primjer onoga što nije potrebno imati u dokumentaciji prilikom druge predaje su: tipovi parametara metoda razreda (npr. boolean, int), događaji (npr. klikovi miša). </w:t>
+        <w:t>Potpoglavlje</w:t>
+      </w:r>
+      <w:proofErr w:type="spellEnd"/>
+      <w:r>
+        <w:rPr>
+          <w:rFonts w:ascii="Arial" w:eastAsia="Arial" w:hAnsi="Arial" w:cs="Arial"/>
+          <w:i/>
+          <w:sz w:val="20"/>
+        </w:rPr>
+        <w:t xml:space="preserve"> treba sadržavati dijagram razreda, jedan ili više njih, s opisima šta koji razred znači. Ono što je potrebno imati u dokumentaciji prilikom prve predaje je: svi razredi specifični za vaš projekt, nazivi metoda i vrste pristupa metodama (npr. javni, zaštićeni), nazive atributa razreda, veze i odnosi  između razreda, okviri (forme) grafičkog sučelja specifične za pojedini programski jezik, ako su vam poznate. </w:t>
+      </w:r>
+    </w:p>
+    <w:p>
+      <w:pPr>
+        <w:pStyle w:val="Normal1"/>
+        <w:spacing w:line="360" w:lineRule="auto"/>
+        <w:jc w:val="both"/>
+      </w:pPr>
+      <w:r>
+        <w:rPr>
+          <w:rFonts w:ascii="Arial" w:eastAsia="Arial" w:hAnsi="Arial" w:cs="Arial"/>
+          <w:i/>
+          <w:sz w:val="20"/>
+        </w:rPr>
+        <w:t xml:space="preserve">Primjer onoga što nije potrebno imati u dokumentaciji prilikom druge predaje su: tipovi parametara metoda razreda (npr. </w:t>
+      </w:r>
+      <w:proofErr w:type="spellStart"/>
+      <w:r>
+        <w:rPr>
+          <w:rFonts w:ascii="Arial" w:eastAsia="Arial" w:hAnsi="Arial" w:cs="Arial"/>
+          <w:i/>
+          <w:sz w:val="20"/>
+        </w:rPr>
+        <w:t>boolean</w:t>
+      </w:r>
+      <w:proofErr w:type="spellEnd"/>
+      <w:r>
+        <w:rPr>
+          <w:rFonts w:ascii="Arial" w:eastAsia="Arial" w:hAnsi="Arial" w:cs="Arial"/>
+          <w:i/>
+          <w:sz w:val="20"/>
+        </w:rPr>
+        <w:t xml:space="preserve">, </w:t>
+      </w:r>
+      <w:proofErr w:type="spellStart"/>
+      <w:r>
+        <w:rPr>
+          <w:rFonts w:ascii="Arial" w:eastAsia="Arial" w:hAnsi="Arial" w:cs="Arial"/>
+          <w:i/>
+          <w:sz w:val="20"/>
+        </w:rPr>
+        <w:t>int</w:t>
+      </w:r>
+      <w:proofErr w:type="spellEnd"/>
+      <w:r>
+        <w:rPr>
+          <w:rFonts w:ascii="Arial" w:eastAsia="Arial" w:hAnsi="Arial" w:cs="Arial"/>
+          <w:i/>
+          <w:sz w:val="20"/>
+        </w:rPr>
+        <w:t xml:space="preserve">), događaji (npr. </w:t>
+      </w:r>
+      <w:proofErr w:type="spellStart"/>
+      <w:r>
+        <w:rPr>
+          <w:rFonts w:ascii="Arial" w:eastAsia="Arial" w:hAnsi="Arial" w:cs="Arial"/>
+          <w:i/>
+          <w:sz w:val="20"/>
+        </w:rPr>
+        <w:t>klikovi</w:t>
+      </w:r>
+      <w:proofErr w:type="spellEnd"/>
+      <w:r>
+        <w:rPr>
+          <w:rFonts w:ascii="Arial" w:eastAsia="Arial" w:hAnsi="Arial" w:cs="Arial"/>
+          <w:i/>
+          <w:sz w:val="20"/>
+        </w:rPr>
+        <w:t xml:space="preserve"> miša). </w:t>
       </w:r>
     </w:p>
     <w:p>
@@ -13965,78 +14949,114 @@
           <w:i/>
           <w:sz w:val="20"/>
         </w:rPr>
-        <w:t>U ovom potpoglavlju potrebno je uvrstiti dodatna četiri dijagrama koji prikazuju arhitekturu sustava i to: komunikacijski dijagram, dijagram stanja, dijagam aktivnosti i dijagram komponenti. Potrebno je dati barem po jedan primjerak svakog od dijagrama. Potrebno je da svaki od dijagrama prikazuje (jedan) bitan dio funkcionalnosti sustava. Dijagram komponenti treba prikazivati sve komponente sustava. Prema potrebi, ovdje se mogu dodati i neki dodatni sekvencijski dijagrami za objekte.</w:t>
-      </w:r>
-    </w:p>
-    <w:p>
-      <w:pPr>
-        <w:pStyle w:val="Normal1"/>
-        <w:jc w:val="both"/>
-      </w:pPr>
-    </w:p>
-    <w:p>
-      <w:pPr>
-        <w:pStyle w:val="Normal1"/>
-        <w:spacing w:line="360" w:lineRule="auto"/>
-        <w:jc w:val="center"/>
-      </w:pPr>
-    </w:p>
-    <w:p>
-      <w:pPr>
-        <w:pStyle w:val="Normal1"/>
-        <w:ind w:firstLine="284"/>
-      </w:pPr>
-    </w:p>
-    <w:p>
-      <w:pPr>
-        <w:pStyle w:val="Normal1"/>
-        <w:spacing w:line="360" w:lineRule="auto"/>
-      </w:pPr>
-      <w:bookmarkStart w:id="19" w:name="h.17dp8vu" w:colFirst="0" w:colLast="0"/>
-      <w:bookmarkEnd w:id="19"/>
-    </w:p>
-    <w:p>
-      <w:pPr>
-        <w:pStyle w:val="Normal1"/>
-      </w:pPr>
-      <w:r>
-        <w:br w:type="page"/>
-      </w:r>
-    </w:p>
-    <w:p>
-      <w:pPr>
-        <w:pStyle w:val="Naslov1"/>
-        <w:numPr>
-          <w:ilvl w:val="0"/>
-          <w:numId w:val="3"/>
-        </w:numPr>
-      </w:pPr>
-      <w:bookmarkStart w:id="20" w:name="_Toc431806055"/>
-      <w:r>
-        <w:lastRenderedPageBreak/>
-        <w:t>Implementacija i korisničko sučelje</w:t>
-      </w:r>
-      <w:bookmarkEnd w:id="20"/>
-    </w:p>
-    <w:p>
-      <w:pPr>
-        <w:pStyle w:val="Normal1"/>
-        <w:spacing w:line="360" w:lineRule="auto"/>
-        <w:jc w:val="both"/>
-      </w:pPr>
-    </w:p>
-    <w:p>
-      <w:pPr>
-        <w:pStyle w:val="Normal1"/>
-        <w:spacing w:line="360" w:lineRule="auto"/>
-        <w:jc w:val="both"/>
-      </w:pPr>
+        <w:t xml:space="preserve">U ovom </w:t>
+      </w:r>
+      <w:proofErr w:type="spellStart"/>
       <w:r>
         <w:rPr>
           <w:rFonts w:ascii="Arial" w:eastAsia="Arial" w:hAnsi="Arial" w:cs="Arial"/>
           <w:i/>
           <w:sz w:val="20"/>
         </w:rPr>
+        <w:t>potpoglavlju</w:t>
+      </w:r>
+      <w:proofErr w:type="spellEnd"/>
+      <w:r>
+        <w:rPr>
+          <w:rFonts w:ascii="Arial" w:eastAsia="Arial" w:hAnsi="Arial" w:cs="Arial"/>
+          <w:i/>
+          <w:sz w:val="20"/>
+        </w:rPr>
+        <w:t xml:space="preserve"> potrebno je uvrstiti dodatna četiri dijagrama koji prikazuju arhitekturu sustava i to: komunikacijski dijagram, dijagram stanja, </w:t>
+      </w:r>
+      <w:proofErr w:type="spellStart"/>
+      <w:r>
+        <w:rPr>
+          <w:rFonts w:ascii="Arial" w:eastAsia="Arial" w:hAnsi="Arial" w:cs="Arial"/>
+          <w:i/>
+          <w:sz w:val="20"/>
+        </w:rPr>
+        <w:t>dijagam</w:t>
+      </w:r>
+      <w:proofErr w:type="spellEnd"/>
+      <w:r>
+        <w:rPr>
+          <w:rFonts w:ascii="Arial" w:eastAsia="Arial" w:hAnsi="Arial" w:cs="Arial"/>
+          <w:i/>
+          <w:sz w:val="20"/>
+        </w:rPr>
+        <w:t xml:space="preserve"> aktivnosti i dijagram komponenti. Potrebno je dati barem po jedan primjerak svakog od dijagrama. Potrebno je da svaki od dijagrama prikazuje (jedan) bitan dio funkcionalnosti sustava. Dijagram komponenti treba prikazivati sve komponente sustava. Prema potrebi, ovdje se mogu dodati i neki dodatni sekvencijski dijagrami za objekte.</w:t>
+      </w:r>
+    </w:p>
+    <w:p>
+      <w:pPr>
+        <w:pStyle w:val="Normal1"/>
+        <w:jc w:val="both"/>
+      </w:pPr>
+    </w:p>
+    <w:p>
+      <w:pPr>
+        <w:pStyle w:val="Normal1"/>
+        <w:spacing w:line="360" w:lineRule="auto"/>
+        <w:jc w:val="center"/>
+      </w:pPr>
+    </w:p>
+    <w:p>
+      <w:pPr>
+        <w:pStyle w:val="Normal1"/>
+        <w:ind w:firstLine="284"/>
+      </w:pPr>
+    </w:p>
+    <w:p>
+      <w:pPr>
+        <w:pStyle w:val="Normal1"/>
+        <w:spacing w:line="360" w:lineRule="auto"/>
+      </w:pPr>
+      <w:bookmarkStart w:id="19" w:name="h.17dp8vu" w:colFirst="0" w:colLast="0"/>
+      <w:bookmarkEnd w:id="19"/>
+    </w:p>
+    <w:p>
+      <w:pPr>
+        <w:pStyle w:val="Normal1"/>
+      </w:pPr>
+      <w:r>
+        <w:br w:type="page"/>
+      </w:r>
+    </w:p>
+    <w:p>
+      <w:pPr>
+        <w:pStyle w:val="Naslov1"/>
+        <w:numPr>
+          <w:ilvl w:val="0"/>
+          <w:numId w:val="3"/>
+        </w:numPr>
+      </w:pPr>
+      <w:bookmarkStart w:id="20" w:name="_Toc431806055"/>
+      <w:r>
+        <w:lastRenderedPageBreak/>
+        <w:t>Implementacija i korisničko sučelje</w:t>
+      </w:r>
+      <w:bookmarkEnd w:id="20"/>
+    </w:p>
+    <w:p>
+      <w:pPr>
+        <w:pStyle w:val="Normal1"/>
+        <w:spacing w:line="360" w:lineRule="auto"/>
+        <w:jc w:val="both"/>
+      </w:pPr>
+    </w:p>
+    <w:p>
+      <w:pPr>
+        <w:pStyle w:val="Normal1"/>
+        <w:spacing w:line="360" w:lineRule="auto"/>
+        <w:jc w:val="both"/>
+      </w:pPr>
+      <w:r>
+        <w:rPr>
+          <w:rFonts w:ascii="Arial" w:eastAsia="Arial" w:hAnsi="Arial" w:cs="Arial"/>
+          <w:i/>
+          <w:sz w:val="20"/>
+        </w:rPr>
         <w:t>U ovom poglavlju potrebno je:</w:t>
       </w:r>
     </w:p>
@@ -14053,7 +15073,25 @@
           <w:i/>
           <w:sz w:val="20"/>
         </w:rPr>
-        <w:t>dati dijagram razmještaja (deployment dijagram)</w:t>
+        <w:t>dati dijagram razmještaja (</w:t>
+      </w:r>
+      <w:proofErr w:type="spellStart"/>
+      <w:r>
+        <w:rPr>
+          <w:rFonts w:ascii="Arial" w:eastAsia="Arial" w:hAnsi="Arial" w:cs="Arial"/>
+          <w:i/>
+          <w:sz w:val="20"/>
+        </w:rPr>
+        <w:t>deployment</w:t>
+      </w:r>
+      <w:proofErr w:type="spellEnd"/>
+      <w:r>
+        <w:rPr>
+          <w:rFonts w:ascii="Arial" w:eastAsia="Arial" w:hAnsi="Arial" w:cs="Arial"/>
+          <w:i/>
+          <w:sz w:val="20"/>
+        </w:rPr>
+        <w:t xml:space="preserve"> dijagram)</w:t>
       </w:r>
     </w:p>
     <w:p>
@@ -14744,7 +15782,7 @@
         </w:rPr>
         <w:t xml:space="preserve">Oblikovanje programske potpore, FER ZEMRIS, </w:t>
       </w:r>
-      <w:hyperlink r:id="rId15">
+      <w:hyperlink r:id="rId17">
         <w:r>
           <w:rPr>
             <w:rFonts w:ascii="Arial" w:eastAsia="Arial" w:hAnsi="Arial" w:cs="Arial"/>
@@ -14754,7 +15792,7 @@
           <w:t>http://www.fer.hr/predmet/opp</w:t>
         </w:r>
       </w:hyperlink>
-      <w:hyperlink r:id="rId16"/>
+      <w:hyperlink r:id="rId18"/>
     </w:p>
     <w:p>
       <w:pPr>
@@ -14772,7 +15810,7 @@
         </w:rPr>
         <w:t xml:space="preserve">Oblikovanje programske potpore, FER ZEMRIS, </w:t>
       </w:r>
-      <w:hyperlink r:id="rId17">
+      <w:hyperlink r:id="rId19">
         <w:r>
           <w:rPr>
             <w:rFonts w:ascii="Arial" w:eastAsia="Arial" w:hAnsi="Arial" w:cs="Arial"/>
@@ -14782,7 +15820,7 @@
           <w:t>http://www.zemris.fer.hr/predmeti/opp</w:t>
         </w:r>
       </w:hyperlink>
-      <w:hyperlink r:id="rId18"/>
+      <w:hyperlink r:id="rId20"/>
     </w:p>
     <w:p>
       <w:pPr>
@@ -14848,21 +15886,25 @@
           <w:rFonts w:ascii="Arial" w:eastAsia="Arial" w:hAnsi="Arial" w:cs="Arial"/>
           <w:sz w:val="22"/>
         </w:rPr>
-        <w:t xml:space="preserve">Slika 4.2 </w:t>
-      </w:r>
-      <w:r>
+        <w:t>Slika 4.2 Dijagram obrazaca uporabe administratora</w:t>
+      </w:r>
+    </w:p>
+    <w:p>
+      <w:pPr>
+        <w:pStyle w:val="Normal1"/>
+        <w:spacing w:line="360" w:lineRule="auto"/>
+        <w:jc w:val="both"/>
         <w:rPr>
           <w:rFonts w:ascii="Arial" w:eastAsia="Arial" w:hAnsi="Arial" w:cs="Arial"/>
           <w:sz w:val="22"/>
         </w:rPr>
-        <w:t>Dijagram obrazaca uporabe</w:t>
-      </w:r>
+      </w:pPr>
       <w:r>
         <w:rPr>
           <w:rFonts w:ascii="Arial" w:eastAsia="Arial" w:hAnsi="Arial" w:cs="Arial"/>
           <w:sz w:val="22"/>
         </w:rPr>
-        <w:t xml:space="preserve"> administratora</w:t>
+        <w:t>Slika 4.3 Dijagram obrazaca uporabe anonimnog korisnika</w:t>
       </w:r>
     </w:p>
     <w:p>
@@ -14880,21 +15922,25 @@
           <w:rFonts w:ascii="Arial" w:eastAsia="Arial" w:hAnsi="Arial" w:cs="Arial"/>
           <w:sz w:val="22"/>
         </w:rPr>
-        <w:t xml:space="preserve">Slika 4.3 </w:t>
-      </w:r>
-      <w:r>
+        <w:t>Slika 4.4 Dijagram obrazaca uporabe registriranog korisnika</w:t>
+      </w:r>
+    </w:p>
+    <w:p>
+      <w:pPr>
+        <w:pStyle w:val="Normal1"/>
+        <w:spacing w:line="360" w:lineRule="auto"/>
+        <w:jc w:val="both"/>
         <w:rPr>
           <w:rFonts w:ascii="Arial" w:eastAsia="Arial" w:hAnsi="Arial" w:cs="Arial"/>
           <w:sz w:val="22"/>
         </w:rPr>
-        <w:t>Dijagram obrazaca uporabe</w:t>
-      </w:r>
+      </w:pPr>
       <w:r>
         <w:rPr>
           <w:rFonts w:ascii="Arial" w:eastAsia="Arial" w:hAnsi="Arial" w:cs="Arial"/>
           <w:sz w:val="22"/>
         </w:rPr>
-        <w:t xml:space="preserve"> anonimnog korisnika</w:t>
+        <w:t>Slika 4.5 Dijagram obrazaca uporabe člana ceha</w:t>
       </w:r>
     </w:p>
     <w:p>
@@ -14912,21 +15958,25 @@
           <w:rFonts w:ascii="Arial" w:eastAsia="Arial" w:hAnsi="Arial" w:cs="Arial"/>
           <w:sz w:val="22"/>
         </w:rPr>
-        <w:t xml:space="preserve">Slika 4.4 </w:t>
-      </w:r>
-      <w:r>
+        <w:t>Slika 4.6 Dijagram obrazaca uporabe koordinatora</w:t>
+      </w:r>
+    </w:p>
+    <w:p>
+      <w:pPr>
+        <w:pStyle w:val="Normal1"/>
+        <w:spacing w:line="360" w:lineRule="auto"/>
+        <w:jc w:val="both"/>
         <w:rPr>
           <w:rFonts w:ascii="Arial" w:eastAsia="Arial" w:hAnsi="Arial" w:cs="Arial"/>
           <w:sz w:val="22"/>
         </w:rPr>
-        <w:t>Dijagram obrazaca uporabe</w:t>
-      </w:r>
+      </w:pPr>
       <w:r>
         <w:rPr>
           <w:rFonts w:ascii="Arial" w:eastAsia="Arial" w:hAnsi="Arial" w:cs="Arial"/>
           <w:sz w:val="22"/>
         </w:rPr>
-        <w:t xml:space="preserve"> registriranog korisnika</w:t>
+        <w:t>Slika 4.7 Dijagram obrazaca uporabe vođe ceha</w:t>
       </w:r>
     </w:p>
     <w:p>
@@ -14944,87 +15994,25 @@
           <w:rFonts w:ascii="Arial" w:eastAsia="Arial" w:hAnsi="Arial" w:cs="Arial"/>
           <w:sz w:val="22"/>
         </w:rPr>
-        <w:t xml:space="preserve">Slika 4.5 </w:t>
-      </w:r>
-      <w:r>
+        <w:t>Slika 4.8. Sekvencijski dijagram za UC1</w:t>
+      </w:r>
+    </w:p>
+    <w:p>
+      <w:pPr>
+        <w:pStyle w:val="Normal1"/>
+        <w:spacing w:line="360" w:lineRule="auto"/>
+        <w:jc w:val="both"/>
         <w:rPr>
           <w:rFonts w:ascii="Arial" w:eastAsia="Arial" w:hAnsi="Arial" w:cs="Arial"/>
           <w:sz w:val="22"/>
         </w:rPr>
-        <w:t>Dijagram obrazaca uporabe</w:t>
-      </w:r>
+      </w:pPr>
       <w:r>
         <w:rPr>
           <w:rFonts w:ascii="Arial" w:eastAsia="Arial" w:hAnsi="Arial" w:cs="Arial"/>
           <w:sz w:val="22"/>
         </w:rPr>
-        <w:t xml:space="preserve"> člana ceha</w:t>
-      </w:r>
-    </w:p>
-    <w:p>
-      <w:pPr>
-        <w:pStyle w:val="Normal1"/>
-        <w:spacing w:line="360" w:lineRule="auto"/>
-        <w:jc w:val="both"/>
-        <w:rPr>
-          <w:rFonts w:ascii="Arial" w:eastAsia="Arial" w:hAnsi="Arial" w:cs="Arial"/>
-          <w:sz w:val="22"/>
-        </w:rPr>
-      </w:pPr>
-      <w:r>
-        <w:rPr>
-          <w:rFonts w:ascii="Arial" w:eastAsia="Arial" w:hAnsi="Arial" w:cs="Arial"/>
-          <w:sz w:val="22"/>
-        </w:rPr>
-        <w:t xml:space="preserve">Slika 4.6 </w:t>
-      </w:r>
-      <w:r>
-        <w:rPr>
-          <w:rFonts w:ascii="Arial" w:eastAsia="Arial" w:hAnsi="Arial" w:cs="Arial"/>
-          <w:sz w:val="22"/>
-        </w:rPr>
-        <w:t>Dijagram obrazaca uporabe</w:t>
-      </w:r>
-      <w:r>
-        <w:rPr>
-          <w:rFonts w:ascii="Arial" w:eastAsia="Arial" w:hAnsi="Arial" w:cs="Arial"/>
-          <w:sz w:val="22"/>
-        </w:rPr>
-        <w:t xml:space="preserve"> koordinatora</w:t>
-      </w:r>
-      <w:bookmarkStart w:id="38" w:name="_GoBack"/>
-      <w:bookmarkEnd w:id="38"/>
-    </w:p>
-    <w:p>
-      <w:pPr>
-        <w:pStyle w:val="Normal1"/>
-        <w:spacing w:line="360" w:lineRule="auto"/>
-        <w:jc w:val="both"/>
-        <w:rPr>
-          <w:rFonts w:ascii="Arial" w:eastAsia="Arial" w:hAnsi="Arial" w:cs="Arial"/>
-          <w:sz w:val="22"/>
-        </w:rPr>
-      </w:pPr>
-      <w:r>
-        <w:rPr>
-          <w:rFonts w:ascii="Arial" w:eastAsia="Arial" w:hAnsi="Arial" w:cs="Arial"/>
-          <w:sz w:val="22"/>
-        </w:rPr>
-        <w:t xml:space="preserve">Slika 4.7 </w:t>
-      </w:r>
-      <w:r>
-        <w:rPr>
-          <w:rFonts w:ascii="Arial" w:eastAsia="Arial" w:hAnsi="Arial" w:cs="Arial"/>
-          <w:sz w:val="22"/>
-        </w:rPr>
-        <w:t>Dijagram obrazaca uporabe</w:t>
-      </w:r>
-      <w:r>
-        <w:rPr>
-          <w:rFonts w:ascii="Arial" w:eastAsia="Arial" w:hAnsi="Arial" w:cs="Arial"/>
-          <w:sz w:val="22"/>
-        </w:rPr>
-        <w:t xml:space="preserve"> vođe ceha</w:t>
+        <w:t>Slika 4.9. Sekvencijski dijagram za UC2</w:t>
       </w:r>
     </w:p>
     <w:p>
@@ -15053,12 +16041,12 @@
         <w:spacing w:line="360" w:lineRule="auto"/>
         <w:ind w:left="360" w:firstLine="0"/>
       </w:pPr>
-      <w:bookmarkStart w:id="39" w:name="_Toc431806065"/>
+      <w:bookmarkStart w:id="38" w:name="_Toc431806065"/>
       <w:r>
         <w:lastRenderedPageBreak/>
         <w:t>Dodatak B: Dnevnik sastajanja</w:t>
       </w:r>
-      <w:bookmarkEnd w:id="39"/>
+      <w:bookmarkEnd w:id="38"/>
     </w:p>
     <w:p>
       <w:pPr>
@@ -15103,7 +16091,7 @@
       <w:r>
         <w:br w:type="page"/>
       </w:r>
-      <w:bookmarkStart w:id="40" w:name="_Toc431806066"/>
+      <w:bookmarkStart w:id="39" w:name="_Toc431806066"/>
       <w:r>
         <w:lastRenderedPageBreak/>
         <w:t xml:space="preserve">Dodatak C: Prikaz </w:t>
@@ -15111,7 +16099,7 @@
       <w:r>
         <w:t>aktivnosti grupe</w:t>
       </w:r>
-      <w:bookmarkEnd w:id="40"/>
+      <w:bookmarkEnd w:id="39"/>
     </w:p>
     <w:p>
       <w:pPr>
@@ -15218,12 +16206,21 @@
         </w:rPr>
         <w:t xml:space="preserve">dijagram pregleda promjena nad datotekama projekta. Potrebno je u </w:t>
       </w:r>
+      <w:proofErr w:type="spellStart"/>
       <w:r>
         <w:rPr>
           <w:rFonts w:ascii="Arial" w:eastAsia="Arial" w:hAnsi="Arial" w:cs="Arial"/>
           <w:sz w:val="20"/>
         </w:rPr>
-        <w:t xml:space="preserve">BitBucket </w:t>
+        <w:t>BitBucket</w:t>
+      </w:r>
+      <w:proofErr w:type="spellEnd"/>
+      <w:r>
+        <w:rPr>
+          <w:rFonts w:ascii="Arial" w:eastAsia="Arial" w:hAnsi="Arial" w:cs="Arial"/>
+          <w:sz w:val="20"/>
+        </w:rPr>
+        <w:t xml:space="preserve"> </w:t>
       </w:r>
       <w:r>
         <w:rPr>
@@ -15233,6 +16230,7 @@
         </w:rPr>
         <w:t xml:space="preserve">sučelju instalirati dodatak </w:t>
       </w:r>
+      <w:proofErr w:type="spellStart"/>
       <w:r>
         <w:rPr>
           <w:rFonts w:ascii="Arial" w:eastAsia="Arial" w:hAnsi="Arial" w:cs="Arial"/>
@@ -15240,6 +16238,7 @@
         </w:rPr>
         <w:t>AwesomeGraph</w:t>
       </w:r>
+      <w:proofErr w:type="spellEnd"/>
       <w:r>
         <w:rPr>
           <w:rFonts w:ascii="Arial" w:eastAsia="Arial" w:hAnsi="Arial" w:cs="Arial"/>
@@ -15264,12 +16263,21 @@
         </w:rPr>
         <w:t>'</w:t>
       </w:r>
+      <w:proofErr w:type="spellStart"/>
       <w:r>
         <w:rPr>
           <w:rFonts w:ascii="Arial" w:eastAsia="Arial" w:hAnsi="Arial" w:cs="Arial"/>
           <w:sz w:val="20"/>
         </w:rPr>
-        <w:t xml:space="preserve">commit' </w:t>
+        <w:t>commit</w:t>
+      </w:r>
+      <w:proofErr w:type="spellEnd"/>
+      <w:r>
+        <w:rPr>
+          <w:rFonts w:ascii="Arial" w:eastAsia="Arial" w:hAnsi="Arial" w:cs="Arial"/>
+          <w:sz w:val="20"/>
+        </w:rPr>
+        <w:t xml:space="preserve">' </w:t>
       </w:r>
       <w:r>
         <w:rPr>
@@ -15450,8 +16458,17 @@
                 <w:rFonts w:ascii="Arial" w:hAnsi="Arial" w:cs="Arial"/>
                 <w:sz w:val="20"/>
               </w:rPr>
-              <w:t>Karlo Poljanec</w:t>
+              <w:t xml:space="preserve">Karlo </w:t>
             </w:r>
+            <w:proofErr w:type="spellStart"/>
+            <w:r>
+              <w:rPr>
+                <w:rFonts w:ascii="Arial" w:hAnsi="Arial" w:cs="Arial"/>
+                <w:sz w:val="20"/>
+              </w:rPr>
+              <w:t>Poljanec</w:t>
+            </w:r>
+            <w:proofErr w:type="spellEnd"/>
           </w:p>
         </w:tc>
         <w:tc>
@@ -15474,8 +16491,17 @@
                 <w:rFonts w:ascii="Arial" w:hAnsi="Arial" w:cs="Arial"/>
                 <w:sz w:val="20"/>
               </w:rPr>
-              <w:t>Filip Kerman</w:t>
+              <w:t xml:space="preserve">Filip </w:t>
             </w:r>
+            <w:proofErr w:type="spellStart"/>
+            <w:r>
+              <w:rPr>
+                <w:rFonts w:ascii="Arial" w:hAnsi="Arial" w:cs="Arial"/>
+                <w:sz w:val="20"/>
+              </w:rPr>
+              <w:t>Kerman</w:t>
+            </w:r>
+            <w:proofErr w:type="spellEnd"/>
           </w:p>
         </w:tc>
         <w:tc>
@@ -15498,8 +16524,17 @@
                 <w:rFonts w:ascii="Arial" w:hAnsi="Arial" w:cs="Arial"/>
                 <w:sz w:val="20"/>
               </w:rPr>
-              <w:t>Matija Krivošić</w:t>
+              <w:t xml:space="preserve">Matija </w:t>
             </w:r>
+            <w:proofErr w:type="spellStart"/>
+            <w:r>
+              <w:rPr>
+                <w:rFonts w:ascii="Arial" w:hAnsi="Arial" w:cs="Arial"/>
+                <w:sz w:val="20"/>
+              </w:rPr>
+              <w:t>Krivošić</w:t>
+            </w:r>
+            <w:proofErr w:type="spellEnd"/>
           </w:p>
         </w:tc>
         <w:tc>
@@ -15522,8 +16557,17 @@
                 <w:rFonts w:ascii="Arial" w:hAnsi="Arial" w:cs="Arial"/>
                 <w:sz w:val="20"/>
               </w:rPr>
-              <w:t>Kruno Lapat</w:t>
+              <w:t xml:space="preserve">Kruno </w:t>
             </w:r>
+            <w:proofErr w:type="spellStart"/>
+            <w:r>
+              <w:rPr>
+                <w:rFonts w:ascii="Arial" w:hAnsi="Arial" w:cs="Arial"/>
+                <w:sz w:val="20"/>
+              </w:rPr>
+              <w:t>Lapat</w:t>
+            </w:r>
+            <w:proofErr w:type="spellEnd"/>
           </w:p>
         </w:tc>
         <w:tc>
@@ -15546,8 +16590,17 @@
                 <w:rFonts w:ascii="Arial" w:hAnsi="Arial" w:cs="Arial"/>
                 <w:sz w:val="20"/>
               </w:rPr>
-              <w:t>Ivan Premužić</w:t>
+              <w:t xml:space="preserve">Ivan </w:t>
             </w:r>
+            <w:proofErr w:type="spellStart"/>
+            <w:r>
+              <w:rPr>
+                <w:rFonts w:ascii="Arial" w:hAnsi="Arial" w:cs="Arial"/>
+                <w:sz w:val="20"/>
+              </w:rPr>
+              <w:t>Premužić</w:t>
+            </w:r>
+            <w:proofErr w:type="spellEnd"/>
           </w:p>
         </w:tc>
         <w:tc>
@@ -15751,6 +16804,8 @@
                 <w:sz w:val="20"/>
               </w:rPr>
             </w:pPr>
+            <w:bookmarkStart w:id="40" w:name="_GoBack"/>
+            <w:bookmarkEnd w:id="40"/>
           </w:p>
         </w:tc>
         <w:tc>
@@ -18612,7 +19667,7 @@
                     </pic:cNvPicPr>
                   </pic:nvPicPr>
                   <pic:blipFill>
-                    <a:blip r:embed="rId19">
+                    <a:blip r:embed="rId21">
                       <a:extLst>
                         <a:ext uri="{28A0092B-C50C-407E-A947-70E740481C1C}">
                           <a14:useLocalDpi xmlns:a14="http://schemas.microsoft.com/office/drawing/2010/main" val="0"/>
@@ -18712,7 +19767,43 @@
           <w:i/>
           <w:sz w:val="20"/>
         </w:rPr>
-        <w:t>(u rev. 1) koji je plan rada za rev. 2,</w:t>
+        <w:t xml:space="preserve">(u </w:t>
+      </w:r>
+      <w:proofErr w:type="spellStart"/>
+      <w:r>
+        <w:rPr>
+          <w:rFonts w:ascii="Arial" w:hAnsi="Arial" w:cs="Arial"/>
+          <w:i/>
+          <w:sz w:val="20"/>
+        </w:rPr>
+        <w:t>rev</w:t>
+      </w:r>
+      <w:proofErr w:type="spellEnd"/>
+      <w:r>
+        <w:rPr>
+          <w:rFonts w:ascii="Arial" w:hAnsi="Arial" w:cs="Arial"/>
+          <w:i/>
+          <w:sz w:val="20"/>
+        </w:rPr>
+        <w:t xml:space="preserve">. 1) koji je plan rada za </w:t>
+      </w:r>
+      <w:proofErr w:type="spellStart"/>
+      <w:r>
+        <w:rPr>
+          <w:rFonts w:ascii="Arial" w:hAnsi="Arial" w:cs="Arial"/>
+          <w:i/>
+          <w:sz w:val="20"/>
+        </w:rPr>
+        <w:t>rev</w:t>
+      </w:r>
+      <w:proofErr w:type="spellEnd"/>
+      <w:r>
+        <w:rPr>
+          <w:rFonts w:ascii="Arial" w:hAnsi="Arial" w:cs="Arial"/>
+          <w:i/>
+          <w:sz w:val="20"/>
+        </w:rPr>
+        <w:t>. 2,</w:t>
       </w:r>
     </w:p>
     <w:p>
@@ -18731,7 +19822,25 @@
           <w:i/>
           <w:sz w:val="20"/>
         </w:rPr>
-        <w:t>(u rev. 2) koji je status implementacije u odnosu na postavljene ciljeve, procjenu vremena dovršetka projekta (ako zadatak nije u potpunosti ispunjen), koje bi bile smjernice za daljnji rad kad bi se nastavilo s projektom te u čemu bi se sastojale buduće nadogradnje.</w:t>
+        <w:t xml:space="preserve">(u </w:t>
+      </w:r>
+      <w:proofErr w:type="spellStart"/>
+      <w:r>
+        <w:rPr>
+          <w:rFonts w:ascii="Arial" w:eastAsia="Arial" w:hAnsi="Arial" w:cs="Arial"/>
+          <w:i/>
+          <w:sz w:val="20"/>
+        </w:rPr>
+        <w:t>rev</w:t>
+      </w:r>
+      <w:proofErr w:type="spellEnd"/>
+      <w:r>
+        <w:rPr>
+          <w:rFonts w:ascii="Arial" w:eastAsia="Arial" w:hAnsi="Arial" w:cs="Arial"/>
+          <w:i/>
+          <w:sz w:val="20"/>
+        </w:rPr>
+        <w:t>. 2) koji je status implementacije u odnosu na postavljene ciljeve, procjenu vremena dovršetka projekta (ako zadatak nije u potpunosti ispunjen), koje bi bile smjernice za daljnji rad kad bi se nastavilo s projektom te u čemu bi se sastojale buduće nadogradnje.</w:t>
       </w:r>
     </w:p>
     <w:p>
@@ -18747,8 +19856,8 @@
       </w:pPr>
     </w:p>
     <w:sectPr>
-      <w:headerReference w:type="default" r:id="rId20"/>
-      <w:footerReference w:type="default" r:id="rId21"/>
+      <w:headerReference w:type="default" r:id="rId22"/>
+      <w:footerReference w:type="default" r:id="rId23"/>
       <w:pgSz w:w="11905" w:h="16837"/>
       <w:pgMar w:top="1417" w:right="1417" w:bottom="1417" w:left="1417" w:header="720" w:footer="720" w:gutter="0"/>
       <w:cols w:space="720"/>
@@ -18786,6 +19895,7 @@
         <w:tab w:val="right" w:pos="9072"/>
       </w:tabs>
     </w:pPr>
+    <w:proofErr w:type="spellStart"/>
     <w:r>
       <w:rPr>
         <w:rFonts w:ascii="Arial" w:eastAsia="Arial" w:hAnsi="Arial" w:cs="Arial"/>
@@ -18794,6 +19904,7 @@
       </w:rPr>
       <w:t>Amigosi</w:t>
     </w:r>
+    <w:proofErr w:type="spellEnd"/>
     <w:r>
       <w:rPr>
         <w:rFonts w:ascii="Arial" w:eastAsia="Arial" w:hAnsi="Arial" w:cs="Arial"/>
@@ -18822,7 +19933,7 @@
       <w:rPr>
         <w:noProof/>
       </w:rPr>
-      <w:t>12</w:t>
+      <w:t>40</w:t>
     </w:r>
     <w:r>
       <w:fldChar w:fldCharType="end"/>
@@ -18847,7 +19958,7 @@
       <w:rPr>
         <w:noProof/>
       </w:rPr>
-      <w:t>40</w:t>
+      <w:t>42</w:t>
     </w:r>
     <w:r>
       <w:fldChar w:fldCharType="end"/>
@@ -18887,7 +19998,7 @@
         <w:noProof/>
         <w:sz w:val="20"/>
       </w:rPr>
-      <w:t>4. studenog 2017.</w:t>
+      <w:t>5. studenog 2017.</w:t>
     </w:r>
     <w:r>
       <w:rPr>
@@ -19089,6 +20200,7 @@
         </wp:anchor>
       </w:drawing>
     </w:r>
+    <w:proofErr w:type="spellStart"/>
     <w:r>
       <w:rPr>
         <w:rFonts w:ascii="Arial" w:eastAsia="Arial" w:hAnsi="Arial" w:cs="Arial"/>
@@ -19096,6 +20208,7 @@
       </w:rPr>
       <w:t>GuildBuild</w:t>
     </w:r>
+    <w:proofErr w:type="spellEnd"/>
   </w:p>
 </w:hdr>
 </file>
@@ -23293,6 +24406,7 @@
     <w:lsdException w:name="HTML Sample" w:semiHidden="1" w:unhideWhenUsed="1"/>
     <w:lsdException w:name="HTML Typewriter" w:semiHidden="1" w:unhideWhenUsed="1"/>
     <w:lsdException w:name="HTML Variable" w:semiHidden="1" w:unhideWhenUsed="1"/>
+    <w:lsdException w:name="Normal Table" w:semiHidden="1" w:unhideWhenUsed="1"/>
     <w:lsdException w:name="annotation subject" w:semiHidden="1" w:unhideWhenUsed="1"/>
     <w:lsdException w:name="No List" w:semiHidden="1" w:unhideWhenUsed="1"/>
     <w:lsdException w:name="Outline List 1" w:semiHidden="1" w:unhideWhenUsed="1"/>
@@ -23336,8 +24450,10 @@
     <w:lsdException w:name="Table Elegant" w:semiHidden="1" w:unhideWhenUsed="1"/>
     <w:lsdException w:name="Table Professional" w:semiHidden="1" w:unhideWhenUsed="1"/>
     <w:lsdException w:name="Table Subtle 1" w:semiHidden="1" w:unhideWhenUsed="1"/>
+    <w:lsdException w:name="Table Subtle 2" w:semiHidden="1" w:unhideWhenUsed="1"/>
     <w:lsdException w:name="Table Web 1" w:semiHidden="1" w:unhideWhenUsed="1"/>
     <w:lsdException w:name="Table Web 2" w:semiHidden="1" w:unhideWhenUsed="1"/>
+    <w:lsdException w:name="Table Web 3" w:semiHidden="1" w:unhideWhenUsed="1"/>
     <w:lsdException w:name="Balloon Text" w:semiHidden="1" w:unhideWhenUsed="1"/>
     <w:lsdException w:name="Table Grid" w:uiPriority="59"/>
     <w:lsdException w:name="Table Theme" w:semiHidden="1" w:unhideWhenUsed="1"/>
@@ -24825,7 +25941,7 @@
 </file>
 
 <file path=customXml/itemProps1.xml><?xml version="1.0" encoding="utf-8"?>
-<ds:datastoreItem xmlns:ds="http://schemas.openxmlformats.org/officeDocument/2006/customXml" ds:itemID="{595A3804-C966-4C10-8C8D-0053B2BB5EDF}">
+<ds:datastoreItem xmlns:ds="http://schemas.openxmlformats.org/officeDocument/2006/customXml" ds:itemID="{6A7D987E-0BD8-482A-B1CA-42D74C2EB2BB}">
   <ds:schemaRefs>
     <ds:schemaRef ds:uri="http://schemas.openxmlformats.org/officeDocument/2006/bibliography"/>
   </ds:schemaRefs>

</xml_diff>

<commit_message>
dodani sekvencijski dijagrami za UC3-5
</commit_message>
<xml_diff>
--- a/Dokumentacija/GuildBuild.docx
+++ b/Dokumentacija/GuildBuild.docx
@@ -327,7 +327,7 @@
     </w:p>
     <w:p>
       <w:pPr>
-        <w:pStyle w:val="Sadraj1"/>
+        <w:pStyle w:val="TOC1"/>
         <w:tabs>
           <w:tab w:val="left" w:pos="440"/>
           <w:tab w:val="right" w:leader="dot" w:pos="9061"/>
@@ -363,7 +363,7 @@
       <w:hyperlink w:anchor="_Toc431806045" w:history="1">
         <w:r>
           <w:rPr>
-            <w:rStyle w:val="Hiperveza"/>
+            <w:rStyle w:val="Hyperlink"/>
             <w:rFonts w:ascii="Arial" w:hAnsi="Arial" w:cs="Arial"/>
             <w:noProof/>
           </w:rPr>
@@ -382,7 +382,7 @@
         </w:r>
         <w:r>
           <w:rPr>
-            <w:rStyle w:val="Hiperveza"/>
+            <w:rStyle w:val="Hyperlink"/>
             <w:rFonts w:ascii="Arial" w:hAnsi="Arial" w:cs="Arial"/>
             <w:noProof/>
           </w:rPr>
@@ -447,7 +447,7 @@
     </w:p>
     <w:p>
       <w:pPr>
-        <w:pStyle w:val="Sadraj1"/>
+        <w:pStyle w:val="TOC1"/>
         <w:tabs>
           <w:tab w:val="left" w:pos="440"/>
           <w:tab w:val="right" w:leader="dot" w:pos="9061"/>
@@ -465,7 +465,7 @@
       <w:hyperlink w:anchor="_Toc431806046" w:history="1">
         <w:r>
           <w:rPr>
-            <w:rStyle w:val="Hiperveza"/>
+            <w:rStyle w:val="Hyperlink"/>
             <w:rFonts w:ascii="Arial" w:hAnsi="Arial" w:cs="Arial"/>
             <w:noProof/>
           </w:rPr>
@@ -484,7 +484,7 @@
         </w:r>
         <w:r>
           <w:rPr>
-            <w:rStyle w:val="Hiperveza"/>
+            <w:rStyle w:val="Hyperlink"/>
             <w:rFonts w:ascii="Arial" w:hAnsi="Arial" w:cs="Arial"/>
             <w:noProof/>
           </w:rPr>
@@ -549,7 +549,7 @@
     </w:p>
     <w:p>
       <w:pPr>
-        <w:pStyle w:val="Sadraj1"/>
+        <w:pStyle w:val="TOC1"/>
         <w:tabs>
           <w:tab w:val="left" w:pos="440"/>
           <w:tab w:val="right" w:leader="dot" w:pos="9061"/>
@@ -567,7 +567,7 @@
       <w:hyperlink w:anchor="_Toc431806047" w:history="1">
         <w:r>
           <w:rPr>
-            <w:rStyle w:val="Hiperveza"/>
+            <w:rStyle w:val="Hyperlink"/>
             <w:rFonts w:ascii="Arial" w:hAnsi="Arial" w:cs="Arial"/>
             <w:noProof/>
           </w:rPr>
@@ -586,7 +586,7 @@
         </w:r>
         <w:r>
           <w:rPr>
-            <w:rStyle w:val="Hiperveza"/>
+            <w:rStyle w:val="Hyperlink"/>
             <w:rFonts w:ascii="Arial" w:hAnsi="Arial" w:cs="Arial"/>
             <w:noProof/>
           </w:rPr>
@@ -651,7 +651,7 @@
     </w:p>
     <w:p>
       <w:pPr>
-        <w:pStyle w:val="Sadraj1"/>
+        <w:pStyle w:val="TOC1"/>
         <w:tabs>
           <w:tab w:val="left" w:pos="440"/>
           <w:tab w:val="right" w:leader="dot" w:pos="9061"/>
@@ -669,7 +669,7 @@
       <w:hyperlink w:anchor="_Toc431806048" w:history="1">
         <w:r>
           <w:rPr>
-            <w:rStyle w:val="Hiperveza"/>
+            <w:rStyle w:val="Hyperlink"/>
             <w:rFonts w:ascii="Arial" w:hAnsi="Arial" w:cs="Arial"/>
             <w:noProof/>
           </w:rPr>
@@ -688,7 +688,7 @@
         </w:r>
         <w:r>
           <w:rPr>
-            <w:rStyle w:val="Hiperveza"/>
+            <w:rStyle w:val="Hyperlink"/>
             <w:rFonts w:ascii="Arial" w:hAnsi="Arial" w:cs="Arial"/>
             <w:noProof/>
           </w:rPr>
@@ -753,7 +753,7 @@
     </w:p>
     <w:p>
       <w:pPr>
-        <w:pStyle w:val="Sadraj1"/>
+        <w:pStyle w:val="TOC1"/>
         <w:tabs>
           <w:tab w:val="left" w:pos="440"/>
           <w:tab w:val="right" w:leader="dot" w:pos="9061"/>
@@ -771,7 +771,7 @@
       <w:hyperlink w:anchor="_Toc431806049" w:history="1">
         <w:r>
           <w:rPr>
-            <w:rStyle w:val="Hiperveza"/>
+            <w:rStyle w:val="Hyperlink"/>
             <w:rFonts w:ascii="Arial" w:hAnsi="Arial" w:cs="Arial"/>
             <w:noProof/>
           </w:rPr>
@@ -790,7 +790,7 @@
         </w:r>
         <w:r>
           <w:rPr>
-            <w:rStyle w:val="Hiperveza"/>
+            <w:rStyle w:val="Hyperlink"/>
             <w:rFonts w:ascii="Arial" w:hAnsi="Arial" w:cs="Arial"/>
             <w:noProof/>
           </w:rPr>
@@ -855,7 +855,7 @@
     </w:p>
     <w:p>
       <w:pPr>
-        <w:pStyle w:val="Sadraj1"/>
+        <w:pStyle w:val="TOC1"/>
         <w:tabs>
           <w:tab w:val="left" w:pos="440"/>
           <w:tab w:val="right" w:leader="dot" w:pos="9061"/>
@@ -873,7 +873,7 @@
       <w:hyperlink w:anchor="_Toc431806050" w:history="1">
         <w:r>
           <w:rPr>
-            <w:rStyle w:val="Hiperveza"/>
+            <w:rStyle w:val="Hyperlink"/>
             <w:rFonts w:ascii="Arial" w:hAnsi="Arial" w:cs="Arial"/>
             <w:noProof/>
           </w:rPr>
@@ -892,7 +892,7 @@
         </w:r>
         <w:r>
           <w:rPr>
-            <w:rStyle w:val="Hiperveza"/>
+            <w:rStyle w:val="Hyperlink"/>
             <w:rFonts w:ascii="Arial" w:hAnsi="Arial" w:cs="Arial"/>
             <w:noProof/>
           </w:rPr>
@@ -957,7 +957,7 @@
     </w:p>
     <w:p>
       <w:pPr>
-        <w:pStyle w:val="Sadraj2"/>
+        <w:pStyle w:val="TOC2"/>
         <w:tabs>
           <w:tab w:val="left" w:pos="880"/>
           <w:tab w:val="right" w:leader="dot" w:pos="9061"/>
@@ -975,7 +975,7 @@
       <w:hyperlink w:anchor="_Toc431806051" w:history="1">
         <w:r>
           <w:rPr>
-            <w:rStyle w:val="Hiperveza"/>
+            <w:rStyle w:val="Hyperlink"/>
             <w:rFonts w:ascii="Arial" w:hAnsi="Arial" w:cs="Arial"/>
             <w:noProof/>
           </w:rPr>
@@ -994,7 +994,7 @@
         </w:r>
         <w:r>
           <w:rPr>
-            <w:rStyle w:val="Hiperveza"/>
+            <w:rStyle w:val="Hyperlink"/>
             <w:rFonts w:ascii="Arial" w:hAnsi="Arial" w:cs="Arial"/>
             <w:noProof/>
           </w:rPr>
@@ -1059,7 +1059,7 @@
     </w:p>
     <w:p>
       <w:pPr>
-        <w:pStyle w:val="Sadraj2"/>
+        <w:pStyle w:val="TOC2"/>
         <w:tabs>
           <w:tab w:val="left" w:pos="880"/>
           <w:tab w:val="right" w:leader="dot" w:pos="9061"/>
@@ -1077,7 +1077,7 @@
       <w:hyperlink w:anchor="_Toc431806052" w:history="1">
         <w:r>
           <w:rPr>
-            <w:rStyle w:val="Hiperveza"/>
+            <w:rStyle w:val="Hyperlink"/>
             <w:rFonts w:ascii="Arial" w:hAnsi="Arial" w:cs="Arial"/>
             <w:noProof/>
           </w:rPr>
@@ -1096,7 +1096,7 @@
         </w:r>
         <w:r>
           <w:rPr>
-            <w:rStyle w:val="Hiperveza"/>
+            <w:rStyle w:val="Hyperlink"/>
             <w:rFonts w:ascii="Arial" w:hAnsi="Arial" w:cs="Arial"/>
             <w:noProof/>
           </w:rPr>
@@ -1161,7 +1161,7 @@
     </w:p>
     <w:p>
       <w:pPr>
-        <w:pStyle w:val="Sadraj2"/>
+        <w:pStyle w:val="TOC2"/>
         <w:tabs>
           <w:tab w:val="left" w:pos="880"/>
           <w:tab w:val="right" w:leader="dot" w:pos="9061"/>
@@ -1179,7 +1179,7 @@
       <w:hyperlink w:anchor="_Toc431806053" w:history="1">
         <w:r>
           <w:rPr>
-            <w:rStyle w:val="Hiperveza"/>
+            <w:rStyle w:val="Hyperlink"/>
             <w:rFonts w:ascii="Arial" w:hAnsi="Arial" w:cs="Arial"/>
             <w:noProof/>
           </w:rPr>
@@ -1198,7 +1198,7 @@
         </w:r>
         <w:r>
           <w:rPr>
-            <w:rStyle w:val="Hiperveza"/>
+            <w:rStyle w:val="Hyperlink"/>
             <w:rFonts w:ascii="Arial" w:hAnsi="Arial" w:cs="Arial"/>
             <w:noProof/>
           </w:rPr>
@@ -1263,7 +1263,7 @@
     </w:p>
     <w:p>
       <w:pPr>
-        <w:pStyle w:val="Sadraj2"/>
+        <w:pStyle w:val="TOC2"/>
         <w:tabs>
           <w:tab w:val="left" w:pos="880"/>
           <w:tab w:val="right" w:leader="dot" w:pos="9061"/>
@@ -1281,7 +1281,7 @@
       <w:hyperlink w:anchor="_Toc431806054" w:history="1">
         <w:r>
           <w:rPr>
-            <w:rStyle w:val="Hiperveza"/>
+            <w:rStyle w:val="Hyperlink"/>
             <w:rFonts w:ascii="Arial" w:hAnsi="Arial" w:cs="Arial"/>
             <w:noProof/>
           </w:rPr>
@@ -1300,7 +1300,7 @@
         </w:r>
         <w:r>
           <w:rPr>
-            <w:rStyle w:val="Hiperveza"/>
+            <w:rStyle w:val="Hyperlink"/>
             <w:rFonts w:ascii="Arial" w:hAnsi="Arial" w:cs="Arial"/>
             <w:noProof/>
           </w:rPr>
@@ -1365,7 +1365,7 @@
     </w:p>
     <w:p>
       <w:pPr>
-        <w:pStyle w:val="Sadraj1"/>
+        <w:pStyle w:val="TOC1"/>
         <w:tabs>
           <w:tab w:val="left" w:pos="440"/>
           <w:tab w:val="right" w:leader="dot" w:pos="9061"/>
@@ -1383,7 +1383,7 @@
       <w:hyperlink w:anchor="_Toc431806055" w:history="1">
         <w:r>
           <w:rPr>
-            <w:rStyle w:val="Hiperveza"/>
+            <w:rStyle w:val="Hyperlink"/>
             <w:rFonts w:ascii="Arial" w:hAnsi="Arial" w:cs="Arial"/>
             <w:noProof/>
           </w:rPr>
@@ -1402,7 +1402,7 @@
         </w:r>
         <w:r>
           <w:rPr>
-            <w:rStyle w:val="Hiperveza"/>
+            <w:rStyle w:val="Hyperlink"/>
             <w:rFonts w:ascii="Arial" w:hAnsi="Arial" w:cs="Arial"/>
             <w:noProof/>
           </w:rPr>
@@ -1467,7 +1467,7 @@
     </w:p>
     <w:p>
       <w:pPr>
-        <w:pStyle w:val="Sadraj2"/>
+        <w:pStyle w:val="TOC2"/>
         <w:tabs>
           <w:tab w:val="left" w:pos="880"/>
           <w:tab w:val="right" w:leader="dot" w:pos="9061"/>
@@ -1485,7 +1485,7 @@
       <w:hyperlink w:anchor="_Toc431806056" w:history="1">
         <w:r>
           <w:rPr>
-            <w:rStyle w:val="Hiperveza"/>
+            <w:rStyle w:val="Hyperlink"/>
             <w:rFonts w:ascii="Arial" w:hAnsi="Arial" w:cs="Arial"/>
             <w:noProof/>
           </w:rPr>
@@ -1504,7 +1504,7 @@
         </w:r>
         <w:r>
           <w:rPr>
-            <w:rStyle w:val="Hiperveza"/>
+            <w:rStyle w:val="Hyperlink"/>
             <w:rFonts w:ascii="Arial" w:hAnsi="Arial" w:cs="Arial"/>
             <w:noProof/>
           </w:rPr>
@@ -1569,7 +1569,7 @@
     </w:p>
     <w:p>
       <w:pPr>
-        <w:pStyle w:val="Sadraj2"/>
+        <w:pStyle w:val="TOC2"/>
         <w:tabs>
           <w:tab w:val="left" w:pos="880"/>
           <w:tab w:val="right" w:leader="dot" w:pos="9061"/>
@@ -1587,7 +1587,7 @@
       <w:hyperlink w:anchor="_Toc431806057" w:history="1">
         <w:r>
           <w:rPr>
-            <w:rStyle w:val="Hiperveza"/>
+            <w:rStyle w:val="Hyperlink"/>
             <w:rFonts w:ascii="Arial" w:hAnsi="Arial" w:cs="Arial"/>
             <w:noProof/>
           </w:rPr>
@@ -1606,7 +1606,7 @@
         </w:r>
         <w:r>
           <w:rPr>
-            <w:rStyle w:val="Hiperveza"/>
+            <w:rStyle w:val="Hyperlink"/>
             <w:rFonts w:ascii="Arial" w:hAnsi="Arial" w:cs="Arial"/>
             <w:noProof/>
           </w:rPr>
@@ -1671,7 +1671,7 @@
     </w:p>
     <w:p>
       <w:pPr>
-        <w:pStyle w:val="Sadraj2"/>
+        <w:pStyle w:val="TOC2"/>
         <w:tabs>
           <w:tab w:val="left" w:pos="880"/>
           <w:tab w:val="right" w:leader="dot" w:pos="9061"/>
@@ -1689,7 +1689,7 @@
       <w:hyperlink w:anchor="_Toc431806058" w:history="1">
         <w:r>
           <w:rPr>
-            <w:rStyle w:val="Hiperveza"/>
+            <w:rStyle w:val="Hyperlink"/>
             <w:rFonts w:ascii="Arial" w:hAnsi="Arial" w:cs="Arial"/>
             <w:noProof/>
           </w:rPr>
@@ -1708,7 +1708,7 @@
         </w:r>
         <w:r>
           <w:rPr>
-            <w:rStyle w:val="Hiperveza"/>
+            <w:rStyle w:val="Hyperlink"/>
             <w:rFonts w:ascii="Arial" w:hAnsi="Arial" w:cs="Arial"/>
             <w:noProof/>
           </w:rPr>
@@ -1773,7 +1773,7 @@
     </w:p>
     <w:p>
       <w:pPr>
-        <w:pStyle w:val="Sadraj2"/>
+        <w:pStyle w:val="TOC2"/>
         <w:tabs>
           <w:tab w:val="left" w:pos="880"/>
           <w:tab w:val="right" w:leader="dot" w:pos="9061"/>
@@ -1791,7 +1791,7 @@
       <w:hyperlink w:anchor="_Toc431806059" w:history="1">
         <w:r>
           <w:rPr>
-            <w:rStyle w:val="Hiperveza"/>
+            <w:rStyle w:val="Hyperlink"/>
             <w:rFonts w:ascii="Arial" w:hAnsi="Arial" w:cs="Arial"/>
             <w:noProof/>
           </w:rPr>
@@ -1810,7 +1810,7 @@
         </w:r>
         <w:r>
           <w:rPr>
-            <w:rStyle w:val="Hiperveza"/>
+            <w:rStyle w:val="Hyperlink"/>
             <w:rFonts w:ascii="Arial" w:hAnsi="Arial" w:cs="Arial"/>
             <w:noProof/>
           </w:rPr>
@@ -1875,7 +1875,7 @@
     </w:p>
     <w:p>
       <w:pPr>
-        <w:pStyle w:val="Sadraj2"/>
+        <w:pStyle w:val="TOC2"/>
         <w:tabs>
           <w:tab w:val="left" w:pos="880"/>
           <w:tab w:val="right" w:leader="dot" w:pos="9061"/>
@@ -1893,7 +1893,7 @@
       <w:hyperlink w:anchor="_Toc431806060" w:history="1">
         <w:r>
           <w:rPr>
-            <w:rStyle w:val="Hiperveza"/>
+            <w:rStyle w:val="Hyperlink"/>
             <w:rFonts w:ascii="Arial" w:hAnsi="Arial" w:cs="Arial"/>
             <w:noProof/>
           </w:rPr>
@@ -1912,7 +1912,7 @@
         </w:r>
         <w:r>
           <w:rPr>
-            <w:rStyle w:val="Hiperveza"/>
+            <w:rStyle w:val="Hyperlink"/>
             <w:rFonts w:ascii="Arial" w:hAnsi="Arial" w:cs="Arial"/>
             <w:noProof/>
           </w:rPr>
@@ -1977,7 +1977,7 @@
     </w:p>
     <w:p>
       <w:pPr>
-        <w:pStyle w:val="Sadraj2"/>
+        <w:pStyle w:val="TOC2"/>
         <w:tabs>
           <w:tab w:val="left" w:pos="880"/>
           <w:tab w:val="right" w:leader="dot" w:pos="9061"/>
@@ -1995,7 +1995,7 @@
       <w:hyperlink w:anchor="_Toc431806061" w:history="1">
         <w:r>
           <w:rPr>
-            <w:rStyle w:val="Hiperveza"/>
+            <w:rStyle w:val="Hyperlink"/>
             <w:rFonts w:ascii="Arial" w:hAnsi="Arial" w:cs="Arial"/>
             <w:noProof/>
           </w:rPr>
@@ -2014,7 +2014,7 @@
         </w:r>
         <w:r>
           <w:rPr>
-            <w:rStyle w:val="Hiperveza"/>
+            <w:rStyle w:val="Hyperlink"/>
             <w:rFonts w:ascii="Arial" w:hAnsi="Arial" w:cs="Arial"/>
             <w:noProof/>
           </w:rPr>
@@ -2079,7 +2079,7 @@
     </w:p>
     <w:p>
       <w:pPr>
-        <w:pStyle w:val="Sadraj1"/>
+        <w:pStyle w:val="TOC1"/>
         <w:tabs>
           <w:tab w:val="left" w:pos="440"/>
           <w:tab w:val="right" w:leader="dot" w:pos="9061"/>
@@ -2097,7 +2097,7 @@
       <w:hyperlink w:anchor="_Toc431806062" w:history="1">
         <w:r>
           <w:rPr>
-            <w:rStyle w:val="Hiperveza"/>
+            <w:rStyle w:val="Hyperlink"/>
             <w:rFonts w:ascii="Arial" w:hAnsi="Arial" w:cs="Arial"/>
             <w:noProof/>
           </w:rPr>
@@ -2116,7 +2116,7 @@
         </w:r>
         <w:r>
           <w:rPr>
-            <w:rStyle w:val="Hiperveza"/>
+            <w:rStyle w:val="Hyperlink"/>
             <w:rFonts w:ascii="Arial" w:hAnsi="Arial" w:cs="Arial"/>
             <w:noProof/>
           </w:rPr>
@@ -2181,7 +2181,7 @@
     </w:p>
     <w:p>
       <w:pPr>
-        <w:pStyle w:val="Sadraj1"/>
+        <w:pStyle w:val="TOC1"/>
         <w:tabs>
           <w:tab w:val="left" w:pos="440"/>
           <w:tab w:val="right" w:leader="dot" w:pos="9061"/>
@@ -2199,7 +2199,7 @@
       <w:hyperlink w:anchor="_Toc431806063" w:history="1">
         <w:r>
           <w:rPr>
-            <w:rStyle w:val="Hiperveza"/>
+            <w:rStyle w:val="Hyperlink"/>
             <w:rFonts w:ascii="Arial" w:hAnsi="Arial" w:cs="Arial"/>
             <w:noProof/>
           </w:rPr>
@@ -2218,7 +2218,7 @@
         </w:r>
         <w:r>
           <w:rPr>
-            <w:rStyle w:val="Hiperveza"/>
+            <w:rStyle w:val="Hyperlink"/>
             <w:rFonts w:ascii="Arial" w:hAnsi="Arial" w:cs="Arial"/>
             <w:noProof/>
           </w:rPr>
@@ -2283,7 +2283,7 @@
     </w:p>
     <w:p>
       <w:pPr>
-        <w:pStyle w:val="Sadraj1"/>
+        <w:pStyle w:val="TOC1"/>
         <w:tabs>
           <w:tab w:val="right" w:leader="dot" w:pos="9061"/>
         </w:tabs>
@@ -2300,7 +2300,7 @@
       <w:hyperlink w:anchor="_Toc431806064" w:history="1">
         <w:r>
           <w:rPr>
-            <w:rStyle w:val="Hiperveza"/>
+            <w:rStyle w:val="Hyperlink"/>
             <w:rFonts w:ascii="Arial" w:hAnsi="Arial" w:cs="Arial"/>
             <w:noProof/>
           </w:rPr>
@@ -2365,7 +2365,7 @@
     </w:p>
     <w:p>
       <w:pPr>
-        <w:pStyle w:val="Sadraj1"/>
+        <w:pStyle w:val="TOC1"/>
         <w:tabs>
           <w:tab w:val="right" w:leader="dot" w:pos="9061"/>
         </w:tabs>
@@ -2382,7 +2382,7 @@
       <w:hyperlink w:anchor="_Toc431806065" w:history="1">
         <w:r>
           <w:rPr>
-            <w:rStyle w:val="Hiperveza"/>
+            <w:rStyle w:val="Hyperlink"/>
             <w:rFonts w:ascii="Arial" w:hAnsi="Arial" w:cs="Arial"/>
             <w:noProof/>
           </w:rPr>
@@ -2447,7 +2447,7 @@
     </w:p>
     <w:p>
       <w:pPr>
-        <w:pStyle w:val="Sadraj1"/>
+        <w:pStyle w:val="TOC1"/>
         <w:tabs>
           <w:tab w:val="right" w:leader="dot" w:pos="9061"/>
         </w:tabs>
@@ -2464,7 +2464,7 @@
       <w:hyperlink w:anchor="_Toc431806066" w:history="1">
         <w:r>
           <w:rPr>
-            <w:rStyle w:val="Hiperveza"/>
+            <w:rStyle w:val="Hyperlink"/>
             <w:rFonts w:ascii="Arial" w:hAnsi="Arial" w:cs="Arial"/>
             <w:noProof/>
           </w:rPr>
@@ -2529,7 +2529,7 @@
     </w:p>
     <w:p>
       <w:pPr>
-        <w:pStyle w:val="Sadraj1"/>
+        <w:pStyle w:val="TOC1"/>
         <w:tabs>
           <w:tab w:val="right" w:leader="dot" w:pos="9061"/>
         </w:tabs>
@@ -2546,7 +2546,7 @@
       <w:hyperlink w:anchor="_Toc431806067" w:history="1">
         <w:r>
           <w:rPr>
-            <w:rStyle w:val="Hiperveza"/>
+            <w:rStyle w:val="Hyperlink"/>
             <w:rFonts w:ascii="Arial" w:hAnsi="Arial" w:cs="Arial"/>
             <w:noProof/>
           </w:rPr>
@@ -2634,7 +2634,7 @@
     </w:p>
     <w:p>
       <w:pPr>
-        <w:pStyle w:val="Naslov1"/>
+        <w:pStyle w:val="Heading1"/>
         <w:numPr>
           <w:ilvl w:val="0"/>
           <w:numId w:val="3"/>
@@ -4160,6 +4160,228 @@
                 <w:rFonts w:ascii="Arial" w:hAnsi="Arial" w:cs="Arial"/>
               </w:rPr>
             </w:pPr>
+            <w:r>
+              <w:rPr>
+                <w:rFonts w:ascii="Arial" w:hAnsi="Arial" w:cs="Arial"/>
+              </w:rPr>
+              <w:t>0.3.4</w:t>
+            </w:r>
+          </w:p>
+        </w:tc>
+        <w:tc>
+          <w:tcPr>
+            <w:tcW w:w="5393" w:type="dxa"/>
+            <w:tcBorders>
+              <w:top w:val="single" w:sz="6" w:space="0" w:color="000000"/>
+              <w:left w:val="nil"/>
+              <w:bottom w:val="single" w:sz="6" w:space="0" w:color="000000"/>
+              <w:right w:val="single" w:sz="6" w:space="0" w:color="000000"/>
+            </w:tcBorders>
+            <w:vAlign w:val="center"/>
+          </w:tcPr>
+          <w:p>
+            <w:pPr>
+              <w:pStyle w:val="Normal1"/>
+              <w:spacing w:line="360" w:lineRule="auto"/>
+              <w:rPr>
+                <w:rFonts w:ascii="Arial" w:hAnsi="Arial" w:cs="Arial"/>
+              </w:rPr>
+            </w:pPr>
+            <w:r>
+              <w:rPr>
+                <w:rFonts w:ascii="Arial" w:hAnsi="Arial" w:cs="Arial"/>
+              </w:rPr>
+              <w:t>Dodani sekvencijski dijagrami UC3, UC4, UC5</w:t>
+            </w:r>
+          </w:p>
+        </w:tc>
+        <w:tc>
+          <w:tcPr>
+            <w:tcW w:w="1411" w:type="dxa"/>
+            <w:tcBorders>
+              <w:top w:val="single" w:sz="6" w:space="0" w:color="000000"/>
+              <w:left w:val="single" w:sz="6" w:space="0" w:color="000000"/>
+              <w:bottom w:val="single" w:sz="6" w:space="0" w:color="000000"/>
+              <w:right w:val="single" w:sz="6" w:space="0" w:color="000000"/>
+            </w:tcBorders>
+            <w:vAlign w:val="center"/>
+          </w:tcPr>
+          <w:p>
+            <w:pPr>
+              <w:pStyle w:val="Normal1"/>
+              <w:spacing w:line="360" w:lineRule="auto"/>
+              <w:rPr>
+                <w:rFonts w:ascii="Arial" w:hAnsi="Arial" w:cs="Arial"/>
+              </w:rPr>
+            </w:pPr>
+            <w:r>
+              <w:rPr>
+                <w:rFonts w:ascii="Arial" w:hAnsi="Arial" w:cs="Arial"/>
+              </w:rPr>
+              <w:t>Varga</w:t>
+            </w:r>
+          </w:p>
+        </w:tc>
+        <w:tc>
+          <w:tcPr>
+            <w:tcW w:w="1666" w:type="dxa"/>
+            <w:tcBorders>
+              <w:top w:val="single" w:sz="6" w:space="0" w:color="000000"/>
+              <w:left w:val="single" w:sz="6" w:space="0" w:color="000000"/>
+              <w:bottom w:val="single" w:sz="6" w:space="0" w:color="000000"/>
+              <w:right w:val="nil"/>
+            </w:tcBorders>
+            <w:vAlign w:val="center"/>
+          </w:tcPr>
+          <w:p>
+            <w:pPr>
+              <w:pStyle w:val="Normal1"/>
+              <w:spacing w:line="360" w:lineRule="auto"/>
+              <w:rPr>
+                <w:rFonts w:ascii="Arial" w:hAnsi="Arial" w:cs="Arial"/>
+              </w:rPr>
+            </w:pPr>
+            <w:r>
+              <w:rPr>
+                <w:rFonts w:ascii="Arial" w:hAnsi="Arial" w:cs="Arial"/>
+              </w:rPr>
+              <w:t>08.11.2017.</w:t>
+            </w:r>
+          </w:p>
+        </w:tc>
+      </w:tr>
+      <w:tr>
+        <w:tc>
+          <w:tcPr>
+            <w:tcW w:w="817" w:type="dxa"/>
+            <w:tcBorders>
+              <w:top w:val="single" w:sz="6" w:space="0" w:color="000000"/>
+              <w:left w:val="nil"/>
+              <w:bottom w:val="single" w:sz="6" w:space="0" w:color="000000"/>
+              <w:right w:val="single" w:sz="6" w:space="0" w:color="000000"/>
+            </w:tcBorders>
+            <w:vAlign w:val="center"/>
+          </w:tcPr>
+          <w:p>
+            <w:pPr>
+              <w:pStyle w:val="Normal1"/>
+              <w:spacing w:line="360" w:lineRule="auto"/>
+              <w:rPr>
+                <w:rFonts w:ascii="Arial" w:hAnsi="Arial" w:cs="Arial"/>
+              </w:rPr>
+            </w:pPr>
+            <w:r>
+              <w:rPr>
+                <w:rFonts w:ascii="Arial" w:hAnsi="Arial" w:cs="Arial"/>
+              </w:rPr>
+              <w:t>0.3.5</w:t>
+            </w:r>
+          </w:p>
+        </w:tc>
+        <w:tc>
+          <w:tcPr>
+            <w:tcW w:w="5393" w:type="dxa"/>
+            <w:tcBorders>
+              <w:top w:val="single" w:sz="6" w:space="0" w:color="000000"/>
+              <w:left w:val="nil"/>
+              <w:bottom w:val="single" w:sz="6" w:space="0" w:color="000000"/>
+              <w:right w:val="single" w:sz="6" w:space="0" w:color="000000"/>
+            </w:tcBorders>
+            <w:vAlign w:val="center"/>
+          </w:tcPr>
+          <w:p>
+            <w:pPr>
+              <w:pStyle w:val="Normal1"/>
+              <w:spacing w:line="360" w:lineRule="auto"/>
+              <w:rPr>
+                <w:rFonts w:ascii="Arial" w:hAnsi="Arial" w:cs="Arial"/>
+              </w:rPr>
+            </w:pPr>
+            <w:r>
+              <w:rPr>
+                <w:rFonts w:ascii="Arial" w:hAnsi="Arial" w:cs="Arial"/>
+              </w:rPr>
+              <w:t>Dodani sekvencijski dijagrami UC12, UC13, UC14, UC15</w:t>
+            </w:r>
+          </w:p>
+        </w:tc>
+        <w:tc>
+          <w:tcPr>
+            <w:tcW w:w="1411" w:type="dxa"/>
+            <w:tcBorders>
+              <w:top w:val="single" w:sz="6" w:space="0" w:color="000000"/>
+              <w:left w:val="single" w:sz="6" w:space="0" w:color="000000"/>
+              <w:bottom w:val="single" w:sz="6" w:space="0" w:color="000000"/>
+              <w:right w:val="single" w:sz="6" w:space="0" w:color="000000"/>
+            </w:tcBorders>
+            <w:vAlign w:val="center"/>
+          </w:tcPr>
+          <w:p>
+            <w:pPr>
+              <w:pStyle w:val="Normal1"/>
+              <w:spacing w:line="360" w:lineRule="auto"/>
+              <w:rPr>
+                <w:rFonts w:ascii="Arial" w:hAnsi="Arial" w:cs="Arial"/>
+              </w:rPr>
+            </w:pPr>
+            <w:r>
+              <w:rPr>
+                <w:rFonts w:ascii="Arial" w:hAnsi="Arial" w:cs="Arial"/>
+              </w:rPr>
+              <w:t>Premužić</w:t>
+            </w:r>
+          </w:p>
+        </w:tc>
+        <w:tc>
+          <w:tcPr>
+            <w:tcW w:w="1666" w:type="dxa"/>
+            <w:tcBorders>
+              <w:top w:val="single" w:sz="6" w:space="0" w:color="000000"/>
+              <w:left w:val="single" w:sz="6" w:space="0" w:color="000000"/>
+              <w:bottom w:val="single" w:sz="6" w:space="0" w:color="000000"/>
+              <w:right w:val="nil"/>
+            </w:tcBorders>
+            <w:vAlign w:val="center"/>
+          </w:tcPr>
+          <w:p>
+            <w:pPr>
+              <w:pStyle w:val="Normal1"/>
+              <w:spacing w:line="360" w:lineRule="auto"/>
+              <w:rPr>
+                <w:rFonts w:ascii="Arial" w:hAnsi="Arial" w:cs="Arial"/>
+              </w:rPr>
+            </w:pPr>
+            <w:r>
+              <w:rPr>
+                <w:rFonts w:ascii="Arial" w:hAnsi="Arial" w:cs="Arial"/>
+              </w:rPr>
+              <w:t>08.11.2017.</w:t>
+            </w:r>
+            <w:bookmarkStart w:id="2" w:name="_GoBack"/>
+            <w:bookmarkEnd w:id="2"/>
+          </w:p>
+        </w:tc>
+      </w:tr>
+      <w:tr>
+        <w:tc>
+          <w:tcPr>
+            <w:tcW w:w="817" w:type="dxa"/>
+            <w:tcBorders>
+              <w:top w:val="single" w:sz="6" w:space="0" w:color="000000"/>
+              <w:left w:val="nil"/>
+              <w:bottom w:val="single" w:sz="6" w:space="0" w:color="000000"/>
+              <w:right w:val="single" w:sz="6" w:space="0" w:color="000000"/>
+            </w:tcBorders>
+            <w:vAlign w:val="center"/>
+          </w:tcPr>
+          <w:p>
+            <w:pPr>
+              <w:pStyle w:val="Normal1"/>
+              <w:spacing w:line="360" w:lineRule="auto"/>
+              <w:rPr>
+                <w:rFonts w:ascii="Arial" w:hAnsi="Arial" w:cs="Arial"/>
+              </w:rPr>
+            </w:pPr>
           </w:p>
         </w:tc>
         <w:tc>
@@ -4656,178 +4878,6 @@
           </w:p>
         </w:tc>
       </w:tr>
-      <w:tr>
-        <w:tc>
-          <w:tcPr>
-            <w:tcW w:w="817" w:type="dxa"/>
-            <w:tcBorders>
-              <w:top w:val="single" w:sz="6" w:space="0" w:color="000000"/>
-              <w:left w:val="nil"/>
-              <w:bottom w:val="single" w:sz="6" w:space="0" w:color="000000"/>
-              <w:right w:val="single" w:sz="6" w:space="0" w:color="000000"/>
-            </w:tcBorders>
-            <w:vAlign w:val="center"/>
-          </w:tcPr>
-          <w:p>
-            <w:pPr>
-              <w:pStyle w:val="Normal1"/>
-              <w:spacing w:line="360" w:lineRule="auto"/>
-              <w:rPr>
-                <w:rFonts w:ascii="Arial" w:hAnsi="Arial" w:cs="Arial"/>
-              </w:rPr>
-            </w:pPr>
-          </w:p>
-        </w:tc>
-        <w:tc>
-          <w:tcPr>
-            <w:tcW w:w="5393" w:type="dxa"/>
-            <w:tcBorders>
-              <w:top w:val="single" w:sz="6" w:space="0" w:color="000000"/>
-              <w:left w:val="nil"/>
-              <w:bottom w:val="single" w:sz="6" w:space="0" w:color="000000"/>
-              <w:right w:val="single" w:sz="6" w:space="0" w:color="000000"/>
-            </w:tcBorders>
-            <w:vAlign w:val="center"/>
-          </w:tcPr>
-          <w:p>
-            <w:pPr>
-              <w:pStyle w:val="Normal1"/>
-              <w:spacing w:line="360" w:lineRule="auto"/>
-              <w:rPr>
-                <w:rFonts w:ascii="Arial" w:hAnsi="Arial" w:cs="Arial"/>
-              </w:rPr>
-            </w:pPr>
-          </w:p>
-        </w:tc>
-        <w:tc>
-          <w:tcPr>
-            <w:tcW w:w="1411" w:type="dxa"/>
-            <w:tcBorders>
-              <w:top w:val="single" w:sz="6" w:space="0" w:color="000000"/>
-              <w:left w:val="single" w:sz="6" w:space="0" w:color="000000"/>
-              <w:bottom w:val="single" w:sz="6" w:space="0" w:color="000000"/>
-              <w:right w:val="single" w:sz="6" w:space="0" w:color="000000"/>
-            </w:tcBorders>
-            <w:vAlign w:val="center"/>
-          </w:tcPr>
-          <w:p>
-            <w:pPr>
-              <w:pStyle w:val="Normal1"/>
-              <w:spacing w:line="360" w:lineRule="auto"/>
-              <w:rPr>
-                <w:rFonts w:ascii="Arial" w:hAnsi="Arial" w:cs="Arial"/>
-              </w:rPr>
-            </w:pPr>
-          </w:p>
-        </w:tc>
-        <w:tc>
-          <w:tcPr>
-            <w:tcW w:w="1666" w:type="dxa"/>
-            <w:tcBorders>
-              <w:top w:val="single" w:sz="6" w:space="0" w:color="000000"/>
-              <w:left w:val="single" w:sz="6" w:space="0" w:color="000000"/>
-              <w:bottom w:val="single" w:sz="6" w:space="0" w:color="000000"/>
-              <w:right w:val="nil"/>
-            </w:tcBorders>
-            <w:vAlign w:val="center"/>
-          </w:tcPr>
-          <w:p>
-            <w:pPr>
-              <w:pStyle w:val="Normal1"/>
-              <w:spacing w:line="360" w:lineRule="auto"/>
-              <w:rPr>
-                <w:rFonts w:ascii="Arial" w:hAnsi="Arial" w:cs="Arial"/>
-              </w:rPr>
-            </w:pPr>
-          </w:p>
-        </w:tc>
-      </w:tr>
-      <w:tr>
-        <w:tc>
-          <w:tcPr>
-            <w:tcW w:w="817" w:type="dxa"/>
-            <w:tcBorders>
-              <w:top w:val="single" w:sz="6" w:space="0" w:color="000000"/>
-              <w:left w:val="nil"/>
-              <w:bottom w:val="single" w:sz="6" w:space="0" w:color="000000"/>
-              <w:right w:val="single" w:sz="6" w:space="0" w:color="000000"/>
-            </w:tcBorders>
-            <w:vAlign w:val="center"/>
-          </w:tcPr>
-          <w:p>
-            <w:pPr>
-              <w:pStyle w:val="Normal1"/>
-              <w:spacing w:line="360" w:lineRule="auto"/>
-              <w:rPr>
-                <w:rFonts w:ascii="Arial" w:hAnsi="Arial" w:cs="Arial"/>
-              </w:rPr>
-            </w:pPr>
-          </w:p>
-        </w:tc>
-        <w:tc>
-          <w:tcPr>
-            <w:tcW w:w="5393" w:type="dxa"/>
-            <w:tcBorders>
-              <w:top w:val="single" w:sz="6" w:space="0" w:color="000000"/>
-              <w:left w:val="nil"/>
-              <w:bottom w:val="single" w:sz="6" w:space="0" w:color="000000"/>
-              <w:right w:val="single" w:sz="6" w:space="0" w:color="000000"/>
-            </w:tcBorders>
-            <w:vAlign w:val="center"/>
-          </w:tcPr>
-          <w:p>
-            <w:pPr>
-              <w:pStyle w:val="Normal1"/>
-              <w:spacing w:line="360" w:lineRule="auto"/>
-              <w:rPr>
-                <w:rFonts w:ascii="Arial" w:hAnsi="Arial" w:cs="Arial"/>
-              </w:rPr>
-            </w:pPr>
-          </w:p>
-        </w:tc>
-        <w:tc>
-          <w:tcPr>
-            <w:tcW w:w="1411" w:type="dxa"/>
-            <w:tcBorders>
-              <w:top w:val="single" w:sz="6" w:space="0" w:color="000000"/>
-              <w:left w:val="single" w:sz="6" w:space="0" w:color="000000"/>
-              <w:bottom w:val="single" w:sz="6" w:space="0" w:color="000000"/>
-              <w:right w:val="single" w:sz="6" w:space="0" w:color="000000"/>
-            </w:tcBorders>
-            <w:vAlign w:val="center"/>
-          </w:tcPr>
-          <w:p>
-            <w:pPr>
-              <w:pStyle w:val="Normal1"/>
-              <w:spacing w:line="360" w:lineRule="auto"/>
-              <w:rPr>
-                <w:rFonts w:ascii="Arial" w:hAnsi="Arial" w:cs="Arial"/>
-              </w:rPr>
-            </w:pPr>
-          </w:p>
-        </w:tc>
-        <w:tc>
-          <w:tcPr>
-            <w:tcW w:w="1666" w:type="dxa"/>
-            <w:tcBorders>
-              <w:top w:val="single" w:sz="6" w:space="0" w:color="000000"/>
-              <w:left w:val="single" w:sz="6" w:space="0" w:color="000000"/>
-              <w:bottom w:val="single" w:sz="6" w:space="0" w:color="000000"/>
-              <w:right w:val="nil"/>
-            </w:tcBorders>
-            <w:vAlign w:val="center"/>
-          </w:tcPr>
-          <w:p>
-            <w:pPr>
-              <w:pStyle w:val="Normal1"/>
-              <w:spacing w:line="360" w:lineRule="auto"/>
-              <w:rPr>
-                <w:rFonts w:ascii="Arial" w:hAnsi="Arial" w:cs="Arial"/>
-              </w:rPr>
-            </w:pPr>
-          </w:p>
-        </w:tc>
-      </w:tr>
     </w:tbl>
     <w:p>
       <w:pPr>
@@ -4843,26 +4893,26 @@
       <w:pPr>
         <w:pStyle w:val="Normal1"/>
       </w:pPr>
-      <w:bookmarkStart w:id="2" w:name="h.30j0zll" w:colFirst="0" w:colLast="0"/>
-      <w:bookmarkEnd w:id="2"/>
+      <w:bookmarkStart w:id="3" w:name="h.30j0zll" w:colFirst="0" w:colLast="0"/>
+      <w:bookmarkEnd w:id="3"/>
       <w:r>
         <w:br w:type="page"/>
       </w:r>
     </w:p>
     <w:p>
       <w:pPr>
-        <w:pStyle w:val="Naslov1"/>
+        <w:pStyle w:val="Heading1"/>
         <w:numPr>
           <w:ilvl w:val="0"/>
           <w:numId w:val="3"/>
         </w:numPr>
       </w:pPr>
-      <w:bookmarkStart w:id="3" w:name="_Toc431806046"/>
+      <w:bookmarkStart w:id="4" w:name="_Toc431806046"/>
       <w:r>
         <w:lastRenderedPageBreak/>
         <w:t>Opis projektnog zadatka</w:t>
       </w:r>
-      <w:bookmarkEnd w:id="3"/>
+      <w:bookmarkEnd w:id="4"/>
     </w:p>
     <w:p>
       <w:pPr>
@@ -5327,8 +5377,8 @@
         <w:spacing w:line="360" w:lineRule="auto"/>
         <w:jc w:val="both"/>
       </w:pPr>
-      <w:bookmarkStart w:id="4" w:name="h.1fob9te" w:colFirst="0" w:colLast="0"/>
-      <w:bookmarkEnd w:id="4"/>
+      <w:bookmarkStart w:id="5" w:name="h.1fob9te" w:colFirst="0" w:colLast="0"/>
+      <w:bookmarkEnd w:id="5"/>
     </w:p>
     <w:p>
       <w:pPr>
@@ -5340,7 +5390,7 @@
     </w:p>
     <w:p>
       <w:pPr>
-        <w:pStyle w:val="Naslov1"/>
+        <w:pStyle w:val="Heading1"/>
         <w:numPr>
           <w:ilvl w:val="0"/>
           <w:numId w:val="3"/>
@@ -5350,12 +5400,12 @@
         </w:tabs>
         <w:spacing w:line="360" w:lineRule="auto"/>
       </w:pPr>
-      <w:bookmarkStart w:id="5" w:name="_Toc431806047"/>
+      <w:bookmarkStart w:id="6" w:name="_Toc431806047"/>
       <w:r>
         <w:lastRenderedPageBreak/>
         <w:t>Pojmovnik</w:t>
       </w:r>
-      <w:bookmarkEnd w:id="5"/>
+      <w:bookmarkEnd w:id="6"/>
     </w:p>
     <w:p>
       <w:pPr>
@@ -5416,7 +5466,7 @@
     </w:p>
     <w:p>
       <w:pPr>
-        <w:pStyle w:val="Naslov1"/>
+        <w:pStyle w:val="Heading1"/>
         <w:numPr>
           <w:ilvl w:val="0"/>
           <w:numId w:val="3"/>
@@ -5426,12 +5476,12 @@
         </w:tabs>
         <w:spacing w:line="360" w:lineRule="auto"/>
       </w:pPr>
-      <w:bookmarkStart w:id="6" w:name="_Toc431806048"/>
+      <w:bookmarkStart w:id="7" w:name="_Toc431806048"/>
       <w:r>
         <w:lastRenderedPageBreak/>
         <w:t>Funkcionalni zahtjevi</w:t>
       </w:r>
-      <w:bookmarkEnd w:id="6"/>
+      <w:bookmarkEnd w:id="7"/>
     </w:p>
     <w:p>
       <w:pPr>
@@ -12898,8 +12948,8 @@
         <w:spacing w:line="360" w:lineRule="auto"/>
         <w:jc w:val="both"/>
       </w:pPr>
-      <w:bookmarkStart w:id="7" w:name="h.2et92p0" w:colFirst="0" w:colLast="0"/>
-      <w:bookmarkEnd w:id="7"/>
+      <w:bookmarkStart w:id="8" w:name="h.2et92p0" w:colFirst="0" w:colLast="0"/>
+      <w:bookmarkEnd w:id="8"/>
     </w:p>
     <w:p>
       <w:pPr>
@@ -13371,7 +13421,7 @@
           <w:sz w:val="28"/>
         </w:rPr>
       </w:pPr>
-      <w:bookmarkStart w:id="8" w:name="_Toc431806049"/>
+      <w:bookmarkStart w:id="9" w:name="_Toc431806049"/>
       <w:r>
         <w:rPr>
           <w:rFonts w:ascii="Arial" w:hAnsi="Arial" w:cs="Arial"/>
@@ -13676,12 +13726,706 @@
           <w:rFonts w:ascii="Arial" w:hAnsi="Arial" w:cs="Arial"/>
         </w:rPr>
       </w:pPr>
+    </w:p>
+    <w:p>
+      <w:pPr>
+        <w:rPr>
+          <w:rFonts w:ascii="Arial" w:hAnsi="Arial" w:cs="Arial"/>
+        </w:rPr>
+      </w:pPr>
+    </w:p>
+    <w:p>
+      <w:pPr>
+        <w:rPr>
+          <w:rFonts w:ascii="Arial" w:hAnsi="Arial" w:cs="Arial"/>
+        </w:rPr>
+      </w:pPr>
+    </w:p>
+    <w:p>
+      <w:pPr>
+        <w:rPr>
+          <w:rFonts w:ascii="Arial" w:hAnsi="Arial" w:cs="Arial"/>
+        </w:rPr>
+      </w:pPr>
+    </w:p>
+    <w:p>
+      <w:pPr>
+        <w:rPr>
+          <w:rFonts w:ascii="Arial" w:hAnsi="Arial" w:cs="Arial"/>
+        </w:rPr>
+      </w:pPr>
+    </w:p>
+    <w:p>
+      <w:pPr>
+        <w:rPr>
+          <w:rFonts w:ascii="Arial" w:hAnsi="Arial" w:cs="Arial"/>
+        </w:rPr>
+      </w:pPr>
+    </w:p>
+    <w:p>
+      <w:pPr>
+        <w:rPr>
+          <w:rFonts w:ascii="Arial" w:hAnsi="Arial" w:cs="Arial"/>
+        </w:rPr>
+      </w:pPr>
+    </w:p>
+    <w:p>
+      <w:pPr>
+        <w:rPr>
+          <w:rFonts w:ascii="Arial" w:hAnsi="Arial" w:cs="Arial"/>
+        </w:rPr>
+      </w:pPr>
+    </w:p>
+    <w:p>
+      <w:pPr>
+        <w:rPr>
+          <w:rFonts w:ascii="Arial" w:hAnsi="Arial" w:cs="Arial"/>
+        </w:rPr>
+      </w:pPr>
+    </w:p>
+    <w:p>
+      <w:pPr>
+        <w:rPr>
+          <w:rFonts w:ascii="Arial" w:hAnsi="Arial" w:cs="Arial"/>
+        </w:rPr>
+      </w:pPr>
+    </w:p>
+    <w:p>
+      <w:pPr>
+        <w:rPr>
+          <w:rFonts w:ascii="Arial" w:hAnsi="Arial" w:cs="Arial"/>
+        </w:rPr>
+      </w:pPr>
+    </w:p>
+    <w:p>
+      <w:pPr>
+        <w:rPr>
+          <w:rFonts w:ascii="Arial" w:hAnsi="Arial" w:cs="Arial"/>
+        </w:rPr>
+      </w:pPr>
+    </w:p>
+    <w:p>
+      <w:pPr>
+        <w:rPr>
+          <w:rFonts w:ascii="Arial" w:hAnsi="Arial" w:cs="Arial"/>
+        </w:rPr>
+      </w:pPr>
+    </w:p>
+    <w:p>
+      <w:pPr>
+        <w:rPr>
+          <w:rFonts w:ascii="Arial" w:hAnsi="Arial" w:cs="Arial"/>
+        </w:rPr>
+      </w:pPr>
+    </w:p>
+    <w:p>
+      <w:pPr>
+        <w:rPr>
+          <w:rFonts w:ascii="Arial" w:hAnsi="Arial" w:cs="Arial"/>
+        </w:rPr>
+      </w:pPr>
+    </w:p>
+    <w:p>
+      <w:pPr>
+        <w:rPr>
+          <w:rFonts w:ascii="Arial" w:hAnsi="Arial" w:cs="Arial"/>
+        </w:rPr>
+      </w:pPr>
+    </w:p>
+    <w:p>
+      <w:pPr>
+        <w:rPr>
+          <w:rFonts w:ascii="Arial" w:hAnsi="Arial" w:cs="Arial"/>
+        </w:rPr>
+      </w:pPr>
+    </w:p>
+    <w:p>
+      <w:pPr>
+        <w:rPr>
+          <w:rFonts w:ascii="Arial" w:hAnsi="Arial" w:cs="Arial"/>
+        </w:rPr>
+      </w:pPr>
+    </w:p>
+    <w:p>
+      <w:pPr>
+        <w:rPr>
+          <w:rFonts w:ascii="Arial" w:hAnsi="Arial" w:cs="Arial"/>
+        </w:rPr>
+      </w:pPr>
+      <w:r>
+        <w:rPr>
+          <w:rFonts w:ascii="Arial" w:hAnsi="Arial" w:cs="Arial"/>
+          <w:b/>
+        </w:rPr>
+        <w:lastRenderedPageBreak/>
+        <w:t xml:space="preserve">Obrazac uporabe UC3 </w:t>
+      </w:r>
+      <w:r>
+        <w:rPr>
+          <w:rFonts w:ascii="Arial" w:hAnsi="Arial" w:cs="Arial"/>
+        </w:rPr>
+        <w:t>(ObrišiProfil)</w:t>
+      </w:r>
+      <w:r>
+        <w:rPr>
+          <w:rFonts w:ascii="Arial" w:hAnsi="Arial" w:cs="Arial"/>
+        </w:rPr>
+        <w:t>:</w:t>
+      </w:r>
+    </w:p>
+    <w:p>
+      <w:pPr>
+        <w:rPr>
+          <w:rFonts w:ascii="Arial" w:hAnsi="Arial" w:cs="Arial"/>
+        </w:rPr>
+      </w:pPr>
+    </w:p>
+    <w:p>
+      <w:pPr>
+        <w:rPr>
+          <w:rFonts w:ascii="Arial" w:hAnsi="Arial" w:cs="Arial"/>
+        </w:rPr>
+      </w:pPr>
+      <w:r>
+        <w:rPr>
+          <w:rFonts w:ascii="Arial" w:hAnsi="Arial" w:cs="Arial"/>
+        </w:rPr>
+        <w:t>Registrirani korisnik odabire opciju brisanja svojeg korisničkog profila. Poslužitelj zaprima zahtjev i prosljeđuje ga bazi podataka te vraća poruku o uspješnom brisanju korisniku.</w:t>
+      </w:r>
+    </w:p>
+    <w:p>
+      <w:pPr>
+        <w:rPr>
+          <w:rFonts w:ascii="Arial" w:hAnsi="Arial" w:cs="Arial"/>
+        </w:rPr>
+      </w:pPr>
+    </w:p>
+    <w:p>
+      <w:pPr>
+        <w:rPr>
+          <w:rFonts w:ascii="Arial" w:hAnsi="Arial" w:cs="Arial"/>
+        </w:rPr>
+      </w:pPr>
+      <w:r>
+        <w:rPr>
+          <w:rFonts w:ascii="Arial" w:hAnsi="Arial" w:cs="Arial"/>
+          <w:noProof/>
+        </w:rPr>
+        <w:drawing>
+          <wp:inline distT="0" distB="0" distL="0" distR="0">
+            <wp:extent cx="5756910" cy="4452620"/>
+            <wp:effectExtent l="0" t="0" r="0" b="5080"/>
+            <wp:docPr id="8" name="Picture 8"/>
+            <wp:cNvGraphicFramePr>
+              <a:graphicFrameLocks xmlns:a="http://schemas.openxmlformats.org/drawingml/2006/main" noChangeAspect="1"/>
+            </wp:cNvGraphicFramePr>
+            <a:graphic xmlns:a="http://schemas.openxmlformats.org/drawingml/2006/main">
+              <a:graphicData uri="http://schemas.openxmlformats.org/drawingml/2006/picture">
+                <pic:pic xmlns:pic="http://schemas.openxmlformats.org/drawingml/2006/picture">
+                  <pic:nvPicPr>
+                    <pic:cNvPr id="0" name="Picture 1"/>
+                    <pic:cNvPicPr>
+                      <a:picLocks noChangeAspect="1" noChangeArrowheads="1"/>
+                    </pic:cNvPicPr>
+                  </pic:nvPicPr>
+                  <pic:blipFill>
+                    <a:blip r:embed="rId17">
+                      <a:extLst>
+                        <a:ext uri="{28A0092B-C50C-407E-A947-70E740481C1C}">
+                          <a14:useLocalDpi xmlns:a14="http://schemas.microsoft.com/office/drawing/2010/main" val="0"/>
+                        </a:ext>
+                      </a:extLst>
+                    </a:blip>
+                    <a:srcRect/>
+                    <a:stretch>
+                      <a:fillRect/>
+                    </a:stretch>
+                  </pic:blipFill>
+                  <pic:spPr bwMode="auto">
+                    <a:xfrm>
+                      <a:off x="0" y="0"/>
+                      <a:ext cx="5756910" cy="4452620"/>
+                    </a:xfrm>
+                    <a:prstGeom prst="rect">
+                      <a:avLst/>
+                    </a:prstGeom>
+                    <a:noFill/>
+                    <a:ln>
+                      <a:noFill/>
+                    </a:ln>
+                  </pic:spPr>
+                </pic:pic>
+              </a:graphicData>
+            </a:graphic>
+          </wp:inline>
+        </w:drawing>
+      </w:r>
       <w:r>
         <w:rPr>
           <w:rFonts w:ascii="Arial" w:hAnsi="Arial" w:cs="Arial"/>
         </w:rPr>
         <w:br w:type="page"/>
       </w:r>
+    </w:p>
+    <w:p>
+      <w:pPr>
+        <w:rPr>
+          <w:rFonts w:ascii="Arial" w:hAnsi="Arial" w:cs="Arial"/>
+        </w:rPr>
+      </w:pPr>
+      <w:r>
+        <w:rPr>
+          <w:rFonts w:ascii="Arial" w:hAnsi="Arial" w:cs="Arial"/>
+          <w:b/>
+        </w:rPr>
+        <w:lastRenderedPageBreak/>
+        <w:t xml:space="preserve">Obrazac uporabe UC4 </w:t>
+      </w:r>
+      <w:r>
+        <w:rPr>
+          <w:rFonts w:ascii="Arial" w:hAnsi="Arial" w:cs="Arial"/>
+        </w:rPr>
+        <w:t>(Stvori</w:t>
+      </w:r>
+      <w:r>
+        <w:rPr>
+          <w:rFonts w:ascii="Arial" w:hAnsi="Arial" w:cs="Arial"/>
+        </w:rPr>
+        <w:t xml:space="preserve"> ceh):</w:t>
+      </w:r>
+    </w:p>
+    <w:p>
+      <w:pPr>
+        <w:rPr>
+          <w:rFonts w:ascii="Arial" w:hAnsi="Arial" w:cs="Arial"/>
+        </w:rPr>
+      </w:pPr>
+    </w:p>
+    <w:p>
+      <w:pPr>
+        <w:rPr>
+          <w:rFonts w:ascii="Arial" w:hAnsi="Arial" w:cs="Arial"/>
+        </w:rPr>
+      </w:pPr>
+      <w:r>
+        <w:rPr>
+          <w:rFonts w:ascii="Arial" w:hAnsi="Arial" w:cs="Arial"/>
+        </w:rPr>
+        <w:t xml:space="preserve">Registrirani korisnik odabire opciju stvaranja ceha. Nakon unosa željenih podataka, podatke provjerava poslužitelj i šalje ih u bazu podataka. Korisnik nakon cijelog postupka prima </w:t>
+      </w:r>
+      <w:r>
+        <w:rPr>
+          <w:rFonts w:ascii="Arial" w:hAnsi="Arial" w:cs="Arial"/>
+        </w:rPr>
+        <w:t>poruku o uspješnosti stvaranja</w:t>
+      </w:r>
+      <w:r>
+        <w:rPr>
+          <w:rFonts w:ascii="Arial" w:hAnsi="Arial" w:cs="Arial"/>
+        </w:rPr>
+        <w:t xml:space="preserve"> ceha.</w:t>
+      </w:r>
+    </w:p>
+    <w:p>
+      <w:pPr>
+        <w:rPr>
+          <w:rFonts w:ascii="Arial" w:hAnsi="Arial" w:cs="Arial"/>
+        </w:rPr>
+      </w:pPr>
+      <w:r>
+        <w:rPr>
+          <w:rFonts w:ascii="Arial" w:hAnsi="Arial" w:cs="Arial"/>
+          <w:noProof/>
+        </w:rPr>
+        <w:drawing>
+          <wp:inline distT="0" distB="0" distL="0" distR="0">
+            <wp:extent cx="5756910" cy="4492625"/>
+            <wp:effectExtent l="0" t="0" r="0" b="3175"/>
+            <wp:docPr id="9" name="Picture 9"/>
+            <wp:cNvGraphicFramePr>
+              <a:graphicFrameLocks xmlns:a="http://schemas.openxmlformats.org/drawingml/2006/main" noChangeAspect="1"/>
+            </wp:cNvGraphicFramePr>
+            <a:graphic xmlns:a="http://schemas.openxmlformats.org/drawingml/2006/main">
+              <a:graphicData uri="http://schemas.openxmlformats.org/drawingml/2006/picture">
+                <pic:pic xmlns:pic="http://schemas.openxmlformats.org/drawingml/2006/picture">
+                  <pic:nvPicPr>
+                    <pic:cNvPr id="0" name="Picture 2"/>
+                    <pic:cNvPicPr>
+                      <a:picLocks noChangeAspect="1" noChangeArrowheads="1"/>
+                    </pic:cNvPicPr>
+                  </pic:nvPicPr>
+                  <pic:blipFill>
+                    <a:blip r:embed="rId18">
+                      <a:extLst>
+                        <a:ext uri="{28A0092B-C50C-407E-A947-70E740481C1C}">
+                          <a14:useLocalDpi xmlns:a14="http://schemas.microsoft.com/office/drawing/2010/main" val="0"/>
+                        </a:ext>
+                      </a:extLst>
+                    </a:blip>
+                    <a:srcRect/>
+                    <a:stretch>
+                      <a:fillRect/>
+                    </a:stretch>
+                  </pic:blipFill>
+                  <pic:spPr bwMode="auto">
+                    <a:xfrm>
+                      <a:off x="0" y="0"/>
+                      <a:ext cx="5756910" cy="4492625"/>
+                    </a:xfrm>
+                    <a:prstGeom prst="rect">
+                      <a:avLst/>
+                    </a:prstGeom>
+                    <a:noFill/>
+                    <a:ln>
+                      <a:noFill/>
+                    </a:ln>
+                  </pic:spPr>
+                </pic:pic>
+              </a:graphicData>
+            </a:graphic>
+          </wp:inline>
+        </w:drawing>
+      </w:r>
+    </w:p>
+    <w:p>
+      <w:pPr>
+        <w:rPr>
+          <w:rFonts w:ascii="Arial" w:hAnsi="Arial" w:cs="Arial"/>
+          <w:b/>
+        </w:rPr>
+      </w:pPr>
+    </w:p>
+    <w:p>
+      <w:pPr>
+        <w:rPr>
+          <w:rFonts w:ascii="Arial" w:hAnsi="Arial" w:cs="Arial"/>
+          <w:b/>
+        </w:rPr>
+      </w:pPr>
+    </w:p>
+    <w:p>
+      <w:pPr>
+        <w:rPr>
+          <w:rFonts w:ascii="Arial" w:hAnsi="Arial" w:cs="Arial"/>
+          <w:b/>
+        </w:rPr>
+      </w:pPr>
+    </w:p>
+    <w:p>
+      <w:pPr>
+        <w:rPr>
+          <w:rFonts w:ascii="Arial" w:hAnsi="Arial" w:cs="Arial"/>
+          <w:b/>
+        </w:rPr>
+      </w:pPr>
+    </w:p>
+    <w:p>
+      <w:pPr>
+        <w:rPr>
+          <w:rFonts w:ascii="Arial" w:hAnsi="Arial" w:cs="Arial"/>
+          <w:b/>
+        </w:rPr>
+      </w:pPr>
+    </w:p>
+    <w:p>
+      <w:pPr>
+        <w:rPr>
+          <w:rFonts w:ascii="Arial" w:hAnsi="Arial" w:cs="Arial"/>
+          <w:b/>
+        </w:rPr>
+      </w:pPr>
+    </w:p>
+    <w:p>
+      <w:pPr>
+        <w:rPr>
+          <w:rFonts w:ascii="Arial" w:hAnsi="Arial" w:cs="Arial"/>
+          <w:b/>
+        </w:rPr>
+      </w:pPr>
+    </w:p>
+    <w:p>
+      <w:pPr>
+        <w:rPr>
+          <w:rFonts w:ascii="Arial" w:hAnsi="Arial" w:cs="Arial"/>
+          <w:b/>
+        </w:rPr>
+      </w:pPr>
+    </w:p>
+    <w:p>
+      <w:pPr>
+        <w:rPr>
+          <w:rFonts w:ascii="Arial" w:hAnsi="Arial" w:cs="Arial"/>
+          <w:b/>
+        </w:rPr>
+      </w:pPr>
+    </w:p>
+    <w:p>
+      <w:pPr>
+        <w:rPr>
+          <w:rFonts w:ascii="Arial" w:hAnsi="Arial" w:cs="Arial"/>
+          <w:b/>
+        </w:rPr>
+      </w:pPr>
+    </w:p>
+    <w:p>
+      <w:pPr>
+        <w:rPr>
+          <w:rFonts w:ascii="Arial" w:hAnsi="Arial" w:cs="Arial"/>
+          <w:b/>
+        </w:rPr>
+      </w:pPr>
+    </w:p>
+    <w:p>
+      <w:pPr>
+        <w:rPr>
+          <w:rFonts w:ascii="Arial" w:hAnsi="Arial" w:cs="Arial"/>
+          <w:b/>
+        </w:rPr>
+      </w:pPr>
+    </w:p>
+    <w:p>
+      <w:pPr>
+        <w:rPr>
+          <w:rFonts w:ascii="Arial" w:hAnsi="Arial" w:cs="Arial"/>
+          <w:b/>
+        </w:rPr>
+      </w:pPr>
+    </w:p>
+    <w:p>
+      <w:pPr>
+        <w:rPr>
+          <w:rFonts w:ascii="Arial" w:hAnsi="Arial" w:cs="Arial"/>
+          <w:b/>
+        </w:rPr>
+      </w:pPr>
+    </w:p>
+    <w:p>
+      <w:pPr>
+        <w:rPr>
+          <w:rFonts w:ascii="Arial" w:hAnsi="Arial" w:cs="Arial"/>
+          <w:b/>
+        </w:rPr>
+      </w:pPr>
+    </w:p>
+    <w:p>
+      <w:pPr>
+        <w:rPr>
+          <w:rFonts w:ascii="Arial" w:hAnsi="Arial" w:cs="Arial"/>
+          <w:b/>
+        </w:rPr>
+      </w:pPr>
+    </w:p>
+    <w:p>
+      <w:pPr>
+        <w:rPr>
+          <w:rFonts w:ascii="Arial" w:hAnsi="Arial" w:cs="Arial"/>
+          <w:b/>
+        </w:rPr>
+      </w:pPr>
+    </w:p>
+    <w:p>
+      <w:pPr>
+        <w:rPr>
+          <w:rFonts w:ascii="Arial" w:hAnsi="Arial" w:cs="Arial"/>
+          <w:b/>
+        </w:rPr>
+      </w:pPr>
+    </w:p>
+    <w:p>
+      <w:pPr>
+        <w:rPr>
+          <w:rFonts w:ascii="Arial" w:hAnsi="Arial" w:cs="Arial"/>
+          <w:b/>
+        </w:rPr>
+      </w:pPr>
+    </w:p>
+    <w:p>
+      <w:pPr>
+        <w:rPr>
+          <w:rFonts w:ascii="Arial" w:hAnsi="Arial" w:cs="Arial"/>
+          <w:b/>
+        </w:rPr>
+      </w:pPr>
+    </w:p>
+    <w:p>
+      <w:pPr>
+        <w:rPr>
+          <w:rFonts w:ascii="Arial" w:hAnsi="Arial" w:cs="Arial"/>
+        </w:rPr>
+      </w:pPr>
+      <w:r>
+        <w:rPr>
+          <w:rFonts w:ascii="Arial" w:hAnsi="Arial" w:cs="Arial"/>
+          <w:b/>
+        </w:rPr>
+        <w:lastRenderedPageBreak/>
+        <w:t xml:space="preserve">Obrazac uporabe UC5 </w:t>
+      </w:r>
+      <w:r>
+        <w:rPr>
+          <w:rFonts w:ascii="Arial" w:hAnsi="Arial" w:cs="Arial"/>
+        </w:rPr>
+        <w:t>(Glasuj):</w:t>
+      </w:r>
+    </w:p>
+    <w:p>
+      <w:pPr>
+        <w:rPr>
+          <w:rFonts w:ascii="Arial" w:hAnsi="Arial" w:cs="Arial"/>
+        </w:rPr>
+      </w:pPr>
+    </w:p>
+    <w:p>
+      <w:pPr>
+        <w:rPr>
+          <w:rFonts w:ascii="Arial" w:hAnsi="Arial" w:cs="Arial"/>
+        </w:rPr>
+      </w:pPr>
+      <w:r>
+        <w:rPr>
+          <w:rFonts w:ascii="Arial" w:hAnsi="Arial" w:cs="Arial"/>
+        </w:rPr>
+        <w:t xml:space="preserve">Nakon što vođa napusti ceh bez prepuštanja vodstva svi koordinatori su preusmjereni na zaslon za glasanje. Pošto koordinator da svoj glas nekom od preostalih članova ceha poslužitelj šalje zaprimljeni glas u bazu podataka. Poslužitelj zatim dohvaća iz baze sve glasove i na temelju broja glasova odlučuje koji korisnik će biti novi vođa ceha. Pohranjuje novoga vođu u bazu podataka, a koordinatoru šalje poruku o uspješnosti glasovanja. Ako u postupku odlučivanja postoje dva ili više korisnika s izjednačenim najvećim brojem glasova onda se u bazi poništavaju svi glasovi, koordinatoru </w:t>
+      </w:r>
+      <w:r>
+        <w:rPr>
+          <w:rFonts w:ascii="Arial" w:hAnsi="Arial" w:cs="Arial"/>
+        </w:rPr>
+        <w:t>se javlja poruka o potrebnom ponovnom glasovanju i glasovanje se ponavlja.</w:t>
+      </w:r>
+    </w:p>
+    <w:p>
+      <w:pPr>
+        <w:rPr>
+          <w:rFonts w:ascii="Arial" w:hAnsi="Arial" w:cs="Arial"/>
+        </w:rPr>
+      </w:pPr>
+      <w:r>
+        <w:rPr>
+          <w:rFonts w:ascii="Arial" w:hAnsi="Arial" w:cs="Arial"/>
+          <w:noProof/>
+        </w:rPr>
+        <w:drawing>
+          <wp:inline distT="0" distB="0" distL="0" distR="0">
+            <wp:extent cx="5756910" cy="5343525"/>
+            <wp:effectExtent l="0" t="0" r="0" b="9525"/>
+            <wp:docPr id="13" name="Picture 13"/>
+            <wp:cNvGraphicFramePr>
+              <a:graphicFrameLocks xmlns:a="http://schemas.openxmlformats.org/drawingml/2006/main" noChangeAspect="1"/>
+            </wp:cNvGraphicFramePr>
+            <a:graphic xmlns:a="http://schemas.openxmlformats.org/drawingml/2006/main">
+              <a:graphicData uri="http://schemas.openxmlformats.org/drawingml/2006/picture">
+                <pic:pic xmlns:pic="http://schemas.openxmlformats.org/drawingml/2006/picture">
+                  <pic:nvPicPr>
+                    <pic:cNvPr id="0" name="Picture 3"/>
+                    <pic:cNvPicPr>
+                      <a:picLocks noChangeAspect="1" noChangeArrowheads="1"/>
+                    </pic:cNvPicPr>
+                  </pic:nvPicPr>
+                  <pic:blipFill>
+                    <a:blip r:embed="rId19">
+                      <a:extLst>
+                        <a:ext uri="{28A0092B-C50C-407E-A947-70E740481C1C}">
+                          <a14:useLocalDpi xmlns:a14="http://schemas.microsoft.com/office/drawing/2010/main" val="0"/>
+                        </a:ext>
+                      </a:extLst>
+                    </a:blip>
+                    <a:srcRect/>
+                    <a:stretch>
+                      <a:fillRect/>
+                    </a:stretch>
+                  </pic:blipFill>
+                  <pic:spPr bwMode="auto">
+                    <a:xfrm>
+                      <a:off x="0" y="0"/>
+                      <a:ext cx="5756910" cy="5343525"/>
+                    </a:xfrm>
+                    <a:prstGeom prst="rect">
+                      <a:avLst/>
+                    </a:prstGeom>
+                    <a:noFill/>
+                    <a:ln>
+                      <a:noFill/>
+                    </a:ln>
+                  </pic:spPr>
+                </pic:pic>
+              </a:graphicData>
+            </a:graphic>
+          </wp:inline>
+        </w:drawing>
+      </w:r>
+    </w:p>
+    <w:p>
+      <w:pPr>
+        <w:rPr>
+          <w:rFonts w:ascii="Arial" w:hAnsi="Arial" w:cs="Arial"/>
+          <w:b/>
+        </w:rPr>
+      </w:pPr>
+    </w:p>
+    <w:p>
+      <w:pPr>
+        <w:rPr>
+          <w:rFonts w:ascii="Arial" w:hAnsi="Arial" w:cs="Arial"/>
+          <w:b/>
+        </w:rPr>
+      </w:pPr>
+    </w:p>
+    <w:p>
+      <w:pPr>
+        <w:rPr>
+          <w:rFonts w:ascii="Arial" w:hAnsi="Arial" w:cs="Arial"/>
+          <w:b/>
+        </w:rPr>
+      </w:pPr>
+    </w:p>
+    <w:p>
+      <w:pPr>
+        <w:rPr>
+          <w:rFonts w:ascii="Arial" w:hAnsi="Arial" w:cs="Arial"/>
+          <w:b/>
+        </w:rPr>
+      </w:pPr>
+    </w:p>
+    <w:p>
+      <w:pPr>
+        <w:rPr>
+          <w:rFonts w:ascii="Arial" w:hAnsi="Arial" w:cs="Arial"/>
+          <w:b/>
+        </w:rPr>
+      </w:pPr>
+    </w:p>
+    <w:p>
+      <w:pPr>
+        <w:rPr>
+          <w:rFonts w:ascii="Arial" w:hAnsi="Arial" w:cs="Arial"/>
+          <w:b/>
+        </w:rPr>
+      </w:pPr>
+    </w:p>
+    <w:p>
+      <w:pPr>
+        <w:rPr>
+          <w:rFonts w:ascii="Arial" w:hAnsi="Arial" w:cs="Arial"/>
+          <w:b/>
+        </w:rPr>
+      </w:pPr>
+    </w:p>
+    <w:p>
+      <w:pPr>
+        <w:rPr>
+          <w:rFonts w:ascii="Arial" w:hAnsi="Arial" w:cs="Arial"/>
+          <w:b/>
+        </w:rPr>
+      </w:pPr>
+    </w:p>
+    <w:p>
+      <w:pPr>
+        <w:rPr>
+          <w:rFonts w:ascii="Arial" w:hAnsi="Arial" w:cs="Arial"/>
+          <w:b/>
+        </w:rPr>
+      </w:pPr>
     </w:p>
     <w:p>
       <w:pPr>
@@ -13787,7 +14531,7 @@
                     </pic:cNvPicPr>
                   </pic:nvPicPr>
                   <pic:blipFill>
-                    <a:blip r:embed="rId17">
+                    <a:blip r:embed="rId20">
                       <a:extLst>
                         <a:ext uri="{28A0092B-C50C-407E-A947-70E740481C1C}">
                           <a14:useLocalDpi xmlns:a14="http://schemas.microsoft.com/office/drawing/2010/main" val="0"/>
@@ -13949,7 +14693,7 @@
                     </pic:cNvPicPr>
                   </pic:nvPicPr>
                   <pic:blipFill>
-                    <a:blip r:embed="rId18">
+                    <a:blip r:embed="rId21">
                       <a:extLst>
                         <a:ext uri="{28A0092B-C50C-407E-A947-70E740481C1C}">
                           <a14:useLocalDpi xmlns:a14="http://schemas.microsoft.com/office/drawing/2010/main" val="0"/>
@@ -14104,7 +14848,7 @@
                     </pic:cNvPicPr>
                   </pic:nvPicPr>
                   <pic:blipFill>
-                    <a:blip r:embed="rId19">
+                    <a:blip r:embed="rId22">
                       <a:extLst>
                         <a:ext uri="{28A0092B-C50C-407E-A947-70E740481C1C}">
                           <a14:useLocalDpi xmlns:a14="http://schemas.microsoft.com/office/drawing/2010/main" val="0"/>
@@ -14280,7 +15024,7 @@
                     </pic:cNvPicPr>
                   </pic:nvPicPr>
                   <pic:blipFill>
-                    <a:blip r:embed="rId20">
+                    <a:blip r:embed="rId23">
                       <a:extLst>
                         <a:ext uri="{28A0092B-C50C-407E-A947-70E740481C1C}">
                           <a14:useLocalDpi xmlns:a14="http://schemas.microsoft.com/office/drawing/2010/main" val="0"/>
@@ -14422,7 +15166,7 @@
           <w:szCs w:val="24"/>
         </w:rPr>
       </w:pPr>
-      <w:bookmarkStart w:id="9" w:name="_Hlk497845152"/>
+      <w:bookmarkStart w:id="10" w:name="_Hlk497845152"/>
       <w:r>
         <w:rPr>
           <w:rFonts w:ascii="Arial" w:hAnsi="Arial" w:cs="Arial"/>
@@ -14491,7 +15235,7 @@
         </w:rPr>
       </w:pPr>
     </w:p>
-    <w:bookmarkEnd w:id="9"/>
+    <w:bookmarkEnd w:id="10"/>
     <w:p>
       <w:pPr>
         <w:rPr>
@@ -14519,7 +15263,7 @@
                     <pic:cNvPicPr/>
                   </pic:nvPicPr>
                   <pic:blipFill>
-                    <a:blip r:embed="rId21">
+                    <a:blip r:embed="rId24">
                       <a:extLst>
                         <a:ext uri="{28A0092B-C50C-407E-A947-70E740481C1C}">
                           <a14:useLocalDpi xmlns:a14="http://schemas.microsoft.com/office/drawing/2010/main" val="0"/>
@@ -14557,25 +15301,7 @@
         <w:rPr>
           <w:rFonts w:ascii="Arial" w:hAnsi="Arial" w:cs="Arial"/>
         </w:rPr>
-        <w:t>Slika 4.1</w:t>
-      </w:r>
-      <w:r>
-        <w:rPr>
-          <w:rFonts w:ascii="Arial" w:hAnsi="Arial" w:cs="Arial"/>
-        </w:rPr>
-        <w:t>4</w:t>
-      </w:r>
-      <w:r>
-        <w:rPr>
-          <w:rFonts w:ascii="Arial" w:hAnsi="Arial" w:cs="Arial"/>
-        </w:rPr>
-        <w:t>.</w:t>
-      </w:r>
-      <w:r>
-        <w:rPr>
-          <w:rFonts w:ascii="Arial" w:hAnsi="Arial" w:cs="Arial"/>
-        </w:rPr>
-        <w:t xml:space="preserve"> Sekvencijski dijagram za UC12</w:t>
+        <w:t>Slika 4.14. Sekvencijski dijagram za UC12</w:t>
       </w:r>
     </w:p>
     <w:p>
@@ -14695,7 +15421,7 @@
                     <pic:cNvPicPr/>
                   </pic:nvPicPr>
                   <pic:blipFill>
-                    <a:blip r:embed="rId22">
+                    <a:blip r:embed="rId25">
                       <a:extLst>
                         <a:ext uri="{28A0092B-C50C-407E-A947-70E740481C1C}">
                           <a14:useLocalDpi xmlns:a14="http://schemas.microsoft.com/office/drawing/2010/main" val="0"/>
@@ -14740,25 +15466,7 @@
         <w:rPr>
           <w:rFonts w:ascii="Arial" w:hAnsi="Arial" w:cs="Arial"/>
         </w:rPr>
-        <w:t>Slika 4.1</w:t>
-      </w:r>
-      <w:r>
-        <w:rPr>
-          <w:rFonts w:ascii="Arial" w:hAnsi="Arial" w:cs="Arial"/>
-        </w:rPr>
-        <w:t>5</w:t>
-      </w:r>
-      <w:r>
-        <w:rPr>
-          <w:rFonts w:ascii="Arial" w:hAnsi="Arial" w:cs="Arial"/>
-        </w:rPr>
-        <w:t>.</w:t>
-      </w:r>
-      <w:r>
-        <w:rPr>
-          <w:rFonts w:ascii="Arial" w:hAnsi="Arial" w:cs="Arial"/>
-        </w:rPr>
-        <w:t xml:space="preserve"> Sekvencijski dijagram za UC14</w:t>
+        <w:t>Slika 4.15. Sekvencijski dijagram za UC14</w:t>
       </w:r>
     </w:p>
     <w:p>
@@ -15012,7 +15720,7 @@
                     <pic:cNvPicPr/>
                   </pic:nvPicPr>
                   <pic:blipFill>
-                    <a:blip r:embed="rId23">
+                    <a:blip r:embed="rId26">
                       <a:extLst>
                         <a:ext uri="{28A0092B-C50C-407E-A947-70E740481C1C}">
                           <a14:useLocalDpi xmlns:a14="http://schemas.microsoft.com/office/drawing/2010/main" val="0"/>
@@ -15050,25 +15758,7 @@
         <w:rPr>
           <w:rFonts w:ascii="Arial" w:hAnsi="Arial" w:cs="Arial"/>
         </w:rPr>
-        <w:t>Slika 4.1</w:t>
-      </w:r>
-      <w:r>
-        <w:rPr>
-          <w:rFonts w:ascii="Arial" w:hAnsi="Arial" w:cs="Arial"/>
-        </w:rPr>
-        <w:t>6</w:t>
-      </w:r>
-      <w:r>
-        <w:rPr>
-          <w:rFonts w:ascii="Arial" w:hAnsi="Arial" w:cs="Arial"/>
-        </w:rPr>
-        <w:t>.</w:t>
-      </w:r>
-      <w:r>
-        <w:rPr>
-          <w:rFonts w:ascii="Arial" w:hAnsi="Arial" w:cs="Arial"/>
-        </w:rPr>
-        <w:t xml:space="preserve"> Sekvencijski dijagram za UC14</w:t>
+        <w:t>Slika 4.16. Sekvencijski dijagram za UC14</w:t>
       </w:r>
     </w:p>
     <w:p>
@@ -15198,7 +15888,7 @@
                     <pic:cNvPicPr/>
                   </pic:nvPicPr>
                   <pic:blipFill>
-                    <a:blip r:embed="rId24">
+                    <a:blip r:embed="rId27">
                       <a:extLst>
                         <a:ext uri="{28A0092B-C50C-407E-A947-70E740481C1C}">
                           <a14:useLocalDpi xmlns:a14="http://schemas.microsoft.com/office/drawing/2010/main" val="0"/>
@@ -15236,189 +15926,169 @@
         <w:rPr>
           <w:rFonts w:ascii="Arial" w:hAnsi="Arial" w:cs="Arial"/>
         </w:rPr>
-        <w:t>Slika 4.1</w:t>
-      </w:r>
-      <w:r>
-        <w:rPr>
-          <w:rFonts w:ascii="Arial" w:hAnsi="Arial" w:cs="Arial"/>
-        </w:rPr>
-        <w:t>7</w:t>
-      </w:r>
-      <w:r>
-        <w:rPr>
-          <w:rFonts w:ascii="Arial" w:hAnsi="Arial" w:cs="Arial"/>
-        </w:rPr>
-        <w:t>.</w:t>
-      </w:r>
-      <w:r>
-        <w:rPr>
-          <w:rFonts w:ascii="Arial" w:hAnsi="Arial" w:cs="Arial"/>
-        </w:rPr>
-        <w:t xml:space="preserve"> Sekvencijski dijagram za UC15</w:t>
-      </w:r>
-    </w:p>
-    <w:p>
-      <w:pPr>
-        <w:rPr>
-          <w:rFonts w:ascii="Arial" w:hAnsi="Arial" w:cs="Arial"/>
-        </w:rPr>
-      </w:pPr>
-    </w:p>
-    <w:p>
-      <w:pPr>
-        <w:rPr>
-          <w:rFonts w:ascii="Arial" w:hAnsi="Arial" w:cs="Arial"/>
-        </w:rPr>
-      </w:pPr>
-    </w:p>
-    <w:p>
-      <w:pPr>
-        <w:rPr>
-          <w:rFonts w:ascii="Arial" w:hAnsi="Arial" w:cs="Arial"/>
-        </w:rPr>
-      </w:pPr>
-    </w:p>
-    <w:p>
-      <w:pPr>
-        <w:rPr>
-          <w:rFonts w:ascii="Arial" w:hAnsi="Arial" w:cs="Arial"/>
-        </w:rPr>
-      </w:pPr>
-    </w:p>
-    <w:p>
-      <w:pPr>
-        <w:rPr>
-          <w:rFonts w:ascii="Arial" w:hAnsi="Arial" w:cs="Arial"/>
-        </w:rPr>
-      </w:pPr>
-    </w:p>
-    <w:p>
-      <w:pPr>
-        <w:rPr>
-          <w:rFonts w:ascii="Arial" w:hAnsi="Arial" w:cs="Arial"/>
-        </w:rPr>
-      </w:pPr>
-    </w:p>
-    <w:p>
-      <w:pPr>
-        <w:rPr>
-          <w:rFonts w:ascii="Arial" w:hAnsi="Arial" w:cs="Arial"/>
-        </w:rPr>
-      </w:pPr>
-    </w:p>
-    <w:p>
-      <w:pPr>
-        <w:rPr>
-          <w:rFonts w:ascii="Arial" w:hAnsi="Arial" w:cs="Arial"/>
-        </w:rPr>
-      </w:pPr>
-    </w:p>
-    <w:p>
-      <w:pPr>
-        <w:rPr>
-          <w:rFonts w:ascii="Arial" w:hAnsi="Arial" w:cs="Arial"/>
-        </w:rPr>
-      </w:pPr>
-    </w:p>
-    <w:p>
-      <w:pPr>
-        <w:rPr>
-          <w:rFonts w:ascii="Arial" w:hAnsi="Arial" w:cs="Arial"/>
-        </w:rPr>
-      </w:pPr>
-    </w:p>
-    <w:p>
-      <w:pPr>
-        <w:rPr>
-          <w:rFonts w:ascii="Arial" w:hAnsi="Arial" w:cs="Arial"/>
-        </w:rPr>
-      </w:pPr>
-    </w:p>
-    <w:p>
-      <w:pPr>
-        <w:rPr>
-          <w:rFonts w:ascii="Arial" w:hAnsi="Arial" w:cs="Arial"/>
-        </w:rPr>
-      </w:pPr>
-    </w:p>
-    <w:p>
-      <w:pPr>
-        <w:rPr>
-          <w:rFonts w:ascii="Arial" w:hAnsi="Arial" w:cs="Arial"/>
-        </w:rPr>
-      </w:pPr>
-    </w:p>
-    <w:p>
-      <w:pPr>
-        <w:rPr>
-          <w:rFonts w:ascii="Arial" w:hAnsi="Arial" w:cs="Arial"/>
-        </w:rPr>
-      </w:pPr>
-    </w:p>
-    <w:p>
-      <w:pPr>
-        <w:rPr>
-          <w:rFonts w:ascii="Arial" w:hAnsi="Arial" w:cs="Arial"/>
-        </w:rPr>
-      </w:pPr>
-    </w:p>
-    <w:p>
-      <w:pPr>
-        <w:rPr>
-          <w:rFonts w:ascii="Arial" w:hAnsi="Arial" w:cs="Arial"/>
-        </w:rPr>
-      </w:pPr>
-    </w:p>
-    <w:p>
-      <w:pPr>
-        <w:rPr>
-          <w:rFonts w:ascii="Arial" w:hAnsi="Arial" w:cs="Arial"/>
-        </w:rPr>
-      </w:pPr>
-    </w:p>
-    <w:p>
-      <w:pPr>
-        <w:rPr>
-          <w:rFonts w:ascii="Arial" w:hAnsi="Arial" w:cs="Arial"/>
-        </w:rPr>
-      </w:pPr>
-    </w:p>
-    <w:p>
-      <w:pPr>
-        <w:rPr>
-          <w:rFonts w:ascii="Arial" w:hAnsi="Arial" w:cs="Arial"/>
-        </w:rPr>
-      </w:pPr>
-    </w:p>
-    <w:p>
-      <w:pPr>
-        <w:rPr>
-          <w:rFonts w:ascii="Arial" w:hAnsi="Arial" w:cs="Arial"/>
-        </w:rPr>
-      </w:pPr>
-    </w:p>
-    <w:p>
-      <w:pPr>
-        <w:rPr>
-          <w:rFonts w:ascii="Arial" w:hAnsi="Arial" w:cs="Arial"/>
-        </w:rPr>
-      </w:pPr>
-    </w:p>
-    <w:p>
-      <w:pPr>
-        <w:rPr>
-          <w:rFonts w:ascii="Arial" w:hAnsi="Arial" w:cs="Arial"/>
-        </w:rPr>
-      </w:pPr>
-    </w:p>
-    <w:p>
-      <w:pPr>
-        <w:rPr>
-          <w:rFonts w:ascii="Arial" w:hAnsi="Arial" w:cs="Arial"/>
-        </w:rPr>
-      </w:pPr>
-      <w:bookmarkStart w:id="10" w:name="_GoBack"/>
-      <w:bookmarkEnd w:id="10"/>
+        <w:t>Slika 4.17. Sekvencijski dijagram za UC15</w:t>
+      </w:r>
+    </w:p>
+    <w:p>
+      <w:pPr>
+        <w:rPr>
+          <w:rFonts w:ascii="Arial" w:hAnsi="Arial" w:cs="Arial"/>
+        </w:rPr>
+      </w:pPr>
+    </w:p>
+    <w:p>
+      <w:pPr>
+        <w:rPr>
+          <w:rFonts w:ascii="Arial" w:hAnsi="Arial" w:cs="Arial"/>
+        </w:rPr>
+      </w:pPr>
+    </w:p>
+    <w:p>
+      <w:pPr>
+        <w:rPr>
+          <w:rFonts w:ascii="Arial" w:hAnsi="Arial" w:cs="Arial"/>
+        </w:rPr>
+      </w:pPr>
+    </w:p>
+    <w:p>
+      <w:pPr>
+        <w:rPr>
+          <w:rFonts w:ascii="Arial" w:hAnsi="Arial" w:cs="Arial"/>
+        </w:rPr>
+      </w:pPr>
+    </w:p>
+    <w:p>
+      <w:pPr>
+        <w:rPr>
+          <w:rFonts w:ascii="Arial" w:hAnsi="Arial" w:cs="Arial"/>
+        </w:rPr>
+      </w:pPr>
+    </w:p>
+    <w:p>
+      <w:pPr>
+        <w:rPr>
+          <w:rFonts w:ascii="Arial" w:hAnsi="Arial" w:cs="Arial"/>
+        </w:rPr>
+      </w:pPr>
+    </w:p>
+    <w:p>
+      <w:pPr>
+        <w:rPr>
+          <w:rFonts w:ascii="Arial" w:hAnsi="Arial" w:cs="Arial"/>
+        </w:rPr>
+      </w:pPr>
+    </w:p>
+    <w:p>
+      <w:pPr>
+        <w:rPr>
+          <w:rFonts w:ascii="Arial" w:hAnsi="Arial" w:cs="Arial"/>
+        </w:rPr>
+      </w:pPr>
+    </w:p>
+    <w:p>
+      <w:pPr>
+        <w:rPr>
+          <w:rFonts w:ascii="Arial" w:hAnsi="Arial" w:cs="Arial"/>
+        </w:rPr>
+      </w:pPr>
+    </w:p>
+    <w:p>
+      <w:pPr>
+        <w:rPr>
+          <w:rFonts w:ascii="Arial" w:hAnsi="Arial" w:cs="Arial"/>
+        </w:rPr>
+      </w:pPr>
+    </w:p>
+    <w:p>
+      <w:pPr>
+        <w:rPr>
+          <w:rFonts w:ascii="Arial" w:hAnsi="Arial" w:cs="Arial"/>
+        </w:rPr>
+      </w:pPr>
+    </w:p>
+    <w:p>
+      <w:pPr>
+        <w:rPr>
+          <w:rFonts w:ascii="Arial" w:hAnsi="Arial" w:cs="Arial"/>
+        </w:rPr>
+      </w:pPr>
+    </w:p>
+    <w:p>
+      <w:pPr>
+        <w:rPr>
+          <w:rFonts w:ascii="Arial" w:hAnsi="Arial" w:cs="Arial"/>
+        </w:rPr>
+      </w:pPr>
+    </w:p>
+    <w:p>
+      <w:pPr>
+        <w:rPr>
+          <w:rFonts w:ascii="Arial" w:hAnsi="Arial" w:cs="Arial"/>
+        </w:rPr>
+      </w:pPr>
+    </w:p>
+    <w:p>
+      <w:pPr>
+        <w:rPr>
+          <w:rFonts w:ascii="Arial" w:hAnsi="Arial" w:cs="Arial"/>
+        </w:rPr>
+      </w:pPr>
+    </w:p>
+    <w:p>
+      <w:pPr>
+        <w:rPr>
+          <w:rFonts w:ascii="Arial" w:hAnsi="Arial" w:cs="Arial"/>
+        </w:rPr>
+      </w:pPr>
+    </w:p>
+    <w:p>
+      <w:pPr>
+        <w:rPr>
+          <w:rFonts w:ascii="Arial" w:hAnsi="Arial" w:cs="Arial"/>
+        </w:rPr>
+      </w:pPr>
+    </w:p>
+    <w:p>
+      <w:pPr>
+        <w:rPr>
+          <w:rFonts w:ascii="Arial" w:hAnsi="Arial" w:cs="Arial"/>
+        </w:rPr>
+      </w:pPr>
+    </w:p>
+    <w:p>
+      <w:pPr>
+        <w:rPr>
+          <w:rFonts w:ascii="Arial" w:hAnsi="Arial" w:cs="Arial"/>
+        </w:rPr>
+      </w:pPr>
+    </w:p>
+    <w:p>
+      <w:pPr>
+        <w:rPr>
+          <w:rFonts w:ascii="Arial" w:hAnsi="Arial" w:cs="Arial"/>
+        </w:rPr>
+      </w:pPr>
+    </w:p>
+    <w:p>
+      <w:pPr>
+        <w:rPr>
+          <w:rFonts w:ascii="Arial" w:hAnsi="Arial" w:cs="Arial"/>
+        </w:rPr>
+      </w:pPr>
+    </w:p>
+    <w:p>
+      <w:pPr>
+        <w:rPr>
+          <w:rFonts w:ascii="Arial" w:hAnsi="Arial" w:cs="Arial"/>
+        </w:rPr>
+      </w:pPr>
+    </w:p>
+    <w:p>
+      <w:pPr>
+        <w:rPr>
+          <w:rFonts w:ascii="Arial" w:hAnsi="Arial" w:cs="Arial"/>
+        </w:rPr>
+      </w:pPr>
     </w:p>
     <w:p>
       <w:pPr>
@@ -15496,7 +16166,7 @@
                     <pic:cNvPicPr/>
                   </pic:nvPicPr>
                   <pic:blipFill>
-                    <a:blip r:embed="rId25">
+                    <a:blip r:embed="rId28">
                       <a:extLst>
                         <a:ext uri="{28A0092B-C50C-407E-A947-70E740481C1C}">
                           <a14:useLocalDpi xmlns:a14="http://schemas.microsoft.com/office/drawing/2010/main" val="0"/>
@@ -15632,7 +16302,7 @@
                     <pic:cNvPicPr/>
                   </pic:nvPicPr>
                   <pic:blipFill>
-                    <a:blip r:embed="rId26">
+                    <a:blip r:embed="rId29">
                       <a:extLst>
                         <a:ext uri="{28A0092B-C50C-407E-A947-70E740481C1C}">
                           <a14:useLocalDpi xmlns:a14="http://schemas.microsoft.com/office/drawing/2010/main" val="0"/>
@@ -15762,7 +16432,7 @@
                     <pic:cNvPicPr/>
                   </pic:nvPicPr>
                   <pic:blipFill>
-                    <a:blip r:embed="rId27">
+                    <a:blip r:embed="rId30">
                       <a:extLst>
                         <a:ext uri="{28A0092B-C50C-407E-A947-70E740481C1C}">
                           <a14:useLocalDpi xmlns:a14="http://schemas.microsoft.com/office/drawing/2010/main" val="0"/>
@@ -15818,7 +16488,7 @@
     </w:p>
     <w:p>
       <w:pPr>
-        <w:pStyle w:val="Naslov1"/>
+        <w:pStyle w:val="Heading1"/>
         <w:numPr>
           <w:ilvl w:val="0"/>
           <w:numId w:val="3"/>
@@ -15832,7 +16502,7 @@
         <w:lastRenderedPageBreak/>
         <w:t>Ostali zahtjevi</w:t>
       </w:r>
-      <w:bookmarkEnd w:id="8"/>
+      <w:bookmarkEnd w:id="9"/>
     </w:p>
     <w:p>
       <w:pPr>
@@ -15913,7 +16583,7 @@
     </w:p>
     <w:p>
       <w:pPr>
-        <w:pStyle w:val="Naslov1"/>
+        <w:pStyle w:val="Heading1"/>
         <w:numPr>
           <w:ilvl w:val="0"/>
           <w:numId w:val="3"/>
@@ -16216,7 +16886,7 @@
     </w:p>
     <w:p>
       <w:pPr>
-        <w:pStyle w:val="Naslov2"/>
+        <w:pStyle w:val="Heading2"/>
         <w:numPr>
           <w:ilvl w:val="1"/>
           <w:numId w:val="3"/>
@@ -16312,7 +16982,7 @@
     </w:p>
     <w:p>
       <w:pPr>
-        <w:pStyle w:val="Naslov2"/>
+        <w:pStyle w:val="Heading2"/>
         <w:numPr>
           <w:ilvl w:val="1"/>
           <w:numId w:val="3"/>
@@ -16418,7 +17088,7 @@
     </w:p>
     <w:p>
       <w:pPr>
-        <w:pStyle w:val="Naslov2"/>
+        <w:pStyle w:val="Heading2"/>
         <w:numPr>
           <w:ilvl w:val="1"/>
           <w:numId w:val="3"/>
@@ -16464,7 +17134,7 @@
     </w:p>
     <w:p>
       <w:pPr>
-        <w:pStyle w:val="Naslov2"/>
+        <w:pStyle w:val="Heading2"/>
         <w:numPr>
           <w:ilvl w:val="1"/>
           <w:numId w:val="3"/>
@@ -16549,7 +17219,7 @@
     </w:p>
     <w:p>
       <w:pPr>
-        <w:pStyle w:val="Naslov1"/>
+        <w:pStyle w:val="Heading1"/>
         <w:numPr>
           <w:ilvl w:val="0"/>
           <w:numId w:val="3"/>
@@ -16691,7 +17361,7 @@
     </w:p>
     <w:p>
       <w:pPr>
-        <w:pStyle w:val="Naslov2"/>
+        <w:pStyle w:val="Heading2"/>
         <w:numPr>
           <w:ilvl w:val="1"/>
           <w:numId w:val="3"/>
@@ -16744,7 +17414,7 @@
     </w:p>
     <w:p>
       <w:pPr>
-        <w:pStyle w:val="Naslov2"/>
+        <w:pStyle w:val="Heading2"/>
         <w:numPr>
           <w:ilvl w:val="1"/>
           <w:numId w:val="3"/>
@@ -16789,7 +17459,7 @@
     </w:p>
     <w:p>
       <w:pPr>
-        <w:pStyle w:val="Naslov2"/>
+        <w:pStyle w:val="Heading2"/>
         <w:numPr>
           <w:ilvl w:val="1"/>
           <w:numId w:val="3"/>
@@ -16843,7 +17513,7 @@
     </w:p>
     <w:p>
       <w:pPr>
-        <w:pStyle w:val="Naslov2"/>
+        <w:pStyle w:val="Heading2"/>
         <w:numPr>
           <w:ilvl w:val="1"/>
           <w:numId w:val="3"/>
@@ -16946,7 +17616,7 @@
     </w:p>
     <w:p>
       <w:pPr>
-        <w:pStyle w:val="Naslov2"/>
+        <w:pStyle w:val="Heading2"/>
         <w:numPr>
           <w:ilvl w:val="1"/>
           <w:numId w:val="3"/>
@@ -16990,7 +17660,7 @@
     </w:p>
     <w:p>
       <w:pPr>
-        <w:pStyle w:val="Naslov2"/>
+        <w:pStyle w:val="Heading2"/>
         <w:numPr>
           <w:ilvl w:val="1"/>
           <w:numId w:val="3"/>
@@ -17066,7 +17736,7 @@
     </w:p>
     <w:p>
       <w:pPr>
-        <w:pStyle w:val="Naslov1"/>
+        <w:pStyle w:val="Heading1"/>
         <w:numPr>
           <w:ilvl w:val="0"/>
           <w:numId w:val="3"/>
@@ -17233,7 +17903,7 @@
     </w:p>
     <w:p>
       <w:pPr>
-        <w:pStyle w:val="Naslov1"/>
+        <w:pStyle w:val="Heading1"/>
         <w:numPr>
           <w:ilvl w:val="0"/>
           <w:numId w:val="3"/>
@@ -17288,7 +17958,7 @@
         </w:rPr>
         <w:t xml:space="preserve">Oblikovanje programske potpore, FER ZEMRIS, </w:t>
       </w:r>
-      <w:hyperlink r:id="rId28">
+      <w:hyperlink r:id="rId31">
         <w:r>
           <w:rPr>
             <w:rFonts w:ascii="Arial" w:eastAsia="Arial" w:hAnsi="Arial" w:cs="Arial"/>
@@ -17298,7 +17968,7 @@
           <w:t>http://www.fer.hr/predmet/opp</w:t>
         </w:r>
       </w:hyperlink>
-      <w:hyperlink r:id="rId29"/>
+      <w:hyperlink r:id="rId32"/>
     </w:p>
     <w:p>
       <w:pPr>
@@ -17316,7 +17986,7 @@
         </w:rPr>
         <w:t xml:space="preserve">Oblikovanje programske potpore, FER ZEMRIS, </w:t>
       </w:r>
-      <w:hyperlink r:id="rId30">
+      <w:hyperlink r:id="rId33">
         <w:r>
           <w:rPr>
             <w:rFonts w:ascii="Arial" w:eastAsia="Arial" w:hAnsi="Arial" w:cs="Arial"/>
@@ -17326,11 +17996,11 @@
           <w:t>http://www.zemris.fer.hr/predmeti/opp</w:t>
         </w:r>
       </w:hyperlink>
-      <w:hyperlink r:id="rId31"/>
-    </w:p>
-    <w:p>
-      <w:pPr>
-        <w:pStyle w:val="Naslov1"/>
+      <w:hyperlink r:id="rId34"/>
+    </w:p>
+    <w:p>
+      <w:pPr>
+        <w:pStyle w:val="Heading1"/>
         <w:tabs>
           <w:tab w:val="left" w:pos="360"/>
         </w:tabs>
@@ -17666,7 +18336,7 @@
     </w:p>
     <w:p>
       <w:pPr>
-        <w:pStyle w:val="Naslov1"/>
+        <w:pStyle w:val="Heading1"/>
         <w:tabs>
           <w:tab w:val="left" w:pos="360"/>
         </w:tabs>
@@ -17713,7 +18383,7 @@
     </w:p>
     <w:p>
       <w:pPr>
-        <w:pStyle w:val="Naslov1"/>
+        <w:pStyle w:val="Heading1"/>
         <w:tabs>
           <w:tab w:val="left" w:pos="360"/>
         </w:tabs>
@@ -21232,7 +21902,7 @@
                     </pic:cNvPicPr>
                   </pic:nvPicPr>
                   <pic:blipFill>
-                    <a:blip r:embed="rId32">
+                    <a:blip r:embed="rId35">
                       <a:extLst>
                         <a:ext uri="{28A0092B-C50C-407E-A947-70E740481C1C}">
                           <a14:useLocalDpi xmlns:a14="http://schemas.microsoft.com/office/drawing/2010/main" val="0"/>
@@ -21274,7 +21944,7 @@
     </w:p>
     <w:p>
       <w:pPr>
-        <w:pStyle w:val="Naslov1"/>
+        <w:pStyle w:val="Heading1"/>
         <w:ind w:left="360" w:firstLine="0"/>
       </w:pPr>
       <w:bookmarkStart w:id="42" w:name="_Toc431806067"/>
@@ -21367,8 +22037,8 @@
       </w:pPr>
     </w:p>
     <w:sectPr>
-      <w:headerReference w:type="default" r:id="rId33"/>
-      <w:footerReference w:type="default" r:id="rId34"/>
+      <w:headerReference w:type="default" r:id="rId36"/>
+      <w:footerReference w:type="default" r:id="rId37"/>
       <w:pgSz w:w="11905" w:h="16837"/>
       <w:pgMar w:top="1417" w:right="1417" w:bottom="1417" w:left="1417" w:header="720" w:footer="720" w:gutter="0"/>
       <w:cols w:space="720"/>
@@ -21442,7 +22112,7 @@
       <w:rPr>
         <w:noProof/>
       </w:rPr>
-      <w:t>40</w:t>
+      <w:t>21</w:t>
     </w:r>
     <w:r>
       <w:fldChar w:fldCharType="end"/>
@@ -21467,7 +22137,7 @@
       <w:rPr>
         <w:noProof/>
       </w:rPr>
-      <w:t>53</w:t>
+      <w:t>56</w:t>
     </w:r>
     <w:r>
       <w:fldChar w:fldCharType="end"/>
@@ -21507,7 +22177,7 @@
         <w:noProof/>
         <w:sz w:val="20"/>
       </w:rPr>
-      <w:t>7. studenog 2017.</w:t>
+      <w:t>8. studenog 2017.</w:t>
     </w:r>
     <w:r>
       <w:rPr>
@@ -26498,6 +27168,7 @@
     <w:lsdException w:name="HTML Sample" w:semiHidden="1" w:unhideWhenUsed="1"/>
     <w:lsdException w:name="HTML Typewriter" w:semiHidden="1" w:unhideWhenUsed="1"/>
     <w:lsdException w:name="HTML Variable" w:semiHidden="1" w:unhideWhenUsed="1"/>
+    <w:lsdException w:name="Normal Table" w:semiHidden="1" w:unhideWhenUsed="1"/>
     <w:lsdException w:name="annotation subject" w:semiHidden="1" w:unhideWhenUsed="1"/>
     <w:lsdException w:name="No List" w:semiHidden="1" w:unhideWhenUsed="1"/>
     <w:lsdException w:name="Outline List 1" w:semiHidden="1" w:unhideWhenUsed="1"/>
@@ -26541,8 +27212,10 @@
     <w:lsdException w:name="Table Elegant" w:semiHidden="1" w:unhideWhenUsed="1"/>
     <w:lsdException w:name="Table Professional" w:semiHidden="1" w:unhideWhenUsed="1"/>
     <w:lsdException w:name="Table Subtle 1" w:semiHidden="1" w:unhideWhenUsed="1"/>
+    <w:lsdException w:name="Table Subtle 2" w:semiHidden="1" w:unhideWhenUsed="1"/>
     <w:lsdException w:name="Table Web 1" w:semiHidden="1" w:unhideWhenUsed="1"/>
     <w:lsdException w:name="Table Web 2" w:semiHidden="1" w:unhideWhenUsed="1"/>
+    <w:lsdException w:name="Table Web 3" w:semiHidden="1" w:unhideWhenUsed="1"/>
     <w:lsdException w:name="Balloon Text" w:semiHidden="1" w:unhideWhenUsed="1"/>
     <w:lsdException w:name="Table Grid" w:uiPriority="59"/>
     <w:lsdException w:name="Table Theme" w:semiHidden="1" w:unhideWhenUsed="1"/>
@@ -26775,7 +27448,7 @@
       <w:sz w:val="24"/>
     </w:rPr>
   </w:style>
-  <w:style w:type="paragraph" w:styleId="Naslov1">
+  <w:style w:type="paragraph" w:styleId="Heading1">
     <w:name w:val="heading 1"/>
     <w:basedOn w:val="Normal1"/>
     <w:next w:val="Normal1"/>
@@ -26793,7 +27466,7 @@
       <w:sz w:val="32"/>
     </w:rPr>
   </w:style>
-  <w:style w:type="paragraph" w:styleId="Naslov2">
+  <w:style w:type="paragraph" w:styleId="Heading2">
     <w:name w:val="heading 2"/>
     <w:basedOn w:val="Normal1"/>
     <w:next w:val="Normal1"/>
@@ -26811,7 +27484,7 @@
       <w:sz w:val="28"/>
     </w:rPr>
   </w:style>
-  <w:style w:type="paragraph" w:styleId="Naslov3">
+  <w:style w:type="paragraph" w:styleId="Heading3">
     <w:name w:val="heading 3"/>
     <w:basedOn w:val="Normal1"/>
     <w:next w:val="Normal1"/>
@@ -26830,7 +27503,7 @@
       <w:sz w:val="26"/>
     </w:rPr>
   </w:style>
-  <w:style w:type="paragraph" w:styleId="Naslov4">
+  <w:style w:type="paragraph" w:styleId="Heading4">
     <w:name w:val="heading 4"/>
     <w:basedOn w:val="Normal1"/>
     <w:next w:val="Normal1"/>
@@ -26847,7 +27520,7 @@
       <w:sz w:val="28"/>
     </w:rPr>
   </w:style>
-  <w:style w:type="paragraph" w:styleId="Naslov5">
+  <w:style w:type="paragraph" w:styleId="Heading5">
     <w:name w:val="heading 5"/>
     <w:basedOn w:val="Normal1"/>
     <w:next w:val="Normal1"/>
@@ -26865,7 +27538,7 @@
       <w:sz w:val="26"/>
     </w:rPr>
   </w:style>
-  <w:style w:type="paragraph" w:styleId="Naslov6">
+  <w:style w:type="paragraph" w:styleId="Heading6">
     <w:name w:val="heading 6"/>
     <w:basedOn w:val="Normal1"/>
     <w:next w:val="Normal1"/>
@@ -26882,13 +27555,13 @@
       <w:sz w:val="22"/>
     </w:rPr>
   </w:style>
-  <w:style w:type="character" w:default="1" w:styleId="Zadanifontodlomka">
+  <w:style w:type="character" w:default="1" w:styleId="DefaultParagraphFont">
     <w:name w:val="Default Paragraph Font"/>
     <w:uiPriority w:val="1"/>
     <w:semiHidden/>
     <w:unhideWhenUsed/>
   </w:style>
-  <w:style w:type="table" w:default="1" w:styleId="Obinatablica">
+  <w:style w:type="table" w:default="1" w:styleId="TableNormal">
     <w:name w:val="Normal Table"/>
     <w:uiPriority w:val="99"/>
     <w:semiHidden/>
@@ -26903,7 +27576,7 @@
       </w:tblCellMar>
     </w:tblPr>
   </w:style>
-  <w:style w:type="numbering" w:default="1" w:styleId="Bezpopisa">
+  <w:style w:type="numbering" w:default="1" w:styleId="NoList">
     <w:name w:val="No List"/>
     <w:uiPriority w:val="99"/>
     <w:semiHidden/>
@@ -26917,7 +27590,7 @@
       <w:sz w:val="24"/>
     </w:rPr>
   </w:style>
-  <w:style w:type="paragraph" w:styleId="Naslov">
+  <w:style w:type="paragraph" w:styleId="Title">
     <w:name w:val="Title"/>
     <w:basedOn w:val="Normal1"/>
     <w:next w:val="Normal1"/>
@@ -26933,7 +27606,7 @@
       <w:sz w:val="72"/>
     </w:rPr>
   </w:style>
-  <w:style w:type="paragraph" w:styleId="Podnaslov">
+  <w:style w:type="paragraph" w:styleId="Subtitle">
     <w:name w:val="Subtitle"/>
     <w:basedOn w:val="Normal1"/>
     <w:next w:val="Normal1"/>
@@ -26952,17 +27625,17 @@
     </w:rPr>
   </w:style>
   <w:style w:type="table" w:customStyle="1" w:styleId="a">
-    <w:basedOn w:val="Obinatablica"/>
+    <w:basedOn w:val="TableNormal"/>
     <w:rsid w:val="00BF7533"/>
     <w:tblPr>
       <w:tblStyleRowBandSize w:val="1"/>
       <w:tblStyleColBandSize w:val="1"/>
     </w:tblPr>
   </w:style>
-  <w:style w:type="paragraph" w:styleId="Kartadokumenta">
+  <w:style w:type="paragraph" w:styleId="DocumentMap">
     <w:name w:val="Document Map"/>
     <w:basedOn w:val="Normal"/>
-    <w:link w:val="KartadokumentaChar"/>
+    <w:link w:val="DocumentMapChar"/>
     <w:uiPriority w:val="99"/>
     <w:semiHidden/>
     <w:unhideWhenUsed/>
@@ -26973,9 +27646,9 @@
       <w:szCs w:val="16"/>
     </w:rPr>
   </w:style>
-  <w:style w:type="character" w:customStyle="1" w:styleId="KartadokumentaChar">
-    <w:name w:val="Karta dokumenta Char"/>
-    <w:link w:val="Kartadokumenta"/>
+  <w:style w:type="character" w:customStyle="1" w:styleId="DocumentMapChar">
+    <w:name w:val="Document Map Char"/>
+    <w:link w:val="DocumentMap"/>
     <w:uiPriority w:val="99"/>
     <w:semiHidden/>
     <w:rsid w:val="00451C50"/>
@@ -26985,10 +27658,10 @@
       <w:szCs w:val="16"/>
     </w:rPr>
   </w:style>
-  <w:style w:type="paragraph" w:styleId="Zaglavlje">
+  <w:style w:type="paragraph" w:styleId="Header">
     <w:name w:val="header"/>
     <w:basedOn w:val="Normal"/>
-    <w:link w:val="ZaglavljeChar"/>
+    <w:link w:val="HeaderChar"/>
     <w:uiPriority w:val="99"/>
     <w:unhideWhenUsed/>
     <w:rsid w:val="00CB480D"/>
@@ -26999,9 +27672,9 @@
       </w:tabs>
     </w:pPr>
   </w:style>
-  <w:style w:type="character" w:customStyle="1" w:styleId="ZaglavljeChar">
-    <w:name w:val="Zaglavlje Char"/>
-    <w:link w:val="Zaglavlje"/>
+  <w:style w:type="character" w:customStyle="1" w:styleId="HeaderChar">
+    <w:name w:val="Header Char"/>
+    <w:link w:val="Header"/>
     <w:uiPriority w:val="99"/>
     <w:rsid w:val="00CB480D"/>
     <w:rPr>
@@ -27010,10 +27683,10 @@
       <w:lang w:val="hr-HR" w:eastAsia="hr-HR"/>
     </w:rPr>
   </w:style>
-  <w:style w:type="paragraph" w:styleId="Podnoje">
+  <w:style w:type="paragraph" w:styleId="Footer">
     <w:name w:val="footer"/>
     <w:basedOn w:val="Normal"/>
-    <w:link w:val="PodnojeChar"/>
+    <w:link w:val="FooterChar"/>
     <w:uiPriority w:val="99"/>
     <w:unhideWhenUsed/>
     <w:rsid w:val="00CB480D"/>
@@ -27024,9 +27697,9 @@
       </w:tabs>
     </w:pPr>
   </w:style>
-  <w:style w:type="character" w:customStyle="1" w:styleId="PodnojeChar">
-    <w:name w:val="Podnožje Char"/>
-    <w:link w:val="Podnoje"/>
+  <w:style w:type="character" w:customStyle="1" w:styleId="FooterChar">
+    <w:name w:val="Footer Char"/>
+    <w:link w:val="Footer"/>
     <w:uiPriority w:val="99"/>
     <w:rsid w:val="00CB480D"/>
     <w:rPr>
@@ -27035,9 +27708,9 @@
       <w:lang w:val="hr-HR" w:eastAsia="hr-HR"/>
     </w:rPr>
   </w:style>
-  <w:style w:type="table" w:styleId="Reetkatablice">
+  <w:style w:type="table" w:styleId="TableGrid">
     <w:name w:val="Table Grid"/>
-    <w:basedOn w:val="Obinatablica"/>
+    <w:basedOn w:val="TableNormal"/>
     <w:uiPriority w:val="59"/>
     <w:rsid w:val="00D75D2C"/>
     <w:tblPr>
@@ -27053,7 +27726,7 @@
   </w:style>
   <w:style w:type="table" w:customStyle="1" w:styleId="PlainTable11">
     <w:name w:val="Plain Table 11"/>
-    <w:basedOn w:val="Obinatablica"/>
+    <w:basedOn w:val="TableNormal"/>
     <w:uiPriority w:val="41"/>
     <w:rsid w:val="00D75D2C"/>
     <w:tblPr>
@@ -27113,7 +27786,7 @@
   </w:style>
   <w:style w:type="table" w:customStyle="1" w:styleId="TableGridLight1">
     <w:name w:val="Table Grid Light1"/>
-    <w:basedOn w:val="Obinatablica"/>
+    <w:basedOn w:val="TableNormal"/>
     <w:uiPriority w:val="40"/>
     <w:rsid w:val="00D75D2C"/>
     <w:tblPr>
@@ -27129,7 +27802,7 @@
   </w:style>
   <w:style w:type="table" w:customStyle="1" w:styleId="PlainTable21">
     <w:name w:val="Plain Table 21"/>
-    <w:basedOn w:val="Obinatablica"/>
+    <w:basedOn w:val="TableNormal"/>
     <w:uiPriority w:val="42"/>
     <w:rsid w:val="00D75D2C"/>
     <w:tblPr>
@@ -27206,7 +27879,7 @@
   </w:style>
   <w:style w:type="table" w:customStyle="1" w:styleId="PlainTable31">
     <w:name w:val="Plain Table 31"/>
-    <w:basedOn w:val="Obinatablica"/>
+    <w:basedOn w:val="TableNormal"/>
     <w:uiPriority w:val="43"/>
     <w:rsid w:val="00D75D2C"/>
     <w:tblPr>
@@ -27296,7 +27969,7 @@
   </w:style>
   <w:style w:type="table" w:customStyle="1" w:styleId="PlainTable41">
     <w:name w:val="Plain Table 41"/>
-    <w:basedOn w:val="Obinatablica"/>
+    <w:basedOn w:val="TableNormal"/>
     <w:uiPriority w:val="44"/>
     <w:rsid w:val="00D75D2C"/>
     <w:tblPr>
@@ -27342,7 +28015,7 @@
   </w:style>
   <w:style w:type="table" w:customStyle="1" w:styleId="PlainTable51">
     <w:name w:val="Plain Table 51"/>
-    <w:basedOn w:val="Obinatablica"/>
+    <w:basedOn w:val="TableNormal"/>
     <w:uiPriority w:val="45"/>
     <w:rsid w:val="00D75D2C"/>
     <w:tblPr>
@@ -27459,7 +28132,7 @@
   </w:style>
   <w:style w:type="table" w:customStyle="1" w:styleId="ListTable3-Accent61">
     <w:name w:val="List Table 3 - Accent 61"/>
-    <w:basedOn w:val="Obinatablica"/>
+    <w:basedOn w:val="TableNormal"/>
     <w:uiPriority w:val="48"/>
     <w:rsid w:val="00D75D2C"/>
     <w:tblPr>
@@ -27580,7 +28253,7 @@
   </w:style>
   <w:style w:type="table" w:customStyle="1" w:styleId="GridTable2-Accent31">
     <w:name w:val="Grid Table 2 - Accent 31"/>
-    <w:basedOn w:val="Obinatablica"/>
+    <w:basedOn w:val="TableNormal"/>
     <w:uiPriority w:val="47"/>
     <w:rsid w:val="00D75D2C"/>
     <w:tblPr>
@@ -27650,9 +28323,9 @@
       </w:tcPr>
     </w:tblStylePr>
   </w:style>
-  <w:style w:type="paragraph" w:styleId="TOCNaslov">
+  <w:style w:type="paragraph" w:styleId="TOCHeading">
     <w:name w:val="TOC Heading"/>
-    <w:basedOn w:val="Naslov1"/>
+    <w:basedOn w:val="Heading1"/>
     <w:next w:val="Normal"/>
     <w:uiPriority w:val="39"/>
     <w:unhideWhenUsed/>
@@ -27671,7 +28344,7 @@
       <w:lang w:val="en-US" w:eastAsia="en-US"/>
     </w:rPr>
   </w:style>
-  <w:style w:type="paragraph" w:styleId="Sadraj1">
+  <w:style w:type="paragraph" w:styleId="TOC1">
     <w:name w:val="toc 1"/>
     <w:basedOn w:val="Normal"/>
     <w:next w:val="Normal"/>
@@ -27680,7 +28353,7 @@
     <w:unhideWhenUsed/>
     <w:rsid w:val="00AD38CE"/>
   </w:style>
-  <w:style w:type="paragraph" w:styleId="Sadraj2">
+  <w:style w:type="paragraph" w:styleId="TOC2">
     <w:name w:val="toc 2"/>
     <w:basedOn w:val="Normal"/>
     <w:next w:val="Normal"/>
@@ -27692,7 +28365,7 @@
       <w:ind w:left="240"/>
     </w:pPr>
   </w:style>
-  <w:style w:type="character" w:styleId="Hiperveza">
+  <w:style w:type="character" w:styleId="Hyperlink">
     <w:name w:val="Hyperlink"/>
     <w:uiPriority w:val="99"/>
     <w:unhideWhenUsed/>
@@ -27717,7 +28390,7 @@
       <w:szCs w:val="24"/>
     </w:rPr>
   </w:style>
-  <w:style w:type="character" w:styleId="Istaknuto">
+  <w:style w:type="character" w:styleId="Emphasis">
     <w:name w:val="Emphasis"/>
     <w:uiPriority w:val="20"/>
     <w:qFormat/>
@@ -28030,7 +28703,7 @@
 </file>
 
 <file path=customXml/itemProps1.xml><?xml version="1.0" encoding="utf-8"?>
-<ds:datastoreItem xmlns:ds="http://schemas.openxmlformats.org/officeDocument/2006/customXml" ds:itemID="{6B89AF36-27E6-41AC-B913-22D584B9357C}">
+<ds:datastoreItem xmlns:ds="http://schemas.openxmlformats.org/officeDocument/2006/customXml" ds:itemID="{82D595E5-D348-4A6C-A4D8-C19BA1E64C91}">
   <ds:schemaRefs>
     <ds:schemaRef ds:uri="http://schemas.openxmlformats.org/officeDocument/2006/bibliography"/>
   </ds:schemaRefs>

</xml_diff>

<commit_message>
Sekvencijski 8, 9, 19
</commit_message>
<xml_diff>
--- a/Dokumentacija/GuildBuild.docx
+++ b/Dokumentacija/GuildBuild.docx
@@ -4357,8 +4357,6 @@
               </w:rPr>
               <w:t>08.11.2017.</w:t>
             </w:r>
-            <w:bookmarkStart w:id="2" w:name="_GoBack"/>
-            <w:bookmarkEnd w:id="2"/>
           </w:p>
         </w:tc>
       </w:tr>
@@ -4382,6 +4380,12 @@
                 <w:rFonts w:ascii="Arial" w:hAnsi="Arial" w:cs="Arial"/>
               </w:rPr>
             </w:pPr>
+            <w:r>
+              <w:rPr>
+                <w:rFonts w:ascii="Arial" w:hAnsi="Arial" w:cs="Arial"/>
+              </w:rPr>
+              <w:t>0.3.6</w:t>
+            </w:r>
           </w:p>
         </w:tc>
         <w:tc>
@@ -4403,6 +4407,18 @@
                 <w:rFonts w:ascii="Arial" w:hAnsi="Arial" w:cs="Arial"/>
               </w:rPr>
             </w:pPr>
+            <w:r>
+              <w:rPr>
+                <w:rFonts w:ascii="Arial" w:hAnsi="Arial" w:cs="Arial"/>
+              </w:rPr>
+              <w:t xml:space="preserve">Dodani sekvencijski </w:t>
+            </w:r>
+            <w:r>
+              <w:rPr>
+                <w:rFonts w:ascii="Arial" w:hAnsi="Arial" w:cs="Arial"/>
+              </w:rPr>
+              <w:t>dijagrami UC8, UC9, UC19</w:t>
+            </w:r>
           </w:p>
         </w:tc>
         <w:tc>
@@ -4424,6 +4440,12 @@
                 <w:rFonts w:ascii="Arial" w:hAnsi="Arial" w:cs="Arial"/>
               </w:rPr>
             </w:pPr>
+            <w:r>
+              <w:rPr>
+                <w:rFonts w:ascii="Arial" w:hAnsi="Arial" w:cs="Arial"/>
+              </w:rPr>
+              <w:t>Krivošić</w:t>
+            </w:r>
           </w:p>
         </w:tc>
         <w:tc>
@@ -4445,6 +4467,14 @@
                 <w:rFonts w:ascii="Arial" w:hAnsi="Arial" w:cs="Arial"/>
               </w:rPr>
             </w:pPr>
+            <w:r>
+              <w:rPr>
+                <w:rFonts w:ascii="Arial" w:hAnsi="Arial" w:cs="Arial"/>
+              </w:rPr>
+              <w:t>10.11.2017.</w:t>
+            </w:r>
+            <w:bookmarkStart w:id="2" w:name="_GoBack"/>
+            <w:bookmarkEnd w:id="2"/>
           </w:p>
         </w:tc>
       </w:tr>
@@ -13960,6 +13990,28 @@
           </wp:inline>
         </w:drawing>
       </w:r>
+    </w:p>
+    <w:p>
+      <w:pPr>
+        <w:jc w:val="center"/>
+        <w:rPr>
+          <w:rFonts w:ascii="Arial" w:hAnsi="Arial" w:cs="Arial"/>
+        </w:rPr>
+      </w:pPr>
+      <w:r>
+        <w:rPr>
+          <w:rFonts w:ascii="Arial" w:hAnsi="Arial" w:cs="Arial"/>
+        </w:rPr>
+        <w:t>Slika 4.10. Sekvencijski dijagram za UC3</w:t>
+      </w:r>
+    </w:p>
+    <w:p>
+      <w:pPr>
+        <w:jc w:val="center"/>
+        <w:rPr>
+          <w:rFonts w:ascii="Arial" w:hAnsi="Arial" w:cs="Arial"/>
+        </w:rPr>
+      </w:pPr>
       <w:r>
         <w:rPr>
           <w:rFonts w:ascii="Arial" w:hAnsi="Arial" w:cs="Arial"/>
@@ -14089,6 +14141,40 @@
     </w:p>
     <w:p>
       <w:pPr>
+        <w:jc w:val="center"/>
+        <w:rPr>
+          <w:rFonts w:ascii="Arial" w:hAnsi="Arial" w:cs="Arial"/>
+        </w:rPr>
+      </w:pPr>
+      <w:r>
+        <w:rPr>
+          <w:rFonts w:ascii="Arial" w:hAnsi="Arial" w:cs="Arial"/>
+        </w:rPr>
+        <w:t>Slika 4.11</w:t>
+      </w:r>
+      <w:r>
+        <w:rPr>
+          <w:rFonts w:ascii="Arial" w:hAnsi="Arial" w:cs="Arial"/>
+        </w:rPr>
+        <w:t>. Sekvencijski dijagram za UC</w:t>
+      </w:r>
+      <w:r>
+        <w:rPr>
+          <w:rFonts w:ascii="Arial" w:hAnsi="Arial" w:cs="Arial"/>
+        </w:rPr>
+        <w:t>4</w:t>
+      </w:r>
+    </w:p>
+    <w:p>
+      <w:pPr>
+        <w:jc w:val="center"/>
+        <w:rPr>
+          <w:rFonts w:ascii="Arial" w:hAnsi="Arial" w:cs="Arial"/>
+        </w:rPr>
+      </w:pPr>
+    </w:p>
+    <w:p>
+      <w:pPr>
         <w:rPr>
           <w:rFonts w:ascii="Arial" w:hAnsi="Arial" w:cs="Arial"/>
           <w:b/>
@@ -14258,7 +14344,6 @@
           <w:rFonts w:ascii="Arial" w:hAnsi="Arial" w:cs="Arial"/>
           <w:b/>
         </w:rPr>
-        <w:lastRenderedPageBreak/>
         <w:t xml:space="preserve">Obrazac uporabe UC5 </w:t>
       </w:r>
       <w:r>
@@ -14357,6 +14442,28 @@
     </w:p>
     <w:p>
       <w:pPr>
+        <w:jc w:val="center"/>
+        <w:rPr>
+          <w:rFonts w:ascii="Arial" w:hAnsi="Arial" w:cs="Arial"/>
+        </w:rPr>
+      </w:pPr>
+      <w:r>
+        <w:rPr>
+          <w:rFonts w:ascii="Arial" w:hAnsi="Arial" w:cs="Arial"/>
+        </w:rPr>
+        <w:t>Slika 4.12. Sekvencijski dijagram za UC5</w:t>
+      </w:r>
+    </w:p>
+    <w:p>
+      <w:pPr>
+        <w:jc w:val="center"/>
+        <w:rPr>
+          <w:rFonts w:ascii="Arial" w:hAnsi="Arial" w:cs="Arial"/>
+        </w:rPr>
+      </w:pPr>
+    </w:p>
+    <w:p>
+      <w:pPr>
         <w:rPr>
           <w:rFonts w:ascii="Arial" w:hAnsi="Arial" w:cs="Arial"/>
           <w:b/>
@@ -14438,7 +14545,6 @@
           <w:rFonts w:ascii="Arial" w:hAnsi="Arial" w:cs="Arial"/>
           <w:b/>
         </w:rPr>
-        <w:lastRenderedPageBreak/>
         <w:t>Obrazac uporabe UC6</w:t>
       </w:r>
       <w:r>
@@ -14580,7 +14686,19 @@
         <w:rPr>
           <w:rFonts w:ascii="Arial" w:hAnsi="Arial" w:cs="Arial"/>
         </w:rPr>
-        <w:t>10. Sekvencijski dijagram za UC6</w:t>
+        <w:t>1</w:t>
+      </w:r>
+      <w:r>
+        <w:rPr>
+          <w:rFonts w:ascii="Arial" w:hAnsi="Arial" w:cs="Arial"/>
+        </w:rPr>
+        <w:t>3</w:t>
+      </w:r>
+      <w:r>
+        <w:rPr>
+          <w:rFonts w:ascii="Arial" w:hAnsi="Arial" w:cs="Arial"/>
+        </w:rPr>
+        <w:t>. Sekvencijski dijagram za UC6</w:t>
       </w:r>
     </w:p>
     <w:p>
@@ -14742,8 +14860,381 @@
         <w:rPr>
           <w:rFonts w:ascii="Arial" w:hAnsi="Arial" w:cs="Arial"/>
         </w:rPr>
-        <w:t>11. Sekvencijski dijagram za UC7</w:t>
-      </w:r>
+        <w:t>14</w:t>
+      </w:r>
+      <w:r>
+        <w:rPr>
+          <w:rFonts w:ascii="Arial" w:hAnsi="Arial" w:cs="Arial"/>
+        </w:rPr>
+        <w:t>. Sekvencijski dijagram za UC7</w:t>
+      </w:r>
+    </w:p>
+    <w:p>
+      <w:pPr>
+        <w:rPr>
+          <w:rFonts w:ascii="Arial" w:hAnsi="Arial" w:cs="Arial"/>
+        </w:rPr>
+      </w:pPr>
+      <w:r>
+        <w:rPr>
+          <w:rFonts w:ascii="Arial" w:hAnsi="Arial" w:cs="Arial"/>
+        </w:rPr>
+        <w:br w:type="page"/>
+      </w:r>
+    </w:p>
+    <w:p>
+      <w:pPr>
+        <w:pStyle w:val="Normal1"/>
+        <w:rPr>
+          <w:rFonts w:ascii="Arial" w:hAnsi="Arial" w:cs="Arial"/>
+          <w:szCs w:val="24"/>
+        </w:rPr>
+      </w:pPr>
+      <w:r>
+        <w:rPr>
+          <w:rFonts w:ascii="Arial" w:hAnsi="Arial" w:cs="Arial"/>
+          <w:b/>
+        </w:rPr>
+        <w:lastRenderedPageBreak/>
+        <w:t>Obrazac Uporabe UC8</w:t>
+      </w:r>
+      <w:r>
+        <w:rPr>
+          <w:rFonts w:ascii="Arial" w:hAnsi="Arial" w:cs="Arial"/>
+          <w:b/>
+        </w:rPr>
+        <w:t xml:space="preserve"> </w:t>
+      </w:r>
+      <w:r>
+        <w:rPr>
+          <w:rFonts w:ascii="Arial" w:hAnsi="Arial" w:cs="Arial"/>
+        </w:rPr>
+        <w:t>(</w:t>
+      </w:r>
+      <w:r>
+        <w:rPr>
+          <w:rFonts w:ascii="Arial" w:hAnsi="Arial" w:cs="Arial"/>
+          <w:szCs w:val="24"/>
+        </w:rPr>
+        <w:t>Obriši ceh</w:t>
+      </w:r>
+      <w:r>
+        <w:rPr>
+          <w:rFonts w:ascii="Arial" w:hAnsi="Arial" w:cs="Arial"/>
+        </w:rPr>
+        <w:t>)</w:t>
+      </w:r>
+      <w:r>
+        <w:rPr>
+          <w:rFonts w:ascii="Arial" w:hAnsi="Arial" w:cs="Arial"/>
+        </w:rPr>
+        <w:t>:</w:t>
+      </w:r>
+    </w:p>
+    <w:p>
+      <w:pPr>
+        <w:rPr>
+          <w:rFonts w:ascii="Arial" w:hAnsi="Arial" w:cs="Arial"/>
+        </w:rPr>
+      </w:pPr>
+    </w:p>
+    <w:p>
+      <w:pPr>
+        <w:rPr>
+          <w:rFonts w:ascii="Arial" w:hAnsi="Arial" w:cs="Arial"/>
+        </w:rPr>
+      </w:pPr>
+      <w:r>
+        <w:rPr>
+          <w:rFonts w:ascii="Arial" w:hAnsi="Arial" w:cs="Arial"/>
+        </w:rPr>
+        <w:t>Administrator otvara stranicu ceha kojeg želi obrisati i klikon na gumb odabire opciju brisanja ceha. Odabrani ce ceh se briše iz baze podataka te svim članovim se briše članstvo.</w:t>
+      </w:r>
+    </w:p>
+    <w:p>
+      <w:pPr>
+        <w:rPr>
+          <w:rFonts w:ascii="Arial" w:hAnsi="Arial" w:cs="Arial"/>
+        </w:rPr>
+      </w:pPr>
+      <w:r>
+        <w:rPr>
+          <w:rFonts w:ascii="Arial" w:hAnsi="Arial" w:cs="Arial"/>
+          <w:noProof/>
+        </w:rPr>
+        <w:drawing>
+          <wp:inline distT="0" distB="0" distL="0" distR="0">
+            <wp:extent cx="5760085" cy="3496310"/>
+            <wp:effectExtent l="0" t="0" r="0" b="8890"/>
+            <wp:docPr id="15" name="Picture 15"/>
+            <wp:cNvGraphicFramePr>
+              <a:graphicFrameLocks xmlns:a="http://schemas.openxmlformats.org/drawingml/2006/main" noChangeAspect="1"/>
+            </wp:cNvGraphicFramePr>
+            <a:graphic xmlns:a="http://schemas.openxmlformats.org/drawingml/2006/main">
+              <a:graphicData uri="http://schemas.openxmlformats.org/drawingml/2006/picture">
+                <pic:pic xmlns:pic="http://schemas.openxmlformats.org/drawingml/2006/picture">
+                  <pic:nvPicPr>
+                    <pic:cNvPr id="15" name="Adminstrator briše Ceh.jpg"/>
+                    <pic:cNvPicPr/>
+                  </pic:nvPicPr>
+                  <pic:blipFill>
+                    <a:blip r:embed="rId22">
+                      <a:extLst>
+                        <a:ext uri="{28A0092B-C50C-407E-A947-70E740481C1C}">
+                          <a14:useLocalDpi xmlns:a14="http://schemas.microsoft.com/office/drawing/2010/main" val="0"/>
+                        </a:ext>
+                      </a:extLst>
+                    </a:blip>
+                    <a:stretch>
+                      <a:fillRect/>
+                    </a:stretch>
+                  </pic:blipFill>
+                  <pic:spPr>
+                    <a:xfrm>
+                      <a:off x="0" y="0"/>
+                      <a:ext cx="5760085" cy="3496310"/>
+                    </a:xfrm>
+                    <a:prstGeom prst="rect">
+                      <a:avLst/>
+                    </a:prstGeom>
+                  </pic:spPr>
+                </pic:pic>
+              </a:graphicData>
+            </a:graphic>
+          </wp:inline>
+        </w:drawing>
+      </w:r>
+    </w:p>
+    <w:p>
+      <w:pPr>
+        <w:jc w:val="center"/>
+        <w:rPr>
+          <w:rFonts w:ascii="Arial" w:hAnsi="Arial" w:cs="Arial"/>
+        </w:rPr>
+      </w:pPr>
+      <w:r>
+        <w:rPr>
+          <w:rFonts w:ascii="Arial" w:hAnsi="Arial" w:cs="Arial"/>
+        </w:rPr>
+        <w:t>Slika 4.</w:t>
+      </w:r>
+      <w:r>
+        <w:rPr>
+          <w:rFonts w:ascii="Arial" w:hAnsi="Arial" w:cs="Arial"/>
+        </w:rPr>
+        <w:t>15.</w:t>
+      </w:r>
+      <w:r>
+        <w:rPr>
+          <w:rFonts w:ascii="Arial" w:hAnsi="Arial" w:cs="Arial"/>
+        </w:rPr>
+        <w:t xml:space="preserve"> Sekvencijski dijagram za UC8</w:t>
+      </w:r>
+    </w:p>
+    <w:p>
+      <w:pPr>
+        <w:rPr>
+          <w:rFonts w:ascii="Arial" w:hAnsi="Arial" w:cs="Arial"/>
+        </w:rPr>
+      </w:pPr>
+      <w:r>
+        <w:rPr>
+          <w:rFonts w:ascii="Arial" w:hAnsi="Arial" w:cs="Arial"/>
+        </w:rPr>
+        <w:br w:type="page"/>
+      </w:r>
+    </w:p>
+    <w:p>
+      <w:pPr>
+        <w:pStyle w:val="Normal1"/>
+        <w:rPr>
+          <w:rFonts w:ascii="Arial" w:hAnsi="Arial" w:cs="Arial"/>
+          <w:szCs w:val="24"/>
+        </w:rPr>
+      </w:pPr>
+      <w:r>
+        <w:rPr>
+          <w:rFonts w:ascii="Arial" w:hAnsi="Arial" w:cs="Arial"/>
+          <w:b/>
+        </w:rPr>
+        <w:lastRenderedPageBreak/>
+        <w:t>Obrazac Uporabe UC9</w:t>
+      </w:r>
+      <w:r>
+        <w:rPr>
+          <w:rFonts w:ascii="Arial" w:hAnsi="Arial" w:cs="Arial"/>
+          <w:b/>
+        </w:rPr>
+        <w:t xml:space="preserve"> </w:t>
+      </w:r>
+      <w:r>
+        <w:rPr>
+          <w:rFonts w:ascii="Arial" w:hAnsi="Arial" w:cs="Arial"/>
+        </w:rPr>
+        <w:t>(</w:t>
+      </w:r>
+      <w:r>
+        <w:rPr>
+          <w:rFonts w:ascii="Arial" w:hAnsi="Arial" w:cs="Arial"/>
+          <w:szCs w:val="24"/>
+        </w:rPr>
+        <w:t>Dodaj igru i klase</w:t>
+      </w:r>
+      <w:r>
+        <w:rPr>
+          <w:rFonts w:ascii="Arial" w:hAnsi="Arial" w:cs="Arial"/>
+        </w:rPr>
+        <w:t>):</w:t>
+      </w:r>
+    </w:p>
+    <w:p>
+      <w:pPr>
+        <w:rPr>
+          <w:rFonts w:ascii="Arial" w:hAnsi="Arial" w:cs="Arial"/>
+        </w:rPr>
+      </w:pPr>
+    </w:p>
+    <w:p>
+      <w:pPr>
+        <w:rPr>
+          <w:rFonts w:ascii="Arial" w:hAnsi="Arial" w:cs="Arial"/>
+        </w:rPr>
+      </w:pPr>
+      <w:r>
+        <w:rPr>
+          <w:rFonts w:ascii="Arial" w:hAnsi="Arial" w:cs="Arial"/>
+        </w:rPr>
+        <w:t>Administrator dodaje novu M</w:t>
+      </w:r>
+      <w:r>
+        <w:rPr>
+          <w:rFonts w:ascii="Arial" w:hAnsi="Arial" w:cs="Arial"/>
+        </w:rPr>
+        <w:t>MO</w:t>
+      </w:r>
+      <w:r>
+        <w:rPr>
+          <w:rFonts w:ascii="Arial" w:hAnsi="Arial" w:cs="Arial"/>
+        </w:rPr>
+        <w:t xml:space="preserve"> igru </w:t>
+      </w:r>
+      <w:r>
+        <w:rPr>
+          <w:rFonts w:ascii="Arial" w:hAnsi="Arial" w:cs="Arial"/>
+        </w:rPr>
+        <w:t>i klase za tu igru. Ti podaci se dodaju u bazu podataka.</w:t>
+      </w:r>
+    </w:p>
+    <w:p>
+      <w:pPr>
+        <w:jc w:val="center"/>
+        <w:rPr>
+          <w:rFonts w:ascii="Arial" w:hAnsi="Arial" w:cs="Arial"/>
+        </w:rPr>
+      </w:pPr>
+    </w:p>
+    <w:p>
+      <w:pPr>
+        <w:jc w:val="center"/>
+        <w:rPr>
+          <w:rFonts w:ascii="Arial" w:hAnsi="Arial" w:cs="Arial"/>
+        </w:rPr>
+      </w:pPr>
+      <w:r>
+        <w:rPr>
+          <w:rFonts w:ascii="Arial" w:hAnsi="Arial" w:cs="Arial"/>
+          <w:noProof/>
+        </w:rPr>
+        <w:drawing>
+          <wp:inline distT="0" distB="0" distL="0" distR="0">
+            <wp:extent cx="5843493" cy="3781425"/>
+            <wp:effectExtent l="0" t="0" r="5080" b="0"/>
+            <wp:docPr id="16" name="Picture 16"/>
+            <wp:cNvGraphicFramePr>
+              <a:graphicFrameLocks xmlns:a="http://schemas.openxmlformats.org/drawingml/2006/main" noChangeAspect="1"/>
+            </wp:cNvGraphicFramePr>
+            <a:graphic xmlns:a="http://schemas.openxmlformats.org/drawingml/2006/main">
+              <a:graphicData uri="http://schemas.openxmlformats.org/drawingml/2006/picture">
+                <pic:pic xmlns:pic="http://schemas.openxmlformats.org/drawingml/2006/picture">
+                  <pic:nvPicPr>
+                    <pic:cNvPr id="16" name="Administrator dodaje igru i klase.jpg"/>
+                    <pic:cNvPicPr/>
+                  </pic:nvPicPr>
+                  <pic:blipFill>
+                    <a:blip r:embed="rId23">
+                      <a:extLst>
+                        <a:ext uri="{28A0092B-C50C-407E-A947-70E740481C1C}">
+                          <a14:useLocalDpi xmlns:a14="http://schemas.microsoft.com/office/drawing/2010/main" val="0"/>
+                        </a:ext>
+                      </a:extLst>
+                    </a:blip>
+                    <a:stretch>
+                      <a:fillRect/>
+                    </a:stretch>
+                  </pic:blipFill>
+                  <pic:spPr>
+                    <a:xfrm>
+                      <a:off x="0" y="0"/>
+                      <a:ext cx="5847712" cy="3784155"/>
+                    </a:xfrm>
+                    <a:prstGeom prst="rect">
+                      <a:avLst/>
+                    </a:prstGeom>
+                  </pic:spPr>
+                </pic:pic>
+              </a:graphicData>
+            </a:graphic>
+          </wp:inline>
+        </w:drawing>
+      </w:r>
+    </w:p>
+    <w:p>
+      <w:pPr>
+        <w:jc w:val="center"/>
+        <w:rPr>
+          <w:rFonts w:ascii="Arial" w:hAnsi="Arial" w:cs="Arial"/>
+        </w:rPr>
+      </w:pPr>
+      <w:r>
+        <w:rPr>
+          <w:rFonts w:ascii="Arial" w:hAnsi="Arial" w:cs="Arial"/>
+        </w:rPr>
+        <w:t>Slika 4.</w:t>
+      </w:r>
+      <w:r>
+        <w:rPr>
+          <w:rFonts w:ascii="Arial" w:hAnsi="Arial" w:cs="Arial"/>
+        </w:rPr>
+        <w:t>16.</w:t>
+      </w:r>
+      <w:r>
+        <w:rPr>
+          <w:rFonts w:ascii="Arial" w:hAnsi="Arial" w:cs="Arial"/>
+        </w:rPr>
+        <w:t xml:space="preserve"> </w:t>
+      </w:r>
+      <w:r>
+        <w:rPr>
+          <w:rFonts w:ascii="Arial" w:hAnsi="Arial" w:cs="Arial"/>
+        </w:rPr>
+        <w:t>Sekvencijski dijagram za UC9</w:t>
+      </w:r>
+    </w:p>
+    <w:p>
+      <w:pPr>
+        <w:jc w:val="center"/>
+        <w:rPr>
+          <w:rFonts w:ascii="Arial" w:hAnsi="Arial" w:cs="Arial"/>
+        </w:rPr>
+      </w:pPr>
+    </w:p>
+    <w:p>
+      <w:pPr>
+        <w:jc w:val="center"/>
+        <w:rPr>
+          <w:rFonts w:ascii="Arial" w:hAnsi="Arial" w:cs="Arial"/>
+        </w:rPr>
+      </w:pPr>
     </w:p>
     <w:p>
       <w:pPr>
@@ -14848,7 +15339,7 @@
                     </pic:cNvPicPr>
                   </pic:nvPicPr>
                   <pic:blipFill>
-                    <a:blip r:embed="rId22">
+                    <a:blip r:embed="rId24">
                       <a:extLst>
                         <a:ext uri="{28A0092B-C50C-407E-A947-70E740481C1C}">
                           <a14:useLocalDpi xmlns:a14="http://schemas.microsoft.com/office/drawing/2010/main" val="0"/>
@@ -14897,7 +15388,13 @@
         <w:rPr>
           <w:rFonts w:ascii="Arial" w:hAnsi="Arial" w:cs="Arial"/>
         </w:rPr>
-        <w:t>2. Sekvencijski dijagram za UC10</w:t>
+        <w:t>7</w:t>
+      </w:r>
+      <w:r>
+        <w:rPr>
+          <w:rFonts w:ascii="Arial" w:hAnsi="Arial" w:cs="Arial"/>
+        </w:rPr>
+        <w:t>. Sekvencijski dijagram za UC10</w:t>
       </w:r>
     </w:p>
     <w:p>
@@ -15024,7 +15521,7 @@
                     </pic:cNvPicPr>
                   </pic:nvPicPr>
                   <pic:blipFill>
-                    <a:blip r:embed="rId23">
+                    <a:blip r:embed="rId25">
                       <a:extLst>
                         <a:ext uri="{28A0092B-C50C-407E-A947-70E740481C1C}">
                           <a14:useLocalDpi xmlns:a14="http://schemas.microsoft.com/office/drawing/2010/main" val="0"/>
@@ -15073,7 +15570,13 @@
         <w:rPr>
           <w:rFonts w:ascii="Arial" w:hAnsi="Arial" w:cs="Arial"/>
         </w:rPr>
-        <w:t>3. Sekvencijski dijagram za UC11</w:t>
+        <w:t>8</w:t>
+      </w:r>
+      <w:r>
+        <w:rPr>
+          <w:rFonts w:ascii="Arial" w:hAnsi="Arial" w:cs="Arial"/>
+        </w:rPr>
+        <w:t>. Sekvencijski dijagram za UC11</w:t>
       </w:r>
     </w:p>
     <w:p>
@@ -15263,7 +15766,7 @@
                     <pic:cNvPicPr/>
                   </pic:nvPicPr>
                   <pic:blipFill>
-                    <a:blip r:embed="rId24">
+                    <a:blip r:embed="rId26">
                       <a:extLst>
                         <a:ext uri="{28A0092B-C50C-407E-A947-70E740481C1C}">
                           <a14:useLocalDpi xmlns:a14="http://schemas.microsoft.com/office/drawing/2010/main" val="0"/>
@@ -15301,7 +15804,13 @@
         <w:rPr>
           <w:rFonts w:ascii="Arial" w:hAnsi="Arial" w:cs="Arial"/>
         </w:rPr>
-        <w:t>Slika 4.14. Sekvencijski dijagram za UC12</w:t>
+        <w:t>Slika 4.19</w:t>
+      </w:r>
+      <w:r>
+        <w:rPr>
+          <w:rFonts w:ascii="Arial" w:hAnsi="Arial" w:cs="Arial"/>
+        </w:rPr>
+        <w:t>. Sekvencijski dijagram za UC12</w:t>
       </w:r>
     </w:p>
     <w:p>
@@ -15421,7 +15930,7 @@
                     <pic:cNvPicPr/>
                   </pic:nvPicPr>
                   <pic:blipFill>
-                    <a:blip r:embed="rId25">
+                    <a:blip r:embed="rId27">
                       <a:extLst>
                         <a:ext uri="{28A0092B-C50C-407E-A947-70E740481C1C}">
                           <a14:useLocalDpi xmlns:a14="http://schemas.microsoft.com/office/drawing/2010/main" val="0"/>
@@ -15466,7 +15975,7 @@
         <w:rPr>
           <w:rFonts w:ascii="Arial" w:hAnsi="Arial" w:cs="Arial"/>
         </w:rPr>
-        <w:t>Slika 4.15. Sekvencijski dijagram za UC14</w:t>
+        <w:t>Slika 4.20. Sekvencijski dijagram za UC13</w:t>
       </w:r>
     </w:p>
     <w:p>
@@ -15720,7 +16229,7 @@
                     <pic:cNvPicPr/>
                   </pic:nvPicPr>
                   <pic:blipFill>
-                    <a:blip r:embed="rId26">
+                    <a:blip r:embed="rId28">
                       <a:extLst>
                         <a:ext uri="{28A0092B-C50C-407E-A947-70E740481C1C}">
                           <a14:useLocalDpi xmlns:a14="http://schemas.microsoft.com/office/drawing/2010/main" val="0"/>
@@ -15758,7 +16267,13 @@
         <w:rPr>
           <w:rFonts w:ascii="Arial" w:hAnsi="Arial" w:cs="Arial"/>
         </w:rPr>
-        <w:t>Slika 4.16. Sekvencijski dijagram za UC14</w:t>
+        <w:t>Slika 4.21</w:t>
+      </w:r>
+      <w:r>
+        <w:rPr>
+          <w:rFonts w:ascii="Arial" w:hAnsi="Arial" w:cs="Arial"/>
+        </w:rPr>
+        <w:t>. Sekvencijski dijagram za UC14</w:t>
       </w:r>
     </w:p>
     <w:p>
@@ -15888,7 +16403,7 @@
                     <pic:cNvPicPr/>
                   </pic:nvPicPr>
                   <pic:blipFill>
-                    <a:blip r:embed="rId27">
+                    <a:blip r:embed="rId29">
                       <a:extLst>
                         <a:ext uri="{28A0092B-C50C-407E-A947-70E740481C1C}">
                           <a14:useLocalDpi xmlns:a14="http://schemas.microsoft.com/office/drawing/2010/main" val="0"/>
@@ -15926,7 +16441,13 @@
         <w:rPr>
           <w:rFonts w:ascii="Arial" w:hAnsi="Arial" w:cs="Arial"/>
         </w:rPr>
-        <w:t>Slika 4.17. Sekvencijski dijagram za UC15</w:t>
+        <w:t>Slika 4.22</w:t>
+      </w:r>
+      <w:r>
+        <w:rPr>
+          <w:rFonts w:ascii="Arial" w:hAnsi="Arial" w:cs="Arial"/>
+        </w:rPr>
+        <w:t>. Sekvencijski dijagram za UC15</w:t>
       </w:r>
     </w:p>
     <w:p>
@@ -16163,272 +16684,6 @@
                 <pic:pic xmlns:pic="http://schemas.openxmlformats.org/drawingml/2006/picture">
                   <pic:nvPicPr>
                     <pic:cNvPr id="5" name="Postavi cilj na javni profil.jpg"/>
-                    <pic:cNvPicPr/>
-                  </pic:nvPicPr>
-                  <pic:blipFill>
-                    <a:blip r:embed="rId28">
-                      <a:extLst>
-                        <a:ext uri="{28A0092B-C50C-407E-A947-70E740481C1C}">
-                          <a14:useLocalDpi xmlns:a14="http://schemas.microsoft.com/office/drawing/2010/main" val="0"/>
-                        </a:ext>
-                      </a:extLst>
-                    </a:blip>
-                    <a:stretch>
-                      <a:fillRect/>
-                    </a:stretch>
-                  </pic:blipFill>
-                  <pic:spPr>
-                    <a:xfrm>
-                      <a:off x="0" y="0"/>
-                      <a:ext cx="5760085" cy="4479925"/>
-                    </a:xfrm>
-                    <a:prstGeom prst="rect">
-                      <a:avLst/>
-                    </a:prstGeom>
-                  </pic:spPr>
-                </pic:pic>
-              </a:graphicData>
-            </a:graphic>
-          </wp:inline>
-        </w:drawing>
-      </w:r>
-    </w:p>
-    <w:p>
-      <w:pPr>
-        <w:jc w:val="center"/>
-        <w:rPr>
-          <w:rFonts w:ascii="Arial" w:hAnsi="Arial" w:cs="Arial"/>
-        </w:rPr>
-      </w:pPr>
-      <w:r>
-        <w:rPr>
-          <w:rFonts w:ascii="Arial" w:hAnsi="Arial" w:cs="Arial"/>
-        </w:rPr>
-        <w:t>Slika 4.24. Sekvencijski dijagram za UC16</w:t>
-      </w:r>
-    </w:p>
-    <w:p>
-      <w:pPr>
-        <w:rPr>
-          <w:rFonts w:ascii="Arial" w:hAnsi="Arial" w:cs="Arial"/>
-        </w:rPr>
-      </w:pPr>
-      <w:r>
-        <w:rPr>
-          <w:rFonts w:ascii="Arial" w:hAnsi="Arial" w:cs="Arial"/>
-        </w:rPr>
-        <w:br w:type="page"/>
-      </w:r>
-    </w:p>
-    <w:p>
-      <w:pPr>
-        <w:rPr>
-          <w:rFonts w:ascii="Arial" w:hAnsi="Arial" w:cs="Arial"/>
-        </w:rPr>
-      </w:pPr>
-      <w:r>
-        <w:rPr>
-          <w:rFonts w:ascii="Arial" w:hAnsi="Arial" w:cs="Arial"/>
-          <w:b/>
-        </w:rPr>
-        <w:lastRenderedPageBreak/>
-        <w:t xml:space="preserve">Obrazac uporabe UC17 </w:t>
-      </w:r>
-      <w:r>
-        <w:rPr>
-          <w:rFonts w:ascii="Arial" w:hAnsi="Arial" w:cs="Arial"/>
-        </w:rPr>
-        <w:t>(</w:t>
-      </w:r>
-      <w:r>
-        <w:rPr>
-          <w:rFonts w:ascii="Arial" w:hAnsi="Arial" w:cs="Arial"/>
-        </w:rPr>
-        <w:t>Postavi obavijest)</w:t>
-      </w:r>
-    </w:p>
-    <w:p>
-      <w:pPr>
-        <w:rPr>
-          <w:rFonts w:ascii="Arial" w:hAnsi="Arial" w:cs="Arial"/>
-        </w:rPr>
-      </w:pPr>
-    </w:p>
-    <w:p>
-      <w:pPr>
-        <w:rPr>
-          <w:rFonts w:ascii="Arial" w:hAnsi="Arial" w:cs="Arial"/>
-        </w:rPr>
-      </w:pPr>
-      <w:r>
-        <w:rPr>
-          <w:rFonts w:ascii="Arial" w:hAnsi="Arial" w:cs="Arial"/>
-        </w:rPr>
-        <w:t>Vođa ceha odabire opciju postavljanja obavijesti. Poslužitelj provjerava da li korisnik ima ovlasti za to. Ako je korisnik vođa ceha ili tima, zahtjev je prihvaćen te se podaci unose u bazu podataka, a obavijest je postavljena na stranici ceha.</w:t>
-      </w:r>
-    </w:p>
-    <w:p>
-      <w:pPr>
-        <w:rPr>
-          <w:rFonts w:ascii="Arial" w:hAnsi="Arial" w:cs="Arial"/>
-        </w:rPr>
-      </w:pPr>
-    </w:p>
-    <w:p>
-      <w:pPr>
-        <w:rPr>
-          <w:rFonts w:ascii="Arial" w:hAnsi="Arial" w:cs="Arial"/>
-        </w:rPr>
-      </w:pPr>
-      <w:r>
-        <w:rPr>
-          <w:rFonts w:ascii="Arial" w:hAnsi="Arial" w:cs="Arial"/>
-          <w:noProof/>
-          <w:lang w:val="en-US" w:eastAsia="en-US"/>
-        </w:rPr>
-        <w:drawing>
-          <wp:inline distT="0" distB="0" distL="0" distR="0">
-            <wp:extent cx="5760085" cy="4490085"/>
-            <wp:effectExtent l="0" t="0" r="0" b="5715"/>
-            <wp:docPr id="6" name="Picture 6"/>
-            <wp:cNvGraphicFramePr>
-              <a:graphicFrameLocks xmlns:a="http://schemas.openxmlformats.org/drawingml/2006/main" noChangeAspect="1"/>
-            </wp:cNvGraphicFramePr>
-            <a:graphic xmlns:a="http://schemas.openxmlformats.org/drawingml/2006/main">
-              <a:graphicData uri="http://schemas.openxmlformats.org/drawingml/2006/picture">
-                <pic:pic xmlns:pic="http://schemas.openxmlformats.org/drawingml/2006/picture">
-                  <pic:nvPicPr>
-                    <pic:cNvPr id="6" name="Postavi obavijest.jpg"/>
-                    <pic:cNvPicPr/>
-                  </pic:nvPicPr>
-                  <pic:blipFill>
-                    <a:blip r:embed="rId29">
-                      <a:extLst>
-                        <a:ext uri="{28A0092B-C50C-407E-A947-70E740481C1C}">
-                          <a14:useLocalDpi xmlns:a14="http://schemas.microsoft.com/office/drawing/2010/main" val="0"/>
-                        </a:ext>
-                      </a:extLst>
-                    </a:blip>
-                    <a:stretch>
-                      <a:fillRect/>
-                    </a:stretch>
-                  </pic:blipFill>
-                  <pic:spPr>
-                    <a:xfrm>
-                      <a:off x="0" y="0"/>
-                      <a:ext cx="5760085" cy="4490085"/>
-                    </a:xfrm>
-                    <a:prstGeom prst="rect">
-                      <a:avLst/>
-                    </a:prstGeom>
-                  </pic:spPr>
-                </pic:pic>
-              </a:graphicData>
-            </a:graphic>
-          </wp:inline>
-        </w:drawing>
-      </w:r>
-    </w:p>
-    <w:p>
-      <w:pPr>
-        <w:jc w:val="center"/>
-        <w:rPr>
-          <w:rFonts w:ascii="Arial" w:hAnsi="Arial" w:cs="Arial"/>
-        </w:rPr>
-      </w:pPr>
-      <w:r>
-        <w:rPr>
-          <w:rFonts w:ascii="Arial" w:hAnsi="Arial" w:cs="Arial"/>
-        </w:rPr>
-        <w:t>Slika 4.25. Sekvencijski dijagram za UC17</w:t>
-      </w:r>
-    </w:p>
-    <w:p>
-      <w:pPr>
-        <w:rPr>
-          <w:rFonts w:ascii="Arial" w:hAnsi="Arial" w:cs="Arial"/>
-        </w:rPr>
-      </w:pPr>
-      <w:r>
-        <w:rPr>
-          <w:rFonts w:ascii="Arial" w:hAnsi="Arial" w:cs="Arial"/>
-        </w:rPr>
-        <w:br w:type="page"/>
-      </w:r>
-    </w:p>
-    <w:p>
-      <w:pPr>
-        <w:rPr>
-          <w:rFonts w:ascii="Arial" w:hAnsi="Arial" w:cs="Arial"/>
-        </w:rPr>
-      </w:pPr>
-      <w:r>
-        <w:rPr>
-          <w:rFonts w:ascii="Arial" w:hAnsi="Arial" w:cs="Arial"/>
-          <w:b/>
-        </w:rPr>
-        <w:lastRenderedPageBreak/>
-        <w:t xml:space="preserve">Obrazac uporabe UC18 </w:t>
-      </w:r>
-      <w:r>
-        <w:rPr>
-          <w:rFonts w:ascii="Arial" w:hAnsi="Arial" w:cs="Arial"/>
-        </w:rPr>
-        <w:t>(Pošalji poruku)</w:t>
-      </w:r>
-    </w:p>
-    <w:p>
-      <w:pPr>
-        <w:rPr>
-          <w:rFonts w:ascii="Arial" w:hAnsi="Arial" w:cs="Arial"/>
-        </w:rPr>
-      </w:pPr>
-    </w:p>
-    <w:p>
-      <w:pPr>
-        <w:rPr>
-          <w:rFonts w:ascii="Arial" w:hAnsi="Arial" w:cs="Arial"/>
-        </w:rPr>
-      </w:pPr>
-      <w:r>
-        <w:rPr>
-          <w:rFonts w:ascii="Arial" w:hAnsi="Arial" w:cs="Arial"/>
-        </w:rPr>
-        <w:t>Član ceha zatraži popis članova ceha kojem priprada. Poslužitelj dohvaćuje podatke iz baze podataka te se oni prikazuju na ekranu. Član odabire drugog člana kojem želi poslati poruku. Kada je poruka poslana, ona se sprema u bazu podataka, a korisnik dobiva obavijest da je poruka poslana.</w:t>
-      </w:r>
-    </w:p>
-    <w:p>
-      <w:pPr>
-        <w:rPr>
-          <w:rFonts w:ascii="Arial" w:hAnsi="Arial" w:cs="Arial"/>
-        </w:rPr>
-      </w:pPr>
-    </w:p>
-    <w:p>
-      <w:pPr>
-        <w:rPr>
-          <w:rFonts w:ascii="Arial" w:hAnsi="Arial" w:cs="Arial"/>
-        </w:rPr>
-      </w:pPr>
-      <w:r>
-        <w:rPr>
-          <w:rFonts w:ascii="Arial" w:hAnsi="Arial" w:cs="Arial"/>
-          <w:noProof/>
-          <w:lang w:val="en-US" w:eastAsia="en-US"/>
-        </w:rPr>
-        <w:drawing>
-          <wp:inline distT="0" distB="0" distL="0" distR="0">
-            <wp:extent cx="5760085" cy="4479925"/>
-            <wp:effectExtent l="0" t="0" r="0" b="0"/>
-            <wp:docPr id="7" name="Picture 7"/>
-            <wp:cNvGraphicFramePr>
-              <a:graphicFrameLocks xmlns:a="http://schemas.openxmlformats.org/drawingml/2006/main" noChangeAspect="1"/>
-            </wp:cNvGraphicFramePr>
-            <a:graphic xmlns:a="http://schemas.openxmlformats.org/drawingml/2006/main">
-              <a:graphicData uri="http://schemas.openxmlformats.org/drawingml/2006/picture">
-                <pic:pic xmlns:pic="http://schemas.openxmlformats.org/drawingml/2006/picture">
-                  <pic:nvPicPr>
-                    <pic:cNvPr id="7" name="Pošalji poruku.jpg"/>
                     <pic:cNvPicPr/>
                   </pic:nvPicPr>
                   <pic:blipFill>
@@ -16470,8 +16725,480 @@
         <w:rPr>
           <w:rFonts w:ascii="Arial" w:hAnsi="Arial" w:cs="Arial"/>
         </w:rPr>
-        <w:t>Slika 4.26. Sekvencijski dijagram za UC18</w:t>
-      </w:r>
+        <w:t>Slika 4.23</w:t>
+      </w:r>
+      <w:r>
+        <w:rPr>
+          <w:rFonts w:ascii="Arial" w:hAnsi="Arial" w:cs="Arial"/>
+        </w:rPr>
+        <w:t>. Sekvencijski dijagram za UC16</w:t>
+      </w:r>
+    </w:p>
+    <w:p>
+      <w:pPr>
+        <w:rPr>
+          <w:rFonts w:ascii="Arial" w:hAnsi="Arial" w:cs="Arial"/>
+        </w:rPr>
+      </w:pPr>
+      <w:r>
+        <w:rPr>
+          <w:rFonts w:ascii="Arial" w:hAnsi="Arial" w:cs="Arial"/>
+        </w:rPr>
+        <w:br w:type="page"/>
+      </w:r>
+    </w:p>
+    <w:p>
+      <w:pPr>
+        <w:rPr>
+          <w:rFonts w:ascii="Arial" w:hAnsi="Arial" w:cs="Arial"/>
+        </w:rPr>
+      </w:pPr>
+      <w:r>
+        <w:rPr>
+          <w:rFonts w:ascii="Arial" w:hAnsi="Arial" w:cs="Arial"/>
+          <w:b/>
+        </w:rPr>
+        <w:lastRenderedPageBreak/>
+        <w:t xml:space="preserve">Obrazac uporabe UC17 </w:t>
+      </w:r>
+      <w:r>
+        <w:rPr>
+          <w:rFonts w:ascii="Arial" w:hAnsi="Arial" w:cs="Arial"/>
+        </w:rPr>
+        <w:t>(</w:t>
+      </w:r>
+      <w:r>
+        <w:rPr>
+          <w:rFonts w:ascii="Arial" w:hAnsi="Arial" w:cs="Arial"/>
+        </w:rPr>
+        <w:t>Postavi obavijest)</w:t>
+      </w:r>
+    </w:p>
+    <w:p>
+      <w:pPr>
+        <w:rPr>
+          <w:rFonts w:ascii="Arial" w:hAnsi="Arial" w:cs="Arial"/>
+        </w:rPr>
+      </w:pPr>
+    </w:p>
+    <w:p>
+      <w:pPr>
+        <w:rPr>
+          <w:rFonts w:ascii="Arial" w:hAnsi="Arial" w:cs="Arial"/>
+        </w:rPr>
+      </w:pPr>
+      <w:r>
+        <w:rPr>
+          <w:rFonts w:ascii="Arial" w:hAnsi="Arial" w:cs="Arial"/>
+        </w:rPr>
+        <w:t>Vođa ceha odabire opciju postavljanja obavijesti. Poslužitelj provjerava da li korisnik ima ovlasti za to. Ako je korisnik vođa ceha ili tima, zahtjev je prihvaćen te se podaci unose u bazu podataka, a obavijest je postavljena na stranici ceha.</w:t>
+      </w:r>
+    </w:p>
+    <w:p>
+      <w:pPr>
+        <w:rPr>
+          <w:rFonts w:ascii="Arial" w:hAnsi="Arial" w:cs="Arial"/>
+        </w:rPr>
+      </w:pPr>
+    </w:p>
+    <w:p>
+      <w:pPr>
+        <w:rPr>
+          <w:rFonts w:ascii="Arial" w:hAnsi="Arial" w:cs="Arial"/>
+        </w:rPr>
+      </w:pPr>
+      <w:r>
+        <w:rPr>
+          <w:rFonts w:ascii="Arial" w:hAnsi="Arial" w:cs="Arial"/>
+          <w:noProof/>
+          <w:lang w:val="en-US" w:eastAsia="en-US"/>
+        </w:rPr>
+        <w:drawing>
+          <wp:inline distT="0" distB="0" distL="0" distR="0">
+            <wp:extent cx="5760085" cy="4490085"/>
+            <wp:effectExtent l="0" t="0" r="0" b="5715"/>
+            <wp:docPr id="6" name="Picture 6"/>
+            <wp:cNvGraphicFramePr>
+              <a:graphicFrameLocks xmlns:a="http://schemas.openxmlformats.org/drawingml/2006/main" noChangeAspect="1"/>
+            </wp:cNvGraphicFramePr>
+            <a:graphic xmlns:a="http://schemas.openxmlformats.org/drawingml/2006/main">
+              <a:graphicData uri="http://schemas.openxmlformats.org/drawingml/2006/picture">
+                <pic:pic xmlns:pic="http://schemas.openxmlformats.org/drawingml/2006/picture">
+                  <pic:nvPicPr>
+                    <pic:cNvPr id="6" name="Postavi obavijest.jpg"/>
+                    <pic:cNvPicPr/>
+                  </pic:nvPicPr>
+                  <pic:blipFill>
+                    <a:blip r:embed="rId31">
+                      <a:extLst>
+                        <a:ext uri="{28A0092B-C50C-407E-A947-70E740481C1C}">
+                          <a14:useLocalDpi xmlns:a14="http://schemas.microsoft.com/office/drawing/2010/main" val="0"/>
+                        </a:ext>
+                      </a:extLst>
+                    </a:blip>
+                    <a:stretch>
+                      <a:fillRect/>
+                    </a:stretch>
+                  </pic:blipFill>
+                  <pic:spPr>
+                    <a:xfrm>
+                      <a:off x="0" y="0"/>
+                      <a:ext cx="5760085" cy="4490085"/>
+                    </a:xfrm>
+                    <a:prstGeom prst="rect">
+                      <a:avLst/>
+                    </a:prstGeom>
+                  </pic:spPr>
+                </pic:pic>
+              </a:graphicData>
+            </a:graphic>
+          </wp:inline>
+        </w:drawing>
+      </w:r>
+    </w:p>
+    <w:p>
+      <w:pPr>
+        <w:jc w:val="center"/>
+        <w:rPr>
+          <w:rFonts w:ascii="Arial" w:hAnsi="Arial" w:cs="Arial"/>
+        </w:rPr>
+      </w:pPr>
+      <w:r>
+        <w:rPr>
+          <w:rFonts w:ascii="Arial" w:hAnsi="Arial" w:cs="Arial"/>
+        </w:rPr>
+        <w:t>Slika 4.24</w:t>
+      </w:r>
+      <w:r>
+        <w:rPr>
+          <w:rFonts w:ascii="Arial" w:hAnsi="Arial" w:cs="Arial"/>
+        </w:rPr>
+        <w:t>. Sekvencijski dijagram za UC17</w:t>
+      </w:r>
+    </w:p>
+    <w:p>
+      <w:pPr>
+        <w:rPr>
+          <w:rFonts w:ascii="Arial" w:hAnsi="Arial" w:cs="Arial"/>
+        </w:rPr>
+      </w:pPr>
+      <w:r>
+        <w:rPr>
+          <w:rFonts w:ascii="Arial" w:hAnsi="Arial" w:cs="Arial"/>
+        </w:rPr>
+        <w:br w:type="page"/>
+      </w:r>
+    </w:p>
+    <w:p>
+      <w:pPr>
+        <w:rPr>
+          <w:rFonts w:ascii="Arial" w:hAnsi="Arial" w:cs="Arial"/>
+        </w:rPr>
+      </w:pPr>
+      <w:r>
+        <w:rPr>
+          <w:rFonts w:ascii="Arial" w:hAnsi="Arial" w:cs="Arial"/>
+          <w:b/>
+        </w:rPr>
+        <w:lastRenderedPageBreak/>
+        <w:t xml:space="preserve">Obrazac uporabe UC18 </w:t>
+      </w:r>
+      <w:r>
+        <w:rPr>
+          <w:rFonts w:ascii="Arial" w:hAnsi="Arial" w:cs="Arial"/>
+        </w:rPr>
+        <w:t>(Pošalji poruku)</w:t>
+      </w:r>
+    </w:p>
+    <w:p>
+      <w:pPr>
+        <w:rPr>
+          <w:rFonts w:ascii="Arial" w:hAnsi="Arial" w:cs="Arial"/>
+        </w:rPr>
+      </w:pPr>
+    </w:p>
+    <w:p>
+      <w:pPr>
+        <w:rPr>
+          <w:rFonts w:ascii="Arial" w:hAnsi="Arial" w:cs="Arial"/>
+        </w:rPr>
+      </w:pPr>
+      <w:r>
+        <w:rPr>
+          <w:rFonts w:ascii="Arial" w:hAnsi="Arial" w:cs="Arial"/>
+        </w:rPr>
+        <w:t>Član ceha zatraži popis članova ceha kojem priprada. Poslužitelj dohvaćuje podatke iz baze podataka te se oni prikazuju na ekranu. Član odabire drugog člana kojem želi poslati poruku. Kada je poruka poslana, ona se sprema u bazu podataka, a korisnik dobiva obavijest da je poruka poslana.</w:t>
+      </w:r>
+    </w:p>
+    <w:p>
+      <w:pPr>
+        <w:rPr>
+          <w:rFonts w:ascii="Arial" w:hAnsi="Arial" w:cs="Arial"/>
+        </w:rPr>
+      </w:pPr>
+    </w:p>
+    <w:p>
+      <w:pPr>
+        <w:rPr>
+          <w:rFonts w:ascii="Arial" w:hAnsi="Arial" w:cs="Arial"/>
+        </w:rPr>
+      </w:pPr>
+      <w:r>
+        <w:rPr>
+          <w:rFonts w:ascii="Arial" w:hAnsi="Arial" w:cs="Arial"/>
+          <w:noProof/>
+          <w:lang w:val="en-US" w:eastAsia="en-US"/>
+        </w:rPr>
+        <w:drawing>
+          <wp:inline distT="0" distB="0" distL="0" distR="0">
+            <wp:extent cx="5760085" cy="4479925"/>
+            <wp:effectExtent l="0" t="0" r="0" b="0"/>
+            <wp:docPr id="7" name="Picture 7"/>
+            <wp:cNvGraphicFramePr>
+              <a:graphicFrameLocks xmlns:a="http://schemas.openxmlformats.org/drawingml/2006/main" noChangeAspect="1"/>
+            </wp:cNvGraphicFramePr>
+            <a:graphic xmlns:a="http://schemas.openxmlformats.org/drawingml/2006/main">
+              <a:graphicData uri="http://schemas.openxmlformats.org/drawingml/2006/picture">
+                <pic:pic xmlns:pic="http://schemas.openxmlformats.org/drawingml/2006/picture">
+                  <pic:nvPicPr>
+                    <pic:cNvPr id="7" name="Pošalji poruku.jpg"/>
+                    <pic:cNvPicPr/>
+                  </pic:nvPicPr>
+                  <pic:blipFill>
+                    <a:blip r:embed="rId32">
+                      <a:extLst>
+                        <a:ext uri="{28A0092B-C50C-407E-A947-70E740481C1C}">
+                          <a14:useLocalDpi xmlns:a14="http://schemas.microsoft.com/office/drawing/2010/main" val="0"/>
+                        </a:ext>
+                      </a:extLst>
+                    </a:blip>
+                    <a:stretch>
+                      <a:fillRect/>
+                    </a:stretch>
+                  </pic:blipFill>
+                  <pic:spPr>
+                    <a:xfrm>
+                      <a:off x="0" y="0"/>
+                      <a:ext cx="5760085" cy="4479925"/>
+                    </a:xfrm>
+                    <a:prstGeom prst="rect">
+                      <a:avLst/>
+                    </a:prstGeom>
+                  </pic:spPr>
+                </pic:pic>
+              </a:graphicData>
+            </a:graphic>
+          </wp:inline>
+        </w:drawing>
+      </w:r>
+    </w:p>
+    <w:p>
+      <w:pPr>
+        <w:jc w:val="center"/>
+        <w:rPr>
+          <w:rFonts w:ascii="Arial" w:hAnsi="Arial" w:cs="Arial"/>
+        </w:rPr>
+      </w:pPr>
+      <w:r>
+        <w:rPr>
+          <w:rFonts w:ascii="Arial" w:hAnsi="Arial" w:cs="Arial"/>
+        </w:rPr>
+        <w:t>Slika 4.25</w:t>
+      </w:r>
+      <w:r>
+        <w:rPr>
+          <w:rFonts w:ascii="Arial" w:hAnsi="Arial" w:cs="Arial"/>
+        </w:rPr>
+        <w:t>. Sekvencijski dijagram za UC18</w:t>
+      </w:r>
+    </w:p>
+    <w:p>
+      <w:pPr>
+        <w:rPr>
+          <w:rFonts w:ascii="Arial" w:hAnsi="Arial" w:cs="Arial"/>
+        </w:rPr>
+      </w:pPr>
+      <w:r>
+        <w:rPr>
+          <w:rFonts w:ascii="Arial" w:hAnsi="Arial" w:cs="Arial"/>
+        </w:rPr>
+        <w:br w:type="page"/>
+      </w:r>
+    </w:p>
+    <w:p>
+      <w:pPr>
+        <w:pStyle w:val="Normal1"/>
+        <w:rPr>
+          <w:rFonts w:ascii="Arial" w:hAnsi="Arial" w:cs="Arial"/>
+        </w:rPr>
+      </w:pPr>
+      <w:r>
+        <w:rPr>
+          <w:rFonts w:ascii="Arial" w:hAnsi="Arial" w:cs="Arial"/>
+          <w:b/>
+        </w:rPr>
+        <w:lastRenderedPageBreak/>
+        <w:t>Obrazac Uporabe UC1</w:t>
+      </w:r>
+      <w:r>
+        <w:rPr>
+          <w:rFonts w:ascii="Arial" w:hAnsi="Arial" w:cs="Arial"/>
+          <w:b/>
+        </w:rPr>
+        <w:t>9</w:t>
+      </w:r>
+      <w:r>
+        <w:rPr>
+          <w:rFonts w:ascii="Arial" w:hAnsi="Arial" w:cs="Arial"/>
+          <w:b/>
+        </w:rPr>
+        <w:t xml:space="preserve"> </w:t>
+      </w:r>
+      <w:r>
+        <w:rPr>
+          <w:rFonts w:ascii="Arial" w:hAnsi="Arial" w:cs="Arial"/>
+        </w:rPr>
+        <w:t>(</w:t>
+      </w:r>
+      <w:r>
+        <w:rPr>
+          <w:rFonts w:ascii="Arial" w:hAnsi="Arial" w:cs="Arial"/>
+          <w:szCs w:val="24"/>
+        </w:rPr>
+        <w:t>Dodaj/obriši korisnika</w:t>
+      </w:r>
+      <w:r>
+        <w:rPr>
+          <w:rFonts w:ascii="Arial" w:hAnsi="Arial" w:cs="Arial"/>
+        </w:rPr>
+        <w:t>)</w:t>
+      </w:r>
+      <w:r>
+        <w:rPr>
+          <w:rFonts w:ascii="Arial" w:hAnsi="Arial" w:cs="Arial"/>
+        </w:rPr>
+        <w:t>:</w:t>
+      </w:r>
+    </w:p>
+    <w:p>
+      <w:pPr>
+        <w:pStyle w:val="Normal1"/>
+        <w:rPr>
+          <w:rFonts w:ascii="Arial" w:hAnsi="Arial" w:cs="Arial"/>
+        </w:rPr>
+      </w:pPr>
+    </w:p>
+    <w:p>
+      <w:pPr>
+        <w:pStyle w:val="Normal1"/>
+        <w:rPr>
+          <w:rFonts w:ascii="Arial" w:hAnsi="Arial" w:cs="Arial"/>
+        </w:rPr>
+      </w:pPr>
+      <w:r>
+        <w:rPr>
+          <w:rFonts w:ascii="Arial" w:hAnsi="Arial" w:cs="Arial"/>
+        </w:rPr>
+        <w:t xml:space="preserve">Administrator odabire opciju dodavanja ili brisanja korisnika. Izvrši se provjera ispravnosti podataka ako korisnik kojeg se dodaje ne postoji u bazi onda </w:t>
+      </w:r>
+      <w:r>
+        <w:rPr>
+          <w:rFonts w:ascii="Arial" w:hAnsi="Arial" w:cs="Arial"/>
+        </w:rPr>
+        <w:t>onda se dodaje, a ako korisnik kojega se briše postoji u baze onda ga se uspješno obriše.</w:t>
+      </w:r>
+    </w:p>
+    <w:p>
+      <w:pPr>
+        <w:pStyle w:val="Normal1"/>
+        <w:rPr>
+          <w:rFonts w:ascii="Arial" w:hAnsi="Arial" w:cs="Arial"/>
+        </w:rPr>
+      </w:pPr>
+    </w:p>
+    <w:p>
+      <w:pPr>
+        <w:rPr>
+          <w:rFonts w:ascii="Arial" w:hAnsi="Arial" w:cs="Arial"/>
+        </w:rPr>
+      </w:pPr>
+      <w:r>
+        <w:rPr>
+          <w:rFonts w:ascii="Arial" w:hAnsi="Arial" w:cs="Arial"/>
+          <w:noProof/>
+        </w:rPr>
+        <w:drawing>
+          <wp:inline distT="0" distB="0" distL="0" distR="0">
+            <wp:extent cx="5953125" cy="4097162"/>
+            <wp:effectExtent l="0" t="0" r="0" b="0"/>
+            <wp:docPr id="17" name="Picture 17"/>
+            <wp:cNvGraphicFramePr>
+              <a:graphicFrameLocks xmlns:a="http://schemas.openxmlformats.org/drawingml/2006/main" noChangeAspect="1"/>
+            </wp:cNvGraphicFramePr>
+            <a:graphic xmlns:a="http://schemas.openxmlformats.org/drawingml/2006/main">
+              <a:graphicData uri="http://schemas.openxmlformats.org/drawingml/2006/picture">
+                <pic:pic xmlns:pic="http://schemas.openxmlformats.org/drawingml/2006/picture">
+                  <pic:nvPicPr>
+                    <pic:cNvPr id="17" name="Administrator dodaje_briše korisnika.jpg"/>
+                    <pic:cNvPicPr/>
+                  </pic:nvPicPr>
+                  <pic:blipFill>
+                    <a:blip r:embed="rId33">
+                      <a:extLst>
+                        <a:ext uri="{28A0092B-C50C-407E-A947-70E740481C1C}">
+                          <a14:useLocalDpi xmlns:a14="http://schemas.microsoft.com/office/drawing/2010/main" val="0"/>
+                        </a:ext>
+                      </a:extLst>
+                    </a:blip>
+                    <a:stretch>
+                      <a:fillRect/>
+                    </a:stretch>
+                  </pic:blipFill>
+                  <pic:spPr>
+                    <a:xfrm>
+                      <a:off x="0" y="0"/>
+                      <a:ext cx="5957804" cy="4100382"/>
+                    </a:xfrm>
+                    <a:prstGeom prst="rect">
+                      <a:avLst/>
+                    </a:prstGeom>
+                  </pic:spPr>
+                </pic:pic>
+              </a:graphicData>
+            </a:graphic>
+          </wp:inline>
+        </w:drawing>
+      </w:r>
+    </w:p>
+    <w:p>
+      <w:pPr>
+        <w:jc w:val="center"/>
+        <w:rPr>
+          <w:rFonts w:ascii="Arial" w:hAnsi="Arial" w:cs="Arial"/>
+        </w:rPr>
+      </w:pPr>
+      <w:r>
+        <w:rPr>
+          <w:rFonts w:ascii="Arial" w:hAnsi="Arial" w:cs="Arial"/>
+        </w:rPr>
+        <w:t>Slika 4.26. Sekvencijski dijagram za UC19</w:t>
+      </w:r>
+    </w:p>
+    <w:p>
+      <w:pPr>
+        <w:jc w:val="center"/>
+        <w:rPr>
+          <w:rFonts w:ascii="Arial" w:hAnsi="Arial" w:cs="Arial"/>
+        </w:rPr>
+      </w:pPr>
+    </w:p>
+    <w:p>
+      <w:pPr>
+        <w:jc w:val="center"/>
+        <w:rPr>
+          <w:rFonts w:ascii="Arial" w:hAnsi="Arial" w:cs="Arial"/>
+        </w:rPr>
+      </w:pPr>
     </w:p>
     <w:p>
       <w:pPr>
@@ -17958,7 +18685,7 @@
         </w:rPr>
         <w:t xml:space="preserve">Oblikovanje programske potpore, FER ZEMRIS, </w:t>
       </w:r>
-      <w:hyperlink r:id="rId31">
+      <w:hyperlink r:id="rId34">
         <w:r>
           <w:rPr>
             <w:rFonts w:ascii="Arial" w:eastAsia="Arial" w:hAnsi="Arial" w:cs="Arial"/>
@@ -17968,7 +18695,7 @@
           <w:t>http://www.fer.hr/predmet/opp</w:t>
         </w:r>
       </w:hyperlink>
-      <w:hyperlink r:id="rId32"/>
+      <w:hyperlink r:id="rId35"/>
     </w:p>
     <w:p>
       <w:pPr>
@@ -17986,7 +18713,7 @@
         </w:rPr>
         <w:t xml:space="preserve">Oblikovanje programske potpore, FER ZEMRIS, </w:t>
       </w:r>
-      <w:hyperlink r:id="rId33">
+      <w:hyperlink r:id="rId36">
         <w:r>
           <w:rPr>
             <w:rFonts w:ascii="Arial" w:eastAsia="Arial" w:hAnsi="Arial" w:cs="Arial"/>
@@ -17996,7 +18723,7 @@
           <w:t>http://www.zemris.fer.hr/predmeti/opp</w:t>
         </w:r>
       </w:hyperlink>
-      <w:hyperlink r:id="rId34"/>
+      <w:hyperlink r:id="rId37"/>
     </w:p>
     <w:p>
       <w:pPr>
@@ -21902,7 +22629,7 @@
                     </pic:cNvPicPr>
                   </pic:nvPicPr>
                   <pic:blipFill>
-                    <a:blip r:embed="rId35">
+                    <a:blip r:embed="rId38">
                       <a:extLst>
                         <a:ext uri="{28A0092B-C50C-407E-A947-70E740481C1C}">
                           <a14:useLocalDpi xmlns:a14="http://schemas.microsoft.com/office/drawing/2010/main" val="0"/>
@@ -22037,8 +22764,8 @@
       </w:pPr>
     </w:p>
     <w:sectPr>
-      <w:headerReference w:type="default" r:id="rId36"/>
-      <w:footerReference w:type="default" r:id="rId37"/>
+      <w:headerReference w:type="default" r:id="rId39"/>
+      <w:footerReference w:type="default" r:id="rId40"/>
       <w:pgSz w:w="11905" w:h="16837"/>
       <w:pgMar w:top="1417" w:right="1417" w:bottom="1417" w:left="1417" w:header="720" w:footer="720" w:gutter="0"/>
       <w:cols w:space="720"/>
@@ -22137,7 +22864,7 @@
       <w:rPr>
         <w:noProof/>
       </w:rPr>
-      <w:t>56</w:t>
+      <w:t>59</w:t>
     </w:r>
     <w:r>
       <w:fldChar w:fldCharType="end"/>
@@ -28703,7 +29430,7 @@
 </file>
 
 <file path=customXml/itemProps1.xml><?xml version="1.0" encoding="utf-8"?>
-<ds:datastoreItem xmlns:ds="http://schemas.openxmlformats.org/officeDocument/2006/customXml" ds:itemID="{82D595E5-D348-4A6C-A4D8-C19BA1E64C91}">
+<ds:datastoreItem xmlns:ds="http://schemas.openxmlformats.org/officeDocument/2006/customXml" ds:itemID="{72D4A49E-7C19-455A-B073-E3EC17CBAA9C}">
   <ds:schemaRefs>
     <ds:schemaRef ds:uri="http://schemas.openxmlformats.org/officeDocument/2006/bibliography"/>
   </ds:schemaRefs>

</xml_diff>

<commit_message>
popravljeni UC19 i UC9
</commit_message>
<xml_diff>
--- a/Dokumentacija/GuildBuild.docx
+++ b/Dokumentacija/GuildBuild.docx
@@ -327,7 +327,7 @@
     </w:p>
     <w:p>
       <w:pPr>
-        <w:pStyle w:val="Sadraj1"/>
+        <w:pStyle w:val="TOC1"/>
         <w:tabs>
           <w:tab w:val="left" w:pos="440"/>
           <w:tab w:val="right" w:leader="dot" w:pos="9061"/>
@@ -363,7 +363,7 @@
       <w:hyperlink w:anchor="_Toc431806045" w:history="1">
         <w:r>
           <w:rPr>
-            <w:rStyle w:val="Hiperveza"/>
+            <w:rStyle w:val="Hyperlink"/>
             <w:rFonts w:ascii="Arial" w:hAnsi="Arial" w:cs="Arial"/>
             <w:noProof/>
           </w:rPr>
@@ -382,7 +382,7 @@
         </w:r>
         <w:r>
           <w:rPr>
-            <w:rStyle w:val="Hiperveza"/>
+            <w:rStyle w:val="Hyperlink"/>
             <w:rFonts w:ascii="Arial" w:hAnsi="Arial" w:cs="Arial"/>
             <w:noProof/>
           </w:rPr>
@@ -447,7 +447,7 @@
     </w:p>
     <w:p>
       <w:pPr>
-        <w:pStyle w:val="Sadraj1"/>
+        <w:pStyle w:val="TOC1"/>
         <w:tabs>
           <w:tab w:val="left" w:pos="440"/>
           <w:tab w:val="right" w:leader="dot" w:pos="9061"/>
@@ -465,7 +465,7 @@
       <w:hyperlink w:anchor="_Toc431806046" w:history="1">
         <w:r>
           <w:rPr>
-            <w:rStyle w:val="Hiperveza"/>
+            <w:rStyle w:val="Hyperlink"/>
             <w:rFonts w:ascii="Arial" w:hAnsi="Arial" w:cs="Arial"/>
             <w:noProof/>
           </w:rPr>
@@ -484,7 +484,7 @@
         </w:r>
         <w:r>
           <w:rPr>
-            <w:rStyle w:val="Hiperveza"/>
+            <w:rStyle w:val="Hyperlink"/>
             <w:rFonts w:ascii="Arial" w:hAnsi="Arial" w:cs="Arial"/>
             <w:noProof/>
           </w:rPr>
@@ -549,7 +549,7 @@
     </w:p>
     <w:p>
       <w:pPr>
-        <w:pStyle w:val="Sadraj1"/>
+        <w:pStyle w:val="TOC1"/>
         <w:tabs>
           <w:tab w:val="left" w:pos="440"/>
           <w:tab w:val="right" w:leader="dot" w:pos="9061"/>
@@ -567,7 +567,7 @@
       <w:hyperlink w:anchor="_Toc431806047" w:history="1">
         <w:r>
           <w:rPr>
-            <w:rStyle w:val="Hiperveza"/>
+            <w:rStyle w:val="Hyperlink"/>
             <w:rFonts w:ascii="Arial" w:hAnsi="Arial" w:cs="Arial"/>
             <w:noProof/>
           </w:rPr>
@@ -586,7 +586,7 @@
         </w:r>
         <w:r>
           <w:rPr>
-            <w:rStyle w:val="Hiperveza"/>
+            <w:rStyle w:val="Hyperlink"/>
             <w:rFonts w:ascii="Arial" w:hAnsi="Arial" w:cs="Arial"/>
             <w:noProof/>
           </w:rPr>
@@ -651,7 +651,7 @@
     </w:p>
     <w:p>
       <w:pPr>
-        <w:pStyle w:val="Sadraj1"/>
+        <w:pStyle w:val="TOC1"/>
         <w:tabs>
           <w:tab w:val="left" w:pos="440"/>
           <w:tab w:val="right" w:leader="dot" w:pos="9061"/>
@@ -669,7 +669,7 @@
       <w:hyperlink w:anchor="_Toc431806048" w:history="1">
         <w:r>
           <w:rPr>
-            <w:rStyle w:val="Hiperveza"/>
+            <w:rStyle w:val="Hyperlink"/>
             <w:rFonts w:ascii="Arial" w:hAnsi="Arial" w:cs="Arial"/>
             <w:noProof/>
           </w:rPr>
@@ -688,7 +688,7 @@
         </w:r>
         <w:r>
           <w:rPr>
-            <w:rStyle w:val="Hiperveza"/>
+            <w:rStyle w:val="Hyperlink"/>
             <w:rFonts w:ascii="Arial" w:hAnsi="Arial" w:cs="Arial"/>
             <w:noProof/>
           </w:rPr>
@@ -753,7 +753,7 @@
     </w:p>
     <w:p>
       <w:pPr>
-        <w:pStyle w:val="Sadraj1"/>
+        <w:pStyle w:val="TOC1"/>
         <w:tabs>
           <w:tab w:val="left" w:pos="440"/>
           <w:tab w:val="right" w:leader="dot" w:pos="9061"/>
@@ -771,7 +771,7 @@
       <w:hyperlink w:anchor="_Toc431806049" w:history="1">
         <w:r>
           <w:rPr>
-            <w:rStyle w:val="Hiperveza"/>
+            <w:rStyle w:val="Hyperlink"/>
             <w:rFonts w:ascii="Arial" w:hAnsi="Arial" w:cs="Arial"/>
             <w:noProof/>
           </w:rPr>
@@ -790,7 +790,7 @@
         </w:r>
         <w:r>
           <w:rPr>
-            <w:rStyle w:val="Hiperveza"/>
+            <w:rStyle w:val="Hyperlink"/>
             <w:rFonts w:ascii="Arial" w:hAnsi="Arial" w:cs="Arial"/>
             <w:noProof/>
           </w:rPr>
@@ -855,7 +855,7 @@
     </w:p>
     <w:p>
       <w:pPr>
-        <w:pStyle w:val="Sadraj1"/>
+        <w:pStyle w:val="TOC1"/>
         <w:tabs>
           <w:tab w:val="left" w:pos="440"/>
           <w:tab w:val="right" w:leader="dot" w:pos="9061"/>
@@ -873,7 +873,7 @@
       <w:hyperlink w:anchor="_Toc431806050" w:history="1">
         <w:r>
           <w:rPr>
-            <w:rStyle w:val="Hiperveza"/>
+            <w:rStyle w:val="Hyperlink"/>
             <w:rFonts w:ascii="Arial" w:hAnsi="Arial" w:cs="Arial"/>
             <w:noProof/>
           </w:rPr>
@@ -892,7 +892,7 @@
         </w:r>
         <w:r>
           <w:rPr>
-            <w:rStyle w:val="Hiperveza"/>
+            <w:rStyle w:val="Hyperlink"/>
             <w:rFonts w:ascii="Arial" w:hAnsi="Arial" w:cs="Arial"/>
             <w:noProof/>
           </w:rPr>
@@ -957,7 +957,7 @@
     </w:p>
     <w:p>
       <w:pPr>
-        <w:pStyle w:val="Sadraj2"/>
+        <w:pStyle w:val="TOC2"/>
         <w:tabs>
           <w:tab w:val="left" w:pos="880"/>
           <w:tab w:val="right" w:leader="dot" w:pos="9061"/>
@@ -975,7 +975,7 @@
       <w:hyperlink w:anchor="_Toc431806051" w:history="1">
         <w:r>
           <w:rPr>
-            <w:rStyle w:val="Hiperveza"/>
+            <w:rStyle w:val="Hyperlink"/>
             <w:rFonts w:ascii="Arial" w:hAnsi="Arial" w:cs="Arial"/>
             <w:noProof/>
           </w:rPr>
@@ -994,7 +994,7 @@
         </w:r>
         <w:r>
           <w:rPr>
-            <w:rStyle w:val="Hiperveza"/>
+            <w:rStyle w:val="Hyperlink"/>
             <w:rFonts w:ascii="Arial" w:hAnsi="Arial" w:cs="Arial"/>
             <w:noProof/>
           </w:rPr>
@@ -1059,7 +1059,7 @@
     </w:p>
     <w:p>
       <w:pPr>
-        <w:pStyle w:val="Sadraj2"/>
+        <w:pStyle w:val="TOC2"/>
         <w:tabs>
           <w:tab w:val="left" w:pos="880"/>
           <w:tab w:val="right" w:leader="dot" w:pos="9061"/>
@@ -1077,7 +1077,7 @@
       <w:hyperlink w:anchor="_Toc431806052" w:history="1">
         <w:r>
           <w:rPr>
-            <w:rStyle w:val="Hiperveza"/>
+            <w:rStyle w:val="Hyperlink"/>
             <w:rFonts w:ascii="Arial" w:hAnsi="Arial" w:cs="Arial"/>
             <w:noProof/>
           </w:rPr>
@@ -1096,7 +1096,7 @@
         </w:r>
         <w:r>
           <w:rPr>
-            <w:rStyle w:val="Hiperveza"/>
+            <w:rStyle w:val="Hyperlink"/>
             <w:rFonts w:ascii="Arial" w:hAnsi="Arial" w:cs="Arial"/>
             <w:noProof/>
           </w:rPr>
@@ -1161,7 +1161,7 @@
     </w:p>
     <w:p>
       <w:pPr>
-        <w:pStyle w:val="Sadraj2"/>
+        <w:pStyle w:val="TOC2"/>
         <w:tabs>
           <w:tab w:val="left" w:pos="880"/>
           <w:tab w:val="right" w:leader="dot" w:pos="9061"/>
@@ -1179,7 +1179,7 @@
       <w:hyperlink w:anchor="_Toc431806053" w:history="1">
         <w:r>
           <w:rPr>
-            <w:rStyle w:val="Hiperveza"/>
+            <w:rStyle w:val="Hyperlink"/>
             <w:rFonts w:ascii="Arial" w:hAnsi="Arial" w:cs="Arial"/>
             <w:noProof/>
           </w:rPr>
@@ -1198,7 +1198,7 @@
         </w:r>
         <w:r>
           <w:rPr>
-            <w:rStyle w:val="Hiperveza"/>
+            <w:rStyle w:val="Hyperlink"/>
             <w:rFonts w:ascii="Arial" w:hAnsi="Arial" w:cs="Arial"/>
             <w:noProof/>
           </w:rPr>
@@ -1263,7 +1263,7 @@
     </w:p>
     <w:p>
       <w:pPr>
-        <w:pStyle w:val="Sadraj2"/>
+        <w:pStyle w:val="TOC2"/>
         <w:tabs>
           <w:tab w:val="left" w:pos="880"/>
           <w:tab w:val="right" w:leader="dot" w:pos="9061"/>
@@ -1281,7 +1281,7 @@
       <w:hyperlink w:anchor="_Toc431806054" w:history="1">
         <w:r>
           <w:rPr>
-            <w:rStyle w:val="Hiperveza"/>
+            <w:rStyle w:val="Hyperlink"/>
             <w:rFonts w:ascii="Arial" w:hAnsi="Arial" w:cs="Arial"/>
             <w:noProof/>
           </w:rPr>
@@ -1300,7 +1300,7 @@
         </w:r>
         <w:r>
           <w:rPr>
-            <w:rStyle w:val="Hiperveza"/>
+            <w:rStyle w:val="Hyperlink"/>
             <w:rFonts w:ascii="Arial" w:hAnsi="Arial" w:cs="Arial"/>
             <w:noProof/>
           </w:rPr>
@@ -1365,7 +1365,7 @@
     </w:p>
     <w:p>
       <w:pPr>
-        <w:pStyle w:val="Sadraj1"/>
+        <w:pStyle w:val="TOC1"/>
         <w:tabs>
           <w:tab w:val="left" w:pos="440"/>
           <w:tab w:val="right" w:leader="dot" w:pos="9061"/>
@@ -1383,7 +1383,7 @@
       <w:hyperlink w:anchor="_Toc431806055" w:history="1">
         <w:r>
           <w:rPr>
-            <w:rStyle w:val="Hiperveza"/>
+            <w:rStyle w:val="Hyperlink"/>
             <w:rFonts w:ascii="Arial" w:hAnsi="Arial" w:cs="Arial"/>
             <w:noProof/>
           </w:rPr>
@@ -1402,7 +1402,7 @@
         </w:r>
         <w:r>
           <w:rPr>
-            <w:rStyle w:val="Hiperveza"/>
+            <w:rStyle w:val="Hyperlink"/>
             <w:rFonts w:ascii="Arial" w:hAnsi="Arial" w:cs="Arial"/>
             <w:noProof/>
           </w:rPr>
@@ -1467,7 +1467,7 @@
     </w:p>
     <w:p>
       <w:pPr>
-        <w:pStyle w:val="Sadraj2"/>
+        <w:pStyle w:val="TOC2"/>
         <w:tabs>
           <w:tab w:val="left" w:pos="880"/>
           <w:tab w:val="right" w:leader="dot" w:pos="9061"/>
@@ -1485,7 +1485,7 @@
       <w:hyperlink w:anchor="_Toc431806056" w:history="1">
         <w:r>
           <w:rPr>
-            <w:rStyle w:val="Hiperveza"/>
+            <w:rStyle w:val="Hyperlink"/>
             <w:rFonts w:ascii="Arial" w:hAnsi="Arial" w:cs="Arial"/>
             <w:noProof/>
           </w:rPr>
@@ -1504,7 +1504,7 @@
         </w:r>
         <w:r>
           <w:rPr>
-            <w:rStyle w:val="Hiperveza"/>
+            <w:rStyle w:val="Hyperlink"/>
             <w:rFonts w:ascii="Arial" w:hAnsi="Arial" w:cs="Arial"/>
             <w:noProof/>
           </w:rPr>
@@ -1569,7 +1569,7 @@
     </w:p>
     <w:p>
       <w:pPr>
-        <w:pStyle w:val="Sadraj2"/>
+        <w:pStyle w:val="TOC2"/>
         <w:tabs>
           <w:tab w:val="left" w:pos="880"/>
           <w:tab w:val="right" w:leader="dot" w:pos="9061"/>
@@ -1587,7 +1587,7 @@
       <w:hyperlink w:anchor="_Toc431806057" w:history="1">
         <w:r>
           <w:rPr>
-            <w:rStyle w:val="Hiperveza"/>
+            <w:rStyle w:val="Hyperlink"/>
             <w:rFonts w:ascii="Arial" w:hAnsi="Arial" w:cs="Arial"/>
             <w:noProof/>
           </w:rPr>
@@ -1606,7 +1606,7 @@
         </w:r>
         <w:r>
           <w:rPr>
-            <w:rStyle w:val="Hiperveza"/>
+            <w:rStyle w:val="Hyperlink"/>
             <w:rFonts w:ascii="Arial" w:hAnsi="Arial" w:cs="Arial"/>
             <w:noProof/>
           </w:rPr>
@@ -1671,7 +1671,7 @@
     </w:p>
     <w:p>
       <w:pPr>
-        <w:pStyle w:val="Sadraj2"/>
+        <w:pStyle w:val="TOC2"/>
         <w:tabs>
           <w:tab w:val="left" w:pos="880"/>
           <w:tab w:val="right" w:leader="dot" w:pos="9061"/>
@@ -1689,7 +1689,7 @@
       <w:hyperlink w:anchor="_Toc431806058" w:history="1">
         <w:r>
           <w:rPr>
-            <w:rStyle w:val="Hiperveza"/>
+            <w:rStyle w:val="Hyperlink"/>
             <w:rFonts w:ascii="Arial" w:hAnsi="Arial" w:cs="Arial"/>
             <w:noProof/>
           </w:rPr>
@@ -1708,7 +1708,7 @@
         </w:r>
         <w:r>
           <w:rPr>
-            <w:rStyle w:val="Hiperveza"/>
+            <w:rStyle w:val="Hyperlink"/>
             <w:rFonts w:ascii="Arial" w:hAnsi="Arial" w:cs="Arial"/>
             <w:noProof/>
           </w:rPr>
@@ -1773,7 +1773,7 @@
     </w:p>
     <w:p>
       <w:pPr>
-        <w:pStyle w:val="Sadraj2"/>
+        <w:pStyle w:val="TOC2"/>
         <w:tabs>
           <w:tab w:val="left" w:pos="880"/>
           <w:tab w:val="right" w:leader="dot" w:pos="9061"/>
@@ -1791,7 +1791,7 @@
       <w:hyperlink w:anchor="_Toc431806059" w:history="1">
         <w:r>
           <w:rPr>
-            <w:rStyle w:val="Hiperveza"/>
+            <w:rStyle w:val="Hyperlink"/>
             <w:rFonts w:ascii="Arial" w:hAnsi="Arial" w:cs="Arial"/>
             <w:noProof/>
           </w:rPr>
@@ -1810,7 +1810,7 @@
         </w:r>
         <w:r>
           <w:rPr>
-            <w:rStyle w:val="Hiperveza"/>
+            <w:rStyle w:val="Hyperlink"/>
             <w:rFonts w:ascii="Arial" w:hAnsi="Arial" w:cs="Arial"/>
             <w:noProof/>
           </w:rPr>
@@ -1875,7 +1875,7 @@
     </w:p>
     <w:p>
       <w:pPr>
-        <w:pStyle w:val="Sadraj2"/>
+        <w:pStyle w:val="TOC2"/>
         <w:tabs>
           <w:tab w:val="left" w:pos="880"/>
           <w:tab w:val="right" w:leader="dot" w:pos="9061"/>
@@ -1893,7 +1893,7 @@
       <w:hyperlink w:anchor="_Toc431806060" w:history="1">
         <w:r>
           <w:rPr>
-            <w:rStyle w:val="Hiperveza"/>
+            <w:rStyle w:val="Hyperlink"/>
             <w:rFonts w:ascii="Arial" w:hAnsi="Arial" w:cs="Arial"/>
             <w:noProof/>
           </w:rPr>
@@ -1912,7 +1912,7 @@
         </w:r>
         <w:r>
           <w:rPr>
-            <w:rStyle w:val="Hiperveza"/>
+            <w:rStyle w:val="Hyperlink"/>
             <w:rFonts w:ascii="Arial" w:hAnsi="Arial" w:cs="Arial"/>
             <w:noProof/>
           </w:rPr>
@@ -1977,7 +1977,7 @@
     </w:p>
     <w:p>
       <w:pPr>
-        <w:pStyle w:val="Sadraj2"/>
+        <w:pStyle w:val="TOC2"/>
         <w:tabs>
           <w:tab w:val="left" w:pos="880"/>
           <w:tab w:val="right" w:leader="dot" w:pos="9061"/>
@@ -1995,7 +1995,7 @@
       <w:hyperlink w:anchor="_Toc431806061" w:history="1">
         <w:r>
           <w:rPr>
-            <w:rStyle w:val="Hiperveza"/>
+            <w:rStyle w:val="Hyperlink"/>
             <w:rFonts w:ascii="Arial" w:hAnsi="Arial" w:cs="Arial"/>
             <w:noProof/>
           </w:rPr>
@@ -2014,7 +2014,7 @@
         </w:r>
         <w:r>
           <w:rPr>
-            <w:rStyle w:val="Hiperveza"/>
+            <w:rStyle w:val="Hyperlink"/>
             <w:rFonts w:ascii="Arial" w:hAnsi="Arial" w:cs="Arial"/>
             <w:noProof/>
           </w:rPr>
@@ -2079,7 +2079,7 @@
     </w:p>
     <w:p>
       <w:pPr>
-        <w:pStyle w:val="Sadraj1"/>
+        <w:pStyle w:val="TOC1"/>
         <w:tabs>
           <w:tab w:val="left" w:pos="440"/>
           <w:tab w:val="right" w:leader="dot" w:pos="9061"/>
@@ -2097,7 +2097,7 @@
       <w:hyperlink w:anchor="_Toc431806062" w:history="1">
         <w:r>
           <w:rPr>
-            <w:rStyle w:val="Hiperveza"/>
+            <w:rStyle w:val="Hyperlink"/>
             <w:rFonts w:ascii="Arial" w:hAnsi="Arial" w:cs="Arial"/>
             <w:noProof/>
           </w:rPr>
@@ -2116,7 +2116,7 @@
         </w:r>
         <w:r>
           <w:rPr>
-            <w:rStyle w:val="Hiperveza"/>
+            <w:rStyle w:val="Hyperlink"/>
             <w:rFonts w:ascii="Arial" w:hAnsi="Arial" w:cs="Arial"/>
             <w:noProof/>
           </w:rPr>
@@ -2181,7 +2181,7 @@
     </w:p>
     <w:p>
       <w:pPr>
-        <w:pStyle w:val="Sadraj1"/>
+        <w:pStyle w:val="TOC1"/>
         <w:tabs>
           <w:tab w:val="left" w:pos="440"/>
           <w:tab w:val="right" w:leader="dot" w:pos="9061"/>
@@ -2199,7 +2199,7 @@
       <w:hyperlink w:anchor="_Toc431806063" w:history="1">
         <w:r>
           <w:rPr>
-            <w:rStyle w:val="Hiperveza"/>
+            <w:rStyle w:val="Hyperlink"/>
             <w:rFonts w:ascii="Arial" w:hAnsi="Arial" w:cs="Arial"/>
             <w:noProof/>
           </w:rPr>
@@ -2218,7 +2218,7 @@
         </w:r>
         <w:r>
           <w:rPr>
-            <w:rStyle w:val="Hiperveza"/>
+            <w:rStyle w:val="Hyperlink"/>
             <w:rFonts w:ascii="Arial" w:hAnsi="Arial" w:cs="Arial"/>
             <w:noProof/>
           </w:rPr>
@@ -2283,7 +2283,7 @@
     </w:p>
     <w:p>
       <w:pPr>
-        <w:pStyle w:val="Sadraj1"/>
+        <w:pStyle w:val="TOC1"/>
         <w:tabs>
           <w:tab w:val="right" w:leader="dot" w:pos="9061"/>
         </w:tabs>
@@ -2300,7 +2300,7 @@
       <w:hyperlink w:anchor="_Toc431806064" w:history="1">
         <w:r>
           <w:rPr>
-            <w:rStyle w:val="Hiperveza"/>
+            <w:rStyle w:val="Hyperlink"/>
             <w:rFonts w:ascii="Arial" w:hAnsi="Arial" w:cs="Arial"/>
             <w:noProof/>
           </w:rPr>
@@ -2365,7 +2365,7 @@
     </w:p>
     <w:p>
       <w:pPr>
-        <w:pStyle w:val="Sadraj1"/>
+        <w:pStyle w:val="TOC1"/>
         <w:tabs>
           <w:tab w:val="right" w:leader="dot" w:pos="9061"/>
         </w:tabs>
@@ -2382,7 +2382,7 @@
       <w:hyperlink w:anchor="_Toc431806065" w:history="1">
         <w:r>
           <w:rPr>
-            <w:rStyle w:val="Hiperveza"/>
+            <w:rStyle w:val="Hyperlink"/>
             <w:rFonts w:ascii="Arial" w:hAnsi="Arial" w:cs="Arial"/>
             <w:noProof/>
           </w:rPr>
@@ -2447,7 +2447,7 @@
     </w:p>
     <w:p>
       <w:pPr>
-        <w:pStyle w:val="Sadraj1"/>
+        <w:pStyle w:val="TOC1"/>
         <w:tabs>
           <w:tab w:val="right" w:leader="dot" w:pos="9061"/>
         </w:tabs>
@@ -2464,7 +2464,7 @@
       <w:hyperlink w:anchor="_Toc431806066" w:history="1">
         <w:r>
           <w:rPr>
-            <w:rStyle w:val="Hiperveza"/>
+            <w:rStyle w:val="Hyperlink"/>
             <w:rFonts w:ascii="Arial" w:hAnsi="Arial" w:cs="Arial"/>
             <w:noProof/>
           </w:rPr>
@@ -2529,7 +2529,7 @@
     </w:p>
     <w:p>
       <w:pPr>
-        <w:pStyle w:val="Sadraj1"/>
+        <w:pStyle w:val="TOC1"/>
         <w:tabs>
           <w:tab w:val="right" w:leader="dot" w:pos="9061"/>
         </w:tabs>
@@ -2546,7 +2546,7 @@
       <w:hyperlink w:anchor="_Toc431806067" w:history="1">
         <w:r>
           <w:rPr>
-            <w:rStyle w:val="Hiperveza"/>
+            <w:rStyle w:val="Hyperlink"/>
             <w:rFonts w:ascii="Arial" w:hAnsi="Arial" w:cs="Arial"/>
             <w:noProof/>
           </w:rPr>
@@ -2634,7 +2634,7 @@
     </w:p>
     <w:p>
       <w:pPr>
-        <w:pStyle w:val="Naslov1"/>
+        <w:pStyle w:val="Heading1"/>
         <w:numPr>
           <w:ilvl w:val="0"/>
           <w:numId w:val="2"/>
@@ -5013,7 +5013,7 @@
     </w:p>
     <w:p>
       <w:pPr>
-        <w:pStyle w:val="Naslov1"/>
+        <w:pStyle w:val="Heading1"/>
         <w:numPr>
           <w:ilvl w:val="0"/>
           <w:numId w:val="2"/>
@@ -5502,7 +5502,7 @@
     </w:p>
     <w:p>
       <w:pPr>
-        <w:pStyle w:val="Naslov1"/>
+        <w:pStyle w:val="Heading1"/>
         <w:numPr>
           <w:ilvl w:val="0"/>
           <w:numId w:val="2"/>
@@ -5578,7 +5578,7 @@
     </w:p>
     <w:p>
       <w:pPr>
-        <w:pStyle w:val="Naslov1"/>
+        <w:pStyle w:val="Heading1"/>
         <w:numPr>
           <w:ilvl w:val="0"/>
           <w:numId w:val="2"/>
@@ -9009,8 +9009,6 @@
           <w:szCs w:val="24"/>
         </w:rPr>
       </w:pPr>
-      <w:bookmarkStart w:id="7" w:name="_GoBack"/>
-      <w:bookmarkEnd w:id="7"/>
       <w:r>
         <w:rPr>
           <w:rFonts w:ascii="Arial" w:hAnsi="Arial" w:cs="Arial"/>
@@ -13096,8 +13094,8 @@
         <w:spacing w:line="360" w:lineRule="auto"/>
         <w:jc w:val="both"/>
       </w:pPr>
-      <w:bookmarkStart w:id="8" w:name="h.2et92p0" w:colFirst="0" w:colLast="0"/>
-      <w:bookmarkEnd w:id="8"/>
+      <w:bookmarkStart w:id="7" w:name="h.2et92p0" w:colFirst="0" w:colLast="0"/>
+      <w:bookmarkEnd w:id="7"/>
     </w:p>
     <w:p>
       <w:pPr>
@@ -13670,7 +13668,7 @@
           <w:sz w:val="28"/>
         </w:rPr>
       </w:pPr>
-      <w:bookmarkStart w:id="9" w:name="_Toc431806049"/>
+      <w:bookmarkStart w:id="8" w:name="_Toc431806049"/>
       <w:r>
         <w:rPr>
           <w:rFonts w:ascii="Arial" w:hAnsi="Arial" w:cs="Arial"/>
@@ -15335,56 +15333,68 @@
       <w:pPr>
         <w:jc w:val="center"/>
         <w:rPr>
-          <w:rFonts w:ascii="Arial" w:hAnsi="Arial" w:cs="Arial"/>
-        </w:rPr>
-      </w:pPr>
-      <w:r>
-        <w:rPr>
-          <w:rFonts w:ascii="Arial" w:hAnsi="Arial" w:cs="Arial"/>
-          <w:noProof/>
-        </w:rPr>
-        <w:drawing>
-          <wp:inline distT="0" distB="0" distL="0" distR="0">
-            <wp:extent cx="5843493" cy="3781425"/>
-            <wp:effectExtent l="0" t="0" r="5080" b="0"/>
-            <wp:docPr id="16" name="Picture 16"/>
-            <wp:cNvGraphicFramePr>
-              <a:graphicFrameLocks xmlns:a="http://schemas.openxmlformats.org/drawingml/2006/main" noChangeAspect="1"/>
-            </wp:cNvGraphicFramePr>
-            <a:graphic xmlns:a="http://schemas.openxmlformats.org/drawingml/2006/main">
-              <a:graphicData uri="http://schemas.openxmlformats.org/drawingml/2006/picture">
-                <pic:pic xmlns:pic="http://schemas.openxmlformats.org/drawingml/2006/picture">
-                  <pic:nvPicPr>
-                    <pic:cNvPr id="16" name="Administrator dodaje igru i klase.jpg"/>
-                    <pic:cNvPicPr/>
-                  </pic:nvPicPr>
-                  <pic:blipFill>
-                    <a:blip r:embed="rId23">
-                      <a:extLst>
-                        <a:ext uri="{28A0092B-C50C-407E-A947-70E740481C1C}">
-                          <a14:useLocalDpi xmlns:a14="http://schemas.microsoft.com/office/drawing/2010/main" val="0"/>
-                        </a:ext>
-                      </a:extLst>
-                    </a:blip>
-                    <a:stretch>
-                      <a:fillRect/>
-                    </a:stretch>
-                  </pic:blipFill>
-                  <pic:spPr>
-                    <a:xfrm>
-                      <a:off x="0" y="0"/>
-                      <a:ext cx="5847712" cy="3784155"/>
-                    </a:xfrm>
-                    <a:prstGeom prst="rect">
-                      <a:avLst/>
-                    </a:prstGeom>
-                  </pic:spPr>
-                </pic:pic>
-              </a:graphicData>
-            </a:graphic>
-          </wp:inline>
-        </w:drawing>
-      </w:r>
+          <w:del w:id="9" w:author="Karlo" w:date="2017-11-14T20:42:00Z"/>
+          <w:rFonts w:ascii="Arial" w:hAnsi="Arial" w:cs="Arial"/>
+        </w:rPr>
+      </w:pPr>
+    </w:p>
+    <w:p>
+      <w:pPr>
+        <w:jc w:val="center"/>
+        <w:rPr>
+          <w:ins w:id="10" w:author="Karlo" w:date="2017-11-14T20:42:00Z"/>
+          <w:rFonts w:ascii="Arial" w:hAnsi="Arial" w:cs="Arial"/>
+        </w:rPr>
+      </w:pPr>
+      <w:ins w:id="11" w:author="Karlo" w:date="2017-11-14T20:42:00Z">
+        <w:r>
+          <w:rPr>
+            <w:rFonts w:ascii="Arial" w:hAnsi="Arial" w:cs="Arial"/>
+            <w:noProof/>
+          </w:rPr>
+          <w:drawing>
+            <wp:inline distT="0" distB="0" distL="0" distR="0">
+              <wp:extent cx="5760085" cy="4010025"/>
+              <wp:effectExtent l="0" t="0" r="0" b="0"/>
+              <wp:docPr id="18" name="Picture 18"/>
+              <wp:cNvGraphicFramePr>
+                <a:graphicFrameLocks xmlns:a="http://schemas.openxmlformats.org/drawingml/2006/main" noChangeAspect="1"/>
+              </wp:cNvGraphicFramePr>
+              <a:graphic xmlns:a="http://schemas.openxmlformats.org/drawingml/2006/main">
+                <a:graphicData uri="http://schemas.openxmlformats.org/drawingml/2006/picture">
+                  <pic:pic xmlns:pic="http://schemas.openxmlformats.org/drawingml/2006/picture">
+                    <pic:nvPicPr>
+                      <pic:cNvPr id="18" name="Administrator dodaje igru i klase.jpg"/>
+                      <pic:cNvPicPr/>
+                    </pic:nvPicPr>
+                    <pic:blipFill>
+                      <a:blip r:embed="rId23">
+                        <a:extLst>
+                          <a:ext uri="{28A0092B-C50C-407E-A947-70E740481C1C}">
+                            <a14:useLocalDpi xmlns:a14="http://schemas.microsoft.com/office/drawing/2010/main" val="0"/>
+                          </a:ext>
+                        </a:extLst>
+                      </a:blip>
+                      <a:stretch>
+                        <a:fillRect/>
+                      </a:stretch>
+                    </pic:blipFill>
+                    <pic:spPr>
+                      <a:xfrm>
+                        <a:off x="0" y="0"/>
+                        <a:ext cx="5760085" cy="4010025"/>
+                      </a:xfrm>
+                      <a:prstGeom prst="rect">
+                        <a:avLst/>
+                      </a:prstGeom>
+                    </pic:spPr>
+                  </pic:pic>
+                </a:graphicData>
+              </a:graphic>
+            </wp:inline>
+          </w:drawing>
+        </w:r>
+      </w:ins>
     </w:p>
     <w:p>
       <w:pPr>
@@ -15861,7 +15871,7 @@
           <w:szCs w:val="24"/>
         </w:rPr>
       </w:pPr>
-      <w:bookmarkStart w:id="10" w:name="_Hlk497845152"/>
+      <w:bookmarkStart w:id="12" w:name="_Hlk497845152"/>
       <w:r>
         <w:rPr>
           <w:rFonts w:ascii="Arial" w:hAnsi="Arial" w:cs="Arial"/>
@@ -15930,7 +15940,7 @@
         </w:rPr>
       </w:pPr>
     </w:p>
-    <w:bookmarkEnd w:id="10"/>
+    <w:bookmarkEnd w:id="12"/>
     <w:p>
       <w:pPr>
         <w:rPr>
@@ -17297,56 +17307,69 @@
     <w:p>
       <w:pPr>
         <w:rPr>
-          <w:rFonts w:ascii="Arial" w:hAnsi="Arial" w:cs="Arial"/>
-        </w:rPr>
-      </w:pPr>
-      <w:r>
-        <w:rPr>
-          <w:rFonts w:ascii="Arial" w:hAnsi="Arial" w:cs="Arial"/>
-          <w:noProof/>
-        </w:rPr>
-        <w:drawing>
-          <wp:inline distT="0" distB="0" distL="0" distR="0">
-            <wp:extent cx="5953125" cy="4097162"/>
-            <wp:effectExtent l="0" t="0" r="0" b="0"/>
-            <wp:docPr id="17" name="Picture 17"/>
-            <wp:cNvGraphicFramePr>
-              <a:graphicFrameLocks xmlns:a="http://schemas.openxmlformats.org/drawingml/2006/main" noChangeAspect="1"/>
-            </wp:cNvGraphicFramePr>
-            <a:graphic xmlns:a="http://schemas.openxmlformats.org/drawingml/2006/main">
-              <a:graphicData uri="http://schemas.openxmlformats.org/drawingml/2006/picture">
-                <pic:pic xmlns:pic="http://schemas.openxmlformats.org/drawingml/2006/picture">
-                  <pic:nvPicPr>
-                    <pic:cNvPr id="17" name="Administrator dodaje_briše korisnika.jpg"/>
-                    <pic:cNvPicPr/>
-                  </pic:nvPicPr>
-                  <pic:blipFill>
-                    <a:blip r:embed="rId33">
-                      <a:extLst>
-                        <a:ext uri="{28A0092B-C50C-407E-A947-70E740481C1C}">
-                          <a14:useLocalDpi xmlns:a14="http://schemas.microsoft.com/office/drawing/2010/main" val="0"/>
-                        </a:ext>
-                      </a:extLst>
-                    </a:blip>
-                    <a:stretch>
-                      <a:fillRect/>
-                    </a:stretch>
-                  </pic:blipFill>
-                  <pic:spPr>
-                    <a:xfrm>
-                      <a:off x="0" y="0"/>
-                      <a:ext cx="5957804" cy="4100382"/>
-                    </a:xfrm>
-                    <a:prstGeom prst="rect">
-                      <a:avLst/>
-                    </a:prstGeom>
-                  </pic:spPr>
-                </pic:pic>
-              </a:graphicData>
-            </a:graphic>
-          </wp:inline>
-        </w:drawing>
-      </w:r>
+          <w:del w:id="13" w:author="Karlo" w:date="2017-11-14T20:42:00Z"/>
+          <w:rFonts w:ascii="Arial" w:hAnsi="Arial" w:cs="Arial"/>
+        </w:rPr>
+      </w:pPr>
+      <w:bookmarkStart w:id="14" w:name="_GoBack"/>
+      <w:bookmarkEnd w:id="14"/>
+    </w:p>
+    <w:p>
+      <w:pPr>
+        <w:rPr>
+          <w:ins w:id="15" w:author="Karlo" w:date="2017-11-14T20:42:00Z"/>
+          <w:rFonts w:ascii="Arial" w:hAnsi="Arial" w:cs="Arial"/>
+        </w:rPr>
+      </w:pPr>
+      <w:ins w:id="16" w:author="Karlo" w:date="2017-11-14T20:42:00Z">
+        <w:r>
+          <w:rPr>
+            <w:rFonts w:ascii="Arial" w:hAnsi="Arial" w:cs="Arial"/>
+            <w:noProof/>
+          </w:rPr>
+          <w:drawing>
+            <wp:inline distT="0" distB="0" distL="0" distR="0">
+              <wp:extent cx="5760085" cy="3881755"/>
+              <wp:effectExtent l="0" t="0" r="0" b="4445"/>
+              <wp:docPr id="19" name="Picture 19"/>
+              <wp:cNvGraphicFramePr>
+                <a:graphicFrameLocks xmlns:a="http://schemas.openxmlformats.org/drawingml/2006/main" noChangeAspect="1"/>
+              </wp:cNvGraphicFramePr>
+              <a:graphic xmlns:a="http://schemas.openxmlformats.org/drawingml/2006/main">
+                <a:graphicData uri="http://schemas.openxmlformats.org/drawingml/2006/picture">
+                  <pic:pic xmlns:pic="http://schemas.openxmlformats.org/drawingml/2006/picture">
+                    <pic:nvPicPr>
+                      <pic:cNvPr id="19" name="Administrator dodaje_briše korisnika.jpg"/>
+                      <pic:cNvPicPr/>
+                    </pic:nvPicPr>
+                    <pic:blipFill>
+                      <a:blip r:embed="rId33">
+                        <a:extLst>
+                          <a:ext uri="{28A0092B-C50C-407E-A947-70E740481C1C}">
+                            <a14:useLocalDpi xmlns:a14="http://schemas.microsoft.com/office/drawing/2010/main" val="0"/>
+                          </a:ext>
+                        </a:extLst>
+                      </a:blip>
+                      <a:stretch>
+                        <a:fillRect/>
+                      </a:stretch>
+                    </pic:blipFill>
+                    <pic:spPr>
+                      <a:xfrm>
+                        <a:off x="0" y="0"/>
+                        <a:ext cx="5760085" cy="3881755"/>
+                      </a:xfrm>
+                      <a:prstGeom prst="rect">
+                        <a:avLst/>
+                      </a:prstGeom>
+                    </pic:spPr>
+                  </pic:pic>
+                </a:graphicData>
+              </a:graphic>
+            </wp:inline>
+          </w:drawing>
+        </w:r>
+      </w:ins>
     </w:p>
     <w:p>
       <w:pPr>
@@ -17393,7 +17416,7 @@
     </w:p>
     <w:p>
       <w:pPr>
-        <w:pStyle w:val="Naslov1"/>
+        <w:pStyle w:val="Heading1"/>
         <w:numPr>
           <w:ilvl w:val="0"/>
           <w:numId w:val="46"/>
@@ -17407,7 +17430,7 @@
         <w:lastRenderedPageBreak/>
         <w:t>Ostali zahtjevi</w:t>
       </w:r>
-      <w:bookmarkEnd w:id="9"/>
+      <w:bookmarkEnd w:id="8"/>
     </w:p>
     <w:p>
       <w:pPr>
@@ -17422,8 +17445,8 @@
           <w:rFonts w:ascii="Arial" w:hAnsi="Arial" w:cs="Arial"/>
         </w:rPr>
       </w:pPr>
-      <w:bookmarkStart w:id="11" w:name="h.tyjcwt" w:colFirst="0" w:colLast="0"/>
-      <w:bookmarkEnd w:id="11"/>
+      <w:bookmarkStart w:id="17" w:name="h.tyjcwt" w:colFirst="0" w:colLast="0"/>
+      <w:bookmarkEnd w:id="17"/>
       <w:r>
         <w:rPr>
           <w:rFonts w:ascii="Arial" w:hAnsi="Arial" w:cs="Arial"/>
@@ -17571,22 +17594,22 @@
     </w:p>
     <w:p>
       <w:pPr>
-        <w:pStyle w:val="Naslov1"/>
+        <w:pStyle w:val="Heading1"/>
         <w:numPr>
           <w:ilvl w:val="0"/>
           <w:numId w:val="46"/>
         </w:numPr>
       </w:pPr>
-      <w:bookmarkStart w:id="12" w:name="_Toc431806050"/>
+      <w:bookmarkStart w:id="18" w:name="_Toc431806050"/>
       <w:r>
         <w:lastRenderedPageBreak/>
         <w:t>Arhitektura i dizajn sustava</w:t>
       </w:r>
-      <w:bookmarkEnd w:id="12"/>
-    </w:p>
-    <w:p>
-      <w:pPr>
-        <w:pStyle w:val="Naslov2"/>
+      <w:bookmarkEnd w:id="18"/>
+    </w:p>
+    <w:p>
+      <w:pPr>
+        <w:pStyle w:val="Heading2"/>
         <w:numPr>
           <w:ilvl w:val="1"/>
           <w:numId w:val="46"/>
@@ -17597,7 +17620,7 @@
           <w:i w:val="0"/>
         </w:rPr>
       </w:pPr>
-      <w:bookmarkStart w:id="13" w:name="_Toc431806051"/>
+      <w:bookmarkStart w:id="19" w:name="_Toc431806051"/>
       <w:r>
         <w:rPr>
           <w:b/>
@@ -17605,7 +17628,7 @@
         </w:rPr>
         <w:t>Svrha, opći prioriteti i skica sustava</w:t>
       </w:r>
-      <w:bookmarkEnd w:id="13"/>
+      <w:bookmarkEnd w:id="19"/>
     </w:p>
     <w:p>
       <w:pPr>
@@ -17621,8 +17644,8 @@
           <w:rFonts w:ascii="Arial" w:hAnsi="Arial" w:cs="Arial"/>
         </w:rPr>
       </w:pPr>
-      <w:bookmarkStart w:id="14" w:name="h.1t3h5sf" w:colFirst="0" w:colLast="0"/>
-      <w:bookmarkEnd w:id="14"/>
+      <w:bookmarkStart w:id="20" w:name="h.1t3h5sf" w:colFirst="0" w:colLast="0"/>
+      <w:bookmarkEnd w:id="20"/>
       <w:r>
         <w:rPr>
           <w:rFonts w:ascii="Arial" w:hAnsi="Arial" w:cs="Arial"/>
@@ -17760,7 +17783,7 @@
           </mc:Choice>
           <mc:Fallback>
             <w:pict>
-              <v:shapetype w14:anchorId="3B691C15" id="_x0000_t13" coordsize="21600,21600" o:spt="13" adj="16200,5400" path="m@0,l@0@1,0@1,0@2@0@2@0,21600,21600,10800xe">
+              <v:shapetype w14:anchorId="2B76E347" id="_x0000_t13" coordsize="21600,21600" o:spt="13" adj="16200,5400" path="m@0,l@0@1,0@1,0@2@0@2@0,21600,21600,10800xe">
                 <v:stroke joinstyle="miter"/>
                 <v:formulas>
                   <v:f eqn="val #0"/>
@@ -17950,7 +17973,7 @@
           </mc:Choice>
           <mc:Fallback>
             <w:pict>
-              <v:shape w14:anchorId="02164534" id="Strelica: desno 32" o:spid="_x0000_s1026" type="#_x0000_t13" style="position:absolute;margin-left:204.55pt;margin-top:171.85pt;width:41.4pt;height:28.2pt;rotation:90;z-index:251636224;visibility:visible;mso-wrap-style:square;mso-wrap-distance-left:9pt;mso-wrap-distance-top:0;mso-wrap-distance-right:9pt;mso-wrap-distance-bottom:0;mso-position-horizontal:absolute;mso-position-horizontal-relative:text;mso-position-vertical:absolute;mso-position-vertical-relative:text;v-text-anchor:middle" o:gfxdata="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" adj="14243" fillcolor="#ffc000 [3207]" strokecolor="#7f5f00 [1607]" strokeweight="1pt"/>
+              <v:shape w14:anchorId="7EE69A13" id="Strelica: desno 32" o:spid="_x0000_s1026" type="#_x0000_t13" style="position:absolute;margin-left:204.55pt;margin-top:171.85pt;width:41.4pt;height:28.2pt;rotation:90;z-index:251636224;visibility:visible;mso-wrap-style:square;mso-wrap-distance-left:9pt;mso-wrap-distance-top:0;mso-wrap-distance-right:9pt;mso-wrap-distance-bottom:0;mso-position-horizontal:absolute;mso-position-horizontal-relative:text;mso-position-vertical:absolute;mso-position-vertical-relative:text;v-text-anchor:middle" o:gfxdata="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" adj="14243" fillcolor="#ffc000 [3207]" strokecolor="#7f5f00 [1607]" strokeweight="1pt"/>
             </w:pict>
           </mc:Fallback>
         </mc:AlternateContent>
@@ -23055,7 +23078,7 @@
           </mc:Choice>
           <mc:Fallback>
             <w:pict>
-              <v:line w14:anchorId="37012AD4" id="Ravni poveznik 27" o:spid="_x0000_s1026" style="position:absolute;z-index:251630080;visibility:visible;mso-wrap-style:square;mso-wrap-distance-left:9pt;mso-wrap-distance-top:0;mso-wrap-distance-right:9pt;mso-wrap-distance-bottom:0;mso-position-horizontal:absolute;mso-position-horizontal-relative:text;mso-position-vertical:absolute;mso-position-vertical-relative:text" from="187.75pt,21pt" to="206.35pt,21pt" o:gfxdata="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" strokecolor="#4472c4 [3204]" strokeweight=".5pt">
+              <v:line w14:anchorId="243391D3" id="Ravni poveznik 27" o:spid="_x0000_s1026" style="position:absolute;z-index:251630080;visibility:visible;mso-wrap-style:square;mso-wrap-distance-left:9pt;mso-wrap-distance-top:0;mso-wrap-distance-right:9pt;mso-wrap-distance-bottom:0;mso-position-horizontal:absolute;mso-position-horizontal-relative:text;mso-position-vertical:absolute;mso-position-vertical-relative:text" from="187.75pt,21pt" to="206.35pt,21pt" o:gfxdata="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" strokecolor="#4472c4 [3204]" strokeweight=".5pt">
                 <v:stroke joinstyle="miter"/>
               </v:line>
             </w:pict>
@@ -23123,7 +23146,7 @@
           </mc:Choice>
           <mc:Fallback>
             <w:pict>
-              <v:line w14:anchorId="3BF2C464" id="Ravni poveznik 28" o:spid="_x0000_s1026" style="position:absolute;flip:x;z-index:251632128;visibility:visible;mso-wrap-style:square;mso-width-percent:0;mso-wrap-distance-left:9pt;mso-wrap-distance-top:0;mso-wrap-distance-right:9pt;mso-wrap-distance-bottom:0;mso-position-horizontal:absolute;mso-position-horizontal-relative:text;mso-position-vertical:absolute;mso-position-vertical-relative:text;mso-width-percent:0;mso-width-relative:margin" from="82.8pt,21.45pt" to="101.15pt,21.8pt" o:gfxdata="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" strokecolor="#4472c4 [3204]" strokeweight=".5pt">
+              <v:line w14:anchorId="024D97B6" id="Ravni poveznik 28" o:spid="_x0000_s1026" style="position:absolute;flip:x;z-index:251632128;visibility:visible;mso-wrap-style:square;mso-width-percent:0;mso-wrap-distance-left:9pt;mso-wrap-distance-top:0;mso-wrap-distance-right:9pt;mso-wrap-distance-bottom:0;mso-position-horizontal:absolute;mso-position-horizontal-relative:text;mso-position-vertical:absolute;mso-position-vertical-relative:text;mso-width-percent:0;mso-width-relative:margin" from="82.8pt,21.45pt" to="101.15pt,21.8pt" o:gfxdata="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" strokecolor="#4472c4 [3204]" strokeweight=".5pt">
                 <v:stroke joinstyle="miter"/>
               </v:line>
             </w:pict>
@@ -23188,7 +23211,7 @@
           </mc:Choice>
           <mc:Fallback>
             <w:pict>
-              <v:line w14:anchorId="73546EE9" id="Ravni poveznik 29" o:spid="_x0000_s1026" style="position:absolute;flip:y;z-index:251642368;visibility:visible;mso-wrap-style:square;mso-wrap-distance-left:9pt;mso-wrap-distance-top:0;mso-wrap-distance-right:9pt;mso-wrap-distance-bottom:0;mso-position-horizontal:absolute;mso-position-horizontal-relative:text;mso-position-vertical:absolute;mso-position-vertical-relative:text" from="45.55pt,36.6pt" to="45.55pt,57.6pt" o:gfxdata="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" strokecolor="#4472c4 [3204]" strokeweight=".5pt">
+              <v:line w14:anchorId="29D2B63A" id="Ravni poveznik 29" o:spid="_x0000_s1026" style="position:absolute;flip:y;z-index:251642368;visibility:visible;mso-wrap-style:square;mso-wrap-distance-left:9pt;mso-wrap-distance-top:0;mso-wrap-distance-right:9pt;mso-wrap-distance-bottom:0;mso-position-horizontal:absolute;mso-position-horizontal-relative:text;mso-position-vertical:absolute;mso-position-vertical-relative:text" from="45.55pt,36.6pt" to="45.55pt,57.6pt" o:gfxdata="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" strokecolor="#4472c4 [3204]" strokeweight=".5pt">
                 <v:stroke joinstyle="miter"/>
               </v:line>
             </w:pict>
@@ -23253,7 +23276,7 @@
           </mc:Choice>
           <mc:Fallback>
             <w:pict>
-              <v:line w14:anchorId="4797D762" id="Ravni poveznik 30" o:spid="_x0000_s1026" style="position:absolute;z-index:251648512;visibility:visible;mso-wrap-style:square;mso-wrap-distance-left:9pt;mso-wrap-distance-top:0;mso-wrap-distance-right:9pt;mso-wrap-distance-bottom:0;mso-position-horizontal:absolute;mso-position-horizontal-relative:text;mso-position-vertical:absolute;mso-position-vertical-relative:text" from="45.55pt,96pt" to="45.55pt,124.2pt" o:gfxdata="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" strokecolor="#4472c4 [3204]" strokeweight=".5pt">
+              <v:line w14:anchorId="74BE6710" id="Ravni poveznik 30" o:spid="_x0000_s1026" style="position:absolute;z-index:251648512;visibility:visible;mso-wrap-style:square;mso-wrap-distance-left:9pt;mso-wrap-distance-top:0;mso-wrap-distance-right:9pt;mso-wrap-distance-bottom:0;mso-position-horizontal:absolute;mso-position-horizontal-relative:text;mso-position-vertical:absolute;mso-position-vertical-relative:text" from="45.55pt,96pt" to="45.55pt,124.2pt" o:gfxdata="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" strokecolor="#4472c4 [3204]" strokeweight=".5pt">
                 <v:stroke joinstyle="miter"/>
               </v:line>
             </w:pict>
@@ -23318,7 +23341,7 @@
           </mc:Choice>
           <mc:Fallback>
             <w:pict>
-              <v:line w14:anchorId="0BCDA590" id="Ravni poveznik 31" o:spid="_x0000_s1026" style="position:absolute;flip:y;z-index:251650560;visibility:visible;mso-wrap-style:square;mso-wrap-distance-left:9pt;mso-wrap-distance-top:0;mso-wrap-distance-right:9pt;mso-wrap-distance-bottom:0;mso-position-horizontal:absolute;mso-position-horizontal-relative:text;mso-position-vertical:absolute;mso-position-vertical-relative:text" from="45.95pt,154.2pt" to="45.95pt,181.8pt" o:gfxdata="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" strokecolor="#4472c4 [3204]" strokeweight=".5pt">
+              <v:line w14:anchorId="462AC319" id="Ravni poveznik 31" o:spid="_x0000_s1026" style="position:absolute;flip:y;z-index:251650560;visibility:visible;mso-wrap-style:square;mso-wrap-distance-left:9pt;mso-wrap-distance-top:0;mso-wrap-distance-right:9pt;mso-wrap-distance-bottom:0;mso-position-horizontal:absolute;mso-position-horizontal-relative:text;mso-position-vertical:absolute;mso-position-vertical-relative:text" from="45.95pt,154.2pt" to="45.95pt,181.8pt" o:gfxdata="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" strokecolor="#4472c4 [3204]" strokeweight=".5pt">
                 <v:stroke joinstyle="miter"/>
               </v:line>
             </w:pict>
@@ -23383,7 +23406,7 @@
           </mc:Choice>
           <mc:Fallback>
             <w:pict>
-              <v:line w14:anchorId="4AE5A683" id="Ravni poveznik 32" o:spid="_x0000_s1026" style="position:absolute;z-index:251652608;visibility:visible;mso-wrap-style:square;mso-wrap-distance-left:9pt;mso-wrap-distance-top:0;mso-wrap-distance-right:9pt;mso-wrap-distance-bottom:0;mso-position-horizontal:absolute;mso-position-horizontal-relative:text;mso-position-vertical:absolute;mso-position-vertical-relative:text" from="45.55pt,220.2pt" to="45.55pt,242.4pt" o:gfxdata="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" strokecolor="#4472c4 [3204]" strokeweight=".5pt">
+              <v:line w14:anchorId="20911E7A" id="Ravni poveznik 32" o:spid="_x0000_s1026" style="position:absolute;z-index:251652608;visibility:visible;mso-wrap-style:square;mso-wrap-distance-left:9pt;mso-wrap-distance-top:0;mso-wrap-distance-right:9pt;mso-wrap-distance-bottom:0;mso-position-horizontal:absolute;mso-position-horizontal-relative:text;mso-position-vertical:absolute;mso-position-vertical-relative:text" from="45.55pt,220.2pt" to="45.55pt,242.4pt" o:gfxdata="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" strokecolor="#4472c4 [3204]" strokeweight=".5pt">
                 <v:stroke joinstyle="miter"/>
               </v:line>
             </w:pict>
@@ -23454,7 +23477,7 @@
           </mc:Choice>
           <mc:Fallback>
             <w:pict>
-              <v:line w14:anchorId="5F4445ED" id="Ravni poveznik 33" o:spid="_x0000_s1026" style="position:absolute;z-index:251654656;visibility:visible;mso-wrap-style:square;mso-width-percent:0;mso-height-percent:0;mso-wrap-distance-left:9pt;mso-wrap-distance-top:0;mso-wrap-distance-right:9pt;mso-wrap-distance-bottom:0;mso-position-horizontal:absolute;mso-position-horizontal-relative:text;mso-position-vertical:absolute;mso-position-vertical-relative:text;mso-width-percent:0;mso-height-percent:0;mso-width-relative:margin;mso-height-relative:margin" from="149.8pt,220.1pt" to="150.45pt,256.75pt" o:gfxdata="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" strokecolor="#4472c4 [3204]" strokeweight=".5pt">
+              <v:line w14:anchorId="3B0B41A1" id="Ravni poveznik 33" o:spid="_x0000_s1026" style="position:absolute;z-index:251654656;visibility:visible;mso-wrap-style:square;mso-width-percent:0;mso-height-percent:0;mso-wrap-distance-left:9pt;mso-wrap-distance-top:0;mso-wrap-distance-right:9pt;mso-wrap-distance-bottom:0;mso-position-horizontal:absolute;mso-position-horizontal-relative:text;mso-position-vertical:absolute;mso-position-vertical-relative:text;mso-width-percent:0;mso-height-percent:0;mso-width-relative:margin;mso-height-relative:margin" from="149.8pt,220.1pt" to="150.45pt,256.75pt" o:gfxdata="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" strokecolor="#4472c4 [3204]" strokeweight=".5pt">
                 <v:stroke joinstyle="miter"/>
               </v:line>
             </w:pict>
@@ -23522,7 +23545,7 @@
           </mc:Choice>
           <mc:Fallback>
             <w:pict>
-              <v:line w14:anchorId="6466104A" id="Ravni poveznik 34" o:spid="_x0000_s1026" style="position:absolute;flip:x;z-index:251656704;visibility:visible;mso-wrap-style:square;mso-width-percent:0;mso-wrap-distance-left:9pt;mso-wrap-distance-top:0;mso-wrap-distance-right:9pt;mso-wrap-distance-bottom:0;mso-position-horizontal:absolute;mso-position-horizontal-relative:text;mso-position-vertical:absolute;mso-position-vertical-relative:text;mso-width-percent:0;mso-width-relative:margin" from="82.8pt,256.8pt" to="150.45pt,257.15pt" o:gfxdata="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" strokecolor="#4472c4 [3204]" strokeweight=".5pt">
+              <v:line w14:anchorId="5E0BE2D9" id="Ravni poveznik 34" o:spid="_x0000_s1026" style="position:absolute;flip:x;z-index:251656704;visibility:visible;mso-wrap-style:square;mso-width-percent:0;mso-wrap-distance-left:9pt;mso-wrap-distance-top:0;mso-wrap-distance-right:9pt;mso-wrap-distance-bottom:0;mso-position-horizontal:absolute;mso-position-horizontal-relative:text;mso-position-vertical:absolute;mso-position-vertical-relative:text;mso-width-percent:0;mso-width-relative:margin" from="82.8pt,256.8pt" to="150.45pt,257.15pt" o:gfxdata="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" strokecolor="#4472c4 [3204]" strokeweight=".5pt">
                 <v:stroke joinstyle="miter"/>
               </v:line>
             </w:pict>
@@ -23587,7 +23610,7 @@
           </mc:Choice>
           <mc:Fallback>
             <w:pict>
-              <v:line w14:anchorId="39D29203" id="Ravni poveznik 35" o:spid="_x0000_s1026" style="position:absolute;flip:y;z-index:251658752;visibility:visible;mso-wrap-style:square;mso-wrap-distance-left:9pt;mso-wrap-distance-top:0;mso-wrap-distance-right:9pt;mso-wrap-distance-bottom:0;mso-position-horizontal:absolute;mso-position-horizontal-relative:text;mso-position-vertical:absolute;mso-position-vertical-relative:text" from="149.45pt,141.8pt" to="149.45pt,181.8pt" o:gfxdata="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" strokecolor="#4472c4 [3204]" strokeweight=".5pt">
+              <v:line w14:anchorId="64FA7172" id="Ravni poveznik 35" o:spid="_x0000_s1026" style="position:absolute;flip:y;z-index:251658752;visibility:visible;mso-wrap-style:square;mso-wrap-distance-left:9pt;mso-wrap-distance-top:0;mso-wrap-distance-right:9pt;mso-wrap-distance-bottom:0;mso-position-horizontal:absolute;mso-position-horizontal-relative:text;mso-position-vertical:absolute;mso-position-vertical-relative:text" from="149.45pt,141.8pt" to="149.45pt,181.8pt" o:gfxdata="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" strokecolor="#4472c4 [3204]" strokeweight=".5pt">
                 <v:stroke joinstyle="miter"/>
               </v:line>
             </w:pict>
@@ -23652,7 +23675,7 @@
           </mc:Choice>
           <mc:Fallback>
             <w:pict>
-              <v:line w14:anchorId="6BCA57A1" id="Ravni poveznik 36" o:spid="_x0000_s1026" style="position:absolute;flip:x;z-index:251660800;visibility:visible;mso-wrap-style:square;mso-wrap-distance-left:9pt;mso-wrap-distance-top:0;mso-wrap-distance-right:9pt;mso-wrap-distance-bottom:0;mso-position-horizontal:absolute;mso-position-horizontal-relative:text;mso-position-vertical:absolute;mso-position-vertical-relative:text" from="149.45pt,141.8pt" to="184.8pt,141.8pt" o:gfxdata="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" strokecolor="#4472c4 [3204]" strokeweight=".5pt">
+              <v:line w14:anchorId="389EC9A7" id="Ravni poveznik 36" o:spid="_x0000_s1026" style="position:absolute;flip:x;z-index:251660800;visibility:visible;mso-wrap-style:square;mso-wrap-distance-left:9pt;mso-wrap-distance-top:0;mso-wrap-distance-right:9pt;mso-wrap-distance-bottom:0;mso-position-horizontal:absolute;mso-position-horizontal-relative:text;mso-position-vertical:absolute;mso-position-vertical-relative:text" from="149.45pt,141.8pt" to="184.8pt,141.8pt" o:gfxdata="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" strokecolor="#4472c4 [3204]" strokeweight=".5pt">
                 <v:stroke joinstyle="miter"/>
               </v:line>
             </w:pict>
@@ -23717,7 +23740,7 @@
           </mc:Choice>
           <mc:Fallback>
             <w:pict>
-              <v:line w14:anchorId="1FCE5BE0" id="Ravni poveznik 37" o:spid="_x0000_s1026" style="position:absolute;flip:y;z-index:251662848;visibility:visible;mso-wrap-style:square;mso-wrap-distance-left:9pt;mso-wrap-distance-top:0;mso-wrap-distance-right:9pt;mso-wrap-distance-bottom:0;mso-position-horizontal:absolute;mso-position-horizontal-relative:text;mso-position-vertical:absolute;mso-position-vertical-relative:text" from="232.8pt,35.4pt" to="232.8pt,63.45pt" o:gfxdata="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" strokecolor="#4472c4 [3204]" strokeweight=".5pt">
+              <v:line w14:anchorId="54DE4946" id="Ravni poveznik 37" o:spid="_x0000_s1026" style="position:absolute;flip:y;z-index:251662848;visibility:visible;mso-wrap-style:square;mso-wrap-distance-left:9pt;mso-wrap-distance-top:0;mso-wrap-distance-right:9pt;mso-wrap-distance-bottom:0;mso-position-horizontal:absolute;mso-position-horizontal-relative:text;mso-position-vertical:absolute;mso-position-vertical-relative:text" from="232.8pt,35.4pt" to="232.8pt,63.45pt" o:gfxdata="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" strokecolor="#4472c4 [3204]" strokeweight=".5pt">
                 <v:stroke joinstyle="miter"/>
               </v:line>
             </w:pict>
@@ -23782,7 +23805,7 @@
           </mc:Choice>
           <mc:Fallback>
             <w:pict>
-              <v:line w14:anchorId="3D609988" id="Ravni poveznik 38" o:spid="_x0000_s1026" style="position:absolute;z-index:251664896;visibility:visible;mso-wrap-style:square;mso-wrap-distance-left:9pt;mso-wrap-distance-top:0;mso-wrap-distance-right:9pt;mso-wrap-distance-bottom:0;mso-position-horizontal:absolute;mso-position-horizontal-relative:text;mso-position-vertical:absolute;mso-position-vertical-relative:text" from="233.15pt,102.2pt" to="233.15pt,124.8pt" o:gfxdata="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" strokecolor="#4472c4 [3204]" strokeweight=".5pt">
+              <v:line w14:anchorId="3E74B4F3" id="Ravni poveznik 38" o:spid="_x0000_s1026" style="position:absolute;z-index:251664896;visibility:visible;mso-wrap-style:square;mso-wrap-distance-left:9pt;mso-wrap-distance-top:0;mso-wrap-distance-right:9pt;mso-wrap-distance-bottom:0;mso-position-horizontal:absolute;mso-position-horizontal-relative:text;mso-position-vertical:absolute;mso-position-vertical-relative:text" from="233.15pt,102.2pt" to="233.15pt,124.8pt" o:gfxdata="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" strokecolor="#4472c4 [3204]" strokeweight=".5pt">
                 <v:stroke joinstyle="miter"/>
               </v:line>
             </w:pict>
@@ -23850,7 +23873,7 @@
           </mc:Choice>
           <mc:Fallback>
             <w:pict>
-              <v:line w14:anchorId="583DE2AF" id="Ravni poveznik 39" o:spid="_x0000_s1026" style="position:absolute;flip:x;z-index:251666944;visibility:visible;mso-wrap-style:square;mso-width-percent:0;mso-wrap-distance-left:9pt;mso-wrap-distance-top:0;mso-wrap-distance-right:9pt;mso-wrap-distance-bottom:0;mso-position-horizontal:absolute;mso-position-horizontal-relative:text;mso-position-vertical:absolute;mso-position-vertical-relative:text;mso-width-percent:0;mso-width-relative:margin" from="257.75pt,19.45pt" to="297.6pt,19.45pt" o:gfxdata="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" strokecolor="#4472c4 [3204]" strokeweight=".5pt">
+              <v:line w14:anchorId="17B37DA6" id="Ravni poveznik 39" o:spid="_x0000_s1026" style="position:absolute;flip:x;z-index:251666944;visibility:visible;mso-wrap-style:square;mso-width-percent:0;mso-wrap-distance-left:9pt;mso-wrap-distance-top:0;mso-wrap-distance-right:9pt;mso-wrap-distance-bottom:0;mso-position-horizontal:absolute;mso-position-horizontal-relative:text;mso-position-vertical:absolute;mso-position-vertical-relative:text;mso-width-percent:0;mso-width-relative:margin" from="257.75pt,19.45pt" to="297.6pt,19.45pt" o:gfxdata="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" strokecolor="#4472c4 [3204]" strokeweight=".5pt">
                 <v:stroke joinstyle="miter"/>
               </v:line>
             </w:pict>
@@ -23915,7 +23938,7 @@
           </mc:Choice>
           <mc:Fallback>
             <w:pict>
-              <v:line w14:anchorId="751FF431" id="Ravni poveznik 40" o:spid="_x0000_s1026" style="position:absolute;z-index:251668992;visibility:visible;mso-wrap-style:square;mso-wrap-distance-left:9pt;mso-wrap-distance-top:0;mso-wrap-distance-right:9pt;mso-wrap-distance-bottom:0;mso-position-horizontal:absolute;mso-position-horizontal-relative:text;mso-position-vertical:absolute;mso-position-vertical-relative:text" from="356.6pt,19.1pt" to="369.45pt,19.1pt" o:gfxdata="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" strokecolor="#4472c4 [3204]" strokeweight=".5pt">
+              <v:line w14:anchorId="31A6104C" id="Ravni poveznik 40" o:spid="_x0000_s1026" style="position:absolute;z-index:251668992;visibility:visible;mso-wrap-style:square;mso-wrap-distance-left:9pt;mso-wrap-distance-top:0;mso-wrap-distance-right:9pt;mso-wrap-distance-bottom:0;mso-position-horizontal:absolute;mso-position-horizontal-relative:text;mso-position-vertical:absolute;mso-position-vertical-relative:text" from="356.6pt,19.1pt" to="369.45pt,19.1pt" o:gfxdata="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" strokecolor="#4472c4 [3204]" strokeweight=".5pt">
                 <v:stroke joinstyle="miter"/>
               </v:line>
             </w:pict>
@@ -23980,7 +24003,7 @@
           </mc:Choice>
           <mc:Fallback>
             <w:pict>
-              <v:line w14:anchorId="3A88991D" id="Ravni poveznik 41" o:spid="_x0000_s1026" style="position:absolute;flip:x;z-index:251671040;visibility:visible;mso-wrap-style:square;mso-wrap-distance-left:9pt;mso-wrap-distance-top:0;mso-wrap-distance-right:9pt;mso-wrap-distance-bottom:0;mso-position-horizontal:absolute;mso-position-horizontal-relative:text;mso-position-vertical:absolute;mso-position-vertical-relative:text" from="267.6pt,141.8pt" to="275.15pt,141.8pt" o:gfxdata="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" strokecolor="#4472c4 [3204]" strokeweight=".5pt">
+              <v:line w14:anchorId="1525DC6A" id="Ravni poveznik 41" o:spid="_x0000_s1026" style="position:absolute;flip:x;z-index:251671040;visibility:visible;mso-wrap-style:square;mso-wrap-distance-left:9pt;mso-wrap-distance-top:0;mso-wrap-distance-right:9pt;mso-wrap-distance-bottom:0;mso-position-horizontal:absolute;mso-position-horizontal-relative:text;mso-position-vertical:absolute;mso-position-vertical-relative:text" from="267.6pt,141.8pt" to="275.15pt,141.8pt" o:gfxdata="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" strokecolor="#4472c4 [3204]" strokeweight=".5pt">
                 <v:stroke joinstyle="miter"/>
               </v:line>
             </w:pict>
@@ -24048,7 +24071,7 @@
           </mc:Choice>
           <mc:Fallback>
             <w:pict>
-              <v:line w14:anchorId="3354408B" id="Ravni poveznik 42" o:spid="_x0000_s1026" style="position:absolute;z-index:251673088;visibility:visible;mso-wrap-style:square;mso-width-percent:0;mso-wrap-distance-left:9pt;mso-wrap-distance-top:0;mso-wrap-distance-right:9pt;mso-wrap-distance-bottom:0;mso-position-horizontal:absolute;mso-position-horizontal-relative:text;mso-position-vertical:absolute;mso-position-vertical-relative:text;mso-width-percent:0;mso-width-relative:margin" from="360.1pt,141.45pt" to="369.45pt,141.45pt" o:gfxdata="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" strokecolor="#4472c4 [3204]" strokeweight=".5pt">
+              <v:line w14:anchorId="6848632D" id="Ravni poveznik 42" o:spid="_x0000_s1026" style="position:absolute;z-index:251673088;visibility:visible;mso-wrap-style:square;mso-width-percent:0;mso-wrap-distance-left:9pt;mso-wrap-distance-top:0;mso-wrap-distance-right:9pt;mso-wrap-distance-bottom:0;mso-position-horizontal:absolute;mso-position-horizontal-relative:text;mso-position-vertical:absolute;mso-position-vertical-relative:text;mso-width-percent:0;mso-width-relative:margin" from="360.1pt,141.45pt" to="369.45pt,141.45pt" o:gfxdata="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" strokecolor="#4472c4 [3204]" strokeweight=".5pt">
                 <v:stroke joinstyle="miter"/>
               </v:line>
             </w:pict>
@@ -24113,7 +24136,7 @@
           </mc:Choice>
           <mc:Fallback>
             <w:pict>
-              <v:line w14:anchorId="21D189F7" id="Ravni poveznik 43" o:spid="_x0000_s1026" style="position:absolute;flip:y;z-index:251675136;visibility:visible;mso-wrap-style:square;mso-wrap-distance-left:9pt;mso-wrap-distance-top:0;mso-wrap-distance-right:9pt;mso-wrap-distance-bottom:0;mso-position-horizontal:absolute;mso-position-horizontal-relative:text;mso-position-vertical:absolute;mso-position-vertical-relative:text" from="231.8pt,155.4pt" to="231.8pt,233.15pt" o:gfxdata="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" strokecolor="#4472c4 [3204]" strokeweight=".5pt">
+              <v:line w14:anchorId="3BD214C7" id="Ravni poveznik 43" o:spid="_x0000_s1026" style="position:absolute;flip:y;z-index:251675136;visibility:visible;mso-wrap-style:square;mso-wrap-distance-left:9pt;mso-wrap-distance-top:0;mso-wrap-distance-right:9pt;mso-wrap-distance-bottom:0;mso-position-horizontal:absolute;mso-position-horizontal-relative:text;mso-position-vertical:absolute;mso-position-vertical-relative:text" from="231.8pt,155.4pt" to="231.8pt,233.15pt" o:gfxdata="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" strokecolor="#4472c4 [3204]" strokeweight=".5pt">
                 <v:stroke joinstyle="miter"/>
               </v:line>
             </w:pict>
@@ -24178,7 +24201,7 @@
           </mc:Choice>
           <mc:Fallback>
             <w:pict>
-              <v:line w14:anchorId="04C09128" id="Ravni poveznik 44" o:spid="_x0000_s1026" style="position:absolute;z-index:251677184;visibility:visible;mso-wrap-style:square;mso-wrap-distance-left:9pt;mso-wrap-distance-top:0;mso-wrap-distance-right:9pt;mso-wrap-distance-bottom:0;mso-position-horizontal:absolute;mso-position-horizontal-relative:text;mso-position-vertical:absolute;mso-position-vertical-relative:text" from="282.25pt,252.45pt" to="340.1pt,252.45pt" o:gfxdata="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" strokecolor="#4472c4 [3204]" strokeweight=".5pt">
+              <v:line w14:anchorId="265DD6D3" id="Ravni poveznik 44" o:spid="_x0000_s1026" style="position:absolute;z-index:251677184;visibility:visible;mso-wrap-style:square;mso-wrap-distance-left:9pt;mso-wrap-distance-top:0;mso-wrap-distance-right:9pt;mso-wrap-distance-bottom:0;mso-position-horizontal:absolute;mso-position-horizontal-relative:text;mso-position-vertical:absolute;mso-position-vertical-relative:text" from="282.25pt,252.45pt" to="340.1pt,252.45pt" o:gfxdata="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" strokecolor="#4472c4 [3204]" strokeweight=".5pt">
                 <v:stroke joinstyle="miter"/>
               </v:line>
             </w:pict>
@@ -24243,7 +24266,7 @@
           </mc:Choice>
           <mc:Fallback>
             <w:pict>
-              <v:line w14:anchorId="26D7EEA3" id="Ravni poveznik 45" o:spid="_x0000_s1026" style="position:absolute;z-index:251679232;visibility:visible;mso-wrap-style:square;mso-wrap-distance-left:9pt;mso-wrap-distance-top:0;mso-wrap-distance-right:9pt;mso-wrap-distance-bottom:0;mso-position-horizontal:absolute;mso-position-horizontal-relative:text;mso-position-vertical:absolute;mso-position-vertical-relative:text" from="232.15pt,271.5pt" to="232.15pt,306.1pt" o:gfxdata="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" strokecolor="#4472c4 [3204]" strokeweight=".5pt">
+              <v:line w14:anchorId="7766D586" id="Ravni poveznik 45" o:spid="_x0000_s1026" style="position:absolute;z-index:251679232;visibility:visible;mso-wrap-style:square;mso-wrap-distance-left:9pt;mso-wrap-distance-top:0;mso-wrap-distance-right:9pt;mso-wrap-distance-bottom:0;mso-position-horizontal:absolute;mso-position-horizontal-relative:text;mso-position-vertical:absolute;mso-position-vertical-relative:text" from="232.15pt,271.5pt" to="232.15pt,306.1pt" o:gfxdata="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" strokecolor="#4472c4 [3204]" strokeweight=".5pt">
                 <v:stroke joinstyle="miter"/>
               </v:line>
             </w:pict>
@@ -24308,7 +24331,7 @@
           </mc:Choice>
           <mc:Fallback>
             <w:pict>
-              <v:line w14:anchorId="336572ED" id="Ravni poveznik 46" o:spid="_x0000_s1026" style="position:absolute;flip:y;z-index:251681280;visibility:visible;mso-wrap-style:square;mso-wrap-distance-left:9pt;mso-wrap-distance-top:0;mso-wrap-distance-right:9pt;mso-wrap-distance-bottom:0;mso-position-horizontal:absolute;mso-position-horizontal-relative:text;mso-position-vertical:absolute;mso-position-vertical-relative:text" from="233.8pt,337.25pt" to="233.8pt,356.45pt" o:gfxdata="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" strokecolor="#4472c4 [3204]" strokeweight=".5pt">
+              <v:line w14:anchorId="1187B1F4" id="Ravni poveznik 46" o:spid="_x0000_s1026" style="position:absolute;flip:y;z-index:251681280;visibility:visible;mso-wrap-style:square;mso-wrap-distance-left:9pt;mso-wrap-distance-top:0;mso-wrap-distance-right:9pt;mso-wrap-distance-bottom:0;mso-position-horizontal:absolute;mso-position-horizontal-relative:text;mso-position-vertical:absolute;mso-position-vertical-relative:text" from="233.8pt,337.25pt" to="233.8pt,356.45pt" o:gfxdata="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" strokecolor="#4472c4 [3204]" strokeweight=".5pt">
                 <v:stroke joinstyle="miter"/>
               </v:line>
             </w:pict>
@@ -24373,7 +24396,7 @@
           </mc:Choice>
           <mc:Fallback>
             <w:pict>
-              <v:line w14:anchorId="123BD182" id="Ravni poveznik 47" o:spid="_x0000_s1026" style="position:absolute;z-index:251683328;visibility:visible;mso-wrap-style:square;mso-wrap-distance-left:9pt;mso-wrap-distance-top:0;mso-wrap-distance-right:9pt;mso-wrap-distance-bottom:0;mso-position-horizontal:absolute;mso-position-horizontal-relative:text;mso-position-vertical:absolute;mso-position-vertical-relative:text" from="233.8pt,394.1pt" to="233.8pt,413.75pt" o:gfxdata="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" strokecolor="#4472c4 [3204]" strokeweight=".5pt">
+              <v:line w14:anchorId="7A9F85A3" id="Ravni poveznik 47" o:spid="_x0000_s1026" style="position:absolute;z-index:251683328;visibility:visible;mso-wrap-style:square;mso-wrap-distance-left:9pt;mso-wrap-distance-top:0;mso-wrap-distance-right:9pt;mso-wrap-distance-bottom:0;mso-position-horizontal:absolute;mso-position-horizontal-relative:text;mso-position-vertical:absolute;mso-position-vertical-relative:text" from="233.8pt,394.1pt" to="233.8pt,413.75pt" o:gfxdata="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" strokecolor="#4472c4 [3204]" strokeweight=".5pt">
                 <v:stroke joinstyle="miter"/>
               </v:line>
             </w:pict>
@@ -24438,7 +24461,7 @@
           </mc:Choice>
           <mc:Fallback>
             <w:pict>
-              <v:line w14:anchorId="302523A0" id="Ravni poveznik 48" o:spid="_x0000_s1026" style="position:absolute;flip:y;z-index:251685376;visibility:visible;mso-wrap-style:square;mso-wrap-distance-left:9pt;mso-wrap-distance-top:0;mso-wrap-distance-right:9pt;mso-wrap-distance-bottom:0;mso-position-horizontal:absolute;mso-position-horizontal-relative:text;mso-position-vertical:absolute;mso-position-vertical-relative:text" from="233.15pt,444.05pt" to="233.15pt,461.45pt" o:gfxdata="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" strokecolor="#4472c4 [3204]" strokeweight=".5pt">
+              <v:line w14:anchorId="362B930B" id="Ravni poveznik 48" o:spid="_x0000_s1026" style="position:absolute;flip:y;z-index:251685376;visibility:visible;mso-wrap-style:square;mso-wrap-distance-left:9pt;mso-wrap-distance-top:0;mso-wrap-distance-right:9pt;mso-wrap-distance-bottom:0;mso-position-horizontal:absolute;mso-position-horizontal-relative:text;mso-position-vertical:absolute;mso-position-vertical-relative:text" from="233.15pt,444.05pt" to="233.15pt,461.45pt" o:gfxdata="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" strokecolor="#4472c4 [3204]" strokeweight=".5pt">
                 <v:stroke joinstyle="miter"/>
               </v:line>
             </w:pict>
@@ -24503,7 +24526,7 @@
           </mc:Choice>
           <mc:Fallback>
             <w:pict>
-              <v:line w14:anchorId="1884B2D9" id="Ravni poveznik 49" o:spid="_x0000_s1026" style="position:absolute;z-index:251687424;visibility:visible;mso-wrap-style:square;mso-wrap-distance-left:9pt;mso-wrap-distance-top:0;mso-wrap-distance-right:9pt;mso-wrap-distance-bottom:0;mso-position-horizontal:absolute;mso-position-horizontal-relative:text;mso-position-vertical:absolute;mso-position-vertical-relative:text" from="233.15pt,499.85pt" to="233.15pt,512.45pt" o:gfxdata="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" strokecolor="#4472c4 [3204]" strokeweight=".5pt">
+              <v:line w14:anchorId="1DAFAD92" id="Ravni poveznik 49" o:spid="_x0000_s1026" style="position:absolute;z-index:251687424;visibility:visible;mso-wrap-style:square;mso-wrap-distance-left:9pt;mso-wrap-distance-top:0;mso-wrap-distance-right:9pt;mso-wrap-distance-bottom:0;mso-position-horizontal:absolute;mso-position-horizontal-relative:text;mso-position-vertical:absolute;mso-position-vertical-relative:text" from="233.15pt,499.85pt" to="233.15pt,512.45pt" o:gfxdata="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" strokecolor="#4472c4 [3204]" strokeweight=".5pt">
                 <v:stroke joinstyle="miter"/>
               </v:line>
             </w:pict>
@@ -25952,18 +25975,18 @@
     </w:p>
     <w:p>
       <w:pPr>
-        <w:pStyle w:val="Naslov2"/>
+        <w:pStyle w:val="Heading2"/>
         <w:numPr>
           <w:ilvl w:val="1"/>
           <w:numId w:val="46"/>
         </w:numPr>
       </w:pPr>
-      <w:bookmarkStart w:id="15" w:name="_Toc431806052"/>
+      <w:bookmarkStart w:id="21" w:name="_Toc431806052"/>
       <w:r>
         <w:lastRenderedPageBreak/>
         <w:t>Dijagram razreda s opisom</w:t>
       </w:r>
-      <w:bookmarkEnd w:id="15"/>
+      <w:bookmarkEnd w:id="21"/>
     </w:p>
     <w:p>
       <w:pPr>
@@ -25987,8 +26010,8 @@
           <w:tab w:val="left" w:pos="14656"/>
         </w:tabs>
       </w:pPr>
-      <w:bookmarkStart w:id="16" w:name="h.4d34og8" w:colFirst="0" w:colLast="0"/>
-      <w:bookmarkEnd w:id="16"/>
+      <w:bookmarkStart w:id="22" w:name="h.4d34og8" w:colFirst="0" w:colLast="0"/>
+      <w:bookmarkEnd w:id="22"/>
       <w:r>
         <w:rPr>
           <w:noProof/>
@@ -26046,18 +26069,18 @@
     </w:p>
     <w:p>
       <w:pPr>
-        <w:pStyle w:val="Naslov2"/>
+        <w:pStyle w:val="Heading2"/>
         <w:numPr>
           <w:ilvl w:val="1"/>
           <w:numId w:val="46"/>
         </w:numPr>
       </w:pPr>
-      <w:bookmarkStart w:id="17" w:name="_Toc431806053"/>
+      <w:bookmarkStart w:id="23" w:name="_Toc431806053"/>
       <w:r>
         <w:lastRenderedPageBreak/>
         <w:t>Dijagram objekata</w:t>
       </w:r>
-      <w:bookmarkEnd w:id="17"/>
+      <w:bookmarkEnd w:id="23"/>
     </w:p>
     <w:p>
       <w:pPr>
@@ -26071,8 +26094,8 @@
         <w:pStyle w:val="Normal1"/>
         <w:jc w:val="both"/>
       </w:pPr>
-      <w:bookmarkStart w:id="18" w:name="h.2s8eyo1" w:colFirst="0" w:colLast="0"/>
-      <w:bookmarkEnd w:id="18"/>
+      <w:bookmarkStart w:id="24" w:name="h.2s8eyo1" w:colFirst="0" w:colLast="0"/>
+      <w:bookmarkEnd w:id="24"/>
       <w:r>
         <w:rPr>
           <w:rFonts w:ascii="Arial" w:eastAsia="Arial" w:hAnsi="Arial" w:cs="Arial"/>
@@ -26092,18 +26115,18 @@
     </w:p>
     <w:p>
       <w:pPr>
-        <w:pStyle w:val="Naslov2"/>
+        <w:pStyle w:val="Heading2"/>
         <w:numPr>
           <w:ilvl w:val="1"/>
           <w:numId w:val="46"/>
         </w:numPr>
       </w:pPr>
-      <w:bookmarkStart w:id="19" w:name="_Toc431806054"/>
+      <w:bookmarkStart w:id="25" w:name="_Toc431806054"/>
       <w:r>
         <w:lastRenderedPageBreak/>
         <w:t>Ostali UML dijagrami</w:t>
       </w:r>
-      <w:bookmarkEnd w:id="19"/>
+      <w:bookmarkEnd w:id="25"/>
     </w:p>
     <w:p>
       <w:pPr>
@@ -26164,8 +26187,8 @@
         <w:pStyle w:val="Normal1"/>
         <w:spacing w:line="360" w:lineRule="auto"/>
       </w:pPr>
-      <w:bookmarkStart w:id="20" w:name="h.17dp8vu" w:colFirst="0" w:colLast="0"/>
-      <w:bookmarkEnd w:id="20"/>
+      <w:bookmarkStart w:id="26" w:name="h.17dp8vu" w:colFirst="0" w:colLast="0"/>
+      <w:bookmarkEnd w:id="26"/>
     </w:p>
     <w:p>
       <w:pPr>
@@ -26177,18 +26200,18 @@
     </w:p>
     <w:p>
       <w:pPr>
-        <w:pStyle w:val="Naslov1"/>
+        <w:pStyle w:val="Heading1"/>
         <w:numPr>
           <w:ilvl w:val="0"/>
           <w:numId w:val="46"/>
         </w:numPr>
       </w:pPr>
-      <w:bookmarkStart w:id="21" w:name="_Toc431806055"/>
+      <w:bookmarkStart w:id="27" w:name="_Toc431806055"/>
       <w:r>
         <w:lastRenderedPageBreak/>
         <w:t>Implementacija i korisničko sučelje</w:t>
       </w:r>
-      <w:bookmarkEnd w:id="21"/>
+      <w:bookmarkEnd w:id="27"/>
     </w:p>
     <w:p>
       <w:pPr>
@@ -26314,22 +26337,22 @@
         <w:spacing w:line="360" w:lineRule="auto"/>
         <w:jc w:val="both"/>
       </w:pPr>
-      <w:bookmarkStart w:id="22" w:name="h.3rdcrjn" w:colFirst="0" w:colLast="0"/>
-      <w:bookmarkEnd w:id="22"/>
-    </w:p>
-    <w:p>
-      <w:pPr>
-        <w:pStyle w:val="Naslov2"/>
+      <w:bookmarkStart w:id="28" w:name="h.3rdcrjn" w:colFirst="0" w:colLast="0"/>
+      <w:bookmarkEnd w:id="28"/>
+    </w:p>
+    <w:p>
+      <w:pPr>
+        <w:pStyle w:val="Heading2"/>
         <w:numPr>
           <w:ilvl w:val="1"/>
           <w:numId w:val="46"/>
         </w:numPr>
       </w:pPr>
-      <w:bookmarkStart w:id="23" w:name="_Toc431806056"/>
+      <w:bookmarkStart w:id="29" w:name="_Toc431806056"/>
       <w:r>
         <w:t>Dijagram razmještaja</w:t>
       </w:r>
-      <w:bookmarkEnd w:id="23"/>
+      <w:bookmarkEnd w:id="29"/>
     </w:p>
     <w:p>
       <w:pPr>
@@ -26359,8 +26382,8 @@
         <w:spacing w:line="360" w:lineRule="auto"/>
         <w:jc w:val="both"/>
       </w:pPr>
-      <w:bookmarkStart w:id="24" w:name="h.26in1rg" w:colFirst="0" w:colLast="0"/>
-      <w:bookmarkEnd w:id="24"/>
+      <w:bookmarkStart w:id="30" w:name="h.26in1rg" w:colFirst="0" w:colLast="0"/>
+      <w:bookmarkEnd w:id="30"/>
     </w:p>
     <w:p>
       <w:pPr>
@@ -26372,18 +26395,18 @@
     </w:p>
     <w:p>
       <w:pPr>
-        <w:pStyle w:val="Naslov2"/>
+        <w:pStyle w:val="Heading2"/>
         <w:numPr>
           <w:ilvl w:val="1"/>
           <w:numId w:val="46"/>
         </w:numPr>
       </w:pPr>
-      <w:bookmarkStart w:id="25" w:name="_Toc431806057"/>
+      <w:bookmarkStart w:id="31" w:name="_Toc431806057"/>
       <w:r>
         <w:lastRenderedPageBreak/>
         <w:t>Korištene tehnologije i alati</w:t>
       </w:r>
-      <w:bookmarkEnd w:id="25"/>
+      <w:bookmarkEnd w:id="31"/>
     </w:p>
     <w:p>
       <w:pPr>
@@ -26417,20 +26440,20 @@
     </w:p>
     <w:p>
       <w:pPr>
-        <w:pStyle w:val="Naslov2"/>
+        <w:pStyle w:val="Heading2"/>
         <w:numPr>
           <w:ilvl w:val="1"/>
           <w:numId w:val="46"/>
         </w:numPr>
       </w:pPr>
-      <w:bookmarkStart w:id="26" w:name="h.lnxbz9" w:colFirst="0" w:colLast="0"/>
-      <w:bookmarkStart w:id="27" w:name="_Toc431806058"/>
-      <w:bookmarkEnd w:id="26"/>
+      <w:bookmarkStart w:id="32" w:name="h.lnxbz9" w:colFirst="0" w:colLast="0"/>
+      <w:bookmarkStart w:id="33" w:name="_Toc431806058"/>
+      <w:bookmarkEnd w:id="32"/>
       <w:r>
         <w:lastRenderedPageBreak/>
         <w:t>Isječak programskog koda vezan za temeljnu funkcionalnost sustava</w:t>
       </w:r>
-      <w:bookmarkEnd w:id="27"/>
+      <w:bookmarkEnd w:id="33"/>
     </w:p>
     <w:p>
       <w:pPr>
@@ -26471,20 +26494,20 @@
     </w:p>
     <w:p>
       <w:pPr>
-        <w:pStyle w:val="Naslov2"/>
+        <w:pStyle w:val="Heading2"/>
         <w:numPr>
           <w:ilvl w:val="1"/>
           <w:numId w:val="46"/>
         </w:numPr>
       </w:pPr>
-      <w:bookmarkStart w:id="28" w:name="h.35nkun2" w:colFirst="0" w:colLast="0"/>
-      <w:bookmarkStart w:id="29" w:name="_Toc431806059"/>
-      <w:bookmarkEnd w:id="28"/>
+      <w:bookmarkStart w:id="34" w:name="h.35nkun2" w:colFirst="0" w:colLast="0"/>
+      <w:bookmarkStart w:id="35" w:name="_Toc431806059"/>
+      <w:bookmarkEnd w:id="34"/>
       <w:r>
         <w:lastRenderedPageBreak/>
         <w:t>Ispitivanje programskog rješenja</w:t>
       </w:r>
-      <w:bookmarkEnd w:id="29"/>
+      <w:bookmarkEnd w:id="35"/>
     </w:p>
     <w:p>
       <w:pPr>
@@ -26574,20 +26597,20 @@
     </w:p>
     <w:p>
       <w:pPr>
-        <w:pStyle w:val="Naslov2"/>
+        <w:pStyle w:val="Heading2"/>
         <w:numPr>
           <w:ilvl w:val="1"/>
           <w:numId w:val="46"/>
         </w:numPr>
       </w:pPr>
-      <w:bookmarkStart w:id="30" w:name="h.1ksv4uv" w:colFirst="0" w:colLast="0"/>
-      <w:bookmarkStart w:id="31" w:name="_Toc431806060"/>
-      <w:bookmarkEnd w:id="30"/>
+      <w:bookmarkStart w:id="36" w:name="h.1ksv4uv" w:colFirst="0" w:colLast="0"/>
+      <w:bookmarkStart w:id="37" w:name="_Toc431806060"/>
+      <w:bookmarkEnd w:id="36"/>
       <w:r>
         <w:lastRenderedPageBreak/>
         <w:t>Upute za instalaciju</w:t>
       </w:r>
-      <w:bookmarkEnd w:id="31"/>
+      <w:bookmarkEnd w:id="37"/>
     </w:p>
     <w:p>
       <w:pPr>
@@ -26618,20 +26641,20 @@
     </w:p>
     <w:p>
       <w:pPr>
-        <w:pStyle w:val="Naslov2"/>
+        <w:pStyle w:val="Heading2"/>
         <w:numPr>
           <w:ilvl w:val="1"/>
           <w:numId w:val="46"/>
         </w:numPr>
       </w:pPr>
-      <w:bookmarkStart w:id="32" w:name="h.44sinio" w:colFirst="0" w:colLast="0"/>
-      <w:bookmarkStart w:id="33" w:name="_Toc431806061"/>
-      <w:bookmarkEnd w:id="32"/>
+      <w:bookmarkStart w:id="38" w:name="h.44sinio" w:colFirst="0" w:colLast="0"/>
+      <w:bookmarkStart w:id="39" w:name="_Toc431806061"/>
+      <w:bookmarkEnd w:id="38"/>
       <w:r>
         <w:lastRenderedPageBreak/>
         <w:t>Korisničke upute</w:t>
       </w:r>
-      <w:bookmarkEnd w:id="33"/>
+      <w:bookmarkEnd w:id="39"/>
     </w:p>
     <w:p>
       <w:pPr>
@@ -26681,8 +26704,8 @@
       <w:pPr>
         <w:pStyle w:val="Normal1"/>
       </w:pPr>
-      <w:bookmarkStart w:id="34" w:name="h.2jxsxqh" w:colFirst="0" w:colLast="0"/>
-      <w:bookmarkEnd w:id="34"/>
+      <w:bookmarkStart w:id="40" w:name="h.2jxsxqh" w:colFirst="0" w:colLast="0"/>
+      <w:bookmarkEnd w:id="40"/>
     </w:p>
     <w:p>
       <w:pPr>
@@ -26694,13 +26717,13 @@
     </w:p>
     <w:p>
       <w:pPr>
-        <w:pStyle w:val="Naslov1"/>
+        <w:pStyle w:val="Heading1"/>
         <w:numPr>
           <w:ilvl w:val="0"/>
           <w:numId w:val="46"/>
         </w:numPr>
       </w:pPr>
-      <w:bookmarkStart w:id="35" w:name="_Toc431806062"/>
+      <w:bookmarkStart w:id="41" w:name="_Toc431806062"/>
       <w:r>
         <w:lastRenderedPageBreak/>
         <w:t>Zaključak</w:t>
@@ -26708,7 +26731,7 @@
       <w:r>
         <w:t xml:space="preserve"> i budući rad</w:t>
       </w:r>
-      <w:bookmarkEnd w:id="35"/>
+      <w:bookmarkEnd w:id="41"/>
     </w:p>
     <w:p>
       <w:pPr>
@@ -26848,8 +26871,8 @@
       <w:pPr>
         <w:pStyle w:val="Normal1"/>
       </w:pPr>
-      <w:bookmarkStart w:id="36" w:name="h.z337ya" w:colFirst="0" w:colLast="0"/>
-      <w:bookmarkEnd w:id="36"/>
+      <w:bookmarkStart w:id="42" w:name="h.z337ya" w:colFirst="0" w:colLast="0"/>
+      <w:bookmarkEnd w:id="42"/>
     </w:p>
     <w:p>
       <w:pPr>
@@ -26861,18 +26884,18 @@
     </w:p>
     <w:p>
       <w:pPr>
-        <w:pStyle w:val="Naslov1"/>
+        <w:pStyle w:val="Heading1"/>
         <w:numPr>
           <w:ilvl w:val="0"/>
           <w:numId w:val="46"/>
         </w:numPr>
       </w:pPr>
-      <w:bookmarkStart w:id="37" w:name="_Toc431806063"/>
+      <w:bookmarkStart w:id="43" w:name="_Toc431806063"/>
       <w:r>
         <w:lastRenderedPageBreak/>
         <w:t>Popis literature</w:t>
       </w:r>
-      <w:bookmarkEnd w:id="37"/>
+      <w:bookmarkEnd w:id="43"/>
     </w:p>
     <w:p>
       <w:pPr>
@@ -26958,7 +26981,7 @@
     </w:p>
     <w:p>
       <w:pPr>
-        <w:pStyle w:val="Naslov1"/>
+        <w:pStyle w:val="Heading1"/>
         <w:tabs>
           <w:tab w:val="left" w:pos="360"/>
         </w:tabs>
@@ -26968,7 +26991,7 @@
       <w:r>
         <w:br w:type="page"/>
       </w:r>
-      <w:bookmarkStart w:id="38" w:name="_Toc431806064"/>
+      <w:bookmarkStart w:id="44" w:name="_Toc431806064"/>
       <w:r>
         <w:lastRenderedPageBreak/>
         <w:t xml:space="preserve">Dodatak A: </w:t>
@@ -26985,7 +27008,7 @@
       <w:r>
         <w:t>)</w:t>
       </w:r>
-      <w:bookmarkEnd w:id="38"/>
+      <w:bookmarkEnd w:id="44"/>
     </w:p>
     <w:p>
       <w:pPr>
@@ -27590,19 +27613,19 @@
     </w:p>
     <w:p>
       <w:pPr>
-        <w:pStyle w:val="Naslov1"/>
+        <w:pStyle w:val="Heading1"/>
         <w:tabs>
           <w:tab w:val="left" w:pos="360"/>
         </w:tabs>
         <w:spacing w:line="360" w:lineRule="auto"/>
         <w:ind w:left="360" w:firstLine="0"/>
       </w:pPr>
-      <w:bookmarkStart w:id="39" w:name="_Toc431806065"/>
+      <w:bookmarkStart w:id="45" w:name="_Toc431806065"/>
       <w:r>
         <w:lastRenderedPageBreak/>
         <w:t>Dodatak B: Dnevnik sastajanja</w:t>
       </w:r>
-      <w:bookmarkEnd w:id="39"/>
+      <w:bookmarkEnd w:id="45"/>
     </w:p>
     <w:p>
       <w:pPr>
@@ -27637,7 +27660,7 @@
     </w:p>
     <w:p>
       <w:pPr>
-        <w:pStyle w:val="Naslov1"/>
+        <w:pStyle w:val="Heading1"/>
         <w:tabs>
           <w:tab w:val="left" w:pos="360"/>
         </w:tabs>
@@ -27647,7 +27670,7 @@
       <w:r>
         <w:br w:type="page"/>
       </w:r>
-      <w:bookmarkStart w:id="40" w:name="_Toc431806066"/>
+      <w:bookmarkStart w:id="46" w:name="_Toc431806066"/>
       <w:r>
         <w:lastRenderedPageBreak/>
         <w:t xml:space="preserve">Dodatak C: Prikaz </w:t>
@@ -27655,7 +27678,7 @@
       <w:r>
         <w:t>aktivnosti grupe</w:t>
       </w:r>
-      <w:bookmarkEnd w:id="40"/>
+      <w:bookmarkEnd w:id="46"/>
     </w:p>
     <w:p>
       <w:pPr>
@@ -31198,15 +31221,15 @@
     </w:p>
     <w:p>
       <w:pPr>
-        <w:pStyle w:val="Naslov1"/>
+        <w:pStyle w:val="Heading1"/>
         <w:ind w:left="360" w:firstLine="0"/>
       </w:pPr>
-      <w:bookmarkStart w:id="41" w:name="_Toc431806067"/>
+      <w:bookmarkStart w:id="47" w:name="_Toc431806067"/>
       <w:r>
         <w:lastRenderedPageBreak/>
         <w:t>Dodatak D: Plan rada / Pregled rada i stanje ostvarenja</w:t>
       </w:r>
-      <w:bookmarkEnd w:id="41"/>
+      <w:bookmarkEnd w:id="47"/>
     </w:p>
     <w:p>
       <w:pPr>
@@ -31316,6 +31339,9 @@
         <w:continuationSeparator/>
       </w:r>
     </w:p>
+  </w:endnote>
+  <w:endnote w:type="continuationNotice" w:id="1">
+    <w:p/>
   </w:endnote>
 </w:endnotes>
 </file>
@@ -31366,7 +31392,7 @@
       <w:rPr>
         <w:noProof/>
       </w:rPr>
-      <w:t>21</w:t>
+      <w:t>40</w:t>
     </w:r>
     <w:r>
       <w:fldChar w:fldCharType="end"/>
@@ -31431,7 +31457,7 @@
         <w:noProof/>
         <w:sz w:val="20"/>
       </w:rPr>
-      <w:t>13. studenog 2017.</w:t>
+      <w:t>14. studenog 2017.</w:t>
     </w:r>
     <w:r>
       <w:rPr>
@@ -31446,7 +31472,7 @@
         <w:lang w:val="en-US" w:eastAsia="en-US"/>
       </w:rPr>
       <w:drawing>
-        <wp:anchor distT="0" distB="0" distL="114300" distR="114300" simplePos="0" relativeHeight="251586048" behindDoc="0" locked="0" layoutInCell="0" allowOverlap="0">
+        <wp:anchor distT="0" distB="0" distL="114300" distR="114300" simplePos="0" relativeHeight="251659264" behindDoc="0" locked="0" layoutInCell="0" allowOverlap="0">
           <wp:simplePos x="0" y="0"/>
           <wp:positionH relativeFrom="margin">
             <wp:posOffset>-25400</wp:posOffset>
@@ -31533,6 +31559,9 @@
         <w:continuationSeparator/>
       </w:r>
     </w:p>
+  </w:footnote>
+  <w:footnote w:type="continuationNotice" w:id="1">
+    <w:p/>
   </w:footnote>
 </w:footnotes>
 </file>
@@ -37120,12 +37149,12 @@
   </w:docDefaults>
   <w:latentStyles w:defLockedState="0" w:defUIPriority="99" w:defSemiHidden="0" w:defUnhideWhenUsed="0" w:defQFormat="0" w:count="375">
     <w:lsdException w:name="Normal" w:uiPriority="0" w:qFormat="1"/>
-    <w:lsdException w:name="heading 1" w:uiPriority="9" w:qFormat="1"/>
-    <w:lsdException w:name="heading 2" w:semiHidden="1" w:uiPriority="9" w:unhideWhenUsed="1" w:qFormat="1"/>
-    <w:lsdException w:name="heading 3" w:semiHidden="1" w:uiPriority="9" w:unhideWhenUsed="1" w:qFormat="1"/>
-    <w:lsdException w:name="heading 4" w:semiHidden="1" w:uiPriority="9" w:unhideWhenUsed="1" w:qFormat="1"/>
-    <w:lsdException w:name="heading 5" w:semiHidden="1" w:uiPriority="9" w:unhideWhenUsed="1" w:qFormat="1"/>
-    <w:lsdException w:name="heading 6" w:semiHidden="1" w:uiPriority="9" w:unhideWhenUsed="1" w:qFormat="1"/>
+    <w:lsdException w:name="heading 1" w:uiPriority="0" w:qFormat="1"/>
+    <w:lsdException w:name="heading 2" w:semiHidden="1" w:uiPriority="0" w:unhideWhenUsed="1" w:qFormat="1"/>
+    <w:lsdException w:name="heading 3" w:semiHidden="1" w:uiPriority="0" w:unhideWhenUsed="1" w:qFormat="1"/>
+    <w:lsdException w:name="heading 4" w:semiHidden="1" w:uiPriority="0" w:unhideWhenUsed="1" w:qFormat="1"/>
+    <w:lsdException w:name="heading 5" w:semiHidden="1" w:uiPriority="0" w:unhideWhenUsed="1" w:qFormat="1"/>
+    <w:lsdException w:name="heading 6" w:semiHidden="1" w:uiPriority="0" w:unhideWhenUsed="1" w:qFormat="1"/>
     <w:lsdException w:name="heading 7" w:semiHidden="1" w:uiPriority="9" w:unhideWhenUsed="1" w:qFormat="1"/>
     <w:lsdException w:name="heading 8" w:semiHidden="1" w:uiPriority="9" w:unhideWhenUsed="1" w:qFormat="1"/>
     <w:lsdException w:name="heading 9" w:semiHidden="1" w:uiPriority="9" w:unhideWhenUsed="1" w:qFormat="1"/>
@@ -37181,7 +37210,7 @@
     <w:lsdException w:name="List Number 3" w:semiHidden="1" w:unhideWhenUsed="1"/>
     <w:lsdException w:name="List Number 4" w:semiHidden="1" w:unhideWhenUsed="1"/>
     <w:lsdException w:name="List Number 5" w:semiHidden="1" w:unhideWhenUsed="1"/>
-    <w:lsdException w:name="Title" w:uiPriority="10" w:qFormat="1"/>
+    <w:lsdException w:name="Title" w:uiPriority="0" w:qFormat="1"/>
     <w:lsdException w:name="Closing" w:semiHidden="1" w:unhideWhenUsed="1"/>
     <w:lsdException w:name="Signature" w:semiHidden="1" w:unhideWhenUsed="1"/>
     <w:lsdException w:name="Default Paragraph Font" w:semiHidden="1" w:uiPriority="1" w:unhideWhenUsed="1"/>
@@ -37193,7 +37222,7 @@
     <w:lsdException w:name="List Continue 4" w:semiHidden="1" w:unhideWhenUsed="1"/>
     <w:lsdException w:name="List Continue 5" w:semiHidden="1" w:unhideWhenUsed="1"/>
     <w:lsdException w:name="Message Header" w:semiHidden="1" w:unhideWhenUsed="1"/>
-    <w:lsdException w:name="Subtitle" w:uiPriority="11" w:qFormat="1"/>
+    <w:lsdException w:name="Subtitle" w:uiPriority="0" w:qFormat="1"/>
     <w:lsdException w:name="Salutation" w:semiHidden="1" w:unhideWhenUsed="1"/>
     <w:lsdException w:name="Date" w:semiHidden="1" w:unhideWhenUsed="1"/>
     <w:lsdException w:name="Body Text First Indent" w:semiHidden="1" w:unhideWhenUsed="1"/>
@@ -37504,7 +37533,7 @@
       <w:sz w:val="24"/>
     </w:rPr>
   </w:style>
-  <w:style w:type="paragraph" w:styleId="Naslov1">
+  <w:style w:type="paragraph" w:styleId="Heading1">
     <w:name w:val="heading 1"/>
     <w:basedOn w:val="Normal1"/>
     <w:next w:val="Normal1"/>
@@ -37522,7 +37551,7 @@
       <w:sz w:val="32"/>
     </w:rPr>
   </w:style>
-  <w:style w:type="paragraph" w:styleId="Naslov2">
+  <w:style w:type="paragraph" w:styleId="Heading2">
     <w:name w:val="heading 2"/>
     <w:basedOn w:val="Normal1"/>
     <w:next w:val="Normal1"/>
@@ -37540,7 +37569,7 @@
       <w:sz w:val="28"/>
     </w:rPr>
   </w:style>
-  <w:style w:type="paragraph" w:styleId="Naslov3">
+  <w:style w:type="paragraph" w:styleId="Heading3">
     <w:name w:val="heading 3"/>
     <w:basedOn w:val="Normal1"/>
     <w:next w:val="Normal1"/>
@@ -37559,7 +37588,7 @@
       <w:sz w:val="26"/>
     </w:rPr>
   </w:style>
-  <w:style w:type="paragraph" w:styleId="Naslov4">
+  <w:style w:type="paragraph" w:styleId="Heading4">
     <w:name w:val="heading 4"/>
     <w:basedOn w:val="Normal1"/>
     <w:next w:val="Normal1"/>
@@ -37576,7 +37605,7 @@
       <w:sz w:val="28"/>
     </w:rPr>
   </w:style>
-  <w:style w:type="paragraph" w:styleId="Naslov5">
+  <w:style w:type="paragraph" w:styleId="Heading5">
     <w:name w:val="heading 5"/>
     <w:basedOn w:val="Normal1"/>
     <w:next w:val="Normal1"/>
@@ -37594,7 +37623,7 @@
       <w:sz w:val="26"/>
     </w:rPr>
   </w:style>
-  <w:style w:type="paragraph" w:styleId="Naslov6">
+  <w:style w:type="paragraph" w:styleId="Heading6">
     <w:name w:val="heading 6"/>
     <w:basedOn w:val="Normal1"/>
     <w:next w:val="Normal1"/>
@@ -37611,13 +37640,13 @@
       <w:sz w:val="22"/>
     </w:rPr>
   </w:style>
-  <w:style w:type="character" w:default="1" w:styleId="Zadanifontodlomka">
+  <w:style w:type="character" w:default="1" w:styleId="DefaultParagraphFont">
     <w:name w:val="Default Paragraph Font"/>
     <w:uiPriority w:val="1"/>
     <w:semiHidden/>
     <w:unhideWhenUsed/>
   </w:style>
-  <w:style w:type="table" w:default="1" w:styleId="Obinatablica">
+  <w:style w:type="table" w:default="1" w:styleId="TableNormal">
     <w:name w:val="Normal Table"/>
     <w:uiPriority w:val="99"/>
     <w:semiHidden/>
@@ -37632,7 +37661,7 @@
       </w:tblCellMar>
     </w:tblPr>
   </w:style>
-  <w:style w:type="numbering" w:default="1" w:styleId="Bezpopisa">
+  <w:style w:type="numbering" w:default="1" w:styleId="NoList">
     <w:name w:val="No List"/>
     <w:uiPriority w:val="99"/>
     <w:semiHidden/>
@@ -37646,7 +37675,7 @@
       <w:sz w:val="24"/>
     </w:rPr>
   </w:style>
-  <w:style w:type="paragraph" w:styleId="Naslov">
+  <w:style w:type="paragraph" w:styleId="Title">
     <w:name w:val="Title"/>
     <w:basedOn w:val="Normal1"/>
     <w:next w:val="Normal1"/>
@@ -37662,7 +37691,7 @@
       <w:sz w:val="72"/>
     </w:rPr>
   </w:style>
-  <w:style w:type="paragraph" w:styleId="Podnaslov">
+  <w:style w:type="paragraph" w:styleId="Subtitle">
     <w:name w:val="Subtitle"/>
     <w:basedOn w:val="Normal1"/>
     <w:next w:val="Normal1"/>
@@ -37681,17 +37710,17 @@
     </w:rPr>
   </w:style>
   <w:style w:type="table" w:customStyle="1" w:styleId="a">
-    <w:basedOn w:val="Obinatablica"/>
+    <w:basedOn w:val="TableNormal"/>
     <w:rsid w:val="00BF7533"/>
     <w:tblPr>
       <w:tblStyleRowBandSize w:val="1"/>
       <w:tblStyleColBandSize w:val="1"/>
     </w:tblPr>
   </w:style>
-  <w:style w:type="paragraph" w:styleId="Kartadokumenta">
+  <w:style w:type="paragraph" w:styleId="DocumentMap">
     <w:name w:val="Document Map"/>
     <w:basedOn w:val="Normal"/>
-    <w:link w:val="KartadokumentaChar"/>
+    <w:link w:val="DocumentMapChar"/>
     <w:uiPriority w:val="99"/>
     <w:semiHidden/>
     <w:unhideWhenUsed/>
@@ -37702,9 +37731,9 @@
       <w:szCs w:val="16"/>
     </w:rPr>
   </w:style>
-  <w:style w:type="character" w:customStyle="1" w:styleId="KartadokumentaChar">
-    <w:name w:val="Karta dokumenta Char"/>
-    <w:link w:val="Kartadokumenta"/>
+  <w:style w:type="character" w:customStyle="1" w:styleId="DocumentMapChar">
+    <w:name w:val="Document Map Char"/>
+    <w:link w:val="DocumentMap"/>
     <w:uiPriority w:val="99"/>
     <w:semiHidden/>
     <w:rsid w:val="00451C50"/>
@@ -37714,10 +37743,10 @@
       <w:szCs w:val="16"/>
     </w:rPr>
   </w:style>
-  <w:style w:type="paragraph" w:styleId="Zaglavlje">
+  <w:style w:type="paragraph" w:styleId="Header">
     <w:name w:val="header"/>
     <w:basedOn w:val="Normal"/>
-    <w:link w:val="ZaglavljeChar"/>
+    <w:link w:val="HeaderChar"/>
     <w:uiPriority w:val="99"/>
     <w:unhideWhenUsed/>
     <w:rsid w:val="00CB480D"/>
@@ -37728,9 +37757,9 @@
       </w:tabs>
     </w:pPr>
   </w:style>
-  <w:style w:type="character" w:customStyle="1" w:styleId="ZaglavljeChar">
-    <w:name w:val="Zaglavlje Char"/>
-    <w:link w:val="Zaglavlje"/>
+  <w:style w:type="character" w:customStyle="1" w:styleId="HeaderChar">
+    <w:name w:val="Header Char"/>
+    <w:link w:val="Header"/>
     <w:uiPriority w:val="99"/>
     <w:rsid w:val="00CB480D"/>
     <w:rPr>
@@ -37739,10 +37768,10 @@
       <w:lang w:val="hr-HR" w:eastAsia="hr-HR"/>
     </w:rPr>
   </w:style>
-  <w:style w:type="paragraph" w:styleId="Podnoje">
+  <w:style w:type="paragraph" w:styleId="Footer">
     <w:name w:val="footer"/>
     <w:basedOn w:val="Normal"/>
-    <w:link w:val="PodnojeChar"/>
+    <w:link w:val="FooterChar"/>
     <w:uiPriority w:val="99"/>
     <w:unhideWhenUsed/>
     <w:rsid w:val="00CB480D"/>
@@ -37753,9 +37782,9 @@
       </w:tabs>
     </w:pPr>
   </w:style>
-  <w:style w:type="character" w:customStyle="1" w:styleId="PodnojeChar">
-    <w:name w:val="Podnožje Char"/>
-    <w:link w:val="Podnoje"/>
+  <w:style w:type="character" w:customStyle="1" w:styleId="FooterChar">
+    <w:name w:val="Footer Char"/>
+    <w:link w:val="Footer"/>
     <w:uiPriority w:val="99"/>
     <w:rsid w:val="00CB480D"/>
     <w:rPr>
@@ -37764,9 +37793,9 @@
       <w:lang w:val="hr-HR" w:eastAsia="hr-HR"/>
     </w:rPr>
   </w:style>
-  <w:style w:type="table" w:styleId="Reetkatablice">
+  <w:style w:type="table" w:styleId="TableGrid">
     <w:name w:val="Table Grid"/>
-    <w:basedOn w:val="Obinatablica"/>
+    <w:basedOn w:val="TableNormal"/>
     <w:uiPriority w:val="59"/>
     <w:rsid w:val="00D75D2C"/>
     <w:tblPr>
@@ -37782,7 +37811,7 @@
   </w:style>
   <w:style w:type="table" w:customStyle="1" w:styleId="PlainTable11">
     <w:name w:val="Plain Table 11"/>
-    <w:basedOn w:val="Obinatablica"/>
+    <w:basedOn w:val="TableNormal"/>
     <w:uiPriority w:val="41"/>
     <w:rsid w:val="00D75D2C"/>
     <w:tblPr>
@@ -37842,7 +37871,7 @@
   </w:style>
   <w:style w:type="table" w:customStyle="1" w:styleId="TableGridLight1">
     <w:name w:val="Table Grid Light1"/>
-    <w:basedOn w:val="Obinatablica"/>
+    <w:basedOn w:val="TableNormal"/>
     <w:uiPriority w:val="40"/>
     <w:rsid w:val="00D75D2C"/>
     <w:tblPr>
@@ -37858,7 +37887,7 @@
   </w:style>
   <w:style w:type="table" w:customStyle="1" w:styleId="PlainTable21">
     <w:name w:val="Plain Table 21"/>
-    <w:basedOn w:val="Obinatablica"/>
+    <w:basedOn w:val="TableNormal"/>
     <w:uiPriority w:val="42"/>
     <w:rsid w:val="00D75D2C"/>
     <w:tblPr>
@@ -37935,7 +37964,7 @@
   </w:style>
   <w:style w:type="table" w:customStyle="1" w:styleId="PlainTable31">
     <w:name w:val="Plain Table 31"/>
-    <w:basedOn w:val="Obinatablica"/>
+    <w:basedOn w:val="TableNormal"/>
     <w:uiPriority w:val="43"/>
     <w:rsid w:val="00D75D2C"/>
     <w:tblPr>
@@ -38025,7 +38054,7 @@
   </w:style>
   <w:style w:type="table" w:customStyle="1" w:styleId="PlainTable41">
     <w:name w:val="Plain Table 41"/>
-    <w:basedOn w:val="Obinatablica"/>
+    <w:basedOn w:val="TableNormal"/>
     <w:uiPriority w:val="44"/>
     <w:rsid w:val="00D75D2C"/>
     <w:tblPr>
@@ -38071,7 +38100,7 @@
   </w:style>
   <w:style w:type="table" w:customStyle="1" w:styleId="PlainTable51">
     <w:name w:val="Plain Table 51"/>
-    <w:basedOn w:val="Obinatablica"/>
+    <w:basedOn w:val="TableNormal"/>
     <w:uiPriority w:val="45"/>
     <w:rsid w:val="00D75D2C"/>
     <w:tblPr>
@@ -38188,7 +38217,7 @@
   </w:style>
   <w:style w:type="table" w:customStyle="1" w:styleId="ListTable3-Accent61">
     <w:name w:val="List Table 3 - Accent 61"/>
-    <w:basedOn w:val="Obinatablica"/>
+    <w:basedOn w:val="TableNormal"/>
     <w:uiPriority w:val="48"/>
     <w:rsid w:val="00D75D2C"/>
     <w:tblPr>
@@ -38309,7 +38338,7 @@
   </w:style>
   <w:style w:type="table" w:customStyle="1" w:styleId="GridTable2-Accent31">
     <w:name w:val="Grid Table 2 - Accent 31"/>
-    <w:basedOn w:val="Obinatablica"/>
+    <w:basedOn w:val="TableNormal"/>
     <w:uiPriority w:val="47"/>
     <w:rsid w:val="00D75D2C"/>
     <w:tblPr>
@@ -38379,9 +38408,9 @@
       </w:tcPr>
     </w:tblStylePr>
   </w:style>
-  <w:style w:type="paragraph" w:styleId="TOCNaslov">
+  <w:style w:type="paragraph" w:styleId="TOCHeading">
     <w:name w:val="TOC Heading"/>
-    <w:basedOn w:val="Naslov1"/>
+    <w:basedOn w:val="Heading1"/>
     <w:next w:val="Normal"/>
     <w:uiPriority w:val="39"/>
     <w:unhideWhenUsed/>
@@ -38400,7 +38429,7 @@
       <w:lang w:val="en-US" w:eastAsia="en-US"/>
     </w:rPr>
   </w:style>
-  <w:style w:type="paragraph" w:styleId="Sadraj1">
+  <w:style w:type="paragraph" w:styleId="TOC1">
     <w:name w:val="toc 1"/>
     <w:basedOn w:val="Normal"/>
     <w:next w:val="Normal"/>
@@ -38409,7 +38438,7 @@
     <w:unhideWhenUsed/>
     <w:rsid w:val="00AD38CE"/>
   </w:style>
-  <w:style w:type="paragraph" w:styleId="Sadraj2">
+  <w:style w:type="paragraph" w:styleId="TOC2">
     <w:name w:val="toc 2"/>
     <w:basedOn w:val="Normal"/>
     <w:next w:val="Normal"/>
@@ -38421,7 +38450,7 @@
       <w:ind w:left="240"/>
     </w:pPr>
   </w:style>
-  <w:style w:type="character" w:styleId="Hiperveza">
+  <w:style w:type="character" w:styleId="Hyperlink">
     <w:name w:val="Hyperlink"/>
     <w:uiPriority w:val="99"/>
     <w:unhideWhenUsed/>
@@ -38446,7 +38475,7 @@
       <w:szCs w:val="24"/>
     </w:rPr>
   </w:style>
-  <w:style w:type="character" w:styleId="Istaknuto">
+  <w:style w:type="character" w:styleId="Emphasis">
     <w:name w:val="Emphasis"/>
     <w:uiPriority w:val="20"/>
     <w:qFormat/>
@@ -38456,7 +38485,7 @@
       <w:iCs/>
     </w:rPr>
   </w:style>
-  <w:style w:type="paragraph" w:styleId="Odlomakpopisa">
+  <w:style w:type="paragraph" w:styleId="ListParagraph">
     <w:name w:val="List Paragraph"/>
     <w:basedOn w:val="Normal"/>
     <w:uiPriority w:val="34"/>
@@ -38466,6 +38495,45 @@
       <w:ind w:left="720"/>
       <w:contextualSpacing/>
     </w:pPr>
+  </w:style>
+  <w:style w:type="paragraph" w:styleId="Revision">
+    <w:name w:val="Revision"/>
+    <w:hidden/>
+    <w:uiPriority w:val="99"/>
+    <w:semiHidden/>
+    <w:rsid w:val="0024390C"/>
+    <w:rPr>
+      <w:color w:val="000000"/>
+      <w:sz w:val="24"/>
+    </w:rPr>
+  </w:style>
+  <w:style w:type="paragraph" w:styleId="BalloonText">
+    <w:name w:val="Balloon Text"/>
+    <w:basedOn w:val="Normal"/>
+    <w:link w:val="BalloonTextChar"/>
+    <w:uiPriority w:val="99"/>
+    <w:semiHidden/>
+    <w:unhideWhenUsed/>
+    <w:rsid w:val="0024390C"/>
+    <w:rPr>
+      <w:rFonts w:ascii="Segoe UI" w:hAnsi="Segoe UI" w:cs="Segoe UI"/>
+      <w:sz w:val="18"/>
+      <w:szCs w:val="18"/>
+    </w:rPr>
+  </w:style>
+  <w:style w:type="character" w:customStyle="1" w:styleId="BalloonTextChar">
+    <w:name w:val="Balloon Text Char"/>
+    <w:basedOn w:val="DefaultParagraphFont"/>
+    <w:link w:val="BalloonText"/>
+    <w:uiPriority w:val="99"/>
+    <w:semiHidden/>
+    <w:rsid w:val="0024390C"/>
+    <w:rPr>
+      <w:rFonts w:ascii="Segoe UI" w:hAnsi="Segoe UI" w:cs="Segoe UI"/>
+      <w:color w:val="000000"/>
+      <w:sz w:val="18"/>
+      <w:szCs w:val="18"/>
+    </w:rPr>
   </w:style>
 </w:styles>
 </file>
@@ -38770,7 +38838,7 @@
 </file>
 
 <file path=customXml/itemProps1.xml><?xml version="1.0" encoding="utf-8"?>
-<ds:datastoreItem xmlns:ds="http://schemas.openxmlformats.org/officeDocument/2006/customXml" ds:itemID="{C96BAF73-AE6F-404B-B4CF-759D11BAC959}">
+<ds:datastoreItem xmlns:ds="http://schemas.openxmlformats.org/officeDocument/2006/customXml" ds:itemID="{45D11149-549E-43C9-90B6-826FD29CE640}">
   <ds:schemaRefs>
     <ds:schemaRef ds:uri="http://schemas.openxmlformats.org/officeDocument/2006/bibliography"/>
   </ds:schemaRefs>

</xml_diff>

<commit_message>
Konačna verzija i pdf
</commit_message>
<xml_diff>
--- a/Dokumentacija/GuildBuild.docx
+++ b/Dokumentacija/GuildBuild.docx
@@ -268,6 +268,12 @@
         </w:rPr>
         <w:t xml:space="preserve">Datum predaje: </w:t>
       </w:r>
+      <w:r>
+        <w:rPr>
+          <w:rFonts w:ascii="Arial" w:eastAsia="Arial" w:hAnsi="Arial" w:cs="Arial"/>
+        </w:rPr>
+        <w:t>17. studenog 2017.</w:t>
+      </w:r>
     </w:p>
     <w:p>
       <w:pPr>
@@ -365,7 +371,7 @@
     </w:p>
     <w:p>
       <w:pPr>
-        <w:pStyle w:val="TOC1"/>
+        <w:pStyle w:val="Sadraj1"/>
         <w:tabs>
           <w:tab w:val="left" w:pos="440"/>
           <w:tab w:val="right" w:leader="dot" w:pos="9061"/>
@@ -400,7 +406,7 @@
       <w:hyperlink w:anchor="_Toc498528616" w:history="1">
         <w:r>
           <w:rPr>
-            <w:rStyle w:val="Hyperlink"/>
+            <w:rStyle w:val="Hiperveza"/>
             <w:rFonts w:ascii="Arial" w:hAnsi="Arial" w:cs="Arial"/>
             <w:noProof/>
           </w:rPr>
@@ -418,7 +424,7 @@
         </w:r>
         <w:r>
           <w:rPr>
-            <w:rStyle w:val="Hyperlink"/>
+            <w:rStyle w:val="Hiperveza"/>
             <w:rFonts w:ascii="Arial" w:hAnsi="Arial" w:cs="Arial"/>
             <w:noProof/>
           </w:rPr>
@@ -483,7 +489,7 @@
     </w:p>
     <w:p>
       <w:pPr>
-        <w:pStyle w:val="TOC1"/>
+        <w:pStyle w:val="Sadraj1"/>
         <w:tabs>
           <w:tab w:val="left" w:pos="440"/>
           <w:tab w:val="right" w:leader="dot" w:pos="9061"/>
@@ -500,7 +506,7 @@
       <w:hyperlink w:anchor="_Toc498528617" w:history="1">
         <w:r>
           <w:rPr>
-            <w:rStyle w:val="Hyperlink"/>
+            <w:rStyle w:val="Hiperveza"/>
             <w:rFonts w:ascii="Arial" w:hAnsi="Arial" w:cs="Arial"/>
             <w:noProof/>
           </w:rPr>
@@ -518,7 +524,7 @@
         </w:r>
         <w:r>
           <w:rPr>
-            <w:rStyle w:val="Hyperlink"/>
+            <w:rStyle w:val="Hiperveza"/>
             <w:rFonts w:ascii="Arial" w:hAnsi="Arial" w:cs="Arial"/>
             <w:noProof/>
           </w:rPr>
@@ -583,7 +589,7 @@
     </w:p>
     <w:p>
       <w:pPr>
-        <w:pStyle w:val="TOC1"/>
+        <w:pStyle w:val="Sadraj1"/>
         <w:tabs>
           <w:tab w:val="left" w:pos="440"/>
           <w:tab w:val="right" w:leader="dot" w:pos="9061"/>
@@ -600,7 +606,7 @@
       <w:hyperlink w:anchor="_Toc498528618" w:history="1">
         <w:r>
           <w:rPr>
-            <w:rStyle w:val="Hyperlink"/>
+            <w:rStyle w:val="Hiperveza"/>
             <w:rFonts w:ascii="Arial" w:hAnsi="Arial" w:cs="Arial"/>
             <w:noProof/>
           </w:rPr>
@@ -618,7 +624,7 @@
         </w:r>
         <w:r>
           <w:rPr>
-            <w:rStyle w:val="Hyperlink"/>
+            <w:rStyle w:val="Hiperveza"/>
             <w:rFonts w:ascii="Arial" w:hAnsi="Arial" w:cs="Arial"/>
             <w:noProof/>
           </w:rPr>
@@ -683,7 +689,7 @@
     </w:p>
     <w:p>
       <w:pPr>
-        <w:pStyle w:val="TOC1"/>
+        <w:pStyle w:val="Sadraj1"/>
         <w:tabs>
           <w:tab w:val="left" w:pos="440"/>
           <w:tab w:val="right" w:leader="dot" w:pos="9061"/>
@@ -700,7 +706,7 @@
       <w:hyperlink w:anchor="_Toc498528619" w:history="1">
         <w:r>
           <w:rPr>
-            <w:rStyle w:val="Hyperlink"/>
+            <w:rStyle w:val="Hiperveza"/>
             <w:rFonts w:ascii="Arial" w:hAnsi="Arial" w:cs="Arial"/>
             <w:noProof/>
           </w:rPr>
@@ -718,7 +724,7 @@
         </w:r>
         <w:r>
           <w:rPr>
-            <w:rStyle w:val="Hyperlink"/>
+            <w:rStyle w:val="Hiperveza"/>
             <w:rFonts w:ascii="Arial" w:hAnsi="Arial" w:cs="Arial"/>
             <w:noProof/>
           </w:rPr>
@@ -783,7 +789,7 @@
     </w:p>
     <w:p>
       <w:pPr>
-        <w:pStyle w:val="TOC1"/>
+        <w:pStyle w:val="Sadraj1"/>
         <w:tabs>
           <w:tab w:val="left" w:pos="440"/>
           <w:tab w:val="right" w:leader="dot" w:pos="9061"/>
@@ -800,7 +806,7 @@
       <w:hyperlink w:anchor="_Toc498528620" w:history="1">
         <w:r>
           <w:rPr>
-            <w:rStyle w:val="Hyperlink"/>
+            <w:rStyle w:val="Hiperveza"/>
             <w:rFonts w:ascii="Arial" w:hAnsi="Arial" w:cs="Arial"/>
             <w:noProof/>
           </w:rPr>
@@ -818,7 +824,7 @@
         </w:r>
         <w:r>
           <w:rPr>
-            <w:rStyle w:val="Hyperlink"/>
+            <w:rStyle w:val="Hiperveza"/>
             <w:rFonts w:ascii="Arial" w:hAnsi="Arial" w:cs="Arial"/>
             <w:noProof/>
           </w:rPr>
@@ -883,7 +889,7 @@
     </w:p>
     <w:p>
       <w:pPr>
-        <w:pStyle w:val="TOC1"/>
+        <w:pStyle w:val="Sadraj1"/>
         <w:tabs>
           <w:tab w:val="left" w:pos="440"/>
           <w:tab w:val="right" w:leader="dot" w:pos="9061"/>
@@ -900,7 +906,7 @@
       <w:hyperlink w:anchor="_Toc498528621" w:history="1">
         <w:r>
           <w:rPr>
-            <w:rStyle w:val="Hyperlink"/>
+            <w:rStyle w:val="Hiperveza"/>
             <w:rFonts w:ascii="Arial" w:hAnsi="Arial" w:cs="Arial"/>
             <w:noProof/>
           </w:rPr>
@@ -918,7 +924,7 @@
         </w:r>
         <w:r>
           <w:rPr>
-            <w:rStyle w:val="Hyperlink"/>
+            <w:rStyle w:val="Hiperveza"/>
             <w:rFonts w:ascii="Arial" w:hAnsi="Arial" w:cs="Arial"/>
             <w:noProof/>
           </w:rPr>
@@ -983,7 +989,7 @@
     </w:p>
     <w:p>
       <w:pPr>
-        <w:pStyle w:val="TOC2"/>
+        <w:pStyle w:val="Sadraj2"/>
         <w:tabs>
           <w:tab w:val="left" w:pos="880"/>
           <w:tab w:val="right" w:leader="dot" w:pos="9061"/>
@@ -1000,7 +1006,7 @@
       <w:hyperlink w:anchor="_Toc498528622" w:history="1">
         <w:r>
           <w:rPr>
-            <w:rStyle w:val="Hyperlink"/>
+            <w:rStyle w:val="Hiperveza"/>
             <w:rFonts w:ascii="Arial" w:hAnsi="Arial" w:cs="Arial"/>
             <w:noProof/>
           </w:rPr>
@@ -1018,7 +1024,7 @@
         </w:r>
         <w:r>
           <w:rPr>
-            <w:rStyle w:val="Hyperlink"/>
+            <w:rStyle w:val="Hiperveza"/>
             <w:rFonts w:ascii="Arial" w:hAnsi="Arial" w:cs="Arial"/>
             <w:noProof/>
           </w:rPr>
@@ -1083,7 +1089,7 @@
     </w:p>
     <w:p>
       <w:pPr>
-        <w:pStyle w:val="TOC2"/>
+        <w:pStyle w:val="Sadraj2"/>
         <w:tabs>
           <w:tab w:val="left" w:pos="880"/>
           <w:tab w:val="right" w:leader="dot" w:pos="9061"/>
@@ -1100,7 +1106,7 @@
       <w:hyperlink w:anchor="_Toc498528623" w:history="1">
         <w:r>
           <w:rPr>
-            <w:rStyle w:val="Hyperlink"/>
+            <w:rStyle w:val="Hiperveza"/>
             <w:rFonts w:ascii="Arial" w:hAnsi="Arial" w:cs="Arial"/>
             <w:noProof/>
           </w:rPr>
@@ -1118,7 +1124,7 @@
         </w:r>
         <w:r>
           <w:rPr>
-            <w:rStyle w:val="Hyperlink"/>
+            <w:rStyle w:val="Hiperveza"/>
             <w:rFonts w:ascii="Arial" w:hAnsi="Arial" w:cs="Arial"/>
             <w:noProof/>
           </w:rPr>
@@ -1183,7 +1189,7 @@
     </w:p>
     <w:p>
       <w:pPr>
-        <w:pStyle w:val="TOC2"/>
+        <w:pStyle w:val="Sadraj2"/>
         <w:tabs>
           <w:tab w:val="left" w:pos="880"/>
           <w:tab w:val="right" w:leader="dot" w:pos="9061"/>
@@ -1200,7 +1206,7 @@
       <w:hyperlink w:anchor="_Toc498528624" w:history="1">
         <w:r>
           <w:rPr>
-            <w:rStyle w:val="Hyperlink"/>
+            <w:rStyle w:val="Hiperveza"/>
             <w:rFonts w:ascii="Arial" w:hAnsi="Arial" w:cs="Arial"/>
             <w:noProof/>
           </w:rPr>
@@ -1218,7 +1224,7 @@
         </w:r>
         <w:r>
           <w:rPr>
-            <w:rStyle w:val="Hyperlink"/>
+            <w:rStyle w:val="Hiperveza"/>
             <w:rFonts w:ascii="Arial" w:hAnsi="Arial" w:cs="Arial"/>
             <w:noProof/>
           </w:rPr>
@@ -1283,7 +1289,7 @@
     </w:p>
     <w:p>
       <w:pPr>
-        <w:pStyle w:val="TOC2"/>
+        <w:pStyle w:val="Sadraj2"/>
         <w:tabs>
           <w:tab w:val="left" w:pos="880"/>
           <w:tab w:val="right" w:leader="dot" w:pos="9061"/>
@@ -1300,7 +1306,7 @@
       <w:hyperlink w:anchor="_Toc498528625" w:history="1">
         <w:r>
           <w:rPr>
-            <w:rStyle w:val="Hyperlink"/>
+            <w:rStyle w:val="Hiperveza"/>
             <w:rFonts w:ascii="Arial" w:hAnsi="Arial" w:cs="Arial"/>
             <w:noProof/>
           </w:rPr>
@@ -1318,7 +1324,7 @@
         </w:r>
         <w:r>
           <w:rPr>
-            <w:rStyle w:val="Hyperlink"/>
+            <w:rStyle w:val="Hiperveza"/>
             <w:rFonts w:ascii="Arial" w:hAnsi="Arial" w:cs="Arial"/>
             <w:noProof/>
           </w:rPr>
@@ -1383,7 +1389,7 @@
     </w:p>
     <w:p>
       <w:pPr>
-        <w:pStyle w:val="TOC1"/>
+        <w:pStyle w:val="Sadraj1"/>
         <w:tabs>
           <w:tab w:val="left" w:pos="440"/>
           <w:tab w:val="right" w:leader="dot" w:pos="9061"/>
@@ -1400,7 +1406,7 @@
       <w:hyperlink w:anchor="_Toc498528626" w:history="1">
         <w:r>
           <w:rPr>
-            <w:rStyle w:val="Hyperlink"/>
+            <w:rStyle w:val="Hiperveza"/>
             <w:rFonts w:ascii="Arial" w:hAnsi="Arial" w:cs="Arial"/>
             <w:noProof/>
           </w:rPr>
@@ -1418,7 +1424,7 @@
         </w:r>
         <w:r>
           <w:rPr>
-            <w:rStyle w:val="Hyperlink"/>
+            <w:rStyle w:val="Hiperveza"/>
             <w:rFonts w:ascii="Arial" w:hAnsi="Arial" w:cs="Arial"/>
             <w:noProof/>
           </w:rPr>
@@ -1483,7 +1489,7 @@
     </w:p>
     <w:p>
       <w:pPr>
-        <w:pStyle w:val="TOC2"/>
+        <w:pStyle w:val="Sadraj2"/>
         <w:tabs>
           <w:tab w:val="left" w:pos="880"/>
           <w:tab w:val="right" w:leader="dot" w:pos="9061"/>
@@ -1500,7 +1506,7 @@
       <w:hyperlink w:anchor="_Toc498528627" w:history="1">
         <w:r>
           <w:rPr>
-            <w:rStyle w:val="Hyperlink"/>
+            <w:rStyle w:val="Hiperveza"/>
             <w:rFonts w:ascii="Arial" w:hAnsi="Arial" w:cs="Arial"/>
             <w:noProof/>
           </w:rPr>
@@ -1518,7 +1524,7 @@
         </w:r>
         <w:r>
           <w:rPr>
-            <w:rStyle w:val="Hyperlink"/>
+            <w:rStyle w:val="Hiperveza"/>
             <w:rFonts w:ascii="Arial" w:hAnsi="Arial" w:cs="Arial"/>
             <w:noProof/>
           </w:rPr>
@@ -1583,7 +1589,7 @@
     </w:p>
     <w:p>
       <w:pPr>
-        <w:pStyle w:val="TOC2"/>
+        <w:pStyle w:val="Sadraj2"/>
         <w:tabs>
           <w:tab w:val="left" w:pos="880"/>
           <w:tab w:val="right" w:leader="dot" w:pos="9061"/>
@@ -1600,7 +1606,7 @@
       <w:hyperlink w:anchor="_Toc498528628" w:history="1">
         <w:r>
           <w:rPr>
-            <w:rStyle w:val="Hyperlink"/>
+            <w:rStyle w:val="Hiperveza"/>
             <w:rFonts w:ascii="Arial" w:hAnsi="Arial" w:cs="Arial"/>
             <w:noProof/>
           </w:rPr>
@@ -1618,7 +1624,7 @@
         </w:r>
         <w:r>
           <w:rPr>
-            <w:rStyle w:val="Hyperlink"/>
+            <w:rStyle w:val="Hiperveza"/>
             <w:rFonts w:ascii="Arial" w:hAnsi="Arial" w:cs="Arial"/>
             <w:noProof/>
           </w:rPr>
@@ -1683,7 +1689,7 @@
     </w:p>
     <w:p>
       <w:pPr>
-        <w:pStyle w:val="TOC2"/>
+        <w:pStyle w:val="Sadraj2"/>
         <w:tabs>
           <w:tab w:val="left" w:pos="880"/>
           <w:tab w:val="right" w:leader="dot" w:pos="9061"/>
@@ -1700,7 +1706,7 @@
       <w:hyperlink w:anchor="_Toc498528629" w:history="1">
         <w:r>
           <w:rPr>
-            <w:rStyle w:val="Hyperlink"/>
+            <w:rStyle w:val="Hiperveza"/>
             <w:rFonts w:ascii="Arial" w:hAnsi="Arial" w:cs="Arial"/>
             <w:noProof/>
           </w:rPr>
@@ -1718,7 +1724,7 @@
         </w:r>
         <w:r>
           <w:rPr>
-            <w:rStyle w:val="Hyperlink"/>
+            <w:rStyle w:val="Hiperveza"/>
             <w:rFonts w:ascii="Arial" w:hAnsi="Arial" w:cs="Arial"/>
             <w:noProof/>
           </w:rPr>
@@ -1783,7 +1789,7 @@
     </w:p>
     <w:p>
       <w:pPr>
-        <w:pStyle w:val="TOC2"/>
+        <w:pStyle w:val="Sadraj2"/>
         <w:tabs>
           <w:tab w:val="left" w:pos="880"/>
           <w:tab w:val="right" w:leader="dot" w:pos="9061"/>
@@ -1800,7 +1806,7 @@
       <w:hyperlink w:anchor="_Toc498528630" w:history="1">
         <w:r>
           <w:rPr>
-            <w:rStyle w:val="Hyperlink"/>
+            <w:rStyle w:val="Hiperveza"/>
             <w:rFonts w:ascii="Arial" w:hAnsi="Arial" w:cs="Arial"/>
             <w:noProof/>
           </w:rPr>
@@ -1818,7 +1824,7 @@
         </w:r>
         <w:r>
           <w:rPr>
-            <w:rStyle w:val="Hyperlink"/>
+            <w:rStyle w:val="Hiperveza"/>
             <w:rFonts w:ascii="Arial" w:hAnsi="Arial" w:cs="Arial"/>
             <w:noProof/>
           </w:rPr>
@@ -1883,7 +1889,7 @@
     </w:p>
     <w:p>
       <w:pPr>
-        <w:pStyle w:val="TOC2"/>
+        <w:pStyle w:val="Sadraj2"/>
         <w:tabs>
           <w:tab w:val="left" w:pos="880"/>
           <w:tab w:val="right" w:leader="dot" w:pos="9061"/>
@@ -1900,7 +1906,7 @@
       <w:hyperlink w:anchor="_Toc498528631" w:history="1">
         <w:r>
           <w:rPr>
-            <w:rStyle w:val="Hyperlink"/>
+            <w:rStyle w:val="Hiperveza"/>
             <w:rFonts w:ascii="Arial" w:hAnsi="Arial" w:cs="Arial"/>
             <w:noProof/>
           </w:rPr>
@@ -1918,7 +1924,7 @@
         </w:r>
         <w:r>
           <w:rPr>
-            <w:rStyle w:val="Hyperlink"/>
+            <w:rStyle w:val="Hiperveza"/>
             <w:rFonts w:ascii="Arial" w:hAnsi="Arial" w:cs="Arial"/>
             <w:noProof/>
           </w:rPr>
@@ -1983,7 +1989,7 @@
     </w:p>
     <w:p>
       <w:pPr>
-        <w:pStyle w:val="TOC2"/>
+        <w:pStyle w:val="Sadraj2"/>
         <w:tabs>
           <w:tab w:val="left" w:pos="880"/>
           <w:tab w:val="right" w:leader="dot" w:pos="9061"/>
@@ -2000,7 +2006,7 @@
       <w:hyperlink w:anchor="_Toc498528632" w:history="1">
         <w:r>
           <w:rPr>
-            <w:rStyle w:val="Hyperlink"/>
+            <w:rStyle w:val="Hiperveza"/>
             <w:rFonts w:ascii="Arial" w:hAnsi="Arial" w:cs="Arial"/>
             <w:noProof/>
           </w:rPr>
@@ -2018,7 +2024,7 @@
         </w:r>
         <w:r>
           <w:rPr>
-            <w:rStyle w:val="Hyperlink"/>
+            <w:rStyle w:val="Hiperveza"/>
             <w:rFonts w:ascii="Arial" w:hAnsi="Arial" w:cs="Arial"/>
             <w:noProof/>
           </w:rPr>
@@ -2083,7 +2089,7 @@
     </w:p>
     <w:p>
       <w:pPr>
-        <w:pStyle w:val="TOC1"/>
+        <w:pStyle w:val="Sadraj1"/>
         <w:tabs>
           <w:tab w:val="left" w:pos="440"/>
           <w:tab w:val="right" w:leader="dot" w:pos="9061"/>
@@ -2100,7 +2106,7 @@
       <w:hyperlink w:anchor="_Toc498528633" w:history="1">
         <w:r>
           <w:rPr>
-            <w:rStyle w:val="Hyperlink"/>
+            <w:rStyle w:val="Hiperveza"/>
             <w:rFonts w:ascii="Arial" w:hAnsi="Arial" w:cs="Arial"/>
             <w:noProof/>
           </w:rPr>
@@ -2118,7 +2124,7 @@
         </w:r>
         <w:r>
           <w:rPr>
-            <w:rStyle w:val="Hyperlink"/>
+            <w:rStyle w:val="Hiperveza"/>
             <w:rFonts w:ascii="Arial" w:hAnsi="Arial" w:cs="Arial"/>
             <w:noProof/>
           </w:rPr>
@@ -2183,7 +2189,7 @@
     </w:p>
     <w:p>
       <w:pPr>
-        <w:pStyle w:val="TOC1"/>
+        <w:pStyle w:val="Sadraj1"/>
         <w:tabs>
           <w:tab w:val="left" w:pos="440"/>
           <w:tab w:val="right" w:leader="dot" w:pos="9061"/>
@@ -2200,7 +2206,7 @@
       <w:hyperlink w:anchor="_Toc498528634" w:history="1">
         <w:r>
           <w:rPr>
-            <w:rStyle w:val="Hyperlink"/>
+            <w:rStyle w:val="Hiperveza"/>
             <w:rFonts w:ascii="Arial" w:hAnsi="Arial" w:cs="Arial"/>
             <w:noProof/>
           </w:rPr>
@@ -2218,7 +2224,7 @@
         </w:r>
         <w:r>
           <w:rPr>
-            <w:rStyle w:val="Hyperlink"/>
+            <w:rStyle w:val="Hiperveza"/>
             <w:rFonts w:ascii="Arial" w:hAnsi="Arial" w:cs="Arial"/>
             <w:noProof/>
           </w:rPr>
@@ -2283,7 +2289,7 @@
     </w:p>
     <w:p>
       <w:pPr>
-        <w:pStyle w:val="TOC1"/>
+        <w:pStyle w:val="Sadraj1"/>
         <w:tabs>
           <w:tab w:val="right" w:leader="dot" w:pos="9061"/>
         </w:tabs>
@@ -2299,7 +2305,7 @@
       <w:hyperlink w:anchor="_Toc498528635" w:history="1">
         <w:r>
           <w:rPr>
-            <w:rStyle w:val="Hyperlink"/>
+            <w:rStyle w:val="Hiperveza"/>
             <w:rFonts w:ascii="Arial" w:hAnsi="Arial" w:cs="Arial"/>
             <w:noProof/>
           </w:rPr>
@@ -2364,7 +2370,7 @@
     </w:p>
     <w:p>
       <w:pPr>
-        <w:pStyle w:val="TOC1"/>
+        <w:pStyle w:val="Sadraj1"/>
         <w:tabs>
           <w:tab w:val="right" w:leader="dot" w:pos="9061"/>
         </w:tabs>
@@ -2380,7 +2386,7 @@
       <w:hyperlink w:anchor="_Toc498528636" w:history="1">
         <w:r>
           <w:rPr>
-            <w:rStyle w:val="Hyperlink"/>
+            <w:rStyle w:val="Hiperveza"/>
             <w:rFonts w:ascii="Arial" w:hAnsi="Arial" w:cs="Arial"/>
             <w:noProof/>
           </w:rPr>
@@ -2445,7 +2451,7 @@
     </w:p>
     <w:p>
       <w:pPr>
-        <w:pStyle w:val="TOC1"/>
+        <w:pStyle w:val="Sadraj1"/>
         <w:tabs>
           <w:tab w:val="right" w:leader="dot" w:pos="9061"/>
         </w:tabs>
@@ -2461,7 +2467,7 @@
       <w:hyperlink w:anchor="_Toc498528637" w:history="1">
         <w:r>
           <w:rPr>
-            <w:rStyle w:val="Hyperlink"/>
+            <w:rStyle w:val="Hiperveza"/>
             <w:rFonts w:ascii="Arial" w:hAnsi="Arial" w:cs="Arial"/>
             <w:noProof/>
           </w:rPr>
@@ -2526,7 +2532,7 @@
     </w:p>
     <w:p>
       <w:pPr>
-        <w:pStyle w:val="TOC1"/>
+        <w:pStyle w:val="Sadraj1"/>
         <w:tabs>
           <w:tab w:val="right" w:leader="dot" w:pos="9061"/>
         </w:tabs>
@@ -2542,7 +2548,7 @@
       <w:hyperlink w:anchor="_Toc498528638" w:history="1">
         <w:r>
           <w:rPr>
-            <w:rStyle w:val="Hyperlink"/>
+            <w:rStyle w:val="Hiperveza"/>
             <w:rFonts w:ascii="Arial" w:hAnsi="Arial" w:cs="Arial"/>
             <w:noProof/>
           </w:rPr>
@@ -2630,7 +2636,7 @@
     </w:p>
     <w:p>
       <w:pPr>
-        <w:pStyle w:val="Heading1"/>
+        <w:pStyle w:val="Naslov1"/>
         <w:numPr>
           <w:ilvl w:val="0"/>
           <w:numId w:val="2"/>
@@ -5584,8 +5590,16 @@
               <w:spacing w:line="360" w:lineRule="auto"/>
               <w:rPr>
                 <w:rFonts w:ascii="Arial" w:hAnsi="Arial" w:cs="Arial"/>
+                <w:b/>
               </w:rPr>
             </w:pPr>
+            <w:r>
+              <w:rPr>
+                <w:rFonts w:ascii="Arial" w:hAnsi="Arial" w:cs="Arial"/>
+                <w:b/>
+              </w:rPr>
+              <w:t>1.0</w:t>
+            </w:r>
           </w:p>
         </w:tc>
         <w:tc>
@@ -5605,8 +5619,16 @@
               <w:spacing w:line="360" w:lineRule="auto"/>
               <w:rPr>
                 <w:rFonts w:ascii="Arial" w:hAnsi="Arial" w:cs="Arial"/>
+                <w:b/>
               </w:rPr>
             </w:pPr>
+            <w:r>
+              <w:rPr>
+                <w:rFonts w:ascii="Arial" w:hAnsi="Arial" w:cs="Arial"/>
+                <w:b/>
+              </w:rPr>
+              <w:t>Konačna verzija dokumentacije prve revizije</w:t>
+            </w:r>
           </w:p>
         </w:tc>
         <w:tc>
@@ -5626,6 +5648,7 @@
               <w:spacing w:line="360" w:lineRule="auto"/>
               <w:rPr>
                 <w:rFonts w:ascii="Arial" w:hAnsi="Arial" w:cs="Arial"/>
+                <w:b/>
               </w:rPr>
             </w:pPr>
           </w:p>
@@ -5647,6 +5670,7 @@
               <w:spacing w:line="360" w:lineRule="auto"/>
               <w:rPr>
                 <w:rFonts w:ascii="Arial" w:hAnsi="Arial" w:cs="Arial"/>
+                <w:b/>
               </w:rPr>
             </w:pPr>
           </w:p>
@@ -5761,7 +5785,7 @@
     </w:p>
     <w:p>
       <w:pPr>
-        <w:pStyle w:val="Heading1"/>
+        <w:pStyle w:val="Naslov1"/>
         <w:numPr>
           <w:ilvl w:val="0"/>
           <w:numId w:val="2"/>
@@ -6460,7 +6484,7 @@
     </w:p>
     <w:p>
       <w:pPr>
-        <w:pStyle w:val="Heading1"/>
+        <w:pStyle w:val="Naslov1"/>
         <w:numPr>
           <w:ilvl w:val="0"/>
           <w:numId w:val="2"/>
@@ -6502,71 +6526,135 @@
       <w:pPr>
         <w:pStyle w:val="Normal1"/>
         <w:rPr>
+          <w:szCs w:val="24"/>
+        </w:rPr>
+      </w:pPr>
+      <w:r>
+        <w:rPr>
           <w:b/>
           <w:szCs w:val="24"/>
         </w:rPr>
-      </w:pPr>
+        <w:t>MMORPG</w:t>
+      </w:r>
       <w:r>
         <w:rPr>
           <w:b/>
           <w:szCs w:val="24"/>
         </w:rPr>
-        <w:t>MMORPG</w:t>
-      </w:r>
-      <w:r>
+        <w:t xml:space="preserve"> – </w:t>
+      </w:r>
+      <w:r>
+        <w:rPr>
+          <w:szCs w:val="24"/>
+        </w:rPr>
+        <w:t xml:space="preserve">engl. </w:t>
+      </w:r>
+      <w:proofErr w:type="spellStart"/>
+      <w:r>
+        <w:rPr>
+          <w:i/>
+          <w:szCs w:val="24"/>
+        </w:rPr>
+        <w:t>Massively</w:t>
+      </w:r>
+      <w:proofErr w:type="spellEnd"/>
+      <w:r>
+        <w:rPr>
+          <w:i/>
+          <w:szCs w:val="24"/>
+        </w:rPr>
+        <w:t xml:space="preserve"> </w:t>
+      </w:r>
+      <w:proofErr w:type="spellStart"/>
+      <w:r>
+        <w:rPr>
+          <w:i/>
+          <w:szCs w:val="24"/>
+        </w:rPr>
+        <w:t>Multiplayer</w:t>
+      </w:r>
+      <w:proofErr w:type="spellEnd"/>
+      <w:r>
+        <w:rPr>
+          <w:i/>
+          <w:szCs w:val="24"/>
+        </w:rPr>
+        <w:t xml:space="preserve"> Online Role-</w:t>
+      </w:r>
+      <w:proofErr w:type="spellStart"/>
+      <w:r>
+        <w:rPr>
+          <w:i/>
+          <w:szCs w:val="24"/>
+        </w:rPr>
+        <w:t>Playing</w:t>
+      </w:r>
+      <w:proofErr w:type="spellEnd"/>
+      <w:r>
+        <w:rPr>
+          <w:i/>
+          <w:szCs w:val="24"/>
+        </w:rPr>
+        <w:t xml:space="preserve"> Game</w:t>
+      </w:r>
+      <w:r>
+        <w:rPr>
+          <w:szCs w:val="24"/>
+        </w:rPr>
+        <w:t>, online igra sa puno               igrača u kojem svaki igrač ima svoju ulogu</w:t>
+      </w:r>
+    </w:p>
+    <w:p>
+      <w:pPr>
+        <w:pStyle w:val="Normal1"/>
         <w:rPr>
           <w:b/>
           <w:szCs w:val="24"/>
         </w:rPr>
-        <w:t xml:space="preserve"> – </w:t>
-      </w:r>
-      <w:r>
-        <w:rPr>
-          <w:szCs w:val="24"/>
-        </w:rPr>
-        <w:t xml:space="preserve">engl. </w:t>
+      </w:pPr>
+      <w:r>
+        <w:rPr>
+          <w:b/>
+          <w:szCs w:val="24"/>
+        </w:rPr>
+        <w:t xml:space="preserve">HTTP </w:t>
+      </w:r>
+      <w:r>
+        <w:rPr>
+          <w:szCs w:val="24"/>
+        </w:rPr>
+        <w:t xml:space="preserve">– engl. </w:t>
       </w:r>
       <w:proofErr w:type="spellStart"/>
       <w:r>
         <w:rPr>
-          <w:szCs w:val="24"/>
-        </w:rPr>
-        <w:t>Massively</w:t>
+          <w:i/>
+          <w:szCs w:val="24"/>
+        </w:rPr>
+        <w:t>HyperText</w:t>
       </w:r>
       <w:proofErr w:type="spellEnd"/>
       <w:r>
         <w:rPr>
-          <w:szCs w:val="24"/>
-        </w:rPr>
-        <w:t xml:space="preserve"> </w:t>
+          <w:i/>
+          <w:szCs w:val="24"/>
+        </w:rPr>
+        <w:t xml:space="preserve"> Transfer </w:t>
       </w:r>
       <w:proofErr w:type="spellStart"/>
       <w:r>
         <w:rPr>
-          <w:szCs w:val="24"/>
-        </w:rPr>
-        <w:t>Multiplayer</w:t>
+          <w:i/>
+          <w:szCs w:val="24"/>
+        </w:rPr>
+        <w:t>Protocol</w:t>
       </w:r>
       <w:proofErr w:type="spellEnd"/>
       <w:r>
         <w:rPr>
           <w:szCs w:val="24"/>
         </w:rPr>
-        <w:t xml:space="preserve"> Online Role-</w:t>
-      </w:r>
-      <w:proofErr w:type="spellStart"/>
-      <w:r>
-        <w:rPr>
-          <w:szCs w:val="24"/>
-        </w:rPr>
-        <w:t>Playing</w:t>
-      </w:r>
-      <w:proofErr w:type="spellEnd"/>
-      <w:r>
-        <w:rPr>
-          <w:szCs w:val="24"/>
-        </w:rPr>
-        <w:t xml:space="preserve"> Game, online igra sa puno               igrača u kojem svaki igrač ima svoju ulogu</w:t>
+        <w:t>, glavna i najčešća metoda prijenosa informacija na Webu</w:t>
       </w:r>
       <w:r>
         <w:rPr>
@@ -6578,7 +6666,7 @@
     </w:p>
     <w:p>
       <w:pPr>
-        <w:pStyle w:val="Heading1"/>
+        <w:pStyle w:val="Naslov1"/>
         <w:numPr>
           <w:ilvl w:val="0"/>
           <w:numId w:val="2"/>
@@ -16118,16 +16206,14 @@
         <w:rPr>
           <w:rFonts w:ascii="Arial" w:hAnsi="Arial" w:cs="Arial"/>
         </w:rPr>
-        <w:t xml:space="preserve">Korisnik otvara stranicu ceha te </w:t>
-      </w:r>
-      <w:proofErr w:type="spellStart"/>
-      <w:r>
-        <w:rPr>
-          <w:rFonts w:ascii="Arial" w:hAnsi="Arial" w:cs="Arial"/>
-        </w:rPr>
-        <w:t>ispunjuje</w:t>
-      </w:r>
-      <w:proofErr w:type="spellEnd"/>
+        <w:t>Korisnik o</w:t>
+      </w:r>
+      <w:r>
+        <w:rPr>
+          <w:rFonts w:ascii="Arial" w:hAnsi="Arial" w:cs="Arial"/>
+        </w:rPr>
+        <w:t>tvara stranicu ceha te ispunjava</w:t>
+      </w:r>
       <w:r>
         <w:rPr>
           <w:rFonts w:ascii="Arial" w:hAnsi="Arial" w:cs="Arial"/>
@@ -18690,7 +18776,7 @@
     </w:p>
     <w:p>
       <w:pPr>
-        <w:pStyle w:val="Heading1"/>
+        <w:pStyle w:val="Naslov1"/>
         <w:numPr>
           <w:ilvl w:val="0"/>
           <w:numId w:val="41"/>
@@ -18869,7 +18955,7 @@
     </w:p>
     <w:p>
       <w:pPr>
-        <w:pStyle w:val="Heading1"/>
+        <w:pStyle w:val="Naslov1"/>
         <w:numPr>
           <w:ilvl w:val="0"/>
           <w:numId w:val="41"/>
@@ -18884,7 +18970,7 @@
     </w:p>
     <w:p>
       <w:pPr>
-        <w:pStyle w:val="Heading2"/>
+        <w:pStyle w:val="Naslov2"/>
         <w:numPr>
           <w:ilvl w:val="1"/>
           <w:numId w:val="41"/>
@@ -18932,13 +19018,23 @@
         <w:rPr>
           <w:rFonts w:ascii="Arial" w:hAnsi="Arial" w:cs="Arial"/>
         </w:rPr>
-        <w:t xml:space="preserve">paralelan rad više korisnika, jednostavnost i pristupačnost upotrebe aplikacije i izvođenje u realnom vremenu. Zbog prije spomenutih zahtjeva odabrali smo arhitekturu mobilne aplikacije. </w:t>
-      </w:r>
-      <w:r>
-        <w:rPr>
-          <w:rFonts w:ascii="Arial" w:hAnsi="Arial" w:cs="Arial"/>
-        </w:rPr>
-        <w:br/>
+        <w:t>paralelan rad više korisnika, jednostavnost i pristupačnost upotrebe aplikacije i izvođenje u realnom vremenu. Zbog prije spomenutih zahtjeva odabrali smo arhitekturu mobilne aplikacije.</w:t>
+      </w:r>
+    </w:p>
+    <w:p>
+      <w:pPr>
+        <w:pStyle w:val="Normal1"/>
+        <w:spacing w:line="360" w:lineRule="auto"/>
+        <w:ind w:left="993"/>
+        <w:jc w:val="both"/>
+        <w:rPr>
+          <w:rFonts w:ascii="Arial" w:hAnsi="Arial" w:cs="Arial"/>
+        </w:rPr>
+      </w:pPr>
+      <w:r>
+        <w:rPr>
+          <w:rFonts w:ascii="Arial" w:hAnsi="Arial" w:cs="Arial"/>
+        </w:rPr>
         <w:t>Arhitektura se može podijeliti na tri podsustava:</w:t>
       </w:r>
     </w:p>
@@ -19059,7 +19155,7 @@
           </mc:Choice>
           <mc:Fallback>
             <w:pict>
-              <v:shapetype w14:anchorId="55A7B3D2" id="_x0000_t13" coordsize="21600,21600" o:spt="13" adj="16200,5400" path="m@0,l@0@1,0@1,0@2@0@2@0,21600,21600,10800xe">
+              <v:shapetype w14:anchorId="3BA9EEA2" id="_x0000_t13" coordsize="21600,21600" o:spt="13" adj="16200,5400" path="m@0,l@0@1,0@1,0@2@0@2@0,21600,21600,10800xe">
                 <v:stroke joinstyle="miter"/>
                 <v:formulas>
                   <v:f eqn="val #0"/>
@@ -19249,7 +19345,7 @@
           </mc:Choice>
           <mc:Fallback>
             <w:pict>
-              <v:shape w14:anchorId="68B4179F" id="Strelica: desno 32" o:spid="_x0000_s1026" type="#_x0000_t13" style="position:absolute;margin-left:204.55pt;margin-top:171.85pt;width:41.4pt;height:28.2pt;rotation:90;z-index:251652608;visibility:visible;mso-wrap-style:square;mso-wrap-distance-left:9pt;mso-wrap-distance-top:0;mso-wrap-distance-right:9pt;mso-wrap-distance-bottom:0;mso-position-horizontal:absolute;mso-position-horizontal-relative:text;mso-position-vertical:absolute;mso-position-vertical-relative:text;v-text-anchor:middle" o:gfxdata="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" adj="14243" fillcolor="#ffc000 [3207]" strokecolor="#7f5f00 [1607]" strokeweight="1pt"/>
+              <v:shape w14:anchorId="3528C66A" id="Strelica: desno 32" o:spid="_x0000_s1026" type="#_x0000_t13" style="position:absolute;margin-left:204.55pt;margin-top:171.85pt;width:41.4pt;height:28.2pt;rotation:90;z-index:251652608;visibility:visible;mso-wrap-style:square;mso-wrap-distance-left:9pt;mso-wrap-distance-top:0;mso-wrap-distance-right:9pt;mso-wrap-distance-bottom:0;mso-position-horizontal:absolute;mso-position-horizontal-relative:text;mso-position-vertical:absolute;mso-position-vertical-relative:text;v-text-anchor:middle" o:gfxdata="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" adj="14243" fillcolor="#ffc000 [3207]" strokecolor="#7f5f00 [1607]" strokeweight="1pt"/>
             </w:pict>
           </mc:Fallback>
         </mc:AlternateContent>
@@ -24418,7 +24514,7 @@
           </mc:Choice>
           <mc:Fallback>
             <w:pict>
-              <v:line w14:anchorId="20D31240" id="Ravni poveznik 27" o:spid="_x0000_s1026" style="position:absolute;z-index:251638272;visibility:visible;mso-wrap-style:square;mso-wrap-distance-left:9pt;mso-wrap-distance-top:0;mso-wrap-distance-right:9pt;mso-wrap-distance-bottom:0;mso-position-horizontal:absolute;mso-position-horizontal-relative:text;mso-position-vertical:absolute;mso-position-vertical-relative:text" from="187.75pt,21pt" to="206.35pt,21pt" o:gfxdata="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" strokecolor="#4472c4 [3204]" strokeweight=".5pt">
+              <v:line w14:anchorId="13AB826D" id="Ravni poveznik 27" o:spid="_x0000_s1026" style="position:absolute;z-index:251638272;visibility:visible;mso-wrap-style:square;mso-wrap-distance-left:9pt;mso-wrap-distance-top:0;mso-wrap-distance-right:9pt;mso-wrap-distance-bottom:0;mso-position-horizontal:absolute;mso-position-horizontal-relative:text;mso-position-vertical:absolute;mso-position-vertical-relative:text" from="187.75pt,21pt" to="206.35pt,21pt" o:gfxdata="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" strokecolor="#4472c4 [3204]" strokeweight=".5pt">
                 <v:stroke joinstyle="miter"/>
               </v:line>
             </w:pict>
@@ -24486,7 +24582,7 @@
           </mc:Choice>
           <mc:Fallback>
             <w:pict>
-              <v:line w14:anchorId="4C5F2199" id="Ravni poveznik 28" o:spid="_x0000_s1026" style="position:absolute;flip:x;z-index:251640320;visibility:visible;mso-wrap-style:square;mso-width-percent:0;mso-wrap-distance-left:9pt;mso-wrap-distance-top:0;mso-wrap-distance-right:9pt;mso-wrap-distance-bottom:0;mso-position-horizontal:absolute;mso-position-horizontal-relative:text;mso-position-vertical:absolute;mso-position-vertical-relative:text;mso-width-percent:0;mso-width-relative:margin" from="82.8pt,21.45pt" to="101.15pt,21.8pt" o:gfxdata="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" strokecolor="#4472c4 [3204]" strokeweight=".5pt">
+              <v:line w14:anchorId="13E35DBB" id="Ravni poveznik 28" o:spid="_x0000_s1026" style="position:absolute;flip:x;z-index:251640320;visibility:visible;mso-wrap-style:square;mso-width-percent:0;mso-wrap-distance-left:9pt;mso-wrap-distance-top:0;mso-wrap-distance-right:9pt;mso-wrap-distance-bottom:0;mso-position-horizontal:absolute;mso-position-horizontal-relative:text;mso-position-vertical:absolute;mso-position-vertical-relative:text;mso-width-percent:0;mso-width-relative:margin" from="82.8pt,21.45pt" to="101.15pt,21.8pt" o:gfxdata="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" strokecolor="#4472c4 [3204]" strokeweight=".5pt">
                 <v:stroke joinstyle="miter"/>
               </v:line>
             </w:pict>
@@ -24551,7 +24647,7 @@
           </mc:Choice>
           <mc:Fallback>
             <w:pict>
-              <v:line w14:anchorId="4BEEE7A5" id="Ravni poveznik 29" o:spid="_x0000_s1026" style="position:absolute;flip:y;z-index:251642368;visibility:visible;mso-wrap-style:square;mso-wrap-distance-left:9pt;mso-wrap-distance-top:0;mso-wrap-distance-right:9pt;mso-wrap-distance-bottom:0;mso-position-horizontal:absolute;mso-position-horizontal-relative:text;mso-position-vertical:absolute;mso-position-vertical-relative:text" from="45.55pt,36.6pt" to="45.55pt,57.6pt" o:gfxdata="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" strokecolor="#4472c4 [3204]" strokeweight=".5pt">
+              <v:line w14:anchorId="731EBA45" id="Ravni poveznik 29" o:spid="_x0000_s1026" style="position:absolute;flip:y;z-index:251642368;visibility:visible;mso-wrap-style:square;mso-wrap-distance-left:9pt;mso-wrap-distance-top:0;mso-wrap-distance-right:9pt;mso-wrap-distance-bottom:0;mso-position-horizontal:absolute;mso-position-horizontal-relative:text;mso-position-vertical:absolute;mso-position-vertical-relative:text" from="45.55pt,36.6pt" to="45.55pt,57.6pt" o:gfxdata="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" strokecolor="#4472c4 [3204]" strokeweight=".5pt">
                 <v:stroke joinstyle="miter"/>
               </v:line>
             </w:pict>
@@ -24616,7 +24712,7 @@
           </mc:Choice>
           <mc:Fallback>
             <w:pict>
-              <v:line w14:anchorId="3D69E9E7" id="Ravni poveznik 30" o:spid="_x0000_s1026" style="position:absolute;z-index:251644416;visibility:visible;mso-wrap-style:square;mso-wrap-distance-left:9pt;mso-wrap-distance-top:0;mso-wrap-distance-right:9pt;mso-wrap-distance-bottom:0;mso-position-horizontal:absolute;mso-position-horizontal-relative:text;mso-position-vertical:absolute;mso-position-vertical-relative:text" from="45.55pt,96pt" to="45.55pt,124.2pt" o:gfxdata="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" strokecolor="#4472c4 [3204]" strokeweight=".5pt">
+              <v:line w14:anchorId="1B20863C" id="Ravni poveznik 30" o:spid="_x0000_s1026" style="position:absolute;z-index:251644416;visibility:visible;mso-wrap-style:square;mso-wrap-distance-left:9pt;mso-wrap-distance-top:0;mso-wrap-distance-right:9pt;mso-wrap-distance-bottom:0;mso-position-horizontal:absolute;mso-position-horizontal-relative:text;mso-position-vertical:absolute;mso-position-vertical-relative:text" from="45.55pt,96pt" to="45.55pt,124.2pt" o:gfxdata="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" strokecolor="#4472c4 [3204]" strokeweight=".5pt">
                 <v:stroke joinstyle="miter"/>
               </v:line>
             </w:pict>
@@ -24681,7 +24777,7 @@
           </mc:Choice>
           <mc:Fallback>
             <w:pict>
-              <v:line w14:anchorId="4CE3EF1D" id="Ravni poveznik 31" o:spid="_x0000_s1026" style="position:absolute;flip:y;z-index:251645440;visibility:visible;mso-wrap-style:square;mso-wrap-distance-left:9pt;mso-wrap-distance-top:0;mso-wrap-distance-right:9pt;mso-wrap-distance-bottom:0;mso-position-horizontal:absolute;mso-position-horizontal-relative:text;mso-position-vertical:absolute;mso-position-vertical-relative:text" from="45.95pt,154.2pt" to="45.95pt,181.8pt" o:gfxdata="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" strokecolor="#4472c4 [3204]" strokeweight=".5pt">
+              <v:line w14:anchorId="7DB1A903" id="Ravni poveznik 31" o:spid="_x0000_s1026" style="position:absolute;flip:y;z-index:251645440;visibility:visible;mso-wrap-style:square;mso-wrap-distance-left:9pt;mso-wrap-distance-top:0;mso-wrap-distance-right:9pt;mso-wrap-distance-bottom:0;mso-position-horizontal:absolute;mso-position-horizontal-relative:text;mso-position-vertical:absolute;mso-position-vertical-relative:text" from="45.95pt,154.2pt" to="45.95pt,181.8pt" o:gfxdata="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" strokecolor="#4472c4 [3204]" strokeweight=".5pt">
                 <v:stroke joinstyle="miter"/>
               </v:line>
             </w:pict>
@@ -24746,7 +24842,7 @@
           </mc:Choice>
           <mc:Fallback>
             <w:pict>
-              <v:line w14:anchorId="691D3F3C" id="Ravni poveznik 32" o:spid="_x0000_s1026" style="position:absolute;z-index:251646464;visibility:visible;mso-wrap-style:square;mso-wrap-distance-left:9pt;mso-wrap-distance-top:0;mso-wrap-distance-right:9pt;mso-wrap-distance-bottom:0;mso-position-horizontal:absolute;mso-position-horizontal-relative:text;mso-position-vertical:absolute;mso-position-vertical-relative:text" from="45.55pt,220.2pt" to="45.55pt,242.4pt" o:gfxdata="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" strokecolor="#4472c4 [3204]" strokeweight=".5pt">
+              <v:line w14:anchorId="765A239B" id="Ravni poveznik 32" o:spid="_x0000_s1026" style="position:absolute;z-index:251646464;visibility:visible;mso-wrap-style:square;mso-wrap-distance-left:9pt;mso-wrap-distance-top:0;mso-wrap-distance-right:9pt;mso-wrap-distance-bottom:0;mso-position-horizontal:absolute;mso-position-horizontal-relative:text;mso-position-vertical:absolute;mso-position-vertical-relative:text" from="45.55pt,220.2pt" to="45.55pt,242.4pt" o:gfxdata="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" strokecolor="#4472c4 [3204]" strokeweight=".5pt">
                 <v:stroke joinstyle="miter"/>
               </v:line>
             </w:pict>
@@ -24817,7 +24913,7 @@
           </mc:Choice>
           <mc:Fallback>
             <w:pict>
-              <v:line w14:anchorId="5D6D2D1F" id="Ravni poveznik 33" o:spid="_x0000_s1026" style="position:absolute;z-index:251647488;visibility:visible;mso-wrap-style:square;mso-width-percent:0;mso-height-percent:0;mso-wrap-distance-left:9pt;mso-wrap-distance-top:0;mso-wrap-distance-right:9pt;mso-wrap-distance-bottom:0;mso-position-horizontal:absolute;mso-position-horizontal-relative:text;mso-position-vertical:absolute;mso-position-vertical-relative:text;mso-width-percent:0;mso-height-percent:0;mso-width-relative:margin;mso-height-relative:margin" from="149.8pt,220.1pt" to="150.45pt,256.75pt" o:gfxdata="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" strokecolor="#4472c4 [3204]" strokeweight=".5pt">
+              <v:line w14:anchorId="026EE4A5" id="Ravni poveznik 33" o:spid="_x0000_s1026" style="position:absolute;z-index:251647488;visibility:visible;mso-wrap-style:square;mso-width-percent:0;mso-height-percent:0;mso-wrap-distance-left:9pt;mso-wrap-distance-top:0;mso-wrap-distance-right:9pt;mso-wrap-distance-bottom:0;mso-position-horizontal:absolute;mso-position-horizontal-relative:text;mso-position-vertical:absolute;mso-position-vertical-relative:text;mso-width-percent:0;mso-height-percent:0;mso-width-relative:margin;mso-height-relative:margin" from="149.8pt,220.1pt" to="150.45pt,256.75pt" o:gfxdata="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" strokecolor="#4472c4 [3204]" strokeweight=".5pt">
                 <v:stroke joinstyle="miter"/>
               </v:line>
             </w:pict>
@@ -24885,7 +24981,7 @@
           </mc:Choice>
           <mc:Fallback>
             <w:pict>
-              <v:line w14:anchorId="2FE8B623" id="Ravni poveznik 34" o:spid="_x0000_s1026" style="position:absolute;flip:x;z-index:251648512;visibility:visible;mso-wrap-style:square;mso-width-percent:0;mso-wrap-distance-left:9pt;mso-wrap-distance-top:0;mso-wrap-distance-right:9pt;mso-wrap-distance-bottom:0;mso-position-horizontal:absolute;mso-position-horizontal-relative:text;mso-position-vertical:absolute;mso-position-vertical-relative:text;mso-width-percent:0;mso-width-relative:margin" from="82.8pt,256.8pt" to="150.45pt,257.15pt" o:gfxdata="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" strokecolor="#4472c4 [3204]" strokeweight=".5pt">
+              <v:line w14:anchorId="576848B5" id="Ravni poveznik 34" o:spid="_x0000_s1026" style="position:absolute;flip:x;z-index:251648512;visibility:visible;mso-wrap-style:square;mso-width-percent:0;mso-wrap-distance-left:9pt;mso-wrap-distance-top:0;mso-wrap-distance-right:9pt;mso-wrap-distance-bottom:0;mso-position-horizontal:absolute;mso-position-horizontal-relative:text;mso-position-vertical:absolute;mso-position-vertical-relative:text;mso-width-percent:0;mso-width-relative:margin" from="82.8pt,256.8pt" to="150.45pt,257.15pt" o:gfxdata="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" strokecolor="#4472c4 [3204]" strokeweight=".5pt">
                 <v:stroke joinstyle="miter"/>
               </v:line>
             </w:pict>
@@ -24950,7 +25046,7 @@
           </mc:Choice>
           <mc:Fallback>
             <w:pict>
-              <v:line w14:anchorId="5839BB19" id="Ravni poveznik 35" o:spid="_x0000_s1026" style="position:absolute;flip:y;z-index:251649536;visibility:visible;mso-wrap-style:square;mso-wrap-distance-left:9pt;mso-wrap-distance-top:0;mso-wrap-distance-right:9pt;mso-wrap-distance-bottom:0;mso-position-horizontal:absolute;mso-position-horizontal-relative:text;mso-position-vertical:absolute;mso-position-vertical-relative:text" from="149.45pt,141.8pt" to="149.45pt,181.8pt" o:gfxdata="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" strokecolor="#4472c4 [3204]" strokeweight=".5pt">
+              <v:line w14:anchorId="3BFBDFF9" id="Ravni poveznik 35" o:spid="_x0000_s1026" style="position:absolute;flip:y;z-index:251649536;visibility:visible;mso-wrap-style:square;mso-wrap-distance-left:9pt;mso-wrap-distance-top:0;mso-wrap-distance-right:9pt;mso-wrap-distance-bottom:0;mso-position-horizontal:absolute;mso-position-horizontal-relative:text;mso-position-vertical:absolute;mso-position-vertical-relative:text" from="149.45pt,141.8pt" to="149.45pt,181.8pt" o:gfxdata="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" strokecolor="#4472c4 [3204]" strokeweight=".5pt">
                 <v:stroke joinstyle="miter"/>
               </v:line>
             </w:pict>
@@ -25015,7 +25111,7 @@
           </mc:Choice>
           <mc:Fallback>
             <w:pict>
-              <v:line w14:anchorId="350DAB38" id="Ravni poveznik 36" o:spid="_x0000_s1026" style="position:absolute;flip:x;z-index:251651584;visibility:visible;mso-wrap-style:square;mso-wrap-distance-left:9pt;mso-wrap-distance-top:0;mso-wrap-distance-right:9pt;mso-wrap-distance-bottom:0;mso-position-horizontal:absolute;mso-position-horizontal-relative:text;mso-position-vertical:absolute;mso-position-vertical-relative:text" from="149.45pt,141.8pt" to="184.8pt,141.8pt" o:gfxdata="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" strokecolor="#4472c4 [3204]" strokeweight=".5pt">
+              <v:line w14:anchorId="57EF5E6B" id="Ravni poveznik 36" o:spid="_x0000_s1026" style="position:absolute;flip:x;z-index:251651584;visibility:visible;mso-wrap-style:square;mso-wrap-distance-left:9pt;mso-wrap-distance-top:0;mso-wrap-distance-right:9pt;mso-wrap-distance-bottom:0;mso-position-horizontal:absolute;mso-position-horizontal-relative:text;mso-position-vertical:absolute;mso-position-vertical-relative:text" from="149.45pt,141.8pt" to="184.8pt,141.8pt" o:gfxdata="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" strokecolor="#4472c4 [3204]" strokeweight=".5pt">
                 <v:stroke joinstyle="miter"/>
               </v:line>
             </w:pict>
@@ -25080,7 +25176,7 @@
           </mc:Choice>
           <mc:Fallback>
             <w:pict>
-              <v:line w14:anchorId="3B3DD64C" id="Ravni poveznik 37" o:spid="_x0000_s1026" style="position:absolute;flip:y;z-index:251653632;visibility:visible;mso-wrap-style:square;mso-wrap-distance-left:9pt;mso-wrap-distance-top:0;mso-wrap-distance-right:9pt;mso-wrap-distance-bottom:0;mso-position-horizontal:absolute;mso-position-horizontal-relative:text;mso-position-vertical:absolute;mso-position-vertical-relative:text" from="232.8pt,35.4pt" to="232.8pt,63.45pt" o:gfxdata="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" strokecolor="#4472c4 [3204]" strokeweight=".5pt">
+              <v:line w14:anchorId="1D9A6474" id="Ravni poveznik 37" o:spid="_x0000_s1026" style="position:absolute;flip:y;z-index:251653632;visibility:visible;mso-wrap-style:square;mso-wrap-distance-left:9pt;mso-wrap-distance-top:0;mso-wrap-distance-right:9pt;mso-wrap-distance-bottom:0;mso-position-horizontal:absolute;mso-position-horizontal-relative:text;mso-position-vertical:absolute;mso-position-vertical-relative:text" from="232.8pt,35.4pt" to="232.8pt,63.45pt" o:gfxdata="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" strokecolor="#4472c4 [3204]" strokeweight=".5pt">
                 <v:stroke joinstyle="miter"/>
               </v:line>
             </w:pict>
@@ -25145,7 +25241,7 @@
           </mc:Choice>
           <mc:Fallback>
             <w:pict>
-              <v:line w14:anchorId="56E3C5E6" id="Ravni poveznik 38" o:spid="_x0000_s1026" style="position:absolute;z-index:251655680;visibility:visible;mso-wrap-style:square;mso-wrap-distance-left:9pt;mso-wrap-distance-top:0;mso-wrap-distance-right:9pt;mso-wrap-distance-bottom:0;mso-position-horizontal:absolute;mso-position-horizontal-relative:text;mso-position-vertical:absolute;mso-position-vertical-relative:text" from="233.15pt,102.2pt" to="233.15pt,124.8pt" o:gfxdata="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" strokecolor="#4472c4 [3204]" strokeweight=".5pt">
+              <v:line w14:anchorId="797FC5E7" id="Ravni poveznik 38" o:spid="_x0000_s1026" style="position:absolute;z-index:251655680;visibility:visible;mso-wrap-style:square;mso-wrap-distance-left:9pt;mso-wrap-distance-top:0;mso-wrap-distance-right:9pt;mso-wrap-distance-bottom:0;mso-position-horizontal:absolute;mso-position-horizontal-relative:text;mso-position-vertical:absolute;mso-position-vertical-relative:text" from="233.15pt,102.2pt" to="233.15pt,124.8pt" o:gfxdata="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" strokecolor="#4472c4 [3204]" strokeweight=".5pt">
                 <v:stroke joinstyle="miter"/>
               </v:line>
             </w:pict>
@@ -25213,7 +25309,7 @@
           </mc:Choice>
           <mc:Fallback>
             <w:pict>
-              <v:line w14:anchorId="09502E59" id="Ravni poveznik 39" o:spid="_x0000_s1026" style="position:absolute;flip:x;z-index:251657728;visibility:visible;mso-wrap-style:square;mso-width-percent:0;mso-wrap-distance-left:9pt;mso-wrap-distance-top:0;mso-wrap-distance-right:9pt;mso-wrap-distance-bottom:0;mso-position-horizontal:absolute;mso-position-horizontal-relative:text;mso-position-vertical:absolute;mso-position-vertical-relative:text;mso-width-percent:0;mso-width-relative:margin" from="257.75pt,19.45pt" to="297.6pt,19.45pt" o:gfxdata="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" strokecolor="#4472c4 [3204]" strokeweight=".5pt">
+              <v:line w14:anchorId="54D53997" id="Ravni poveznik 39" o:spid="_x0000_s1026" style="position:absolute;flip:x;z-index:251657728;visibility:visible;mso-wrap-style:square;mso-width-percent:0;mso-wrap-distance-left:9pt;mso-wrap-distance-top:0;mso-wrap-distance-right:9pt;mso-wrap-distance-bottom:0;mso-position-horizontal:absolute;mso-position-horizontal-relative:text;mso-position-vertical:absolute;mso-position-vertical-relative:text;mso-width-percent:0;mso-width-relative:margin" from="257.75pt,19.45pt" to="297.6pt,19.45pt" o:gfxdata="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" strokecolor="#4472c4 [3204]" strokeweight=".5pt">
                 <v:stroke joinstyle="miter"/>
               </v:line>
             </w:pict>
@@ -25278,7 +25374,7 @@
           </mc:Choice>
           <mc:Fallback>
             <w:pict>
-              <v:line w14:anchorId="6AE9A20C" id="Ravni poveznik 40" o:spid="_x0000_s1026" style="position:absolute;z-index:251658752;visibility:visible;mso-wrap-style:square;mso-wrap-distance-left:9pt;mso-wrap-distance-top:0;mso-wrap-distance-right:9pt;mso-wrap-distance-bottom:0;mso-position-horizontal:absolute;mso-position-horizontal-relative:text;mso-position-vertical:absolute;mso-position-vertical-relative:text" from="356.6pt,19.1pt" to="369.45pt,19.1pt" o:gfxdata="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" strokecolor="#4472c4 [3204]" strokeweight=".5pt">
+              <v:line w14:anchorId="167CC0A8" id="Ravni poveznik 40" o:spid="_x0000_s1026" style="position:absolute;z-index:251658752;visibility:visible;mso-wrap-style:square;mso-wrap-distance-left:9pt;mso-wrap-distance-top:0;mso-wrap-distance-right:9pt;mso-wrap-distance-bottom:0;mso-position-horizontal:absolute;mso-position-horizontal-relative:text;mso-position-vertical:absolute;mso-position-vertical-relative:text" from="356.6pt,19.1pt" to="369.45pt,19.1pt" o:gfxdata="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" strokecolor="#4472c4 [3204]" strokeweight=".5pt">
                 <v:stroke joinstyle="miter"/>
               </v:line>
             </w:pict>
@@ -25343,7 +25439,7 @@
           </mc:Choice>
           <mc:Fallback>
             <w:pict>
-              <v:line w14:anchorId="2F1A5AC9" id="Ravni poveznik 41" o:spid="_x0000_s1026" style="position:absolute;flip:x;z-index:251660800;visibility:visible;mso-wrap-style:square;mso-wrap-distance-left:9pt;mso-wrap-distance-top:0;mso-wrap-distance-right:9pt;mso-wrap-distance-bottom:0;mso-position-horizontal:absolute;mso-position-horizontal-relative:text;mso-position-vertical:absolute;mso-position-vertical-relative:text" from="267.6pt,141.8pt" to="275.15pt,141.8pt" o:gfxdata="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" strokecolor="#4472c4 [3204]" strokeweight=".5pt">
+              <v:line w14:anchorId="26317617" id="Ravni poveznik 41" o:spid="_x0000_s1026" style="position:absolute;flip:x;z-index:251660800;visibility:visible;mso-wrap-style:square;mso-wrap-distance-left:9pt;mso-wrap-distance-top:0;mso-wrap-distance-right:9pt;mso-wrap-distance-bottom:0;mso-position-horizontal:absolute;mso-position-horizontal-relative:text;mso-position-vertical:absolute;mso-position-vertical-relative:text" from="267.6pt,141.8pt" to="275.15pt,141.8pt" o:gfxdata="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" strokecolor="#4472c4 [3204]" strokeweight=".5pt">
                 <v:stroke joinstyle="miter"/>
               </v:line>
             </w:pict>
@@ -25411,7 +25507,7 @@
           </mc:Choice>
           <mc:Fallback>
             <w:pict>
-              <v:line w14:anchorId="6DA5F1B0" id="Ravni poveznik 42" o:spid="_x0000_s1026" style="position:absolute;z-index:251662848;visibility:visible;mso-wrap-style:square;mso-width-percent:0;mso-wrap-distance-left:9pt;mso-wrap-distance-top:0;mso-wrap-distance-right:9pt;mso-wrap-distance-bottom:0;mso-position-horizontal:absolute;mso-position-horizontal-relative:text;mso-position-vertical:absolute;mso-position-vertical-relative:text;mso-width-percent:0;mso-width-relative:margin" from="360.1pt,141.45pt" to="369.45pt,141.45pt" o:gfxdata="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" strokecolor="#4472c4 [3204]" strokeweight=".5pt">
+              <v:line w14:anchorId="3CFA8771" id="Ravni poveznik 42" o:spid="_x0000_s1026" style="position:absolute;z-index:251662848;visibility:visible;mso-wrap-style:square;mso-width-percent:0;mso-wrap-distance-left:9pt;mso-wrap-distance-top:0;mso-wrap-distance-right:9pt;mso-wrap-distance-bottom:0;mso-position-horizontal:absolute;mso-position-horizontal-relative:text;mso-position-vertical:absolute;mso-position-vertical-relative:text;mso-width-percent:0;mso-width-relative:margin" from="360.1pt,141.45pt" to="369.45pt,141.45pt" o:gfxdata="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" strokecolor="#4472c4 [3204]" strokeweight=".5pt">
                 <v:stroke joinstyle="miter"/>
               </v:line>
             </w:pict>
@@ -25476,7 +25572,7 @@
           </mc:Choice>
           <mc:Fallback>
             <w:pict>
-              <v:line w14:anchorId="46547AAD" id="Ravni poveznik 43" o:spid="_x0000_s1026" style="position:absolute;flip:y;z-index:251663872;visibility:visible;mso-wrap-style:square;mso-wrap-distance-left:9pt;mso-wrap-distance-top:0;mso-wrap-distance-right:9pt;mso-wrap-distance-bottom:0;mso-position-horizontal:absolute;mso-position-horizontal-relative:text;mso-position-vertical:absolute;mso-position-vertical-relative:text" from="231.8pt,155.4pt" to="231.8pt,233.15pt" o:gfxdata="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" strokecolor="#4472c4 [3204]" strokeweight=".5pt">
+              <v:line w14:anchorId="2DF341EE" id="Ravni poveznik 43" o:spid="_x0000_s1026" style="position:absolute;flip:y;z-index:251663872;visibility:visible;mso-wrap-style:square;mso-wrap-distance-left:9pt;mso-wrap-distance-top:0;mso-wrap-distance-right:9pt;mso-wrap-distance-bottom:0;mso-position-horizontal:absolute;mso-position-horizontal-relative:text;mso-position-vertical:absolute;mso-position-vertical-relative:text" from="231.8pt,155.4pt" to="231.8pt,233.15pt" o:gfxdata="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" strokecolor="#4472c4 [3204]" strokeweight=".5pt">
                 <v:stroke joinstyle="miter"/>
               </v:line>
             </w:pict>
@@ -25541,7 +25637,7 @@
           </mc:Choice>
           <mc:Fallback>
             <w:pict>
-              <v:line w14:anchorId="1ED51E75" id="Ravni poveznik 45" o:spid="_x0000_s1026" style="position:absolute;z-index:251664896;visibility:visible;mso-wrap-style:square;mso-wrap-distance-left:9pt;mso-wrap-distance-top:0;mso-wrap-distance-right:9pt;mso-wrap-distance-bottom:0;mso-position-horizontal:absolute;mso-position-horizontal-relative:text;mso-position-vertical:absolute;mso-position-vertical-relative:text" from="232.15pt,271.5pt" to="232.15pt,306.1pt" o:gfxdata="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" strokecolor="#4472c4 [3204]" strokeweight=".5pt">
+              <v:line w14:anchorId="3F78223F" id="Ravni poveznik 45" o:spid="_x0000_s1026" style="position:absolute;z-index:251664896;visibility:visible;mso-wrap-style:square;mso-wrap-distance-left:9pt;mso-wrap-distance-top:0;mso-wrap-distance-right:9pt;mso-wrap-distance-bottom:0;mso-position-horizontal:absolute;mso-position-horizontal-relative:text;mso-position-vertical:absolute;mso-position-vertical-relative:text" from="232.15pt,271.5pt" to="232.15pt,306.1pt" o:gfxdata="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" strokecolor="#4472c4 [3204]" strokeweight=".5pt">
                 <v:stroke joinstyle="miter"/>
               </v:line>
             </w:pict>
@@ -25606,7 +25702,7 @@
           </mc:Choice>
           <mc:Fallback>
             <w:pict>
-              <v:line w14:anchorId="1C26A1D9" id="Ravni poveznik 46" o:spid="_x0000_s1026" style="position:absolute;flip:y;z-index:251665920;visibility:visible;mso-wrap-style:square;mso-wrap-distance-left:9pt;mso-wrap-distance-top:0;mso-wrap-distance-right:9pt;mso-wrap-distance-bottom:0;mso-position-horizontal:absolute;mso-position-horizontal-relative:text;mso-position-vertical:absolute;mso-position-vertical-relative:text" from="233.8pt,337.25pt" to="233.8pt,356.45pt" o:gfxdata="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" strokecolor="#4472c4 [3204]" strokeweight=".5pt">
+              <v:line w14:anchorId="082E738E" id="Ravni poveznik 46" o:spid="_x0000_s1026" style="position:absolute;flip:y;z-index:251665920;visibility:visible;mso-wrap-style:square;mso-wrap-distance-left:9pt;mso-wrap-distance-top:0;mso-wrap-distance-right:9pt;mso-wrap-distance-bottom:0;mso-position-horizontal:absolute;mso-position-horizontal-relative:text;mso-position-vertical:absolute;mso-position-vertical-relative:text" from="233.8pt,337.25pt" to="233.8pt,356.45pt" o:gfxdata="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" strokecolor="#4472c4 [3204]" strokeweight=".5pt">
                 <v:stroke joinstyle="miter"/>
               </v:line>
             </w:pict>
@@ -25671,7 +25767,7 @@
           </mc:Choice>
           <mc:Fallback>
             <w:pict>
-              <v:line w14:anchorId="36D24915" id="Ravni poveznik 47" o:spid="_x0000_s1026" style="position:absolute;z-index:251666944;visibility:visible;mso-wrap-style:square;mso-wrap-distance-left:9pt;mso-wrap-distance-top:0;mso-wrap-distance-right:9pt;mso-wrap-distance-bottom:0;mso-position-horizontal:absolute;mso-position-horizontal-relative:text;mso-position-vertical:absolute;mso-position-vertical-relative:text" from="233.8pt,394.1pt" to="233.8pt,413.75pt" o:gfxdata="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" strokecolor="#4472c4 [3204]" strokeweight=".5pt">
+              <v:line w14:anchorId="085B1C2E" id="Ravni poveznik 47" o:spid="_x0000_s1026" style="position:absolute;z-index:251666944;visibility:visible;mso-wrap-style:square;mso-wrap-distance-left:9pt;mso-wrap-distance-top:0;mso-wrap-distance-right:9pt;mso-wrap-distance-bottom:0;mso-position-horizontal:absolute;mso-position-horizontal-relative:text;mso-position-vertical:absolute;mso-position-vertical-relative:text" from="233.8pt,394.1pt" to="233.8pt,413.75pt" o:gfxdata="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" strokecolor="#4472c4 [3204]" strokeweight=".5pt">
                 <v:stroke joinstyle="miter"/>
               </v:line>
             </w:pict>
@@ -25736,7 +25832,7 @@
           </mc:Choice>
           <mc:Fallback>
             <w:pict>
-              <v:line w14:anchorId="46C3BB89" id="Ravni poveznik 48" o:spid="_x0000_s1026" style="position:absolute;flip:y;z-index:251668992;visibility:visible;mso-wrap-style:square;mso-wrap-distance-left:9pt;mso-wrap-distance-top:0;mso-wrap-distance-right:9pt;mso-wrap-distance-bottom:0;mso-position-horizontal:absolute;mso-position-horizontal-relative:text;mso-position-vertical:absolute;mso-position-vertical-relative:text" from="233.15pt,444.05pt" to="233.15pt,461.45pt" o:gfxdata="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" strokecolor="#4472c4 [3204]" strokeweight=".5pt">
+              <v:line w14:anchorId="141D6510" id="Ravni poveznik 48" o:spid="_x0000_s1026" style="position:absolute;flip:y;z-index:251668992;visibility:visible;mso-wrap-style:square;mso-wrap-distance-left:9pt;mso-wrap-distance-top:0;mso-wrap-distance-right:9pt;mso-wrap-distance-bottom:0;mso-position-horizontal:absolute;mso-position-horizontal-relative:text;mso-position-vertical:absolute;mso-position-vertical-relative:text" from="233.15pt,444.05pt" to="233.15pt,461.45pt" o:gfxdata="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" strokecolor="#4472c4 [3204]" strokeweight=".5pt">
                 <v:stroke joinstyle="miter"/>
               </v:line>
             </w:pict>
@@ -25801,7 +25897,7 @@
           </mc:Choice>
           <mc:Fallback>
             <w:pict>
-              <v:line w14:anchorId="282F7921" id="Ravni poveznik 49" o:spid="_x0000_s1026" style="position:absolute;z-index:251670016;visibility:visible;mso-wrap-style:square;mso-wrap-distance-left:9pt;mso-wrap-distance-top:0;mso-wrap-distance-right:9pt;mso-wrap-distance-bottom:0;mso-position-horizontal:absolute;mso-position-horizontal-relative:text;mso-position-vertical:absolute;mso-position-vertical-relative:text" from="233.15pt,499.85pt" to="233.15pt,512.45pt" o:gfxdata="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" strokecolor="#4472c4 [3204]" strokeweight=".5pt">
+              <v:line w14:anchorId="04B0C62A" id="Ravni poveznik 49" o:spid="_x0000_s1026" style="position:absolute;z-index:251670016;visibility:visible;mso-wrap-style:square;mso-wrap-distance-left:9pt;mso-wrap-distance-top:0;mso-wrap-distance-right:9pt;mso-wrap-distance-bottom:0;mso-position-horizontal:absolute;mso-position-horizontal-relative:text;mso-position-vertical:absolute;mso-position-vertical-relative:text" from="233.15pt,499.85pt" to="233.15pt,512.45pt" o:gfxdata="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" strokecolor="#4472c4 [3204]" strokeweight=".5pt">
                 <v:stroke joinstyle="miter"/>
               </v:line>
             </w:pict>
@@ -27450,7 +27546,7 @@
     </w:p>
     <w:p>
       <w:pPr>
-        <w:pStyle w:val="Heading2"/>
+        <w:pStyle w:val="Naslov2"/>
         <w:numPr>
           <w:ilvl w:val="1"/>
           <w:numId w:val="41"/>
@@ -28484,7 +28580,7 @@
     </w:p>
     <w:p>
       <w:pPr>
-        <w:pStyle w:val="Heading2"/>
+        <w:pStyle w:val="Naslov2"/>
         <w:numPr>
           <w:ilvl w:val="1"/>
           <w:numId w:val="41"/>
@@ -28574,13 +28670,7 @@
                               <w:rPr>
                                 <w:rFonts w:ascii="Arial" w:hAnsi="Arial" w:cs="Arial"/>
                               </w:rPr>
-                              <w:t xml:space="preserve"> </w:t>
-                            </w:r>
-                            <w:r>
-                              <w:rPr>
-                                <w:rFonts w:ascii="Arial" w:hAnsi="Arial" w:cs="Arial"/>
-                              </w:rPr>
-                              <w:t>Dijagram objekata</w:t>
+                              <w:t xml:space="preserve"> Dijagram objekata</w:t>
                             </w:r>
                           </w:p>
                         </w:txbxContent>
@@ -28621,13 +28711,7 @@
                         <w:rPr>
                           <w:rFonts w:ascii="Arial" w:hAnsi="Arial" w:cs="Arial"/>
                         </w:rPr>
-                        <w:t xml:space="preserve"> </w:t>
-                      </w:r>
-                      <w:r>
-                        <w:rPr>
-                          <w:rFonts w:ascii="Arial" w:hAnsi="Arial" w:cs="Arial"/>
-                        </w:rPr>
-                        <w:t>Dijagram objekata</w:t>
+                        <w:t xml:space="preserve"> Dijagram objekata</w:t>
                       </w:r>
                     </w:p>
                   </w:txbxContent>
@@ -28687,71 +28771,69 @@
       <w:r>
         <w:br w:type="page"/>
       </w:r>
-      <w:bookmarkStart w:id="18" w:name="_GoBack"/>
-      <w:bookmarkEnd w:id="18"/>
-    </w:p>
-    <w:p>
-      <w:pPr>
-        <w:pStyle w:val="Heading2"/>
+    </w:p>
+    <w:p>
+      <w:pPr>
+        <w:pStyle w:val="Naslov2"/>
         <w:numPr>
           <w:ilvl w:val="1"/>
           <w:numId w:val="41"/>
         </w:numPr>
       </w:pPr>
-      <w:bookmarkStart w:id="19" w:name="_Toc498528625"/>
+      <w:bookmarkStart w:id="18" w:name="_Toc498528625"/>
       <w:r>
         <w:lastRenderedPageBreak/>
         <w:t>Ostali UML dijagrami</w:t>
       </w:r>
+      <w:bookmarkEnd w:id="18"/>
+    </w:p>
+    <w:p>
+      <w:pPr>
+        <w:pStyle w:val="Normal1"/>
+      </w:pPr>
+    </w:p>
+    <w:p>
+      <w:pPr>
+        <w:pStyle w:val="Normal1"/>
+        <w:spacing w:line="360" w:lineRule="auto"/>
+      </w:pPr>
+    </w:p>
+    <w:p>
+      <w:pPr>
+        <w:pStyle w:val="Normal1"/>
+        <w:ind w:firstLine="284"/>
+      </w:pPr>
+    </w:p>
+    <w:p>
+      <w:pPr>
+        <w:pStyle w:val="Normal1"/>
+        <w:spacing w:line="360" w:lineRule="auto"/>
+      </w:pPr>
+      <w:bookmarkStart w:id="19" w:name="h.17dp8vu" w:colFirst="0" w:colLast="0"/>
       <w:bookmarkEnd w:id="19"/>
     </w:p>
     <w:p>
       <w:pPr>
         <w:pStyle w:val="Normal1"/>
       </w:pPr>
-    </w:p>
-    <w:p>
-      <w:pPr>
-        <w:pStyle w:val="Normal1"/>
-        <w:spacing w:line="360" w:lineRule="auto"/>
-      </w:pPr>
-    </w:p>
-    <w:p>
-      <w:pPr>
-        <w:pStyle w:val="Normal1"/>
-        <w:ind w:firstLine="284"/>
-      </w:pPr>
-    </w:p>
-    <w:p>
-      <w:pPr>
-        <w:pStyle w:val="Normal1"/>
-        <w:spacing w:line="360" w:lineRule="auto"/>
-      </w:pPr>
-      <w:bookmarkStart w:id="20" w:name="h.17dp8vu" w:colFirst="0" w:colLast="0"/>
-      <w:bookmarkEnd w:id="20"/>
-    </w:p>
-    <w:p>
-      <w:pPr>
-        <w:pStyle w:val="Normal1"/>
-      </w:pPr>
       <w:r>
         <w:br w:type="page"/>
       </w:r>
     </w:p>
     <w:p>
       <w:pPr>
-        <w:pStyle w:val="Heading1"/>
+        <w:pStyle w:val="Naslov1"/>
         <w:numPr>
           <w:ilvl w:val="0"/>
           <w:numId w:val="41"/>
         </w:numPr>
       </w:pPr>
-      <w:bookmarkStart w:id="21" w:name="_Toc498528626"/>
+      <w:bookmarkStart w:id="20" w:name="_Toc498528626"/>
       <w:r>
         <w:lastRenderedPageBreak/>
         <w:t>Implementacija i korisničko sučelje</w:t>
       </w:r>
-      <w:bookmarkEnd w:id="21"/>
+      <w:bookmarkEnd w:id="20"/>
     </w:p>
     <w:p>
       <w:pPr>
@@ -28759,22 +28841,22 @@
         <w:spacing w:line="360" w:lineRule="auto"/>
         <w:jc w:val="both"/>
       </w:pPr>
-      <w:bookmarkStart w:id="22" w:name="h.3rdcrjn" w:colFirst="0" w:colLast="0"/>
-      <w:bookmarkEnd w:id="22"/>
-    </w:p>
-    <w:p>
-      <w:pPr>
-        <w:pStyle w:val="Heading2"/>
+      <w:bookmarkStart w:id="21" w:name="h.3rdcrjn" w:colFirst="0" w:colLast="0"/>
+      <w:bookmarkEnd w:id="21"/>
+    </w:p>
+    <w:p>
+      <w:pPr>
+        <w:pStyle w:val="Naslov2"/>
         <w:numPr>
           <w:ilvl w:val="1"/>
           <w:numId w:val="41"/>
         </w:numPr>
       </w:pPr>
-      <w:bookmarkStart w:id="23" w:name="_Toc498528627"/>
+      <w:bookmarkStart w:id="22" w:name="_Toc498528627"/>
       <w:r>
         <w:t>Dijagram razmještaja</w:t>
       </w:r>
-      <w:bookmarkEnd w:id="23"/>
+      <w:bookmarkEnd w:id="22"/>
     </w:p>
     <w:p>
       <w:pPr>
@@ -28786,18 +28868,18 @@
     </w:p>
     <w:p>
       <w:pPr>
-        <w:pStyle w:val="Heading2"/>
+        <w:pStyle w:val="Naslov2"/>
         <w:numPr>
           <w:ilvl w:val="1"/>
           <w:numId w:val="41"/>
         </w:numPr>
       </w:pPr>
-      <w:bookmarkStart w:id="24" w:name="_Toc498528628"/>
+      <w:bookmarkStart w:id="23" w:name="_Toc498528628"/>
       <w:r>
         <w:lastRenderedPageBreak/>
         <w:t>Korištene tehnologije i alati</w:t>
       </w:r>
-      <w:bookmarkEnd w:id="24"/>
+      <w:bookmarkEnd w:id="23"/>
     </w:p>
     <w:p>
       <w:pPr>
@@ -28809,20 +28891,20 @@
     </w:p>
     <w:p>
       <w:pPr>
-        <w:pStyle w:val="Heading2"/>
+        <w:pStyle w:val="Naslov2"/>
         <w:numPr>
           <w:ilvl w:val="1"/>
           <w:numId w:val="41"/>
         </w:numPr>
       </w:pPr>
-      <w:bookmarkStart w:id="25" w:name="h.lnxbz9" w:colFirst="0" w:colLast="0"/>
-      <w:bookmarkStart w:id="26" w:name="_Toc498528629"/>
-      <w:bookmarkEnd w:id="25"/>
+      <w:bookmarkStart w:id="24" w:name="h.lnxbz9" w:colFirst="0" w:colLast="0"/>
+      <w:bookmarkStart w:id="25" w:name="_Toc498528629"/>
+      <w:bookmarkEnd w:id="24"/>
       <w:r>
         <w:lastRenderedPageBreak/>
         <w:t>Isječak programskog koda vezan za temeljnu funkcionalnost sustava</w:t>
       </w:r>
-      <w:bookmarkEnd w:id="26"/>
+      <w:bookmarkEnd w:id="25"/>
     </w:p>
     <w:p>
       <w:pPr>
@@ -28834,20 +28916,20 @@
     </w:p>
     <w:p>
       <w:pPr>
-        <w:pStyle w:val="Heading2"/>
+        <w:pStyle w:val="Naslov2"/>
         <w:numPr>
           <w:ilvl w:val="1"/>
           <w:numId w:val="41"/>
         </w:numPr>
       </w:pPr>
-      <w:bookmarkStart w:id="27" w:name="h.35nkun2" w:colFirst="0" w:colLast="0"/>
-      <w:bookmarkStart w:id="28" w:name="_Toc498528630"/>
-      <w:bookmarkEnd w:id="27"/>
+      <w:bookmarkStart w:id="26" w:name="h.35nkun2" w:colFirst="0" w:colLast="0"/>
+      <w:bookmarkStart w:id="27" w:name="_Toc498528630"/>
+      <w:bookmarkEnd w:id="26"/>
       <w:r>
         <w:lastRenderedPageBreak/>
         <w:t>Ispitivanje programskog rješenja</w:t>
       </w:r>
-      <w:bookmarkEnd w:id="28"/>
+      <w:bookmarkEnd w:id="27"/>
     </w:p>
     <w:p>
       <w:pPr>
@@ -28865,24 +28947,24 @@
     </w:p>
     <w:p>
       <w:pPr>
-        <w:pStyle w:val="Heading2"/>
+        <w:pStyle w:val="Naslov2"/>
         <w:numPr>
           <w:ilvl w:val="1"/>
           <w:numId w:val="41"/>
         </w:numPr>
       </w:pPr>
-      <w:bookmarkStart w:id="29" w:name="h.1ksv4uv" w:colFirst="0" w:colLast="0"/>
-      <w:bookmarkStart w:id="30" w:name="_Toc498528631"/>
-      <w:bookmarkEnd w:id="29"/>
+      <w:bookmarkStart w:id="28" w:name="h.1ksv4uv" w:colFirst="0" w:colLast="0"/>
+      <w:bookmarkStart w:id="29" w:name="_Toc498528631"/>
+      <w:bookmarkEnd w:id="28"/>
       <w:r>
         <w:lastRenderedPageBreak/>
         <w:t>Upute za instalaciju</w:t>
       </w:r>
-      <w:bookmarkEnd w:id="30"/>
-    </w:p>
-    <w:p>
-      <w:pPr>
-        <w:pStyle w:val="Heading2"/>
+      <w:bookmarkEnd w:id="29"/>
+    </w:p>
+    <w:p>
+      <w:pPr>
+        <w:pStyle w:val="Naslov2"/>
         <w:ind w:left="3556" w:firstLine="0"/>
       </w:pPr>
       <w:r>
@@ -28891,20 +28973,20 @@
     </w:p>
     <w:p>
       <w:pPr>
-        <w:pStyle w:val="Heading2"/>
+        <w:pStyle w:val="Naslov2"/>
         <w:numPr>
           <w:ilvl w:val="1"/>
           <w:numId w:val="41"/>
         </w:numPr>
       </w:pPr>
-      <w:bookmarkStart w:id="31" w:name="h.44sinio" w:colFirst="0" w:colLast="0"/>
-      <w:bookmarkStart w:id="32" w:name="_Toc498528632"/>
-      <w:bookmarkEnd w:id="31"/>
+      <w:bookmarkStart w:id="30" w:name="h.44sinio" w:colFirst="0" w:colLast="0"/>
+      <w:bookmarkStart w:id="31" w:name="_Toc498528632"/>
+      <w:bookmarkEnd w:id="30"/>
       <w:r>
         <w:lastRenderedPageBreak/>
         <w:t>Korisničke upute</w:t>
       </w:r>
-      <w:bookmarkEnd w:id="32"/>
+      <w:bookmarkEnd w:id="31"/>
     </w:p>
     <w:p>
       <w:pPr>
@@ -28916,13 +28998,13 @@
     </w:p>
     <w:p>
       <w:pPr>
-        <w:pStyle w:val="Heading1"/>
+        <w:pStyle w:val="Naslov1"/>
         <w:numPr>
           <w:ilvl w:val="0"/>
           <w:numId w:val="41"/>
         </w:numPr>
       </w:pPr>
-      <w:bookmarkStart w:id="33" w:name="_Toc498528633"/>
+      <w:bookmarkStart w:id="32" w:name="_Toc498528633"/>
       <w:r>
         <w:lastRenderedPageBreak/>
         <w:t>Zaključak</w:t>
@@ -28930,42 +29012,42 @@
       <w:r>
         <w:t xml:space="preserve"> i budući rad</w:t>
       </w:r>
+      <w:bookmarkEnd w:id="32"/>
+    </w:p>
+    <w:p>
+      <w:pPr>
+        <w:pStyle w:val="Normal1"/>
+      </w:pPr>
+    </w:p>
+    <w:p>
+      <w:pPr>
+        <w:pStyle w:val="Normal1"/>
+      </w:pPr>
+      <w:bookmarkStart w:id="33" w:name="h.z337ya" w:colFirst="0" w:colLast="0"/>
       <w:bookmarkEnd w:id="33"/>
     </w:p>
     <w:p>
       <w:pPr>
         <w:pStyle w:val="Normal1"/>
       </w:pPr>
-    </w:p>
-    <w:p>
-      <w:pPr>
-        <w:pStyle w:val="Normal1"/>
-      </w:pPr>
-      <w:bookmarkStart w:id="34" w:name="h.z337ya" w:colFirst="0" w:colLast="0"/>
-      <w:bookmarkEnd w:id="34"/>
-    </w:p>
-    <w:p>
-      <w:pPr>
-        <w:pStyle w:val="Normal1"/>
-      </w:pPr>
       <w:r>
         <w:br w:type="page"/>
       </w:r>
     </w:p>
     <w:p>
       <w:pPr>
-        <w:pStyle w:val="Heading1"/>
+        <w:pStyle w:val="Naslov1"/>
         <w:numPr>
           <w:ilvl w:val="0"/>
           <w:numId w:val="41"/>
         </w:numPr>
       </w:pPr>
-      <w:bookmarkStart w:id="35" w:name="_Toc498528634"/>
+      <w:bookmarkStart w:id="34" w:name="_Toc498528634"/>
       <w:r>
         <w:lastRenderedPageBreak/>
         <w:t>Popis literature</w:t>
       </w:r>
-      <w:bookmarkEnd w:id="35"/>
+      <w:bookmarkEnd w:id="34"/>
     </w:p>
     <w:p>
       <w:pPr>
@@ -29051,7 +29133,7 @@
     </w:p>
     <w:p>
       <w:pPr>
-        <w:pStyle w:val="Heading1"/>
+        <w:pStyle w:val="Naslov1"/>
         <w:tabs>
           <w:tab w:val="left" w:pos="360"/>
         </w:tabs>
@@ -29061,7 +29143,7 @@
       <w:r>
         <w:br w:type="page"/>
       </w:r>
-      <w:bookmarkStart w:id="36" w:name="_Toc498528635"/>
+      <w:bookmarkStart w:id="35" w:name="_Toc498528635"/>
       <w:r>
         <w:lastRenderedPageBreak/>
         <w:t xml:space="preserve">Dodatak A: </w:t>
@@ -29078,7 +29160,7 @@
       <w:r>
         <w:t>)</w:t>
       </w:r>
-      <w:bookmarkEnd w:id="36"/>
+      <w:bookmarkEnd w:id="35"/>
     </w:p>
     <w:p>
       <w:pPr>
@@ -29737,19 +29819,19 @@
     </w:p>
     <w:p>
       <w:pPr>
-        <w:pStyle w:val="Heading1"/>
+        <w:pStyle w:val="Naslov1"/>
         <w:tabs>
           <w:tab w:val="left" w:pos="360"/>
         </w:tabs>
         <w:spacing w:line="360" w:lineRule="auto"/>
         <w:ind w:left="360" w:firstLine="0"/>
       </w:pPr>
-      <w:bookmarkStart w:id="37" w:name="_Toc498528636"/>
+      <w:bookmarkStart w:id="36" w:name="_Toc498528636"/>
       <w:r>
         <w:lastRenderedPageBreak/>
         <w:t>Dodatak B: Dnevnik sastajanja</w:t>
       </w:r>
-      <w:bookmarkEnd w:id="37"/>
+      <w:bookmarkEnd w:id="36"/>
     </w:p>
     <w:p>
       <w:pPr>
@@ -29930,7 +30012,7 @@
         </w:rPr>
         <w:t>Revizija trenutne dokumentacije, promjena pogrešaka.</w:t>
       </w:r>
-      <w:bookmarkStart w:id="38" w:name="_Toc498528637"/>
+      <w:bookmarkStart w:id="37" w:name="_Toc498528637"/>
     </w:p>
     <w:p>
       <w:r>
@@ -29965,7 +30047,7 @@
         </w:rPr>
         <w:t>aktivnosti grupe</w:t>
       </w:r>
-      <w:bookmarkEnd w:id="38"/>
+      <w:bookmarkEnd w:id="37"/>
     </w:p>
     <w:tbl>
       <w:tblPr>
@@ -29986,7 +30068,7 @@
         <w:gridCol w:w="1089"/>
         <w:gridCol w:w="1089"/>
         <w:gridCol w:w="1089"/>
-        <w:gridCol w:w="1088"/>
+        <w:gridCol w:w="1089"/>
       </w:tblGrid>
       <w:tr>
         <w:tc>
@@ -30026,7 +30108,7 @@
         </w:tc>
         <w:tc>
           <w:tcPr>
-            <w:tcW w:w="6525" w:type="dxa"/>
+            <w:tcW w:w="6534" w:type="dxa"/>
             <w:gridSpan w:val="6"/>
             <w:tcBorders>
               <w:top w:val="nil"/>
@@ -30255,7 +30337,7 @@
         </w:tc>
         <w:tc>
           <w:tcPr>
-            <w:tcW w:w="1079" w:type="dxa"/>
+            <w:tcW w:w="1088" w:type="dxa"/>
             <w:shd w:val="clear" w:color="auto" w:fill="EDEDED"/>
           </w:tcPr>
           <w:p>
@@ -30406,7 +30488,7 @@
         </w:tc>
         <w:tc>
           <w:tcPr>
-            <w:tcW w:w="1079" w:type="dxa"/>
+            <w:tcW w:w="1088" w:type="dxa"/>
             <w:shd w:val="clear" w:color="auto" w:fill="auto"/>
             <w:vAlign w:val="center"/>
           </w:tcPr>
@@ -30551,7 +30633,7 @@
         </w:tc>
         <w:tc>
           <w:tcPr>
-            <w:tcW w:w="1079" w:type="dxa"/>
+            <w:tcW w:w="1088" w:type="dxa"/>
             <w:shd w:val="clear" w:color="auto" w:fill="EDEDED"/>
             <w:vAlign w:val="center"/>
           </w:tcPr>
@@ -30724,7 +30806,7 @@
         </w:tc>
         <w:tc>
           <w:tcPr>
-            <w:tcW w:w="1079" w:type="dxa"/>
+            <w:tcW w:w="1088" w:type="dxa"/>
             <w:shd w:val="clear" w:color="auto" w:fill="auto"/>
             <w:vAlign w:val="center"/>
           </w:tcPr>
@@ -30904,7 +30986,7 @@
         </w:tc>
         <w:tc>
           <w:tcPr>
-            <w:tcW w:w="1079" w:type="dxa"/>
+            <w:tcW w:w="1088" w:type="dxa"/>
             <w:shd w:val="clear" w:color="auto" w:fill="EDEDED"/>
             <w:vAlign w:val="center"/>
           </w:tcPr>
@@ -31056,7 +31138,7 @@
         </w:tc>
         <w:tc>
           <w:tcPr>
-            <w:tcW w:w="1079" w:type="dxa"/>
+            <w:tcW w:w="1088" w:type="dxa"/>
             <w:shd w:val="clear" w:color="auto" w:fill="auto"/>
             <w:vAlign w:val="center"/>
           </w:tcPr>
@@ -31111,7 +31193,7 @@
         </w:tc>
         <w:tc>
           <w:tcPr>
-            <w:tcW w:w="6525" w:type="dxa"/>
+            <w:tcW w:w="6534" w:type="dxa"/>
             <w:gridSpan w:val="6"/>
             <w:shd w:val="clear" w:color="auto" w:fill="EDEDED"/>
             <w:vAlign w:val="center"/>
@@ -31262,7 +31344,7 @@
         </w:tc>
         <w:tc>
           <w:tcPr>
-            <w:tcW w:w="1079" w:type="dxa"/>
+            <w:tcW w:w="1088" w:type="dxa"/>
             <w:shd w:val="clear" w:color="auto" w:fill="auto"/>
             <w:vAlign w:val="center"/>
           </w:tcPr>
@@ -31315,7 +31397,7 @@
         </w:tc>
         <w:tc>
           <w:tcPr>
-            <w:tcW w:w="1087" w:type="dxa"/>
+            <w:tcW w:w="1090" w:type="dxa"/>
             <w:shd w:val="clear" w:color="auto" w:fill="EDEDED"/>
             <w:vAlign w:val="center"/>
           </w:tcPr>
@@ -31333,7 +31415,7 @@
         </w:tc>
         <w:tc>
           <w:tcPr>
-            <w:tcW w:w="1088" w:type="dxa"/>
+            <w:tcW w:w="1089" w:type="dxa"/>
             <w:shd w:val="clear" w:color="auto" w:fill="EDEDED"/>
             <w:vAlign w:val="center"/>
           </w:tcPr>
@@ -31351,7 +31433,7 @@
         </w:tc>
         <w:tc>
           <w:tcPr>
-            <w:tcW w:w="1087" w:type="dxa"/>
+            <w:tcW w:w="1089" w:type="dxa"/>
             <w:shd w:val="clear" w:color="auto" w:fill="EDEDED"/>
             <w:vAlign w:val="center"/>
           </w:tcPr>
@@ -31369,7 +31451,7 @@
         </w:tc>
         <w:tc>
           <w:tcPr>
-            <w:tcW w:w="1088" w:type="dxa"/>
+            <w:tcW w:w="1089" w:type="dxa"/>
             <w:shd w:val="clear" w:color="auto" w:fill="EDEDED"/>
             <w:vAlign w:val="center"/>
           </w:tcPr>
@@ -31387,7 +31469,7 @@
         </w:tc>
         <w:tc>
           <w:tcPr>
-            <w:tcW w:w="1087" w:type="dxa"/>
+            <w:tcW w:w="1089" w:type="dxa"/>
             <w:shd w:val="clear" w:color="auto" w:fill="EDEDED"/>
             <w:vAlign w:val="center"/>
           </w:tcPr>
@@ -31548,7 +31630,7 @@
         </w:tc>
         <w:tc>
           <w:tcPr>
-            <w:tcW w:w="1079" w:type="dxa"/>
+            <w:tcW w:w="1088" w:type="dxa"/>
             <w:shd w:val="clear" w:color="auto" w:fill="auto"/>
             <w:vAlign w:val="center"/>
           </w:tcPr>
@@ -31691,7 +31773,7 @@
         </w:tc>
         <w:tc>
           <w:tcPr>
-            <w:tcW w:w="1079" w:type="dxa"/>
+            <w:tcW w:w="1088" w:type="dxa"/>
             <w:shd w:val="clear" w:color="auto" w:fill="EDEDED"/>
             <w:vAlign w:val="center"/>
           </w:tcPr>
@@ -31739,7 +31821,7 @@
         </w:tc>
         <w:tc>
           <w:tcPr>
-            <w:tcW w:w="6525" w:type="dxa"/>
+            <w:tcW w:w="6534" w:type="dxa"/>
             <w:gridSpan w:val="6"/>
             <w:shd w:val="clear" w:color="auto" w:fill="auto"/>
             <w:vAlign w:val="center"/>
@@ -31876,7 +31958,7 @@
         </w:tc>
         <w:tc>
           <w:tcPr>
-            <w:tcW w:w="1079" w:type="dxa"/>
+            <w:tcW w:w="1088" w:type="dxa"/>
             <w:shd w:val="clear" w:color="auto" w:fill="EDEDED"/>
             <w:vAlign w:val="center"/>
           </w:tcPr>
@@ -32012,7 +32094,7 @@
         </w:tc>
         <w:tc>
           <w:tcPr>
-            <w:tcW w:w="1079" w:type="dxa"/>
+            <w:tcW w:w="1088" w:type="dxa"/>
             <w:shd w:val="clear" w:color="auto" w:fill="EDEDED"/>
             <w:vAlign w:val="center"/>
           </w:tcPr>
@@ -32148,7 +32230,7 @@
         </w:tc>
         <w:tc>
           <w:tcPr>
-            <w:tcW w:w="1079" w:type="dxa"/>
+            <w:tcW w:w="1088" w:type="dxa"/>
             <w:shd w:val="clear" w:color="auto" w:fill="EDEDED"/>
             <w:vAlign w:val="center"/>
           </w:tcPr>
@@ -32284,7 +32366,7 @@
         </w:tc>
         <w:tc>
           <w:tcPr>
-            <w:tcW w:w="1079" w:type="dxa"/>
+            <w:tcW w:w="1088" w:type="dxa"/>
             <w:shd w:val="clear" w:color="auto" w:fill="EDEDED"/>
             <w:vAlign w:val="center"/>
           </w:tcPr>
@@ -32420,7 +32502,7 @@
         </w:tc>
         <w:tc>
           <w:tcPr>
-            <w:tcW w:w="1079" w:type="dxa"/>
+            <w:tcW w:w="1088" w:type="dxa"/>
             <w:shd w:val="clear" w:color="auto" w:fill="EDEDED"/>
             <w:vAlign w:val="center"/>
           </w:tcPr>
@@ -32556,7 +32638,7 @@
         </w:tc>
         <w:tc>
           <w:tcPr>
-            <w:tcW w:w="1079" w:type="dxa"/>
+            <w:tcW w:w="1088" w:type="dxa"/>
             <w:shd w:val="clear" w:color="auto" w:fill="EDEDED"/>
             <w:vAlign w:val="center"/>
           </w:tcPr>
@@ -32701,7 +32783,7 @@
         </w:tc>
         <w:tc>
           <w:tcPr>
-            <w:tcW w:w="1079" w:type="dxa"/>
+            <w:tcW w:w="1088" w:type="dxa"/>
             <w:shd w:val="clear" w:color="auto" w:fill="EDEDED"/>
             <w:vAlign w:val="center"/>
           </w:tcPr>
@@ -32840,7 +32922,7 @@
         </w:tc>
         <w:tc>
           <w:tcPr>
-            <w:tcW w:w="1079" w:type="dxa"/>
+            <w:tcW w:w="1088" w:type="dxa"/>
             <w:shd w:val="clear" w:color="auto" w:fill="auto"/>
             <w:vAlign w:val="center"/>
           </w:tcPr>
@@ -32902,6 +32984,289 @@
                 <w:sz w:val="20"/>
               </w:rPr>
             </w:pPr>
+          </w:p>
+        </w:tc>
+        <w:tc>
+          <w:tcPr>
+            <w:tcW w:w="1089" w:type="dxa"/>
+            <w:shd w:val="clear" w:color="auto" w:fill="EDEDED"/>
+            <w:vAlign w:val="center"/>
+          </w:tcPr>
+          <w:p>
+            <w:pPr>
+              <w:pStyle w:val="Normal1"/>
+              <w:spacing w:after="120"/>
+              <w:jc w:val="center"/>
+              <w:rPr>
+                <w:rFonts w:ascii="Arial" w:hAnsi="Arial" w:cs="Arial"/>
+                <w:sz w:val="20"/>
+              </w:rPr>
+            </w:pPr>
+          </w:p>
+        </w:tc>
+        <w:tc>
+          <w:tcPr>
+            <w:tcW w:w="1089" w:type="dxa"/>
+            <w:shd w:val="clear" w:color="auto" w:fill="EDEDED"/>
+            <w:vAlign w:val="center"/>
+          </w:tcPr>
+          <w:p>
+            <w:pPr>
+              <w:pStyle w:val="Normal1"/>
+              <w:spacing w:after="120"/>
+              <w:jc w:val="center"/>
+              <w:rPr>
+                <w:rFonts w:ascii="Arial" w:hAnsi="Arial" w:cs="Arial"/>
+                <w:sz w:val="20"/>
+              </w:rPr>
+            </w:pPr>
+          </w:p>
+        </w:tc>
+        <w:tc>
+          <w:tcPr>
+            <w:tcW w:w="1089" w:type="dxa"/>
+            <w:shd w:val="clear" w:color="auto" w:fill="EDEDED"/>
+            <w:vAlign w:val="center"/>
+          </w:tcPr>
+          <w:p>
+            <w:pPr>
+              <w:pStyle w:val="Normal1"/>
+              <w:spacing w:after="120"/>
+              <w:jc w:val="center"/>
+              <w:rPr>
+                <w:rFonts w:ascii="Arial" w:hAnsi="Arial" w:cs="Arial"/>
+                <w:sz w:val="20"/>
+              </w:rPr>
+            </w:pPr>
+          </w:p>
+        </w:tc>
+        <w:tc>
+          <w:tcPr>
+            <w:tcW w:w="1089" w:type="dxa"/>
+            <w:shd w:val="clear" w:color="auto" w:fill="EDEDED"/>
+            <w:vAlign w:val="center"/>
+          </w:tcPr>
+          <w:p>
+            <w:pPr>
+              <w:pStyle w:val="Normal1"/>
+              <w:spacing w:after="120"/>
+              <w:jc w:val="center"/>
+              <w:rPr>
+                <w:rFonts w:ascii="Arial" w:hAnsi="Arial" w:cs="Arial"/>
+                <w:sz w:val="20"/>
+              </w:rPr>
+            </w:pPr>
+          </w:p>
+        </w:tc>
+        <w:tc>
+          <w:tcPr>
+            <w:tcW w:w="1088" w:type="dxa"/>
+            <w:shd w:val="clear" w:color="auto" w:fill="EDEDED"/>
+            <w:vAlign w:val="center"/>
+          </w:tcPr>
+          <w:p>
+            <w:pPr>
+              <w:pStyle w:val="Normal1"/>
+              <w:spacing w:after="120"/>
+              <w:jc w:val="center"/>
+              <w:rPr>
+                <w:rFonts w:ascii="Arial" w:hAnsi="Arial" w:cs="Arial"/>
+                <w:sz w:val="20"/>
+              </w:rPr>
+            </w:pPr>
+          </w:p>
+        </w:tc>
+      </w:tr>
+      <w:tr>
+        <w:tc>
+          <w:tcPr>
+            <w:tcW w:w="1663" w:type="dxa"/>
+            <w:shd w:val="clear" w:color="auto" w:fill="auto"/>
+          </w:tcPr>
+          <w:p>
+            <w:pPr>
+              <w:pStyle w:val="Normal1"/>
+              <w:spacing w:after="120"/>
+              <w:jc w:val="both"/>
+              <w:rPr>
+                <w:rFonts w:ascii="Arial" w:hAnsi="Arial" w:cs="Arial"/>
+                <w:b/>
+                <w:bCs/>
+                <w:sz w:val="20"/>
+              </w:rPr>
+            </w:pPr>
+            <w:r>
+              <w:rPr>
+                <w:rFonts w:ascii="Arial" w:hAnsi="Arial" w:cs="Arial"/>
+                <w:b/>
+                <w:bCs/>
+                <w:sz w:val="20"/>
+              </w:rPr>
+              <w:t>Popis literature</w:t>
+            </w:r>
+          </w:p>
+        </w:tc>
+        <w:tc>
+          <w:tcPr>
+            <w:tcW w:w="1090" w:type="dxa"/>
+            <w:shd w:val="clear" w:color="auto" w:fill="auto"/>
+            <w:vAlign w:val="center"/>
+          </w:tcPr>
+          <w:p>
+            <w:pPr>
+              <w:pStyle w:val="Normal1"/>
+              <w:spacing w:after="120"/>
+              <w:jc w:val="center"/>
+              <w:rPr>
+                <w:rFonts w:ascii="Arial" w:hAnsi="Arial" w:cs="Arial"/>
+                <w:sz w:val="20"/>
+              </w:rPr>
+            </w:pPr>
+            <w:r>
+              <w:rPr>
+                <w:rFonts w:ascii="Arial" w:hAnsi="Arial" w:cs="Arial"/>
+                <w:sz w:val="20"/>
+              </w:rPr>
+              <w:t>+</w:t>
+            </w:r>
+          </w:p>
+        </w:tc>
+        <w:tc>
+          <w:tcPr>
+            <w:tcW w:w="1089" w:type="dxa"/>
+            <w:shd w:val="clear" w:color="auto" w:fill="auto"/>
+            <w:vAlign w:val="center"/>
+          </w:tcPr>
+          <w:p>
+            <w:pPr>
+              <w:pStyle w:val="Normal1"/>
+              <w:spacing w:after="120"/>
+              <w:jc w:val="center"/>
+              <w:rPr>
+                <w:rFonts w:ascii="Arial" w:hAnsi="Arial" w:cs="Arial"/>
+                <w:sz w:val="20"/>
+              </w:rPr>
+            </w:pPr>
+          </w:p>
+        </w:tc>
+        <w:tc>
+          <w:tcPr>
+            <w:tcW w:w="1089" w:type="dxa"/>
+            <w:shd w:val="clear" w:color="auto" w:fill="auto"/>
+            <w:vAlign w:val="center"/>
+          </w:tcPr>
+          <w:p>
+            <w:pPr>
+              <w:pStyle w:val="Normal1"/>
+              <w:spacing w:after="120"/>
+              <w:jc w:val="center"/>
+              <w:rPr>
+                <w:rFonts w:ascii="Arial" w:hAnsi="Arial" w:cs="Arial"/>
+                <w:sz w:val="20"/>
+              </w:rPr>
+            </w:pPr>
+          </w:p>
+        </w:tc>
+        <w:tc>
+          <w:tcPr>
+            <w:tcW w:w="1089" w:type="dxa"/>
+            <w:shd w:val="clear" w:color="auto" w:fill="auto"/>
+            <w:vAlign w:val="center"/>
+          </w:tcPr>
+          <w:p>
+            <w:pPr>
+              <w:pStyle w:val="Normal1"/>
+              <w:spacing w:after="120"/>
+              <w:jc w:val="center"/>
+              <w:rPr>
+                <w:rFonts w:ascii="Arial" w:hAnsi="Arial" w:cs="Arial"/>
+                <w:sz w:val="20"/>
+              </w:rPr>
+            </w:pPr>
+          </w:p>
+        </w:tc>
+        <w:tc>
+          <w:tcPr>
+            <w:tcW w:w="1089" w:type="dxa"/>
+            <w:shd w:val="clear" w:color="auto" w:fill="auto"/>
+            <w:vAlign w:val="center"/>
+          </w:tcPr>
+          <w:p>
+            <w:pPr>
+              <w:pStyle w:val="Normal1"/>
+              <w:spacing w:after="120"/>
+              <w:jc w:val="center"/>
+              <w:rPr>
+                <w:rFonts w:ascii="Arial" w:hAnsi="Arial" w:cs="Arial"/>
+                <w:sz w:val="20"/>
+              </w:rPr>
+            </w:pPr>
+          </w:p>
+        </w:tc>
+        <w:tc>
+          <w:tcPr>
+            <w:tcW w:w="1088" w:type="dxa"/>
+            <w:shd w:val="clear" w:color="auto" w:fill="auto"/>
+            <w:vAlign w:val="center"/>
+          </w:tcPr>
+          <w:p>
+            <w:pPr>
+              <w:pStyle w:val="Normal1"/>
+              <w:spacing w:after="120"/>
+              <w:jc w:val="center"/>
+              <w:rPr>
+                <w:rFonts w:ascii="Arial" w:hAnsi="Arial" w:cs="Arial"/>
+                <w:sz w:val="20"/>
+              </w:rPr>
+            </w:pPr>
+          </w:p>
+        </w:tc>
+      </w:tr>
+      <w:tr>
+        <w:tc>
+          <w:tcPr>
+            <w:tcW w:w="1663" w:type="dxa"/>
+            <w:shd w:val="clear" w:color="auto" w:fill="EDEDED"/>
+          </w:tcPr>
+          <w:p>
+            <w:pPr>
+              <w:pStyle w:val="Normal1"/>
+              <w:spacing w:after="120"/>
+              <w:jc w:val="both"/>
+              <w:rPr>
+                <w:rFonts w:ascii="Arial" w:hAnsi="Arial" w:cs="Arial"/>
+                <w:b/>
+                <w:bCs/>
+                <w:sz w:val="20"/>
+              </w:rPr>
+            </w:pPr>
+            <w:r>
+              <w:rPr>
+                <w:rFonts w:ascii="Arial" w:hAnsi="Arial" w:cs="Arial"/>
+                <w:b/>
+                <w:bCs/>
+                <w:sz w:val="20"/>
+              </w:rPr>
+              <w:t>Dodaci</w:t>
+            </w:r>
+          </w:p>
+        </w:tc>
+        <w:tc>
+          <w:tcPr>
+            <w:tcW w:w="1089" w:type="dxa"/>
+            <w:shd w:val="clear" w:color="auto" w:fill="EDEDED"/>
+            <w:vAlign w:val="center"/>
+          </w:tcPr>
+          <w:p>
+            <w:pPr>
+              <w:pStyle w:val="Normal1"/>
+              <w:spacing w:after="120"/>
+              <w:jc w:val="center"/>
+              <w:rPr>
+                <w:rFonts w:ascii="Arial" w:hAnsi="Arial" w:cs="Arial"/>
+                <w:sz w:val="20"/>
+              </w:rPr>
+            </w:pPr>
             <w:r>
               <w:rPr>
                 <w:rFonts w:ascii="Arial" w:hAnsi="Arial" w:cs="Arial"/>
@@ -32985,7 +33350,7 @@
         </w:tc>
         <w:tc>
           <w:tcPr>
-            <w:tcW w:w="1079" w:type="dxa"/>
+            <w:tcW w:w="1089" w:type="dxa"/>
             <w:shd w:val="clear" w:color="auto" w:fill="EDEDED"/>
             <w:vAlign w:val="center"/>
           </w:tcPr>
@@ -33015,7 +33380,6 @@
               <w:jc w:val="both"/>
               <w:rPr>
                 <w:rFonts w:ascii="Arial" w:hAnsi="Arial" w:cs="Arial"/>
-                <w:b/>
                 <w:bCs/>
                 <w:sz w:val="20"/>
               </w:rPr>
@@ -33023,11 +33387,10 @@
             <w:r>
               <w:rPr>
                 <w:rFonts w:ascii="Arial" w:hAnsi="Arial" w:cs="Arial"/>
-                <w:b/>
                 <w:bCs/>
                 <w:sz w:val="20"/>
               </w:rPr>
-              <w:t>Popis literature</w:t>
+              <w:t>Indeks</w:t>
             </w:r>
           </w:p>
         </w:tc>
@@ -33072,173 +33435,6 @@
                 <w:sz w:val="20"/>
               </w:rPr>
             </w:pPr>
-          </w:p>
-        </w:tc>
-        <w:tc>
-          <w:tcPr>
-            <w:tcW w:w="1089" w:type="dxa"/>
-            <w:shd w:val="clear" w:color="auto" w:fill="auto"/>
-            <w:vAlign w:val="center"/>
-          </w:tcPr>
-          <w:p>
-            <w:pPr>
-              <w:pStyle w:val="Normal1"/>
-              <w:spacing w:after="120"/>
-              <w:jc w:val="center"/>
-              <w:rPr>
-                <w:rFonts w:ascii="Arial" w:hAnsi="Arial" w:cs="Arial"/>
-                <w:sz w:val="20"/>
-              </w:rPr>
-            </w:pPr>
-          </w:p>
-        </w:tc>
-        <w:tc>
-          <w:tcPr>
-            <w:tcW w:w="1089" w:type="dxa"/>
-            <w:shd w:val="clear" w:color="auto" w:fill="auto"/>
-            <w:vAlign w:val="center"/>
-          </w:tcPr>
-          <w:p>
-            <w:pPr>
-              <w:pStyle w:val="Normal1"/>
-              <w:spacing w:after="120"/>
-              <w:jc w:val="center"/>
-              <w:rPr>
-                <w:rFonts w:ascii="Arial" w:hAnsi="Arial" w:cs="Arial"/>
-                <w:sz w:val="20"/>
-              </w:rPr>
-            </w:pPr>
-          </w:p>
-        </w:tc>
-        <w:tc>
-          <w:tcPr>
-            <w:tcW w:w="1089" w:type="dxa"/>
-            <w:shd w:val="clear" w:color="auto" w:fill="auto"/>
-            <w:vAlign w:val="center"/>
-          </w:tcPr>
-          <w:p>
-            <w:pPr>
-              <w:pStyle w:val="Normal1"/>
-              <w:spacing w:after="120"/>
-              <w:jc w:val="center"/>
-              <w:rPr>
-                <w:rFonts w:ascii="Arial" w:hAnsi="Arial" w:cs="Arial"/>
-                <w:sz w:val="20"/>
-              </w:rPr>
-            </w:pPr>
-          </w:p>
-        </w:tc>
-        <w:tc>
-          <w:tcPr>
-            <w:tcW w:w="1079" w:type="dxa"/>
-            <w:shd w:val="clear" w:color="auto" w:fill="auto"/>
-            <w:vAlign w:val="center"/>
-          </w:tcPr>
-          <w:p>
-            <w:pPr>
-              <w:pStyle w:val="Normal1"/>
-              <w:spacing w:after="120"/>
-              <w:jc w:val="center"/>
-              <w:rPr>
-                <w:rFonts w:ascii="Arial" w:hAnsi="Arial" w:cs="Arial"/>
-                <w:sz w:val="20"/>
-              </w:rPr>
-            </w:pPr>
-          </w:p>
-        </w:tc>
-      </w:tr>
-      <w:tr>
-        <w:tc>
-          <w:tcPr>
-            <w:tcW w:w="1663" w:type="dxa"/>
-            <w:shd w:val="clear" w:color="auto" w:fill="EDEDED"/>
-          </w:tcPr>
-          <w:p>
-            <w:pPr>
-              <w:pStyle w:val="Normal1"/>
-              <w:spacing w:after="120"/>
-              <w:jc w:val="both"/>
-              <w:rPr>
-                <w:rFonts w:ascii="Arial" w:hAnsi="Arial" w:cs="Arial"/>
-                <w:b/>
-                <w:bCs/>
-                <w:sz w:val="20"/>
-              </w:rPr>
-            </w:pPr>
-            <w:r>
-              <w:rPr>
-                <w:rFonts w:ascii="Arial" w:hAnsi="Arial" w:cs="Arial"/>
-                <w:b/>
-                <w:bCs/>
-                <w:sz w:val="20"/>
-              </w:rPr>
-              <w:t>Dodaci</w:t>
-            </w:r>
-          </w:p>
-        </w:tc>
-        <w:tc>
-          <w:tcPr>
-            <w:tcW w:w="6525" w:type="dxa"/>
-            <w:gridSpan w:val="6"/>
-            <w:shd w:val="clear" w:color="auto" w:fill="EDEDED"/>
-            <w:vAlign w:val="center"/>
-          </w:tcPr>
-          <w:p>
-            <w:pPr>
-              <w:pStyle w:val="Normal1"/>
-              <w:spacing w:after="120"/>
-              <w:jc w:val="center"/>
-              <w:rPr>
-                <w:rFonts w:ascii="Arial" w:hAnsi="Arial" w:cs="Arial"/>
-                <w:sz w:val="20"/>
-              </w:rPr>
-            </w:pPr>
-          </w:p>
-        </w:tc>
-      </w:tr>
-      <w:tr>
-        <w:tc>
-          <w:tcPr>
-            <w:tcW w:w="1663" w:type="dxa"/>
-            <w:shd w:val="clear" w:color="auto" w:fill="auto"/>
-          </w:tcPr>
-          <w:p>
-            <w:pPr>
-              <w:pStyle w:val="Normal1"/>
-              <w:spacing w:after="120"/>
-              <w:jc w:val="both"/>
-              <w:rPr>
-                <w:rFonts w:ascii="Arial" w:hAnsi="Arial" w:cs="Arial"/>
-                <w:bCs/>
-                <w:sz w:val="20"/>
-              </w:rPr>
-            </w:pPr>
-            <w:r>
-              <w:rPr>
-                <w:rFonts w:ascii="Arial" w:hAnsi="Arial" w:cs="Arial"/>
-                <w:bCs/>
-                <w:sz w:val="20"/>
-              </w:rPr>
-              <w:t>Indeks</w:t>
-            </w:r>
-          </w:p>
-        </w:tc>
-        <w:tc>
-          <w:tcPr>
-            <w:tcW w:w="1090" w:type="dxa"/>
-            <w:shd w:val="clear" w:color="auto" w:fill="auto"/>
-            <w:vAlign w:val="center"/>
-          </w:tcPr>
-          <w:p>
-            <w:pPr>
-              <w:pStyle w:val="Normal1"/>
-              <w:spacing w:after="120"/>
-              <w:jc w:val="center"/>
-              <w:rPr>
-                <w:rFonts w:ascii="Arial" w:hAnsi="Arial" w:cs="Arial"/>
-                <w:sz w:val="20"/>
-              </w:rPr>
-            </w:pPr>
             <w:r>
               <w:rPr>
                 <w:rFonts w:ascii="Arial" w:hAnsi="Arial" w:cs="Arial"/>
@@ -33325,32 +33521,7 @@
         </w:tc>
         <w:tc>
           <w:tcPr>
-            <w:tcW w:w="1089" w:type="dxa"/>
-            <w:shd w:val="clear" w:color="auto" w:fill="auto"/>
-            <w:vAlign w:val="center"/>
-          </w:tcPr>
-          <w:p>
-            <w:pPr>
-              <w:pStyle w:val="Normal1"/>
-              <w:spacing w:after="120"/>
-              <w:jc w:val="center"/>
-              <w:rPr>
-                <w:rFonts w:ascii="Arial" w:hAnsi="Arial" w:cs="Arial"/>
-                <w:sz w:val="20"/>
-              </w:rPr>
-            </w:pPr>
-            <w:r>
-              <w:rPr>
-                <w:rFonts w:ascii="Arial" w:hAnsi="Arial" w:cs="Arial"/>
-                <w:sz w:val="20"/>
-              </w:rPr>
-              <w:t>+</w:t>
-            </w:r>
-          </w:p>
-        </w:tc>
-        <w:tc>
-          <w:tcPr>
-            <w:tcW w:w="1079" w:type="dxa"/>
+            <w:tcW w:w="1088" w:type="dxa"/>
             <w:shd w:val="clear" w:color="auto" w:fill="auto"/>
             <w:vAlign w:val="center"/>
           </w:tcPr>
@@ -33508,7 +33679,7 @@
         </w:tc>
         <w:tc>
           <w:tcPr>
-            <w:tcW w:w="1079" w:type="dxa"/>
+            <w:tcW w:w="1088" w:type="dxa"/>
             <w:shd w:val="clear" w:color="auto" w:fill="EDEDED"/>
             <w:vAlign w:val="center"/>
           </w:tcPr>
@@ -33632,7 +33803,7 @@
         </w:tc>
         <w:tc>
           <w:tcPr>
-            <w:tcW w:w="1079" w:type="dxa"/>
+            <w:tcW w:w="1088" w:type="dxa"/>
             <w:shd w:val="clear" w:color="auto" w:fill="auto"/>
           </w:tcPr>
           <w:p>
@@ -33659,15 +33830,15 @@
     </w:p>
     <w:p>
       <w:pPr>
-        <w:pStyle w:val="Heading1"/>
+        <w:pStyle w:val="Naslov1"/>
         <w:ind w:left="360" w:firstLine="0"/>
       </w:pPr>
-      <w:bookmarkStart w:id="39" w:name="_Toc498528638"/>
+      <w:bookmarkStart w:id="38" w:name="_Toc498528638"/>
       <w:r>
         <w:lastRenderedPageBreak/>
         <w:t>Dodatak D: Plan rada / Pregled rada i stanje ostvarenja</w:t>
       </w:r>
-      <w:bookmarkEnd w:id="39"/>
+      <w:bookmarkEnd w:id="38"/>
     </w:p>
     <w:p>
       <w:pPr>
@@ -33739,17 +33910,24 @@
           <w:rFonts w:ascii="Arial" w:eastAsia="Arial" w:hAnsi="Arial" w:cs="Arial"/>
           <w:sz w:val="22"/>
         </w:rPr>
-        <w:t xml:space="preserve"> kako bi si olakšali implementaciju sustava. Nadamo se da ćemo projekt dovršiti i uspješno ga </w:t>
-      </w:r>
-      <w:proofErr w:type="spellStart"/>
+        <w:t xml:space="preserve"> kako bi si olakšali implementaciju sustava. Nadamo se da ćemo proje</w:t>
+      </w:r>
       <w:r>
         <w:rPr>
           <w:rFonts w:ascii="Arial" w:eastAsia="Arial" w:hAnsi="Arial" w:cs="Arial"/>
           <w:sz w:val="22"/>
         </w:rPr>
-        <w:t>korisititi</w:t>
-      </w:r>
-      <w:proofErr w:type="spellEnd"/>
+        <w:t>kt dovršiti i uspješno ga koris</w:t>
+      </w:r>
+      <w:r>
+        <w:rPr>
+          <w:rFonts w:ascii="Arial" w:eastAsia="Arial" w:hAnsi="Arial" w:cs="Arial"/>
+          <w:sz w:val="22"/>
+        </w:rPr>
+        <w:t>titi</w:t>
+      </w:r>
+      <w:bookmarkStart w:id="39" w:name="_GoBack"/>
+      <w:bookmarkEnd w:id="39"/>
       <w:r>
         <w:rPr>
           <w:rFonts w:ascii="Arial" w:eastAsia="Arial" w:hAnsi="Arial" w:cs="Arial"/>
@@ -33836,7 +34014,7 @@
       <w:rPr>
         <w:noProof/>
       </w:rPr>
-      <w:t>52</w:t>
+      <w:t>63</w:t>
     </w:r>
     <w:r>
       <w:fldChar w:fldCharType="end"/>
@@ -33901,7 +34079,7 @@
         <w:noProof/>
         <w:sz w:val="20"/>
       </w:rPr>
-      <w:t>16. studenog 2017.</w:t>
+      <w:t>17. studenog 2017.</w:t>
     </w:r>
     <w:r>
       <w:rPr>
@@ -39376,7 +39554,7 @@
       <w:sz w:val="24"/>
     </w:rPr>
   </w:style>
-  <w:style w:type="paragraph" w:styleId="Heading1">
+  <w:style w:type="paragraph" w:styleId="Naslov1">
     <w:name w:val="heading 1"/>
     <w:basedOn w:val="Normal1"/>
     <w:next w:val="Normal1"/>
@@ -39394,7 +39572,7 @@
       <w:sz w:val="32"/>
     </w:rPr>
   </w:style>
-  <w:style w:type="paragraph" w:styleId="Heading2">
+  <w:style w:type="paragraph" w:styleId="Naslov2">
     <w:name w:val="heading 2"/>
     <w:basedOn w:val="Normal1"/>
     <w:next w:val="Normal1"/>
@@ -39412,7 +39590,7 @@
       <w:sz w:val="28"/>
     </w:rPr>
   </w:style>
-  <w:style w:type="paragraph" w:styleId="Heading3">
+  <w:style w:type="paragraph" w:styleId="Naslov3">
     <w:name w:val="heading 3"/>
     <w:basedOn w:val="Normal1"/>
     <w:next w:val="Normal1"/>
@@ -39431,7 +39609,7 @@
       <w:sz w:val="26"/>
     </w:rPr>
   </w:style>
-  <w:style w:type="paragraph" w:styleId="Heading4">
+  <w:style w:type="paragraph" w:styleId="Naslov4">
     <w:name w:val="heading 4"/>
     <w:basedOn w:val="Normal1"/>
     <w:next w:val="Normal1"/>
@@ -39448,7 +39626,7 @@
       <w:sz w:val="28"/>
     </w:rPr>
   </w:style>
-  <w:style w:type="paragraph" w:styleId="Heading5">
+  <w:style w:type="paragraph" w:styleId="Naslov5">
     <w:name w:val="heading 5"/>
     <w:basedOn w:val="Normal1"/>
     <w:next w:val="Normal1"/>
@@ -39466,7 +39644,7 @@
       <w:sz w:val="26"/>
     </w:rPr>
   </w:style>
-  <w:style w:type="paragraph" w:styleId="Heading6">
+  <w:style w:type="paragraph" w:styleId="Naslov6">
     <w:name w:val="heading 6"/>
     <w:basedOn w:val="Normal1"/>
     <w:next w:val="Normal1"/>
@@ -39483,13 +39661,13 @@
       <w:sz w:val="22"/>
     </w:rPr>
   </w:style>
-  <w:style w:type="character" w:default="1" w:styleId="DefaultParagraphFont">
+  <w:style w:type="character" w:default="1" w:styleId="Zadanifontodlomka">
     <w:name w:val="Default Paragraph Font"/>
     <w:uiPriority w:val="1"/>
     <w:semiHidden/>
     <w:unhideWhenUsed/>
   </w:style>
-  <w:style w:type="table" w:default="1" w:styleId="TableNormal">
+  <w:style w:type="table" w:default="1" w:styleId="Obinatablica">
     <w:name w:val="Normal Table"/>
     <w:uiPriority w:val="99"/>
     <w:semiHidden/>
@@ -39504,7 +39682,7 @@
       </w:tblCellMar>
     </w:tblPr>
   </w:style>
-  <w:style w:type="numbering" w:default="1" w:styleId="NoList">
+  <w:style w:type="numbering" w:default="1" w:styleId="Bezpopisa">
     <w:name w:val="No List"/>
     <w:uiPriority w:val="99"/>
     <w:semiHidden/>
@@ -39518,7 +39696,7 @@
       <w:sz w:val="24"/>
     </w:rPr>
   </w:style>
-  <w:style w:type="paragraph" w:styleId="Title">
+  <w:style w:type="paragraph" w:styleId="Naslov">
     <w:name w:val="Title"/>
     <w:basedOn w:val="Normal1"/>
     <w:next w:val="Normal1"/>
@@ -39534,7 +39712,7 @@
       <w:sz w:val="72"/>
     </w:rPr>
   </w:style>
-  <w:style w:type="paragraph" w:styleId="Subtitle">
+  <w:style w:type="paragraph" w:styleId="Podnaslov">
     <w:name w:val="Subtitle"/>
     <w:basedOn w:val="Normal1"/>
     <w:next w:val="Normal1"/>
@@ -39553,17 +39731,17 @@
     </w:rPr>
   </w:style>
   <w:style w:type="table" w:customStyle="1" w:styleId="a">
-    <w:basedOn w:val="TableNormal"/>
+    <w:basedOn w:val="Obinatablica"/>
     <w:rsid w:val="00BF7533"/>
     <w:tblPr>
       <w:tblStyleRowBandSize w:val="1"/>
       <w:tblStyleColBandSize w:val="1"/>
     </w:tblPr>
   </w:style>
-  <w:style w:type="paragraph" w:styleId="DocumentMap">
+  <w:style w:type="paragraph" w:styleId="Kartadokumenta">
     <w:name w:val="Document Map"/>
     <w:basedOn w:val="Normal"/>
-    <w:link w:val="DocumentMapChar"/>
+    <w:link w:val="KartadokumentaChar"/>
     <w:uiPriority w:val="99"/>
     <w:semiHidden/>
     <w:unhideWhenUsed/>
@@ -39574,9 +39752,9 @@
       <w:szCs w:val="16"/>
     </w:rPr>
   </w:style>
-  <w:style w:type="character" w:customStyle="1" w:styleId="DocumentMapChar">
-    <w:name w:val="Document Map Char"/>
-    <w:link w:val="DocumentMap"/>
+  <w:style w:type="character" w:customStyle="1" w:styleId="KartadokumentaChar">
+    <w:name w:val="Karta dokumenta Char"/>
+    <w:link w:val="Kartadokumenta"/>
     <w:uiPriority w:val="99"/>
     <w:semiHidden/>
     <w:rsid w:val="00451C50"/>
@@ -39586,10 +39764,10 @@
       <w:szCs w:val="16"/>
     </w:rPr>
   </w:style>
-  <w:style w:type="paragraph" w:styleId="Header">
+  <w:style w:type="paragraph" w:styleId="Zaglavlje">
     <w:name w:val="header"/>
     <w:basedOn w:val="Normal"/>
-    <w:link w:val="HeaderChar"/>
+    <w:link w:val="ZaglavljeChar"/>
     <w:uiPriority w:val="99"/>
     <w:unhideWhenUsed/>
     <w:rsid w:val="00CB480D"/>
@@ -39600,9 +39778,9 @@
       </w:tabs>
     </w:pPr>
   </w:style>
-  <w:style w:type="character" w:customStyle="1" w:styleId="HeaderChar">
-    <w:name w:val="Header Char"/>
-    <w:link w:val="Header"/>
+  <w:style w:type="character" w:customStyle="1" w:styleId="ZaglavljeChar">
+    <w:name w:val="Zaglavlje Char"/>
+    <w:link w:val="Zaglavlje"/>
     <w:uiPriority w:val="99"/>
     <w:rsid w:val="00CB480D"/>
     <w:rPr>
@@ -39611,10 +39789,10 @@
       <w:lang w:val="hr-HR" w:eastAsia="hr-HR"/>
     </w:rPr>
   </w:style>
-  <w:style w:type="paragraph" w:styleId="Footer">
+  <w:style w:type="paragraph" w:styleId="Podnoje">
     <w:name w:val="footer"/>
     <w:basedOn w:val="Normal"/>
-    <w:link w:val="FooterChar"/>
+    <w:link w:val="PodnojeChar"/>
     <w:uiPriority w:val="99"/>
     <w:unhideWhenUsed/>
     <w:rsid w:val="00CB480D"/>
@@ -39625,9 +39803,9 @@
       </w:tabs>
     </w:pPr>
   </w:style>
-  <w:style w:type="character" w:customStyle="1" w:styleId="FooterChar">
-    <w:name w:val="Footer Char"/>
-    <w:link w:val="Footer"/>
+  <w:style w:type="character" w:customStyle="1" w:styleId="PodnojeChar">
+    <w:name w:val="Podnožje Char"/>
+    <w:link w:val="Podnoje"/>
     <w:uiPriority w:val="99"/>
     <w:rsid w:val="00CB480D"/>
     <w:rPr>
@@ -39636,9 +39814,9 @@
       <w:lang w:val="hr-HR" w:eastAsia="hr-HR"/>
     </w:rPr>
   </w:style>
-  <w:style w:type="table" w:styleId="TableGrid">
+  <w:style w:type="table" w:styleId="Reetkatablice">
     <w:name w:val="Table Grid"/>
-    <w:basedOn w:val="TableNormal"/>
+    <w:basedOn w:val="Obinatablica"/>
     <w:uiPriority w:val="59"/>
     <w:rsid w:val="00D75D2C"/>
     <w:tblPr>
@@ -39654,7 +39832,7 @@
   </w:style>
   <w:style w:type="table" w:customStyle="1" w:styleId="PlainTable11">
     <w:name w:val="Plain Table 11"/>
-    <w:basedOn w:val="TableNormal"/>
+    <w:basedOn w:val="Obinatablica"/>
     <w:uiPriority w:val="41"/>
     <w:rsid w:val="00D75D2C"/>
     <w:tblPr>
@@ -39714,7 +39892,7 @@
   </w:style>
   <w:style w:type="table" w:customStyle="1" w:styleId="TableGridLight1">
     <w:name w:val="Table Grid Light1"/>
-    <w:basedOn w:val="TableNormal"/>
+    <w:basedOn w:val="Obinatablica"/>
     <w:uiPriority w:val="40"/>
     <w:rsid w:val="00D75D2C"/>
     <w:tblPr>
@@ -39730,7 +39908,7 @@
   </w:style>
   <w:style w:type="table" w:customStyle="1" w:styleId="PlainTable21">
     <w:name w:val="Plain Table 21"/>
-    <w:basedOn w:val="TableNormal"/>
+    <w:basedOn w:val="Obinatablica"/>
     <w:uiPriority w:val="42"/>
     <w:rsid w:val="00D75D2C"/>
     <w:tblPr>
@@ -39807,7 +39985,7 @@
   </w:style>
   <w:style w:type="table" w:customStyle="1" w:styleId="PlainTable31">
     <w:name w:val="Plain Table 31"/>
-    <w:basedOn w:val="TableNormal"/>
+    <w:basedOn w:val="Obinatablica"/>
     <w:uiPriority w:val="43"/>
     <w:rsid w:val="00D75D2C"/>
     <w:tblPr>
@@ -39897,7 +40075,7 @@
   </w:style>
   <w:style w:type="table" w:customStyle="1" w:styleId="PlainTable41">
     <w:name w:val="Plain Table 41"/>
-    <w:basedOn w:val="TableNormal"/>
+    <w:basedOn w:val="Obinatablica"/>
     <w:uiPriority w:val="44"/>
     <w:rsid w:val="00D75D2C"/>
     <w:tblPr>
@@ -39943,7 +40121,7 @@
   </w:style>
   <w:style w:type="table" w:customStyle="1" w:styleId="PlainTable51">
     <w:name w:val="Plain Table 51"/>
-    <w:basedOn w:val="TableNormal"/>
+    <w:basedOn w:val="Obinatablica"/>
     <w:uiPriority w:val="45"/>
     <w:rsid w:val="00D75D2C"/>
     <w:tblPr>
@@ -40060,7 +40238,7 @@
   </w:style>
   <w:style w:type="table" w:customStyle="1" w:styleId="ListTable3-Accent61">
     <w:name w:val="List Table 3 - Accent 61"/>
-    <w:basedOn w:val="TableNormal"/>
+    <w:basedOn w:val="Obinatablica"/>
     <w:uiPriority w:val="48"/>
     <w:rsid w:val="00D75D2C"/>
     <w:tblPr>
@@ -40181,7 +40359,7 @@
   </w:style>
   <w:style w:type="table" w:customStyle="1" w:styleId="GridTable2-Accent31">
     <w:name w:val="Grid Table 2 - Accent 31"/>
-    <w:basedOn w:val="TableNormal"/>
+    <w:basedOn w:val="Obinatablica"/>
     <w:uiPriority w:val="47"/>
     <w:rsid w:val="00D75D2C"/>
     <w:tblPr>
@@ -40251,9 +40429,9 @@
       </w:tcPr>
     </w:tblStylePr>
   </w:style>
-  <w:style w:type="paragraph" w:styleId="TOCHeading">
+  <w:style w:type="paragraph" w:styleId="TOCNaslov">
     <w:name w:val="TOC Heading"/>
-    <w:basedOn w:val="Heading1"/>
+    <w:basedOn w:val="Naslov1"/>
     <w:next w:val="Normal"/>
     <w:uiPriority w:val="39"/>
     <w:unhideWhenUsed/>
@@ -40272,7 +40450,7 @@
       <w:lang w:val="en-US" w:eastAsia="en-US"/>
     </w:rPr>
   </w:style>
-  <w:style w:type="paragraph" w:styleId="TOC1">
+  <w:style w:type="paragraph" w:styleId="Sadraj1">
     <w:name w:val="toc 1"/>
     <w:basedOn w:val="Normal"/>
     <w:next w:val="Normal"/>
@@ -40281,7 +40459,7 @@
     <w:unhideWhenUsed/>
     <w:rsid w:val="00AD38CE"/>
   </w:style>
-  <w:style w:type="paragraph" w:styleId="TOC2">
+  <w:style w:type="paragraph" w:styleId="Sadraj2">
     <w:name w:val="toc 2"/>
     <w:basedOn w:val="Normal"/>
     <w:next w:val="Normal"/>
@@ -40293,7 +40471,7 @@
       <w:ind w:left="240"/>
     </w:pPr>
   </w:style>
-  <w:style w:type="character" w:styleId="Hyperlink">
+  <w:style w:type="character" w:styleId="Hiperveza">
     <w:name w:val="Hyperlink"/>
     <w:uiPriority w:val="99"/>
     <w:unhideWhenUsed/>
@@ -40318,7 +40496,7 @@
       <w:szCs w:val="24"/>
     </w:rPr>
   </w:style>
-  <w:style w:type="character" w:styleId="Emphasis">
+  <w:style w:type="character" w:styleId="Istaknuto">
     <w:name w:val="Emphasis"/>
     <w:uiPriority w:val="20"/>
     <w:qFormat/>
@@ -40328,7 +40506,7 @@
       <w:iCs/>
     </w:rPr>
   </w:style>
-  <w:style w:type="paragraph" w:styleId="ListParagraph">
+  <w:style w:type="paragraph" w:styleId="Odlomakpopisa">
     <w:name w:val="List Paragraph"/>
     <w:basedOn w:val="Normal"/>
     <w:uiPriority w:val="34"/>
@@ -40339,9 +40517,9 @@
       <w:contextualSpacing/>
     </w:pPr>
   </w:style>
-  <w:style w:type="character" w:styleId="UnresolvedMention">
+  <w:style w:type="character" w:styleId="Nerijeenospominjanje">
     <w:name w:val="Unresolved Mention"/>
-    <w:basedOn w:val="DefaultParagraphFont"/>
+    <w:basedOn w:val="Zadanifontodlomka"/>
     <w:uiPriority w:val="99"/>
     <w:semiHidden/>
     <w:unhideWhenUsed/>
@@ -40654,7 +40832,7 @@
 </file>
 
 <file path=customXml/itemProps1.xml><?xml version="1.0" encoding="utf-8"?>
-<ds:datastoreItem xmlns:ds="http://schemas.openxmlformats.org/officeDocument/2006/customXml" ds:itemID="{6E6C224E-B0B4-427A-8BA0-B87310B8099F}">
+<ds:datastoreItem xmlns:ds="http://schemas.openxmlformats.org/officeDocument/2006/customXml" ds:itemID="{88EDE86C-0C5C-4E8A-90F0-B09DA7B6B88F}">
   <ds:schemaRefs>
     <ds:schemaRef ds:uri="http://schemas.openxmlformats.org/officeDocument/2006/bibliography"/>
   </ds:schemaRefs>

</xml_diff>